<commit_message>
adding Kata Pengantar, haha
</commit_message>
<xml_diff>
--- a/DeanZakaHidayat.docx
+++ b/DeanZakaHidayat.docx
@@ -696,27 +696,1232 @@
         <w:br w:type="page"/>
       </w:r>
     </w:p>
-    <w:p>
-      <w:pPr>
+    <w:bookmarkEnd w:id="0"/>
+    <w:bookmarkEnd w:id="1"/>
+    <w:bookmarkEnd w:id="2"/>
+    <w:bookmarkEnd w:id="3"/>
+    <w:bookmarkEnd w:id="4"/>
+    <w:bookmarkEnd w:id="5"/>
+    <w:bookmarkEnd w:id="6"/>
+    <w:bookmarkEnd w:id="7"/>
+    <w:bookmarkEnd w:id="8"/>
+    <w:bookmarkEnd w:id="9"/>
+    <w:p>
+      <w:pPr>
+        <w:spacing w:after="0"/>
+        <w:jc w:val="center"/>
         <w:rPr>
           <w:rFonts w:eastAsiaTheme="majorEastAsia" w:cstheme="majorBidi"/>
           <w:b/>
           <w:bCs/>
           <w:szCs w:val="28"/>
-        </w:rPr>
-      </w:pPr>
+          <w:lang w:val="id-ID"/>
+        </w:rPr>
+      </w:pPr>
+      <w:r>
+        <w:rPr>
+          <w:rFonts w:eastAsiaTheme="majorEastAsia" w:cstheme="majorBidi"/>
+          <w:b/>
+          <w:bCs/>
+          <w:szCs w:val="28"/>
+          <w:lang w:val="id-ID"/>
+        </w:rPr>
+        <w:lastRenderedPageBreak/>
+        <w:t>KATA PENGANTAR</w:t>
+      </w:r>
+    </w:p>
+    <w:p>
+      <w:pPr>
+        <w:spacing w:after="0"/>
+        <w:jc w:val="center"/>
+        <w:rPr>
+          <w:rFonts w:eastAsiaTheme="majorEastAsia" w:cstheme="majorBidi"/>
+          <w:b/>
+          <w:bCs/>
+          <w:szCs w:val="28"/>
+          <w:lang w:val="id-ID"/>
+        </w:rPr>
+      </w:pPr>
+    </w:p>
+    <w:p>
+      <w:pPr>
+        <w:spacing w:after="0"/>
+        <w:jc w:val="center"/>
+        <w:rPr>
+          <w:rFonts w:eastAsiaTheme="majorEastAsia" w:cstheme="majorBidi"/>
+          <w:b/>
+          <w:bCs/>
+          <w:szCs w:val="28"/>
+          <w:lang w:val="id-ID"/>
+        </w:rPr>
+      </w:pPr>
+    </w:p>
+    <w:p>
+      <w:pPr>
+        <w:spacing w:line="276" w:lineRule="auto"/>
+        <w:rPr>
+          <w:rFonts w:eastAsiaTheme="majorEastAsia" w:cstheme="majorBidi"/>
+          <w:bCs/>
+          <w:szCs w:val="28"/>
+          <w:lang w:val="id-ID"/>
+        </w:rPr>
+      </w:pPr>
+      <w:r>
+        <w:rPr>
+          <w:rFonts w:eastAsiaTheme="majorEastAsia" w:cstheme="majorBidi"/>
+          <w:bCs/>
+          <w:szCs w:val="28"/>
+          <w:lang w:val="id-ID"/>
+        </w:rPr>
+        <w:t>Puji syukur penulis panjatkan kehadirat Allah SWT sebab atas segala rahmat, karunia, dan hidayah-Nya, penulis dapat menyelesaikan seminar ini dengan baik.</w:t>
+      </w:r>
+      <w:r>
+        <w:rPr>
+          <w:rFonts w:eastAsiaTheme="majorEastAsia" w:cstheme="majorBidi"/>
+          <w:bCs/>
+          <w:szCs w:val="28"/>
+          <w:lang w:val="id-ID"/>
+        </w:rPr>
+        <w:t xml:space="preserve"> Penulis menyadari bahwa seminar ini tidak dapat diselesaikan tanpa bantuan dari banyak pihak. Oleh karena itu, penulis mengucapkan terima kasih kepada:</w:t>
+      </w:r>
+    </w:p>
+    <w:p>
+      <w:pPr>
+        <w:pStyle w:val="ListParagraph"/>
+        <w:numPr>
+          <w:ilvl w:val="0"/>
+          <w:numId w:val="19"/>
+        </w:numPr>
+        <w:spacing w:after="0" w:line="276" w:lineRule="auto"/>
+        <w:rPr>
+          <w:rFonts w:eastAsiaTheme="majorEastAsia" w:cstheme="majorBidi"/>
+          <w:bCs/>
+          <w:szCs w:val="28"/>
+          <w:lang w:val="id-ID"/>
+        </w:rPr>
+      </w:pPr>
+      <w:r>
+        <w:rPr>
+          <w:rFonts w:eastAsiaTheme="majorEastAsia" w:cstheme="majorBidi"/>
+          <w:bCs/>
+          <w:szCs w:val="28"/>
+          <w:lang w:val="id-ID"/>
+        </w:rPr>
+        <w:t>Bapak Dr. Ir. Dodi Sudiana, M.Eng selaku pembimbing seminar yang telah memberikan arahan, koreksi, dukungan, dan waktunya selama penulis mengerjakan seminar ini.</w:t>
+      </w:r>
+    </w:p>
+    <w:p>
+      <w:pPr>
+        <w:pStyle w:val="ListParagraph"/>
+        <w:numPr>
+          <w:ilvl w:val="0"/>
+          <w:numId w:val="19"/>
+        </w:numPr>
+        <w:spacing w:after="0" w:line="276" w:lineRule="auto"/>
+        <w:rPr>
+          <w:rFonts w:eastAsiaTheme="majorEastAsia" w:cstheme="majorBidi"/>
+          <w:bCs/>
+          <w:szCs w:val="28"/>
+          <w:lang w:val="id-ID"/>
+        </w:rPr>
+      </w:pPr>
+      <w:r>
+        <w:rPr>
+          <w:rFonts w:eastAsiaTheme="majorEastAsia" w:cstheme="majorBidi"/>
+          <w:bCs/>
+          <w:szCs w:val="28"/>
+          <w:lang w:val="id-ID"/>
+        </w:rPr>
+        <w:t>Orang tua dan keluarga penulis yang telah memberikan dukungan baik secara moril maupun materil sehingga penulis dapat menyelesaikan seminar ini.</w:t>
+      </w:r>
+    </w:p>
+    <w:p>
+      <w:pPr>
+        <w:pStyle w:val="ListParagraph"/>
+        <w:numPr>
+          <w:ilvl w:val="0"/>
+          <w:numId w:val="19"/>
+        </w:numPr>
+        <w:spacing w:after="0" w:line="276" w:lineRule="auto"/>
+        <w:rPr>
+          <w:rFonts w:eastAsiaTheme="majorEastAsia" w:cstheme="majorBidi"/>
+          <w:bCs/>
+          <w:szCs w:val="28"/>
+          <w:lang w:val="id-ID"/>
+        </w:rPr>
+      </w:pPr>
+      <w:r>
+        <w:rPr>
+          <w:rFonts w:eastAsiaTheme="majorEastAsia" w:cstheme="majorBidi"/>
+          <w:bCs/>
+          <w:szCs w:val="28"/>
+          <w:lang w:val="id-ID"/>
+        </w:rPr>
+        <w:t xml:space="preserve">Bapak </w:t>
+      </w:r>
+      <w:r>
+        <w:rPr>
+          <w:rFonts w:eastAsiaTheme="majorEastAsia" w:cstheme="majorBidi"/>
+          <w:bCs/>
+          <w:szCs w:val="28"/>
+          <w:lang w:val="id-ID"/>
+        </w:rPr>
+        <w:t>Muhammad Firdaus Syawalludin Lubis</w:t>
+      </w:r>
+      <w:r>
+        <w:rPr>
+          <w:rFonts w:eastAsiaTheme="majorEastAsia" w:cstheme="majorBidi"/>
+          <w:bCs/>
+          <w:szCs w:val="28"/>
+          <w:lang w:val="id-ID"/>
+        </w:rPr>
+        <w:t xml:space="preserve"> selaku pembimbing riset </w:t>
+      </w:r>
+      <w:r>
+        <w:rPr>
+          <w:rFonts w:eastAsiaTheme="majorEastAsia" w:cstheme="majorBidi"/>
+          <w:bCs/>
+          <w:i/>
+          <w:szCs w:val="28"/>
+          <w:lang w:val="id-ID"/>
+        </w:rPr>
+        <w:t>computer vision</w:t>
+      </w:r>
+      <w:r>
+        <w:rPr>
+          <w:rFonts w:eastAsiaTheme="majorEastAsia" w:cstheme="majorBidi"/>
+          <w:bCs/>
+          <w:szCs w:val="28"/>
+          <w:lang w:val="id-ID"/>
+        </w:rPr>
+        <w:t xml:space="preserve"> di Tim Robotika Universitas Indonesia yang telah memb</w:t>
+      </w:r>
+      <w:r>
+        <w:rPr>
+          <w:rFonts w:eastAsiaTheme="majorEastAsia" w:cstheme="majorBidi"/>
+          <w:bCs/>
+          <w:szCs w:val="28"/>
+          <w:lang w:val="id-ID"/>
+        </w:rPr>
+        <w:t>erikan banyak bantuan dan masukan dalam membangun sistem deteksi benda di ruang tiga dimensi dan lokalisasi lapangan.</w:t>
+      </w:r>
+    </w:p>
+    <w:p>
+      <w:pPr>
+        <w:pStyle w:val="ListParagraph"/>
+        <w:numPr>
+          <w:ilvl w:val="0"/>
+          <w:numId w:val="19"/>
+        </w:numPr>
+        <w:spacing w:after="0" w:line="276" w:lineRule="auto"/>
+        <w:rPr>
+          <w:rFonts w:eastAsiaTheme="majorEastAsia" w:cstheme="majorBidi"/>
+          <w:bCs/>
+          <w:szCs w:val="28"/>
+          <w:lang w:val="id-ID"/>
+        </w:rPr>
+      </w:pPr>
+      <w:r>
+        <w:rPr>
+          <w:rFonts w:eastAsiaTheme="majorEastAsia" w:cstheme="majorBidi"/>
+          <w:bCs/>
+          <w:szCs w:val="28"/>
+          <w:lang w:val="id-ID"/>
+        </w:rPr>
+        <w:t>Teman-teman Tim Robotika Universitas Indonesia Vektor, Lintang, Alif, Handison, Rafi, Sanadhi, Ghana atas dukungannya dalam pengerjaan seminar ini.</w:t>
+      </w:r>
+    </w:p>
+    <w:p>
+      <w:pPr>
+        <w:pStyle w:val="ListParagraph"/>
+        <w:numPr>
+          <w:ilvl w:val="0"/>
+          <w:numId w:val="19"/>
+        </w:numPr>
+        <w:spacing w:after="0" w:line="276" w:lineRule="auto"/>
+        <w:rPr>
+          <w:rFonts w:eastAsiaTheme="majorEastAsia" w:cstheme="majorBidi"/>
+          <w:bCs/>
+          <w:szCs w:val="28"/>
+          <w:lang w:val="id-ID"/>
+        </w:rPr>
+      </w:pPr>
+      <w:r>
+        <w:rPr>
+          <w:rFonts w:eastAsiaTheme="majorEastAsia" w:cstheme="majorBidi"/>
+          <w:bCs/>
+          <w:szCs w:val="28"/>
+          <w:lang w:val="id-ID"/>
+        </w:rPr>
+        <w:t xml:space="preserve">Teman-teman teknik komputer 2011 Jodhi, Mitha, Tryan, </w:t>
+      </w:r>
+      <w:r>
+        <w:rPr>
+          <w:rFonts w:eastAsiaTheme="majorEastAsia" w:cstheme="majorBidi"/>
+          <w:bCs/>
+          <w:szCs w:val="28"/>
+          <w:lang w:val="id-ID"/>
+        </w:rPr>
+        <w:t xml:space="preserve">Ibam, </w:t>
+      </w:r>
+      <w:r>
+        <w:rPr>
+          <w:rFonts w:eastAsiaTheme="majorEastAsia" w:cstheme="majorBidi"/>
+          <w:bCs/>
+          <w:szCs w:val="28"/>
+          <w:lang w:val="id-ID"/>
+        </w:rPr>
+        <w:t>Zhafir, Dinar, Suryo, Emily, Yessy dan Keluarga Departemen Elektro lain.</w:t>
+      </w:r>
+    </w:p>
+    <w:p>
+      <w:pPr>
+        <w:spacing w:after="0" w:line="276" w:lineRule="auto"/>
+        <w:rPr>
+          <w:rFonts w:eastAsiaTheme="majorEastAsia" w:cstheme="majorBidi"/>
+          <w:bCs/>
+          <w:szCs w:val="28"/>
+          <w:lang w:val="id-ID"/>
+        </w:rPr>
+      </w:pPr>
+    </w:p>
+    <w:p>
+      <w:pPr>
+        <w:spacing w:after="0" w:line="276" w:lineRule="auto"/>
+        <w:rPr>
+          <w:rFonts w:eastAsiaTheme="majorEastAsia" w:cstheme="majorBidi"/>
+          <w:bCs/>
+          <w:szCs w:val="28"/>
+          <w:lang w:val="id-ID"/>
+        </w:rPr>
+      </w:pPr>
+    </w:p>
+    <w:p>
+      <w:pPr>
+        <w:spacing w:after="0" w:line="276" w:lineRule="auto"/>
+        <w:rPr>
+          <w:rFonts w:eastAsiaTheme="majorEastAsia" w:cstheme="majorBidi"/>
+          <w:bCs/>
+          <w:szCs w:val="28"/>
+          <w:lang w:val="id-ID"/>
+        </w:rPr>
+      </w:pPr>
+    </w:p>
+    <w:p>
+      <w:pPr>
+        <w:spacing w:after="0" w:line="276" w:lineRule="auto"/>
+        <w:jc w:val="right"/>
+        <w:rPr>
+          <w:rFonts w:eastAsiaTheme="majorEastAsia" w:cstheme="majorBidi"/>
+          <w:bCs/>
+          <w:szCs w:val="28"/>
+          <w:lang w:val="id-ID"/>
+        </w:rPr>
+      </w:pPr>
+      <w:r>
+        <w:rPr>
+          <w:rFonts w:eastAsiaTheme="majorEastAsia" w:cstheme="majorBidi"/>
+          <w:bCs/>
+          <w:szCs w:val="28"/>
+          <w:lang w:val="id-ID"/>
+        </w:rPr>
+        <w:t>Depok, Desember 2014</w:t>
+      </w:r>
+    </w:p>
+    <w:p>
+      <w:pPr>
+        <w:spacing w:after="0" w:line="276" w:lineRule="auto"/>
+        <w:jc w:val="right"/>
+        <w:rPr>
+          <w:rFonts w:eastAsiaTheme="majorEastAsia" w:cstheme="majorBidi"/>
+          <w:bCs/>
+          <w:szCs w:val="28"/>
+          <w:lang w:val="id-ID"/>
+        </w:rPr>
+      </w:pPr>
+    </w:p>
+    <w:p>
+      <w:pPr>
+        <w:spacing w:after="0" w:line="276" w:lineRule="auto"/>
+        <w:jc w:val="right"/>
+        <w:rPr>
+          <w:rFonts w:eastAsiaTheme="majorEastAsia" w:cstheme="majorBidi"/>
+          <w:bCs/>
+          <w:szCs w:val="28"/>
+          <w:lang w:val="id-ID"/>
+        </w:rPr>
+      </w:pPr>
+      <w:r>
+        <w:rPr>
+          <w:rFonts w:eastAsiaTheme="majorEastAsia" w:cstheme="majorBidi"/>
+          <w:bCs/>
+          <w:szCs w:val="28"/>
+          <w:lang w:val="id-ID"/>
+        </w:rPr>
+        <w:t>Penulis</w:t>
+      </w:r>
+    </w:p>
+    <w:p>
+      <w:pPr>
+        <w:spacing w:line="276" w:lineRule="auto"/>
+        <w:jc w:val="left"/>
+        <w:rPr>
+          <w:rFonts w:eastAsiaTheme="majorEastAsia" w:cstheme="majorBidi"/>
+          <w:bCs/>
+          <w:szCs w:val="28"/>
+          <w:lang w:val="id-ID"/>
+        </w:rPr>
+      </w:pPr>
+      <w:r>
+        <w:rPr>
+          <w:rFonts w:eastAsiaTheme="majorEastAsia" w:cstheme="majorBidi"/>
+          <w:bCs/>
+          <w:szCs w:val="28"/>
+          <w:lang w:val="id-ID"/>
+        </w:rPr>
+        <w:br w:type="page"/>
+      </w:r>
       <w:bookmarkStart w:id="10" w:name="_GoBack"/>
-      <w:bookmarkEnd w:id="0"/>
-      <w:bookmarkEnd w:id="1"/>
-      <w:bookmarkEnd w:id="2"/>
-      <w:bookmarkEnd w:id="3"/>
-      <w:bookmarkEnd w:id="4"/>
-      <w:bookmarkEnd w:id="5"/>
-      <w:bookmarkEnd w:id="6"/>
-      <w:bookmarkEnd w:id="7"/>
-      <w:bookmarkEnd w:id="8"/>
-      <w:bookmarkEnd w:id="9"/>
       <w:bookmarkEnd w:id="10"/>
+    </w:p>
+    <w:p>
+      <w:pPr>
+        <w:spacing w:after="0"/>
+        <w:jc w:val="center"/>
+        <w:rPr>
+          <w:rFonts w:eastAsiaTheme="majorEastAsia" w:cstheme="majorBidi"/>
+          <w:b/>
+          <w:bCs/>
+          <w:szCs w:val="28"/>
+          <w:lang w:val="id-ID"/>
+        </w:rPr>
+      </w:pPr>
+      <w:r>
+        <w:rPr>
+          <w:rFonts w:eastAsiaTheme="majorEastAsia" w:cstheme="majorBidi"/>
+          <w:b/>
+          <w:bCs/>
+          <w:szCs w:val="28"/>
+          <w:lang w:val="id-ID"/>
+        </w:rPr>
+        <w:lastRenderedPageBreak/>
+        <w:t>ABSTRAK</w:t>
+      </w:r>
+    </w:p>
+    <w:p>
+      <w:pPr>
+        <w:spacing w:after="0"/>
+        <w:jc w:val="center"/>
+        <w:rPr>
+          <w:rFonts w:eastAsiaTheme="majorEastAsia" w:cstheme="majorBidi"/>
+          <w:b/>
+          <w:bCs/>
+          <w:szCs w:val="28"/>
+          <w:lang w:val="id-ID"/>
+        </w:rPr>
+      </w:pPr>
+    </w:p>
+    <w:p>
+      <w:pPr>
+        <w:spacing w:after="0"/>
+        <w:jc w:val="center"/>
+        <w:rPr>
+          <w:rFonts w:eastAsiaTheme="majorEastAsia" w:cstheme="majorBidi"/>
+          <w:b/>
+          <w:bCs/>
+          <w:szCs w:val="28"/>
+          <w:lang w:val="id-ID"/>
+        </w:rPr>
+      </w:pPr>
+    </w:p>
+    <w:tbl>
+      <w:tblPr>
+        <w:tblStyle w:val="TableGrid"/>
+        <w:tblW w:w="0" w:type="auto"/>
+        <w:tblBorders>
+          <w:top w:val="none" w:sz="0" w:space="0" w:color="auto"/>
+          <w:left w:val="none" w:sz="0" w:space="0" w:color="auto"/>
+          <w:bottom w:val="none" w:sz="0" w:space="0" w:color="auto"/>
+          <w:right w:val="none" w:sz="0" w:space="0" w:color="auto"/>
+          <w:insideH w:val="none" w:sz="0" w:space="0" w:color="auto"/>
+          <w:insideV w:val="none" w:sz="0" w:space="0" w:color="auto"/>
+        </w:tblBorders>
+        <w:tblLook w:val="04A0" w:firstRow="1" w:lastRow="0" w:firstColumn="1" w:lastColumn="0" w:noHBand="0" w:noVBand="1"/>
+      </w:tblPr>
+      <w:tblGrid>
+        <w:gridCol w:w="1668"/>
+        <w:gridCol w:w="296"/>
+        <w:gridCol w:w="6082"/>
+      </w:tblGrid>
+      <w:tr>
+        <w:tc>
+          <w:tcPr>
+            <w:tcW w:w="1668" w:type="dxa"/>
+          </w:tcPr>
+          <w:p>
+            <w:pPr>
+              <w:rPr>
+                <w:rFonts w:eastAsiaTheme="majorEastAsia" w:cstheme="majorBidi"/>
+                <w:bCs/>
+                <w:szCs w:val="28"/>
+                <w:lang w:val="id-ID"/>
+              </w:rPr>
+            </w:pPr>
+            <w:r>
+              <w:rPr>
+                <w:rFonts w:eastAsiaTheme="majorEastAsia" w:cstheme="majorBidi"/>
+                <w:bCs/>
+                <w:szCs w:val="28"/>
+                <w:lang w:val="id-ID"/>
+              </w:rPr>
+              <w:t>Nama</w:t>
+            </w:r>
+          </w:p>
+        </w:tc>
+        <w:tc>
+          <w:tcPr>
+            <w:tcW w:w="296" w:type="dxa"/>
+          </w:tcPr>
+          <w:p>
+            <w:pPr>
+              <w:rPr>
+                <w:rFonts w:eastAsiaTheme="majorEastAsia" w:cstheme="majorBidi"/>
+                <w:bCs/>
+                <w:szCs w:val="28"/>
+                <w:lang w:val="id-ID"/>
+              </w:rPr>
+            </w:pPr>
+            <w:r>
+              <w:rPr>
+                <w:rFonts w:eastAsiaTheme="majorEastAsia" w:cstheme="majorBidi"/>
+                <w:bCs/>
+                <w:szCs w:val="28"/>
+                <w:lang w:val="id-ID"/>
+              </w:rPr>
+              <w:t>:</w:t>
+            </w:r>
+          </w:p>
+        </w:tc>
+        <w:tc>
+          <w:tcPr>
+            <w:tcW w:w="6082" w:type="dxa"/>
+          </w:tcPr>
+          <w:p>
+            <w:pPr>
+              <w:rPr>
+                <w:rFonts w:eastAsiaTheme="majorEastAsia" w:cstheme="majorBidi"/>
+                <w:bCs/>
+                <w:szCs w:val="28"/>
+                <w:lang w:val="id-ID"/>
+              </w:rPr>
+            </w:pPr>
+            <w:r>
+              <w:rPr>
+                <w:rFonts w:eastAsiaTheme="majorEastAsia" w:cstheme="majorBidi"/>
+                <w:bCs/>
+                <w:szCs w:val="28"/>
+                <w:lang w:val="id-ID"/>
+              </w:rPr>
+              <w:t>Dean Zaka Hidayat</w:t>
+            </w:r>
+          </w:p>
+        </w:tc>
+      </w:tr>
+      <w:tr>
+        <w:tc>
+          <w:tcPr>
+            <w:tcW w:w="1668" w:type="dxa"/>
+          </w:tcPr>
+          <w:p>
+            <w:pPr>
+              <w:rPr>
+                <w:rFonts w:eastAsiaTheme="majorEastAsia" w:cstheme="majorBidi"/>
+                <w:bCs/>
+                <w:szCs w:val="28"/>
+                <w:lang w:val="id-ID"/>
+              </w:rPr>
+            </w:pPr>
+            <w:r>
+              <w:rPr>
+                <w:rFonts w:eastAsiaTheme="majorEastAsia" w:cstheme="majorBidi"/>
+                <w:bCs/>
+                <w:szCs w:val="28"/>
+                <w:lang w:val="id-ID"/>
+              </w:rPr>
+              <w:t>Program Studi</w:t>
+            </w:r>
+          </w:p>
+        </w:tc>
+        <w:tc>
+          <w:tcPr>
+            <w:tcW w:w="296" w:type="dxa"/>
+          </w:tcPr>
+          <w:p>
+            <w:pPr>
+              <w:rPr>
+                <w:rFonts w:eastAsiaTheme="majorEastAsia" w:cstheme="majorBidi"/>
+                <w:bCs/>
+                <w:szCs w:val="28"/>
+                <w:lang w:val="id-ID"/>
+              </w:rPr>
+            </w:pPr>
+            <w:r>
+              <w:rPr>
+                <w:rFonts w:eastAsiaTheme="majorEastAsia" w:cstheme="majorBidi"/>
+                <w:bCs/>
+                <w:szCs w:val="28"/>
+                <w:lang w:val="id-ID"/>
+              </w:rPr>
+              <w:t>:</w:t>
+            </w:r>
+          </w:p>
+        </w:tc>
+        <w:tc>
+          <w:tcPr>
+            <w:tcW w:w="6082" w:type="dxa"/>
+          </w:tcPr>
+          <w:p>
+            <w:pPr>
+              <w:rPr>
+                <w:rFonts w:eastAsiaTheme="majorEastAsia" w:cstheme="majorBidi"/>
+                <w:bCs/>
+                <w:szCs w:val="28"/>
+                <w:lang w:val="id-ID"/>
+              </w:rPr>
+            </w:pPr>
+            <w:r>
+              <w:rPr>
+                <w:rFonts w:eastAsiaTheme="majorEastAsia" w:cstheme="majorBidi"/>
+                <w:bCs/>
+                <w:szCs w:val="28"/>
+                <w:lang w:val="id-ID"/>
+              </w:rPr>
+              <w:t>Teknik Komputer</w:t>
+            </w:r>
+          </w:p>
+        </w:tc>
+      </w:tr>
+      <w:tr>
+        <w:tc>
+          <w:tcPr>
+            <w:tcW w:w="1668" w:type="dxa"/>
+          </w:tcPr>
+          <w:p>
+            <w:pPr>
+              <w:rPr>
+                <w:rFonts w:eastAsiaTheme="majorEastAsia" w:cstheme="majorBidi"/>
+                <w:bCs/>
+                <w:szCs w:val="28"/>
+                <w:lang w:val="id-ID"/>
+              </w:rPr>
+            </w:pPr>
+            <w:r>
+              <w:rPr>
+                <w:rFonts w:eastAsiaTheme="majorEastAsia" w:cstheme="majorBidi"/>
+                <w:bCs/>
+                <w:szCs w:val="28"/>
+                <w:lang w:val="id-ID"/>
+              </w:rPr>
+              <w:t>Judul</w:t>
+            </w:r>
+          </w:p>
+        </w:tc>
+        <w:tc>
+          <w:tcPr>
+            <w:tcW w:w="296" w:type="dxa"/>
+          </w:tcPr>
+          <w:p>
+            <w:pPr>
+              <w:rPr>
+                <w:rFonts w:eastAsiaTheme="majorEastAsia" w:cstheme="majorBidi"/>
+                <w:bCs/>
+                <w:szCs w:val="28"/>
+                <w:lang w:val="id-ID"/>
+              </w:rPr>
+            </w:pPr>
+            <w:r>
+              <w:rPr>
+                <w:rFonts w:eastAsiaTheme="majorEastAsia" w:cstheme="majorBidi"/>
+                <w:bCs/>
+                <w:szCs w:val="28"/>
+                <w:lang w:val="id-ID"/>
+              </w:rPr>
+              <w:t>:</w:t>
+            </w:r>
+          </w:p>
+        </w:tc>
+        <w:tc>
+          <w:tcPr>
+            <w:tcW w:w="6082" w:type="dxa"/>
+          </w:tcPr>
+          <w:p>
+            <w:pPr>
+              <w:rPr>
+                <w:rFonts w:eastAsiaTheme="majorEastAsia" w:cstheme="majorBidi"/>
+                <w:bCs/>
+                <w:szCs w:val="28"/>
+                <w:lang w:val="id-ID"/>
+              </w:rPr>
+            </w:pPr>
+            <w:r>
+              <w:rPr>
+                <w:rFonts w:eastAsiaTheme="majorEastAsia" w:cstheme="majorBidi"/>
+                <w:bCs/>
+                <w:szCs w:val="28"/>
+                <w:lang w:val="id-ID"/>
+              </w:rPr>
+              <w:t xml:space="preserve">Deteksi </w:t>
+            </w:r>
+            <w:r>
+              <w:rPr>
+                <w:rFonts w:eastAsiaTheme="majorEastAsia" w:cstheme="majorBidi"/>
+                <w:bCs/>
+                <w:i/>
+                <w:szCs w:val="28"/>
+                <w:lang w:val="id-ID"/>
+              </w:rPr>
+              <w:t>Shuttle Cock</w:t>
+            </w:r>
+            <w:r>
+              <w:rPr>
+                <w:rFonts w:eastAsiaTheme="majorEastAsia" w:cstheme="majorBidi"/>
+                <w:bCs/>
+                <w:szCs w:val="28"/>
+                <w:lang w:val="id-ID"/>
+              </w:rPr>
+              <w:t xml:space="preserve"> dan Lokalisasi Lapangan Badminton menggunakan </w:t>
+            </w:r>
+            <w:r>
+              <w:rPr>
+                <w:rFonts w:eastAsiaTheme="majorEastAsia" w:cstheme="majorBidi"/>
+                <w:bCs/>
+                <w:i/>
+                <w:szCs w:val="28"/>
+                <w:lang w:val="id-ID"/>
+              </w:rPr>
+              <w:t>Stereo Image</w:t>
+            </w:r>
+            <w:r>
+              <w:rPr>
+                <w:rFonts w:eastAsiaTheme="majorEastAsia" w:cstheme="majorBidi"/>
+                <w:bCs/>
+                <w:szCs w:val="28"/>
+                <w:lang w:val="id-ID"/>
+              </w:rPr>
+              <w:t xml:space="preserve"> </w:t>
+            </w:r>
+          </w:p>
+        </w:tc>
+      </w:tr>
+    </w:tbl>
+    <w:p>
+      <w:pPr>
+        <w:spacing w:after="0"/>
+        <w:rPr>
+          <w:rFonts w:eastAsiaTheme="majorEastAsia" w:cstheme="majorBidi"/>
+          <w:b/>
+          <w:bCs/>
+          <w:szCs w:val="28"/>
+          <w:lang w:val="id-ID"/>
+        </w:rPr>
+      </w:pPr>
+    </w:p>
+    <w:p>
+      <w:pPr>
+        <w:spacing w:line="276" w:lineRule="auto"/>
+        <w:jc w:val="left"/>
+        <w:rPr>
+          <w:rFonts w:eastAsiaTheme="majorEastAsia" w:cstheme="majorBidi"/>
+          <w:b/>
+          <w:bCs/>
+          <w:szCs w:val="28"/>
+          <w:lang w:val="id-ID"/>
+        </w:rPr>
+      </w:pPr>
+      <w:r>
+        <w:rPr>
+          <w:rFonts w:eastAsiaTheme="majorEastAsia" w:cstheme="majorBidi"/>
+          <w:b/>
+          <w:bCs/>
+          <w:szCs w:val="28"/>
+          <w:lang w:val="id-ID"/>
+        </w:rPr>
+        <w:br w:type="page"/>
+      </w:r>
+    </w:p>
+    <w:p>
+      <w:pPr>
+        <w:spacing w:line="276" w:lineRule="auto"/>
+        <w:jc w:val="center"/>
+        <w:rPr>
+          <w:rFonts w:eastAsiaTheme="majorEastAsia" w:cstheme="majorBidi"/>
+          <w:b/>
+          <w:bCs/>
+          <w:szCs w:val="28"/>
+          <w:lang w:val="id-ID"/>
+        </w:rPr>
+      </w:pPr>
+      <w:r>
+        <w:rPr>
+          <w:rFonts w:eastAsiaTheme="majorEastAsia" w:cstheme="majorBidi"/>
+          <w:b/>
+          <w:bCs/>
+          <w:szCs w:val="28"/>
+          <w:lang w:val="id-ID"/>
+        </w:rPr>
+        <w:lastRenderedPageBreak/>
+        <w:t>ABSTRACT</w:t>
+      </w:r>
+    </w:p>
+    <w:p>
+      <w:pPr>
+        <w:spacing w:line="276" w:lineRule="auto"/>
+        <w:rPr>
+          <w:rFonts w:eastAsiaTheme="majorEastAsia" w:cstheme="majorBidi"/>
+          <w:b/>
+          <w:bCs/>
+          <w:szCs w:val="28"/>
+          <w:lang w:val="id-ID"/>
+        </w:rPr>
+      </w:pPr>
+    </w:p>
+    <w:p>
+      <w:pPr>
+        <w:spacing w:line="276" w:lineRule="auto"/>
+        <w:rPr>
+          <w:rFonts w:eastAsiaTheme="majorEastAsia" w:cstheme="majorBidi"/>
+          <w:b/>
+          <w:bCs/>
+          <w:szCs w:val="28"/>
+          <w:lang w:val="id-ID"/>
+        </w:rPr>
+      </w:pPr>
+    </w:p>
+    <w:tbl>
+      <w:tblPr>
+        <w:tblStyle w:val="TableGrid"/>
+        <w:tblW w:w="0" w:type="auto"/>
+        <w:tblBorders>
+          <w:top w:val="none" w:sz="0" w:space="0" w:color="auto"/>
+          <w:left w:val="none" w:sz="0" w:space="0" w:color="auto"/>
+          <w:bottom w:val="none" w:sz="0" w:space="0" w:color="auto"/>
+          <w:right w:val="none" w:sz="0" w:space="0" w:color="auto"/>
+          <w:insideH w:val="none" w:sz="0" w:space="0" w:color="auto"/>
+          <w:insideV w:val="none" w:sz="0" w:space="0" w:color="auto"/>
+        </w:tblBorders>
+        <w:tblLook w:val="04A0" w:firstRow="1" w:lastRow="0" w:firstColumn="1" w:lastColumn="0" w:noHBand="0" w:noVBand="1"/>
+      </w:tblPr>
+      <w:tblGrid>
+        <w:gridCol w:w="1526"/>
+        <w:gridCol w:w="425"/>
+        <w:gridCol w:w="6095"/>
+      </w:tblGrid>
+      <w:tr>
+        <w:tc>
+          <w:tcPr>
+            <w:tcW w:w="1526" w:type="dxa"/>
+          </w:tcPr>
+          <w:p>
+            <w:pPr>
+              <w:spacing w:line="276" w:lineRule="auto"/>
+              <w:rPr>
+                <w:rFonts w:eastAsiaTheme="majorEastAsia" w:cstheme="majorBidi"/>
+                <w:bCs/>
+                <w:szCs w:val="28"/>
+                <w:lang w:val="id-ID"/>
+              </w:rPr>
+            </w:pPr>
+            <w:r>
+              <w:rPr>
+                <w:rFonts w:eastAsiaTheme="majorEastAsia" w:cstheme="majorBidi"/>
+                <w:bCs/>
+                <w:szCs w:val="28"/>
+                <w:lang w:val="id-ID"/>
+              </w:rPr>
+              <w:t>Name</w:t>
+            </w:r>
+          </w:p>
+        </w:tc>
+        <w:tc>
+          <w:tcPr>
+            <w:tcW w:w="425" w:type="dxa"/>
+          </w:tcPr>
+          <w:p>
+            <w:pPr>
+              <w:spacing w:line="276" w:lineRule="auto"/>
+              <w:rPr>
+                <w:rFonts w:eastAsiaTheme="majorEastAsia" w:cstheme="majorBidi"/>
+                <w:bCs/>
+                <w:szCs w:val="28"/>
+                <w:lang w:val="id-ID"/>
+              </w:rPr>
+            </w:pPr>
+            <w:r>
+              <w:rPr>
+                <w:rFonts w:eastAsiaTheme="majorEastAsia" w:cstheme="majorBidi"/>
+                <w:bCs/>
+                <w:szCs w:val="28"/>
+                <w:lang w:val="id-ID"/>
+              </w:rPr>
+              <w:t>:</w:t>
+            </w:r>
+          </w:p>
+        </w:tc>
+        <w:tc>
+          <w:tcPr>
+            <w:tcW w:w="6095" w:type="dxa"/>
+          </w:tcPr>
+          <w:p>
+            <w:pPr>
+              <w:spacing w:line="276" w:lineRule="auto"/>
+              <w:rPr>
+                <w:rFonts w:eastAsiaTheme="majorEastAsia" w:cstheme="majorBidi"/>
+                <w:bCs/>
+                <w:szCs w:val="28"/>
+                <w:lang w:val="id-ID"/>
+              </w:rPr>
+            </w:pPr>
+            <w:r>
+              <w:rPr>
+                <w:rFonts w:eastAsiaTheme="majorEastAsia" w:cstheme="majorBidi"/>
+                <w:bCs/>
+                <w:szCs w:val="28"/>
+                <w:lang w:val="id-ID"/>
+              </w:rPr>
+              <w:t>Dean Zaka Hidayat</w:t>
+            </w:r>
+          </w:p>
+        </w:tc>
+      </w:tr>
+      <w:tr>
+        <w:tc>
+          <w:tcPr>
+            <w:tcW w:w="1526" w:type="dxa"/>
+          </w:tcPr>
+          <w:p>
+            <w:pPr>
+              <w:spacing w:line="276" w:lineRule="auto"/>
+              <w:rPr>
+                <w:rFonts w:eastAsiaTheme="majorEastAsia" w:cstheme="majorBidi"/>
+                <w:bCs/>
+                <w:szCs w:val="28"/>
+                <w:lang w:val="id-ID"/>
+              </w:rPr>
+            </w:pPr>
+            <w:r>
+              <w:rPr>
+                <w:rFonts w:eastAsiaTheme="majorEastAsia" w:cstheme="majorBidi"/>
+                <w:bCs/>
+                <w:szCs w:val="28"/>
+                <w:lang w:val="id-ID"/>
+              </w:rPr>
+              <w:t>Major</w:t>
+            </w:r>
+          </w:p>
+        </w:tc>
+        <w:tc>
+          <w:tcPr>
+            <w:tcW w:w="425" w:type="dxa"/>
+          </w:tcPr>
+          <w:p>
+            <w:pPr>
+              <w:spacing w:line="276" w:lineRule="auto"/>
+              <w:rPr>
+                <w:rFonts w:eastAsiaTheme="majorEastAsia" w:cstheme="majorBidi"/>
+                <w:bCs/>
+                <w:szCs w:val="28"/>
+                <w:lang w:val="id-ID"/>
+              </w:rPr>
+            </w:pPr>
+            <w:r>
+              <w:rPr>
+                <w:rFonts w:eastAsiaTheme="majorEastAsia" w:cstheme="majorBidi"/>
+                <w:bCs/>
+                <w:szCs w:val="28"/>
+                <w:lang w:val="id-ID"/>
+              </w:rPr>
+              <w:t>:</w:t>
+            </w:r>
+          </w:p>
+        </w:tc>
+        <w:tc>
+          <w:tcPr>
+            <w:tcW w:w="6095" w:type="dxa"/>
+          </w:tcPr>
+          <w:p>
+            <w:pPr>
+              <w:spacing w:line="276" w:lineRule="auto"/>
+              <w:rPr>
+                <w:rFonts w:eastAsiaTheme="majorEastAsia" w:cstheme="majorBidi"/>
+                <w:bCs/>
+                <w:szCs w:val="28"/>
+                <w:lang w:val="id-ID"/>
+              </w:rPr>
+            </w:pPr>
+            <w:r>
+              <w:rPr>
+                <w:rFonts w:eastAsiaTheme="majorEastAsia" w:cstheme="majorBidi"/>
+                <w:bCs/>
+                <w:szCs w:val="28"/>
+                <w:lang w:val="id-ID"/>
+              </w:rPr>
+              <w:t>Computer Engineering</w:t>
+            </w:r>
+          </w:p>
+        </w:tc>
+      </w:tr>
+      <w:tr>
+        <w:tc>
+          <w:tcPr>
+            <w:tcW w:w="1526" w:type="dxa"/>
+          </w:tcPr>
+          <w:p>
+            <w:pPr>
+              <w:spacing w:line="276" w:lineRule="auto"/>
+              <w:rPr>
+                <w:rFonts w:eastAsiaTheme="majorEastAsia" w:cstheme="majorBidi"/>
+                <w:bCs/>
+                <w:szCs w:val="28"/>
+                <w:lang w:val="id-ID"/>
+              </w:rPr>
+            </w:pPr>
+            <w:r>
+              <w:rPr>
+                <w:rFonts w:eastAsiaTheme="majorEastAsia" w:cstheme="majorBidi"/>
+                <w:bCs/>
+                <w:szCs w:val="28"/>
+                <w:lang w:val="id-ID"/>
+              </w:rPr>
+              <w:t>Title</w:t>
+            </w:r>
+          </w:p>
+        </w:tc>
+        <w:tc>
+          <w:tcPr>
+            <w:tcW w:w="425" w:type="dxa"/>
+          </w:tcPr>
+          <w:p>
+            <w:pPr>
+              <w:spacing w:line="276" w:lineRule="auto"/>
+              <w:rPr>
+                <w:rFonts w:eastAsiaTheme="majorEastAsia" w:cstheme="majorBidi"/>
+                <w:bCs/>
+                <w:szCs w:val="28"/>
+                <w:lang w:val="id-ID"/>
+              </w:rPr>
+            </w:pPr>
+            <w:r>
+              <w:rPr>
+                <w:rFonts w:eastAsiaTheme="majorEastAsia" w:cstheme="majorBidi"/>
+                <w:bCs/>
+                <w:szCs w:val="28"/>
+                <w:lang w:val="id-ID"/>
+              </w:rPr>
+              <w:t>:</w:t>
+            </w:r>
+          </w:p>
+        </w:tc>
+        <w:tc>
+          <w:tcPr>
+            <w:tcW w:w="6095" w:type="dxa"/>
+          </w:tcPr>
+          <w:p>
+            <w:pPr>
+              <w:spacing w:line="276" w:lineRule="auto"/>
+              <w:rPr>
+                <w:rFonts w:eastAsiaTheme="majorEastAsia" w:cstheme="majorBidi"/>
+                <w:bCs/>
+                <w:szCs w:val="28"/>
+                <w:lang w:val="id-ID"/>
+              </w:rPr>
+            </w:pPr>
+            <w:r>
+              <w:rPr>
+                <w:rFonts w:eastAsiaTheme="majorEastAsia" w:cstheme="majorBidi"/>
+                <w:bCs/>
+                <w:szCs w:val="28"/>
+                <w:lang w:val="id-ID"/>
+              </w:rPr>
+              <w:t>Shuttle Cock Tracking and Badminton Field Localization using Stereo Image</w:t>
+            </w:r>
+          </w:p>
+        </w:tc>
+      </w:tr>
+    </w:tbl>
+    <w:p>
+      <w:pPr>
+        <w:spacing w:line="276" w:lineRule="auto"/>
+        <w:rPr>
+          <w:rFonts w:eastAsiaTheme="majorEastAsia" w:cstheme="majorBidi"/>
+          <w:b/>
+          <w:bCs/>
+          <w:szCs w:val="28"/>
+          <w:lang w:val="id-ID"/>
+        </w:rPr>
+      </w:pPr>
+    </w:p>
+    <w:p>
+      <w:pPr>
+        <w:spacing w:line="276" w:lineRule="auto"/>
+        <w:rPr>
+          <w:rFonts w:eastAsiaTheme="majorEastAsia" w:cstheme="majorBidi"/>
+          <w:b/>
+          <w:bCs/>
+          <w:szCs w:val="28"/>
+          <w:lang w:val="id-ID"/>
+        </w:rPr>
+      </w:pPr>
+    </w:p>
+    <w:p>
+      <w:pPr>
+        <w:spacing w:line="276" w:lineRule="auto"/>
+        <w:jc w:val="center"/>
+        <w:rPr>
+          <w:rFonts w:eastAsiaTheme="majorEastAsia" w:cstheme="majorBidi"/>
+          <w:b/>
+          <w:bCs/>
+          <w:szCs w:val="28"/>
+          <w:lang w:val="id-ID"/>
+        </w:rPr>
+      </w:pPr>
+      <w:r>
+        <w:rPr>
+          <w:rFonts w:eastAsiaTheme="majorEastAsia" w:cstheme="majorBidi"/>
+          <w:b/>
+          <w:bCs/>
+          <w:szCs w:val="28"/>
+          <w:lang w:val="id-ID"/>
+        </w:rPr>
+        <w:br w:type="page"/>
+      </w:r>
+    </w:p>
+    <w:p>
+      <w:pPr>
+        <w:spacing w:after="0"/>
+        <w:jc w:val="center"/>
+        <w:rPr>
+          <w:rFonts w:eastAsiaTheme="majorEastAsia" w:cstheme="majorBidi"/>
+          <w:b/>
+          <w:bCs/>
+          <w:szCs w:val="28"/>
+          <w:lang w:val="id-ID"/>
+        </w:rPr>
+      </w:pPr>
+      <w:r>
+        <w:rPr>
+          <w:rFonts w:eastAsiaTheme="majorEastAsia" w:cstheme="majorBidi"/>
+          <w:b/>
+          <w:bCs/>
+          <w:szCs w:val="28"/>
+          <w:lang w:val="id-ID"/>
+        </w:rPr>
+        <w:lastRenderedPageBreak/>
+        <w:t>DAFTAR ISI</w:t>
+      </w:r>
+    </w:p>
+    <w:p>
+      <w:pPr>
+        <w:spacing w:line="276" w:lineRule="auto"/>
+        <w:jc w:val="left"/>
+        <w:rPr>
+          <w:rFonts w:eastAsiaTheme="majorEastAsia" w:cstheme="majorBidi"/>
+          <w:b/>
+          <w:bCs/>
+          <w:szCs w:val="28"/>
+          <w:lang w:val="id-ID"/>
+        </w:rPr>
+      </w:pPr>
+      <w:r>
+        <w:rPr>
+          <w:rFonts w:eastAsiaTheme="majorEastAsia" w:cstheme="majorBidi"/>
+          <w:b/>
+          <w:bCs/>
+          <w:szCs w:val="28"/>
+          <w:lang w:val="id-ID"/>
+        </w:rPr>
+        <w:br w:type="page"/>
+      </w:r>
+    </w:p>
+    <w:p>
+      <w:pPr>
+        <w:spacing w:after="0"/>
+        <w:jc w:val="center"/>
+        <w:rPr>
+          <w:rFonts w:eastAsiaTheme="majorEastAsia" w:cstheme="majorBidi"/>
+          <w:b/>
+          <w:bCs/>
+          <w:szCs w:val="28"/>
+          <w:lang w:val="id-ID"/>
+        </w:rPr>
+      </w:pPr>
+      <w:r>
+        <w:rPr>
+          <w:rFonts w:eastAsiaTheme="majorEastAsia" w:cstheme="majorBidi"/>
+          <w:b/>
+          <w:bCs/>
+          <w:szCs w:val="28"/>
+          <w:lang w:val="id-ID"/>
+        </w:rPr>
+        <w:lastRenderedPageBreak/>
+        <w:t>DAFTAR GAMBAR</w:t>
+      </w:r>
+    </w:p>
+    <w:p>
+      <w:pPr>
+        <w:spacing w:line="276" w:lineRule="auto"/>
+        <w:jc w:val="left"/>
+        <w:rPr>
+          <w:rFonts w:eastAsiaTheme="majorEastAsia" w:cstheme="majorBidi"/>
+          <w:b/>
+          <w:bCs/>
+          <w:szCs w:val="28"/>
+          <w:lang w:val="id-ID"/>
+        </w:rPr>
+      </w:pPr>
+      <w:r>
+        <w:rPr>
+          <w:rFonts w:eastAsiaTheme="majorEastAsia" w:cstheme="majorBidi"/>
+          <w:b/>
+          <w:bCs/>
+          <w:szCs w:val="28"/>
+          <w:lang w:val="id-ID"/>
+        </w:rPr>
+        <w:br w:type="page"/>
+      </w:r>
+    </w:p>
+    <w:p>
+      <w:pPr>
+        <w:spacing w:after="0"/>
+        <w:jc w:val="center"/>
+        <w:rPr>
+          <w:rFonts w:eastAsiaTheme="majorEastAsia" w:cstheme="majorBidi"/>
+          <w:bCs/>
+          <w:szCs w:val="28"/>
+          <w:lang w:val="id-ID"/>
+        </w:rPr>
+      </w:pPr>
+      <w:r>
+        <w:rPr>
+          <w:rFonts w:eastAsiaTheme="majorEastAsia" w:cstheme="majorBidi"/>
+          <w:bCs/>
+          <w:szCs w:val="28"/>
+          <w:lang w:val="id-ID"/>
+        </w:rPr>
+        <w:lastRenderedPageBreak/>
+        <w:t>BAB I</w:t>
+      </w:r>
+    </w:p>
+    <w:p>
+      <w:pPr>
+        <w:spacing w:after="0"/>
+        <w:jc w:val="center"/>
+        <w:rPr>
+          <w:rFonts w:eastAsiaTheme="majorEastAsia" w:cstheme="majorBidi"/>
+          <w:bCs/>
+          <w:szCs w:val="28"/>
+          <w:lang w:val="id-ID"/>
+        </w:rPr>
+      </w:pPr>
     </w:p>
     <w:sectPr>
       <w:headerReference w:type="default" r:id="rId9"/>
@@ -761,15 +1966,9 @@
 
 <file path=word/footer1.xml><?xml version="1.0" encoding="utf-8"?>
 <w:ftr xmlns:wpc="http://schemas.microsoft.com/office/word/2010/wordprocessingCanvas" xmlns:mc="http://schemas.openxmlformats.org/markup-compatibility/2006" xmlns:o="urn:schemas-microsoft-com:office:office" xmlns:r="http://schemas.openxmlformats.org/officeDocument/2006/relationships" xmlns:m="http://schemas.openxmlformats.org/officeDocument/2006/math" xmlns:v="urn:schemas-microsoft-com:vml" xmlns:wp14="http://schemas.microsoft.com/office/word/2010/wordprocessingDrawing" xmlns:wp="http://schemas.openxmlformats.org/drawingml/2006/wordprocessingDrawing" xmlns:w10="urn:schemas-microsoft-com:office:word" xmlns:w="http://schemas.openxmlformats.org/wordprocessingml/2006/main" xmlns:w14="http://schemas.microsoft.com/office/word/2010/wordml" xmlns:w15="http://schemas.microsoft.com/office/word/2012/wordml" xmlns:wpg="http://schemas.microsoft.com/office/word/2010/wordprocessingGroup" xmlns:wpi="http://schemas.microsoft.com/office/word/2010/wordprocessingInk" xmlns:wne="http://schemas.microsoft.com/office/word/2006/wordml" xmlns:wps="http://schemas.microsoft.com/office/word/2010/wordprocessingShape" mc:Ignorable="w14 w15 wp14">
-  <w:p>
-    <w:pPr>
-      <w:pStyle w:val="Footer"/>
-      <w:jc w:val="center"/>
-    </w:pPr>
-  </w:p>
   <w:sdt>
     <w:sdtPr>
-      <w:id w:val="1328565193"/>
+      <w:id w:val="313610728"/>
       <w:docPartObj>
         <w:docPartGallery w:val="Page Numbers (Bottom of Page)"/>
         <w:docPartUnique/>
@@ -785,81 +1984,6 @@
         <w:pPr>
           <w:pStyle w:val="Footer"/>
           <w:jc w:val="center"/>
-          <w:rPr>
-            <w:noProof/>
-          </w:rPr>
-        </w:pPr>
-      </w:p>
-      <w:p>
-        <w:pPr>
-          <w:pStyle w:val="Footer"/>
-          <w:jc w:val="right"/>
-          <w:rPr>
-            <w:noProof/>
-          </w:rPr>
-        </w:pPr>
-        <w:r>
-          <w:rPr>
-            <w:rFonts w:ascii="Arial" w:hAnsi="Arial" w:cs="Arial"/>
-            <w:b/>
-            <w:sz w:val="20"/>
-            <w:szCs w:val="20"/>
-          </w:rPr>
-          <w:t>Universitas Indonesia</w:t>
-        </w:r>
-      </w:p>
-    </w:sdtContent>
-  </w:sdt>
-</w:ftr>
-</file>
-
-<file path=word/footnotes.xml><?xml version="1.0" encoding="utf-8"?>
-<w:footnotes xmlns:wpc="http://schemas.microsoft.com/office/word/2010/wordprocessingCanvas" xmlns:mc="http://schemas.openxmlformats.org/markup-compatibility/2006" xmlns:o="urn:schemas-microsoft-com:office:office" xmlns:r="http://schemas.openxmlformats.org/officeDocument/2006/relationships" xmlns:m="http://schemas.openxmlformats.org/officeDocument/2006/math" xmlns:v="urn:schemas-microsoft-com:vml" xmlns:wp14="http://schemas.microsoft.com/office/word/2010/wordprocessingDrawing" xmlns:wp="http://schemas.openxmlformats.org/drawingml/2006/wordprocessingDrawing" xmlns:w10="urn:schemas-microsoft-com:office:word" xmlns:w="http://schemas.openxmlformats.org/wordprocessingml/2006/main" xmlns:w14="http://schemas.microsoft.com/office/word/2010/wordml" xmlns:w15="http://schemas.microsoft.com/office/word/2012/wordml" xmlns:wpg="http://schemas.microsoft.com/office/word/2010/wordprocessingGroup" xmlns:wpi="http://schemas.microsoft.com/office/word/2010/wordprocessingInk" xmlns:wne="http://schemas.microsoft.com/office/word/2006/wordml" xmlns:wps="http://schemas.microsoft.com/office/word/2010/wordprocessingShape" mc:Ignorable="w14 w15 wp14">
-  <w:footnote w:type="separator" w:id="-1">
-    <w:p>
-      <w:pPr>
-        <w:spacing w:after="0" w:line="240" w:lineRule="auto"/>
-      </w:pPr>
-      <w:r>
-        <w:separator/>
-      </w:r>
-    </w:p>
-    <w:p/>
-  </w:footnote>
-  <w:footnote w:type="continuationSeparator" w:id="0">
-    <w:p>
-      <w:pPr>
-        <w:spacing w:after="0" w:line="240" w:lineRule="auto"/>
-      </w:pPr>
-      <w:r>
-        <w:continuationSeparator/>
-      </w:r>
-    </w:p>
-    <w:p/>
-  </w:footnote>
-</w:footnotes>
-</file>
-
-<file path=word/header1.xml><?xml version="1.0" encoding="utf-8"?>
-<w:hdr xmlns:wpc="http://schemas.microsoft.com/office/word/2010/wordprocessingCanvas" xmlns:mc="http://schemas.openxmlformats.org/markup-compatibility/2006" xmlns:o="urn:schemas-microsoft-com:office:office" xmlns:r="http://schemas.openxmlformats.org/officeDocument/2006/relationships" xmlns:m="http://schemas.openxmlformats.org/officeDocument/2006/math" xmlns:v="urn:schemas-microsoft-com:vml" xmlns:wp14="http://schemas.microsoft.com/office/word/2010/wordprocessingDrawing" xmlns:wp="http://schemas.openxmlformats.org/drawingml/2006/wordprocessingDrawing" xmlns:w10="urn:schemas-microsoft-com:office:word" xmlns:w="http://schemas.openxmlformats.org/wordprocessingml/2006/main" xmlns:w14="http://schemas.microsoft.com/office/word/2010/wordml" xmlns:w15="http://schemas.microsoft.com/office/word/2012/wordml" xmlns:wpg="http://schemas.microsoft.com/office/word/2010/wordprocessingGroup" xmlns:wpi="http://schemas.microsoft.com/office/word/2010/wordprocessingInk" xmlns:wne="http://schemas.microsoft.com/office/word/2006/wordml" xmlns:wps="http://schemas.microsoft.com/office/word/2010/wordprocessingShape" mc:Ignorable="w14 w15 wp14">
-  <w:sdt>
-    <w:sdtPr>
-      <w:id w:val="1126741509"/>
-      <w:docPartObj>
-        <w:docPartGallery w:val="Page Numbers (Top of Page)"/>
-        <w:docPartUnique/>
-      </w:docPartObj>
-    </w:sdtPr>
-    <w:sdtEndPr>
-      <w:rPr>
-        <w:noProof/>
-      </w:rPr>
-    </w:sdtEndPr>
-    <w:sdtContent>
-      <w:p>
-        <w:pPr>
-          <w:pStyle w:val="Header"/>
-          <w:jc w:val="right"/>
         </w:pPr>
         <w:r>
           <w:fldChar w:fldCharType="begin"/>
@@ -874,7 +1998,7 @@
           <w:rPr>
             <w:noProof/>
           </w:rPr>
-          <w:t>ii</w:t>
+          <w:t>v</w:t>
         </w:r>
         <w:r>
           <w:rPr>
@@ -885,6 +2009,75 @@
       </w:p>
     </w:sdtContent>
   </w:sdt>
+  <w:p>
+    <w:pPr>
+      <w:pStyle w:val="Footer"/>
+      <w:jc w:val="right"/>
+      <w:rPr>
+        <w:noProof/>
+        <w:lang w:val="id-ID"/>
+      </w:rPr>
+    </w:pPr>
+  </w:p>
+  <w:p>
+    <w:pPr>
+      <w:pStyle w:val="Footer"/>
+      <w:jc w:val="right"/>
+      <w:rPr>
+        <w:rFonts w:asciiTheme="minorHAnsi" w:hAnsiTheme="minorHAnsi"/>
+        <w:b/>
+        <w:noProof/>
+        <w:lang w:val="id-ID"/>
+      </w:rPr>
+    </w:pPr>
+    <w:r>
+      <w:rPr>
+        <w:rFonts w:asciiTheme="minorHAnsi" w:hAnsiTheme="minorHAnsi"/>
+        <w:b/>
+        <w:noProof/>
+        <w:lang w:val="id-ID"/>
+      </w:rPr>
+      <w:t>Universitas Indonesia</w:t>
+    </w:r>
+  </w:p>
+</w:ftr>
+</file>
+
+<file path=word/footnotes.xml><?xml version="1.0" encoding="utf-8"?>
+<w:footnotes xmlns:wpc="http://schemas.microsoft.com/office/word/2010/wordprocessingCanvas" xmlns:mc="http://schemas.openxmlformats.org/markup-compatibility/2006" xmlns:o="urn:schemas-microsoft-com:office:office" xmlns:r="http://schemas.openxmlformats.org/officeDocument/2006/relationships" xmlns:m="http://schemas.openxmlformats.org/officeDocument/2006/math" xmlns:v="urn:schemas-microsoft-com:vml" xmlns:wp14="http://schemas.microsoft.com/office/word/2010/wordprocessingDrawing" xmlns:wp="http://schemas.openxmlformats.org/drawingml/2006/wordprocessingDrawing" xmlns:w10="urn:schemas-microsoft-com:office:word" xmlns:w="http://schemas.openxmlformats.org/wordprocessingml/2006/main" xmlns:w14="http://schemas.microsoft.com/office/word/2010/wordml" xmlns:w15="http://schemas.microsoft.com/office/word/2012/wordml" xmlns:wpg="http://schemas.microsoft.com/office/word/2010/wordprocessingGroup" xmlns:wpi="http://schemas.microsoft.com/office/word/2010/wordprocessingInk" xmlns:wne="http://schemas.microsoft.com/office/word/2006/wordml" xmlns:wps="http://schemas.microsoft.com/office/word/2010/wordprocessingShape" mc:Ignorable="w14 w15 wp14">
+  <w:footnote w:type="separator" w:id="-1">
+    <w:p>
+      <w:pPr>
+        <w:spacing w:after="0" w:line="240" w:lineRule="auto"/>
+      </w:pPr>
+      <w:r>
+        <w:separator/>
+      </w:r>
+    </w:p>
+    <w:p/>
+  </w:footnote>
+  <w:footnote w:type="continuationSeparator" w:id="0">
+    <w:p>
+      <w:pPr>
+        <w:spacing w:after="0" w:line="240" w:lineRule="auto"/>
+      </w:pPr>
+      <w:r>
+        <w:continuationSeparator/>
+      </w:r>
+    </w:p>
+    <w:p/>
+  </w:footnote>
+</w:footnotes>
+</file>
+
+<file path=word/header1.xml><?xml version="1.0" encoding="utf-8"?>
+<w:hdr xmlns:wpc="http://schemas.microsoft.com/office/word/2010/wordprocessingCanvas" xmlns:mc="http://schemas.openxmlformats.org/markup-compatibility/2006" xmlns:o="urn:schemas-microsoft-com:office:office" xmlns:r="http://schemas.openxmlformats.org/officeDocument/2006/relationships" xmlns:m="http://schemas.openxmlformats.org/officeDocument/2006/math" xmlns:v="urn:schemas-microsoft-com:vml" xmlns:wp14="http://schemas.microsoft.com/office/word/2010/wordprocessingDrawing" xmlns:wp="http://schemas.openxmlformats.org/drawingml/2006/wordprocessingDrawing" xmlns:w10="urn:schemas-microsoft-com:office:word" xmlns:w="http://schemas.openxmlformats.org/wordprocessingml/2006/main" xmlns:w14="http://schemas.microsoft.com/office/word/2010/wordml" xmlns:w15="http://schemas.microsoft.com/office/word/2012/wordml" xmlns:wpg="http://schemas.microsoft.com/office/word/2010/wordprocessingGroup" xmlns:wpi="http://schemas.microsoft.com/office/word/2010/wordprocessingInk" xmlns:wne="http://schemas.microsoft.com/office/word/2006/wordml" xmlns:wps="http://schemas.microsoft.com/office/word/2010/wordprocessingShape" mc:Ignorable="w14 w15 wp14">
+  <w:p>
+    <w:pPr>
+      <w:pStyle w:val="Header"/>
+      <w:jc w:val="right"/>
+    </w:pPr>
+  </w:p>
   <w:p>
     <w:pPr>
       <w:pStyle w:val="LAMPIRAN"/>
@@ -2452,6 +3645,95 @@
     </w:lvl>
   </w:abstractNum>
   <w:abstractNum w:abstractNumId="16">
+    <w:nsid w:val="68957B68"/>
+    <w:multiLevelType w:val="hybridMultilevel"/>
+    <w:tmpl w:val="147C475E"/>
+    <w:lvl w:ilvl="0" w:tplc="0421000F">
+      <w:start w:val="1"/>
+      <w:numFmt w:val="decimal"/>
+      <w:lvlText w:val="%1."/>
+      <w:lvlJc w:val="left"/>
+      <w:pPr>
+        <w:ind w:left="720" w:hanging="360"/>
+      </w:pPr>
+      <w:rPr>
+        <w:rFonts w:hint="default"/>
+      </w:rPr>
+    </w:lvl>
+    <w:lvl w:ilvl="1" w:tplc="04210019" w:tentative="1">
+      <w:start w:val="1"/>
+      <w:numFmt w:val="lowerLetter"/>
+      <w:lvlText w:val="%2."/>
+      <w:lvlJc w:val="left"/>
+      <w:pPr>
+        <w:ind w:left="1440" w:hanging="360"/>
+      </w:pPr>
+    </w:lvl>
+    <w:lvl w:ilvl="2" w:tplc="0421001B" w:tentative="1">
+      <w:start w:val="1"/>
+      <w:numFmt w:val="lowerRoman"/>
+      <w:lvlText w:val="%3."/>
+      <w:lvlJc w:val="right"/>
+      <w:pPr>
+        <w:ind w:left="2160" w:hanging="180"/>
+      </w:pPr>
+    </w:lvl>
+    <w:lvl w:ilvl="3" w:tplc="0421000F" w:tentative="1">
+      <w:start w:val="1"/>
+      <w:numFmt w:val="decimal"/>
+      <w:lvlText w:val="%4."/>
+      <w:lvlJc w:val="left"/>
+      <w:pPr>
+        <w:ind w:left="2880" w:hanging="360"/>
+      </w:pPr>
+    </w:lvl>
+    <w:lvl w:ilvl="4" w:tplc="04210019" w:tentative="1">
+      <w:start w:val="1"/>
+      <w:numFmt w:val="lowerLetter"/>
+      <w:lvlText w:val="%5."/>
+      <w:lvlJc w:val="left"/>
+      <w:pPr>
+        <w:ind w:left="3600" w:hanging="360"/>
+      </w:pPr>
+    </w:lvl>
+    <w:lvl w:ilvl="5" w:tplc="0421001B" w:tentative="1">
+      <w:start w:val="1"/>
+      <w:numFmt w:val="lowerRoman"/>
+      <w:lvlText w:val="%6."/>
+      <w:lvlJc w:val="right"/>
+      <w:pPr>
+        <w:ind w:left="4320" w:hanging="180"/>
+      </w:pPr>
+    </w:lvl>
+    <w:lvl w:ilvl="6" w:tplc="0421000F" w:tentative="1">
+      <w:start w:val="1"/>
+      <w:numFmt w:val="decimal"/>
+      <w:lvlText w:val="%7."/>
+      <w:lvlJc w:val="left"/>
+      <w:pPr>
+        <w:ind w:left="5040" w:hanging="360"/>
+      </w:pPr>
+    </w:lvl>
+    <w:lvl w:ilvl="7" w:tplc="04210019" w:tentative="1">
+      <w:start w:val="1"/>
+      <w:numFmt w:val="lowerLetter"/>
+      <w:lvlText w:val="%8."/>
+      <w:lvlJc w:val="left"/>
+      <w:pPr>
+        <w:ind w:left="5760" w:hanging="360"/>
+      </w:pPr>
+    </w:lvl>
+    <w:lvl w:ilvl="8" w:tplc="0421001B" w:tentative="1">
+      <w:start w:val="1"/>
+      <w:numFmt w:val="lowerRoman"/>
+      <w:lvlText w:val="%9."/>
+      <w:lvlJc w:val="right"/>
+      <w:pPr>
+        <w:ind w:left="6480" w:hanging="180"/>
+      </w:pPr>
+    </w:lvl>
+  </w:abstractNum>
+  <w:abstractNum w:abstractNumId="17">
     <w:nsid w:val="71B4576C"/>
     <w:multiLevelType w:val="hybridMultilevel"/>
     <w:tmpl w:val="3236CE2E"/>
@@ -2541,7 +3823,7 @@
       </w:pPr>
     </w:lvl>
   </w:abstractNum>
-  <w:abstractNum w:abstractNumId="17">
+  <w:abstractNum w:abstractNumId="18">
     <w:nsid w:val="73A600B8"/>
     <w:multiLevelType w:val="multilevel"/>
     <w:tmpl w:val="D88E80A8"/>
@@ -2723,7 +4005,7 @@
       </w:rPr>
     </w:lvl>
   </w:abstractNum>
-  <w:abstractNum w:abstractNumId="18">
+  <w:abstractNum w:abstractNumId="19">
     <w:nsid w:val="787330CB"/>
     <w:multiLevelType w:val="hybridMultilevel"/>
     <w:tmpl w:val="11DA1AEC"/>
@@ -2837,7 +4119,7 @@
     </w:lvl>
   </w:abstractNum>
   <w:num w:numId="1">
-    <w:abstractNumId w:val="17"/>
+    <w:abstractNumId w:val="18"/>
   </w:num>
   <w:num w:numId="2">
     <w:abstractNumId w:val="6"/>
@@ -2873,7 +4155,7 @@
     <w:abstractNumId w:val="7"/>
   </w:num>
   <w:num w:numId="13">
-    <w:abstractNumId w:val="18"/>
+    <w:abstractNumId w:val="19"/>
   </w:num>
   <w:num w:numId="14">
     <w:abstractNumId w:val="0"/>
@@ -2916,6 +4198,9 @@
   </w:num>
   <w:num w:numId="18">
     <w:abstractNumId w:val="5"/>
+  </w:num>
+  <w:num w:numId="19">
+    <w:abstractNumId w:val="16"/>
   </w:num>
   <w:numIdMacAtCleanup w:val="13"/>
 </w:numbering>
@@ -4976,7 +6261,7 @@
 </file>
 
 <file path=customXml/itemProps1.xml><?xml version="1.0" encoding="utf-8"?>
-<ds:datastoreItem xmlns:ds="http://schemas.openxmlformats.org/officeDocument/2006/customXml" ds:itemID="{F6432767-57D6-463C-90F0-CE2FA23A4155}">
+<ds:datastoreItem xmlns:ds="http://schemas.openxmlformats.org/officeDocument/2006/customXml" ds:itemID="{E7F1D7AC-8E0F-41D4-9622-8335928A74EF}">
   <ds:schemaRefs>
     <ds:schemaRef ds:uri="http://schemas.openxmlformats.org/officeDocument/2006/bibliography"/>
   </ds:schemaRefs>

</xml_diff>

<commit_message>
adding format for contents
</commit_message>
<xml_diff>
--- a/DeanZakaHidayat.docx
+++ b/DeanZakaHidayat.docx
@@ -693,42 +693,30 @@
           <w:bCs/>
           <w:szCs w:val="28"/>
         </w:rPr>
+        <w:lastRenderedPageBreak/>
         <w:br w:type="page"/>
       </w:r>
     </w:p>
-    <w:bookmarkEnd w:id="0"/>
-    <w:bookmarkEnd w:id="1"/>
-    <w:bookmarkEnd w:id="2"/>
-    <w:bookmarkEnd w:id="3"/>
-    <w:bookmarkEnd w:id="4"/>
-    <w:bookmarkEnd w:id="5"/>
-    <w:bookmarkEnd w:id="6"/>
-    <w:bookmarkEnd w:id="7"/>
-    <w:bookmarkEnd w:id="8"/>
-    <w:bookmarkEnd w:id="9"/>
-    <w:p>
-      <w:pPr>
-        <w:spacing w:after="0"/>
-        <w:jc w:val="center"/>
-        <w:rPr>
-          <w:rFonts w:eastAsiaTheme="majorEastAsia" w:cstheme="majorBidi"/>
-          <w:b/>
-          <w:bCs/>
-          <w:szCs w:val="28"/>
-          <w:lang w:val="id-ID"/>
-        </w:rPr>
-      </w:pPr>
+    <w:p>
+      <w:pPr>
+        <w:pStyle w:val="Heading1"/>
+      </w:pPr>
+      <w:bookmarkStart w:id="10" w:name="_Toc405997833"/>
+      <w:bookmarkEnd w:id="0"/>
+      <w:bookmarkEnd w:id="1"/>
+      <w:bookmarkEnd w:id="2"/>
+      <w:bookmarkEnd w:id="3"/>
+      <w:bookmarkEnd w:id="4"/>
+      <w:bookmarkEnd w:id="5"/>
+      <w:bookmarkEnd w:id="6"/>
+      <w:bookmarkEnd w:id="7"/>
+      <w:bookmarkEnd w:id="8"/>
+      <w:bookmarkEnd w:id="9"/>
       <w:r>
-        <w:rPr>
-          <w:rFonts w:eastAsiaTheme="majorEastAsia" w:cstheme="majorBidi"/>
-          <w:b/>
-          <w:bCs/>
-          <w:szCs w:val="28"/>
-          <w:lang w:val="id-ID"/>
-        </w:rPr>
         <w:lastRenderedPageBreak/>
         <w:t>KATA PENGANTAR</w:t>
       </w:r>
+      <w:bookmarkEnd w:id="10"/>
     </w:p>
     <w:p>
       <w:pPr>
@@ -1081,32 +1069,17 @@
         </w:rPr>
         <w:br w:type="page"/>
       </w:r>
-      <w:bookmarkStart w:id="10" w:name="_GoBack"/>
-      <w:bookmarkEnd w:id="10"/>
-    </w:p>
-    <w:p>
-      <w:pPr>
-        <w:spacing w:after="0"/>
-        <w:jc w:val="center"/>
-        <w:rPr>
-          <w:rFonts w:eastAsiaTheme="majorEastAsia" w:cstheme="majorBidi"/>
-          <w:b/>
-          <w:bCs/>
-          <w:szCs w:val="28"/>
-          <w:lang w:val="id-ID"/>
-        </w:rPr>
-      </w:pPr>
+    </w:p>
+    <w:p>
+      <w:pPr>
+        <w:pStyle w:val="Heading1"/>
+      </w:pPr>
+      <w:bookmarkStart w:id="11" w:name="_Toc405997834"/>
       <w:r>
-        <w:rPr>
-          <w:rFonts w:eastAsiaTheme="majorEastAsia" w:cstheme="majorBidi"/>
-          <w:b/>
-          <w:bCs/>
-          <w:szCs w:val="28"/>
-          <w:lang w:val="id-ID"/>
-        </w:rPr>
         <w:lastRenderedPageBreak/>
         <w:t>ABSTRAK</w:t>
       </w:r>
+      <w:bookmarkEnd w:id="11"/>
     </w:p>
     <w:p>
       <w:pPr>
@@ -1451,27 +1424,14 @@
     </w:p>
     <w:p>
       <w:pPr>
-        <w:spacing w:line="276" w:lineRule="auto"/>
-        <w:jc w:val="center"/>
-        <w:rPr>
-          <w:rFonts w:eastAsiaTheme="majorEastAsia" w:cstheme="majorBidi"/>
-          <w:b/>
-          <w:bCs/>
-          <w:szCs w:val="28"/>
-          <w:lang w:val="id-ID"/>
-        </w:rPr>
-      </w:pPr>
+        <w:pStyle w:val="Heading1"/>
+      </w:pPr>
+      <w:bookmarkStart w:id="12" w:name="_Toc405997835"/>
       <w:r>
-        <w:rPr>
-          <w:rFonts w:eastAsiaTheme="majorEastAsia" w:cstheme="majorBidi"/>
-          <w:b/>
-          <w:bCs/>
-          <w:szCs w:val="28"/>
-          <w:lang w:val="id-ID"/>
-        </w:rPr>
         <w:lastRenderedPageBreak/>
         <w:t>ABSTRACT</w:t>
       </w:r>
+      <w:bookmarkEnd w:id="12"/>
     </w:p>
     <w:p>
       <w:pPr>
@@ -1797,8 +1757,19 @@
     </w:p>
     <w:p>
       <w:pPr>
-        <w:spacing w:after="0"/>
-        <w:jc w:val="center"/>
+        <w:pStyle w:val="Heading1"/>
+      </w:pPr>
+      <w:bookmarkStart w:id="13" w:name="_Toc405997836"/>
+      <w:r>
+        <w:lastRenderedPageBreak/>
+        <w:t>DAFTAR ISI</w:t>
+      </w:r>
+      <w:bookmarkEnd w:id="13"/>
+    </w:p>
+    <w:p>
+      <w:pPr>
+        <w:spacing w:line="276" w:lineRule="auto"/>
+        <w:jc w:val="left"/>
         <w:rPr>
           <w:rFonts w:eastAsiaTheme="majorEastAsia" w:cstheme="majorBidi"/>
           <w:b/>
@@ -1807,7 +1778,548 @@
           <w:lang w:val="id-ID"/>
         </w:rPr>
       </w:pPr>
+    </w:p>
+    <w:sdt>
+      <w:sdtPr>
+        <w:id w:val="498698188"/>
+        <w:docPartObj>
+          <w:docPartGallery w:val="Table of Contents"/>
+          <w:docPartUnique/>
+        </w:docPartObj>
+      </w:sdtPr>
+      <w:sdtEndPr>
+        <w:rPr>
+          <w:rFonts w:ascii="Times New Roman" w:eastAsiaTheme="minorEastAsia" w:hAnsi="Times New Roman" w:cstheme="minorBidi"/>
+          <w:color w:val="auto"/>
+          <w:sz w:val="24"/>
+          <w:szCs w:val="22"/>
+          <w:lang w:val="en-US" w:eastAsia="ko-KR"/>
+        </w:rPr>
+      </w:sdtEndPr>
+      <w:sdtContent>
+        <w:p>
+          <w:pPr>
+            <w:pStyle w:val="TOCHeading"/>
+          </w:pPr>
+        </w:p>
+        <w:p>
+          <w:pPr>
+            <w:pStyle w:val="TOC1"/>
+            <w:rPr>
+              <w:rFonts w:asciiTheme="minorHAnsi" w:hAnsiTheme="minorHAnsi"/>
+              <w:b w:val="0"/>
+              <w:sz w:val="22"/>
+              <w:lang w:val="id-ID" w:eastAsia="id-ID"/>
+              <w14:scene3d>
+                <w14:camera w14:prst="orthographicFront"/>
+                <w14:lightRig w14:rig="threePt" w14:dir="t">
+                  <w14:rot w14:lat="0" w14:lon="0" w14:rev="0"/>
+                </w14:lightRig>
+              </w14:scene3d>
+            </w:rPr>
+          </w:pPr>
+          <w:r>
+            <w:fldChar w:fldCharType="begin"/>
+          </w:r>
+          <w:r>
+            <w:instrText xml:space="preserve"> TOC \o "1-3" \h \z \u </w:instrText>
+          </w:r>
+          <w:r>
+            <w:fldChar w:fldCharType="separate"/>
+          </w:r>
+          <w:hyperlink w:anchor="_Toc405997833" w:history="1">
+            <w:r>
+              <w:rPr>
+                <w:rStyle w:val="Hyperlink"/>
+              </w:rPr>
+              <w:t>KATA PENGANTAR</w:t>
+            </w:r>
+            <w:r>
+              <w:rPr>
+                <w:webHidden/>
+              </w:rPr>
+              <w:tab/>
+            </w:r>
+            <w:r>
+              <w:rPr>
+                <w:webHidden/>
+              </w:rPr>
+              <w:fldChar w:fldCharType="begin"/>
+            </w:r>
+            <w:r>
+              <w:rPr>
+                <w:webHidden/>
+              </w:rPr>
+              <w:instrText xml:space="preserve"> PAGEREF _Toc405997833 \h </w:instrText>
+            </w:r>
+            <w:r>
+              <w:rPr>
+                <w:webHidden/>
+              </w:rPr>
+            </w:r>
+            <w:r>
+              <w:rPr>
+                <w:webHidden/>
+              </w:rPr>
+              <w:fldChar w:fldCharType="separate"/>
+            </w:r>
+            <w:r>
+              <w:rPr>
+                <w:webHidden/>
+              </w:rPr>
+              <w:t>iii</w:t>
+            </w:r>
+            <w:r>
+              <w:rPr>
+                <w:webHidden/>
+              </w:rPr>
+              <w:fldChar w:fldCharType="end"/>
+            </w:r>
+          </w:hyperlink>
+        </w:p>
+        <w:p>
+          <w:pPr>
+            <w:pStyle w:val="TOC1"/>
+            <w:rPr>
+              <w:rFonts w:asciiTheme="minorHAnsi" w:hAnsiTheme="minorHAnsi"/>
+              <w:b w:val="0"/>
+              <w:sz w:val="22"/>
+              <w:lang w:val="id-ID" w:eastAsia="id-ID"/>
+              <w14:scene3d>
+                <w14:camera w14:prst="orthographicFront"/>
+                <w14:lightRig w14:rig="threePt" w14:dir="t">
+                  <w14:rot w14:lat="0" w14:lon="0" w14:rev="0"/>
+                </w14:lightRig>
+              </w14:scene3d>
+            </w:rPr>
+          </w:pPr>
+          <w:hyperlink w:anchor="_Toc405997834" w:history="1">
+            <w:r>
+              <w:rPr>
+                <w:rStyle w:val="Hyperlink"/>
+              </w:rPr>
+              <w:t>ABSTRAK</w:t>
+            </w:r>
+            <w:r>
+              <w:rPr>
+                <w:webHidden/>
+              </w:rPr>
+              <w:tab/>
+            </w:r>
+            <w:r>
+              <w:rPr>
+                <w:webHidden/>
+              </w:rPr>
+              <w:fldChar w:fldCharType="begin"/>
+            </w:r>
+            <w:r>
+              <w:rPr>
+                <w:webHidden/>
+              </w:rPr>
+              <w:instrText xml:space="preserve"> PAGEREF _Toc405997834 \h </w:instrText>
+            </w:r>
+            <w:r>
+              <w:rPr>
+                <w:webHidden/>
+              </w:rPr>
+            </w:r>
+            <w:r>
+              <w:rPr>
+                <w:webHidden/>
+              </w:rPr>
+              <w:fldChar w:fldCharType="separate"/>
+            </w:r>
+            <w:r>
+              <w:rPr>
+                <w:webHidden/>
+              </w:rPr>
+              <w:t>iv</w:t>
+            </w:r>
+            <w:r>
+              <w:rPr>
+                <w:webHidden/>
+              </w:rPr>
+              <w:fldChar w:fldCharType="end"/>
+            </w:r>
+          </w:hyperlink>
+        </w:p>
+        <w:p>
+          <w:pPr>
+            <w:pStyle w:val="TOC1"/>
+            <w:rPr>
+              <w:rFonts w:asciiTheme="minorHAnsi" w:hAnsiTheme="minorHAnsi"/>
+              <w:b w:val="0"/>
+              <w:sz w:val="22"/>
+              <w:lang w:val="id-ID" w:eastAsia="id-ID"/>
+              <w14:scene3d>
+                <w14:camera w14:prst="orthographicFront"/>
+                <w14:lightRig w14:rig="threePt" w14:dir="t">
+                  <w14:rot w14:lat="0" w14:lon="0" w14:rev="0"/>
+                </w14:lightRig>
+              </w14:scene3d>
+            </w:rPr>
+          </w:pPr>
+          <w:hyperlink w:anchor="_Toc405997835" w:history="1">
+            <w:r>
+              <w:rPr>
+                <w:rStyle w:val="Hyperlink"/>
+              </w:rPr>
+              <w:t>ABSTRACT</w:t>
+            </w:r>
+            <w:r>
+              <w:rPr>
+                <w:webHidden/>
+              </w:rPr>
+              <w:tab/>
+            </w:r>
+            <w:r>
+              <w:rPr>
+                <w:webHidden/>
+              </w:rPr>
+              <w:fldChar w:fldCharType="begin"/>
+            </w:r>
+            <w:r>
+              <w:rPr>
+                <w:webHidden/>
+              </w:rPr>
+              <w:instrText xml:space="preserve"> PAGEREF _Toc405997835 \h </w:instrText>
+            </w:r>
+            <w:r>
+              <w:rPr>
+                <w:webHidden/>
+              </w:rPr>
+            </w:r>
+            <w:r>
+              <w:rPr>
+                <w:webHidden/>
+              </w:rPr>
+              <w:fldChar w:fldCharType="separate"/>
+            </w:r>
+            <w:r>
+              <w:rPr>
+                <w:webHidden/>
+              </w:rPr>
+              <w:t>v</w:t>
+            </w:r>
+            <w:r>
+              <w:rPr>
+                <w:webHidden/>
+              </w:rPr>
+              <w:fldChar w:fldCharType="end"/>
+            </w:r>
+          </w:hyperlink>
+        </w:p>
+        <w:p>
+          <w:pPr>
+            <w:pStyle w:val="TOC1"/>
+            <w:rPr>
+              <w:rFonts w:asciiTheme="minorHAnsi" w:hAnsiTheme="minorHAnsi"/>
+              <w:b w:val="0"/>
+              <w:sz w:val="22"/>
+              <w:lang w:val="id-ID" w:eastAsia="id-ID"/>
+              <w14:scene3d>
+                <w14:camera w14:prst="orthographicFront"/>
+                <w14:lightRig w14:rig="threePt" w14:dir="t">
+                  <w14:rot w14:lat="0" w14:lon="0" w14:rev="0"/>
+                </w14:lightRig>
+              </w14:scene3d>
+            </w:rPr>
+          </w:pPr>
+          <w:hyperlink w:anchor="_Toc405997836" w:history="1">
+            <w:r>
+              <w:rPr>
+                <w:rStyle w:val="Hyperlink"/>
+              </w:rPr>
+              <w:t>DAFTAR ISI</w:t>
+            </w:r>
+            <w:r>
+              <w:rPr>
+                <w:webHidden/>
+              </w:rPr>
+              <w:tab/>
+            </w:r>
+            <w:r>
+              <w:rPr>
+                <w:webHidden/>
+              </w:rPr>
+              <w:fldChar w:fldCharType="begin"/>
+            </w:r>
+            <w:r>
+              <w:rPr>
+                <w:webHidden/>
+              </w:rPr>
+              <w:instrText xml:space="preserve"> PAGEREF _Toc405997836 \h </w:instrText>
+            </w:r>
+            <w:r>
+              <w:rPr>
+                <w:webHidden/>
+              </w:rPr>
+            </w:r>
+            <w:r>
+              <w:rPr>
+                <w:webHidden/>
+              </w:rPr>
+              <w:fldChar w:fldCharType="separate"/>
+            </w:r>
+            <w:r>
+              <w:rPr>
+                <w:webHidden/>
+              </w:rPr>
+              <w:t>vi</w:t>
+            </w:r>
+            <w:r>
+              <w:rPr>
+                <w:webHidden/>
+              </w:rPr>
+              <w:fldChar w:fldCharType="end"/>
+            </w:r>
+          </w:hyperlink>
+        </w:p>
+        <w:p>
+          <w:pPr>
+            <w:pStyle w:val="TOC1"/>
+            <w:rPr>
+              <w:rFonts w:asciiTheme="minorHAnsi" w:hAnsiTheme="minorHAnsi"/>
+              <w:b w:val="0"/>
+              <w:sz w:val="22"/>
+              <w:lang w:val="id-ID" w:eastAsia="id-ID"/>
+              <w14:scene3d>
+                <w14:camera w14:prst="orthographicFront"/>
+                <w14:lightRig w14:rig="threePt" w14:dir="t">
+                  <w14:rot w14:lat="0" w14:lon="0" w14:rev="0"/>
+                </w14:lightRig>
+              </w14:scene3d>
+            </w:rPr>
+          </w:pPr>
+          <w:hyperlink w:anchor="_Toc405997837" w:history="1">
+            <w:r>
+              <w:rPr>
+                <w:rStyle w:val="Hyperlink"/>
+              </w:rPr>
+              <w:t>DAFTAR GAMBAR</w:t>
+            </w:r>
+            <w:r>
+              <w:rPr>
+                <w:webHidden/>
+              </w:rPr>
+              <w:tab/>
+            </w:r>
+            <w:r>
+              <w:rPr>
+                <w:webHidden/>
+              </w:rPr>
+              <w:fldChar w:fldCharType="begin"/>
+            </w:r>
+            <w:r>
+              <w:rPr>
+                <w:webHidden/>
+              </w:rPr>
+              <w:instrText xml:space="preserve"> PAGEREF _Toc405997837 \h </w:instrText>
+            </w:r>
+            <w:r>
+              <w:rPr>
+                <w:webHidden/>
+              </w:rPr>
+            </w:r>
+            <w:r>
+              <w:rPr>
+                <w:webHidden/>
+              </w:rPr>
+              <w:fldChar w:fldCharType="separate"/>
+            </w:r>
+            <w:r>
+              <w:rPr>
+                <w:webHidden/>
+              </w:rPr>
+              <w:t>vii</w:t>
+            </w:r>
+            <w:r>
+              <w:rPr>
+                <w:webHidden/>
+              </w:rPr>
+              <w:fldChar w:fldCharType="end"/>
+            </w:r>
+          </w:hyperlink>
+        </w:p>
+        <w:p>
+          <w:pPr>
+            <w:pStyle w:val="TOC1"/>
+            <w:rPr>
+              <w:rFonts w:asciiTheme="minorHAnsi" w:hAnsiTheme="minorHAnsi"/>
+              <w:b w:val="0"/>
+              <w:sz w:val="22"/>
+              <w:lang w:val="id-ID" w:eastAsia="id-ID"/>
+              <w14:scene3d>
+                <w14:camera w14:prst="orthographicFront"/>
+                <w14:lightRig w14:rig="threePt" w14:dir="t">
+                  <w14:rot w14:lat="0" w14:lon="0" w14:rev="0"/>
+                </w14:lightRig>
+              </w14:scene3d>
+            </w:rPr>
+          </w:pPr>
+          <w:hyperlink w:anchor="_Toc405997838" w:history="1">
+            <w:r>
+              <w:rPr>
+                <w:rStyle w:val="Hyperlink"/>
+              </w:rPr>
+              <w:t>BAB I</w:t>
+            </w:r>
+            <w:r>
+              <w:rPr>
+                <w:rStyle w:val="Hyperlink"/>
+                <w:lang w:val="id-ID"/>
+              </w:rPr>
+              <w:t xml:space="preserve"> PENDAHULUAN</w:t>
+            </w:r>
+            <w:r>
+              <w:rPr>
+                <w:webHidden/>
+              </w:rPr>
+              <w:tab/>
+            </w:r>
+            <w:r>
+              <w:rPr>
+                <w:webHidden/>
+              </w:rPr>
+              <w:fldChar w:fldCharType="begin"/>
+            </w:r>
+            <w:r>
+              <w:rPr>
+                <w:webHidden/>
+              </w:rPr>
+              <w:instrText xml:space="preserve"> PAGEREF _Toc405997838 \h </w:instrText>
+            </w:r>
+            <w:r>
+              <w:rPr>
+                <w:webHidden/>
+              </w:rPr>
+            </w:r>
+            <w:r>
+              <w:rPr>
+                <w:webHidden/>
+              </w:rPr>
+              <w:fldChar w:fldCharType="separate"/>
+            </w:r>
+            <w:r>
+              <w:rPr>
+                <w:webHidden/>
+              </w:rPr>
+              <w:t>1</w:t>
+            </w:r>
+            <w:r>
+              <w:rPr>
+                <w:webHidden/>
+              </w:rPr>
+              <w:fldChar w:fldCharType="end"/>
+            </w:r>
+          </w:hyperlink>
+        </w:p>
+        <w:p>
+          <w:pPr>
+            <w:pStyle w:val="TOC2"/>
+            <w:tabs>
+              <w:tab w:val="right" w:leader="dot" w:pos="7927"/>
+            </w:tabs>
+            <w:rPr>
+              <w:rFonts w:asciiTheme="minorHAnsi" w:hAnsiTheme="minorHAnsi"/>
+              <w:noProof/>
+              <w:sz w:val="22"/>
+              <w:lang w:val="id-ID" w:eastAsia="id-ID"/>
+            </w:rPr>
+          </w:pPr>
+          <w:hyperlink w:anchor="_Toc405997839" w:history="1">
+            <w:r>
+              <w:rPr>
+                <w:rStyle w:val="Hyperlink"/>
+                <w:noProof/>
+              </w:rPr>
+              <w:t>1.1 Latar Belakang</w:t>
+            </w:r>
+            <w:r>
+              <w:rPr>
+                <w:noProof/>
+                <w:webHidden/>
+              </w:rPr>
+              <w:tab/>
+            </w:r>
+            <w:r>
+              <w:rPr>
+                <w:noProof/>
+                <w:webHidden/>
+              </w:rPr>
+              <w:fldChar w:fldCharType="begin"/>
+            </w:r>
+            <w:r>
+              <w:rPr>
+                <w:noProof/>
+                <w:webHidden/>
+              </w:rPr>
+              <w:instrText xml:space="preserve"> PAGEREF _Toc405997839 \h </w:instrText>
+            </w:r>
+            <w:r>
+              <w:rPr>
+                <w:noProof/>
+                <w:webHidden/>
+              </w:rPr>
+            </w:r>
+            <w:r>
+              <w:rPr>
+                <w:noProof/>
+                <w:webHidden/>
+              </w:rPr>
+              <w:fldChar w:fldCharType="separate"/>
+            </w:r>
+            <w:r>
+              <w:rPr>
+                <w:noProof/>
+                <w:webHidden/>
+              </w:rPr>
+              <w:t>1</w:t>
+            </w:r>
+            <w:r>
+              <w:rPr>
+                <w:noProof/>
+                <w:webHidden/>
+              </w:rPr>
+              <w:fldChar w:fldCharType="end"/>
+            </w:r>
+          </w:hyperlink>
+        </w:p>
+        <w:p>
+          <w:r>
+            <w:rPr>
+              <w:b/>
+              <w:bCs/>
+              <w:noProof/>
+            </w:rPr>
+            <w:fldChar w:fldCharType="end"/>
+          </w:r>
+        </w:p>
+      </w:sdtContent>
+    </w:sdt>
+    <w:p>
+      <w:pPr>
+        <w:pStyle w:val="NoSpacing"/>
+      </w:pPr>
       <w:r>
+        <w:br w:type="page"/>
+      </w:r>
+    </w:p>
+    <w:p>
+      <w:pPr>
+        <w:pStyle w:val="Heading1"/>
+      </w:pPr>
+      <w:bookmarkStart w:id="14" w:name="_Toc405997837"/>
+      <w:r>
+        <w:lastRenderedPageBreak/>
+        <w:t>DAFTAR GAMBAR</w:t>
+      </w:r>
+      <w:bookmarkEnd w:id="14"/>
+    </w:p>
+    <w:p>
+      <w:pPr>
+        <w:spacing w:line="276" w:lineRule="auto"/>
+        <w:jc w:val="left"/>
         <w:rPr>
           <w:rFonts w:eastAsiaTheme="majorEastAsia" w:cstheme="majorBidi"/>
           <w:b/>
@@ -1815,14 +2327,8 @@
           <w:szCs w:val="28"/>
           <w:lang w:val="id-ID"/>
         </w:rPr>
-        <w:lastRenderedPageBreak/>
-        <w:t>DAFTAR ISI</w:t>
-      </w:r>
-    </w:p>
-    <w:p>
-      <w:pPr>
-        <w:spacing w:line="276" w:lineRule="auto"/>
-        <w:jc w:val="left"/>
+      </w:pPr>
+      <w:r>
         <w:rPr>
           <w:rFonts w:eastAsiaTheme="majorEastAsia" w:cstheme="majorBidi"/>
           <w:b/>
@@ -1830,69 +2336,73 @@
           <w:szCs w:val="28"/>
           <w:lang w:val="id-ID"/>
         </w:rPr>
-      </w:pPr>
-      <w:r>
-        <w:rPr>
-          <w:rFonts w:eastAsiaTheme="majorEastAsia" w:cstheme="majorBidi"/>
-          <w:b/>
-          <w:bCs/>
-          <w:szCs w:val="28"/>
-          <w:lang w:val="id-ID"/>
-        </w:rPr>
         <w:br w:type="page"/>
       </w:r>
     </w:p>
     <w:p>
       <w:pPr>
-        <w:spacing w:after="0"/>
+        <w:pStyle w:val="Heading1"/>
+        <w:sectPr>
+          <w:headerReference w:type="default" r:id="rId9"/>
+          <w:footerReference w:type="default" r:id="rId10"/>
+          <w:footerReference w:type="first" r:id="rId11"/>
+          <w:pgSz w:w="11906" w:h="16838"/>
+          <w:pgMar w:top="1701" w:right="1701" w:bottom="1701" w:left="2268" w:header="850" w:footer="720" w:gutter="0"/>
+          <w:pgNumType w:fmt="lowerRoman" w:start="1"/>
+          <w:cols w:space="720"/>
+          <w:titlePg/>
+          <w:docGrid w:linePitch="360"/>
+        </w:sectPr>
+      </w:pPr>
+      <w:bookmarkStart w:id="15" w:name="_Toc405997838"/>
+    </w:p>
+    <w:p>
+      <w:pPr>
+        <w:pStyle w:val="Heading1"/>
+      </w:pPr>
+      <w:r>
+        <w:lastRenderedPageBreak/>
+        <w:t>BAB I</w:t>
+      </w:r>
+      <w:bookmarkEnd w:id="15"/>
+    </w:p>
+    <w:p>
+      <w:pPr>
         <w:jc w:val="center"/>
         <w:rPr>
-          <w:rFonts w:eastAsiaTheme="majorEastAsia" w:cstheme="majorBidi"/>
-          <w:b/>
-          <w:bCs/>
-          <w:szCs w:val="28"/>
-          <w:lang w:val="id-ID"/>
+          <w:rFonts w:eastAsiaTheme="majorEastAsia"/>
+          <w:b/>
         </w:rPr>
       </w:pPr>
       <w:r>
         <w:rPr>
-          <w:rFonts w:eastAsiaTheme="majorEastAsia" w:cstheme="majorBidi"/>
-          <w:b/>
-          <w:bCs/>
-          <w:szCs w:val="28"/>
-          <w:lang w:val="id-ID"/>
-        </w:rPr>
-        <w:lastRenderedPageBreak/>
-        <w:t>DAFTAR GAMBAR</w:t>
+          <w:b/>
+        </w:rPr>
+        <w:t>PENDAHULUAN</w:t>
       </w:r>
+    </w:p>
+    <w:p>
+      <w:pPr>
+        <w:pStyle w:val="Paragraph"/>
+      </w:pPr>
+      <w:r>
+        <w:t>Pada bab ini akan dijabarkan mengenai latar belakang, tujuan, batasan masalah, metode penulisan, serta sistematika penulisan dari penelitian ini.</w:t>
+      </w:r>
+    </w:p>
+    <w:p>
+      <w:pPr>
+        <w:pStyle w:val="Heading2"/>
+      </w:pPr>
+      <w:bookmarkStart w:id="16" w:name="_Toc405997839"/>
+      <w:r>
+        <w:t>Latar Belakang</w:t>
+      </w:r>
+      <w:bookmarkEnd w:id="16"/>
     </w:p>
     <w:p>
       <w:pPr>
         <w:spacing w:line="276" w:lineRule="auto"/>
         <w:jc w:val="left"/>
-        <w:rPr>
-          <w:rFonts w:eastAsiaTheme="majorEastAsia" w:cstheme="majorBidi"/>
-          <w:b/>
-          <w:bCs/>
-          <w:szCs w:val="28"/>
-          <w:lang w:val="id-ID"/>
-        </w:rPr>
-      </w:pPr>
-      <w:r>
-        <w:rPr>
-          <w:rFonts w:eastAsiaTheme="majorEastAsia" w:cstheme="majorBidi"/>
-          <w:b/>
-          <w:bCs/>
-          <w:szCs w:val="28"/>
-          <w:lang w:val="id-ID"/>
-        </w:rPr>
-        <w:br w:type="page"/>
-      </w:r>
-    </w:p>
-    <w:p>
-      <w:pPr>
-        <w:spacing w:after="0"/>
-        <w:jc w:val="center"/>
         <w:rPr>
           <w:rFonts w:eastAsiaTheme="majorEastAsia" w:cstheme="majorBidi"/>
           <w:bCs/>
@@ -1901,34 +2411,202 @@
         </w:rPr>
       </w:pPr>
       <w:r>
-        <w:rPr>
-          <w:rFonts w:eastAsiaTheme="majorEastAsia" w:cstheme="majorBidi"/>
-          <w:bCs/>
-          <w:szCs w:val="28"/>
+        <w:br w:type="page"/>
+      </w:r>
+    </w:p>
+    <w:p>
+      <w:pPr>
+        <w:pStyle w:val="Heading1"/>
+      </w:pPr>
+      <w:r>
+        <w:lastRenderedPageBreak/>
+        <w:t>BAB II</w:t>
+      </w:r>
+    </w:p>
+    <w:p>
+      <w:pPr>
+        <w:jc w:val="center"/>
+        <w:rPr>
+          <w:b/>
+          <w:lang w:val="id-ID" w:eastAsia="id-ID"/>
+        </w:rPr>
+      </w:pPr>
+      <w:r>
+        <w:rPr>
+          <w:b/>
+          <w:lang w:val="id-ID" w:eastAsia="id-ID"/>
+        </w:rPr>
+        <w:t>DASAR TEORI DETEKSI OBYEK PADA RUANG TIGA DIMENSI</w:t>
+      </w:r>
+    </w:p>
+    <w:p>
+      <w:pPr>
+        <w:pStyle w:val="Paragraph"/>
+        <w:rPr>
+          <w:lang w:eastAsia="id-ID"/>
+        </w:rPr>
+      </w:pPr>
+      <w:r>
+        <w:rPr>
+          <w:lang w:eastAsia="id-ID"/>
+        </w:rPr>
+        <w:tab/>
+      </w:r>
+      <w:r>
+        <w:rPr>
+          <w:lang w:eastAsia="id-ID"/>
+        </w:rPr>
+        <w:t xml:space="preserve">Pada bab ini akan dibahas mengenai teori-teori yang berkaitan dengan topik penelitian. Adapun yang akan dibahas yaitu deteksi obyek bergerak dengan </w:t>
+      </w:r>
+      <w:r>
+        <w:rPr>
+          <w:i/>
+          <w:lang w:eastAsia="id-ID"/>
+        </w:rPr>
+        <w:t>epipolar geometry</w:t>
+      </w:r>
+      <w:r>
+        <w:rPr>
+          <w:i/>
+          <w:lang w:eastAsia="id-ID"/>
+        </w:rPr>
+        <w:t xml:space="preserve"> </w:t>
+      </w:r>
+      <w:r>
+        <w:rPr>
+          <w:lang w:eastAsia="id-ID"/>
+        </w:rPr>
+        <w:t>dan teori-teori pendukung untuk membangun sistemnya.</w:t>
+      </w:r>
+      <w:bookmarkStart w:id="17" w:name="_GoBack"/>
+      <w:bookmarkEnd w:id="17"/>
+    </w:p>
+    <w:p>
+      <w:pPr>
+        <w:rPr>
           <w:lang w:val="id-ID"/>
         </w:rPr>
-        <w:lastRenderedPageBreak/>
-        <w:t>BAB I</w:t>
+      </w:pPr>
+    </w:p>
+    <w:p>
+      <w:pPr>
+        <w:rPr>
+          <w:lang w:val="id-ID"/>
+        </w:rPr>
+      </w:pPr>
+    </w:p>
+    <w:p>
+      <w:pPr>
+        <w:rPr>
+          <w:lang w:val="id-ID"/>
+        </w:rPr>
+      </w:pPr>
+    </w:p>
+    <w:p>
+      <w:pPr>
+        <w:rPr>
+          <w:lang w:val="id-ID"/>
+        </w:rPr>
+      </w:pPr>
+    </w:p>
+    <w:p>
+      <w:pPr>
+        <w:rPr>
+          <w:lang w:val="id-ID"/>
+        </w:rPr>
+      </w:pPr>
+    </w:p>
+    <w:p>
+      <w:pPr>
+        <w:rPr>
+          <w:lang w:val="id-ID"/>
+        </w:rPr>
+      </w:pPr>
+    </w:p>
+    <w:p>
+      <w:pPr>
+        <w:rPr>
+          <w:lang w:val="id-ID"/>
+        </w:rPr>
+      </w:pPr>
+    </w:p>
+    <w:p>
+      <w:pPr>
+        <w:rPr>
+          <w:lang w:val="id-ID"/>
+        </w:rPr>
+      </w:pPr>
+    </w:p>
+    <w:p>
+      <w:pPr>
+        <w:tabs>
+          <w:tab w:val="left" w:pos="7050"/>
+        </w:tabs>
+        <w:rPr>
+          <w:lang w:val="id-ID"/>
+        </w:rPr>
+      </w:pPr>
+      <w:r>
+        <w:rPr>
+          <w:lang w:val="id-ID"/>
+        </w:rPr>
+        <w:tab/>
       </w:r>
     </w:p>
     <w:p>
       <w:pPr>
-        <w:spacing w:after="0"/>
+        <w:rPr>
+          <w:lang w:val="id-ID"/>
+        </w:rPr>
+      </w:pPr>
+    </w:p>
+    <w:p>
+      <w:pPr>
+        <w:rPr>
+          <w:lang w:val="id-ID"/>
+        </w:rPr>
+      </w:pPr>
+    </w:p>
+    <w:p>
+      <w:pPr>
+        <w:rPr>
+          <w:lang w:val="id-ID"/>
+        </w:rPr>
+      </w:pPr>
+    </w:p>
+    <w:p>
+      <w:pPr>
+        <w:rPr>
+          <w:lang w:val="id-ID"/>
+        </w:rPr>
+      </w:pPr>
+    </w:p>
+    <w:p>
+      <w:pPr>
+        <w:rPr>
+          <w:lang w:val="id-ID"/>
+        </w:rPr>
+      </w:pPr>
+    </w:p>
+    <w:p>
+      <w:pPr>
+        <w:rPr>
+          <w:lang w:val="id-ID"/>
+        </w:rPr>
+      </w:pPr>
+    </w:p>
+    <w:p>
+      <w:pPr>
         <w:jc w:val="center"/>
         <w:rPr>
-          <w:rFonts w:eastAsiaTheme="majorEastAsia" w:cstheme="majorBidi"/>
-          <w:bCs/>
-          <w:szCs w:val="28"/>
           <w:lang w:val="id-ID"/>
         </w:rPr>
       </w:pPr>
     </w:p>
     <w:sectPr>
-      <w:headerReference w:type="default" r:id="rId9"/>
-      <w:footerReference w:type="default" r:id="rId10"/>
       <w:pgSz w:w="11906" w:h="16838"/>
       <w:pgMar w:top="1701" w:right="1701" w:bottom="1701" w:left="2268" w:header="850" w:footer="720" w:gutter="0"/>
-      <w:pgNumType w:fmt="lowerRoman" w:start="1"/>
+      <w:pgNumType w:start="1"/>
       <w:cols w:space="720"/>
       <w:titlePg/>
       <w:docGrid w:linePitch="360"/>
@@ -1949,6 +2627,7 @@
       </w:r>
     </w:p>
     <w:p/>
+    <w:p/>
   </w:endnote>
   <w:endnote w:type="continuationSeparator" w:id="0">
     <w:p>
@@ -1959,6 +2638,7 @@
         <w:continuationSeparator/>
       </w:r>
     </w:p>
+    <w:p/>
     <w:p/>
   </w:endnote>
 </w:endnotes>
@@ -1968,7 +2648,7 @@
 <w:ftr xmlns:wpc="http://schemas.microsoft.com/office/word/2010/wordprocessingCanvas" xmlns:mc="http://schemas.openxmlformats.org/markup-compatibility/2006" xmlns:o="urn:schemas-microsoft-com:office:office" xmlns:r="http://schemas.openxmlformats.org/officeDocument/2006/relationships" xmlns:m="http://schemas.openxmlformats.org/officeDocument/2006/math" xmlns:v="urn:schemas-microsoft-com:vml" xmlns:wp14="http://schemas.microsoft.com/office/word/2010/wordprocessingDrawing" xmlns:wp="http://schemas.openxmlformats.org/drawingml/2006/wordprocessingDrawing" xmlns:w10="urn:schemas-microsoft-com:office:word" xmlns:w="http://schemas.openxmlformats.org/wordprocessingml/2006/main" xmlns:w14="http://schemas.microsoft.com/office/word/2010/wordml" xmlns:w15="http://schemas.microsoft.com/office/word/2012/wordml" xmlns:wpg="http://schemas.microsoft.com/office/word/2010/wordprocessingGroup" xmlns:wpi="http://schemas.microsoft.com/office/word/2010/wordprocessingInk" xmlns:wne="http://schemas.microsoft.com/office/word/2006/wordml" xmlns:wps="http://schemas.microsoft.com/office/word/2010/wordprocessingShape" mc:Ignorable="w14 w15 wp14">
   <w:sdt>
     <w:sdtPr>
-      <w:id w:val="313610728"/>
+      <w:id w:val="-281336470"/>
       <w:docPartObj>
         <w:docPartGallery w:val="Page Numbers (Bottom of Page)"/>
         <w:docPartUnique/>
@@ -1998,7 +2678,7 @@
           <w:rPr>
             <w:noProof/>
           </w:rPr>
-          <w:t>v</w:t>
+          <w:t>2</w:t>
         </w:r>
         <w:r>
           <w:rPr>
@@ -2040,6 +2720,99 @@
       <w:t>Universitas Indonesia</w:t>
     </w:r>
   </w:p>
+  <w:p/>
+</w:ftr>
+</file>
+
+<file path=word/footer2.xml><?xml version="1.0" encoding="utf-8"?>
+<w:ftr xmlns:wpc="http://schemas.microsoft.com/office/word/2010/wordprocessingCanvas" xmlns:mc="http://schemas.openxmlformats.org/markup-compatibility/2006" xmlns:o="urn:schemas-microsoft-com:office:office" xmlns:r="http://schemas.openxmlformats.org/officeDocument/2006/relationships" xmlns:m="http://schemas.openxmlformats.org/officeDocument/2006/math" xmlns:v="urn:schemas-microsoft-com:vml" xmlns:wp14="http://schemas.microsoft.com/office/word/2010/wordprocessingDrawing" xmlns:wp="http://schemas.openxmlformats.org/drawingml/2006/wordprocessingDrawing" xmlns:w10="urn:schemas-microsoft-com:office:word" xmlns:w="http://schemas.openxmlformats.org/wordprocessingml/2006/main" xmlns:w14="http://schemas.microsoft.com/office/word/2010/wordml" xmlns:w15="http://schemas.microsoft.com/office/word/2012/wordml" xmlns:wpg="http://schemas.microsoft.com/office/word/2010/wordprocessingGroup" xmlns:wpi="http://schemas.microsoft.com/office/word/2010/wordprocessingInk" xmlns:wne="http://schemas.microsoft.com/office/word/2006/wordml" xmlns:wps="http://schemas.microsoft.com/office/word/2010/wordprocessingShape" mc:Ignorable="w14 w15 wp14">
+  <w:sdt>
+    <w:sdtPr>
+      <w:id w:val="-53320587"/>
+      <w:docPartObj>
+        <w:docPartGallery w:val="Page Numbers (Bottom of Page)"/>
+        <w:docPartUnique/>
+      </w:docPartObj>
+    </w:sdtPr>
+    <w:sdtEndPr>
+      <w:rPr>
+        <w:noProof/>
+      </w:rPr>
+    </w:sdtEndPr>
+    <w:sdtContent>
+      <w:p>
+        <w:pPr>
+          <w:pStyle w:val="Footer"/>
+          <w:jc w:val="center"/>
+          <w:rPr>
+            <w:noProof/>
+          </w:rPr>
+        </w:pPr>
+        <w:r>
+          <w:fldChar w:fldCharType="begin"/>
+        </w:r>
+        <w:r>
+          <w:instrText xml:space="preserve"> PAGE   \* MERGEFORMAT </w:instrText>
+        </w:r>
+        <w:r>
+          <w:fldChar w:fldCharType="separate"/>
+        </w:r>
+        <w:r>
+          <w:rPr>
+            <w:noProof/>
+          </w:rPr>
+          <w:t>1</w:t>
+        </w:r>
+        <w:r>
+          <w:rPr>
+            <w:noProof/>
+          </w:rPr>
+          <w:fldChar w:fldCharType="end"/>
+        </w:r>
+      </w:p>
+      <w:p>
+        <w:pPr>
+          <w:pStyle w:val="Footer"/>
+          <w:jc w:val="center"/>
+          <w:rPr>
+            <w:noProof/>
+          </w:rPr>
+        </w:pPr>
+      </w:p>
+      <w:p>
+        <w:pPr>
+          <w:pStyle w:val="Footer"/>
+          <w:jc w:val="right"/>
+          <w:rPr>
+            <w:rFonts w:asciiTheme="minorHAnsi" w:hAnsiTheme="minorHAnsi"/>
+            <w:b/>
+            <w:noProof/>
+            <w:lang w:val="id-ID"/>
+          </w:rPr>
+        </w:pPr>
+        <w:r>
+          <w:rPr>
+            <w:rFonts w:asciiTheme="minorHAnsi" w:hAnsiTheme="minorHAnsi"/>
+            <w:b/>
+            <w:noProof/>
+            <w:lang w:val="id-ID"/>
+          </w:rPr>
+          <w:t>Universitas Indonesia</w:t>
+        </w:r>
+      </w:p>
+      <w:p>
+        <w:pPr>
+          <w:pStyle w:val="Footer"/>
+          <w:jc w:val="right"/>
+        </w:pPr>
+      </w:p>
+    </w:sdtContent>
+  </w:sdt>
+  <w:p>
+    <w:pPr>
+      <w:pStyle w:val="Footer"/>
+    </w:pPr>
+  </w:p>
 </w:ftr>
 </file>
 
@@ -2055,6 +2828,7 @@
       </w:r>
     </w:p>
     <w:p/>
+    <w:p/>
   </w:footnote>
   <w:footnote w:type="continuationSeparator" w:id="0">
     <w:p>
@@ -2065,6 +2839,7 @@
         <w:continuationSeparator/>
       </w:r>
     </w:p>
+    <w:p/>
     <w:p/>
   </w:footnote>
 </w:footnotes>
@@ -2078,11 +2853,8 @@
       <w:jc w:val="right"/>
     </w:pPr>
   </w:p>
-  <w:p>
-    <w:pPr>
-      <w:pStyle w:val="LAMPIRAN"/>
-    </w:pPr>
-  </w:p>
+  <w:p/>
+  <w:p/>
 </w:hdr>
 </file>
 
@@ -3559,6 +4331,119 @@
     </w:lvl>
   </w:abstractNum>
   <w:abstractNum w:abstractNumId="15">
+    <w:nsid w:val="563B6BC0"/>
+    <w:multiLevelType w:val="multilevel"/>
+    <w:tmpl w:val="E55E053C"/>
+    <w:lvl w:ilvl="0">
+      <w:start w:val="1"/>
+      <w:numFmt w:val="decimal"/>
+      <w:lvlText w:val="%1"/>
+      <w:lvlJc w:val="left"/>
+      <w:pPr>
+        <w:ind w:left="360" w:hanging="360"/>
+      </w:pPr>
+      <w:rPr>
+        <w:rFonts w:hint="default"/>
+      </w:rPr>
+    </w:lvl>
+    <w:lvl w:ilvl="1">
+      <w:start w:val="1"/>
+      <w:numFmt w:val="decimal"/>
+      <w:lvlText w:val="%1.%2"/>
+      <w:lvlJc w:val="left"/>
+      <w:pPr>
+        <w:ind w:left="360" w:hanging="360"/>
+      </w:pPr>
+      <w:rPr>
+        <w:rFonts w:hint="default"/>
+      </w:rPr>
+    </w:lvl>
+    <w:lvl w:ilvl="2">
+      <w:start w:val="1"/>
+      <w:numFmt w:val="decimal"/>
+      <w:lvlText w:val="%1.%2.%3"/>
+      <w:lvlJc w:val="left"/>
+      <w:pPr>
+        <w:ind w:left="720" w:hanging="720"/>
+      </w:pPr>
+      <w:rPr>
+        <w:rFonts w:hint="default"/>
+      </w:rPr>
+    </w:lvl>
+    <w:lvl w:ilvl="3">
+      <w:start w:val="1"/>
+      <w:numFmt w:val="decimal"/>
+      <w:lvlText w:val="%1.%2.%3.%4"/>
+      <w:lvlJc w:val="left"/>
+      <w:pPr>
+        <w:ind w:left="720" w:hanging="720"/>
+      </w:pPr>
+      <w:rPr>
+        <w:rFonts w:hint="default"/>
+      </w:rPr>
+    </w:lvl>
+    <w:lvl w:ilvl="4">
+      <w:start w:val="1"/>
+      <w:numFmt w:val="decimal"/>
+      <w:lvlText w:val="%1.%2.%3.%4.%5"/>
+      <w:lvlJc w:val="left"/>
+      <w:pPr>
+        <w:ind w:left="1080" w:hanging="1080"/>
+      </w:pPr>
+      <w:rPr>
+        <w:rFonts w:hint="default"/>
+      </w:rPr>
+    </w:lvl>
+    <w:lvl w:ilvl="5">
+      <w:start w:val="1"/>
+      <w:numFmt w:val="decimal"/>
+      <w:lvlText w:val="%1.%2.%3.%4.%5.%6"/>
+      <w:lvlJc w:val="left"/>
+      <w:pPr>
+        <w:ind w:left="1080" w:hanging="1080"/>
+      </w:pPr>
+      <w:rPr>
+        <w:rFonts w:hint="default"/>
+      </w:rPr>
+    </w:lvl>
+    <w:lvl w:ilvl="6">
+      <w:start w:val="1"/>
+      <w:numFmt w:val="decimal"/>
+      <w:lvlText w:val="%1.%2.%3.%4.%5.%6.%7"/>
+      <w:lvlJc w:val="left"/>
+      <w:pPr>
+        <w:ind w:left="1440" w:hanging="1440"/>
+      </w:pPr>
+      <w:rPr>
+        <w:rFonts w:hint="default"/>
+      </w:rPr>
+    </w:lvl>
+    <w:lvl w:ilvl="7">
+      <w:start w:val="1"/>
+      <w:numFmt w:val="decimal"/>
+      <w:lvlText w:val="%1.%2.%3.%4.%5.%6.%7.%8"/>
+      <w:lvlJc w:val="left"/>
+      <w:pPr>
+        <w:ind w:left="1440" w:hanging="1440"/>
+      </w:pPr>
+      <w:rPr>
+        <w:rFonts w:hint="default"/>
+      </w:rPr>
+    </w:lvl>
+    <w:lvl w:ilvl="8">
+      <w:start w:val="1"/>
+      <w:numFmt w:val="decimal"/>
+      <w:lvlText w:val="%1.%2.%3.%4.%5.%6.%7.%8.%9"/>
+      <w:lvlJc w:val="left"/>
+      <w:pPr>
+        <w:ind w:left="1800" w:hanging="1800"/>
+      </w:pPr>
+      <w:rPr>
+        <w:rFonts w:hint="default"/>
+      </w:rPr>
+    </w:lvl>
+  </w:abstractNum>
+  <w:abstractNum w:abstractNumId="16">
     <w:nsid w:val="5ADE4DAC"/>
     <w:multiLevelType w:val="hybridMultilevel"/>
     <w:tmpl w:val="29786658"/>
@@ -3644,7 +4529,7 @@
       </w:pPr>
     </w:lvl>
   </w:abstractNum>
-  <w:abstractNum w:abstractNumId="16">
+  <w:abstractNum w:abstractNumId="17">
     <w:nsid w:val="68957B68"/>
     <w:multiLevelType w:val="hybridMultilevel"/>
     <w:tmpl w:val="147C475E"/>
@@ -3733,7 +4618,93 @@
       </w:pPr>
     </w:lvl>
   </w:abstractNum>
-  <w:abstractNum w:abstractNumId="17">
+  <w:abstractNum w:abstractNumId="18">
+    <w:nsid w:val="6F8E77EB"/>
+    <w:multiLevelType w:val="multilevel"/>
+    <w:tmpl w:val="0421001D"/>
+    <w:lvl w:ilvl="0">
+      <w:start w:val="1"/>
+      <w:numFmt w:val="decimal"/>
+      <w:lvlText w:val="%1)"/>
+      <w:lvlJc w:val="left"/>
+      <w:pPr>
+        <w:ind w:left="360" w:hanging="360"/>
+      </w:pPr>
+    </w:lvl>
+    <w:lvl w:ilvl="1">
+      <w:start w:val="1"/>
+      <w:numFmt w:val="lowerLetter"/>
+      <w:lvlText w:val="%2)"/>
+      <w:lvlJc w:val="left"/>
+      <w:pPr>
+        <w:ind w:left="720" w:hanging="360"/>
+      </w:pPr>
+    </w:lvl>
+    <w:lvl w:ilvl="2">
+      <w:start w:val="1"/>
+      <w:numFmt w:val="lowerRoman"/>
+      <w:lvlText w:val="%3)"/>
+      <w:lvlJc w:val="left"/>
+      <w:pPr>
+        <w:ind w:left="1080" w:hanging="360"/>
+      </w:pPr>
+    </w:lvl>
+    <w:lvl w:ilvl="3">
+      <w:start w:val="1"/>
+      <w:numFmt w:val="decimal"/>
+      <w:lvlText w:val="(%4)"/>
+      <w:lvlJc w:val="left"/>
+      <w:pPr>
+        <w:ind w:left="1440" w:hanging="360"/>
+      </w:pPr>
+    </w:lvl>
+    <w:lvl w:ilvl="4">
+      <w:start w:val="1"/>
+      <w:numFmt w:val="lowerLetter"/>
+      <w:lvlText w:val="(%5)"/>
+      <w:lvlJc w:val="left"/>
+      <w:pPr>
+        <w:ind w:left="1800" w:hanging="360"/>
+      </w:pPr>
+    </w:lvl>
+    <w:lvl w:ilvl="5">
+      <w:start w:val="1"/>
+      <w:numFmt w:val="lowerRoman"/>
+      <w:lvlText w:val="(%6)"/>
+      <w:lvlJc w:val="left"/>
+      <w:pPr>
+        <w:ind w:left="2160" w:hanging="360"/>
+      </w:pPr>
+    </w:lvl>
+    <w:lvl w:ilvl="6">
+      <w:start w:val="1"/>
+      <w:numFmt w:val="decimal"/>
+      <w:lvlText w:val="%7."/>
+      <w:lvlJc w:val="left"/>
+      <w:pPr>
+        <w:ind w:left="2520" w:hanging="360"/>
+      </w:pPr>
+    </w:lvl>
+    <w:lvl w:ilvl="7">
+      <w:start w:val="1"/>
+      <w:numFmt w:val="lowerLetter"/>
+      <w:lvlText w:val="%8."/>
+      <w:lvlJc w:val="left"/>
+      <w:pPr>
+        <w:ind w:left="2880" w:hanging="360"/>
+      </w:pPr>
+    </w:lvl>
+    <w:lvl w:ilvl="8">
+      <w:start w:val="1"/>
+      <w:numFmt w:val="lowerRoman"/>
+      <w:lvlText w:val="%9."/>
+      <w:lvlJc w:val="left"/>
+      <w:pPr>
+        <w:ind w:left="3240" w:hanging="360"/>
+      </w:pPr>
+    </w:lvl>
+  </w:abstractNum>
+  <w:abstractNum w:abstractNumId="19">
     <w:nsid w:val="71B4576C"/>
     <w:multiLevelType w:val="hybridMultilevel"/>
     <w:tmpl w:val="3236CE2E"/>
@@ -3823,14 +4794,13 @@
       </w:pPr>
     </w:lvl>
   </w:abstractNum>
-  <w:abstractNum w:abstractNumId="18">
+  <w:abstractNum w:abstractNumId="20">
     <w:nsid w:val="73A600B8"/>
     <w:multiLevelType w:val="multilevel"/>
     <w:tmpl w:val="D88E80A8"/>
     <w:lvl w:ilvl="0">
       <w:start w:val="1"/>
       <w:numFmt w:val="upperRoman"/>
-      <w:pStyle w:val="Heading1"/>
       <w:suff w:val="nothing"/>
       <w:lvlText w:val="BAB %1"/>
       <w:lvlJc w:val="left"/>
@@ -4005,7 +4975,7 @@
       </w:rPr>
     </w:lvl>
   </w:abstractNum>
-  <w:abstractNum w:abstractNumId="19">
+  <w:abstractNum w:abstractNumId="21">
     <w:nsid w:val="787330CB"/>
     <w:multiLevelType w:val="hybridMultilevel"/>
     <w:tmpl w:val="11DA1AEC"/>
@@ -4119,7 +5089,7 @@
     </w:lvl>
   </w:abstractNum>
   <w:num w:numId="1">
-    <w:abstractNumId w:val="18"/>
+    <w:abstractNumId w:val="20"/>
   </w:num>
   <w:num w:numId="2">
     <w:abstractNumId w:val="6"/>
@@ -4155,7 +5125,7 @@
     <w:abstractNumId w:val="7"/>
   </w:num>
   <w:num w:numId="13">
-    <w:abstractNumId w:val="19"/>
+    <w:abstractNumId w:val="21"/>
   </w:num>
   <w:num w:numId="14">
     <w:abstractNumId w:val="0"/>
@@ -4164,7 +5134,7 @@
     <w:abstractNumId w:val="13"/>
   </w:num>
   <w:num w:numId="16">
-    <w:abstractNumId w:val="15"/>
+    <w:abstractNumId w:val="16"/>
     <w:lvlOverride w:ilvl="0">
       <w:startOverride w:val="1"/>
     </w:lvlOverride>
@@ -4200,7 +5170,13 @@
     <w:abstractNumId w:val="5"/>
   </w:num>
   <w:num w:numId="19">
-    <w:abstractNumId w:val="16"/>
+    <w:abstractNumId w:val="17"/>
+  </w:num>
+  <w:num w:numId="20">
+    <w:abstractNumId w:val="18"/>
+  </w:num>
+  <w:num w:numId="21">
+    <w:abstractNumId w:val="15"/>
   </w:num>
   <w:numIdMacAtCleanup w:val="13"/>
 </w:numbering>
@@ -4618,15 +5594,11 @@
     <w:autoRedefine/>
     <w:uiPriority w:val="9"/>
     <w:qFormat/>
-    <w:rsid w:val="000A7C02"/>
+    <w:rsid w:val="00B43A1B"/>
     <w:pPr>
       <w:keepNext/>
       <w:keepLines/>
-      <w:numPr>
-        <w:numId w:val="1"/>
-      </w:numPr>
       <w:spacing w:before="100" w:beforeAutospacing="1" w:after="0"/>
-      <w:ind w:left="0" w:firstLine="0"/>
       <w:jc w:val="center"/>
       <w:outlineLvl w:val="0"/>
     </w:pPr>
@@ -4642,7 +5614,7 @@
   <w:style w:type="paragraph" w:styleId="Heading2">
     <w:name w:val="heading 2"/>
     <w:basedOn w:val="Normal"/>
-    <w:next w:val="Normal"/>
+    <w:next w:val="Paragraph"/>
     <w:link w:val="Heading2Char"/>
     <w:autoRedefine/>
     <w:uiPriority w:val="9"/>
@@ -4690,7 +5662,7 @@
   <w:style w:type="paragraph" w:styleId="Heading4">
     <w:name w:val="heading 4"/>
     <w:basedOn w:val="Normal"/>
-    <w:next w:val="Isi"/>
+    <w:next w:val="Normal"/>
     <w:link w:val="Heading4Char"/>
     <w:uiPriority w:val="9"/>
     <w:unhideWhenUsed/>
@@ -4879,7 +5851,7 @@
     <w:basedOn w:val="DefaultParagraphFont"/>
     <w:link w:val="Heading1"/>
     <w:uiPriority w:val="9"/>
-    <w:rsid w:val="000A7C02"/>
+    <w:rsid w:val="00B43A1B"/>
     <w:rPr>
       <w:rFonts w:ascii="Times New Roman" w:eastAsiaTheme="majorEastAsia" w:hAnsi="Times New Roman" w:cs="Times New Roman"/>
       <w:b/>
@@ -4905,100 +5877,36 @@
       <w:lang w:eastAsia="ko-KR"/>
     </w:rPr>
   </w:style>
-  <w:style w:type="paragraph" w:customStyle="1" w:styleId="FormatUI">
-    <w:name w:val="Format UI"/>
-    <w:link w:val="FormatUIChar"/>
-    <w:rsid w:val="00101E22"/>
+  <w:style w:type="paragraph" w:styleId="NoSpacing">
+    <w:name w:val="No Spacing"/>
+    <w:uiPriority w:val="1"/>
+    <w:qFormat/>
+    <w:rsid w:val="00EE7A5E"/>
     <w:pPr>
-      <w:spacing w:after="0" w:line="360" w:lineRule="auto"/>
-      <w:ind w:firstLine="851"/>
-      <w:contextualSpacing/>
+      <w:spacing w:after="0" w:line="240" w:lineRule="auto"/>
       <w:jc w:val="both"/>
     </w:pPr>
     <w:rPr>
       <w:rFonts w:ascii="Times New Roman" w:eastAsiaTheme="minorEastAsia" w:hAnsi="Times New Roman"/>
       <w:sz w:val="24"/>
-      <w:lang w:eastAsia="id-ID"/>
+      <w:lang w:val="en-US" w:eastAsia="ko-KR"/>
     </w:rPr>
   </w:style>
-  <w:style w:type="paragraph" w:customStyle="1" w:styleId="Hapus">
-    <w:name w:val="Hapus"/>
-    <w:basedOn w:val="FormatUI"/>
-    <w:next w:val="FormatUI"/>
-    <w:link w:val="HapusChar"/>
-    <w:rsid w:val="00101E22"/>
+  <w:style w:type="paragraph" w:customStyle="1" w:styleId="Paragraph">
+    <w:name w:val="Paragraph"/>
+    <w:basedOn w:val="Normal"/>
+    <w:autoRedefine/>
+    <w:qFormat/>
+    <w:rsid w:val="00A038B4"/>
     <w:pPr>
-      <w:ind w:firstLine="0"/>
-      <w:jc w:val="center"/>
+      <w:ind w:firstLine="567"/>
     </w:pPr>
     <w:rPr>
-      <w:b/>
-      <w:caps/>
+      <w:rFonts w:eastAsiaTheme="majorEastAsia" w:cstheme="majorBidi"/>
+      <w:bCs/>
+      <w:szCs w:val="28"/>
+      <w:lang w:val="id-ID"/>
     </w:rPr>
-  </w:style>
-  <w:style w:type="paragraph" w:customStyle="1" w:styleId="HeadingUI2">
-    <w:name w:val="Heading UI 2"/>
-    <w:basedOn w:val="FormatUI"/>
-    <w:next w:val="FormatUI"/>
-    <w:rsid w:val="00101E22"/>
-    <w:pPr>
-      <w:tabs>
-        <w:tab w:val="num" w:pos="720"/>
-      </w:tabs>
-      <w:ind w:left="450" w:hanging="425"/>
-    </w:pPr>
-    <w:rPr>
-      <w:b/>
-      <w:lang w:val="en-US"/>
-    </w:rPr>
-  </w:style>
-  <w:style w:type="character" w:customStyle="1" w:styleId="FormatUIChar">
-    <w:name w:val="Format UI Char"/>
-    <w:basedOn w:val="DefaultParagraphFont"/>
-    <w:link w:val="FormatUI"/>
-    <w:rsid w:val="00101E22"/>
-    <w:rPr>
-      <w:rFonts w:ascii="Times New Roman" w:eastAsiaTheme="minorEastAsia" w:hAnsi="Times New Roman"/>
-      <w:sz w:val="24"/>
-      <w:lang w:eastAsia="id-ID"/>
-    </w:rPr>
-  </w:style>
-  <w:style w:type="character" w:customStyle="1" w:styleId="HapusChar">
-    <w:name w:val="Hapus Char"/>
-    <w:basedOn w:val="FormatUIChar"/>
-    <w:link w:val="Hapus"/>
-    <w:rsid w:val="00101E22"/>
-    <w:rPr>
-      <w:rFonts w:ascii="Times New Roman" w:eastAsiaTheme="minorEastAsia" w:hAnsi="Times New Roman"/>
-      <w:b/>
-      <w:caps/>
-      <w:sz w:val="24"/>
-      <w:lang w:eastAsia="id-ID"/>
-    </w:rPr>
-  </w:style>
-  <w:style w:type="paragraph" w:customStyle="1" w:styleId="HeadingUI3">
-    <w:name w:val="Heading UI 3"/>
-    <w:basedOn w:val="FormatUI"/>
-    <w:next w:val="FormatUI"/>
-    <w:rsid w:val="00101E22"/>
-    <w:pPr>
-      <w:tabs>
-        <w:tab w:val="num" w:pos="720"/>
-      </w:tabs>
-      <w:ind w:left="540" w:hanging="540"/>
-    </w:pPr>
-  </w:style>
-  <w:style w:type="paragraph" w:customStyle="1" w:styleId="HeadingUI4">
-    <w:name w:val="Heading UI 4"/>
-    <w:basedOn w:val="FormatUI"/>
-    <w:next w:val="FormatUI"/>
-    <w:rsid w:val="00101E22"/>
-    <w:pPr>
-      <w:tabs>
-        <w:tab w:val="num" w:pos="1080"/>
-      </w:tabs>
-      <w:ind w:left="900" w:hanging="907"/>
-    </w:pPr>
   </w:style>
   <w:style w:type="paragraph" w:styleId="Header">
     <w:name w:val="header"/>
@@ -5052,59 +5960,31 @@
       <w:lang w:val="en-US" w:eastAsia="ko-KR"/>
     </w:rPr>
   </w:style>
-  <w:style w:type="paragraph" w:customStyle="1" w:styleId="HeadingUI5">
-    <w:name w:val="Heading UI 5"/>
-    <w:basedOn w:val="FormatUI"/>
-    <w:rsid w:val="00101E22"/>
-    <w:pPr>
-      <w:tabs>
-        <w:tab w:val="left" w:pos="450"/>
-      </w:tabs>
-      <w:ind w:left="450" w:hanging="425"/>
-    </w:pPr>
-  </w:style>
-  <w:style w:type="paragraph" w:customStyle="1" w:styleId="IsiHeadingUI6">
-    <w:name w:val="Isi Heading UI 6"/>
-    <w:basedOn w:val="FormatUI"/>
-    <w:next w:val="HeadingUI6"/>
-    <w:link w:val="IsiHeadingUI6Char"/>
-    <w:qFormat/>
-    <w:rsid w:val="00101E22"/>
-    <w:pPr>
-      <w:ind w:left="567" w:firstLine="0"/>
-    </w:pPr>
-  </w:style>
   <w:style w:type="paragraph" w:customStyle="1" w:styleId="HeadingUI6">
     <w:name w:val="Heading UI 6"/>
-    <w:basedOn w:val="FormatUI"/>
-    <w:next w:val="IsiHeadingUI6"/>
+    <w:basedOn w:val="Normal"/>
+    <w:next w:val="Normal"/>
     <w:link w:val="HeadingUI6Char"/>
     <w:uiPriority w:val="99"/>
-    <w:rsid w:val="00101E22"/>
+    <w:rsid w:val="00EE7A5E"/>
     <w:pPr>
       <w:tabs>
         <w:tab w:val="num" w:pos="2457"/>
       </w:tabs>
+      <w:spacing w:after="0"/>
       <w:ind w:left="2457" w:hanging="425"/>
+      <w:contextualSpacing/>
     </w:pPr>
-  </w:style>
-  <w:style w:type="character" w:customStyle="1" w:styleId="IsiHeadingUI6Char">
-    <w:name w:val="Isi Heading UI 6 Char"/>
-    <w:basedOn w:val="FormatUIChar"/>
-    <w:link w:val="IsiHeadingUI6"/>
-    <w:rsid w:val="00101E22"/>
     <w:rPr>
-      <w:rFonts w:ascii="Times New Roman" w:eastAsiaTheme="minorEastAsia" w:hAnsi="Times New Roman"/>
-      <w:sz w:val="24"/>
-      <w:lang w:eastAsia="id-ID"/>
+      <w:lang w:val="id-ID" w:eastAsia="id-ID"/>
     </w:rPr>
   </w:style>
   <w:style w:type="character" w:customStyle="1" w:styleId="HeadingUI6Char">
     <w:name w:val="Heading UI 6 Char"/>
-    <w:basedOn w:val="FormatUIChar"/>
+    <w:basedOn w:val="DefaultParagraphFont"/>
     <w:link w:val="HeadingUI6"/>
     <w:uiPriority w:val="99"/>
-    <w:rsid w:val="00101E22"/>
+    <w:rsid w:val="00EE7A5E"/>
     <w:rPr>
       <w:rFonts w:ascii="Times New Roman" w:eastAsiaTheme="minorEastAsia" w:hAnsi="Times New Roman"/>
       <w:sz w:val="24"/>
@@ -5124,73 +6004,6 @@
     <w:rPr>
       <w:rFonts w:eastAsiaTheme="minorHAnsi"/>
       <w:lang w:eastAsia="en-US"/>
-    </w:rPr>
-  </w:style>
-  <w:style w:type="character" w:customStyle="1" w:styleId="hps">
-    <w:name w:val="hps"/>
-    <w:basedOn w:val="DefaultParagraphFont"/>
-    <w:rsid w:val="00101E22"/>
-  </w:style>
-  <w:style w:type="paragraph" w:customStyle="1" w:styleId="Master16">
-    <w:name w:val="Master16"/>
-    <w:basedOn w:val="Normal"/>
-    <w:link w:val="Master16Char"/>
-    <w:autoRedefine/>
-    <w:rsid w:val="001B185B"/>
-    <w:pPr>
-      <w:widowControl w:val="0"/>
-      <w:spacing w:after="0" w:line="480" w:lineRule="auto"/>
-      <w:jc w:val="left"/>
-    </w:pPr>
-    <w:rPr>
-      <w:rFonts w:eastAsia="SimSun" w:cs="Times New Roman"/>
-      <w:b/>
-      <w:kern w:val="2"/>
-      <w:szCs w:val="24"/>
-      <w:lang w:val="sv-SE" w:eastAsia="zh-CN"/>
-    </w:rPr>
-  </w:style>
-  <w:style w:type="character" w:customStyle="1" w:styleId="Master16Char">
-    <w:name w:val="Master16 Char"/>
-    <w:basedOn w:val="DefaultParagraphFont"/>
-    <w:link w:val="Master16"/>
-    <w:rsid w:val="001B185B"/>
-    <w:rPr>
-      <w:rFonts w:ascii="Times New Roman" w:eastAsia="SimSun" w:hAnsi="Times New Roman" w:cs="Times New Roman"/>
-      <w:b/>
-      <w:kern w:val="2"/>
-      <w:sz w:val="24"/>
-      <w:szCs w:val="24"/>
-      <w:lang w:val="sv-SE" w:eastAsia="zh-CN"/>
-    </w:rPr>
-  </w:style>
-  <w:style w:type="paragraph" w:customStyle="1" w:styleId="bab">
-    <w:name w:val="bab"/>
-    <w:basedOn w:val="Normal"/>
-    <w:link w:val="babChar"/>
-    <w:qFormat/>
-    <w:rsid w:val="00101E22"/>
-    <w:pPr>
-      <w:jc w:val="center"/>
-    </w:pPr>
-    <w:rPr>
-      <w:rFonts w:eastAsia="Times New Roman" w:cs="Times New Roman"/>
-      <w:b/>
-      <w:sz w:val="32"/>
-      <w:szCs w:val="32"/>
-      <w:lang w:val="id-ID" w:eastAsia="en-US"/>
-    </w:rPr>
-  </w:style>
-  <w:style w:type="character" w:customStyle="1" w:styleId="babChar">
-    <w:name w:val="bab Char"/>
-    <w:basedOn w:val="DefaultParagraphFont"/>
-    <w:link w:val="bab"/>
-    <w:rsid w:val="00101E22"/>
-    <w:rPr>
-      <w:rFonts w:ascii="Times New Roman" w:eastAsia="Times New Roman" w:hAnsi="Times New Roman" w:cs="Times New Roman"/>
-      <w:b/>
-      <w:sz w:val="32"/>
-      <w:szCs w:val="32"/>
     </w:rPr>
   </w:style>
   <w:style w:type="paragraph" w:styleId="BalloonText">
@@ -5328,26 +6141,6 @@
       <w:lang w:eastAsia="ko-KR"/>
     </w:rPr>
   </w:style>
-  <w:style w:type="paragraph" w:customStyle="1" w:styleId="Judul">
-    <w:name w:val="Judul"/>
-    <w:link w:val="JudulChar"/>
-    <w:autoRedefine/>
-    <w:qFormat/>
-    <w:rsid w:val="00B2030F"/>
-    <w:pPr>
-      <w:spacing w:after="0" w:line="360" w:lineRule="auto"/>
-      <w:jc w:val="center"/>
-      <w:outlineLvl w:val="0"/>
-    </w:pPr>
-    <w:rPr>
-      <w:rFonts w:ascii="Times New Roman" w:eastAsiaTheme="majorEastAsia" w:hAnsi="Times New Roman" w:cstheme="majorBidi"/>
-      <w:b/>
-      <w:bCs/>
-      <w:sz w:val="24"/>
-      <w:szCs w:val="32"/>
-      <w:lang w:val="en-US" w:eastAsia="ko-KR"/>
-    </w:rPr>
-  </w:style>
   <w:style w:type="character" w:customStyle="1" w:styleId="Heading4Char">
     <w:name w:val="Heading 4 Char"/>
     <w:basedOn w:val="DefaultParagraphFont"/>
@@ -5360,21 +6153,6 @@
       <w:i/>
       <w:iCs/>
       <w:sz w:val="24"/>
-      <w:lang w:val="en-US" w:eastAsia="ko-KR"/>
-    </w:rPr>
-  </w:style>
-  <w:style w:type="character" w:customStyle="1" w:styleId="JudulChar">
-    <w:name w:val="Judul Char"/>
-    <w:basedOn w:val="Heading1Char"/>
-    <w:link w:val="Judul"/>
-    <w:rsid w:val="00B2030F"/>
-    <w:rPr>
-      <w:rFonts w:ascii="Times New Roman" w:eastAsiaTheme="majorEastAsia" w:hAnsi="Times New Roman" w:cstheme="majorBidi"/>
-      <w:b/>
-      <w:bCs/>
-      <w:noProof/>
-      <w:sz w:val="24"/>
-      <w:szCs w:val="32"/>
       <w:lang w:val="en-US" w:eastAsia="ko-KR"/>
     </w:rPr>
   </w:style>
@@ -5455,22 +6233,6 @@
       <w:lang w:val="en-US" w:eastAsia="ko-KR"/>
     </w:rPr>
   </w:style>
-  <w:style w:type="paragraph" w:customStyle="1" w:styleId="Isi">
-    <w:name w:val="Isi"/>
-    <w:link w:val="IsiChar"/>
-    <w:qFormat/>
-    <w:rsid w:val="00296D69"/>
-    <w:pPr>
-      <w:spacing w:line="360" w:lineRule="auto"/>
-      <w:ind w:firstLine="567"/>
-      <w:jc w:val="both"/>
-    </w:pPr>
-    <w:rPr>
-      <w:rFonts w:ascii="Times New Roman" w:eastAsiaTheme="minorEastAsia" w:hAnsi="Times New Roman"/>
-      <w:sz w:val="24"/>
-      <w:lang w:eastAsia="ko-KR"/>
-    </w:rPr>
-  </w:style>
   <w:style w:type="paragraph" w:styleId="NormalWeb">
     <w:name w:val="Normal (Web)"/>
     <w:basedOn w:val="Normal"/>
@@ -5480,17 +6242,6 @@
     <w:rPr>
       <w:rFonts w:cs="Times New Roman"/>
       <w:szCs w:val="24"/>
-    </w:rPr>
-  </w:style>
-  <w:style w:type="character" w:customStyle="1" w:styleId="IsiChar">
-    <w:name w:val="Isi Char"/>
-    <w:basedOn w:val="DefaultParagraphFont"/>
-    <w:link w:val="Isi"/>
-    <w:rsid w:val="00296D69"/>
-    <w:rPr>
-      <w:rFonts w:ascii="Times New Roman" w:eastAsiaTheme="minorEastAsia" w:hAnsi="Times New Roman"/>
-      <w:sz w:val="24"/>
-      <w:lang w:eastAsia="ko-KR"/>
     </w:rPr>
   </w:style>
   <w:style w:type="table" w:styleId="TableGrid">
@@ -5542,31 +6293,6 @@
       <w:spacing w:after="0"/>
     </w:pPr>
   </w:style>
-  <w:style w:type="paragraph" w:customStyle="1" w:styleId="Code">
-    <w:name w:val="Code"/>
-    <w:link w:val="CodeChar"/>
-    <w:qFormat/>
-    <w:rsid w:val="004E4003"/>
-    <w:pPr>
-      <w:spacing w:after="0"/>
-    </w:pPr>
-    <w:rPr>
-      <w:rFonts w:ascii="Courier New" w:eastAsiaTheme="minorEastAsia" w:hAnsi="Courier New" w:cs="Courier New"/>
-      <w:sz w:val="18"/>
-      <w:lang w:val="en-US" w:eastAsia="ko-KR"/>
-    </w:rPr>
-  </w:style>
-  <w:style w:type="character" w:customStyle="1" w:styleId="CodeChar">
-    <w:name w:val="Code Char"/>
-    <w:basedOn w:val="DefaultParagraphFont"/>
-    <w:link w:val="Code"/>
-    <w:rsid w:val="004E4003"/>
-    <w:rPr>
-      <w:rFonts w:ascii="Courier New" w:eastAsiaTheme="minorEastAsia" w:hAnsi="Courier New" w:cs="Courier New"/>
-      <w:sz w:val="18"/>
-      <w:lang w:val="en-US" w:eastAsia="ko-KR"/>
-    </w:rPr>
-  </w:style>
   <w:style w:type="character" w:styleId="HTMLCode">
     <w:name w:val="HTML Code"/>
     <w:basedOn w:val="DefaultParagraphFont"/>
@@ -5579,66 +6305,6 @@
       <w:sz w:val="20"/>
       <w:szCs w:val="20"/>
     </w:rPr>
-  </w:style>
-  <w:style w:type="paragraph" w:customStyle="1" w:styleId="LAMPIRAN">
-    <w:name w:val="LAMPIRAN"/>
-    <w:link w:val="LAMPIRANChar"/>
-    <w:qFormat/>
-    <w:rsid w:val="000A7CF5"/>
-    <w:pPr>
-      <w:spacing w:line="240" w:lineRule="auto"/>
-      <w:jc w:val="right"/>
-    </w:pPr>
-    <w:rPr>
-      <w:rFonts w:ascii="Times New Roman" w:eastAsiaTheme="majorEastAsia" w:hAnsi="Times New Roman" w:cstheme="majorBidi"/>
-      <w:b/>
-      <w:bCs/>
-      <w:sz w:val="24"/>
-      <w:szCs w:val="32"/>
-      <w:lang w:val="en-US" w:eastAsia="ko-KR"/>
-    </w:rPr>
-  </w:style>
-  <w:style w:type="character" w:customStyle="1" w:styleId="LAMPIRANChar">
-    <w:name w:val="LAMPIRAN Char"/>
-    <w:basedOn w:val="JudulChar"/>
-    <w:link w:val="LAMPIRAN"/>
-    <w:rsid w:val="000A7CF5"/>
-    <w:rPr>
-      <w:rFonts w:ascii="Times New Roman" w:eastAsiaTheme="majorEastAsia" w:hAnsi="Times New Roman" w:cstheme="majorBidi"/>
-      <w:b/>
-      <w:bCs/>
-      <w:noProof/>
-      <w:sz w:val="24"/>
-      <w:szCs w:val="32"/>
-      <w:lang w:val="en-US" w:eastAsia="ko-KR"/>
-    </w:rPr>
-  </w:style>
-  <w:style w:type="paragraph" w:customStyle="1" w:styleId="PersetujuanPublikasi">
-    <w:name w:val="Persetujuan Publikasi"/>
-    <w:basedOn w:val="Judul"/>
-    <w:link w:val="PersetujuanPublikasiChar"/>
-    <w:qFormat/>
-    <w:rsid w:val="001F518D"/>
-  </w:style>
-  <w:style w:type="character" w:customStyle="1" w:styleId="PersetujuanPublikasiChar">
-    <w:name w:val="Persetujuan Publikasi Char"/>
-    <w:basedOn w:val="JudulChar"/>
-    <w:link w:val="PersetujuanPublikasi"/>
-    <w:rsid w:val="001F518D"/>
-    <w:rPr>
-      <w:rFonts w:ascii="Times New Roman" w:eastAsiaTheme="majorEastAsia" w:hAnsi="Times New Roman" w:cstheme="majorBidi"/>
-      <w:b/>
-      <w:bCs/>
-      <w:noProof/>
-      <w:sz w:val="24"/>
-      <w:szCs w:val="32"/>
-      <w:lang w:val="en-US" w:eastAsia="ko-KR"/>
-    </w:rPr>
-  </w:style>
-  <w:style w:type="character" w:customStyle="1" w:styleId="apple-converted-space">
-    <w:name w:val="apple-converted-space"/>
-    <w:basedOn w:val="DefaultParagraphFont"/>
-    <w:rsid w:val="00EC1705"/>
   </w:style>
   <w:style w:type="character" w:styleId="PlaceholderText">
     <w:name w:val="Placeholder Text"/>
@@ -5695,6 +6361,553 @@
     </w:rPr>
   </w:style>
 </w:styles>
+</file>
+
+<file path=word/glossary/document.xml><?xml version="1.0" encoding="utf-8"?>
+<w:glossaryDocument xmlns:wpc="http://schemas.microsoft.com/office/word/2010/wordprocessingCanvas" xmlns:mc="http://schemas.openxmlformats.org/markup-compatibility/2006" xmlns:o="urn:schemas-microsoft-com:office:office" xmlns:r="http://schemas.openxmlformats.org/officeDocument/2006/relationships" xmlns:m="http://schemas.openxmlformats.org/officeDocument/2006/math" xmlns:v="urn:schemas-microsoft-com:vml" xmlns:wp14="http://schemas.microsoft.com/office/word/2010/wordprocessingDrawing" xmlns:wp="http://schemas.openxmlformats.org/drawingml/2006/wordprocessingDrawing" xmlns:w10="urn:schemas-microsoft-com:office:word" xmlns:w="http://schemas.openxmlformats.org/wordprocessingml/2006/main" xmlns:w14="http://schemas.microsoft.com/office/word/2010/wordml" xmlns:w15="http://schemas.microsoft.com/office/word/2012/wordml" xmlns:wpg="http://schemas.microsoft.com/office/word/2010/wordprocessingGroup" xmlns:wpi="http://schemas.microsoft.com/office/word/2010/wordprocessingInk" xmlns:wne="http://schemas.microsoft.com/office/word/2006/wordml" xmlns:wps="http://schemas.microsoft.com/office/word/2010/wordprocessingShape" mc:Ignorable="w14 w15 wp14"/>
+</file>
+
+<file path=word/glossary/fontTable.xml><?xml version="1.0" encoding="utf-8"?>
+<w:fonts xmlns:mc="http://schemas.openxmlformats.org/markup-compatibility/2006" xmlns:r="http://schemas.openxmlformats.org/officeDocument/2006/relationships" xmlns:w="http://schemas.openxmlformats.org/wordprocessingml/2006/main" xmlns:w14="http://schemas.microsoft.com/office/word/2010/wordml" xmlns:w15="http://schemas.microsoft.com/office/word/2012/wordml" mc:Ignorable="w14 w15">
+  <w:font w:name="Wingdings">
+    <w:panose1 w:val="05000000000000000000"/>
+    <w:charset w:val="02"/>
+    <w:family w:val="auto"/>
+    <w:pitch w:val="variable"/>
+    <w:sig w:usb0="00000000" w:usb1="10000000" w:usb2="00000000" w:usb3="00000000" w:csb0="80000000" w:csb1="00000000"/>
+  </w:font>
+  <w:font w:name="Times New Roman">
+    <w:panose1 w:val="02020603050405020304"/>
+    <w:charset w:val="00"/>
+    <w:family w:val="roman"/>
+    <w:pitch w:val="variable"/>
+    <w:sig w:usb0="E0002AFF" w:usb1="C0007841" w:usb2="00000009" w:usb3="00000000" w:csb0="000001FF" w:csb1="00000000"/>
+  </w:font>
+  <w:font w:name="Courier New">
+    <w:panose1 w:val="02070309020205020404"/>
+    <w:charset w:val="00"/>
+    <w:family w:val="modern"/>
+    <w:pitch w:val="fixed"/>
+    <w:sig w:usb0="E0002AFF" w:usb1="C0007843" w:usb2="00000009" w:usb3="00000000" w:csb0="000001FF" w:csb1="00000000"/>
+  </w:font>
+  <w:font w:name="Symbol">
+    <w:panose1 w:val="05050102010706020507"/>
+    <w:charset w:val="02"/>
+    <w:family w:val="roman"/>
+    <w:pitch w:val="variable"/>
+    <w:sig w:usb0="00000000" w:usb1="10000000" w:usb2="00000000" w:usb3="00000000" w:csb0="80000000" w:csb1="00000000"/>
+  </w:font>
+  <w:font w:name="Calibri">
+    <w:panose1 w:val="020F0502020204030204"/>
+    <w:charset w:val="00"/>
+    <w:family w:val="swiss"/>
+    <w:pitch w:val="variable"/>
+    <w:sig w:usb0="E00002FF" w:usb1="4000ACFF" w:usb2="00000001" w:usb3="00000000" w:csb0="0000019F" w:csb1="00000000"/>
+  </w:font>
+  <w:font w:name="Cambria">
+    <w:panose1 w:val="02040503050406030204"/>
+    <w:charset w:val="00"/>
+    <w:family w:val="roman"/>
+    <w:pitch w:val="variable"/>
+    <w:sig w:usb0="E00002FF" w:usb1="400004FF" w:usb2="00000000" w:usb3="00000000" w:csb0="0000019F" w:csb1="00000000"/>
+  </w:font>
+  <w:font w:name="Tahoma">
+    <w:panose1 w:val="020B0604030504040204"/>
+    <w:charset w:val="00"/>
+    <w:family w:val="swiss"/>
+    <w:pitch w:val="variable"/>
+    <w:sig w:usb0="E1002EFF" w:usb1="C000605B" w:usb2="00000029" w:usb3="00000000" w:csb0="000101FF" w:csb1="00000000"/>
+  </w:font>
+  <w:font w:name="Calibri Light">
+    <w:panose1 w:val="020F0302020204030204"/>
+    <w:charset w:val="00"/>
+    <w:family w:val="swiss"/>
+    <w:pitch w:val="variable"/>
+    <w:sig w:usb0="A00002EF" w:usb1="4000207B" w:usb2="00000000" w:usb3="00000000" w:csb0="0000019F" w:csb1="00000000"/>
+  </w:font>
+</w:fonts>
+</file>
+
+<file path=word/glossary/settings.xml><?xml version="1.0" encoding="utf-8"?>
+<w:settings xmlns:mc="http://schemas.openxmlformats.org/markup-compatibility/2006" xmlns:o="urn:schemas-microsoft-com:office:office" xmlns:r="http://schemas.openxmlformats.org/officeDocument/2006/relationships" xmlns:m="http://schemas.openxmlformats.org/officeDocument/2006/math" xmlns:v="urn:schemas-microsoft-com:vml" xmlns:w10="urn:schemas-microsoft-com:office:word" xmlns:w="http://schemas.openxmlformats.org/wordprocessingml/2006/main" xmlns:w14="http://schemas.microsoft.com/office/word/2010/wordml" xmlns:w15="http://schemas.microsoft.com/office/word/2012/wordml" xmlns:sl="http://schemas.openxmlformats.org/schemaLibrary/2006/main" mc:Ignorable="w14 w15">
+  <w:view w:val="normal"/>
+  <w:defaultTabStop w:val="720"/>
+  <w:characterSpacingControl w:val="doNotCompress"/>
+  <w:compat>
+    <w:useFELayout/>
+    <w:compatSetting w:name="compatibilityMode" w:uri="http://schemas.microsoft.com/office/word" w:val="15"/>
+    <w:compatSetting w:name="overrideTableStyleFontSizeAndJustification" w:uri="http://schemas.microsoft.com/office/word" w:val="1"/>
+    <w:compatSetting w:name="enableOpenTypeFeatures" w:uri="http://schemas.microsoft.com/office/word" w:val="1"/>
+    <w:compatSetting w:name="doNotFlipMirrorIndents" w:uri="http://schemas.microsoft.com/office/word" w:val="1"/>
+    <w:compatSetting w:name="differentiateMultirowTableHeaders" w:uri="http://schemas.microsoft.com/office/word" w:val="1"/>
+  </w:compat>
+  <w:rsids>
+    <w:rsidRoot w:val="00C35026"/>
+    <w:rsid w:val="00C35026"/>
+    <w:rsid w:val="00FC4796"/>
+  </w:rsids>
+  <m:mathPr>
+    <m:mathFont m:val="Cambria Math"/>
+    <m:brkBin m:val="before"/>
+    <m:brkBinSub m:val="--"/>
+    <m:smallFrac m:val="0"/>
+    <m:dispDef/>
+    <m:lMargin m:val="0"/>
+    <m:rMargin m:val="0"/>
+    <m:defJc m:val="centerGroup"/>
+    <m:wrapIndent m:val="1440"/>
+    <m:intLim m:val="subSup"/>
+    <m:naryLim m:val="undOvr"/>
+  </m:mathPr>
+  <w:themeFontLang w:val="id-ID"/>
+  <w:clrSchemeMapping w:bg1="light1" w:t1="dark1" w:bg2="light2" w:t2="dark2" w:accent1="accent1" w:accent2="accent2" w:accent3="accent3" w:accent4="accent4" w:accent5="accent5" w:accent6="accent6" w:hyperlink="hyperlink" w:followedHyperlink="followedHyperlink"/>
+  <w:decimalSymbol w:val=","/>
+  <w:listSeparator w:val=";"/>
+  <w15:chartTrackingRefBased/>
+</w:settings>
+</file>
+
+<file path=word/glossary/styles.xml><?xml version="1.0" encoding="utf-8"?>
+<w:styles xmlns:mc="http://schemas.openxmlformats.org/markup-compatibility/2006" xmlns:r="http://schemas.openxmlformats.org/officeDocument/2006/relationships" xmlns:w="http://schemas.openxmlformats.org/wordprocessingml/2006/main" xmlns:w14="http://schemas.microsoft.com/office/word/2010/wordml" xmlns:w15="http://schemas.microsoft.com/office/word/2012/wordml" mc:Ignorable="w14 w15">
+  <w:docDefaults>
+    <w:rPrDefault>
+      <w:rPr>
+        <w:rFonts w:asciiTheme="minorHAnsi" w:eastAsiaTheme="minorEastAsia" w:hAnsiTheme="minorHAnsi" w:cstheme="minorBidi"/>
+        <w:sz w:val="22"/>
+        <w:szCs w:val="22"/>
+        <w:lang w:val="id-ID" w:eastAsia="id-ID" w:bidi="ar-SA"/>
+      </w:rPr>
+    </w:rPrDefault>
+    <w:pPrDefault>
+      <w:pPr>
+        <w:spacing w:after="160" w:line="259" w:lineRule="auto"/>
+      </w:pPr>
+    </w:pPrDefault>
+  </w:docDefaults>
+  <w:latentStyles w:defLockedState="0" w:defUIPriority="99" w:defSemiHidden="0" w:defUnhideWhenUsed="0" w:defQFormat="0" w:count="371">
+    <w:lsdException w:name="Normal" w:uiPriority="0" w:qFormat="1"/>
+    <w:lsdException w:name="heading 1" w:uiPriority="9" w:qFormat="1"/>
+    <w:lsdException w:name="heading 2" w:semiHidden="1" w:uiPriority="9" w:unhideWhenUsed="1" w:qFormat="1"/>
+    <w:lsdException w:name="heading 3" w:semiHidden="1" w:uiPriority="9" w:unhideWhenUsed="1" w:qFormat="1"/>
+    <w:lsdException w:name="heading 4" w:semiHidden="1" w:uiPriority="9" w:unhideWhenUsed="1" w:qFormat="1"/>
+    <w:lsdException w:name="heading 5" w:semiHidden="1" w:uiPriority="9" w:unhideWhenUsed="1" w:qFormat="1"/>
+    <w:lsdException w:name="heading 6" w:semiHidden="1" w:uiPriority="9" w:unhideWhenUsed="1" w:qFormat="1"/>
+    <w:lsdException w:name="heading 7" w:semiHidden="1" w:uiPriority="9" w:unhideWhenUsed="1" w:qFormat="1"/>
+    <w:lsdException w:name="heading 8" w:semiHidden="1" w:uiPriority="9" w:unhideWhenUsed="1" w:qFormat="1"/>
+    <w:lsdException w:name="heading 9" w:semiHidden="1" w:uiPriority="9" w:unhideWhenUsed="1" w:qFormat="1"/>
+    <w:lsdException w:name="index 1" w:semiHidden="1" w:unhideWhenUsed="1"/>
+    <w:lsdException w:name="index 2" w:semiHidden="1" w:unhideWhenUsed="1"/>
+    <w:lsdException w:name="index 3" w:semiHidden="1" w:unhideWhenUsed="1"/>
+    <w:lsdException w:name="index 4" w:semiHidden="1" w:unhideWhenUsed="1"/>
+    <w:lsdException w:name="index 5" w:semiHidden="1" w:unhideWhenUsed="1"/>
+    <w:lsdException w:name="index 6" w:semiHidden="1" w:unhideWhenUsed="1"/>
+    <w:lsdException w:name="index 7" w:semiHidden="1" w:unhideWhenUsed="1"/>
+    <w:lsdException w:name="index 8" w:semiHidden="1" w:unhideWhenUsed="1"/>
+    <w:lsdException w:name="index 9" w:semiHidden="1" w:unhideWhenUsed="1"/>
+    <w:lsdException w:name="toc 1" w:semiHidden="1" w:uiPriority="39" w:unhideWhenUsed="1"/>
+    <w:lsdException w:name="toc 2" w:semiHidden="1" w:uiPriority="39" w:unhideWhenUsed="1"/>
+    <w:lsdException w:name="toc 3" w:semiHidden="1" w:uiPriority="39" w:unhideWhenUsed="1"/>
+    <w:lsdException w:name="toc 4" w:semiHidden="1" w:uiPriority="39" w:unhideWhenUsed="1"/>
+    <w:lsdException w:name="toc 5" w:semiHidden="1" w:uiPriority="39" w:unhideWhenUsed="1"/>
+    <w:lsdException w:name="toc 6" w:semiHidden="1" w:uiPriority="39" w:unhideWhenUsed="1"/>
+    <w:lsdException w:name="toc 7" w:semiHidden="1" w:uiPriority="39" w:unhideWhenUsed="1"/>
+    <w:lsdException w:name="toc 8" w:semiHidden="1" w:uiPriority="39" w:unhideWhenUsed="1"/>
+    <w:lsdException w:name="toc 9" w:semiHidden="1" w:uiPriority="39" w:unhideWhenUsed="1"/>
+    <w:lsdException w:name="Normal Indent" w:semiHidden="1" w:unhideWhenUsed="1"/>
+    <w:lsdException w:name="footnote text" w:semiHidden="1" w:unhideWhenUsed="1"/>
+    <w:lsdException w:name="annotation text" w:semiHidden="1" w:unhideWhenUsed="1"/>
+    <w:lsdException w:name="header" w:semiHidden="1" w:unhideWhenUsed="1"/>
+    <w:lsdException w:name="footer" w:semiHidden="1" w:unhideWhenUsed="1"/>
+    <w:lsdException w:name="index heading" w:semiHidden="1" w:unhideWhenUsed="1"/>
+    <w:lsdException w:name="caption" w:semiHidden="1" w:uiPriority="35" w:unhideWhenUsed="1" w:qFormat="1"/>
+    <w:lsdException w:name="table of figures" w:semiHidden="1" w:unhideWhenUsed="1"/>
+    <w:lsdException w:name="envelope address" w:semiHidden="1" w:unhideWhenUsed="1"/>
+    <w:lsdException w:name="envelope return" w:semiHidden="1" w:unhideWhenUsed="1"/>
+    <w:lsdException w:name="footnote reference" w:semiHidden="1" w:unhideWhenUsed="1"/>
+    <w:lsdException w:name="annotation reference" w:semiHidden="1" w:unhideWhenUsed="1"/>
+    <w:lsdException w:name="line number" w:semiHidden="1" w:unhideWhenUsed="1"/>
+    <w:lsdException w:name="page number" w:semiHidden="1" w:unhideWhenUsed="1"/>
+    <w:lsdException w:name="endnote reference" w:semiHidden="1" w:unhideWhenUsed="1"/>
+    <w:lsdException w:name="endnote text" w:semiHidden="1" w:unhideWhenUsed="1"/>
+    <w:lsdException w:name="table of authorities" w:semiHidden="1" w:unhideWhenUsed="1"/>
+    <w:lsdException w:name="macro" w:semiHidden="1" w:unhideWhenUsed="1"/>
+    <w:lsdException w:name="toa heading" w:semiHidden="1" w:unhideWhenUsed="1"/>
+    <w:lsdException w:name="List" w:semiHidden="1" w:unhideWhenUsed="1"/>
+    <w:lsdException w:name="List Bullet" w:semiHidden="1" w:unhideWhenUsed="1"/>
+    <w:lsdException w:name="List Number" w:semiHidden="1" w:unhideWhenUsed="1"/>
+    <w:lsdException w:name="List 2" w:semiHidden="1" w:unhideWhenUsed="1"/>
+    <w:lsdException w:name="List 3" w:semiHidden="1" w:unhideWhenUsed="1"/>
+    <w:lsdException w:name="List 4" w:semiHidden="1" w:unhideWhenUsed="1"/>
+    <w:lsdException w:name="List 5" w:semiHidden="1" w:unhideWhenUsed="1"/>
+    <w:lsdException w:name="List Bullet 2" w:semiHidden="1" w:unhideWhenUsed="1"/>
+    <w:lsdException w:name="List Bullet 3" w:semiHidden="1" w:unhideWhenUsed="1"/>
+    <w:lsdException w:name="List Bullet 4" w:semiHidden="1" w:unhideWhenUsed="1"/>
+    <w:lsdException w:name="List Bullet 5" w:semiHidden="1" w:unhideWhenUsed="1"/>
+    <w:lsdException w:name="List Number 2" w:semiHidden="1" w:unhideWhenUsed="1"/>
+    <w:lsdException w:name="List Number 3" w:semiHidden="1" w:unhideWhenUsed="1"/>
+    <w:lsdException w:name="List Number 4" w:semiHidden="1" w:unhideWhenUsed="1"/>
+    <w:lsdException w:name="List Number 5" w:semiHidden="1" w:unhideWhenUsed="1"/>
+    <w:lsdException w:name="Title" w:uiPriority="10" w:qFormat="1"/>
+    <w:lsdException w:name="Closing" w:semiHidden="1" w:unhideWhenUsed="1"/>
+    <w:lsdException w:name="Signature" w:semiHidden="1" w:unhideWhenUsed="1"/>
+    <w:lsdException w:name="Default Paragraph Font" w:semiHidden="1" w:uiPriority="1" w:unhideWhenUsed="1"/>
+    <w:lsdException w:name="Body Text" w:semiHidden="1" w:unhideWhenUsed="1"/>
+    <w:lsdException w:name="Body Text Indent" w:semiHidden="1" w:unhideWhenUsed="1"/>
+    <w:lsdException w:name="List Continue" w:semiHidden="1" w:unhideWhenUsed="1"/>
+    <w:lsdException w:name="List Continue 2" w:semiHidden="1" w:unhideWhenUsed="1"/>
+    <w:lsdException w:name="List Continue 3" w:semiHidden="1" w:unhideWhenUsed="1"/>
+    <w:lsdException w:name="List Continue 4" w:semiHidden="1" w:unhideWhenUsed="1"/>
+    <w:lsdException w:name="List Continue 5" w:semiHidden="1" w:unhideWhenUsed="1"/>
+    <w:lsdException w:name="Message Header" w:semiHidden="1" w:unhideWhenUsed="1"/>
+    <w:lsdException w:name="Subtitle" w:uiPriority="11" w:qFormat="1"/>
+    <w:lsdException w:name="Salutation" w:semiHidden="1" w:unhideWhenUsed="1"/>
+    <w:lsdException w:name="Date" w:semiHidden="1" w:unhideWhenUsed="1"/>
+    <w:lsdException w:name="Body Text First Indent" w:semiHidden="1" w:unhideWhenUsed="1"/>
+    <w:lsdException w:name="Body Text First Indent 2" w:semiHidden="1" w:unhideWhenUsed="1"/>
+    <w:lsdException w:name="Note Heading" w:semiHidden="1" w:unhideWhenUsed="1"/>
+    <w:lsdException w:name="Body Text 2" w:semiHidden="1" w:unhideWhenUsed="1"/>
+    <w:lsdException w:name="Body Text 3" w:semiHidden="1" w:unhideWhenUsed="1"/>
+    <w:lsdException w:name="Body Text Indent 2" w:semiHidden="1" w:unhideWhenUsed="1"/>
+    <w:lsdException w:name="Body Text Indent 3" w:semiHidden="1" w:unhideWhenUsed="1"/>
+    <w:lsdException w:name="Block Text" w:semiHidden="1" w:unhideWhenUsed="1"/>
+    <w:lsdException w:name="Hyperlink" w:semiHidden="1" w:unhideWhenUsed="1"/>
+    <w:lsdException w:name="FollowedHyperlink" w:semiHidden="1" w:unhideWhenUsed="1"/>
+    <w:lsdException w:name="Strong" w:uiPriority="22" w:qFormat="1"/>
+    <w:lsdException w:name="Emphasis" w:uiPriority="20" w:qFormat="1"/>
+    <w:lsdException w:name="Document Map" w:semiHidden="1" w:unhideWhenUsed="1"/>
+    <w:lsdException w:name="Plain Text" w:semiHidden="1" w:unhideWhenUsed="1"/>
+    <w:lsdException w:name="E-mail Signature" w:semiHidden="1" w:unhideWhenUsed="1"/>
+    <w:lsdException w:name="HTML Top of Form" w:semiHidden="1" w:unhideWhenUsed="1"/>
+    <w:lsdException w:name="HTML Bottom of Form" w:semiHidden="1" w:unhideWhenUsed="1"/>
+    <w:lsdException w:name="Normal (Web)" w:semiHidden="1" w:unhideWhenUsed="1"/>
+    <w:lsdException w:name="HTML Acronym" w:semiHidden="1" w:unhideWhenUsed="1"/>
+    <w:lsdException w:name="HTML Address" w:semiHidden="1" w:unhideWhenUsed="1"/>
+    <w:lsdException w:name="HTML Cite" w:semiHidden="1" w:unhideWhenUsed="1"/>
+    <w:lsdException w:name="HTML Code" w:semiHidden="1" w:unhideWhenUsed="1"/>
+    <w:lsdException w:name="HTML Definition" w:semiHidden="1" w:unhideWhenUsed="1"/>
+    <w:lsdException w:name="HTML Keyboard" w:semiHidden="1" w:unhideWhenUsed="1"/>
+    <w:lsdException w:name="HTML Preformatted" w:semiHidden="1" w:unhideWhenUsed="1"/>
+    <w:lsdException w:name="HTML Sample" w:semiHidden="1" w:unhideWhenUsed="1"/>
+    <w:lsdException w:name="HTML Typewriter" w:semiHidden="1" w:unhideWhenUsed="1"/>
+    <w:lsdException w:name="HTML Variable" w:semiHidden="1" w:unhideWhenUsed="1"/>
+    <w:lsdException w:name="Normal Table" w:semiHidden="1" w:unhideWhenUsed="1"/>
+    <w:lsdException w:name="annotation subject" w:semiHidden="1" w:unhideWhenUsed="1"/>
+    <w:lsdException w:name="No List" w:semiHidden="1" w:unhideWhenUsed="1"/>
+    <w:lsdException w:name="Outline List 1" w:semiHidden="1" w:unhideWhenUsed="1"/>
+    <w:lsdException w:name="Outline List 2" w:semiHidden="1" w:unhideWhenUsed="1"/>
+    <w:lsdException w:name="Outline List 3" w:semiHidden="1" w:unhideWhenUsed="1"/>
+    <w:lsdException w:name="Table Simple 1" w:semiHidden="1" w:unhideWhenUsed="1"/>
+    <w:lsdException w:name="Table Simple 2" w:semiHidden="1" w:unhideWhenUsed="1"/>
+    <w:lsdException w:name="Table Simple 3" w:semiHidden="1" w:unhideWhenUsed="1"/>
+    <w:lsdException w:name="Table Classic 1" w:semiHidden="1" w:unhideWhenUsed="1"/>
+    <w:lsdException w:name="Table Classic 2" w:semiHidden="1" w:unhideWhenUsed="1"/>
+    <w:lsdException w:name="Table Classic 3" w:semiHidden="1" w:unhideWhenUsed="1"/>
+    <w:lsdException w:name="Table Classic 4" w:semiHidden="1" w:unhideWhenUsed="1"/>
+    <w:lsdException w:name="Table Colorful 1" w:semiHidden="1" w:unhideWhenUsed="1"/>
+    <w:lsdException w:name="Table Colorful 2" w:semiHidden="1" w:unhideWhenUsed="1"/>
+    <w:lsdException w:name="Table Colorful 3" w:semiHidden="1" w:unhideWhenUsed="1"/>
+    <w:lsdException w:name="Table Columns 1" w:semiHidden="1" w:unhideWhenUsed="1"/>
+    <w:lsdException w:name="Table Columns 2" w:semiHidden="1" w:unhideWhenUsed="1"/>
+    <w:lsdException w:name="Table Columns 3" w:semiHidden="1" w:unhideWhenUsed="1"/>
+    <w:lsdException w:name="Table Columns 4" w:semiHidden="1" w:unhideWhenUsed="1"/>
+    <w:lsdException w:name="Table Columns 5" w:semiHidden="1" w:unhideWhenUsed="1"/>
+    <w:lsdException w:name="Table Grid 1" w:semiHidden="1" w:unhideWhenUsed="1"/>
+    <w:lsdException w:name="Table Grid 2" w:semiHidden="1" w:unhideWhenUsed="1"/>
+    <w:lsdException w:name="Table Grid 3" w:semiHidden="1" w:unhideWhenUsed="1"/>
+    <w:lsdException w:name="Table Grid 4" w:semiHidden="1" w:unhideWhenUsed="1"/>
+    <w:lsdException w:name="Table Grid 5" w:semiHidden="1" w:unhideWhenUsed="1"/>
+    <w:lsdException w:name="Table Grid 6" w:semiHidden="1" w:unhideWhenUsed="1"/>
+    <w:lsdException w:name="Table Grid 7" w:semiHidden="1" w:unhideWhenUsed="1"/>
+    <w:lsdException w:name="Table Grid 8" w:semiHidden="1" w:unhideWhenUsed="1"/>
+    <w:lsdException w:name="Table List 1" w:semiHidden="1" w:unhideWhenUsed="1"/>
+    <w:lsdException w:name="Table List 2" w:semiHidden="1" w:unhideWhenUsed="1"/>
+    <w:lsdException w:name="Table List 3" w:semiHidden="1" w:unhideWhenUsed="1"/>
+    <w:lsdException w:name="Table List 4" w:semiHidden="1" w:unhideWhenUsed="1"/>
+    <w:lsdException w:name="Table List 5" w:semiHidden="1" w:unhideWhenUsed="1"/>
+    <w:lsdException w:name="Table List 6" w:semiHidden="1" w:unhideWhenUsed="1"/>
+    <w:lsdException w:name="Table List 7" w:semiHidden="1" w:unhideWhenUsed="1"/>
+    <w:lsdException w:name="Table List 8" w:semiHidden="1" w:unhideWhenUsed="1"/>
+    <w:lsdException w:name="Table 3D effects 1" w:semiHidden="1" w:unhideWhenUsed="1"/>
+    <w:lsdException w:name="Table 3D effects 2" w:semiHidden="1" w:unhideWhenUsed="1"/>
+    <w:lsdException w:name="Table 3D effects 3" w:semiHidden="1" w:unhideWhenUsed="1"/>
+    <w:lsdException w:name="Table Contemporary" w:semiHidden="1" w:unhideWhenUsed="1"/>
+    <w:lsdException w:name="Table Elegant" w:semiHidden="1" w:unhideWhenUsed="1"/>
+    <w:lsdException w:name="Table Professional" w:semiHidden="1" w:unhideWhenUsed="1"/>
+    <w:lsdException w:name="Table Subtle 1" w:semiHidden="1" w:unhideWhenUsed="1"/>
+    <w:lsdException w:name="Table Subtle 2" w:semiHidden="1" w:unhideWhenUsed="1"/>
+    <w:lsdException w:name="Table Web 1" w:semiHidden="1" w:unhideWhenUsed="1"/>
+    <w:lsdException w:name="Table Web 2" w:semiHidden="1" w:unhideWhenUsed="1"/>
+    <w:lsdException w:name="Table Web 3" w:semiHidden="1" w:unhideWhenUsed="1"/>
+    <w:lsdException w:name="Balloon Text" w:semiHidden="1" w:unhideWhenUsed="1"/>
+    <w:lsdException w:name="Table Grid" w:uiPriority="39"/>
+    <w:lsdException w:name="Table Theme" w:semiHidden="1" w:unhideWhenUsed="1"/>
+    <w:lsdException w:name="Placeholder Text" w:semiHidden="1"/>
+    <w:lsdException w:name="No Spacing" w:uiPriority="1" w:qFormat="1"/>
+    <w:lsdException w:name="Light Shading" w:uiPriority="60"/>
+    <w:lsdException w:name="Light List" w:uiPriority="61"/>
+    <w:lsdException w:name="Light Grid" w:uiPriority="62"/>
+    <w:lsdException w:name="Medium Shading 1" w:uiPriority="63"/>
+    <w:lsdException w:name="Medium Shading 2" w:uiPriority="64"/>
+    <w:lsdException w:name="Medium List 1" w:uiPriority="65"/>
+    <w:lsdException w:name="Medium List 2" w:uiPriority="66"/>
+    <w:lsdException w:name="Medium Grid 1" w:uiPriority="67"/>
+    <w:lsdException w:name="Medium Grid 2" w:uiPriority="68"/>
+    <w:lsdException w:name="Medium Grid 3" w:uiPriority="69"/>
+    <w:lsdException w:name="Dark List" w:uiPriority="70"/>
+    <w:lsdException w:name="Colorful Shading" w:uiPriority="71"/>
+    <w:lsdException w:name="Colorful List" w:uiPriority="72"/>
+    <w:lsdException w:name="Colorful Grid" w:uiPriority="73"/>
+    <w:lsdException w:name="Light Shading Accent 1" w:uiPriority="60"/>
+    <w:lsdException w:name="Light List Accent 1" w:uiPriority="61"/>
+    <w:lsdException w:name="Light Grid Accent 1" w:uiPriority="62"/>
+    <w:lsdException w:name="Medium Shading 1 Accent 1" w:uiPriority="63"/>
+    <w:lsdException w:name="Medium Shading 2 Accent 1" w:uiPriority="64"/>
+    <w:lsdException w:name="Medium List 1 Accent 1" w:uiPriority="65"/>
+    <w:lsdException w:name="Revision" w:semiHidden="1"/>
+    <w:lsdException w:name="List Paragraph" w:uiPriority="34" w:qFormat="1"/>
+    <w:lsdException w:name="Quote" w:uiPriority="29" w:qFormat="1"/>
+    <w:lsdException w:name="Intense Quote" w:uiPriority="30" w:qFormat="1"/>
+    <w:lsdException w:name="Medium List 2 Accent 1" w:uiPriority="66"/>
+    <w:lsdException w:name="Medium Grid 1 Accent 1" w:uiPriority="67"/>
+    <w:lsdException w:name="Medium Grid 2 Accent 1" w:uiPriority="68"/>
+    <w:lsdException w:name="Medium Grid 3 Accent 1" w:uiPriority="69"/>
+    <w:lsdException w:name="Dark List Accent 1" w:uiPriority="70"/>
+    <w:lsdException w:name="Colorful Shading Accent 1" w:uiPriority="71"/>
+    <w:lsdException w:name="Colorful List Accent 1" w:uiPriority="72"/>
+    <w:lsdException w:name="Colorful Grid Accent 1" w:uiPriority="73"/>
+    <w:lsdException w:name="Light Shading Accent 2" w:uiPriority="60"/>
+    <w:lsdException w:name="Light List Accent 2" w:uiPriority="61"/>
+    <w:lsdException w:name="Light Grid Accent 2" w:uiPriority="62"/>
+    <w:lsdException w:name="Medium Shading 1 Accent 2" w:uiPriority="63"/>
+    <w:lsdException w:name="Medium Shading 2 Accent 2" w:uiPriority="64"/>
+    <w:lsdException w:name="Medium List 1 Accent 2" w:uiPriority="65"/>
+    <w:lsdException w:name="Medium List 2 Accent 2" w:uiPriority="66"/>
+    <w:lsdException w:name="Medium Grid 1 Accent 2" w:uiPriority="67"/>
+    <w:lsdException w:name="Medium Grid 2 Accent 2" w:uiPriority="68"/>
+    <w:lsdException w:name="Medium Grid 3 Accent 2" w:uiPriority="69"/>
+    <w:lsdException w:name="Dark List Accent 2" w:uiPriority="70"/>
+    <w:lsdException w:name="Colorful Shading Accent 2" w:uiPriority="71"/>
+    <w:lsdException w:name="Colorful List Accent 2" w:uiPriority="72"/>
+    <w:lsdException w:name="Colorful Grid Accent 2" w:uiPriority="73"/>
+    <w:lsdException w:name="Light Shading Accent 3" w:uiPriority="60"/>
+    <w:lsdException w:name="Light List Accent 3" w:uiPriority="61"/>
+    <w:lsdException w:name="Light Grid Accent 3" w:uiPriority="62"/>
+    <w:lsdException w:name="Medium Shading 1 Accent 3" w:uiPriority="63"/>
+    <w:lsdException w:name="Medium Shading 2 Accent 3" w:uiPriority="64"/>
+    <w:lsdException w:name="Medium List 1 Accent 3" w:uiPriority="65"/>
+    <w:lsdException w:name="Medium List 2 Accent 3" w:uiPriority="66"/>
+    <w:lsdException w:name="Medium Grid 1 Accent 3" w:uiPriority="67"/>
+    <w:lsdException w:name="Medium Grid 2 Accent 3" w:uiPriority="68"/>
+    <w:lsdException w:name="Medium Grid 3 Accent 3" w:uiPriority="69"/>
+    <w:lsdException w:name="Dark List Accent 3" w:uiPriority="70"/>
+    <w:lsdException w:name="Colorful Shading Accent 3" w:uiPriority="71"/>
+    <w:lsdException w:name="Colorful List Accent 3" w:uiPriority="72"/>
+    <w:lsdException w:name="Colorful Grid Accent 3" w:uiPriority="73"/>
+    <w:lsdException w:name="Light Shading Accent 4" w:uiPriority="60"/>
+    <w:lsdException w:name="Light List Accent 4" w:uiPriority="61"/>
+    <w:lsdException w:name="Light Grid Accent 4" w:uiPriority="62"/>
+    <w:lsdException w:name="Medium Shading 1 Accent 4" w:uiPriority="63"/>
+    <w:lsdException w:name="Medium Shading 2 Accent 4" w:uiPriority="64"/>
+    <w:lsdException w:name="Medium List 1 Accent 4" w:uiPriority="65"/>
+    <w:lsdException w:name="Medium List 2 Accent 4" w:uiPriority="66"/>
+    <w:lsdException w:name="Medium Grid 1 Accent 4" w:uiPriority="67"/>
+    <w:lsdException w:name="Medium Grid 2 Accent 4" w:uiPriority="68"/>
+    <w:lsdException w:name="Medium Grid 3 Accent 4" w:uiPriority="69"/>
+    <w:lsdException w:name="Dark List Accent 4" w:uiPriority="70"/>
+    <w:lsdException w:name="Colorful Shading Accent 4" w:uiPriority="71"/>
+    <w:lsdException w:name="Colorful List Accent 4" w:uiPriority="72"/>
+    <w:lsdException w:name="Colorful Grid Accent 4" w:uiPriority="73"/>
+    <w:lsdException w:name="Light Shading Accent 5" w:uiPriority="60"/>
+    <w:lsdException w:name="Light List Accent 5" w:uiPriority="61"/>
+    <w:lsdException w:name="Light Grid Accent 5" w:uiPriority="62"/>
+    <w:lsdException w:name="Medium Shading 1 Accent 5" w:uiPriority="63"/>
+    <w:lsdException w:name="Medium Shading 2 Accent 5" w:uiPriority="64"/>
+    <w:lsdException w:name="Medium List 1 Accent 5" w:uiPriority="65"/>
+    <w:lsdException w:name="Medium List 2 Accent 5" w:uiPriority="66"/>
+    <w:lsdException w:name="Medium Grid 1 Accent 5" w:uiPriority="67"/>
+    <w:lsdException w:name="Medium Grid 2 Accent 5" w:uiPriority="68"/>
+    <w:lsdException w:name="Medium Grid 3 Accent 5" w:uiPriority="69"/>
+    <w:lsdException w:name="Dark List Accent 5" w:uiPriority="70"/>
+    <w:lsdException w:name="Colorful Shading Accent 5" w:uiPriority="71"/>
+    <w:lsdException w:name="Colorful List Accent 5" w:uiPriority="72"/>
+    <w:lsdException w:name="Colorful Grid Accent 5" w:uiPriority="73"/>
+    <w:lsdException w:name="Light Shading Accent 6" w:uiPriority="60"/>
+    <w:lsdException w:name="Light List Accent 6" w:uiPriority="61"/>
+    <w:lsdException w:name="Light Grid Accent 6" w:uiPriority="62"/>
+    <w:lsdException w:name="Medium Shading 1 Accent 6" w:uiPriority="63"/>
+    <w:lsdException w:name="Medium Shading 2 Accent 6" w:uiPriority="64"/>
+    <w:lsdException w:name="Medium List 1 Accent 6" w:uiPriority="65"/>
+    <w:lsdException w:name="Medium List 2 Accent 6" w:uiPriority="66"/>
+    <w:lsdException w:name="Medium Grid 1 Accent 6" w:uiPriority="67"/>
+    <w:lsdException w:name="Medium Grid 2 Accent 6" w:uiPriority="68"/>
+    <w:lsdException w:name="Medium Grid 3 Accent 6" w:uiPriority="69"/>
+    <w:lsdException w:name="Dark List Accent 6" w:uiPriority="70"/>
+    <w:lsdException w:name="Colorful Shading Accent 6" w:uiPriority="71"/>
+    <w:lsdException w:name="Colorful List Accent 6" w:uiPriority="72"/>
+    <w:lsdException w:name="Colorful Grid Accent 6" w:uiPriority="73"/>
+    <w:lsdException w:name="Subtle Emphasis" w:uiPriority="19" w:qFormat="1"/>
+    <w:lsdException w:name="Intense Emphasis" w:uiPriority="21" w:qFormat="1"/>
+    <w:lsdException w:name="Subtle Reference" w:uiPriority="31" w:qFormat="1"/>
+    <w:lsdException w:name="Intense Reference" w:uiPriority="32" w:qFormat="1"/>
+    <w:lsdException w:name="Book Title" w:uiPriority="33" w:qFormat="1"/>
+    <w:lsdException w:name="Bibliography" w:semiHidden="1" w:uiPriority="37" w:unhideWhenUsed="1"/>
+    <w:lsdException w:name="TOC Heading" w:semiHidden="1" w:uiPriority="39" w:unhideWhenUsed="1" w:qFormat="1"/>
+    <w:lsdException w:name="Plain Table 1" w:uiPriority="41"/>
+    <w:lsdException w:name="Plain Table 2" w:uiPriority="42"/>
+    <w:lsdException w:name="Plain Table 3" w:uiPriority="43"/>
+    <w:lsdException w:name="Plain Table 4" w:uiPriority="44"/>
+    <w:lsdException w:name="Plain Table 5" w:uiPriority="45"/>
+    <w:lsdException w:name="Grid Table Light" w:uiPriority="40"/>
+    <w:lsdException w:name="Grid Table 1 Light" w:uiPriority="46"/>
+    <w:lsdException w:name="Grid Table 2" w:uiPriority="47"/>
+    <w:lsdException w:name="Grid Table 3" w:uiPriority="48"/>
+    <w:lsdException w:name="Grid Table 4" w:uiPriority="49"/>
+    <w:lsdException w:name="Grid Table 5 Dark" w:uiPriority="50"/>
+    <w:lsdException w:name="Grid Table 6 Colorful" w:uiPriority="51"/>
+    <w:lsdException w:name="Grid Table 7 Colorful" w:uiPriority="52"/>
+    <w:lsdException w:name="Grid Table 1 Light Accent 1" w:uiPriority="46"/>
+    <w:lsdException w:name="Grid Table 2 Accent 1" w:uiPriority="47"/>
+    <w:lsdException w:name="Grid Table 3 Accent 1" w:uiPriority="48"/>
+    <w:lsdException w:name="Grid Table 4 Accent 1" w:uiPriority="49"/>
+    <w:lsdException w:name="Grid Table 5 Dark Accent 1" w:uiPriority="50"/>
+    <w:lsdException w:name="Grid Table 6 Colorful Accent 1" w:uiPriority="51"/>
+    <w:lsdException w:name="Grid Table 7 Colorful Accent 1" w:uiPriority="52"/>
+    <w:lsdException w:name="Grid Table 1 Light Accent 2" w:uiPriority="46"/>
+    <w:lsdException w:name="Grid Table 2 Accent 2" w:uiPriority="47"/>
+    <w:lsdException w:name="Grid Table 3 Accent 2" w:uiPriority="48"/>
+    <w:lsdException w:name="Grid Table 4 Accent 2" w:uiPriority="49"/>
+    <w:lsdException w:name="Grid Table 5 Dark Accent 2" w:uiPriority="50"/>
+    <w:lsdException w:name="Grid Table 6 Colorful Accent 2" w:uiPriority="51"/>
+    <w:lsdException w:name="Grid Table 7 Colorful Accent 2" w:uiPriority="52"/>
+    <w:lsdException w:name="Grid Table 1 Light Accent 3" w:uiPriority="46"/>
+    <w:lsdException w:name="Grid Table 2 Accent 3" w:uiPriority="47"/>
+    <w:lsdException w:name="Grid Table 3 Accent 3" w:uiPriority="48"/>
+    <w:lsdException w:name="Grid Table 4 Accent 3" w:uiPriority="49"/>
+    <w:lsdException w:name="Grid Table 5 Dark Accent 3" w:uiPriority="50"/>
+    <w:lsdException w:name="Grid Table 6 Colorful Accent 3" w:uiPriority="51"/>
+    <w:lsdException w:name="Grid Table 7 Colorful Accent 3" w:uiPriority="52"/>
+    <w:lsdException w:name="Grid Table 1 Light Accent 4" w:uiPriority="46"/>
+    <w:lsdException w:name="Grid Table 2 Accent 4" w:uiPriority="47"/>
+    <w:lsdException w:name="Grid Table 3 Accent 4" w:uiPriority="48"/>
+    <w:lsdException w:name="Grid Table 4 Accent 4" w:uiPriority="49"/>
+    <w:lsdException w:name="Grid Table 5 Dark Accent 4" w:uiPriority="50"/>
+    <w:lsdException w:name="Grid Table 6 Colorful Accent 4" w:uiPriority="51"/>
+    <w:lsdException w:name="Grid Table 7 Colorful Accent 4" w:uiPriority="52"/>
+    <w:lsdException w:name="Grid Table 1 Light Accent 5" w:uiPriority="46"/>
+    <w:lsdException w:name="Grid Table 2 Accent 5" w:uiPriority="47"/>
+    <w:lsdException w:name="Grid Table 3 Accent 5" w:uiPriority="48"/>
+    <w:lsdException w:name="Grid Table 4 Accent 5" w:uiPriority="49"/>
+    <w:lsdException w:name="Grid Table 5 Dark Accent 5" w:uiPriority="50"/>
+    <w:lsdException w:name="Grid Table 6 Colorful Accent 5" w:uiPriority="51"/>
+    <w:lsdException w:name="Grid Table 7 Colorful Accent 5" w:uiPriority="52"/>
+    <w:lsdException w:name="Grid Table 1 Light Accent 6" w:uiPriority="46"/>
+    <w:lsdException w:name="Grid Table 2 Accent 6" w:uiPriority="47"/>
+    <w:lsdException w:name="Grid Table 3 Accent 6" w:uiPriority="48"/>
+    <w:lsdException w:name="Grid Table 4 Accent 6" w:uiPriority="49"/>
+    <w:lsdException w:name="Grid Table 5 Dark Accent 6" w:uiPriority="50"/>
+    <w:lsdException w:name="Grid Table 6 Colorful Accent 6" w:uiPriority="51"/>
+    <w:lsdException w:name="Grid Table 7 Colorful Accent 6" w:uiPriority="52"/>
+    <w:lsdException w:name="List Table 1 Light" w:uiPriority="46"/>
+    <w:lsdException w:name="List Table 2" w:uiPriority="47"/>
+    <w:lsdException w:name="List Table 3" w:uiPriority="48"/>
+    <w:lsdException w:name="List Table 4" w:uiPriority="49"/>
+    <w:lsdException w:name="List Table 5 Dark" w:uiPriority="50"/>
+    <w:lsdException w:name="List Table 6 Colorful" w:uiPriority="51"/>
+    <w:lsdException w:name="List Table 7 Colorful" w:uiPriority="52"/>
+    <w:lsdException w:name="List Table 1 Light Accent 1" w:uiPriority="46"/>
+    <w:lsdException w:name="List Table 2 Accent 1" w:uiPriority="47"/>
+    <w:lsdException w:name="List Table 3 Accent 1" w:uiPriority="48"/>
+    <w:lsdException w:name="List Table 4 Accent 1" w:uiPriority="49"/>
+    <w:lsdException w:name="List Table 5 Dark Accent 1" w:uiPriority="50"/>
+    <w:lsdException w:name="List Table 6 Colorful Accent 1" w:uiPriority="51"/>
+    <w:lsdException w:name="List Table 7 Colorful Accent 1" w:uiPriority="52"/>
+    <w:lsdException w:name="List Table 1 Light Accent 2" w:uiPriority="46"/>
+    <w:lsdException w:name="List Table 2 Accent 2" w:uiPriority="47"/>
+    <w:lsdException w:name="List Table 3 Accent 2" w:uiPriority="48"/>
+    <w:lsdException w:name="List Table 4 Accent 2" w:uiPriority="49"/>
+    <w:lsdException w:name="List Table 5 Dark Accent 2" w:uiPriority="50"/>
+    <w:lsdException w:name="List Table 6 Colorful Accent 2" w:uiPriority="51"/>
+    <w:lsdException w:name="List Table 7 Colorful Accent 2" w:uiPriority="52"/>
+    <w:lsdException w:name="List Table 1 Light Accent 3" w:uiPriority="46"/>
+    <w:lsdException w:name="List Table 2 Accent 3" w:uiPriority="47"/>
+    <w:lsdException w:name="List Table 3 Accent 3" w:uiPriority="48"/>
+    <w:lsdException w:name="List Table 4 Accent 3" w:uiPriority="49"/>
+    <w:lsdException w:name="List Table 5 Dark Accent 3" w:uiPriority="50"/>
+    <w:lsdException w:name="List Table 6 Colorful Accent 3" w:uiPriority="51"/>
+    <w:lsdException w:name="List Table 7 Colorful Accent 3" w:uiPriority="52"/>
+    <w:lsdException w:name="List Table 1 Light Accent 4" w:uiPriority="46"/>
+    <w:lsdException w:name="List Table 2 Accent 4" w:uiPriority="47"/>
+    <w:lsdException w:name="List Table 3 Accent 4" w:uiPriority="48"/>
+    <w:lsdException w:name="List Table 4 Accent 4" w:uiPriority="49"/>
+    <w:lsdException w:name="List Table 5 Dark Accent 4" w:uiPriority="50"/>
+    <w:lsdException w:name="List Table 6 Colorful Accent 4" w:uiPriority="51"/>
+    <w:lsdException w:name="List Table 7 Colorful Accent 4" w:uiPriority="52"/>
+    <w:lsdException w:name="List Table 1 Light Accent 5" w:uiPriority="46"/>
+    <w:lsdException w:name="List Table 2 Accent 5" w:uiPriority="47"/>
+    <w:lsdException w:name="List Table 3 Accent 5" w:uiPriority="48"/>
+    <w:lsdException w:name="List Table 4 Accent 5" w:uiPriority="49"/>
+    <w:lsdException w:name="List Table 5 Dark Accent 5" w:uiPriority="50"/>
+    <w:lsdException w:name="List Table 6 Colorful Accent 5" w:uiPriority="51"/>
+    <w:lsdException w:name="List Table 7 Colorful Accent 5" w:uiPriority="52"/>
+    <w:lsdException w:name="List Table 1 Light Accent 6" w:uiPriority="46"/>
+    <w:lsdException w:name="List Table 2 Accent 6" w:uiPriority="47"/>
+    <w:lsdException w:name="List Table 3 Accent 6" w:uiPriority="48"/>
+    <w:lsdException w:name="List Table 4 Accent 6" w:uiPriority="49"/>
+    <w:lsdException w:name="List Table 5 Dark Accent 6" w:uiPriority="50"/>
+    <w:lsdException w:name="List Table 6 Colorful Accent 6" w:uiPriority="51"/>
+    <w:lsdException w:name="List Table 7 Colorful Accent 6" w:uiPriority="52"/>
+  </w:latentStyles>
+  <w:style w:type="paragraph" w:default="1" w:styleId="Normal">
+    <w:name w:val="Normal"/>
+    <w:qFormat/>
+  </w:style>
+  <w:style w:type="character" w:default="1" w:styleId="DefaultParagraphFont">
+    <w:name w:val="Default Paragraph Font"/>
+    <w:uiPriority w:val="1"/>
+    <w:semiHidden/>
+    <w:unhideWhenUsed/>
+  </w:style>
+  <w:style w:type="table" w:default="1" w:styleId="TableNormal">
+    <w:name w:val="Normal Table"/>
+    <w:uiPriority w:val="99"/>
+    <w:semiHidden/>
+    <w:unhideWhenUsed/>
+    <w:tblPr>
+      <w:tblInd w:w="0" w:type="dxa"/>
+      <w:tblCellMar>
+        <w:top w:w="0" w:type="dxa"/>
+        <w:left w:w="108" w:type="dxa"/>
+        <w:bottom w:w="0" w:type="dxa"/>
+        <w:right w:w="108" w:type="dxa"/>
+      </w:tblCellMar>
+    </w:tblPr>
+  </w:style>
+  <w:style w:type="numbering" w:default="1" w:styleId="NoList">
+    <w:name w:val="No List"/>
+    <w:uiPriority w:val="99"/>
+    <w:semiHidden/>
+    <w:unhideWhenUsed/>
+  </w:style>
+  <w:style w:type="paragraph" w:customStyle="1" w:styleId="38F87CC880754628812796DA19B2C278">
+    <w:name w:val="38F87CC880754628812796DA19B2C278"/>
+    <w:rsid w:val="00C35026"/>
+  </w:style>
+  <w:style w:type="paragraph" w:customStyle="1" w:styleId="7753471E498A44DDA83B4B634F87CED7">
+    <w:name w:val="7753471E498A44DDA83B4B634F87CED7"/>
+    <w:rsid w:val="00C35026"/>
+  </w:style>
+  <w:style w:type="paragraph" w:customStyle="1" w:styleId="D0E8919A80214F9EAE2A346B70EE3600">
+    <w:name w:val="D0E8919A80214F9EAE2A346B70EE3600"/>
+    <w:rsid w:val="00C35026"/>
+  </w:style>
+</w:styles>
+</file>
+
+<file path=word/glossary/webSettings.xml><?xml version="1.0" encoding="utf-8"?>
+<w:webSettings xmlns:mc="http://schemas.openxmlformats.org/markup-compatibility/2006" xmlns:r="http://schemas.openxmlformats.org/officeDocument/2006/relationships" xmlns:w="http://schemas.openxmlformats.org/wordprocessingml/2006/main" xmlns:w14="http://schemas.microsoft.com/office/word/2010/wordml" xmlns:w15="http://schemas.microsoft.com/office/word/2012/wordml" mc:Ignorable="w14 w15">
+  <w:optimizeForBrowser/>
+  <w:allowPNG/>
+</w:webSettings>
 </file>
 
 <file path=word/theme/theme1.xml><?xml version="1.0" encoding="utf-8"?>
@@ -6261,7 +7474,7 @@
 </file>
 
 <file path=customXml/itemProps1.xml><?xml version="1.0" encoding="utf-8"?>
-<ds:datastoreItem xmlns:ds="http://schemas.openxmlformats.org/officeDocument/2006/customXml" ds:itemID="{E7F1D7AC-8E0F-41D4-9622-8335928A74EF}">
+<ds:datastoreItem xmlns:ds="http://schemas.openxmlformats.org/officeDocument/2006/customXml" ds:itemID="{64AAF57B-00DB-4C1D-B2F6-4D20FC24F381}">
   <ds:schemaRefs>
     <ds:schemaRef ds:uri="http://schemas.openxmlformats.org/officeDocument/2006/bibliography"/>
   </ds:schemaRefs>

</xml_diff>

<commit_message>
just write some in BAB 2, not bad, haha
</commit_message>
<xml_diff>
--- a/DeanZakaHidayat.docx
+++ b/DeanZakaHidayat.docx
@@ -31,7 +31,7 @@
           <w:lang w:val="id-ID" w:eastAsia="id-ID"/>
         </w:rPr>
         <w:drawing>
-          <wp:inline distT="0" distB="0" distL="0" distR="0" wp14:anchorId="4C181024" wp14:editId="52300F11">
+          <wp:inline distT="0" distB="0" distL="0" distR="0" wp14:anchorId="7645B0EB" wp14:editId="6AA10F85">
             <wp:extent cx="930275" cy="898525"/>
             <wp:effectExtent l="0" t="0" r="3175" b="0"/>
             <wp:docPr id="11" name="Picture 11" descr="Description: Description: http://acakadul.files.wordpress.com/2010/03/makara.png"/>
@@ -677,31 +677,9 @@
     </w:p>
     <w:p>
       <w:pPr>
-        <w:spacing w:line="276" w:lineRule="auto"/>
-        <w:jc w:val="left"/>
-        <w:rPr>
-          <w:rFonts w:eastAsiaTheme="majorEastAsia" w:cstheme="majorBidi"/>
-          <w:b/>
-          <w:bCs/>
-          <w:szCs w:val="28"/>
-        </w:rPr>
-      </w:pPr>
-      <w:r>
-        <w:rPr>
-          <w:rFonts w:eastAsiaTheme="majorEastAsia" w:cstheme="majorBidi"/>
-          <w:b/>
-          <w:bCs/>
-          <w:szCs w:val="28"/>
-        </w:rPr>
-        <w:lastRenderedPageBreak/>
-        <w:br w:type="page"/>
-      </w:r>
-    </w:p>
-    <w:p>
-      <w:pPr>
         <w:pStyle w:val="Heading1"/>
       </w:pPr>
-      <w:bookmarkStart w:id="10" w:name="_Toc405997833"/>
+      <w:bookmarkStart w:id="10" w:name="_Toc406020795"/>
       <w:bookmarkEnd w:id="0"/>
       <w:bookmarkEnd w:id="1"/>
       <w:bookmarkEnd w:id="2"/>
@@ -1074,7 +1052,7 @@
       <w:pPr>
         <w:pStyle w:val="Heading1"/>
       </w:pPr>
-      <w:bookmarkStart w:id="11" w:name="_Toc405997834"/>
+      <w:bookmarkStart w:id="11" w:name="_Toc406020796"/>
       <w:r>
         <w:lastRenderedPageBreak/>
         <w:t>ABSTRAK</w:t>
@@ -1426,7 +1404,7 @@
       <w:pPr>
         <w:pStyle w:val="Heading1"/>
       </w:pPr>
-      <w:bookmarkStart w:id="12" w:name="_Toc405997835"/>
+      <w:bookmarkStart w:id="12" w:name="_Toc406020797"/>
       <w:r>
         <w:lastRenderedPageBreak/>
         <w:t>ABSTRACT</w:t>
@@ -1759,7 +1737,7 @@
       <w:pPr>
         <w:pStyle w:val="Heading1"/>
       </w:pPr>
-      <w:bookmarkStart w:id="13" w:name="_Toc405997836"/>
+      <w:bookmarkStart w:id="13" w:name="_Toc406020798"/>
       <w:r>
         <w:lastRenderedPageBreak/>
         <w:t>DAFTAR ISI</w:t>
@@ -1781,21 +1759,23 @@
     </w:p>
     <w:sdt>
       <w:sdtPr>
+        <w:rPr>
+          <w:rFonts w:ascii="Times New Roman" w:eastAsiaTheme="minorEastAsia" w:hAnsi="Times New Roman" w:cstheme="minorBidi"/>
+          <w:b w:val="0"/>
+          <w:bCs w:val="0"/>
+          <w:noProof w:val="0"/>
+          <w:color w:val="auto"/>
+          <w:sz w:val="24"/>
+          <w:szCs w:val="22"/>
+          <w:lang w:val="en-US" w:eastAsia="ko-KR"/>
+        </w:rPr>
         <w:id w:val="498698188"/>
         <w:docPartObj>
           <w:docPartGallery w:val="Table of Contents"/>
           <w:docPartUnique/>
         </w:docPartObj>
       </w:sdtPr>
-      <w:sdtEndPr>
-        <w:rPr>
-          <w:rFonts w:ascii="Times New Roman" w:eastAsiaTheme="minorEastAsia" w:hAnsi="Times New Roman" w:cstheme="minorBidi"/>
-          <w:color w:val="auto"/>
-          <w:sz w:val="24"/>
-          <w:szCs w:val="22"/>
-          <w:lang w:val="en-US" w:eastAsia="ko-KR"/>
-        </w:rPr>
-      </w:sdtEndPr>
+      <w:sdtEndPr/>
       <w:sdtContent>
         <w:p>
           <w:pPr>
@@ -1827,7 +1807,7 @@
           <w:r>
             <w:fldChar w:fldCharType="separate"/>
           </w:r>
-          <w:hyperlink w:anchor="_Toc405997833" w:history="1">
+          <w:hyperlink w:anchor="_Toc406020795" w:history="1">
             <w:r>
               <w:rPr>
                 <w:rStyle w:val="Hyperlink"/>
@@ -1850,7 +1830,7 @@
               <w:rPr>
                 <w:webHidden/>
               </w:rPr>
-              <w:instrText xml:space="preserve"> PAGEREF _Toc405997833 \h </w:instrText>
+              <w:instrText xml:space="preserve"> PAGEREF _Toc406020795 \h </w:instrText>
             </w:r>
             <w:r>
               <w:rPr>
@@ -1867,7 +1847,7 @@
               <w:rPr>
                 <w:webHidden/>
               </w:rPr>
-              <w:t>iii</w:t>
+              <w:t>ii</w:t>
             </w:r>
             <w:r>
               <w:rPr>
@@ -1893,7 +1873,7 @@
               </w14:scene3d>
             </w:rPr>
           </w:pPr>
-          <w:hyperlink w:anchor="_Toc405997834" w:history="1">
+          <w:hyperlink w:anchor="_Toc406020796" w:history="1">
             <w:r>
               <w:rPr>
                 <w:rStyle w:val="Hyperlink"/>
@@ -1916,7 +1896,7 @@
               <w:rPr>
                 <w:webHidden/>
               </w:rPr>
-              <w:instrText xml:space="preserve"> PAGEREF _Toc405997834 \h </w:instrText>
+              <w:instrText xml:space="preserve"> PAGEREF _Toc406020796 \h </w:instrText>
             </w:r>
             <w:r>
               <w:rPr>
@@ -1933,7 +1913,7 @@
               <w:rPr>
                 <w:webHidden/>
               </w:rPr>
-              <w:t>iv</w:t>
+              <w:t>iii</w:t>
             </w:r>
             <w:r>
               <w:rPr>
@@ -1959,7 +1939,7 @@
               </w14:scene3d>
             </w:rPr>
           </w:pPr>
-          <w:hyperlink w:anchor="_Toc405997835" w:history="1">
+          <w:hyperlink w:anchor="_Toc406020797" w:history="1">
             <w:r>
               <w:rPr>
                 <w:rStyle w:val="Hyperlink"/>
@@ -1982,7 +1962,7 @@
               <w:rPr>
                 <w:webHidden/>
               </w:rPr>
-              <w:instrText xml:space="preserve"> PAGEREF _Toc405997835 \h </w:instrText>
+              <w:instrText xml:space="preserve"> PAGEREF _Toc406020797 \h </w:instrText>
             </w:r>
             <w:r>
               <w:rPr>
@@ -1999,7 +1979,7 @@
               <w:rPr>
                 <w:webHidden/>
               </w:rPr>
-              <w:t>v</w:t>
+              <w:t>iv</w:t>
             </w:r>
             <w:r>
               <w:rPr>
@@ -2025,7 +2005,7 @@
               </w14:scene3d>
             </w:rPr>
           </w:pPr>
-          <w:hyperlink w:anchor="_Toc405997836" w:history="1">
+          <w:hyperlink w:anchor="_Toc406020798" w:history="1">
             <w:r>
               <w:rPr>
                 <w:rStyle w:val="Hyperlink"/>
@@ -2048,7 +2028,7 @@
               <w:rPr>
                 <w:webHidden/>
               </w:rPr>
-              <w:instrText xml:space="preserve"> PAGEREF _Toc405997836 \h </w:instrText>
+              <w:instrText xml:space="preserve"> PAGEREF _Toc406020798 \h </w:instrText>
             </w:r>
             <w:r>
               <w:rPr>
@@ -2065,7 +2045,7 @@
               <w:rPr>
                 <w:webHidden/>
               </w:rPr>
-              <w:t>vi</w:t>
+              <w:t>v</w:t>
             </w:r>
             <w:r>
               <w:rPr>
@@ -2091,7 +2071,7 @@
               </w14:scene3d>
             </w:rPr>
           </w:pPr>
-          <w:hyperlink w:anchor="_Toc405997837" w:history="1">
+          <w:hyperlink w:anchor="_Toc406020799" w:history="1">
             <w:r>
               <w:rPr>
                 <w:rStyle w:val="Hyperlink"/>
@@ -2114,7 +2094,7 @@
               <w:rPr>
                 <w:webHidden/>
               </w:rPr>
-              <w:instrText xml:space="preserve"> PAGEREF _Toc405997837 \h </w:instrText>
+              <w:instrText xml:space="preserve"> PAGEREF _Toc406020799 \h </w:instrText>
             </w:r>
             <w:r>
               <w:rPr>
@@ -2131,7 +2111,7 @@
               <w:rPr>
                 <w:webHidden/>
               </w:rPr>
-              <w:t>vii</w:t>
+              <w:t>vi</w:t>
             </w:r>
             <w:r>
               <w:rPr>
@@ -2157,7 +2137,7 @@
               </w14:scene3d>
             </w:rPr>
           </w:pPr>
-          <w:hyperlink w:anchor="_Toc405997838" w:history="1">
+          <w:hyperlink w:anchor="_Toc406020800" w:history="1">
             <w:r>
               <w:rPr>
                 <w:rStyle w:val="Hyperlink"/>
@@ -2166,13 +2146,6 @@
             </w:r>
             <w:r>
               <w:rPr>
-                <w:rStyle w:val="Hyperlink"/>
-                <w:lang w:val="id-ID"/>
-              </w:rPr>
-              <w:t xml:space="preserve"> PENDAHULUAN</w:t>
-            </w:r>
-            <w:r>
-              <w:rPr>
                 <w:webHidden/>
               </w:rPr>
               <w:tab/>
@@ -2187,7 +2160,7 @@
               <w:rPr>
                 <w:webHidden/>
               </w:rPr>
-              <w:instrText xml:space="preserve"> PAGEREF _Toc405997838 \h </w:instrText>
+              <w:instrText xml:space="preserve"> PAGEREF _Toc406020800 \h </w:instrText>
             </w:r>
             <w:r>
               <w:rPr>
@@ -2218,6 +2191,7 @@
           <w:pPr>
             <w:pStyle w:val="TOC2"/>
             <w:tabs>
+              <w:tab w:val="left" w:pos="880"/>
               <w:tab w:val="right" w:leader="dot" w:pos="7927"/>
             </w:tabs>
             <w:rPr>
@@ -2227,13 +2201,29 @@
               <w:lang w:val="id-ID" w:eastAsia="id-ID"/>
             </w:rPr>
           </w:pPr>
-          <w:hyperlink w:anchor="_Toc405997839" w:history="1">
+          <w:hyperlink w:anchor="_Toc406020801" w:history="1">
             <w:r>
               <w:rPr>
                 <w:rStyle w:val="Hyperlink"/>
                 <w:noProof/>
               </w:rPr>
-              <w:t>1.1 Latar Belakang</w:t>
+              <w:t>1.1</w:t>
+            </w:r>
+            <w:r>
+              <w:rPr>
+                <w:rFonts w:asciiTheme="minorHAnsi" w:hAnsiTheme="minorHAnsi"/>
+                <w:noProof/>
+                <w:sz w:val="22"/>
+                <w:lang w:val="id-ID" w:eastAsia="id-ID"/>
+              </w:rPr>
+              <w:tab/>
+            </w:r>
+            <w:r>
+              <w:rPr>
+                <w:rStyle w:val="Hyperlink"/>
+                <w:noProof/>
+              </w:rPr>
+              <w:t>Latar Belakang</w:t>
             </w:r>
             <w:r>
               <w:rPr>
@@ -2254,7 +2244,7 @@
                 <w:noProof/>
                 <w:webHidden/>
               </w:rPr>
-              <w:instrText xml:space="preserve"> PAGEREF _Toc405997839 \h </w:instrText>
+              <w:instrText xml:space="preserve"> PAGEREF _Toc406020801 \h </w:instrText>
             </w:r>
             <w:r>
               <w:rPr>
@@ -2279,6 +2269,314 @@
             <w:r>
               <w:rPr>
                 <w:noProof/>
+                <w:webHidden/>
+              </w:rPr>
+              <w:fldChar w:fldCharType="end"/>
+            </w:r>
+          </w:hyperlink>
+        </w:p>
+        <w:p>
+          <w:pPr>
+            <w:pStyle w:val="TOC1"/>
+            <w:rPr>
+              <w:rFonts w:asciiTheme="minorHAnsi" w:hAnsiTheme="minorHAnsi"/>
+              <w:b w:val="0"/>
+              <w:sz w:val="22"/>
+              <w:lang w:val="id-ID" w:eastAsia="id-ID"/>
+              <w14:scene3d>
+                <w14:camera w14:prst="orthographicFront"/>
+                <w14:lightRig w14:rig="threePt" w14:dir="t">
+                  <w14:rot w14:lat="0" w14:lon="0" w14:rev="0"/>
+                </w14:lightRig>
+              </w14:scene3d>
+            </w:rPr>
+          </w:pPr>
+          <w:hyperlink w:anchor="_Toc406020802" w:history="1">
+            <w:r>
+              <w:rPr>
+                <w:rStyle w:val="Hyperlink"/>
+              </w:rPr>
+              <w:t>BAB II</w:t>
+            </w:r>
+            <w:r>
+              <w:rPr>
+                <w:webHidden/>
+              </w:rPr>
+              <w:tab/>
+            </w:r>
+            <w:r>
+              <w:rPr>
+                <w:webHidden/>
+              </w:rPr>
+              <w:fldChar w:fldCharType="begin"/>
+            </w:r>
+            <w:r>
+              <w:rPr>
+                <w:webHidden/>
+              </w:rPr>
+              <w:instrText xml:space="preserve"> PAGEREF _Toc406020802 \h </w:instrText>
+            </w:r>
+            <w:r>
+              <w:rPr>
+                <w:webHidden/>
+              </w:rPr>
+            </w:r>
+            <w:r>
+              <w:rPr>
+                <w:webHidden/>
+              </w:rPr>
+              <w:fldChar w:fldCharType="separate"/>
+            </w:r>
+            <w:r>
+              <w:rPr>
+                <w:webHidden/>
+              </w:rPr>
+              <w:t>2</w:t>
+            </w:r>
+            <w:r>
+              <w:rPr>
+                <w:webHidden/>
+              </w:rPr>
+              <w:fldChar w:fldCharType="end"/>
+            </w:r>
+          </w:hyperlink>
+        </w:p>
+        <w:p>
+          <w:pPr>
+            <w:pStyle w:val="TOC2"/>
+            <w:tabs>
+              <w:tab w:val="left" w:pos="880"/>
+              <w:tab w:val="right" w:leader="dot" w:pos="7927"/>
+            </w:tabs>
+            <w:rPr>
+              <w:rFonts w:asciiTheme="minorHAnsi" w:hAnsiTheme="minorHAnsi"/>
+              <w:noProof/>
+              <w:sz w:val="22"/>
+              <w:lang w:val="id-ID" w:eastAsia="id-ID"/>
+            </w:rPr>
+          </w:pPr>
+          <w:hyperlink w:anchor="_Toc406020803" w:history="1">
+            <w:r>
+              <w:rPr>
+                <w:rStyle w:val="Hyperlink"/>
+                <w:noProof/>
+              </w:rPr>
+              <w:t>2.1</w:t>
+            </w:r>
+            <w:r>
+              <w:rPr>
+                <w:rFonts w:asciiTheme="minorHAnsi" w:hAnsiTheme="minorHAnsi"/>
+                <w:noProof/>
+                <w:sz w:val="22"/>
+                <w:lang w:val="id-ID" w:eastAsia="id-ID"/>
+              </w:rPr>
+              <w:tab/>
+            </w:r>
+            <w:r>
+              <w:rPr>
+                <w:rStyle w:val="Hyperlink"/>
+                <w:noProof/>
+              </w:rPr>
+              <w:t>Deteksi benda dengan Stereo Vision Epipolar Geometry</w:t>
+            </w:r>
+            <w:r>
+              <w:rPr>
+                <w:noProof/>
+                <w:webHidden/>
+              </w:rPr>
+              <w:tab/>
+            </w:r>
+            <w:r>
+              <w:rPr>
+                <w:noProof/>
+                <w:webHidden/>
+              </w:rPr>
+              <w:fldChar w:fldCharType="begin"/>
+            </w:r>
+            <w:r>
+              <w:rPr>
+                <w:noProof/>
+                <w:webHidden/>
+              </w:rPr>
+              <w:instrText xml:space="preserve"> PAGEREF _Toc406020803 \h </w:instrText>
+            </w:r>
+            <w:r>
+              <w:rPr>
+                <w:noProof/>
+                <w:webHidden/>
+              </w:rPr>
+            </w:r>
+            <w:r>
+              <w:rPr>
+                <w:noProof/>
+                <w:webHidden/>
+              </w:rPr>
+              <w:fldChar w:fldCharType="separate"/>
+            </w:r>
+            <w:r>
+              <w:rPr>
+                <w:noProof/>
+                <w:webHidden/>
+              </w:rPr>
+              <w:t>2</w:t>
+            </w:r>
+            <w:r>
+              <w:rPr>
+                <w:noProof/>
+                <w:webHidden/>
+              </w:rPr>
+              <w:fldChar w:fldCharType="end"/>
+            </w:r>
+          </w:hyperlink>
+        </w:p>
+        <w:p>
+          <w:pPr>
+            <w:pStyle w:val="TOC2"/>
+            <w:tabs>
+              <w:tab w:val="left" w:pos="880"/>
+              <w:tab w:val="right" w:leader="dot" w:pos="7927"/>
+            </w:tabs>
+            <w:rPr>
+              <w:rFonts w:asciiTheme="minorHAnsi" w:hAnsiTheme="minorHAnsi"/>
+              <w:noProof/>
+              <w:sz w:val="22"/>
+              <w:lang w:val="id-ID" w:eastAsia="id-ID"/>
+            </w:rPr>
+          </w:pPr>
+          <w:hyperlink w:anchor="_Toc406020804" w:history="1">
+            <w:r>
+              <w:rPr>
+                <w:rStyle w:val="Hyperlink"/>
+                <w:noProof/>
+              </w:rPr>
+              <w:t>2.2</w:t>
+            </w:r>
+            <w:r>
+              <w:rPr>
+                <w:rFonts w:asciiTheme="minorHAnsi" w:hAnsiTheme="minorHAnsi"/>
+                <w:noProof/>
+                <w:sz w:val="22"/>
+                <w:lang w:val="id-ID" w:eastAsia="id-ID"/>
+              </w:rPr>
+              <w:tab/>
+            </w:r>
+            <w:r>
+              <w:rPr>
+                <w:rStyle w:val="Hyperlink"/>
+                <w:noProof/>
+              </w:rPr>
+              <w:t>Epipolar Geometry</w:t>
+            </w:r>
+            <w:r>
+              <w:rPr>
+                <w:noProof/>
+                <w:webHidden/>
+              </w:rPr>
+              <w:tab/>
+            </w:r>
+            <w:r>
+              <w:rPr>
+                <w:noProof/>
+                <w:webHidden/>
+              </w:rPr>
+              <w:fldChar w:fldCharType="begin"/>
+            </w:r>
+            <w:r>
+              <w:rPr>
+                <w:noProof/>
+                <w:webHidden/>
+              </w:rPr>
+              <w:instrText xml:space="preserve"> PAGEREF _Toc406020804 \h </w:instrText>
+            </w:r>
+            <w:r>
+              <w:rPr>
+                <w:noProof/>
+                <w:webHidden/>
+              </w:rPr>
+            </w:r>
+            <w:r>
+              <w:rPr>
+                <w:noProof/>
+                <w:webHidden/>
+              </w:rPr>
+              <w:fldChar w:fldCharType="separate"/>
+            </w:r>
+            <w:r>
+              <w:rPr>
+                <w:noProof/>
+                <w:webHidden/>
+              </w:rPr>
+              <w:t>2</w:t>
+            </w:r>
+            <w:r>
+              <w:rPr>
+                <w:noProof/>
+                <w:webHidden/>
+              </w:rPr>
+              <w:fldChar w:fldCharType="end"/>
+            </w:r>
+          </w:hyperlink>
+        </w:p>
+        <w:p>
+          <w:pPr>
+            <w:pStyle w:val="TOC1"/>
+            <w:rPr>
+              <w:rFonts w:asciiTheme="minorHAnsi" w:hAnsiTheme="minorHAnsi"/>
+              <w:b w:val="0"/>
+              <w:sz w:val="22"/>
+              <w:lang w:val="id-ID" w:eastAsia="id-ID"/>
+              <w14:scene3d>
+                <w14:camera w14:prst="orthographicFront"/>
+                <w14:lightRig w14:rig="threePt" w14:dir="t">
+                  <w14:rot w14:lat="0" w14:lon="0" w14:rev="0"/>
+                </w14:lightRig>
+              </w14:scene3d>
+            </w:rPr>
+          </w:pPr>
+          <w:hyperlink w:anchor="_Toc406020805" w:history="1">
+            <w:r>
+              <w:rPr>
+                <w:rStyle w:val="Hyperlink"/>
+              </w:rPr>
+              <w:t>DAFTAR PUSTAKA</w:t>
+            </w:r>
+            <w:r>
+              <w:rPr>
+                <w:webHidden/>
+              </w:rPr>
+              <w:tab/>
+            </w:r>
+            <w:r>
+              <w:rPr>
+                <w:webHidden/>
+              </w:rPr>
+              <w:fldChar w:fldCharType="begin"/>
+            </w:r>
+            <w:r>
+              <w:rPr>
+                <w:webHidden/>
+              </w:rPr>
+              <w:instrText xml:space="preserve"> PAGEREF _Toc406020805 \h </w:instrText>
+            </w:r>
+            <w:r>
+              <w:rPr>
+                <w:webHidden/>
+              </w:rPr>
+            </w:r>
+            <w:r>
+              <w:rPr>
+                <w:webHidden/>
+              </w:rPr>
+              <w:fldChar w:fldCharType="separate"/>
+            </w:r>
+            <w:r>
+              <w:rPr>
+                <w:webHidden/>
+              </w:rPr>
+              <w:t>3</w:t>
+            </w:r>
+            <w:r>
+              <w:rPr>
                 <w:webHidden/>
               </w:rPr>
               <w:fldChar w:fldCharType="end"/>
@@ -2309,7 +2607,7 @@
       <w:pPr>
         <w:pStyle w:val="Heading1"/>
       </w:pPr>
-      <w:bookmarkStart w:id="14" w:name="_Toc405997837"/>
+      <w:bookmarkStart w:id="14" w:name="_Toc406020799"/>
       <w:r>
         <w:lastRenderedPageBreak/>
         <w:t>DAFTAR GAMBAR</w:t>
@@ -2354,12 +2652,12 @@
           <w:docGrid w:linePitch="360"/>
         </w:sectPr>
       </w:pPr>
-      <w:bookmarkStart w:id="15" w:name="_Toc405997838"/>
     </w:p>
     <w:p>
       <w:pPr>
         <w:pStyle w:val="Heading1"/>
       </w:pPr>
+      <w:bookmarkStart w:id="15" w:name="_Toc406020800"/>
       <w:r>
         <w:lastRenderedPageBreak/>
         <w:t>BAB I</w:t>
@@ -2391,26 +2689,358 @@
     </w:p>
     <w:p>
       <w:pPr>
-        <w:pStyle w:val="Heading2"/>
-      </w:pPr>
-      <w:bookmarkStart w:id="16" w:name="_Toc405997839"/>
+        <w:pStyle w:val="Heading21"/>
+      </w:pPr>
+      <w:bookmarkStart w:id="16" w:name="_Toc406020801"/>
       <w:r>
         <w:t>Latar Belakang</w:t>
       </w:r>
       <w:bookmarkEnd w:id="16"/>
+    </w:p>
+    <w:p>
+      <w:pPr>
+        <w:pStyle w:val="Paragraph"/>
+      </w:pPr>
+      <w:r>
+        <w:br w:type="page"/>
+      </w:r>
+    </w:p>
+    <w:p>
+      <w:pPr>
+        <w:pStyle w:val="Heading1"/>
+      </w:pPr>
+      <w:bookmarkStart w:id="17" w:name="_Toc406020802"/>
+      <w:r>
+        <w:lastRenderedPageBreak/>
+        <w:t>BAB II</w:t>
+      </w:r>
+      <w:bookmarkEnd w:id="17"/>
+    </w:p>
+    <w:p>
+      <w:pPr>
+        <w:jc w:val="center"/>
+        <w:rPr>
+          <w:b/>
+          <w:lang w:val="id-ID" w:eastAsia="id-ID"/>
+        </w:rPr>
+      </w:pPr>
+      <w:r>
+        <w:rPr>
+          <w:b/>
+          <w:lang w:val="id-ID" w:eastAsia="id-ID"/>
+        </w:rPr>
+        <w:t>DASAR TEORI DETEKSI OBYEK PADA RUANG TIGA DIMENSI</w:t>
+      </w:r>
+    </w:p>
+    <w:p>
+      <w:pPr>
+        <w:pStyle w:val="Paragraph"/>
+        <w:rPr>
+          <w:lang w:eastAsia="id-ID"/>
+        </w:rPr>
+      </w:pPr>
+      <w:r>
+        <w:rPr>
+          <w:lang w:eastAsia="id-ID"/>
+        </w:rPr>
+        <w:tab/>
+      </w:r>
+      <w:r>
+        <w:rPr>
+          <w:lang w:eastAsia="id-ID"/>
+        </w:rPr>
+        <w:t>Pada bab ini akan dibahas mengenai teori-teori yang berkaitan dengan topik penelitian. Adapun yang akan dibahas yait</w:t>
+      </w:r>
+      <w:r>
+        <w:rPr>
+          <w:lang w:eastAsia="id-ID"/>
+        </w:rPr>
+        <w:t xml:space="preserve">u deteksi obyek bergerak </w:t>
+      </w:r>
+      <w:r>
+        <w:rPr>
+          <w:lang w:eastAsia="id-ID"/>
+        </w:rPr>
+        <w:t xml:space="preserve">pada ruang tiga dimensi tertentu </w:t>
+      </w:r>
+      <w:r>
+        <w:rPr>
+          <w:lang w:eastAsia="id-ID"/>
+        </w:rPr>
+        <w:t xml:space="preserve">dengan </w:t>
+      </w:r>
+      <w:r>
+        <w:rPr>
+          <w:lang w:eastAsia="id-ID"/>
+        </w:rPr>
+        <w:t xml:space="preserve">salah satu metode dalam stereo vision yaitu </w:t>
+      </w:r>
+      <w:r>
+        <w:rPr>
+          <w:i/>
+          <w:lang w:eastAsia="id-ID"/>
+        </w:rPr>
+        <w:t>epipolar geometry</w:t>
+      </w:r>
+      <w:r>
+        <w:rPr>
+          <w:i/>
+          <w:lang w:eastAsia="id-ID"/>
+        </w:rPr>
+        <w:t xml:space="preserve"> </w:t>
+      </w:r>
+      <w:r>
+        <w:rPr>
+          <w:lang w:eastAsia="id-ID"/>
+        </w:rPr>
+        <w:t>serta</w:t>
+      </w:r>
+      <w:r>
+        <w:rPr>
+          <w:lang w:eastAsia="id-ID"/>
+        </w:rPr>
+        <w:t xml:space="preserve"> teori-teori pendukung untuk membangun sistemnya.</w:t>
+      </w:r>
+      <w:r>
+        <w:rPr>
+          <w:lang w:eastAsia="id-ID"/>
+        </w:rPr>
+        <w:t xml:space="preserve"> Selain itu akan dibahas juga tentang </w:t>
+      </w:r>
+      <w:r>
+        <w:rPr>
+          <w:i/>
+          <w:lang w:eastAsia="id-ID"/>
+        </w:rPr>
+        <w:t>hardware-hardware</w:t>
+      </w:r>
+      <w:r>
+        <w:rPr>
+          <w:lang w:eastAsia="id-ID"/>
+        </w:rPr>
+        <w:t xml:space="preserve"> yang akan digunakan dalam sistem.</w:t>
+      </w:r>
+    </w:p>
+    <w:p>
+      <w:pPr>
+        <w:pStyle w:val="Heading22"/>
+      </w:pPr>
+      <w:bookmarkStart w:id="18" w:name="_Toc406020609"/>
+      <w:bookmarkStart w:id="19" w:name="_Toc406020803"/>
+      <w:r>
+        <w:t xml:space="preserve">Deteksi benda dengan </w:t>
+      </w:r>
+      <w:r>
+        <w:rPr>
+          <w:i/>
+        </w:rPr>
+        <w:t>Computer</w:t>
+      </w:r>
+      <w:r>
+        <w:t xml:space="preserve"> </w:t>
+      </w:r>
+      <w:r>
+        <w:rPr>
+          <w:i/>
+        </w:rPr>
+        <w:t>Stereo Vision Epipolar Geometry</w:t>
+      </w:r>
+      <w:bookmarkEnd w:id="18"/>
+      <w:bookmarkEnd w:id="19"/>
+    </w:p>
+    <w:p>
+      <w:pPr>
+        <w:pStyle w:val="Paragraph"/>
+        <w:rPr>
+          <w:i/>
+        </w:rPr>
+      </w:pPr>
+      <w:r>
+        <w:rPr>
+          <w:i/>
+        </w:rPr>
+        <w:t>Computer Vision</w:t>
+      </w:r>
+      <w:r>
+        <w:rPr>
+          <w:i/>
+        </w:rPr>
+        <w:t xml:space="preserve"> </w:t>
+      </w:r>
+      <w:r>
+        <w:t>adalah sebuah cabang ilmu dalam dunia komputer yang melingkupi metode</w:t>
+      </w:r>
+      <w:r>
+        <w:t xml:space="preserve"> untuk</w:t>
+      </w:r>
+      <w:r>
+        <w:t xml:space="preserve"> </w:t>
+      </w:r>
+      <w:r>
+        <w:t xml:space="preserve">mentransformasi data dari gambar atau video 2D/3D menjadi keputusan-keputusan tertentu atau </w:t>
+      </w:r>
+      <w:r>
+        <w:t>representasi lainnya.</w:t>
+      </w:r>
+      <w:r>
+        <w:t xml:space="preserve"> Data yang masuk bisa juga termasuk informasi kontekstual seperti “kamera terletak di atas mobil” atau “sensor jarak menunjukkan bahwa obyek terletak dalam jarak 1 meter”. Keputusan yang diambil bisa saja menunjukkan “terdapat orang di dalam gambar” atau “terdapat 14 sel tumor dalam gambar”. Representasi-representasi lain bisa saja berupa bentuk abu-abu dari gambar atau menghilangkan gerakan kamera pada urutan gambar.</w:t>
+      </w:r>
+      <w:sdt>
+        <w:sdtPr>
+          <w:id w:val="1454283781"/>
+          <w:citation/>
+        </w:sdtPr>
+        <w:sdtContent>
+          <w:r>
+            <w:fldChar w:fldCharType="begin"/>
+          </w:r>
+          <w:r>
+            <w:instrText xml:space="preserve"> CITATION Adr13 \l 1057 </w:instrText>
+          </w:r>
+          <w:r>
+            <w:fldChar w:fldCharType="separate"/>
+          </w:r>
+          <w:r>
+            <w:rPr>
+              <w:noProof/>
+            </w:rPr>
+            <w:t>[1]</w:t>
+          </w:r>
+          <w:r>
+            <w:fldChar w:fldCharType="end"/>
+          </w:r>
+        </w:sdtContent>
+      </w:sdt>
+      <w:r>
+        <w:t xml:space="preserve"> Ini berarti data yang masuk pada </w:t>
+      </w:r>
+      <w:r>
+        <w:rPr>
+          <w:i/>
+        </w:rPr>
+        <w:t xml:space="preserve">computer vision </w:t>
+      </w:r>
+      <w:r>
+        <w:t xml:space="preserve">tidak hanya </w:t>
+      </w:r>
+      <w:r>
+        <w:t>berupa data dalam piks</w:t>
+      </w:r>
+      <w:r>
+        <w:t xml:space="preserve">el </w:t>
+      </w:r>
+      <w:r>
+        <w:t>yang diambil oleh</w:t>
+      </w:r>
+      <w:r>
+        <w:t xml:space="preserve"> kamera tapi juga data-data dari posisi kamera itu sendiri ataupun sensor-sensor yang mendukung fungsi kamera seperti sensor jarak dan lain-lain.</w:t>
+      </w:r>
+    </w:p>
+    <w:p>
+      <w:pPr>
+        <w:pStyle w:val="Heading22"/>
+      </w:pPr>
+      <w:r>
+        <w:t>OpenCV</w:t>
+      </w:r>
+      <w:r>
+        <w:t xml:space="preserve"> sebagai </w:t>
+      </w:r>
+      <w:r>
+        <w:rPr>
+          <w:i/>
+        </w:rPr>
+        <w:t>Computer Vision Library</w:t>
+      </w:r>
+    </w:p>
+    <w:p>
+      <w:pPr>
+        <w:pStyle w:val="Paragraph"/>
+      </w:pPr>
+      <w:bookmarkStart w:id="20" w:name="_Toc406020805"/>
+      <w:r>
+        <w:t xml:space="preserve">Dalam mengerjakan sistem ini, penulis menggunakan </w:t>
+      </w:r>
+      <w:r>
+        <w:rPr>
+          <w:i/>
+        </w:rPr>
+        <w:t>OpenCV</w:t>
+      </w:r>
+      <w:r>
+        <w:t xml:space="preserve">. </w:t>
+      </w:r>
+      <w:r>
+        <w:rPr>
+          <w:i/>
+        </w:rPr>
+        <w:t>OpenCV</w:t>
+      </w:r>
+      <w:r>
+        <w:t xml:space="preserve"> adalah sebuah </w:t>
+      </w:r>
+      <w:r>
+        <w:rPr>
+          <w:i/>
+        </w:rPr>
+        <w:t>Computer Vision Library</w:t>
+      </w:r>
+      <w:r>
+        <w:t xml:space="preserve"> yang bersifat open-sorce yang terdapat di http://opencv.org. </w:t>
+      </w:r>
+      <w:r>
+        <w:t>Library ini ditulis dalam bahasa C dan C++ dan dapat dijalankan di bawah Linux, Windows, Mac OS X, iOS, dan Android. Bahasa pemrograman lain yang dapat digunakan antara lain Python, Java, Ruby, Matlab, dan berbagai bahasa lainnya yang saat ini masih dalam pengembangan.</w:t>
+      </w:r>
+      <w:sdt>
+        <w:sdtPr>
+          <w:id w:val="-716276116"/>
+          <w:citation/>
+        </w:sdtPr>
+        <w:sdtContent>
+          <w:r>
+            <w:fldChar w:fldCharType="begin"/>
+          </w:r>
+          <w:r>
+            <w:instrText xml:space="preserve"> CITATION Adr13 \l 1057 </w:instrText>
+          </w:r>
+          <w:r>
+            <w:fldChar w:fldCharType="separate"/>
+          </w:r>
+          <w:r>
+            <w:rPr>
+              <w:noProof/>
+            </w:rPr>
+            <w:t xml:space="preserve"> </w:t>
+          </w:r>
+          <w:r>
+            <w:rPr>
+              <w:noProof/>
+            </w:rPr>
+            <w:t>[1]</w:t>
+          </w:r>
+          <w:r>
+            <w:fldChar w:fldCharType="end"/>
+          </w:r>
+        </w:sdtContent>
+      </w:sdt>
+      <w:bookmarkStart w:id="21" w:name="_GoBack"/>
+      <w:bookmarkEnd w:id="21"/>
     </w:p>
     <w:p>
       <w:pPr>
         <w:spacing w:line="276" w:lineRule="auto"/>
         <w:jc w:val="left"/>
         <w:rPr>
-          <w:rFonts w:eastAsiaTheme="majorEastAsia" w:cstheme="majorBidi"/>
+          <w:rFonts w:eastAsiaTheme="majorEastAsia" w:cs="Times New Roman"/>
+          <w:b/>
           <w:bCs/>
-          <w:szCs w:val="28"/>
-          <w:lang w:val="id-ID"/>
-        </w:rPr>
-      </w:pPr>
-      <w:r>
+          <w:noProof/>
+          <w:szCs w:val="24"/>
+          <w:lang w:val="id-ID" w:eastAsia="id-ID"/>
+        </w:rPr>
+      </w:pPr>
+      <w:r>
+        <w:lastRenderedPageBreak/>
         <w:br w:type="page"/>
       </w:r>
     </w:p>
@@ -2420,184 +3050,136 @@
       </w:pPr>
       <w:r>
         <w:lastRenderedPageBreak/>
-        <w:t>BAB II</w:t>
-      </w:r>
-    </w:p>
-    <w:p>
-      <w:pPr>
-        <w:jc w:val="center"/>
-        <w:rPr>
-          <w:b/>
-          <w:lang w:val="id-ID" w:eastAsia="id-ID"/>
-        </w:rPr>
-      </w:pPr>
-      <w:r>
-        <w:rPr>
-          <w:b/>
-          <w:lang w:val="id-ID" w:eastAsia="id-ID"/>
-        </w:rPr>
-        <w:t>DASAR TEORI DETEKSI OBYEK PADA RUANG TIGA DIMENSI</w:t>
-      </w:r>
-    </w:p>
-    <w:p>
-      <w:pPr>
-        <w:pStyle w:val="Paragraph"/>
-        <w:rPr>
-          <w:lang w:eastAsia="id-ID"/>
-        </w:rPr>
-      </w:pPr>
-      <w:r>
-        <w:rPr>
-          <w:lang w:eastAsia="id-ID"/>
-        </w:rPr>
-        <w:tab/>
-      </w:r>
-      <w:r>
-        <w:rPr>
-          <w:lang w:eastAsia="id-ID"/>
-        </w:rPr>
-        <w:t xml:space="preserve">Pada bab ini akan dibahas mengenai teori-teori yang berkaitan dengan topik penelitian. Adapun yang akan dibahas yaitu deteksi obyek bergerak dengan </w:t>
-      </w:r>
-      <w:r>
-        <w:rPr>
-          <w:i/>
-          <w:lang w:eastAsia="id-ID"/>
-        </w:rPr>
-        <w:t>epipolar geometry</w:t>
-      </w:r>
-      <w:r>
-        <w:rPr>
-          <w:i/>
-          <w:lang w:eastAsia="id-ID"/>
-        </w:rPr>
-        <w:t xml:space="preserve"> </w:t>
-      </w:r>
-      <w:r>
-        <w:rPr>
-          <w:lang w:eastAsia="id-ID"/>
-        </w:rPr>
-        <w:t>dan teori-teori pendukung untuk membangun sistemnya.</w:t>
-      </w:r>
-      <w:bookmarkStart w:id="17" w:name="_GoBack"/>
-      <w:bookmarkEnd w:id="17"/>
-    </w:p>
-    <w:p>
-      <w:pPr>
-        <w:rPr>
-          <w:lang w:val="id-ID"/>
-        </w:rPr>
-      </w:pPr>
-    </w:p>
-    <w:p>
-      <w:pPr>
-        <w:rPr>
-          <w:lang w:val="id-ID"/>
-        </w:rPr>
-      </w:pPr>
-    </w:p>
-    <w:p>
-      <w:pPr>
-        <w:rPr>
-          <w:lang w:val="id-ID"/>
-        </w:rPr>
-      </w:pPr>
-    </w:p>
-    <w:p>
-      <w:pPr>
-        <w:rPr>
-          <w:lang w:val="id-ID"/>
-        </w:rPr>
-      </w:pPr>
-    </w:p>
-    <w:p>
-      <w:pPr>
-        <w:rPr>
-          <w:lang w:val="id-ID"/>
-        </w:rPr>
-      </w:pPr>
-    </w:p>
-    <w:p>
-      <w:pPr>
-        <w:rPr>
-          <w:lang w:val="id-ID"/>
-        </w:rPr>
-      </w:pPr>
-    </w:p>
-    <w:p>
-      <w:pPr>
-        <w:rPr>
-          <w:lang w:val="id-ID"/>
-        </w:rPr>
-      </w:pPr>
-    </w:p>
-    <w:p>
-      <w:pPr>
-        <w:rPr>
-          <w:lang w:val="id-ID"/>
-        </w:rPr>
-      </w:pPr>
-    </w:p>
+        <w:t>DAFTAR PUSTAKA</w:t>
+      </w:r>
+      <w:bookmarkEnd w:id="20"/>
+    </w:p>
+    <w:sdt>
+      <w:sdtPr>
+        <w:id w:val="765964417"/>
+        <w:docPartObj>
+          <w:docPartGallery w:val="Bibliographies"/>
+          <w:docPartUnique/>
+        </w:docPartObj>
+      </w:sdtPr>
+      <w:sdtContent>
+        <w:sdt>
+          <w:sdtPr>
+            <w:id w:val="-573587230"/>
+            <w:bibliography/>
+          </w:sdtPr>
+          <w:sdtContent>
+            <w:p>
+              <w:pPr>
+                <w:rPr>
+                  <w:rFonts w:asciiTheme="minorHAnsi" w:eastAsiaTheme="minorHAnsi" w:hAnsiTheme="minorHAnsi"/>
+                  <w:noProof/>
+                  <w:sz w:val="22"/>
+                  <w:lang w:val="id-ID" w:eastAsia="en-US"/>
+                </w:rPr>
+              </w:pPr>
+              <w:r>
+                <w:fldChar w:fldCharType="begin"/>
+              </w:r>
+              <w:r>
+                <w:instrText xml:space="preserve"> BIBLIOGRAPHY </w:instrText>
+              </w:r>
+              <w:r>
+                <w:fldChar w:fldCharType="separate"/>
+              </w:r>
+            </w:p>
+            <w:tbl>
+              <w:tblPr>
+                <w:tblW w:w="5000" w:type="pct"/>
+                <w:tblCellSpacing w:w="15" w:type="dxa"/>
+                <w:tblCellMar>
+                  <w:top w:w="15" w:type="dxa"/>
+                  <w:left w:w="15" w:type="dxa"/>
+                  <w:bottom w:w="15" w:type="dxa"/>
+                  <w:right w:w="15" w:type="dxa"/>
+                </w:tblCellMar>
+                <w:tblLook w:val="04A0" w:firstRow="1" w:lastRow="0" w:firstColumn="1" w:lastColumn="0" w:noHBand="0" w:noVBand="1"/>
+              </w:tblPr>
+              <w:tblGrid>
+                <w:gridCol w:w="355"/>
+                <w:gridCol w:w="7672"/>
+              </w:tblGrid>
+              <w:tr>
+                <w:trPr>
+                  <w:divId w:val="1309507541"/>
+                  <w:tblCellSpacing w:w="15" w:type="dxa"/>
+                </w:trPr>
+                <w:tc>
+                  <w:tcPr>
+                    <w:tcW w:w="50" w:type="pct"/>
+                    <w:hideMark/>
+                  </w:tcPr>
+                  <w:p>
+                    <w:pPr>
+                      <w:pStyle w:val="Bibliography"/>
+                      <w:rPr>
+                        <w:noProof/>
+                        <w:szCs w:val="24"/>
+                      </w:rPr>
+                    </w:pPr>
+                    <w:r>
+                      <w:rPr>
+                        <w:noProof/>
+                      </w:rPr>
+                      <w:t xml:space="preserve">[1] </w:t>
+                    </w:r>
+                  </w:p>
+                </w:tc>
+                <w:tc>
+                  <w:tcPr>
+                    <w:tcW w:w="0" w:type="auto"/>
+                    <w:hideMark/>
+                  </w:tcPr>
+                  <w:p>
+                    <w:pPr>
+                      <w:pStyle w:val="Bibliography"/>
+                      <w:rPr>
+                        <w:noProof/>
+                      </w:rPr>
+                    </w:pPr>
+                    <w:r>
+                      <w:rPr>
+                        <w:noProof/>
+                      </w:rPr>
+                      <w:t xml:space="preserve">A. Kaehler dan G. Bradsky, Learning OpenCV, O'Reilly, 2013. </w:t>
+                    </w:r>
+                  </w:p>
+                </w:tc>
+              </w:tr>
+            </w:tbl>
+            <w:p>
+              <w:pPr>
+                <w:divId w:val="1309507541"/>
+                <w:rPr>
+                  <w:rFonts w:eastAsia="Times New Roman"/>
+                  <w:noProof/>
+                </w:rPr>
+              </w:pPr>
+            </w:p>
+            <w:p>
+              <w:r>
+                <w:rPr>
+                  <w:b/>
+                  <w:bCs/>
+                  <w:noProof/>
+                </w:rPr>
+                <w:fldChar w:fldCharType="end"/>
+              </w:r>
+            </w:p>
+          </w:sdtContent>
+        </w:sdt>
+      </w:sdtContent>
+    </w:sdt>
     <w:p>
       <w:pPr>
         <w:tabs>
           <w:tab w:val="left" w:pos="7050"/>
         </w:tabs>
-        <w:rPr>
-          <w:lang w:val="id-ID"/>
-        </w:rPr>
-      </w:pPr>
-      <w:r>
-        <w:rPr>
-          <w:lang w:val="id-ID"/>
-        </w:rPr>
-        <w:tab/>
-      </w:r>
-    </w:p>
-    <w:p>
-      <w:pPr>
-        <w:rPr>
-          <w:lang w:val="id-ID"/>
-        </w:rPr>
-      </w:pPr>
-    </w:p>
-    <w:p>
-      <w:pPr>
-        <w:rPr>
-          <w:lang w:val="id-ID"/>
-        </w:rPr>
-      </w:pPr>
-    </w:p>
-    <w:p>
-      <w:pPr>
-        <w:rPr>
-          <w:lang w:val="id-ID"/>
-        </w:rPr>
-      </w:pPr>
-    </w:p>
-    <w:p>
-      <w:pPr>
-        <w:rPr>
-          <w:lang w:val="id-ID"/>
-        </w:rPr>
-      </w:pPr>
-    </w:p>
-    <w:p>
-      <w:pPr>
-        <w:rPr>
-          <w:lang w:val="id-ID"/>
-        </w:rPr>
-      </w:pPr>
-    </w:p>
-    <w:p>
-      <w:pPr>
-        <w:rPr>
-          <w:lang w:val="id-ID"/>
-        </w:rPr>
-      </w:pPr>
-    </w:p>
-    <w:p>
-      <w:pPr>
-        <w:jc w:val="center"/>
         <w:rPr>
           <w:lang w:val="id-ID"/>
         </w:rPr>
@@ -2648,7 +3230,7 @@
 <w:ftr xmlns:wpc="http://schemas.microsoft.com/office/word/2010/wordprocessingCanvas" xmlns:mc="http://schemas.openxmlformats.org/markup-compatibility/2006" xmlns:o="urn:schemas-microsoft-com:office:office" xmlns:r="http://schemas.openxmlformats.org/officeDocument/2006/relationships" xmlns:m="http://schemas.openxmlformats.org/officeDocument/2006/math" xmlns:v="urn:schemas-microsoft-com:vml" xmlns:wp14="http://schemas.microsoft.com/office/word/2010/wordprocessingDrawing" xmlns:wp="http://schemas.openxmlformats.org/drawingml/2006/wordprocessingDrawing" xmlns:w10="urn:schemas-microsoft-com:office:word" xmlns:w="http://schemas.openxmlformats.org/wordprocessingml/2006/main" xmlns:w14="http://schemas.microsoft.com/office/word/2010/wordml" xmlns:w15="http://schemas.microsoft.com/office/word/2012/wordml" xmlns:wpg="http://schemas.microsoft.com/office/word/2010/wordprocessingGroup" xmlns:wpi="http://schemas.microsoft.com/office/word/2010/wordprocessingInk" xmlns:wne="http://schemas.microsoft.com/office/word/2006/wordml" xmlns:wps="http://schemas.microsoft.com/office/word/2010/wordprocessingShape" mc:Ignorable="w14 w15 wp14">
   <w:sdt>
     <w:sdtPr>
-      <w:id w:val="-281336470"/>
+      <w:id w:val="45891582"/>
       <w:docPartObj>
         <w:docPartGallery w:val="Page Numbers (Bottom of Page)"/>
         <w:docPartUnique/>
@@ -2678,7 +3260,7 @@
           <w:rPr>
             <w:noProof/>
           </w:rPr>
-          <w:t>2</w:t>
+          <w:t>3</w:t>
         </w:r>
         <w:r>
           <w:rPr>
@@ -2728,7 +3310,7 @@
 <w:ftr xmlns:wpc="http://schemas.microsoft.com/office/word/2010/wordprocessingCanvas" xmlns:mc="http://schemas.openxmlformats.org/markup-compatibility/2006" xmlns:o="urn:schemas-microsoft-com:office:office" xmlns:r="http://schemas.openxmlformats.org/officeDocument/2006/relationships" xmlns:m="http://schemas.openxmlformats.org/officeDocument/2006/math" xmlns:v="urn:schemas-microsoft-com:vml" xmlns:wp14="http://schemas.microsoft.com/office/word/2010/wordprocessingDrawing" xmlns:wp="http://schemas.openxmlformats.org/drawingml/2006/wordprocessingDrawing" xmlns:w10="urn:schemas-microsoft-com:office:word" xmlns:w="http://schemas.openxmlformats.org/wordprocessingml/2006/main" xmlns:w14="http://schemas.microsoft.com/office/word/2010/wordml" xmlns:w15="http://schemas.microsoft.com/office/word/2012/wordml" xmlns:wpg="http://schemas.microsoft.com/office/word/2010/wordprocessingGroup" xmlns:wpi="http://schemas.microsoft.com/office/word/2010/wordprocessingInk" xmlns:wne="http://schemas.microsoft.com/office/word/2006/wordml" xmlns:wps="http://schemas.microsoft.com/office/word/2010/wordprocessingShape" mc:Ignorable="w14 w15 wp14">
   <w:sdt>
     <w:sdtPr>
-      <w:id w:val="-53320587"/>
+      <w:id w:val="1132901915"/>
       <w:docPartObj>
         <w:docPartGallery w:val="Page Numbers (Bottom of Page)"/>
         <w:docPartUnique/>
@@ -2748,57 +3330,6 @@
             <w:noProof/>
           </w:rPr>
         </w:pPr>
-        <w:r>
-          <w:fldChar w:fldCharType="begin"/>
-        </w:r>
-        <w:r>
-          <w:instrText xml:space="preserve"> PAGE   \* MERGEFORMAT </w:instrText>
-        </w:r>
-        <w:r>
-          <w:fldChar w:fldCharType="separate"/>
-        </w:r>
-        <w:r>
-          <w:rPr>
-            <w:noProof/>
-          </w:rPr>
-          <w:t>1</w:t>
-        </w:r>
-        <w:r>
-          <w:rPr>
-            <w:noProof/>
-          </w:rPr>
-          <w:fldChar w:fldCharType="end"/>
-        </w:r>
-      </w:p>
-      <w:p>
-        <w:pPr>
-          <w:pStyle w:val="Footer"/>
-          <w:jc w:val="center"/>
-          <w:rPr>
-            <w:noProof/>
-          </w:rPr>
-        </w:pPr>
-      </w:p>
-      <w:p>
-        <w:pPr>
-          <w:pStyle w:val="Footer"/>
-          <w:jc w:val="right"/>
-          <w:rPr>
-            <w:rFonts w:asciiTheme="minorHAnsi" w:hAnsiTheme="minorHAnsi"/>
-            <w:b/>
-            <w:noProof/>
-            <w:lang w:val="id-ID"/>
-          </w:rPr>
-        </w:pPr>
-        <w:r>
-          <w:rPr>
-            <w:rFonts w:asciiTheme="minorHAnsi" w:hAnsiTheme="minorHAnsi"/>
-            <w:b/>
-            <w:noProof/>
-            <w:lang w:val="id-ID"/>
-          </w:rPr>
-          <w:t>Universitas Indonesia</w:t>
-        </w:r>
       </w:p>
       <w:p>
         <w:pPr>
@@ -3814,6 +4345,149 @@
     </w:lvl>
   </w:abstractNum>
   <w:abstractNum w:abstractNumId="10">
+    <w:nsid w:val="2F614BC8"/>
+    <w:multiLevelType w:val="hybridMultilevel"/>
+    <w:tmpl w:val="C55E513C"/>
+    <w:lvl w:ilvl="0" w:tplc="CF48A1F2">
+      <w:start w:val="1"/>
+      <w:numFmt w:val="decimal"/>
+      <w:lvlText w:val="1.%1"/>
+      <w:lvlJc w:val="left"/>
+      <w:pPr>
+        <w:ind w:left="720" w:hanging="360"/>
+      </w:pPr>
+      <w:rPr>
+        <w:rFonts w:ascii="Times New Roman" w:hAnsi="Times New Roman" w:cs="Times New Roman"/>
+        <w:b w:val="0"/>
+        <w:bCs w:val="0"/>
+        <w:i w:val="0"/>
+        <w:iCs w:val="0"/>
+        <w:caps w:val="0"/>
+        <w:smallCaps w:val="0"/>
+        <w:strike w:val="0"/>
+        <w:dstrike w:val="0"/>
+        <w:outline w:val="0"/>
+        <w:shadow w:val="0"/>
+        <w:emboss w:val="0"/>
+        <w:imprint w:val="0"/>
+        <w:noProof w:val="0"/>
+        <w:snapToGrid w:val="0"/>
+        <w:vanish w:val="0"/>
+        <w:color w:val="000000"/>
+        <w:spacing w:val="0"/>
+        <w:w w:val="0"/>
+        <w:kern w:val="0"/>
+        <w:position w:val="0"/>
+        <w:sz w:val="0"/>
+        <w:szCs w:val="0"/>
+        <w:u w:val="none" w:color="000000"/>
+        <w:effect w:val="none"/>
+        <w:bdr w:val="none" w:sz="0" w:space="0" w:color="000000"/>
+        <w:shd w:val="clear" w:color="000000" w:fill="000000"/>
+        <w:vertAlign w:val="baseline"/>
+        <w:em w:val="none"/>
+        <w:lang w:val="x-none" w:eastAsia="x-none" w:bidi="x-none"/>
+        <w:specVanish w:val="0"/>
+        <w14:glow w14:rad="0">
+          <w14:srgbClr w14:val="000000"/>
+        </w14:glow>
+        <w14:shadow w14:blurRad="0" w14:dist="0" w14:dir="0" w14:sx="0" w14:sy="0" w14:kx="0" w14:ky="0" w14:algn="none">
+          <w14:srgbClr w14:val="000000"/>
+        </w14:shadow>
+        <w14:reflection w14:blurRad="0" w14:stA="0" w14:stPos="0" w14:endA="0" w14:endPos="0" w14:dist="0" w14:dir="0" w14:fadeDir="0" w14:sx="0" w14:sy="0" w14:kx="0" w14:ky="0" w14:algn="none"/>
+        <w14:textOutline w14:w="0" w14:cap="rnd" w14:cmpd="sng" w14:algn="ctr">
+          <w14:noFill/>
+          <w14:prstDash w14:val="solid"/>
+          <w14:bevel/>
+        </w14:textOutline>
+        <w14:scene3d>
+          <w14:camera w14:prst="orthographicFront"/>
+          <w14:lightRig w14:rig="threePt" w14:dir="t">
+            <w14:rot w14:lat="0" w14:lon="0" w14:rev="0"/>
+          </w14:lightRig>
+        </w14:scene3d>
+        <w14:props3d w14:extrusionH="0" w14:contourW="0" w14:prstMaterial="none"/>
+        <w14:ligatures w14:val="none"/>
+        <w14:numForm w14:val="default"/>
+        <w14:numSpacing w14:val="default"/>
+        <w14:stylisticSets/>
+        <w14:cntxtAlts w14:val="0"/>
+      </w:rPr>
+    </w:lvl>
+    <w:lvl w:ilvl="1" w:tplc="04210019" w:tentative="1">
+      <w:start w:val="1"/>
+      <w:numFmt w:val="lowerLetter"/>
+      <w:lvlText w:val="%2."/>
+      <w:lvlJc w:val="left"/>
+      <w:pPr>
+        <w:ind w:left="1440" w:hanging="360"/>
+      </w:pPr>
+    </w:lvl>
+    <w:lvl w:ilvl="2" w:tplc="0421001B" w:tentative="1">
+      <w:start w:val="1"/>
+      <w:numFmt w:val="lowerRoman"/>
+      <w:lvlText w:val="%3."/>
+      <w:lvlJc w:val="right"/>
+      <w:pPr>
+        <w:ind w:left="2160" w:hanging="180"/>
+      </w:pPr>
+    </w:lvl>
+    <w:lvl w:ilvl="3" w:tplc="0421000F" w:tentative="1">
+      <w:start w:val="1"/>
+      <w:numFmt w:val="decimal"/>
+      <w:lvlText w:val="%4."/>
+      <w:lvlJc w:val="left"/>
+      <w:pPr>
+        <w:ind w:left="2880" w:hanging="360"/>
+      </w:pPr>
+    </w:lvl>
+    <w:lvl w:ilvl="4" w:tplc="04210019" w:tentative="1">
+      <w:start w:val="1"/>
+      <w:numFmt w:val="lowerLetter"/>
+      <w:lvlText w:val="%5."/>
+      <w:lvlJc w:val="left"/>
+      <w:pPr>
+        <w:ind w:left="3600" w:hanging="360"/>
+      </w:pPr>
+    </w:lvl>
+    <w:lvl w:ilvl="5" w:tplc="0421001B" w:tentative="1">
+      <w:start w:val="1"/>
+      <w:numFmt w:val="lowerRoman"/>
+      <w:lvlText w:val="%6."/>
+      <w:lvlJc w:val="right"/>
+      <w:pPr>
+        <w:ind w:left="4320" w:hanging="180"/>
+      </w:pPr>
+    </w:lvl>
+    <w:lvl w:ilvl="6" w:tplc="0421000F" w:tentative="1">
+      <w:start w:val="1"/>
+      <w:numFmt w:val="decimal"/>
+      <w:lvlText w:val="%7."/>
+      <w:lvlJc w:val="left"/>
+      <w:pPr>
+        <w:ind w:left="5040" w:hanging="360"/>
+      </w:pPr>
+    </w:lvl>
+    <w:lvl w:ilvl="7" w:tplc="04210019" w:tentative="1">
+      <w:start w:val="1"/>
+      <w:numFmt w:val="lowerLetter"/>
+      <w:lvlText w:val="%8."/>
+      <w:lvlJc w:val="left"/>
+      <w:pPr>
+        <w:ind w:left="5760" w:hanging="360"/>
+      </w:pPr>
+    </w:lvl>
+    <w:lvl w:ilvl="8" w:tplc="0421001B" w:tentative="1">
+      <w:start w:val="1"/>
+      <w:numFmt w:val="lowerRoman"/>
+      <w:lvlText w:val="%9."/>
+      <w:lvlJc w:val="right"/>
+      <w:pPr>
+        <w:ind w:left="6480" w:hanging="180"/>
+      </w:pPr>
+    </w:lvl>
+  </w:abstractNum>
+  <w:abstractNum w:abstractNumId="11">
     <w:nsid w:val="3CD3285B"/>
     <w:multiLevelType w:val="hybridMultilevel"/>
     <w:tmpl w:val="30E63D8A"/>
@@ -3926,7 +4600,7 @@
       </w:rPr>
     </w:lvl>
   </w:abstractNum>
-  <w:abstractNum w:abstractNumId="11">
+  <w:abstractNum w:abstractNumId="12">
     <w:nsid w:val="3D983420"/>
     <w:multiLevelType w:val="hybridMultilevel"/>
     <w:tmpl w:val="FC248FEE"/>
@@ -4039,7 +4713,7 @@
       </w:rPr>
     </w:lvl>
   </w:abstractNum>
-  <w:abstractNum w:abstractNumId="12">
+  <w:abstractNum w:abstractNumId="13">
     <w:nsid w:val="48F051D0"/>
     <w:multiLevelType w:val="hybridMultilevel"/>
     <w:tmpl w:val="C598ECEC"/>
@@ -4152,7 +4826,7 @@
       </w:rPr>
     </w:lvl>
   </w:abstractNum>
-  <w:abstractNum w:abstractNumId="13">
+  <w:abstractNum w:abstractNumId="14">
     <w:nsid w:val="49B0211B"/>
     <w:multiLevelType w:val="hybridMultilevel"/>
     <w:tmpl w:val="6FBABD04"/>
@@ -4241,7 +4915,97 @@
       </w:pPr>
     </w:lvl>
   </w:abstractNum>
-  <w:abstractNum w:abstractNumId="14">
+  <w:abstractNum w:abstractNumId="15">
+    <w:nsid w:val="4F0D5F01"/>
+    <w:multiLevelType w:val="hybridMultilevel"/>
+    <w:tmpl w:val="32381E7E"/>
+    <w:lvl w:ilvl="0" w:tplc="206AC342">
+      <w:start w:val="1"/>
+      <w:numFmt w:val="decimal"/>
+      <w:pStyle w:val="Heading22"/>
+      <w:lvlText w:val="2.%1"/>
+      <w:lvlJc w:val="left"/>
+      <w:pPr>
+        <w:ind w:left="786" w:hanging="360"/>
+      </w:pPr>
+      <w:rPr>
+        <w:rFonts w:hint="default"/>
+      </w:rPr>
+    </w:lvl>
+    <w:lvl w:ilvl="1" w:tplc="04210019" w:tentative="1">
+      <w:start w:val="1"/>
+      <w:numFmt w:val="lowerLetter"/>
+      <w:lvlText w:val="%2."/>
+      <w:lvlJc w:val="left"/>
+      <w:pPr>
+        <w:ind w:left="1506" w:hanging="360"/>
+      </w:pPr>
+    </w:lvl>
+    <w:lvl w:ilvl="2" w:tplc="0421001B" w:tentative="1">
+      <w:start w:val="1"/>
+      <w:numFmt w:val="lowerRoman"/>
+      <w:lvlText w:val="%3."/>
+      <w:lvlJc w:val="right"/>
+      <w:pPr>
+        <w:ind w:left="2226" w:hanging="180"/>
+      </w:pPr>
+    </w:lvl>
+    <w:lvl w:ilvl="3" w:tplc="0421000F" w:tentative="1">
+      <w:start w:val="1"/>
+      <w:numFmt w:val="decimal"/>
+      <w:lvlText w:val="%4."/>
+      <w:lvlJc w:val="left"/>
+      <w:pPr>
+        <w:ind w:left="2946" w:hanging="360"/>
+      </w:pPr>
+    </w:lvl>
+    <w:lvl w:ilvl="4" w:tplc="04210019" w:tentative="1">
+      <w:start w:val="1"/>
+      <w:numFmt w:val="lowerLetter"/>
+      <w:lvlText w:val="%5."/>
+      <w:lvlJc w:val="left"/>
+      <w:pPr>
+        <w:ind w:left="3666" w:hanging="360"/>
+      </w:pPr>
+    </w:lvl>
+    <w:lvl w:ilvl="5" w:tplc="0421001B" w:tentative="1">
+      <w:start w:val="1"/>
+      <w:numFmt w:val="lowerRoman"/>
+      <w:lvlText w:val="%6."/>
+      <w:lvlJc w:val="right"/>
+      <w:pPr>
+        <w:ind w:left="4386" w:hanging="180"/>
+      </w:pPr>
+    </w:lvl>
+    <w:lvl w:ilvl="6" w:tplc="0421000F" w:tentative="1">
+      <w:start w:val="1"/>
+      <w:numFmt w:val="decimal"/>
+      <w:lvlText w:val="%7."/>
+      <w:lvlJc w:val="left"/>
+      <w:pPr>
+        <w:ind w:left="5106" w:hanging="360"/>
+      </w:pPr>
+    </w:lvl>
+    <w:lvl w:ilvl="7" w:tplc="04210019" w:tentative="1">
+      <w:start w:val="1"/>
+      <w:numFmt w:val="lowerLetter"/>
+      <w:lvlText w:val="%8."/>
+      <w:lvlJc w:val="left"/>
+      <w:pPr>
+        <w:ind w:left="5826" w:hanging="360"/>
+      </w:pPr>
+    </w:lvl>
+    <w:lvl w:ilvl="8" w:tplc="0421001B" w:tentative="1">
+      <w:start w:val="1"/>
+      <w:numFmt w:val="lowerRoman"/>
+      <w:lvlText w:val="%9."/>
+      <w:lvlJc w:val="right"/>
+      <w:pPr>
+        <w:ind w:left="6546" w:hanging="180"/>
+      </w:pPr>
+    </w:lvl>
+  </w:abstractNum>
+  <w:abstractNum w:abstractNumId="16">
     <w:nsid w:val="50BF78A8"/>
     <w:multiLevelType w:val="hybridMultilevel"/>
     <w:tmpl w:val="14067D08"/>
@@ -4330,7 +5094,7 @@
       </w:pPr>
     </w:lvl>
   </w:abstractNum>
-  <w:abstractNum w:abstractNumId="15">
+  <w:abstractNum w:abstractNumId="17">
     <w:nsid w:val="563B6BC0"/>
     <w:multiLevelType w:val="multilevel"/>
     <w:tmpl w:val="E55E053C"/>
@@ -4443,7 +5207,7 @@
       </w:rPr>
     </w:lvl>
   </w:abstractNum>
-  <w:abstractNum w:abstractNumId="16">
+  <w:abstractNum w:abstractNumId="18">
     <w:nsid w:val="5ADE4DAC"/>
     <w:multiLevelType w:val="hybridMultilevel"/>
     <w:tmpl w:val="29786658"/>
@@ -4529,7 +5293,7 @@
       </w:pPr>
     </w:lvl>
   </w:abstractNum>
-  <w:abstractNum w:abstractNumId="17">
+  <w:abstractNum w:abstractNumId="19">
     <w:nsid w:val="68957B68"/>
     <w:multiLevelType w:val="hybridMultilevel"/>
     <w:tmpl w:val="147C475E"/>
@@ -4618,7 +5382,7 @@
       </w:pPr>
     </w:lvl>
   </w:abstractNum>
-  <w:abstractNum w:abstractNumId="18">
+  <w:abstractNum w:abstractNumId="20">
     <w:nsid w:val="6F8E77EB"/>
     <w:multiLevelType w:val="multilevel"/>
     <w:tmpl w:val="0421001D"/>
@@ -4704,100 +5468,10 @@
       </w:pPr>
     </w:lvl>
   </w:abstractNum>
-  <w:abstractNum w:abstractNumId="19">
-    <w:nsid w:val="71B4576C"/>
-    <w:multiLevelType w:val="hybridMultilevel"/>
-    <w:tmpl w:val="3236CE2E"/>
-    <w:name w:val="UI2222"/>
-    <w:lvl w:ilvl="0" w:tplc="1B68B8A0">
-      <w:start w:val="1"/>
-      <w:numFmt w:val="decimal"/>
-      <w:lvlText w:val="(%1)"/>
-      <w:lvlJc w:val="left"/>
-      <w:pPr>
-        <w:ind w:left="1287" w:hanging="360"/>
-      </w:pPr>
-      <w:rPr>
-        <w:rFonts w:hint="default"/>
-      </w:rPr>
-    </w:lvl>
-    <w:lvl w:ilvl="1" w:tplc="5CE8BA48" w:tentative="1">
-      <w:start w:val="1"/>
-      <w:numFmt w:val="lowerLetter"/>
-      <w:lvlText w:val="%2."/>
-      <w:lvlJc w:val="left"/>
-      <w:pPr>
-        <w:ind w:left="2007" w:hanging="360"/>
-      </w:pPr>
-    </w:lvl>
-    <w:lvl w:ilvl="2" w:tplc="0830759C" w:tentative="1">
-      <w:start w:val="1"/>
-      <w:numFmt w:val="lowerRoman"/>
-      <w:lvlText w:val="%3."/>
-      <w:lvlJc w:val="right"/>
-      <w:pPr>
-        <w:ind w:left="2727" w:hanging="180"/>
-      </w:pPr>
-    </w:lvl>
-    <w:lvl w:ilvl="3" w:tplc="3CC24E8C" w:tentative="1">
-      <w:start w:val="1"/>
-      <w:numFmt w:val="decimal"/>
-      <w:lvlText w:val="%4."/>
-      <w:lvlJc w:val="left"/>
-      <w:pPr>
-        <w:ind w:left="3447" w:hanging="360"/>
-      </w:pPr>
-    </w:lvl>
-    <w:lvl w:ilvl="4" w:tplc="C604FB9E" w:tentative="1">
-      <w:start w:val="1"/>
-      <w:numFmt w:val="lowerLetter"/>
-      <w:lvlText w:val="%5."/>
-      <w:lvlJc w:val="left"/>
-      <w:pPr>
-        <w:ind w:left="4167" w:hanging="360"/>
-      </w:pPr>
-    </w:lvl>
-    <w:lvl w:ilvl="5" w:tplc="9F2615B2" w:tentative="1">
-      <w:start w:val="1"/>
-      <w:numFmt w:val="lowerRoman"/>
-      <w:lvlText w:val="%6."/>
-      <w:lvlJc w:val="right"/>
-      <w:pPr>
-        <w:ind w:left="4887" w:hanging="180"/>
-      </w:pPr>
-    </w:lvl>
-    <w:lvl w:ilvl="6" w:tplc="CFDA75D2" w:tentative="1">
-      <w:start w:val="1"/>
-      <w:numFmt w:val="decimal"/>
-      <w:lvlText w:val="%7."/>
-      <w:lvlJc w:val="left"/>
-      <w:pPr>
-        <w:ind w:left="5607" w:hanging="360"/>
-      </w:pPr>
-    </w:lvl>
-    <w:lvl w:ilvl="7" w:tplc="5B8C7B06" w:tentative="1">
-      <w:start w:val="1"/>
-      <w:numFmt w:val="lowerLetter"/>
-      <w:lvlText w:val="%8."/>
-      <w:lvlJc w:val="left"/>
-      <w:pPr>
-        <w:ind w:left="6327" w:hanging="360"/>
-      </w:pPr>
-    </w:lvl>
-    <w:lvl w:ilvl="8" w:tplc="3198E04E" w:tentative="1">
-      <w:start w:val="1"/>
-      <w:numFmt w:val="lowerRoman"/>
-      <w:lvlText w:val="%9."/>
-      <w:lvlJc w:val="right"/>
-      <w:pPr>
-        <w:ind w:left="7047" w:hanging="180"/>
-      </w:pPr>
-    </w:lvl>
-  </w:abstractNum>
-  <w:abstractNum w:abstractNumId="20">
-    <w:nsid w:val="73A600B8"/>
+  <w:abstractNum w:abstractNumId="21">
+    <w:nsid w:val="6F915AFC"/>
     <w:multiLevelType w:val="multilevel"/>
-    <w:tmpl w:val="D88E80A8"/>
+    <w:tmpl w:val="F880F626"/>
     <w:lvl w:ilvl="0">
       <w:start w:val="1"/>
       <w:numFmt w:val="upperRoman"/>
@@ -4862,10 +5536,270 @@
     <w:lvl w:ilvl="1">
       <w:start w:val="1"/>
       <w:numFmt w:val="decimal"/>
-      <w:pStyle w:val="Heading2"/>
+      <w:lvlText w:val="1.%2"/>
+      <w:lvlJc w:val="left"/>
+      <w:pPr>
+        <w:ind w:left="576" w:hanging="576"/>
+      </w:pPr>
+      <w:rPr>
+        <w:rFonts w:hint="default"/>
+      </w:rPr>
+    </w:lvl>
+    <w:lvl w:ilvl="2">
+      <w:start w:val="1"/>
+      <w:numFmt w:val="decimal"/>
       <w:isLgl/>
       <w:suff w:val="space"/>
-      <w:lvlText w:val="%1.%2"/>
+      <w:lvlText w:val="%1.%2.%3"/>
+      <w:lvlJc w:val="left"/>
+      <w:pPr>
+        <w:ind w:left="720" w:hanging="720"/>
+      </w:pPr>
+      <w:rPr>
+        <w:rFonts w:hint="default"/>
+        <w:b w:val="0"/>
+      </w:rPr>
+    </w:lvl>
+    <w:lvl w:ilvl="3">
+      <w:start w:val="1"/>
+      <w:numFmt w:val="lowerLetter"/>
+      <w:suff w:val="space"/>
+      <w:lvlText w:val="%4."/>
+      <w:lvlJc w:val="left"/>
+      <w:pPr>
+        <w:ind w:left="864" w:hanging="864"/>
+      </w:pPr>
+      <w:rPr>
+        <w:rFonts w:hint="default"/>
+      </w:rPr>
+    </w:lvl>
+    <w:lvl w:ilvl="4">
+      <w:start w:val="1"/>
+      <w:numFmt w:val="decimal"/>
+      <w:isLgl/>
+      <w:lvlText w:val="%1.%2.%3.%4.%5"/>
+      <w:lvlJc w:val="left"/>
+      <w:pPr>
+        <w:ind w:left="1008" w:hanging="1008"/>
+      </w:pPr>
+      <w:rPr>
+        <w:rFonts w:hint="default"/>
+      </w:rPr>
+    </w:lvl>
+    <w:lvl w:ilvl="5">
+      <w:start w:val="1"/>
+      <w:numFmt w:val="decimal"/>
+      <w:isLgl/>
+      <w:lvlText w:val="%1.%2.%3.%4.%5.%6"/>
+      <w:lvlJc w:val="left"/>
+      <w:pPr>
+        <w:ind w:left="1152" w:hanging="1152"/>
+      </w:pPr>
+      <w:rPr>
+        <w:rFonts w:hint="default"/>
+      </w:rPr>
+    </w:lvl>
+    <w:lvl w:ilvl="6">
+      <w:start w:val="1"/>
+      <w:numFmt w:val="decimal"/>
+      <w:isLgl/>
+      <w:lvlText w:val="%1.%2.%3.%4.%5.%6.%7"/>
+      <w:lvlJc w:val="left"/>
+      <w:pPr>
+        <w:ind w:left="1296" w:hanging="1296"/>
+      </w:pPr>
+      <w:rPr>
+        <w:rFonts w:hint="default"/>
+      </w:rPr>
+    </w:lvl>
+    <w:lvl w:ilvl="7">
+      <w:start w:val="1"/>
+      <w:numFmt w:val="decimal"/>
+      <w:isLgl/>
+      <w:lvlText w:val="%1.%2.%3.%4.%5.%6.%7.%8"/>
+      <w:lvlJc w:val="left"/>
+      <w:pPr>
+        <w:ind w:left="1440" w:hanging="1440"/>
+      </w:pPr>
+      <w:rPr>
+        <w:rFonts w:hint="default"/>
+      </w:rPr>
+    </w:lvl>
+    <w:lvl w:ilvl="8">
+      <w:start w:val="1"/>
+      <w:numFmt w:val="decimal"/>
+      <w:isLgl/>
+      <w:lvlText w:val="%1.%2.%3.%4.%5.%6.%7.%8.%9"/>
+      <w:lvlJc w:val="left"/>
+      <w:pPr>
+        <w:ind w:left="1584" w:hanging="1584"/>
+      </w:pPr>
+      <w:rPr>
+        <w:rFonts w:hint="default"/>
+      </w:rPr>
+    </w:lvl>
+  </w:abstractNum>
+  <w:abstractNum w:abstractNumId="22">
+    <w:nsid w:val="71B4576C"/>
+    <w:multiLevelType w:val="hybridMultilevel"/>
+    <w:tmpl w:val="3236CE2E"/>
+    <w:name w:val="UI2222"/>
+    <w:lvl w:ilvl="0" w:tplc="1B68B8A0">
+      <w:start w:val="1"/>
+      <w:numFmt w:val="decimal"/>
+      <w:lvlText w:val="(%1)"/>
+      <w:lvlJc w:val="left"/>
+      <w:pPr>
+        <w:ind w:left="1287" w:hanging="360"/>
+      </w:pPr>
+      <w:rPr>
+        <w:rFonts w:hint="default"/>
+      </w:rPr>
+    </w:lvl>
+    <w:lvl w:ilvl="1" w:tplc="5CE8BA48" w:tentative="1">
+      <w:start w:val="1"/>
+      <w:numFmt w:val="lowerLetter"/>
+      <w:lvlText w:val="%2."/>
+      <w:lvlJc w:val="left"/>
+      <w:pPr>
+        <w:ind w:left="2007" w:hanging="360"/>
+      </w:pPr>
+    </w:lvl>
+    <w:lvl w:ilvl="2" w:tplc="0830759C" w:tentative="1">
+      <w:start w:val="1"/>
+      <w:numFmt w:val="lowerRoman"/>
+      <w:lvlText w:val="%3."/>
+      <w:lvlJc w:val="right"/>
+      <w:pPr>
+        <w:ind w:left="2727" w:hanging="180"/>
+      </w:pPr>
+    </w:lvl>
+    <w:lvl w:ilvl="3" w:tplc="3CC24E8C" w:tentative="1">
+      <w:start w:val="1"/>
+      <w:numFmt w:val="decimal"/>
+      <w:lvlText w:val="%4."/>
+      <w:lvlJc w:val="left"/>
+      <w:pPr>
+        <w:ind w:left="3447" w:hanging="360"/>
+      </w:pPr>
+    </w:lvl>
+    <w:lvl w:ilvl="4" w:tplc="C604FB9E" w:tentative="1">
+      <w:start w:val="1"/>
+      <w:numFmt w:val="lowerLetter"/>
+      <w:lvlText w:val="%5."/>
+      <w:lvlJc w:val="left"/>
+      <w:pPr>
+        <w:ind w:left="4167" w:hanging="360"/>
+      </w:pPr>
+    </w:lvl>
+    <w:lvl w:ilvl="5" w:tplc="9F2615B2" w:tentative="1">
+      <w:start w:val="1"/>
+      <w:numFmt w:val="lowerRoman"/>
+      <w:lvlText w:val="%6."/>
+      <w:lvlJc w:val="right"/>
+      <w:pPr>
+        <w:ind w:left="4887" w:hanging="180"/>
+      </w:pPr>
+    </w:lvl>
+    <w:lvl w:ilvl="6" w:tplc="CFDA75D2" w:tentative="1">
+      <w:start w:val="1"/>
+      <w:numFmt w:val="decimal"/>
+      <w:lvlText w:val="%7."/>
+      <w:lvlJc w:val="left"/>
+      <w:pPr>
+        <w:ind w:left="5607" w:hanging="360"/>
+      </w:pPr>
+    </w:lvl>
+    <w:lvl w:ilvl="7" w:tplc="5B8C7B06" w:tentative="1">
+      <w:start w:val="1"/>
+      <w:numFmt w:val="lowerLetter"/>
+      <w:lvlText w:val="%8."/>
+      <w:lvlJc w:val="left"/>
+      <w:pPr>
+        <w:ind w:left="6327" w:hanging="360"/>
+      </w:pPr>
+    </w:lvl>
+    <w:lvl w:ilvl="8" w:tplc="3198E04E" w:tentative="1">
+      <w:start w:val="1"/>
+      <w:numFmt w:val="lowerRoman"/>
+      <w:lvlText w:val="%9."/>
+      <w:lvlJc w:val="right"/>
+      <w:pPr>
+        <w:ind w:left="7047" w:hanging="180"/>
+      </w:pPr>
+    </w:lvl>
+  </w:abstractNum>
+  <w:abstractNum w:abstractNumId="23">
+    <w:nsid w:val="73A600B8"/>
+    <w:multiLevelType w:val="multilevel"/>
+    <w:tmpl w:val="C668284E"/>
+    <w:lvl w:ilvl="0">
+      <w:start w:val="1"/>
+      <w:numFmt w:val="upperRoman"/>
+      <w:suff w:val="nothing"/>
+      <w:lvlText w:val="BAB %1"/>
+      <w:lvlJc w:val="left"/>
+      <w:pPr>
+        <w:ind w:left="432" w:hanging="432"/>
+      </w:pPr>
+      <w:rPr>
+        <w:rFonts w:ascii="Times New Roman" w:hAnsi="Times New Roman" w:cs="Times New Roman" w:hint="default"/>
+        <w:b/>
+        <w:bCs w:val="0"/>
+        <w:i w:val="0"/>
+        <w:iCs w:val="0"/>
+        <w:caps w:val="0"/>
+        <w:smallCaps w:val="0"/>
+        <w:strike w:val="0"/>
+        <w:dstrike w:val="0"/>
+        <w:outline w:val="0"/>
+        <w:shadow w:val="0"/>
+        <w:emboss w:val="0"/>
+        <w:imprint w:val="0"/>
+        <w:noProof w:val="0"/>
+        <w:vanish w:val="0"/>
+        <w:spacing w:val="0"/>
+        <w:kern w:val="0"/>
+        <w:position w:val="0"/>
+        <w:sz w:val="24"/>
+        <w:szCs w:val="24"/>
+        <w:u w:val="none"/>
+        <w:effect w:val="none"/>
+        <w:vertAlign w:val="baseline"/>
+        <w:em w:val="none"/>
+        <w:specVanish w:val="0"/>
+        <w14:glow w14:rad="0">
+          <w14:srgbClr w14:val="000000"/>
+        </w14:glow>
+        <w14:shadow w14:blurRad="0" w14:dist="0" w14:dir="0" w14:sx="0" w14:sy="0" w14:kx="0" w14:ky="0" w14:algn="none">
+          <w14:srgbClr w14:val="000000"/>
+        </w14:shadow>
+        <w14:reflection w14:blurRad="0" w14:stA="0" w14:stPos="0" w14:endA="0" w14:endPos="0" w14:dist="0" w14:dir="0" w14:fadeDir="0" w14:sx="0" w14:sy="0" w14:kx="0" w14:ky="0" w14:algn="none"/>
+        <w14:textOutline w14:w="0" w14:cap="rnd" w14:cmpd="sng" w14:algn="ctr">
+          <w14:noFill/>
+          <w14:prstDash w14:val="solid"/>
+          <w14:bevel/>
+        </w14:textOutline>
+        <w14:scene3d>
+          <w14:camera w14:prst="orthographicFront"/>
+          <w14:lightRig w14:rig="threePt" w14:dir="t">
+            <w14:rot w14:lat="0" w14:lon="0" w14:rev="0"/>
+          </w14:lightRig>
+        </w14:scene3d>
+        <w14:props3d w14:extrusionH="0" w14:contourW="0" w14:prstMaterial="none"/>
+        <w14:ligatures w14:val="none"/>
+        <w14:numForm w14:val="default"/>
+        <w14:numSpacing w14:val="default"/>
+        <w14:stylisticSets/>
+        <w14:cntxtAlts w14:val="0"/>
+      </w:rPr>
+    </w:lvl>
+    <w:lvl w:ilvl="1">
+      <w:start w:val="1"/>
+      <w:numFmt w:val="none"/>
+      <w:isLgl/>
+      <w:suff w:val="space"/>
+      <w:lvlText w:val="2.1"/>
       <w:lvlJc w:val="left"/>
       <w:pPr>
         <w:ind w:left="576" w:hanging="576"/>
@@ -4975,7 +5909,7 @@
       </w:rPr>
     </w:lvl>
   </w:abstractNum>
-  <w:abstractNum w:abstractNumId="21">
+  <w:abstractNum w:abstractNumId="24">
     <w:nsid w:val="787330CB"/>
     <w:multiLevelType w:val="hybridMultilevel"/>
     <w:tmpl w:val="11DA1AEC"/>
@@ -5088,26 +6022,116 @@
       </w:rPr>
     </w:lvl>
   </w:abstractNum>
+  <w:abstractNum w:abstractNumId="25">
+    <w:nsid w:val="79F502FA"/>
+    <w:multiLevelType w:val="hybridMultilevel"/>
+    <w:tmpl w:val="DAF80202"/>
+    <w:lvl w:ilvl="0" w:tplc="5F76AC2C">
+      <w:start w:val="1"/>
+      <w:numFmt w:val="decimal"/>
+      <w:pStyle w:val="Heading21"/>
+      <w:lvlText w:val="1.%1"/>
+      <w:lvlJc w:val="left"/>
+      <w:pPr>
+        <w:ind w:left="720" w:hanging="360"/>
+      </w:pPr>
+      <w:rPr>
+        <w:rFonts w:hint="default"/>
+      </w:rPr>
+    </w:lvl>
+    <w:lvl w:ilvl="1" w:tplc="04210019" w:tentative="1">
+      <w:start w:val="1"/>
+      <w:numFmt w:val="lowerLetter"/>
+      <w:lvlText w:val="%2."/>
+      <w:lvlJc w:val="left"/>
+      <w:pPr>
+        <w:ind w:left="1440" w:hanging="360"/>
+      </w:pPr>
+    </w:lvl>
+    <w:lvl w:ilvl="2" w:tplc="0421001B" w:tentative="1">
+      <w:start w:val="1"/>
+      <w:numFmt w:val="lowerRoman"/>
+      <w:lvlText w:val="%3."/>
+      <w:lvlJc w:val="right"/>
+      <w:pPr>
+        <w:ind w:left="2160" w:hanging="180"/>
+      </w:pPr>
+    </w:lvl>
+    <w:lvl w:ilvl="3" w:tplc="0421000F" w:tentative="1">
+      <w:start w:val="1"/>
+      <w:numFmt w:val="decimal"/>
+      <w:lvlText w:val="%4."/>
+      <w:lvlJc w:val="left"/>
+      <w:pPr>
+        <w:ind w:left="2880" w:hanging="360"/>
+      </w:pPr>
+    </w:lvl>
+    <w:lvl w:ilvl="4" w:tplc="04210019" w:tentative="1">
+      <w:start w:val="1"/>
+      <w:numFmt w:val="lowerLetter"/>
+      <w:lvlText w:val="%5."/>
+      <w:lvlJc w:val="left"/>
+      <w:pPr>
+        <w:ind w:left="3600" w:hanging="360"/>
+      </w:pPr>
+    </w:lvl>
+    <w:lvl w:ilvl="5" w:tplc="0421001B" w:tentative="1">
+      <w:start w:val="1"/>
+      <w:numFmt w:val="lowerRoman"/>
+      <w:lvlText w:val="%6."/>
+      <w:lvlJc w:val="right"/>
+      <w:pPr>
+        <w:ind w:left="4320" w:hanging="180"/>
+      </w:pPr>
+    </w:lvl>
+    <w:lvl w:ilvl="6" w:tplc="0421000F" w:tentative="1">
+      <w:start w:val="1"/>
+      <w:numFmt w:val="decimal"/>
+      <w:lvlText w:val="%7."/>
+      <w:lvlJc w:val="left"/>
+      <w:pPr>
+        <w:ind w:left="5040" w:hanging="360"/>
+      </w:pPr>
+    </w:lvl>
+    <w:lvl w:ilvl="7" w:tplc="04210019" w:tentative="1">
+      <w:start w:val="1"/>
+      <w:numFmt w:val="lowerLetter"/>
+      <w:lvlText w:val="%8."/>
+      <w:lvlJc w:val="left"/>
+      <w:pPr>
+        <w:ind w:left="5760" w:hanging="360"/>
+      </w:pPr>
+    </w:lvl>
+    <w:lvl w:ilvl="8" w:tplc="0421001B" w:tentative="1">
+      <w:start w:val="1"/>
+      <w:numFmt w:val="lowerRoman"/>
+      <w:lvlText w:val="%9."/>
+      <w:lvlJc w:val="right"/>
+      <w:pPr>
+        <w:ind w:left="6480" w:hanging="180"/>
+      </w:pPr>
+    </w:lvl>
+  </w:abstractNum>
   <w:num w:numId="1">
-    <w:abstractNumId w:val="20"/>
+    <w:abstractNumId w:val="23"/>
   </w:num>
   <w:num w:numId="2">
     <w:abstractNumId w:val="6"/>
   </w:num>
   <w:num w:numId="3">
-    <w:abstractNumId w:val="11"/>
+    <w:abstractNumId w:val="12"/>
   </w:num>
   <w:num w:numId="4">
     <w:abstractNumId w:val="8"/>
   </w:num>
   <w:num w:numId="5">
-    <w:abstractNumId w:val="12"/>
+    <w:abstractNumId w:val="13"/>
   </w:num>
   <w:num w:numId="6">
     <w:abstractNumId w:val="1"/>
   </w:num>
   <w:num w:numId="7">
-    <w:abstractNumId w:val="14"/>
+    <w:abstractNumId w:val="16"/>
   </w:num>
   <w:num w:numId="8">
     <w:abstractNumId w:val="4"/>
@@ -5119,22 +6143,22 @@
     <w:abstractNumId w:val="9"/>
   </w:num>
   <w:num w:numId="11">
-    <w:abstractNumId w:val="10"/>
+    <w:abstractNumId w:val="11"/>
   </w:num>
   <w:num w:numId="12">
     <w:abstractNumId w:val="7"/>
   </w:num>
   <w:num w:numId="13">
-    <w:abstractNumId w:val="21"/>
+    <w:abstractNumId w:val="24"/>
   </w:num>
   <w:num w:numId="14">
     <w:abstractNumId w:val="0"/>
   </w:num>
   <w:num w:numId="15">
-    <w:abstractNumId w:val="13"/>
+    <w:abstractNumId w:val="14"/>
   </w:num>
   <w:num w:numId="16">
-    <w:abstractNumId w:val="16"/>
+    <w:abstractNumId w:val="18"/>
     <w:lvlOverride w:ilvl="0">
       <w:startOverride w:val="1"/>
     </w:lvlOverride>
@@ -5170,13 +6194,55 @@
     <w:abstractNumId w:val="5"/>
   </w:num>
   <w:num w:numId="19">
+    <w:abstractNumId w:val="19"/>
+  </w:num>
+  <w:num w:numId="20">
+    <w:abstractNumId w:val="20"/>
+  </w:num>
+  <w:num w:numId="21">
     <w:abstractNumId w:val="17"/>
   </w:num>
-  <w:num w:numId="20">
-    <w:abstractNumId w:val="18"/>
+  <w:num w:numId="22">
+    <w:abstractNumId w:val="23"/>
+    <w:lvlOverride w:ilvl="0">
+      <w:startOverride w:val="1"/>
+    </w:lvlOverride>
+    <w:lvlOverride w:ilvl="1">
+      <w:startOverride w:val="1"/>
+    </w:lvlOverride>
+    <w:lvlOverride w:ilvl="2">
+      <w:startOverride w:val="1"/>
+    </w:lvlOverride>
+    <w:lvlOverride w:ilvl="3">
+      <w:startOverride w:val="1"/>
+    </w:lvlOverride>
+    <w:lvlOverride w:ilvl="4">
+      <w:startOverride w:val="1"/>
+    </w:lvlOverride>
+    <w:lvlOverride w:ilvl="5">
+      <w:startOverride w:val="1"/>
+    </w:lvlOverride>
+    <w:lvlOverride w:ilvl="6">
+      <w:startOverride w:val="1"/>
+    </w:lvlOverride>
+    <w:lvlOverride w:ilvl="7">
+      <w:startOverride w:val="1"/>
+    </w:lvlOverride>
+    <w:lvlOverride w:ilvl="8">
+      <w:startOverride w:val="1"/>
+    </w:lvlOverride>
   </w:num>
-  <w:num w:numId="21">
+  <w:num w:numId="23">
+    <w:abstractNumId w:val="21"/>
+  </w:num>
+  <w:num w:numId="24">
+    <w:abstractNumId w:val="10"/>
+  </w:num>
+  <w:num w:numId="25">
     <w:abstractNumId w:val="15"/>
+  </w:num>
+  <w:num w:numId="26">
+    <w:abstractNumId w:val="25"/>
   </w:num>
   <w:numIdMacAtCleanup w:val="13"/>
 </w:numbering>
@@ -5620,14 +6686,10 @@
     <w:uiPriority w:val="9"/>
     <w:unhideWhenUsed/>
     <w:qFormat/>
-    <w:rsid w:val="00EF5272"/>
+    <w:rsid w:val="00C80E98"/>
     <w:pPr>
       <w:keepNext/>
       <w:keepLines/>
-      <w:numPr>
-        <w:ilvl w:val="1"/>
-        <w:numId w:val="1"/>
-      </w:numPr>
       <w:spacing w:before="200" w:after="0"/>
       <w:outlineLvl w:val="1"/>
     </w:pPr>
@@ -5652,6 +6714,7 @@
     <w:pPr>
       <w:numPr>
         <w:ilvl w:val="2"/>
+        <w:numId w:val="1"/>
       </w:numPr>
       <w:outlineLvl w:val="2"/>
     </w:pPr>
@@ -5867,7 +6930,7 @@
     <w:basedOn w:val="DefaultParagraphFont"/>
     <w:link w:val="Heading2"/>
     <w:uiPriority w:val="9"/>
-    <w:rsid w:val="00EF5272"/>
+    <w:rsid w:val="00C80E98"/>
     <w:rPr>
       <w:rFonts w:ascii="Times New Roman" w:eastAsiaTheme="majorEastAsia" w:hAnsi="Times New Roman" w:cstheme="majorBidi"/>
       <w:b/>
@@ -5897,7 +6960,7 @@
     <w:basedOn w:val="Normal"/>
     <w:autoRedefine/>
     <w:qFormat/>
-    <w:rsid w:val="00A038B4"/>
+    <w:rsid w:val="00A03018"/>
     <w:pPr>
       <w:ind w:firstLine="567"/>
     </w:pPr>
@@ -6360,554 +7423,49 @@
       <w:lang w:eastAsia="zh-CN"/>
     </w:rPr>
   </w:style>
-</w:styles>
-</file>
-
-<file path=word/glossary/document.xml><?xml version="1.0" encoding="utf-8"?>
-<w:glossaryDocument xmlns:wpc="http://schemas.microsoft.com/office/word/2010/wordprocessingCanvas" xmlns:mc="http://schemas.openxmlformats.org/markup-compatibility/2006" xmlns:o="urn:schemas-microsoft-com:office:office" xmlns:r="http://schemas.openxmlformats.org/officeDocument/2006/relationships" xmlns:m="http://schemas.openxmlformats.org/officeDocument/2006/math" xmlns:v="urn:schemas-microsoft-com:vml" xmlns:wp14="http://schemas.microsoft.com/office/word/2010/wordprocessingDrawing" xmlns:wp="http://schemas.openxmlformats.org/drawingml/2006/wordprocessingDrawing" xmlns:w10="urn:schemas-microsoft-com:office:word" xmlns:w="http://schemas.openxmlformats.org/wordprocessingml/2006/main" xmlns:w14="http://schemas.microsoft.com/office/word/2010/wordml" xmlns:w15="http://schemas.microsoft.com/office/word/2012/wordml" xmlns:wpg="http://schemas.microsoft.com/office/word/2010/wordprocessingGroup" xmlns:wpi="http://schemas.microsoft.com/office/word/2010/wordprocessingInk" xmlns:wne="http://schemas.microsoft.com/office/word/2006/wordml" xmlns:wps="http://schemas.microsoft.com/office/word/2010/wordprocessingShape" mc:Ignorable="w14 w15 wp14"/>
-</file>
-
-<file path=word/glossary/fontTable.xml><?xml version="1.0" encoding="utf-8"?>
-<w:fonts xmlns:mc="http://schemas.openxmlformats.org/markup-compatibility/2006" xmlns:r="http://schemas.openxmlformats.org/officeDocument/2006/relationships" xmlns:w="http://schemas.openxmlformats.org/wordprocessingml/2006/main" xmlns:w14="http://schemas.microsoft.com/office/word/2010/wordml" xmlns:w15="http://schemas.microsoft.com/office/word/2012/wordml" mc:Ignorable="w14 w15">
-  <w:font w:name="Wingdings">
-    <w:panose1 w:val="05000000000000000000"/>
-    <w:charset w:val="02"/>
-    <w:family w:val="auto"/>
-    <w:pitch w:val="variable"/>
-    <w:sig w:usb0="00000000" w:usb1="10000000" w:usb2="00000000" w:usb3="00000000" w:csb0="80000000" w:csb1="00000000"/>
-  </w:font>
-  <w:font w:name="Times New Roman">
-    <w:panose1 w:val="02020603050405020304"/>
-    <w:charset w:val="00"/>
-    <w:family w:val="roman"/>
-    <w:pitch w:val="variable"/>
-    <w:sig w:usb0="E0002AFF" w:usb1="C0007841" w:usb2="00000009" w:usb3="00000000" w:csb0="000001FF" w:csb1="00000000"/>
-  </w:font>
-  <w:font w:name="Courier New">
-    <w:panose1 w:val="02070309020205020404"/>
-    <w:charset w:val="00"/>
-    <w:family w:val="modern"/>
-    <w:pitch w:val="fixed"/>
-    <w:sig w:usb0="E0002AFF" w:usb1="C0007843" w:usb2="00000009" w:usb3="00000000" w:csb0="000001FF" w:csb1="00000000"/>
-  </w:font>
-  <w:font w:name="Symbol">
-    <w:panose1 w:val="05050102010706020507"/>
-    <w:charset w:val="02"/>
-    <w:family w:val="roman"/>
-    <w:pitch w:val="variable"/>
-    <w:sig w:usb0="00000000" w:usb1="10000000" w:usb2="00000000" w:usb3="00000000" w:csb0="80000000" w:csb1="00000000"/>
-  </w:font>
-  <w:font w:name="Calibri">
-    <w:panose1 w:val="020F0502020204030204"/>
-    <w:charset w:val="00"/>
-    <w:family w:val="swiss"/>
-    <w:pitch w:val="variable"/>
-    <w:sig w:usb0="E00002FF" w:usb1="4000ACFF" w:usb2="00000001" w:usb3="00000000" w:csb0="0000019F" w:csb1="00000000"/>
-  </w:font>
-  <w:font w:name="Cambria">
-    <w:panose1 w:val="02040503050406030204"/>
-    <w:charset w:val="00"/>
-    <w:family w:val="roman"/>
-    <w:pitch w:val="variable"/>
-    <w:sig w:usb0="E00002FF" w:usb1="400004FF" w:usb2="00000000" w:usb3="00000000" w:csb0="0000019F" w:csb1="00000000"/>
-  </w:font>
-  <w:font w:name="Tahoma">
-    <w:panose1 w:val="020B0604030504040204"/>
-    <w:charset w:val="00"/>
-    <w:family w:val="swiss"/>
-    <w:pitch w:val="variable"/>
-    <w:sig w:usb0="E1002EFF" w:usb1="C000605B" w:usb2="00000029" w:usb3="00000000" w:csb0="000101FF" w:csb1="00000000"/>
-  </w:font>
-  <w:font w:name="Calibri Light">
-    <w:panose1 w:val="020F0302020204030204"/>
-    <w:charset w:val="00"/>
-    <w:family w:val="swiss"/>
-    <w:pitch w:val="variable"/>
-    <w:sig w:usb0="A00002EF" w:usb1="4000207B" w:usb2="00000000" w:usb3="00000000" w:csb0="0000019F" w:csb1="00000000"/>
-  </w:font>
-</w:fonts>
-</file>
-
-<file path=word/glossary/settings.xml><?xml version="1.0" encoding="utf-8"?>
-<w:settings xmlns:mc="http://schemas.openxmlformats.org/markup-compatibility/2006" xmlns:o="urn:schemas-microsoft-com:office:office" xmlns:r="http://schemas.openxmlformats.org/officeDocument/2006/relationships" xmlns:m="http://schemas.openxmlformats.org/officeDocument/2006/math" xmlns:v="urn:schemas-microsoft-com:vml" xmlns:w10="urn:schemas-microsoft-com:office:word" xmlns:w="http://schemas.openxmlformats.org/wordprocessingml/2006/main" xmlns:w14="http://schemas.microsoft.com/office/word/2010/wordml" xmlns:w15="http://schemas.microsoft.com/office/word/2012/wordml" xmlns:sl="http://schemas.openxmlformats.org/schemaLibrary/2006/main" mc:Ignorable="w14 w15">
-  <w:view w:val="normal"/>
-  <w:defaultTabStop w:val="720"/>
-  <w:characterSpacingControl w:val="doNotCompress"/>
-  <w:compat>
-    <w:useFELayout/>
-    <w:compatSetting w:name="compatibilityMode" w:uri="http://schemas.microsoft.com/office/word" w:val="15"/>
-    <w:compatSetting w:name="overrideTableStyleFontSizeAndJustification" w:uri="http://schemas.microsoft.com/office/word" w:val="1"/>
-    <w:compatSetting w:name="enableOpenTypeFeatures" w:uri="http://schemas.microsoft.com/office/word" w:val="1"/>
-    <w:compatSetting w:name="doNotFlipMirrorIndents" w:uri="http://schemas.microsoft.com/office/word" w:val="1"/>
-    <w:compatSetting w:name="differentiateMultirowTableHeaders" w:uri="http://schemas.microsoft.com/office/word" w:val="1"/>
-  </w:compat>
-  <w:rsids>
-    <w:rsidRoot w:val="00C35026"/>
-    <w:rsid w:val="00C35026"/>
-    <w:rsid w:val="00FC4796"/>
-  </w:rsids>
-  <m:mathPr>
-    <m:mathFont m:val="Cambria Math"/>
-    <m:brkBin m:val="before"/>
-    <m:brkBinSub m:val="--"/>
-    <m:smallFrac m:val="0"/>
-    <m:dispDef/>
-    <m:lMargin m:val="0"/>
-    <m:rMargin m:val="0"/>
-    <m:defJc m:val="centerGroup"/>
-    <m:wrapIndent m:val="1440"/>
-    <m:intLim m:val="subSup"/>
-    <m:naryLim m:val="undOvr"/>
-  </m:mathPr>
-  <w:themeFontLang w:val="id-ID"/>
-  <w:clrSchemeMapping w:bg1="light1" w:t1="dark1" w:bg2="light2" w:t2="dark2" w:accent1="accent1" w:accent2="accent2" w:accent3="accent3" w:accent4="accent4" w:accent5="accent5" w:accent6="accent6" w:hyperlink="hyperlink" w:followedHyperlink="followedHyperlink"/>
-  <w:decimalSymbol w:val=","/>
-  <w:listSeparator w:val=";"/>
-  <w15:chartTrackingRefBased/>
-</w:settings>
-</file>
-
-<file path=word/glossary/styles.xml><?xml version="1.0" encoding="utf-8"?>
-<w:styles xmlns:mc="http://schemas.openxmlformats.org/markup-compatibility/2006" xmlns:r="http://schemas.openxmlformats.org/officeDocument/2006/relationships" xmlns:w="http://schemas.openxmlformats.org/wordprocessingml/2006/main" xmlns:w14="http://schemas.microsoft.com/office/word/2010/wordml" xmlns:w15="http://schemas.microsoft.com/office/word/2012/wordml" mc:Ignorable="w14 w15">
-  <w:docDefaults>
-    <w:rPrDefault>
-      <w:rPr>
-        <w:rFonts w:asciiTheme="minorHAnsi" w:eastAsiaTheme="minorEastAsia" w:hAnsiTheme="minorHAnsi" w:cstheme="minorBidi"/>
-        <w:sz w:val="22"/>
-        <w:szCs w:val="22"/>
-        <w:lang w:val="id-ID" w:eastAsia="id-ID" w:bidi="ar-SA"/>
-      </w:rPr>
-    </w:rPrDefault>
-    <w:pPrDefault>
-      <w:pPr>
-        <w:spacing w:after="160" w:line="259" w:lineRule="auto"/>
-      </w:pPr>
-    </w:pPrDefault>
-  </w:docDefaults>
-  <w:latentStyles w:defLockedState="0" w:defUIPriority="99" w:defSemiHidden="0" w:defUnhideWhenUsed="0" w:defQFormat="0" w:count="371">
-    <w:lsdException w:name="Normal" w:uiPriority="0" w:qFormat="1"/>
-    <w:lsdException w:name="heading 1" w:uiPriority="9" w:qFormat="1"/>
-    <w:lsdException w:name="heading 2" w:semiHidden="1" w:uiPriority="9" w:unhideWhenUsed="1" w:qFormat="1"/>
-    <w:lsdException w:name="heading 3" w:semiHidden="1" w:uiPriority="9" w:unhideWhenUsed="1" w:qFormat="1"/>
-    <w:lsdException w:name="heading 4" w:semiHidden="1" w:uiPriority="9" w:unhideWhenUsed="1" w:qFormat="1"/>
-    <w:lsdException w:name="heading 5" w:semiHidden="1" w:uiPriority="9" w:unhideWhenUsed="1" w:qFormat="1"/>
-    <w:lsdException w:name="heading 6" w:semiHidden="1" w:uiPriority="9" w:unhideWhenUsed="1" w:qFormat="1"/>
-    <w:lsdException w:name="heading 7" w:semiHidden="1" w:uiPriority="9" w:unhideWhenUsed="1" w:qFormat="1"/>
-    <w:lsdException w:name="heading 8" w:semiHidden="1" w:uiPriority="9" w:unhideWhenUsed="1" w:qFormat="1"/>
-    <w:lsdException w:name="heading 9" w:semiHidden="1" w:uiPriority="9" w:unhideWhenUsed="1" w:qFormat="1"/>
-    <w:lsdException w:name="index 1" w:semiHidden="1" w:unhideWhenUsed="1"/>
-    <w:lsdException w:name="index 2" w:semiHidden="1" w:unhideWhenUsed="1"/>
-    <w:lsdException w:name="index 3" w:semiHidden="1" w:unhideWhenUsed="1"/>
-    <w:lsdException w:name="index 4" w:semiHidden="1" w:unhideWhenUsed="1"/>
-    <w:lsdException w:name="index 5" w:semiHidden="1" w:unhideWhenUsed="1"/>
-    <w:lsdException w:name="index 6" w:semiHidden="1" w:unhideWhenUsed="1"/>
-    <w:lsdException w:name="index 7" w:semiHidden="1" w:unhideWhenUsed="1"/>
-    <w:lsdException w:name="index 8" w:semiHidden="1" w:unhideWhenUsed="1"/>
-    <w:lsdException w:name="index 9" w:semiHidden="1" w:unhideWhenUsed="1"/>
-    <w:lsdException w:name="toc 1" w:semiHidden="1" w:uiPriority="39" w:unhideWhenUsed="1"/>
-    <w:lsdException w:name="toc 2" w:semiHidden="1" w:uiPriority="39" w:unhideWhenUsed="1"/>
-    <w:lsdException w:name="toc 3" w:semiHidden="1" w:uiPriority="39" w:unhideWhenUsed="1"/>
-    <w:lsdException w:name="toc 4" w:semiHidden="1" w:uiPriority="39" w:unhideWhenUsed="1"/>
-    <w:lsdException w:name="toc 5" w:semiHidden="1" w:uiPriority="39" w:unhideWhenUsed="1"/>
-    <w:lsdException w:name="toc 6" w:semiHidden="1" w:uiPriority="39" w:unhideWhenUsed="1"/>
-    <w:lsdException w:name="toc 7" w:semiHidden="1" w:uiPriority="39" w:unhideWhenUsed="1"/>
-    <w:lsdException w:name="toc 8" w:semiHidden="1" w:uiPriority="39" w:unhideWhenUsed="1"/>
-    <w:lsdException w:name="toc 9" w:semiHidden="1" w:uiPriority="39" w:unhideWhenUsed="1"/>
-    <w:lsdException w:name="Normal Indent" w:semiHidden="1" w:unhideWhenUsed="1"/>
-    <w:lsdException w:name="footnote text" w:semiHidden="1" w:unhideWhenUsed="1"/>
-    <w:lsdException w:name="annotation text" w:semiHidden="1" w:unhideWhenUsed="1"/>
-    <w:lsdException w:name="header" w:semiHidden="1" w:unhideWhenUsed="1"/>
-    <w:lsdException w:name="footer" w:semiHidden="1" w:unhideWhenUsed="1"/>
-    <w:lsdException w:name="index heading" w:semiHidden="1" w:unhideWhenUsed="1"/>
-    <w:lsdException w:name="caption" w:semiHidden="1" w:uiPriority="35" w:unhideWhenUsed="1" w:qFormat="1"/>
-    <w:lsdException w:name="table of figures" w:semiHidden="1" w:unhideWhenUsed="1"/>
-    <w:lsdException w:name="envelope address" w:semiHidden="1" w:unhideWhenUsed="1"/>
-    <w:lsdException w:name="envelope return" w:semiHidden="1" w:unhideWhenUsed="1"/>
-    <w:lsdException w:name="footnote reference" w:semiHidden="1" w:unhideWhenUsed="1"/>
-    <w:lsdException w:name="annotation reference" w:semiHidden="1" w:unhideWhenUsed="1"/>
-    <w:lsdException w:name="line number" w:semiHidden="1" w:unhideWhenUsed="1"/>
-    <w:lsdException w:name="page number" w:semiHidden="1" w:unhideWhenUsed="1"/>
-    <w:lsdException w:name="endnote reference" w:semiHidden="1" w:unhideWhenUsed="1"/>
-    <w:lsdException w:name="endnote text" w:semiHidden="1" w:unhideWhenUsed="1"/>
-    <w:lsdException w:name="table of authorities" w:semiHidden="1" w:unhideWhenUsed="1"/>
-    <w:lsdException w:name="macro" w:semiHidden="1" w:unhideWhenUsed="1"/>
-    <w:lsdException w:name="toa heading" w:semiHidden="1" w:unhideWhenUsed="1"/>
-    <w:lsdException w:name="List" w:semiHidden="1" w:unhideWhenUsed="1"/>
-    <w:lsdException w:name="List Bullet" w:semiHidden="1" w:unhideWhenUsed="1"/>
-    <w:lsdException w:name="List Number" w:semiHidden="1" w:unhideWhenUsed="1"/>
-    <w:lsdException w:name="List 2" w:semiHidden="1" w:unhideWhenUsed="1"/>
-    <w:lsdException w:name="List 3" w:semiHidden="1" w:unhideWhenUsed="1"/>
-    <w:lsdException w:name="List 4" w:semiHidden="1" w:unhideWhenUsed="1"/>
-    <w:lsdException w:name="List 5" w:semiHidden="1" w:unhideWhenUsed="1"/>
-    <w:lsdException w:name="List Bullet 2" w:semiHidden="1" w:unhideWhenUsed="1"/>
-    <w:lsdException w:name="List Bullet 3" w:semiHidden="1" w:unhideWhenUsed="1"/>
-    <w:lsdException w:name="List Bullet 4" w:semiHidden="1" w:unhideWhenUsed="1"/>
-    <w:lsdException w:name="List Bullet 5" w:semiHidden="1" w:unhideWhenUsed="1"/>
-    <w:lsdException w:name="List Number 2" w:semiHidden="1" w:unhideWhenUsed="1"/>
-    <w:lsdException w:name="List Number 3" w:semiHidden="1" w:unhideWhenUsed="1"/>
-    <w:lsdException w:name="List Number 4" w:semiHidden="1" w:unhideWhenUsed="1"/>
-    <w:lsdException w:name="List Number 5" w:semiHidden="1" w:unhideWhenUsed="1"/>
-    <w:lsdException w:name="Title" w:uiPriority="10" w:qFormat="1"/>
-    <w:lsdException w:name="Closing" w:semiHidden="1" w:unhideWhenUsed="1"/>
-    <w:lsdException w:name="Signature" w:semiHidden="1" w:unhideWhenUsed="1"/>
-    <w:lsdException w:name="Default Paragraph Font" w:semiHidden="1" w:uiPriority="1" w:unhideWhenUsed="1"/>
-    <w:lsdException w:name="Body Text" w:semiHidden="1" w:unhideWhenUsed="1"/>
-    <w:lsdException w:name="Body Text Indent" w:semiHidden="1" w:unhideWhenUsed="1"/>
-    <w:lsdException w:name="List Continue" w:semiHidden="1" w:unhideWhenUsed="1"/>
-    <w:lsdException w:name="List Continue 2" w:semiHidden="1" w:unhideWhenUsed="1"/>
-    <w:lsdException w:name="List Continue 3" w:semiHidden="1" w:unhideWhenUsed="1"/>
-    <w:lsdException w:name="List Continue 4" w:semiHidden="1" w:unhideWhenUsed="1"/>
-    <w:lsdException w:name="List Continue 5" w:semiHidden="1" w:unhideWhenUsed="1"/>
-    <w:lsdException w:name="Message Header" w:semiHidden="1" w:unhideWhenUsed="1"/>
-    <w:lsdException w:name="Subtitle" w:uiPriority="11" w:qFormat="1"/>
-    <w:lsdException w:name="Salutation" w:semiHidden="1" w:unhideWhenUsed="1"/>
-    <w:lsdException w:name="Date" w:semiHidden="1" w:unhideWhenUsed="1"/>
-    <w:lsdException w:name="Body Text First Indent" w:semiHidden="1" w:unhideWhenUsed="1"/>
-    <w:lsdException w:name="Body Text First Indent 2" w:semiHidden="1" w:unhideWhenUsed="1"/>
-    <w:lsdException w:name="Note Heading" w:semiHidden="1" w:unhideWhenUsed="1"/>
-    <w:lsdException w:name="Body Text 2" w:semiHidden="1" w:unhideWhenUsed="1"/>
-    <w:lsdException w:name="Body Text 3" w:semiHidden="1" w:unhideWhenUsed="1"/>
-    <w:lsdException w:name="Body Text Indent 2" w:semiHidden="1" w:unhideWhenUsed="1"/>
-    <w:lsdException w:name="Body Text Indent 3" w:semiHidden="1" w:unhideWhenUsed="1"/>
-    <w:lsdException w:name="Block Text" w:semiHidden="1" w:unhideWhenUsed="1"/>
-    <w:lsdException w:name="Hyperlink" w:semiHidden="1" w:unhideWhenUsed="1"/>
-    <w:lsdException w:name="FollowedHyperlink" w:semiHidden="1" w:unhideWhenUsed="1"/>
-    <w:lsdException w:name="Strong" w:uiPriority="22" w:qFormat="1"/>
-    <w:lsdException w:name="Emphasis" w:uiPriority="20" w:qFormat="1"/>
-    <w:lsdException w:name="Document Map" w:semiHidden="1" w:unhideWhenUsed="1"/>
-    <w:lsdException w:name="Plain Text" w:semiHidden="1" w:unhideWhenUsed="1"/>
-    <w:lsdException w:name="E-mail Signature" w:semiHidden="1" w:unhideWhenUsed="1"/>
-    <w:lsdException w:name="HTML Top of Form" w:semiHidden="1" w:unhideWhenUsed="1"/>
-    <w:lsdException w:name="HTML Bottom of Form" w:semiHidden="1" w:unhideWhenUsed="1"/>
-    <w:lsdException w:name="Normal (Web)" w:semiHidden="1" w:unhideWhenUsed="1"/>
-    <w:lsdException w:name="HTML Acronym" w:semiHidden="1" w:unhideWhenUsed="1"/>
-    <w:lsdException w:name="HTML Address" w:semiHidden="1" w:unhideWhenUsed="1"/>
-    <w:lsdException w:name="HTML Cite" w:semiHidden="1" w:unhideWhenUsed="1"/>
-    <w:lsdException w:name="HTML Code" w:semiHidden="1" w:unhideWhenUsed="1"/>
-    <w:lsdException w:name="HTML Definition" w:semiHidden="1" w:unhideWhenUsed="1"/>
-    <w:lsdException w:name="HTML Keyboard" w:semiHidden="1" w:unhideWhenUsed="1"/>
-    <w:lsdException w:name="HTML Preformatted" w:semiHidden="1" w:unhideWhenUsed="1"/>
-    <w:lsdException w:name="HTML Sample" w:semiHidden="1" w:unhideWhenUsed="1"/>
-    <w:lsdException w:name="HTML Typewriter" w:semiHidden="1" w:unhideWhenUsed="1"/>
-    <w:lsdException w:name="HTML Variable" w:semiHidden="1" w:unhideWhenUsed="1"/>
-    <w:lsdException w:name="Normal Table" w:semiHidden="1" w:unhideWhenUsed="1"/>
-    <w:lsdException w:name="annotation subject" w:semiHidden="1" w:unhideWhenUsed="1"/>
-    <w:lsdException w:name="No List" w:semiHidden="1" w:unhideWhenUsed="1"/>
-    <w:lsdException w:name="Outline List 1" w:semiHidden="1" w:unhideWhenUsed="1"/>
-    <w:lsdException w:name="Outline List 2" w:semiHidden="1" w:unhideWhenUsed="1"/>
-    <w:lsdException w:name="Outline List 3" w:semiHidden="1" w:unhideWhenUsed="1"/>
-    <w:lsdException w:name="Table Simple 1" w:semiHidden="1" w:unhideWhenUsed="1"/>
-    <w:lsdException w:name="Table Simple 2" w:semiHidden="1" w:unhideWhenUsed="1"/>
-    <w:lsdException w:name="Table Simple 3" w:semiHidden="1" w:unhideWhenUsed="1"/>
-    <w:lsdException w:name="Table Classic 1" w:semiHidden="1" w:unhideWhenUsed="1"/>
-    <w:lsdException w:name="Table Classic 2" w:semiHidden="1" w:unhideWhenUsed="1"/>
-    <w:lsdException w:name="Table Classic 3" w:semiHidden="1" w:unhideWhenUsed="1"/>
-    <w:lsdException w:name="Table Classic 4" w:semiHidden="1" w:unhideWhenUsed="1"/>
-    <w:lsdException w:name="Table Colorful 1" w:semiHidden="1" w:unhideWhenUsed="1"/>
-    <w:lsdException w:name="Table Colorful 2" w:semiHidden="1" w:unhideWhenUsed="1"/>
-    <w:lsdException w:name="Table Colorful 3" w:semiHidden="1" w:unhideWhenUsed="1"/>
-    <w:lsdException w:name="Table Columns 1" w:semiHidden="1" w:unhideWhenUsed="1"/>
-    <w:lsdException w:name="Table Columns 2" w:semiHidden="1" w:unhideWhenUsed="1"/>
-    <w:lsdException w:name="Table Columns 3" w:semiHidden="1" w:unhideWhenUsed="1"/>
-    <w:lsdException w:name="Table Columns 4" w:semiHidden="1" w:unhideWhenUsed="1"/>
-    <w:lsdException w:name="Table Columns 5" w:semiHidden="1" w:unhideWhenUsed="1"/>
-    <w:lsdException w:name="Table Grid 1" w:semiHidden="1" w:unhideWhenUsed="1"/>
-    <w:lsdException w:name="Table Grid 2" w:semiHidden="1" w:unhideWhenUsed="1"/>
-    <w:lsdException w:name="Table Grid 3" w:semiHidden="1" w:unhideWhenUsed="1"/>
-    <w:lsdException w:name="Table Grid 4" w:semiHidden="1" w:unhideWhenUsed="1"/>
-    <w:lsdException w:name="Table Grid 5" w:semiHidden="1" w:unhideWhenUsed="1"/>
-    <w:lsdException w:name="Table Grid 6" w:semiHidden="1" w:unhideWhenUsed="1"/>
-    <w:lsdException w:name="Table Grid 7" w:semiHidden="1" w:unhideWhenUsed="1"/>
-    <w:lsdException w:name="Table Grid 8" w:semiHidden="1" w:unhideWhenUsed="1"/>
-    <w:lsdException w:name="Table List 1" w:semiHidden="1" w:unhideWhenUsed="1"/>
-    <w:lsdException w:name="Table List 2" w:semiHidden="1" w:unhideWhenUsed="1"/>
-    <w:lsdException w:name="Table List 3" w:semiHidden="1" w:unhideWhenUsed="1"/>
-    <w:lsdException w:name="Table List 4" w:semiHidden="1" w:unhideWhenUsed="1"/>
-    <w:lsdException w:name="Table List 5" w:semiHidden="1" w:unhideWhenUsed="1"/>
-    <w:lsdException w:name="Table List 6" w:semiHidden="1" w:unhideWhenUsed="1"/>
-    <w:lsdException w:name="Table List 7" w:semiHidden="1" w:unhideWhenUsed="1"/>
-    <w:lsdException w:name="Table List 8" w:semiHidden="1" w:unhideWhenUsed="1"/>
-    <w:lsdException w:name="Table 3D effects 1" w:semiHidden="1" w:unhideWhenUsed="1"/>
-    <w:lsdException w:name="Table 3D effects 2" w:semiHidden="1" w:unhideWhenUsed="1"/>
-    <w:lsdException w:name="Table 3D effects 3" w:semiHidden="1" w:unhideWhenUsed="1"/>
-    <w:lsdException w:name="Table Contemporary" w:semiHidden="1" w:unhideWhenUsed="1"/>
-    <w:lsdException w:name="Table Elegant" w:semiHidden="1" w:unhideWhenUsed="1"/>
-    <w:lsdException w:name="Table Professional" w:semiHidden="1" w:unhideWhenUsed="1"/>
-    <w:lsdException w:name="Table Subtle 1" w:semiHidden="1" w:unhideWhenUsed="1"/>
-    <w:lsdException w:name="Table Subtle 2" w:semiHidden="1" w:unhideWhenUsed="1"/>
-    <w:lsdException w:name="Table Web 1" w:semiHidden="1" w:unhideWhenUsed="1"/>
-    <w:lsdException w:name="Table Web 2" w:semiHidden="1" w:unhideWhenUsed="1"/>
-    <w:lsdException w:name="Table Web 3" w:semiHidden="1" w:unhideWhenUsed="1"/>
-    <w:lsdException w:name="Balloon Text" w:semiHidden="1" w:unhideWhenUsed="1"/>
-    <w:lsdException w:name="Table Grid" w:uiPriority="39"/>
-    <w:lsdException w:name="Table Theme" w:semiHidden="1" w:unhideWhenUsed="1"/>
-    <w:lsdException w:name="Placeholder Text" w:semiHidden="1"/>
-    <w:lsdException w:name="No Spacing" w:uiPriority="1" w:qFormat="1"/>
-    <w:lsdException w:name="Light Shading" w:uiPriority="60"/>
-    <w:lsdException w:name="Light List" w:uiPriority="61"/>
-    <w:lsdException w:name="Light Grid" w:uiPriority="62"/>
-    <w:lsdException w:name="Medium Shading 1" w:uiPriority="63"/>
-    <w:lsdException w:name="Medium Shading 2" w:uiPriority="64"/>
-    <w:lsdException w:name="Medium List 1" w:uiPriority="65"/>
-    <w:lsdException w:name="Medium List 2" w:uiPriority="66"/>
-    <w:lsdException w:name="Medium Grid 1" w:uiPriority="67"/>
-    <w:lsdException w:name="Medium Grid 2" w:uiPriority="68"/>
-    <w:lsdException w:name="Medium Grid 3" w:uiPriority="69"/>
-    <w:lsdException w:name="Dark List" w:uiPriority="70"/>
-    <w:lsdException w:name="Colorful Shading" w:uiPriority="71"/>
-    <w:lsdException w:name="Colorful List" w:uiPriority="72"/>
-    <w:lsdException w:name="Colorful Grid" w:uiPriority="73"/>
-    <w:lsdException w:name="Light Shading Accent 1" w:uiPriority="60"/>
-    <w:lsdException w:name="Light List Accent 1" w:uiPriority="61"/>
-    <w:lsdException w:name="Light Grid Accent 1" w:uiPriority="62"/>
-    <w:lsdException w:name="Medium Shading 1 Accent 1" w:uiPriority="63"/>
-    <w:lsdException w:name="Medium Shading 2 Accent 1" w:uiPriority="64"/>
-    <w:lsdException w:name="Medium List 1 Accent 1" w:uiPriority="65"/>
-    <w:lsdException w:name="Revision" w:semiHidden="1"/>
-    <w:lsdException w:name="List Paragraph" w:uiPriority="34" w:qFormat="1"/>
-    <w:lsdException w:name="Quote" w:uiPriority="29" w:qFormat="1"/>
-    <w:lsdException w:name="Intense Quote" w:uiPriority="30" w:qFormat="1"/>
-    <w:lsdException w:name="Medium List 2 Accent 1" w:uiPriority="66"/>
-    <w:lsdException w:name="Medium Grid 1 Accent 1" w:uiPriority="67"/>
-    <w:lsdException w:name="Medium Grid 2 Accent 1" w:uiPriority="68"/>
-    <w:lsdException w:name="Medium Grid 3 Accent 1" w:uiPriority="69"/>
-    <w:lsdException w:name="Dark List Accent 1" w:uiPriority="70"/>
-    <w:lsdException w:name="Colorful Shading Accent 1" w:uiPriority="71"/>
-    <w:lsdException w:name="Colorful List Accent 1" w:uiPriority="72"/>
-    <w:lsdException w:name="Colorful Grid Accent 1" w:uiPriority="73"/>
-    <w:lsdException w:name="Light Shading Accent 2" w:uiPriority="60"/>
-    <w:lsdException w:name="Light List Accent 2" w:uiPriority="61"/>
-    <w:lsdException w:name="Light Grid Accent 2" w:uiPriority="62"/>
-    <w:lsdException w:name="Medium Shading 1 Accent 2" w:uiPriority="63"/>
-    <w:lsdException w:name="Medium Shading 2 Accent 2" w:uiPriority="64"/>
-    <w:lsdException w:name="Medium List 1 Accent 2" w:uiPriority="65"/>
-    <w:lsdException w:name="Medium List 2 Accent 2" w:uiPriority="66"/>
-    <w:lsdException w:name="Medium Grid 1 Accent 2" w:uiPriority="67"/>
-    <w:lsdException w:name="Medium Grid 2 Accent 2" w:uiPriority="68"/>
-    <w:lsdException w:name="Medium Grid 3 Accent 2" w:uiPriority="69"/>
-    <w:lsdException w:name="Dark List Accent 2" w:uiPriority="70"/>
-    <w:lsdException w:name="Colorful Shading Accent 2" w:uiPriority="71"/>
-    <w:lsdException w:name="Colorful List Accent 2" w:uiPriority="72"/>
-    <w:lsdException w:name="Colorful Grid Accent 2" w:uiPriority="73"/>
-    <w:lsdException w:name="Light Shading Accent 3" w:uiPriority="60"/>
-    <w:lsdException w:name="Light List Accent 3" w:uiPriority="61"/>
-    <w:lsdException w:name="Light Grid Accent 3" w:uiPriority="62"/>
-    <w:lsdException w:name="Medium Shading 1 Accent 3" w:uiPriority="63"/>
-    <w:lsdException w:name="Medium Shading 2 Accent 3" w:uiPriority="64"/>
-    <w:lsdException w:name="Medium List 1 Accent 3" w:uiPriority="65"/>
-    <w:lsdException w:name="Medium List 2 Accent 3" w:uiPriority="66"/>
-    <w:lsdException w:name="Medium Grid 1 Accent 3" w:uiPriority="67"/>
-    <w:lsdException w:name="Medium Grid 2 Accent 3" w:uiPriority="68"/>
-    <w:lsdException w:name="Medium Grid 3 Accent 3" w:uiPriority="69"/>
-    <w:lsdException w:name="Dark List Accent 3" w:uiPriority="70"/>
-    <w:lsdException w:name="Colorful Shading Accent 3" w:uiPriority="71"/>
-    <w:lsdException w:name="Colorful List Accent 3" w:uiPriority="72"/>
-    <w:lsdException w:name="Colorful Grid Accent 3" w:uiPriority="73"/>
-    <w:lsdException w:name="Light Shading Accent 4" w:uiPriority="60"/>
-    <w:lsdException w:name="Light List Accent 4" w:uiPriority="61"/>
-    <w:lsdException w:name="Light Grid Accent 4" w:uiPriority="62"/>
-    <w:lsdException w:name="Medium Shading 1 Accent 4" w:uiPriority="63"/>
-    <w:lsdException w:name="Medium Shading 2 Accent 4" w:uiPriority="64"/>
-    <w:lsdException w:name="Medium List 1 Accent 4" w:uiPriority="65"/>
-    <w:lsdException w:name="Medium List 2 Accent 4" w:uiPriority="66"/>
-    <w:lsdException w:name="Medium Grid 1 Accent 4" w:uiPriority="67"/>
-    <w:lsdException w:name="Medium Grid 2 Accent 4" w:uiPriority="68"/>
-    <w:lsdException w:name="Medium Grid 3 Accent 4" w:uiPriority="69"/>
-    <w:lsdException w:name="Dark List Accent 4" w:uiPriority="70"/>
-    <w:lsdException w:name="Colorful Shading Accent 4" w:uiPriority="71"/>
-    <w:lsdException w:name="Colorful List Accent 4" w:uiPriority="72"/>
-    <w:lsdException w:name="Colorful Grid Accent 4" w:uiPriority="73"/>
-    <w:lsdException w:name="Light Shading Accent 5" w:uiPriority="60"/>
-    <w:lsdException w:name="Light List Accent 5" w:uiPriority="61"/>
-    <w:lsdException w:name="Light Grid Accent 5" w:uiPriority="62"/>
-    <w:lsdException w:name="Medium Shading 1 Accent 5" w:uiPriority="63"/>
-    <w:lsdException w:name="Medium Shading 2 Accent 5" w:uiPriority="64"/>
-    <w:lsdException w:name="Medium List 1 Accent 5" w:uiPriority="65"/>
-    <w:lsdException w:name="Medium List 2 Accent 5" w:uiPriority="66"/>
-    <w:lsdException w:name="Medium Grid 1 Accent 5" w:uiPriority="67"/>
-    <w:lsdException w:name="Medium Grid 2 Accent 5" w:uiPriority="68"/>
-    <w:lsdException w:name="Medium Grid 3 Accent 5" w:uiPriority="69"/>
-    <w:lsdException w:name="Dark List Accent 5" w:uiPriority="70"/>
-    <w:lsdException w:name="Colorful Shading Accent 5" w:uiPriority="71"/>
-    <w:lsdException w:name="Colorful List Accent 5" w:uiPriority="72"/>
-    <w:lsdException w:name="Colorful Grid Accent 5" w:uiPriority="73"/>
-    <w:lsdException w:name="Light Shading Accent 6" w:uiPriority="60"/>
-    <w:lsdException w:name="Light List Accent 6" w:uiPriority="61"/>
-    <w:lsdException w:name="Light Grid Accent 6" w:uiPriority="62"/>
-    <w:lsdException w:name="Medium Shading 1 Accent 6" w:uiPriority="63"/>
-    <w:lsdException w:name="Medium Shading 2 Accent 6" w:uiPriority="64"/>
-    <w:lsdException w:name="Medium List 1 Accent 6" w:uiPriority="65"/>
-    <w:lsdException w:name="Medium List 2 Accent 6" w:uiPriority="66"/>
-    <w:lsdException w:name="Medium Grid 1 Accent 6" w:uiPriority="67"/>
-    <w:lsdException w:name="Medium Grid 2 Accent 6" w:uiPriority="68"/>
-    <w:lsdException w:name="Medium Grid 3 Accent 6" w:uiPriority="69"/>
-    <w:lsdException w:name="Dark List Accent 6" w:uiPriority="70"/>
-    <w:lsdException w:name="Colorful Shading Accent 6" w:uiPriority="71"/>
-    <w:lsdException w:name="Colorful List Accent 6" w:uiPriority="72"/>
-    <w:lsdException w:name="Colorful Grid Accent 6" w:uiPriority="73"/>
-    <w:lsdException w:name="Subtle Emphasis" w:uiPriority="19" w:qFormat="1"/>
-    <w:lsdException w:name="Intense Emphasis" w:uiPriority="21" w:qFormat="1"/>
-    <w:lsdException w:name="Subtle Reference" w:uiPriority="31" w:qFormat="1"/>
-    <w:lsdException w:name="Intense Reference" w:uiPriority="32" w:qFormat="1"/>
-    <w:lsdException w:name="Book Title" w:uiPriority="33" w:qFormat="1"/>
-    <w:lsdException w:name="Bibliography" w:semiHidden="1" w:uiPriority="37" w:unhideWhenUsed="1"/>
-    <w:lsdException w:name="TOC Heading" w:semiHidden="1" w:uiPriority="39" w:unhideWhenUsed="1" w:qFormat="1"/>
-    <w:lsdException w:name="Plain Table 1" w:uiPriority="41"/>
-    <w:lsdException w:name="Plain Table 2" w:uiPriority="42"/>
-    <w:lsdException w:name="Plain Table 3" w:uiPriority="43"/>
-    <w:lsdException w:name="Plain Table 4" w:uiPriority="44"/>
-    <w:lsdException w:name="Plain Table 5" w:uiPriority="45"/>
-    <w:lsdException w:name="Grid Table Light" w:uiPriority="40"/>
-    <w:lsdException w:name="Grid Table 1 Light" w:uiPriority="46"/>
-    <w:lsdException w:name="Grid Table 2" w:uiPriority="47"/>
-    <w:lsdException w:name="Grid Table 3" w:uiPriority="48"/>
-    <w:lsdException w:name="Grid Table 4" w:uiPriority="49"/>
-    <w:lsdException w:name="Grid Table 5 Dark" w:uiPriority="50"/>
-    <w:lsdException w:name="Grid Table 6 Colorful" w:uiPriority="51"/>
-    <w:lsdException w:name="Grid Table 7 Colorful" w:uiPriority="52"/>
-    <w:lsdException w:name="Grid Table 1 Light Accent 1" w:uiPriority="46"/>
-    <w:lsdException w:name="Grid Table 2 Accent 1" w:uiPriority="47"/>
-    <w:lsdException w:name="Grid Table 3 Accent 1" w:uiPriority="48"/>
-    <w:lsdException w:name="Grid Table 4 Accent 1" w:uiPriority="49"/>
-    <w:lsdException w:name="Grid Table 5 Dark Accent 1" w:uiPriority="50"/>
-    <w:lsdException w:name="Grid Table 6 Colorful Accent 1" w:uiPriority="51"/>
-    <w:lsdException w:name="Grid Table 7 Colorful Accent 1" w:uiPriority="52"/>
-    <w:lsdException w:name="Grid Table 1 Light Accent 2" w:uiPriority="46"/>
-    <w:lsdException w:name="Grid Table 2 Accent 2" w:uiPriority="47"/>
-    <w:lsdException w:name="Grid Table 3 Accent 2" w:uiPriority="48"/>
-    <w:lsdException w:name="Grid Table 4 Accent 2" w:uiPriority="49"/>
-    <w:lsdException w:name="Grid Table 5 Dark Accent 2" w:uiPriority="50"/>
-    <w:lsdException w:name="Grid Table 6 Colorful Accent 2" w:uiPriority="51"/>
-    <w:lsdException w:name="Grid Table 7 Colorful Accent 2" w:uiPriority="52"/>
-    <w:lsdException w:name="Grid Table 1 Light Accent 3" w:uiPriority="46"/>
-    <w:lsdException w:name="Grid Table 2 Accent 3" w:uiPriority="47"/>
-    <w:lsdException w:name="Grid Table 3 Accent 3" w:uiPriority="48"/>
-    <w:lsdException w:name="Grid Table 4 Accent 3" w:uiPriority="49"/>
-    <w:lsdException w:name="Grid Table 5 Dark Accent 3" w:uiPriority="50"/>
-    <w:lsdException w:name="Grid Table 6 Colorful Accent 3" w:uiPriority="51"/>
-    <w:lsdException w:name="Grid Table 7 Colorful Accent 3" w:uiPriority="52"/>
-    <w:lsdException w:name="Grid Table 1 Light Accent 4" w:uiPriority="46"/>
-    <w:lsdException w:name="Grid Table 2 Accent 4" w:uiPriority="47"/>
-    <w:lsdException w:name="Grid Table 3 Accent 4" w:uiPriority="48"/>
-    <w:lsdException w:name="Grid Table 4 Accent 4" w:uiPriority="49"/>
-    <w:lsdException w:name="Grid Table 5 Dark Accent 4" w:uiPriority="50"/>
-    <w:lsdException w:name="Grid Table 6 Colorful Accent 4" w:uiPriority="51"/>
-    <w:lsdException w:name="Grid Table 7 Colorful Accent 4" w:uiPriority="52"/>
-    <w:lsdException w:name="Grid Table 1 Light Accent 5" w:uiPriority="46"/>
-    <w:lsdException w:name="Grid Table 2 Accent 5" w:uiPriority="47"/>
-    <w:lsdException w:name="Grid Table 3 Accent 5" w:uiPriority="48"/>
-    <w:lsdException w:name="Grid Table 4 Accent 5" w:uiPriority="49"/>
-    <w:lsdException w:name="Grid Table 5 Dark Accent 5" w:uiPriority="50"/>
-    <w:lsdException w:name="Grid Table 6 Colorful Accent 5" w:uiPriority="51"/>
-    <w:lsdException w:name="Grid Table 7 Colorful Accent 5" w:uiPriority="52"/>
-    <w:lsdException w:name="Grid Table 1 Light Accent 6" w:uiPriority="46"/>
-    <w:lsdException w:name="Grid Table 2 Accent 6" w:uiPriority="47"/>
-    <w:lsdException w:name="Grid Table 3 Accent 6" w:uiPriority="48"/>
-    <w:lsdException w:name="Grid Table 4 Accent 6" w:uiPriority="49"/>
-    <w:lsdException w:name="Grid Table 5 Dark Accent 6" w:uiPriority="50"/>
-    <w:lsdException w:name="Grid Table 6 Colorful Accent 6" w:uiPriority="51"/>
-    <w:lsdException w:name="Grid Table 7 Colorful Accent 6" w:uiPriority="52"/>
-    <w:lsdException w:name="List Table 1 Light" w:uiPriority="46"/>
-    <w:lsdException w:name="List Table 2" w:uiPriority="47"/>
-    <w:lsdException w:name="List Table 3" w:uiPriority="48"/>
-    <w:lsdException w:name="List Table 4" w:uiPriority="49"/>
-    <w:lsdException w:name="List Table 5 Dark" w:uiPriority="50"/>
-    <w:lsdException w:name="List Table 6 Colorful" w:uiPriority="51"/>
-    <w:lsdException w:name="List Table 7 Colorful" w:uiPriority="52"/>
-    <w:lsdException w:name="List Table 1 Light Accent 1" w:uiPriority="46"/>
-    <w:lsdException w:name="List Table 2 Accent 1" w:uiPriority="47"/>
-    <w:lsdException w:name="List Table 3 Accent 1" w:uiPriority="48"/>
-    <w:lsdException w:name="List Table 4 Accent 1" w:uiPriority="49"/>
-    <w:lsdException w:name="List Table 5 Dark Accent 1" w:uiPriority="50"/>
-    <w:lsdException w:name="List Table 6 Colorful Accent 1" w:uiPriority="51"/>
-    <w:lsdException w:name="List Table 7 Colorful Accent 1" w:uiPriority="52"/>
-    <w:lsdException w:name="List Table 1 Light Accent 2" w:uiPriority="46"/>
-    <w:lsdException w:name="List Table 2 Accent 2" w:uiPriority="47"/>
-    <w:lsdException w:name="List Table 3 Accent 2" w:uiPriority="48"/>
-    <w:lsdException w:name="List Table 4 Accent 2" w:uiPriority="49"/>
-    <w:lsdException w:name="List Table 5 Dark Accent 2" w:uiPriority="50"/>
-    <w:lsdException w:name="List Table 6 Colorful Accent 2" w:uiPriority="51"/>
-    <w:lsdException w:name="List Table 7 Colorful Accent 2" w:uiPriority="52"/>
-    <w:lsdException w:name="List Table 1 Light Accent 3" w:uiPriority="46"/>
-    <w:lsdException w:name="List Table 2 Accent 3" w:uiPriority="47"/>
-    <w:lsdException w:name="List Table 3 Accent 3" w:uiPriority="48"/>
-    <w:lsdException w:name="List Table 4 Accent 3" w:uiPriority="49"/>
-    <w:lsdException w:name="List Table 5 Dark Accent 3" w:uiPriority="50"/>
-    <w:lsdException w:name="List Table 6 Colorful Accent 3" w:uiPriority="51"/>
-    <w:lsdException w:name="List Table 7 Colorful Accent 3" w:uiPriority="52"/>
-    <w:lsdException w:name="List Table 1 Light Accent 4" w:uiPriority="46"/>
-    <w:lsdException w:name="List Table 2 Accent 4" w:uiPriority="47"/>
-    <w:lsdException w:name="List Table 3 Accent 4" w:uiPriority="48"/>
-    <w:lsdException w:name="List Table 4 Accent 4" w:uiPriority="49"/>
-    <w:lsdException w:name="List Table 5 Dark Accent 4" w:uiPriority="50"/>
-    <w:lsdException w:name="List Table 6 Colorful Accent 4" w:uiPriority="51"/>
-    <w:lsdException w:name="List Table 7 Colorful Accent 4" w:uiPriority="52"/>
-    <w:lsdException w:name="List Table 1 Light Accent 5" w:uiPriority="46"/>
-    <w:lsdException w:name="List Table 2 Accent 5" w:uiPriority="47"/>
-    <w:lsdException w:name="List Table 3 Accent 5" w:uiPriority="48"/>
-    <w:lsdException w:name="List Table 4 Accent 5" w:uiPriority="49"/>
-    <w:lsdException w:name="List Table 5 Dark Accent 5" w:uiPriority="50"/>
-    <w:lsdException w:name="List Table 6 Colorful Accent 5" w:uiPriority="51"/>
-    <w:lsdException w:name="List Table 7 Colorful Accent 5" w:uiPriority="52"/>
-    <w:lsdException w:name="List Table 1 Light Accent 6" w:uiPriority="46"/>
-    <w:lsdException w:name="List Table 2 Accent 6" w:uiPriority="47"/>
-    <w:lsdException w:name="List Table 3 Accent 6" w:uiPriority="48"/>
-    <w:lsdException w:name="List Table 4 Accent 6" w:uiPriority="49"/>
-    <w:lsdException w:name="List Table 5 Dark Accent 6" w:uiPriority="50"/>
-    <w:lsdException w:name="List Table 6 Colorful Accent 6" w:uiPriority="51"/>
-    <w:lsdException w:name="List Table 7 Colorful Accent 6" w:uiPriority="52"/>
-  </w:latentStyles>
-  <w:style w:type="paragraph" w:default="1" w:styleId="Normal">
-    <w:name w:val="Normal"/>
+  <w:style w:type="paragraph" w:customStyle="1" w:styleId="Heading22">
+    <w:name w:val="Heading 2.2"/>
+    <w:basedOn w:val="Heading2"/>
+    <w:next w:val="Paragraph"/>
+    <w:link w:val="Heading22Char"/>
+    <w:autoRedefine/>
     <w:qFormat/>
+    <w:rsid w:val="00C80E98"/>
+    <w:pPr>
+      <w:numPr>
+        <w:numId w:val="25"/>
+      </w:numPr>
+      <w:ind w:left="426"/>
+    </w:pPr>
   </w:style>
-  <w:style w:type="character" w:default="1" w:styleId="DefaultParagraphFont">
-    <w:name w:val="Default Paragraph Font"/>
-    <w:uiPriority w:val="1"/>
-    <w:semiHidden/>
-    <w:unhideWhenUsed/>
+  <w:style w:type="paragraph" w:customStyle="1" w:styleId="Heading21">
+    <w:name w:val="Heading 2.1"/>
+    <w:basedOn w:val="Heading2"/>
+    <w:autoRedefine/>
+    <w:qFormat/>
+    <w:rsid w:val="00C80E98"/>
+    <w:pPr>
+      <w:numPr>
+        <w:numId w:val="26"/>
+      </w:numPr>
+      <w:ind w:left="426"/>
+    </w:pPr>
   </w:style>
-  <w:style w:type="table" w:default="1" w:styleId="TableNormal">
-    <w:name w:val="Normal Table"/>
-    <w:uiPriority w:val="99"/>
-    <w:semiHidden/>
-    <w:unhideWhenUsed/>
-    <w:tblPr>
-      <w:tblInd w:w="0" w:type="dxa"/>
-      <w:tblCellMar>
-        <w:top w:w="0" w:type="dxa"/>
-        <w:left w:w="108" w:type="dxa"/>
-        <w:bottom w:w="0" w:type="dxa"/>
-        <w:right w:w="108" w:type="dxa"/>
-      </w:tblCellMar>
-    </w:tblPr>
-  </w:style>
-  <w:style w:type="numbering" w:default="1" w:styleId="NoList">
-    <w:name w:val="No List"/>
-    <w:uiPriority w:val="99"/>
-    <w:semiHidden/>
-    <w:unhideWhenUsed/>
-  </w:style>
-  <w:style w:type="paragraph" w:customStyle="1" w:styleId="38F87CC880754628812796DA19B2C278">
-    <w:name w:val="38F87CC880754628812796DA19B2C278"/>
-    <w:rsid w:val="00C35026"/>
-  </w:style>
-  <w:style w:type="paragraph" w:customStyle="1" w:styleId="7753471E498A44DDA83B4B634F87CED7">
-    <w:name w:val="7753471E498A44DDA83B4B634F87CED7"/>
-    <w:rsid w:val="00C35026"/>
-  </w:style>
-  <w:style w:type="paragraph" w:customStyle="1" w:styleId="D0E8919A80214F9EAE2A346B70EE3600">
-    <w:name w:val="D0E8919A80214F9EAE2A346B70EE3600"/>
-    <w:rsid w:val="00C35026"/>
+  <w:style w:type="character" w:customStyle="1" w:styleId="Heading22Char">
+    <w:name w:val="Heading 2.2 Char"/>
+    <w:basedOn w:val="Heading2Char"/>
+    <w:link w:val="Heading22"/>
+    <w:rsid w:val="00017D1E"/>
+    <w:rPr>
+      <w:rFonts w:ascii="Times New Roman" w:eastAsiaTheme="majorEastAsia" w:hAnsi="Times New Roman" w:cstheme="majorBidi"/>
+      <w:b/>
+      <w:bCs/>
+      <w:sz w:val="24"/>
+      <w:szCs w:val="26"/>
+      <w:lang w:eastAsia="ko-KR"/>
+    </w:rPr>
   </w:style>
 </w:styles>
-</file>
-
-<file path=word/glossary/webSettings.xml><?xml version="1.0" encoding="utf-8"?>
-<w:webSettings xmlns:mc="http://schemas.openxmlformats.org/markup-compatibility/2006" xmlns:r="http://schemas.openxmlformats.org/officeDocument/2006/relationships" xmlns:w="http://schemas.openxmlformats.org/wordprocessingml/2006/main" xmlns:w14="http://schemas.microsoft.com/office/word/2010/wordml" xmlns:w15="http://schemas.microsoft.com/office/word/2012/wordml" mc:Ignorable="w14 w15">
-  <w:optimizeForBrowser/>
-  <w:allowPNG/>
-</w:webSettings>
 </file>
 
 <file path=word/theme/theme1.xml><?xml version="1.0" encoding="utf-8"?>
@@ -7196,285 +7754,35 @@
 </file>
 
 <file path=customXml/item1.xml><?xml version="1.0" encoding="utf-8"?>
-<b:Sources xmlns:b="http://schemas.openxmlformats.org/officeDocument/2006/bibliography" xmlns="http://schemas.openxmlformats.org/officeDocument/2006/bibliography" SelectedStyle="\IEEE.XSL" StyleName="IEEE">
+<b:Sources xmlns:b="http://schemas.openxmlformats.org/officeDocument/2006/bibliography" xmlns="http://schemas.openxmlformats.org/officeDocument/2006/bibliography" SelectedStyle="\IEEE2006OfficeOnline.xsl" StyleName="IEEE" Version="2006">
   <b:Source>
-    <b:Tag>LEB67</b:Tag>
-    <b:SourceType>JournalArticle</b:SourceType>
-    <b:Guid>{5FB5DF71-2F37-424B-AA69-BC5EBFCD04D1}</b:Guid>
-    <b:Year>1967</b:Year>
+    <b:Tag>Adr13</b:Tag>
+    <b:SourceType>Book</b:SourceType>
+    <b:Guid>{415C6799-0E3B-4132-A5FF-F952EF480143}</b:Guid>
     <b:Author>
       <b:Author>
         <b:NameList>
           <b:Person>
-            <b:Last>L.E. Baum</b:Last>
-            <b:First>J.A.</b:First>
-            <b:Middle>Egon</b:Middle>
+            <b:Last>Kaehler</b:Last>
+            <b:First>Adrian</b:First>
+          </b:Person>
+          <b:Person>
+            <b:Last>Bradsky</b:Last>
+            <b:First>Gary</b:First>
           </b:Person>
         </b:NameList>
       </b:Author>
     </b:Author>
-    <b:Title>An Inequality with Application to Statistic Estimation for Probabilistic Function of Markov Process and To a Model for Ecology</b:Title>
-    <b:JournalName>Bull. Amer. Meteorol</b:JournalName>
-    <b:Pages>360-363</b:Pages>
-    <b:Volume>73</b:Volume>
-    <b:RefOrder>2</b:RefOrder>
-  </b:Source>
-  <b:Source>
-    <b:Tag>Law</b:Tag>
-    <b:SourceType>JournalArticle</b:SourceType>
-    <b:Guid>{243D5F87-B194-4C52-B833-4ACA089556C8}</b:Guid>
-    <b:Author>
-      <b:Author>
-        <b:NameList>
-          <b:Person>
-            <b:Last>Rabiner</b:Last>
-            <b:First>Lawrence</b:First>
-          </b:Person>
-        </b:NameList>
-      </b:Author>
-    </b:Author>
-    <b:Title>First Hand: The Hidden Markov Model</b:Title>
-    <b:JournalName>IEEE Global History Network</b:JournalName>
-    <b:RefOrder>5</b:RefOrder>
-  </b:Source>
-  <b:Source>
-    <b:Tag>Muh14</b:Tag>
-    <b:SourceType>DocumentFromInternetSite</b:SourceType>
-    <b:Guid>{A2B1734A-E6D9-4B06-984C-2F82F28CE13A}</b:Guid>
-    <b:Author>
-      <b:Author>
-        <b:NameList>
-          <b:Person>
-            <b:Last>Eko</b:Last>
-            <b:First>Muhammad</b:First>
-          </b:Person>
-        </b:NameList>
-      </b:Author>
-    </b:Author>
-    <b:InternetSiteTitle>Teori Dasar Hidden Markov Model</b:InternetSiteTitle>
-    <b:Year>2014</b:Year>
-    <b:Month>Mei</b:Month>
-    <b:URL>http://informatika.stei.itb.ac.id/~rinaldi.munir/Probstat/2010-2011/Makalah2010/MakalahProbstat2010-025.pdf</b:URL>
+    <b:Title>Learning OpenCV</b:Title>
+    <b:Year>2013</b:Year>
+    <b:Publisher>O'Reilly</b:Publisher>
     <b:RefOrder>1</b:RefOrder>
-  </b:Source>
-  <b:Source>
-    <b:Tag>HMM14</b:Tag>
-    <b:SourceType>InternetSite</b:SourceType>
-    <b:Guid>{7AD14BD0-3FAB-4859-9470-E55AD7479D3B}</b:Guid>
-    <b:InternetSiteTitle>Hidden Markov Model Example</b:InternetSiteTitle>
-    <b:Year>2014</b:Year>
-    <b:Month>Mei</b:Month>
-    <b:Author>
-      <b:Author>
-        <b:NameList>
-          <b:Person>
-            <b:Last>HMM</b:Last>
-          </b:Person>
-        </b:NameList>
-      </b:Author>
-    </b:Author>
-    <b:URL>https://controls.engin.umich.edu/wiki/index.php/File:MarkovM.JPG</b:URL>
-    <b:RefOrder>3</b:RefOrder>
-  </b:Source>
-  <b:Source>
-    <b:Tag>Ard141</b:Tag>
-    <b:SourceType>DocumentFromInternetSite</b:SourceType>
-    <b:Guid>{AB729D7B-1DEF-4714-B6DE-8670D1FE7486}</b:Guid>
-    <b:Author>
-      <b:Author>
-        <b:NameList>
-          <b:Person>
-            <b:Last>IDE</b:Last>
-            <b:First>Arduino</b:First>
-          </b:Person>
-        </b:NameList>
-      </b:Author>
-    </b:Author>
-    <b:InternetSiteTitle>Arduino Development Environment</b:InternetSiteTitle>
-    <b:Year>2014</b:Year>
-    <b:Month>Mei</b:Month>
-    <b:URL>http://www.arduino.cc/en/Guide/Environment</b:URL>
-    <b:RefOrder>6</b:RefOrder>
-  </b:Source>
-  <b:Source>
-    <b:Tag>Ard14</b:Tag>
-    <b:SourceType>DocumentFromInternetSite</b:SourceType>
-    <b:Guid>{C462E49A-CC01-4A14-909B-8A84913DA7B9}</b:Guid>
-    <b:Author>
-      <b:Author>
-        <b:NameList>
-          <b:Person>
-            <b:Last>UNO</b:Last>
-            <b:First>Arduino</b:First>
-          </b:Person>
-        </b:NameList>
-      </b:Author>
-    </b:Author>
-    <b:InternetSiteTitle>Arduino UNO: Overview, Power, Memory, Input, Output, Communication, and Programming</b:InternetSiteTitle>
-    <b:Year>2014</b:Year>
-    <b:Month>Mei</b:Month>
-    <b:URL>http://arduino.cc/en/Main/ArduinoBoardUno</b:URL>
-    <b:RefOrder>7</b:RefOrder>
-  </b:Source>
-  <b:Source>
-    <b:Tag>Spa14</b:Tag>
-    <b:SourceType>InternetSite</b:SourceType>
-    <b:Guid>{AD38C21D-94BD-410A-84FC-145CFFBDA56C}</b:Guid>
-    <b:Year>2014</b:Year>
-    <b:Month>Mei</b:Month>
-    <b:Author>
-      <b:Author>
-        <b:NameList>
-          <b:Person>
-            <b:Last>9-DOF_IMU Electronics</b:Last>
-            <b:First>SparkFun</b:First>
-          </b:Person>
-        </b:NameList>
-      </b:Author>
-    </b:Author>
-    <b:InternetSiteTitle>SparkFun</b:InternetSiteTitle>
-    <b:URL>https://www.sparkfun.com/products/10736</b:URL>
-    <b:RefOrder>8</b:RefOrder>
-  </b:Source>
-  <b:Source>
-    <b:Tag>Spa143</b:Tag>
-    <b:SourceType>InternetSite</b:SourceType>
-    <b:Guid>{96CE19DA-18EC-4A7D-96E1-3897B354FFBF}</b:Guid>
-    <b:InternetSiteTitle>SparkFun</b:InternetSiteTitle>
-    <b:Year>2014</b:Year>
-    <b:Month>Mei</b:Month>
-    <b:URL>http://dlnmh9ip6v2uc.cloudfront.net/datasheets/Sensors/Magneto/HMC5883L-FDS.pdf</b:URL>
-    <b:Author>
-      <b:Author>
-        <b:NameList>
-          <b:Person>
-            <b:Last>Magnetometer-HMC5883L Electronics</b:Last>
-            <b:First>SparkFun</b:First>
-          </b:Person>
-        </b:NameList>
-      </b:Author>
-    </b:Author>
-    <b:RefOrder>11</b:RefOrder>
-  </b:Source>
-  <b:Source>
-    <b:Tag>Spa141</b:Tag>
-    <b:SourceType>InternetSite</b:SourceType>
-    <b:Guid>{4D23ED4F-C28D-447A-8838-447688D24A0C}</b:Guid>
-    <b:Author>
-      <b:Author>
-        <b:NameList>
-          <b:Person>
-            <b:Last>Gyroscope-ITG3200 Electronics</b:Last>
-            <b:First>SparkFun</b:First>
-          </b:Person>
-        </b:NameList>
-      </b:Author>
-    </b:Author>
-    <b:Year>2014</b:Year>
-    <b:Month>Mei</b:Month>
-    <b:URL>https//www.sparkfun.com/datasheets/Sensors/Gyro/PS-ITG-3200-00-01.4.pdf</b:URL>
-    <b:InternetSiteTitle>SparkFun</b:InternetSiteTitle>
-    <b:RefOrder>9</b:RefOrder>
-  </b:Source>
-  <b:Source>
-    <b:Tag>Spa142</b:Tag>
-    <b:SourceType>InternetSite</b:SourceType>
-    <b:Guid>{E69FB7B8-C2E0-409D-90F1-C1BF62739049}</b:Guid>
-    <b:Author>
-      <b:Author>
-        <b:NameList>
-          <b:Person>
-            <b:Last>Accelerometer-ADXL345 Electronics</b:Last>
-            <b:First>SparkFun</b:First>
-          </b:Person>
-        </b:NameList>
-      </b:Author>
-    </b:Author>
-    <b:InternetSiteTitle>SparkFun</b:InternetSiteTitle>
-    <b:Year>2014</b:Year>
-    <b:Month>Mei</b:Month>
-    <b:URL>https://www.sparkfun.com/datasheets/Sensors/Accelerometer/ADXL345.pdf</b:URL>
-    <b:RefOrder>10</b:RefOrder>
-  </b:Source>
-  <b:Source>
-    <b:Tag>Dig14</b:Tag>
-    <b:SourceType>DocumentFromInternetSite</b:SourceType>
-    <b:Guid>{C2A67913-B045-48B9-B7F5-71281D7848D4}</b:Guid>
-    <b:Year>2014</b:Year>
-    <b:Month>Mei</b:Month>
-    <b:Author>
-      <b:Author>
-        <b:NameList>
-          <b:Person>
-            <b:Last>International</b:Last>
-            <b:First>XBee</b:First>
-            <b:Middle>Digi</b:Middle>
-          </b:Person>
-        </b:NameList>
-      </b:Author>
-    </b:Author>
-    <b:InternetSiteTitle>Xbee/Xbee-PRO RF Modules</b:InternetSiteTitle>
-    <b:URL>http://ftp1.digi.com/support/documentation/90000982_H.pdf</b:URL>
-    <b:RefOrder>12</b:RefOrder>
-  </b:Source>
-  <b:Source>
-    <b:Tag>Joh11</b:Tag>
-    <b:SourceType>JournalArticle</b:SourceType>
-    <b:Guid>{285C15DC-B32F-46E9-8F37-9810C4EB2215}</b:Guid>
-    <b:Author>
-      <b:Author>
-        <b:NameList>
-          <b:Person>
-            <b:Last>John Paul Varkey</b:Last>
-            <b:First>Dario</b:First>
-            <b:Middle>Pompili, Theodore A. Walls</b:Middle>
-          </b:Person>
-        </b:NameList>
-      </b:Author>
-    </b:Author>
-    <b:Title>Human Motion Recognition Using A Wireless Sensor-Based Wearable System</b:Title>
-    <b:JournalName>Pers Ubiquit Comput</b:JournalName>
-    <b:Year>2011</b:Year>
-    <b:Month>September</b:Month>
-    <b:RefOrder>13</b:RefOrder>
-  </b:Source>
-  <b:Source>
-    <b:Tag>Har13</b:Tag>
-    <b:SourceType>JournalArticle</b:SourceType>
-    <b:Guid>{DD8E3B8D-7292-4568-930B-40AADAA3EF9C}</b:Guid>
-    <b:Author>
-      <b:Author>
-        <b:NameList>
-          <b:Person>
-            <b:Last>Hardik H Joshi</b:Last>
-            <b:First>N.N.</b:First>
-            <b:Middle>Shah, P.D. Raval</b:Middle>
-          </b:Person>
-        </b:NameList>
-      </b:Author>
-    </b:Author>
-    <b:Title>Automated Video Surveillance System For Human Motion Detection</b:Title>
-    <b:JournalName>Journal Of Information, Knowledge And Research In Electronics And Communication Engineering</b:JournalName>
-    <b:Year>2013</b:Year>
-    <b:Month>October</b:Month>
-    <b:Pages>675-678</b:Pages>
-    <b:Volume>02</b:Volume>
-    <b:Issue>02</b:Issue>
-    <b:RefOrder>14</b:RefOrder>
-  </b:Source>
-  <b:Source>
-    <b:Tag>Alg</b:Tag>
-    <b:SourceType>InternetSite</b:SourceType>
-    <b:Guid>{BD3ED765-5F24-4D7A-B7AE-77D4C839A47B}</b:Guid>
-    <b:InternetSiteTitle>Algorithms: Hidden Markov Model</b:InternetSiteTitle>
-    <b:URL>http://www.shokhirev.com/nikolai/abc/alg/hmm/hmm.html</b:URL>
-    <b:RefOrder>4</b:RefOrder>
   </b:Source>
 </b:Sources>
 </file>
 
 <file path=customXml/itemProps1.xml><?xml version="1.0" encoding="utf-8"?>
-<ds:datastoreItem xmlns:ds="http://schemas.openxmlformats.org/officeDocument/2006/customXml" ds:itemID="{64AAF57B-00DB-4C1D-B2F6-4D20FC24F381}">
+<ds:datastoreItem xmlns:ds="http://schemas.openxmlformats.org/officeDocument/2006/customXml" ds:itemID="{92D3357C-0F26-45A5-ABE6-E1AA35028F68}">
   <ds:schemaRefs>
     <ds:schemaRef ds:uri="http://schemas.openxmlformats.org/officeDocument/2006/bibliography"/>
   </ds:schemaRefs>

</xml_diff>

<commit_message>
almost getting bab 1 done, haha. Alhamdulillah.
</commit_message>
<xml_diff>
--- a/DeanZakaHidayat.docx
+++ b/DeanZakaHidayat.docx
@@ -1790,12 +1790,6 @@
               <w:b w:val="0"/>
               <w:sz w:val="22"/>
               <w:lang w:val="id-ID" w:eastAsia="id-ID"/>
-              <w14:scene3d>
-                <w14:camera w14:prst="orthographicFront"/>
-                <w14:lightRig w14:rig="threePt" w14:dir="t">
-                  <w14:rot w14:lat="0" w14:lon="0" w14:rev="0"/>
-                </w14:lightRig>
-              </w14:scene3d>
             </w:rPr>
           </w:pPr>
           <w:r>
@@ -1865,12 +1859,6 @@
               <w:b w:val="0"/>
               <w:sz w:val="22"/>
               <w:lang w:val="id-ID" w:eastAsia="id-ID"/>
-              <w14:scene3d>
-                <w14:camera w14:prst="orthographicFront"/>
-                <w14:lightRig w14:rig="threePt" w14:dir="t">
-                  <w14:rot w14:lat="0" w14:lon="0" w14:rev="0"/>
-                </w14:lightRig>
-              </w14:scene3d>
             </w:rPr>
           </w:pPr>
           <w:hyperlink w:anchor="_Toc406020796" w:history="1">
@@ -1931,12 +1919,6 @@
               <w:b w:val="0"/>
               <w:sz w:val="22"/>
               <w:lang w:val="id-ID" w:eastAsia="id-ID"/>
-              <w14:scene3d>
-                <w14:camera w14:prst="orthographicFront"/>
-                <w14:lightRig w14:rig="threePt" w14:dir="t">
-                  <w14:rot w14:lat="0" w14:lon="0" w14:rev="0"/>
-                </w14:lightRig>
-              </w14:scene3d>
             </w:rPr>
           </w:pPr>
           <w:hyperlink w:anchor="_Toc406020797" w:history="1">
@@ -1997,12 +1979,6 @@
               <w:b w:val="0"/>
               <w:sz w:val="22"/>
               <w:lang w:val="id-ID" w:eastAsia="id-ID"/>
-              <w14:scene3d>
-                <w14:camera w14:prst="orthographicFront"/>
-                <w14:lightRig w14:rig="threePt" w14:dir="t">
-                  <w14:rot w14:lat="0" w14:lon="0" w14:rev="0"/>
-                </w14:lightRig>
-              </w14:scene3d>
             </w:rPr>
           </w:pPr>
           <w:hyperlink w:anchor="_Toc406020798" w:history="1">
@@ -2063,12 +2039,6 @@
               <w:b w:val="0"/>
               <w:sz w:val="22"/>
               <w:lang w:val="id-ID" w:eastAsia="id-ID"/>
-              <w14:scene3d>
-                <w14:camera w14:prst="orthographicFront"/>
-                <w14:lightRig w14:rig="threePt" w14:dir="t">
-                  <w14:rot w14:lat="0" w14:lon="0" w14:rev="0"/>
-                </w14:lightRig>
-              </w14:scene3d>
             </w:rPr>
           </w:pPr>
           <w:hyperlink w:anchor="_Toc406020799" w:history="1">
@@ -2129,12 +2099,6 @@
               <w:b w:val="0"/>
               <w:sz w:val="22"/>
               <w:lang w:val="id-ID" w:eastAsia="id-ID"/>
-              <w14:scene3d>
-                <w14:camera w14:prst="orthographicFront"/>
-                <w14:lightRig w14:rig="threePt" w14:dir="t">
-                  <w14:rot w14:lat="0" w14:lon="0" w14:rev="0"/>
-                </w14:lightRig>
-              </w14:scene3d>
             </w:rPr>
           </w:pPr>
           <w:hyperlink w:anchor="_Toc406020800" w:history="1">
@@ -2283,12 +2247,6 @@
               <w:b w:val="0"/>
               <w:sz w:val="22"/>
               <w:lang w:val="id-ID" w:eastAsia="id-ID"/>
-              <w14:scene3d>
-                <w14:camera w14:prst="orthographicFront"/>
-                <w14:lightRig w14:rig="threePt" w14:dir="t">
-                  <w14:rot w14:lat="0" w14:lon="0" w14:rev="0"/>
-                </w14:lightRig>
-              </w14:scene3d>
             </w:rPr>
           </w:pPr>
           <w:hyperlink w:anchor="_Toc406020802" w:history="1">
@@ -2525,12 +2483,6 @@
               <w:b w:val="0"/>
               <w:sz w:val="22"/>
               <w:lang w:val="id-ID" w:eastAsia="id-ID"/>
-              <w14:scene3d>
-                <w14:camera w14:prst="orthographicFront"/>
-                <w14:lightRig w14:rig="threePt" w14:dir="t">
-                  <w14:rot w14:lat="0" w14:lon="0" w14:rev="0"/>
-                </w14:lightRig>
-              </w14:scene3d>
             </w:rPr>
           </w:pPr>
           <w:hyperlink w:anchor="_Toc406020805" w:history="1">
@@ -2702,6 +2654,437 @@
         <w:pStyle w:val="Paragraph"/>
       </w:pPr>
       <w:r>
+        <w:t xml:space="preserve">Teknologi di bidang robotika saat ini mulai berkembang dengan pesat. Robot-robot mulai dibuat untuk menggantikan ataupun memudahkan pekerjaan manusia. Karena dibuat untuk mengerjakan pekerjaan-pekerjaan manusia, </w:t>
+      </w:r>
+      <w:r>
+        <w:t>teknologi robot mulai diarahkan untuk memiliki kemampuan-kemampuan layaknya seorang manusia. Kemampuan-kemampuan ini meliputi kemampuan-kemampuan sensorik kita seperti penglihatan, pendengaran, dan sentuhan</w:t>
+      </w:r>
+      <w:r>
+        <w:t>,</w:t>
+      </w:r>
+      <w:r>
+        <w:t xml:space="preserve"> hingga anatomi gerakan tubuh kita.</w:t>
+      </w:r>
+    </w:p>
+    <w:p>
+      <w:pPr>
+        <w:pStyle w:val="Paragraph"/>
+      </w:pPr>
+      <w:r>
+        <w:t>Dari dasar itulah, kompetisi-kompetisi di bidang robotika dengan tema olahraga mulai menjamur. Kompetisi robot dengan tema olahraga seperti sepak bola, basket, bulu tangkis, dan lain sebagainya sudah mulai menjadi agenda utama dalam kompetisi-kompetisi besar di dunia robotika.</w:t>
+      </w:r>
+    </w:p>
+    <w:p>
+      <w:pPr>
+        <w:pStyle w:val="Paragraph"/>
+      </w:pPr>
+      <w:r>
+        <w:t>Misalnya, dalam kontes ABU ROBOCON ke 14 yang akan diadakan di tahun 2015 ini. Kontes yang pada kesempatan kali ini mengambil tempat di Indonesia sebagai tuan rumahnya, mengusung tema Robominton. Di kontes ini, robot bertugas untuk bermain b</w:t>
+      </w:r>
+      <w:r>
+        <w:t>ulu tangkis</w:t>
+      </w:r>
+      <w:r>
+        <w:t xml:space="preserve"> layaknya manusia.</w:t>
+      </w:r>
+    </w:p>
+    <w:p>
+      <w:pPr>
+        <w:pStyle w:val="Paragraph"/>
+      </w:pPr>
+      <w:r>
+        <w:t xml:space="preserve">Salah satu hal yang paling penting untuk sebuah robot pemain bulu tangkis adalah kemampuan robot untuk mengetahui posisi dan gerakan dari </w:t>
+      </w:r>
+      <w:r>
+        <w:rPr>
+          <w:i/>
+        </w:rPr>
+        <w:t>shuttle cock</w:t>
+      </w:r>
+      <w:r>
+        <w:t>. Ter</w:t>
+      </w:r>
+      <w:r>
+        <w:t>dapat beberapa teknik yang dapat dipakai</w:t>
+      </w:r>
+      <w:r>
+        <w:t xml:space="preserve"> untuk melakukan hal ini, antara lain dengan teknologi laser, radar, atau</w:t>
+      </w:r>
+      <w:r>
+        <w:t xml:space="preserve"> dengan menggunakan teknik </w:t>
+      </w:r>
+      <w:r>
+        <w:rPr>
+          <w:i/>
+        </w:rPr>
+        <w:t>image processing</w:t>
+      </w:r>
+      <w:r>
+        <w:t>, seperti teknik</w:t>
+      </w:r>
+      <w:r>
+        <w:t xml:space="preserve"> videografi</w:t>
+      </w:r>
+      <w:r>
+        <w:t xml:space="preserve"> atau </w:t>
+      </w:r>
+      <w:r>
+        <w:t>optoelektronik</w:t>
+      </w:r>
+      <w:r>
+        <w:t>.</w:t>
+      </w:r>
+      <w:r>
+        <w:t xml:space="preserve"> Teknologi laser yang dapat dipakai misalnya </w:t>
+      </w:r>
+      <w:r>
+        <w:rPr>
+          <w:i/>
+        </w:rPr>
+        <w:t>LIDAR</w:t>
+      </w:r>
+      <w:r>
+        <w:t xml:space="preserve"> (</w:t>
+      </w:r>
+      <w:r>
+        <w:rPr>
+          <w:i/>
+        </w:rPr>
+        <w:t>Light Radar</w:t>
+      </w:r>
+      <w:r>
+        <w:t>) di mana laser ditembakkan ke segala arah untuk mengetahui posisi benda. Hal sama juga dilakukan oleh sistem radar biasa untuk mendeteksi obyek. Sedangkan untuk image processing, digunakan alat berupa kamera dan komputer dengan kemampuan komputasi yang cukup kuat.</w:t>
+      </w:r>
+    </w:p>
+    <w:p>
+      <w:pPr>
+        <w:pStyle w:val="Paragraph"/>
+      </w:pPr>
+      <w:r>
+        <w:lastRenderedPageBreak/>
+        <w:t>Kelebihan menggunakan kamera untuk mendeteksi gerakan sebuah obyek antara lain biayanya yang cukup murah bila dibandingkan laser dan radar serta kemudahan untuk mendapatkan alat-ala yang dibutuhkan. Meskipun, komputasi yang dibutuhkan lebih berat dibandingkan dengan laser atau radar, namun penggunaannya bisa lebih efektif dengan pilihan berbagai macam algoritma yang dapat diterapkan untuk berbagai kasus.</w:t>
+      </w:r>
+    </w:p>
+    <w:p>
+      <w:pPr>
+        <w:pStyle w:val="Paragraph"/>
+      </w:pPr>
+      <w:r>
+        <w:t>Algoritma dalam pendeteksian obyek bergerak yang dalam ha</w:t>
+      </w:r>
+      <w:r>
+        <w:t>l</w:t>
+      </w:r>
+      <w:r>
+        <w:t xml:space="preserve"> ini adalah sebuah </w:t>
+      </w:r>
+      <w:r>
+        <w:rPr>
+          <w:i/>
+        </w:rPr>
+        <w:t>shuttle cock</w:t>
+      </w:r>
+      <w:r>
+        <w:rPr>
+          <w:i/>
+        </w:rPr>
+        <w:t xml:space="preserve"> </w:t>
+      </w:r>
+      <w:r>
+        <w:t>adalah hal yang sangat penting dalam membangun sistem pengindraan robot pemain bulu tangkis ini.</w:t>
+      </w:r>
+      <w:r>
+        <w:t xml:space="preserve"> Adapun masalah yang dihadapi dalam membangun sistem ini adalah di dunia nyata </w:t>
+      </w:r>
+      <w:r>
+        <w:rPr>
+          <w:i/>
+        </w:rPr>
+        <w:t>shuttle cock</w:t>
+      </w:r>
+      <w:r>
+        <w:t xml:space="preserve"> bergerak dalam ruang tiga dimensi, sedangkan kamera hanya menangkap gambar dua dimensi.</w:t>
+      </w:r>
+      <w:r>
+        <w:t xml:space="preserve"> Karena itulah diperlukan sistem pengindraan</w:t>
+      </w:r>
+      <w:r>
+        <w:t xml:space="preserve"> yang dapat</w:t>
+      </w:r>
+      <w:r>
+        <w:t xml:space="preserve"> mendapatkan posisi benda di ruang tiga dimensi.</w:t>
+      </w:r>
+      <w:r>
+        <w:t xml:space="preserve"> Sistem tersebut dapat dibuat dengan menerapkan konsep stereo vision.</w:t>
+      </w:r>
+    </w:p>
+    <w:p>
+      <w:pPr>
+        <w:pStyle w:val="Paragraph"/>
+      </w:pPr>
+      <w:r>
+        <w:t>Dalam stereo vision terdapat beberapa metode</w:t>
+      </w:r>
+      <w:r>
+        <w:t xml:space="preserve"> yang dapat digunakan. Di dalam sistem ini, penulis memilih metode</w:t>
+      </w:r>
+      <w:r>
+        <w:t xml:space="preserve"> epipolar geometry stereo vision.</w:t>
+      </w:r>
+      <w:r>
+        <w:t xml:space="preserve"> Metode ini dipilih karena fleksibilitasnya dalam penentuan obyek sehingga obyek dapat dianggap sebagai satu titik ataupun rekonstruksi dari titik-titik yang sama yang dilihat dari prespektif kamera yang berbeda.</w:t>
+      </w:r>
+    </w:p>
+    <w:p>
+      <w:pPr>
+        <w:pStyle w:val="Heading21"/>
+      </w:pPr>
+      <w:r>
+        <w:t>Tujuan Penelitian</w:t>
+      </w:r>
+    </w:p>
+    <w:p>
+      <w:pPr>
+        <w:pStyle w:val="ListParagraph"/>
+        <w:numPr>
+          <w:ilvl w:val="0"/>
+          <w:numId w:val="28"/>
+        </w:numPr>
+      </w:pPr>
+      <w:r>
+        <w:rPr>
+          <w:lang w:val="id-ID"/>
+        </w:rPr>
+        <w:t>Mampu membuat alat/sistem yang mampu mendeteksi shuttle cock di ruang tiga dimensi</w:t>
+      </w:r>
+    </w:p>
+    <w:p>
+      <w:pPr>
+        <w:pStyle w:val="ListParagraph"/>
+        <w:numPr>
+          <w:ilvl w:val="0"/>
+          <w:numId w:val="28"/>
+        </w:numPr>
+      </w:pPr>
+      <w:r>
+        <w:rPr>
+          <w:lang w:val="id-ID"/>
+        </w:rPr>
+        <w:t>Mampu membuat alat/sistem yang menganalisa posisi shuttle cock relatif terhadap lapangan bulu tangkis</w:t>
+      </w:r>
+    </w:p>
+    <w:p>
+      <w:pPr>
+        <w:pStyle w:val="ListParagraph"/>
+        <w:numPr>
+          <w:ilvl w:val="0"/>
+          <w:numId w:val="28"/>
+        </w:numPr>
+      </w:pPr>
+      <w:r>
+        <w:rPr>
+          <w:lang w:val="id-ID"/>
+        </w:rPr>
+        <w:t>Menganalisis tingkat reliabilitas dan tingkat keakuratan alat/sistem yang telah dibuat dalam mendeteksi posisi shuttle cock</w:t>
+      </w:r>
+    </w:p>
+    <w:p>
+      <w:pPr>
+        <w:pStyle w:val="Heading21"/>
+      </w:pPr>
+      <w:r>
+        <w:lastRenderedPageBreak/>
+        <w:t>Batasan Masalah</w:t>
+      </w:r>
+    </w:p>
+    <w:p>
+      <w:pPr>
+        <w:pStyle w:val="Paragraph"/>
+      </w:pPr>
+      <w:r>
+        <w:t>Sistem dirancang untuk mendeteksi posisi shuttle cock di ruang tiga dimensi dengan kondisi yang disesuaikan. Sistem dikondisikan di luar lapangan dan bukan merupakan bagian dari robot pemain bulu tangkis namun sebagai sistem terpisah yang memberikan data posisi shuttle cock kepada robot pemain bulu tangkis.</w:t>
+      </w:r>
+      <w:r>
+        <w:t xml:space="preserve"> Sistem terdiri dari sebuah PC dan dua unit kamera yang diposisikan di luar lapangan sehingga kedua kamera dapat menangkap seluruh area lapangan bulu tangkis yang merupakan area pergerakan shuttle cock. Seluruh pemrosesan data dari gambar dua dimensi yang ditangkap oleh kamera hingga rekonstruksi posisi shuttle cock dalam ruang tiga dimensi relatif terhadap lapangan bulu tangkis dilakukan oleh PC. PC ini yang nantinya akan mengirimkan data tersebut ke robot. Adapun dalam sistem ini, penulis hanya berfokus mendapatkan posisi obyek shuttle cock dalam ruang tiga dimensi tanpa memperhitungkan prediksi trayektori shuttle cock yang sebenarnya dibutuhkan oleh robot, dikarenakan perhitungan dan prediksi trayektori me</w:t>
+      </w:r>
+      <w:r>
+        <w:t>rupakan topik yang jauh berbeda.</w:t>
+      </w:r>
+    </w:p>
+    <w:p>
+      <w:pPr>
+        <w:pStyle w:val="Heading21"/>
+      </w:pPr>
+      <w:r>
+        <w:t>Metode Penelitian</w:t>
+      </w:r>
+      <w:bookmarkStart w:id="17" w:name="_Toc406020802"/>
+    </w:p>
+    <w:p>
+      <w:pPr>
+        <w:pStyle w:val="Paragraph"/>
+      </w:pPr>
+      <w:r>
+        <w:t>Metode penelitian mengadopsi software engineering cycle, yaitu sebagai berikut:</w:t>
+      </w:r>
+    </w:p>
+    <w:p>
+      <w:pPr>
+        <w:pStyle w:val="ListParagraph"/>
+        <w:numPr>
+          <w:ilvl w:val="0"/>
+          <w:numId w:val="32"/>
+        </w:numPr>
+        <w:ind w:left="426"/>
+      </w:pPr>
+      <w:r>
+        <w:rPr>
+          <w:i/>
+        </w:rPr>
+        <w:t>System Requirement</w:t>
+      </w:r>
+      <w:r>
+        <w:t>: menentukan spesifikasi sistem dengan melakukan studi literatur dan pengamatan pada aplikasi yang sudah ada.</w:t>
+      </w:r>
+    </w:p>
+    <w:p>
+      <w:pPr>
+        <w:pStyle w:val="ListParagraph"/>
+        <w:numPr>
+          <w:ilvl w:val="0"/>
+          <w:numId w:val="32"/>
+        </w:numPr>
+        <w:ind w:left="426"/>
+      </w:pPr>
+      <w:r>
+        <w:rPr>
+          <w:i/>
+        </w:rPr>
+        <w:t>System and Software Design</w:t>
+      </w:r>
+      <w:r>
+        <w:t xml:space="preserve">: merancang simulasi algoritma </w:t>
+      </w:r>
+      <w:r>
+        <w:rPr>
+          <w:i/>
+        </w:rPr>
+        <w:t>Hidden Markov Model</w:t>
+      </w:r>
+      <w:r>
+        <w:t>.</w:t>
+      </w:r>
+    </w:p>
+    <w:p>
+      <w:pPr>
+        <w:pStyle w:val="ListParagraph"/>
+        <w:numPr>
+          <w:ilvl w:val="0"/>
+          <w:numId w:val="32"/>
+        </w:numPr>
+        <w:ind w:left="426"/>
+      </w:pPr>
+      <w:r>
+        <w:rPr>
+          <w:i/>
+        </w:rPr>
+        <w:t>Implementation</w:t>
+      </w:r>
+      <w:r>
+        <w:t>: mengimplementasikan rancangan simulasi, yaitu dengan membuat alat yang diintegrasikan dengan sensor.</w:t>
+      </w:r>
+    </w:p>
+    <w:p>
+      <w:pPr>
+        <w:pStyle w:val="ListParagraph"/>
+        <w:numPr>
+          <w:ilvl w:val="0"/>
+          <w:numId w:val="32"/>
+        </w:numPr>
+        <w:ind w:left="426"/>
+      </w:pPr>
+      <w:r>
+        <w:rPr>
+          <w:i/>
+        </w:rPr>
+        <w:t>Testing</w:t>
+      </w:r>
+      <w:r>
+        <w:t>: melakukan pengujian terhadap performa alat.</w:t>
+      </w:r>
+    </w:p>
+    <w:p>
+      <w:pPr>
+        <w:pStyle w:val="ListParagraph"/>
+        <w:numPr>
+          <w:ilvl w:val="0"/>
+          <w:numId w:val="32"/>
+        </w:numPr>
+        <w:ind w:left="426"/>
+      </w:pPr>
+      <w:r>
+        <w:rPr>
+          <w:i/>
+        </w:rPr>
+        <w:t>Analisis</w:t>
+      </w:r>
+      <w:r>
+        <w:t>: analisis hasil pengujian sistem</w:t>
+      </w:r>
+      <w:r>
+        <w:rPr>
+          <w:lang w:val="id-ID"/>
+        </w:rPr>
+        <w:t>.</w:t>
+      </w:r>
+    </w:p>
+    <w:p>
+      <w:pPr>
+        <w:pStyle w:val="Heading21"/>
+      </w:pPr>
+      <w:r>
+        <w:t>Sistematika Penulisan</w:t>
+      </w:r>
+    </w:p>
+    <w:p>
+      <w:pPr>
+        <w:rPr>
+          <w:i/>
+          <w:lang w:val="id-ID"/>
+        </w:rPr>
+      </w:pPr>
+      <w:r>
+        <w:rPr>
+          <w:i/>
+          <w:lang w:val="id-ID"/>
+        </w:rPr>
+        <w:t>Bab 1 Pendahuluan</w:t>
+      </w:r>
+    </w:p>
+    <w:p>
+      <w:pPr>
+        <w:rPr>
+          <w:lang w:val="id-ID"/>
+        </w:rPr>
+      </w:pPr>
+      <w:r>
+        <w:rPr>
+          <w:lang w:val="id-ID"/>
+        </w:rPr>
+        <w:lastRenderedPageBreak/>
+        <w:t>Pada bab ini akan dijabarkan mengenai latar belakang, tujuan, batasan masalah, metode penelitian, serta sistematika penulisan.</w:t>
+      </w:r>
+      <w:bookmarkStart w:id="18" w:name="_GoBack"/>
+      <w:bookmarkEnd w:id="18"/>
+    </w:p>
+    <w:p>
+      <w:pPr>
+        <w:rPr>
+          <w:rFonts w:eastAsiaTheme="majorEastAsia"/>
+          <w:szCs w:val="26"/>
+        </w:rPr>
+      </w:pPr>
+      <w:r>
         <w:br w:type="page"/>
       </w:r>
     </w:p>
@@ -2709,7 +3092,6 @@
       <w:pPr>
         <w:pStyle w:val="Heading1"/>
       </w:pPr>
-      <w:bookmarkStart w:id="17" w:name="_Toc406020802"/>
       <w:r>
         <w:lastRenderedPageBreak/>
         <w:t>BAB II</w:t>
@@ -2825,8 +3207,8 @@
       <w:pPr>
         <w:pStyle w:val="Heading22"/>
       </w:pPr>
-      <w:bookmarkStart w:id="18" w:name="_Toc406020609"/>
-      <w:bookmarkStart w:id="19" w:name="_Toc406020803"/>
+      <w:bookmarkStart w:id="19" w:name="_Toc406020609"/>
+      <w:bookmarkStart w:id="20" w:name="_Toc406020803"/>
       <w:r>
         <w:t xml:space="preserve">Deteksi benda dengan </w:t>
       </w:r>
@@ -2845,8 +3227,8 @@
         </w:rPr>
         <w:t>Stereo Vision Epipolar Geometry</w:t>
       </w:r>
-      <w:bookmarkEnd w:id="18"/>
       <w:bookmarkEnd w:id="19"/>
+      <w:bookmarkEnd w:id="20"/>
     </w:p>
     <w:p>
       <w:pPr>
@@ -2890,6 +3272,7 @@
           <w:id w:val="1454283781"/>
           <w:citation/>
         </w:sdtPr>
+        <w:sdtEndPr/>
         <w:sdtContent>
           <w:r>
             <w:fldChar w:fldCharType="begin"/>
@@ -2957,7 +3340,7 @@
       <w:pPr>
         <w:pStyle w:val="Paragraph"/>
       </w:pPr>
-      <w:bookmarkStart w:id="20" w:name="_Toc406020805"/>
+      <w:bookmarkStart w:id="21" w:name="_Toc406020805"/>
       <w:r>
         <w:t xml:space="preserve">Dalam mengerjakan sistem ini, penulis menggunakan </w:t>
       </w:r>
@@ -2996,6 +3379,7 @@
           <w:id w:val="-716276116"/>
           <w:citation/>
         </w:sdtPr>
+        <w:sdtEndPr/>
         <w:sdtContent>
           <w:r>
             <w:fldChar w:fldCharType="begin"/>
@@ -3023,8 +3407,6 @@
           </w:r>
         </w:sdtContent>
       </w:sdt>
-      <w:bookmarkStart w:id="21" w:name="_GoBack"/>
-      <w:bookmarkEnd w:id="21"/>
     </w:p>
     <w:p>
       <w:pPr>
@@ -3052,7 +3434,7 @@
         <w:lastRenderedPageBreak/>
         <w:t>DAFTAR PUSTAKA</w:t>
       </w:r>
-      <w:bookmarkEnd w:id="20"/>
+      <w:bookmarkEnd w:id="21"/>
     </w:p>
     <w:sdt>
       <w:sdtPr>
@@ -3062,12 +3444,14 @@
           <w:docPartUnique/>
         </w:docPartObj>
       </w:sdtPr>
+      <w:sdtEndPr/>
       <w:sdtContent>
         <w:sdt>
           <w:sdtPr>
             <w:id w:val="-573587230"/>
             <w:bibliography/>
           </w:sdtPr>
+          <w:sdtEndPr/>
           <w:sdtContent>
             <w:p>
               <w:pPr>
@@ -3260,7 +3644,7 @@
           <w:rPr>
             <w:noProof/>
           </w:rPr>
-          <w:t>3</w:t>
+          <w:t>7</w:t>
         </w:r>
         <w:r>
           <w:rPr>
@@ -3392,6 +3776,92 @@
 <file path=word/numbering.xml><?xml version="1.0" encoding="utf-8"?>
 <w:numbering xmlns:wpc="http://schemas.microsoft.com/office/word/2010/wordprocessingCanvas" xmlns:mc="http://schemas.openxmlformats.org/markup-compatibility/2006" xmlns:o="urn:schemas-microsoft-com:office:office" xmlns:r="http://schemas.openxmlformats.org/officeDocument/2006/relationships" xmlns:m="http://schemas.openxmlformats.org/officeDocument/2006/math" xmlns:v="urn:schemas-microsoft-com:vml" xmlns:wp14="http://schemas.microsoft.com/office/word/2010/wordprocessingDrawing" xmlns:wp="http://schemas.openxmlformats.org/drawingml/2006/wordprocessingDrawing" xmlns:w10="urn:schemas-microsoft-com:office:word" xmlns:w="http://schemas.openxmlformats.org/wordprocessingml/2006/main" xmlns:w14="http://schemas.microsoft.com/office/word/2010/wordml" xmlns:w15="http://schemas.microsoft.com/office/word/2012/wordml" xmlns:wpg="http://schemas.microsoft.com/office/word/2010/wordprocessingGroup" xmlns:wpi="http://schemas.microsoft.com/office/word/2010/wordprocessingInk" xmlns:wne="http://schemas.microsoft.com/office/word/2006/wordml" xmlns:wps="http://schemas.microsoft.com/office/word/2010/wordprocessingShape" mc:Ignorable="w14 w15 wp14">
   <w:abstractNum w:abstractNumId="0">
+    <w:nsid w:val="009800D0"/>
+    <w:multiLevelType w:val="hybridMultilevel"/>
+    <w:tmpl w:val="BEC0407A"/>
+    <w:lvl w:ilvl="0" w:tplc="0421000F">
+      <w:start w:val="1"/>
+      <w:numFmt w:val="decimal"/>
+      <w:lvlText w:val="%1."/>
+      <w:lvlJc w:val="left"/>
+      <w:pPr>
+        <w:ind w:left="3600" w:hanging="360"/>
+      </w:pPr>
+    </w:lvl>
+    <w:lvl w:ilvl="1" w:tplc="04210019" w:tentative="1">
+      <w:start w:val="1"/>
+      <w:numFmt w:val="lowerLetter"/>
+      <w:lvlText w:val="%2."/>
+      <w:lvlJc w:val="left"/>
+      <w:pPr>
+        <w:ind w:left="4320" w:hanging="360"/>
+      </w:pPr>
+    </w:lvl>
+    <w:lvl w:ilvl="2" w:tplc="0421001B" w:tentative="1">
+      <w:start w:val="1"/>
+      <w:numFmt w:val="lowerRoman"/>
+      <w:lvlText w:val="%3."/>
+      <w:lvlJc w:val="right"/>
+      <w:pPr>
+        <w:ind w:left="5040" w:hanging="180"/>
+      </w:pPr>
+    </w:lvl>
+    <w:lvl w:ilvl="3" w:tplc="0421000F" w:tentative="1">
+      <w:start w:val="1"/>
+      <w:numFmt w:val="decimal"/>
+      <w:lvlText w:val="%4."/>
+      <w:lvlJc w:val="left"/>
+      <w:pPr>
+        <w:ind w:left="5760" w:hanging="360"/>
+      </w:pPr>
+    </w:lvl>
+    <w:lvl w:ilvl="4" w:tplc="04210019" w:tentative="1">
+      <w:start w:val="1"/>
+      <w:numFmt w:val="lowerLetter"/>
+      <w:lvlText w:val="%5."/>
+      <w:lvlJc w:val="left"/>
+      <w:pPr>
+        <w:ind w:left="6480" w:hanging="360"/>
+      </w:pPr>
+    </w:lvl>
+    <w:lvl w:ilvl="5" w:tplc="0421001B" w:tentative="1">
+      <w:start w:val="1"/>
+      <w:numFmt w:val="lowerRoman"/>
+      <w:lvlText w:val="%6."/>
+      <w:lvlJc w:val="right"/>
+      <w:pPr>
+        <w:ind w:left="7200" w:hanging="180"/>
+      </w:pPr>
+    </w:lvl>
+    <w:lvl w:ilvl="6" w:tplc="0421000F" w:tentative="1">
+      <w:start w:val="1"/>
+      <w:numFmt w:val="decimal"/>
+      <w:lvlText w:val="%7."/>
+      <w:lvlJc w:val="left"/>
+      <w:pPr>
+        <w:ind w:left="7920" w:hanging="360"/>
+      </w:pPr>
+    </w:lvl>
+    <w:lvl w:ilvl="7" w:tplc="04210019" w:tentative="1">
+      <w:start w:val="1"/>
+      <w:numFmt w:val="lowerLetter"/>
+      <w:lvlText w:val="%8."/>
+      <w:lvlJc w:val="left"/>
+      <w:pPr>
+        <w:ind w:left="8640" w:hanging="360"/>
+      </w:pPr>
+    </w:lvl>
+    <w:lvl w:ilvl="8" w:tplc="0421001B" w:tentative="1">
+      <w:start w:val="1"/>
+      <w:numFmt w:val="lowerRoman"/>
+      <w:lvlText w:val="%9."/>
+      <w:lvlJc w:val="right"/>
+      <w:pPr>
+        <w:ind w:left="9360" w:hanging="180"/>
+      </w:pPr>
+    </w:lvl>
+  </w:abstractNum>
+  <w:abstractNum w:abstractNumId="1">
     <w:nsid w:val="02C97F2E"/>
     <w:multiLevelType w:val="hybridMultilevel"/>
     <w:tmpl w:val="0608D31E"/>
@@ -3504,7 +3974,7 @@
       </w:rPr>
     </w:lvl>
   </w:abstractNum>
-  <w:abstractNum w:abstractNumId="1">
+  <w:abstractNum w:abstractNumId="2">
     <w:nsid w:val="03521ED9"/>
     <w:multiLevelType w:val="hybridMultilevel"/>
     <w:tmpl w:val="251C213A"/>
@@ -3590,7 +4060,7 @@
       </w:pPr>
     </w:lvl>
   </w:abstractNum>
-  <w:abstractNum w:abstractNumId="2">
+  <w:abstractNum w:abstractNumId="3">
     <w:nsid w:val="05343B2D"/>
     <w:multiLevelType w:val="hybridMultilevel"/>
     <w:tmpl w:val="E0E8E6E6"/>
@@ -3679,7 +4149,7 @@
       </w:pPr>
     </w:lvl>
   </w:abstractNum>
-  <w:abstractNum w:abstractNumId="3">
+  <w:abstractNum w:abstractNumId="4">
     <w:nsid w:val="07156476"/>
     <w:multiLevelType w:val="hybridMultilevel"/>
     <w:tmpl w:val="9E76924E"/>
@@ -3768,7 +4238,7 @@
       </w:pPr>
     </w:lvl>
   </w:abstractNum>
-  <w:abstractNum w:abstractNumId="4">
+  <w:abstractNum w:abstractNumId="5">
     <w:nsid w:val="08DB5F9B"/>
     <w:multiLevelType w:val="hybridMultilevel"/>
     <w:tmpl w:val="37AC4EE4"/>
@@ -3854,7 +4324,7 @@
       </w:pPr>
     </w:lvl>
   </w:abstractNum>
-  <w:abstractNum w:abstractNumId="5">
+  <w:abstractNum w:abstractNumId="6">
     <w:nsid w:val="08DF05FB"/>
     <w:multiLevelType w:val="hybridMultilevel"/>
     <w:tmpl w:val="E3B8AF66"/>
@@ -3967,7 +4437,7 @@
       </w:rPr>
     </w:lvl>
   </w:abstractNum>
-  <w:abstractNum w:abstractNumId="6">
+  <w:abstractNum w:abstractNumId="7">
     <w:nsid w:val="0AEA588F"/>
     <w:multiLevelType w:val="hybridMultilevel"/>
     <w:tmpl w:val="65B8E4E4"/>
@@ -4056,7 +4526,93 @@
       </w:pPr>
     </w:lvl>
   </w:abstractNum>
-  <w:abstractNum w:abstractNumId="7">
+  <w:abstractNum w:abstractNumId="8">
+    <w:nsid w:val="0BCB299F"/>
+    <w:multiLevelType w:val="hybridMultilevel"/>
+    <w:tmpl w:val="E55236E6"/>
+    <w:lvl w:ilvl="0" w:tplc="0421000F">
+      <w:start w:val="1"/>
+      <w:numFmt w:val="decimal"/>
+      <w:lvlText w:val="%1."/>
+      <w:lvlJc w:val="left"/>
+      <w:pPr>
+        <w:ind w:left="3600" w:hanging="360"/>
+      </w:pPr>
+    </w:lvl>
+    <w:lvl w:ilvl="1" w:tplc="04210019" w:tentative="1">
+      <w:start w:val="1"/>
+      <w:numFmt w:val="lowerLetter"/>
+      <w:lvlText w:val="%2."/>
+      <w:lvlJc w:val="left"/>
+      <w:pPr>
+        <w:ind w:left="4320" w:hanging="360"/>
+      </w:pPr>
+    </w:lvl>
+    <w:lvl w:ilvl="2" w:tplc="0421001B" w:tentative="1">
+      <w:start w:val="1"/>
+      <w:numFmt w:val="lowerRoman"/>
+      <w:lvlText w:val="%3."/>
+      <w:lvlJc w:val="right"/>
+      <w:pPr>
+        <w:ind w:left="5040" w:hanging="180"/>
+      </w:pPr>
+    </w:lvl>
+    <w:lvl w:ilvl="3" w:tplc="0421000F" w:tentative="1">
+      <w:start w:val="1"/>
+      <w:numFmt w:val="decimal"/>
+      <w:lvlText w:val="%4."/>
+      <w:lvlJc w:val="left"/>
+      <w:pPr>
+        <w:ind w:left="5760" w:hanging="360"/>
+      </w:pPr>
+    </w:lvl>
+    <w:lvl w:ilvl="4" w:tplc="04210019" w:tentative="1">
+      <w:start w:val="1"/>
+      <w:numFmt w:val="lowerLetter"/>
+      <w:lvlText w:val="%5."/>
+      <w:lvlJc w:val="left"/>
+      <w:pPr>
+        <w:ind w:left="6480" w:hanging="360"/>
+      </w:pPr>
+    </w:lvl>
+    <w:lvl w:ilvl="5" w:tplc="0421001B" w:tentative="1">
+      <w:start w:val="1"/>
+      <w:numFmt w:val="lowerRoman"/>
+      <w:lvlText w:val="%6."/>
+      <w:lvlJc w:val="right"/>
+      <w:pPr>
+        <w:ind w:left="7200" w:hanging="180"/>
+      </w:pPr>
+    </w:lvl>
+    <w:lvl w:ilvl="6" w:tplc="0421000F" w:tentative="1">
+      <w:start w:val="1"/>
+      <w:numFmt w:val="decimal"/>
+      <w:lvlText w:val="%7."/>
+      <w:lvlJc w:val="left"/>
+      <w:pPr>
+        <w:ind w:left="7920" w:hanging="360"/>
+      </w:pPr>
+    </w:lvl>
+    <w:lvl w:ilvl="7" w:tplc="04210019" w:tentative="1">
+      <w:start w:val="1"/>
+      <w:numFmt w:val="lowerLetter"/>
+      <w:lvlText w:val="%8."/>
+      <w:lvlJc w:val="left"/>
+      <w:pPr>
+        <w:ind w:left="8640" w:hanging="360"/>
+      </w:pPr>
+    </w:lvl>
+    <w:lvl w:ilvl="8" w:tplc="0421001B" w:tentative="1">
+      <w:start w:val="1"/>
+      <w:numFmt w:val="lowerRoman"/>
+      <w:lvlText w:val="%9."/>
+      <w:lvlJc w:val="right"/>
+      <w:pPr>
+        <w:ind w:left="9360" w:hanging="180"/>
+      </w:pPr>
+    </w:lvl>
+  </w:abstractNum>
+  <w:abstractNum w:abstractNumId="9">
     <w:nsid w:val="108E4872"/>
     <w:multiLevelType w:val="hybridMultilevel"/>
     <w:tmpl w:val="E0D25F38"/>
@@ -4145,7 +4701,7 @@
       </w:pPr>
     </w:lvl>
   </w:abstractNum>
-  <w:abstractNum w:abstractNumId="8">
+  <w:abstractNum w:abstractNumId="10">
     <w:nsid w:val="15533D5C"/>
     <w:multiLevelType w:val="hybridMultilevel"/>
     <w:tmpl w:val="73AAC192"/>
@@ -4258,7 +4814,7 @@
       </w:rPr>
     </w:lvl>
   </w:abstractNum>
-  <w:abstractNum w:abstractNumId="9">
+  <w:abstractNum w:abstractNumId="11">
     <w:nsid w:val="21EE57B6"/>
     <w:multiLevelType w:val="hybridMultilevel"/>
     <w:tmpl w:val="DE700854"/>
@@ -4344,7 +4900,96 @@
       </w:pPr>
     </w:lvl>
   </w:abstractNum>
-  <w:abstractNum w:abstractNumId="10">
+  <w:abstractNum w:abstractNumId="12">
+    <w:nsid w:val="258B7B6A"/>
+    <w:multiLevelType w:val="hybridMultilevel"/>
+    <w:tmpl w:val="BC848BB8"/>
+    <w:lvl w:ilvl="0" w:tplc="A4B43EB6">
+      <w:start w:val="1"/>
+      <w:numFmt w:val="decimal"/>
+      <w:lvlText w:val="%1."/>
+      <w:lvlJc w:val="left"/>
+      <w:pPr>
+        <w:ind w:left="720" w:hanging="360"/>
+      </w:pPr>
+      <w:rPr>
+        <w:rFonts w:hint="default"/>
+      </w:rPr>
+    </w:lvl>
+    <w:lvl w:ilvl="1" w:tplc="04210019" w:tentative="1">
+      <w:start w:val="1"/>
+      <w:numFmt w:val="lowerLetter"/>
+      <w:lvlText w:val="%2."/>
+      <w:lvlJc w:val="left"/>
+      <w:pPr>
+        <w:ind w:left="1440" w:hanging="360"/>
+      </w:pPr>
+    </w:lvl>
+    <w:lvl w:ilvl="2" w:tplc="0421001B" w:tentative="1">
+      <w:start w:val="1"/>
+      <w:numFmt w:val="lowerRoman"/>
+      <w:lvlText w:val="%3."/>
+      <w:lvlJc w:val="right"/>
+      <w:pPr>
+        <w:ind w:left="2160" w:hanging="180"/>
+      </w:pPr>
+    </w:lvl>
+    <w:lvl w:ilvl="3" w:tplc="0421000F" w:tentative="1">
+      <w:start w:val="1"/>
+      <w:numFmt w:val="decimal"/>
+      <w:lvlText w:val="%4."/>
+      <w:lvlJc w:val="left"/>
+      <w:pPr>
+        <w:ind w:left="2880" w:hanging="360"/>
+      </w:pPr>
+    </w:lvl>
+    <w:lvl w:ilvl="4" w:tplc="04210019" w:tentative="1">
+      <w:start w:val="1"/>
+      <w:numFmt w:val="lowerLetter"/>
+      <w:lvlText w:val="%5."/>
+      <w:lvlJc w:val="left"/>
+      <w:pPr>
+        <w:ind w:left="3600" w:hanging="360"/>
+      </w:pPr>
+    </w:lvl>
+    <w:lvl w:ilvl="5" w:tplc="0421001B" w:tentative="1">
+      <w:start w:val="1"/>
+      <w:numFmt w:val="lowerRoman"/>
+      <w:lvlText w:val="%6."/>
+      <w:lvlJc w:val="right"/>
+      <w:pPr>
+        <w:ind w:left="4320" w:hanging="180"/>
+      </w:pPr>
+    </w:lvl>
+    <w:lvl w:ilvl="6" w:tplc="0421000F" w:tentative="1">
+      <w:start w:val="1"/>
+      <w:numFmt w:val="decimal"/>
+      <w:lvlText w:val="%7."/>
+      <w:lvlJc w:val="left"/>
+      <w:pPr>
+        <w:ind w:left="5040" w:hanging="360"/>
+      </w:pPr>
+    </w:lvl>
+    <w:lvl w:ilvl="7" w:tplc="04210019" w:tentative="1">
+      <w:start w:val="1"/>
+      <w:numFmt w:val="lowerLetter"/>
+      <w:lvlText w:val="%8."/>
+      <w:lvlJc w:val="left"/>
+      <w:pPr>
+        <w:ind w:left="5760" w:hanging="360"/>
+      </w:pPr>
+    </w:lvl>
+    <w:lvl w:ilvl="8" w:tplc="0421001B" w:tentative="1">
+      <w:start w:val="1"/>
+      <w:numFmt w:val="lowerRoman"/>
+      <w:lvlText w:val="%9."/>
+      <w:lvlJc w:val="right"/>
+      <w:pPr>
+        <w:ind w:left="6480" w:hanging="180"/>
+      </w:pPr>
+    </w:lvl>
+  </w:abstractNum>
+  <w:abstractNum w:abstractNumId="13">
     <w:nsid w:val="2F614BC8"/>
     <w:multiLevelType w:val="hybridMultilevel"/>
     <w:tmpl w:val="C55E513C"/>
@@ -4487,7 +5132,7 @@
       </w:pPr>
     </w:lvl>
   </w:abstractNum>
-  <w:abstractNum w:abstractNumId="11">
+  <w:abstractNum w:abstractNumId="14">
     <w:nsid w:val="3CD3285B"/>
     <w:multiLevelType w:val="hybridMultilevel"/>
     <w:tmpl w:val="30E63D8A"/>
@@ -4600,7 +5245,7 @@
       </w:rPr>
     </w:lvl>
   </w:abstractNum>
-  <w:abstractNum w:abstractNumId="12">
+  <w:abstractNum w:abstractNumId="15">
     <w:nsid w:val="3D983420"/>
     <w:multiLevelType w:val="hybridMultilevel"/>
     <w:tmpl w:val="FC248FEE"/>
@@ -4713,7 +5358,7 @@
       </w:rPr>
     </w:lvl>
   </w:abstractNum>
-  <w:abstractNum w:abstractNumId="13">
+  <w:abstractNum w:abstractNumId="16">
     <w:nsid w:val="48F051D0"/>
     <w:multiLevelType w:val="hybridMultilevel"/>
     <w:tmpl w:val="C598ECEC"/>
@@ -4826,7 +5471,7 @@
       </w:rPr>
     </w:lvl>
   </w:abstractNum>
-  <w:abstractNum w:abstractNumId="14">
+  <w:abstractNum w:abstractNumId="17">
     <w:nsid w:val="49B0211B"/>
     <w:multiLevelType w:val="hybridMultilevel"/>
     <w:tmpl w:val="6FBABD04"/>
@@ -4915,7 +5560,120 @@
       </w:pPr>
     </w:lvl>
   </w:abstractNum>
-  <w:abstractNum w:abstractNumId="15">
+  <w:abstractNum w:abstractNumId="18">
+    <w:nsid w:val="49CE1B54"/>
+    <w:multiLevelType w:val="hybridMultilevel"/>
+    <w:tmpl w:val="3F4CD270"/>
+    <w:lvl w:ilvl="0" w:tplc="04210001">
+      <w:start w:val="1"/>
+      <w:numFmt w:val="bullet"/>
+      <w:lvlText w:val=""/>
+      <w:lvlJc w:val="left"/>
+      <w:pPr>
+        <w:ind w:left="1287" w:hanging="360"/>
+      </w:pPr>
+      <w:rPr>
+        <w:rFonts w:ascii="Symbol" w:hAnsi="Symbol" w:hint="default"/>
+      </w:rPr>
+    </w:lvl>
+    <w:lvl w:ilvl="1" w:tplc="04210003" w:tentative="1">
+      <w:start w:val="1"/>
+      <w:numFmt w:val="bullet"/>
+      <w:lvlText w:val="o"/>
+      <w:lvlJc w:val="left"/>
+      <w:pPr>
+        <w:ind w:left="2007" w:hanging="360"/>
+      </w:pPr>
+      <w:rPr>
+        <w:rFonts w:ascii="Courier New" w:hAnsi="Courier New" w:cs="Courier New" w:hint="default"/>
+      </w:rPr>
+    </w:lvl>
+    <w:lvl w:ilvl="2" w:tplc="04210005" w:tentative="1">
+      <w:start w:val="1"/>
+      <w:numFmt w:val="bullet"/>
+      <w:lvlText w:val=""/>
+      <w:lvlJc w:val="left"/>
+      <w:pPr>
+        <w:ind w:left="2727" w:hanging="360"/>
+      </w:pPr>
+      <w:rPr>
+        <w:rFonts w:ascii="Wingdings" w:hAnsi="Wingdings" w:hint="default"/>
+      </w:rPr>
+    </w:lvl>
+    <w:lvl w:ilvl="3" w:tplc="04210001" w:tentative="1">
+      <w:start w:val="1"/>
+      <w:numFmt w:val="bullet"/>
+      <w:lvlText w:val=""/>
+      <w:lvlJc w:val="left"/>
+      <w:pPr>
+        <w:ind w:left="3447" w:hanging="360"/>
+      </w:pPr>
+      <w:rPr>
+        <w:rFonts w:ascii="Symbol" w:hAnsi="Symbol" w:hint="default"/>
+      </w:rPr>
+    </w:lvl>
+    <w:lvl w:ilvl="4" w:tplc="04210003" w:tentative="1">
+      <w:start w:val="1"/>
+      <w:numFmt w:val="bullet"/>
+      <w:lvlText w:val="o"/>
+      <w:lvlJc w:val="left"/>
+      <w:pPr>
+        <w:ind w:left="4167" w:hanging="360"/>
+      </w:pPr>
+      <w:rPr>
+        <w:rFonts w:ascii="Courier New" w:hAnsi="Courier New" w:cs="Courier New" w:hint="default"/>
+      </w:rPr>
+    </w:lvl>
+    <w:lvl w:ilvl="5" w:tplc="04210005" w:tentative="1">
+      <w:start w:val="1"/>
+      <w:numFmt w:val="bullet"/>
+      <w:lvlText w:val=""/>
+      <w:lvlJc w:val="left"/>
+      <w:pPr>
+        <w:ind w:left="4887" w:hanging="360"/>
+      </w:pPr>
+      <w:rPr>
+        <w:rFonts w:ascii="Wingdings" w:hAnsi="Wingdings" w:hint="default"/>
+      </w:rPr>
+    </w:lvl>
+    <w:lvl w:ilvl="6" w:tplc="04210001" w:tentative="1">
+      <w:start w:val="1"/>
+      <w:numFmt w:val="bullet"/>
+      <w:lvlText w:val=""/>
+      <w:lvlJc w:val="left"/>
+      <w:pPr>
+        <w:ind w:left="5607" w:hanging="360"/>
+      </w:pPr>
+      <w:rPr>
+        <w:rFonts w:ascii="Symbol" w:hAnsi="Symbol" w:hint="default"/>
+      </w:rPr>
+    </w:lvl>
+    <w:lvl w:ilvl="7" w:tplc="04210003" w:tentative="1">
+      <w:start w:val="1"/>
+      <w:numFmt w:val="bullet"/>
+      <w:lvlText w:val="o"/>
+      <w:lvlJc w:val="left"/>
+      <w:pPr>
+        <w:ind w:left="6327" w:hanging="360"/>
+      </w:pPr>
+      <w:rPr>
+        <w:rFonts w:ascii="Courier New" w:hAnsi="Courier New" w:cs="Courier New" w:hint="default"/>
+      </w:rPr>
+    </w:lvl>
+    <w:lvl w:ilvl="8" w:tplc="04210005" w:tentative="1">
+      <w:start w:val="1"/>
+      <w:numFmt w:val="bullet"/>
+      <w:lvlText w:val=""/>
+      <w:lvlJc w:val="left"/>
+      <w:pPr>
+        <w:ind w:left="7047" w:hanging="360"/>
+      </w:pPr>
+      <w:rPr>
+        <w:rFonts w:ascii="Wingdings" w:hAnsi="Wingdings" w:hint="default"/>
+      </w:rPr>
+    </w:lvl>
+  </w:abstractNum>
+  <w:abstractNum w:abstractNumId="19">
     <w:nsid w:val="4F0D5F01"/>
     <w:multiLevelType w:val="hybridMultilevel"/>
     <w:tmpl w:val="32381E7E"/>
@@ -5005,7 +5763,7 @@
       </w:pPr>
     </w:lvl>
   </w:abstractNum>
-  <w:abstractNum w:abstractNumId="16">
+  <w:abstractNum w:abstractNumId="20">
     <w:nsid w:val="50BF78A8"/>
     <w:multiLevelType w:val="hybridMultilevel"/>
     <w:tmpl w:val="14067D08"/>
@@ -5094,7 +5852,7 @@
       </w:pPr>
     </w:lvl>
   </w:abstractNum>
-  <w:abstractNum w:abstractNumId="17">
+  <w:abstractNum w:abstractNumId="21">
     <w:nsid w:val="563B6BC0"/>
     <w:multiLevelType w:val="multilevel"/>
     <w:tmpl w:val="E55E053C"/>
@@ -5207,7 +5965,7 @@
       </w:rPr>
     </w:lvl>
   </w:abstractNum>
-  <w:abstractNum w:abstractNumId="18">
+  <w:abstractNum w:abstractNumId="22">
     <w:nsid w:val="5ADE4DAC"/>
     <w:multiLevelType w:val="hybridMultilevel"/>
     <w:tmpl w:val="29786658"/>
@@ -5293,21 +6051,18 @@
       </w:pPr>
     </w:lvl>
   </w:abstractNum>
-  <w:abstractNum w:abstractNumId="19">
-    <w:nsid w:val="68957B68"/>
+  <w:abstractNum w:abstractNumId="23">
+    <w:nsid w:val="672B381A"/>
     <w:multiLevelType w:val="hybridMultilevel"/>
-    <w:tmpl w:val="147C475E"/>
+    <w:tmpl w:val="D3203124"/>
     <w:lvl w:ilvl="0" w:tplc="0421000F">
       <w:start w:val="1"/>
       <w:numFmt w:val="decimal"/>
       <w:lvlText w:val="%1."/>
       <w:lvlJc w:val="left"/>
       <w:pPr>
-        <w:ind w:left="720" w:hanging="360"/>
-      </w:pPr>
-      <w:rPr>
-        <w:rFonts w:hint="default"/>
-      </w:rPr>
+        <w:ind w:left="4170" w:hanging="360"/>
+      </w:pPr>
     </w:lvl>
     <w:lvl w:ilvl="1" w:tplc="04210019" w:tentative="1">
       <w:start w:val="1"/>
@@ -5315,7 +6070,7 @@
       <w:lvlText w:val="%2."/>
       <w:lvlJc w:val="left"/>
       <w:pPr>
-        <w:ind w:left="1440" w:hanging="360"/>
+        <w:ind w:left="4890" w:hanging="360"/>
       </w:pPr>
     </w:lvl>
     <w:lvl w:ilvl="2" w:tplc="0421001B" w:tentative="1">
@@ -5324,7 +6079,7 @@
       <w:lvlText w:val="%3."/>
       <w:lvlJc w:val="right"/>
       <w:pPr>
-        <w:ind w:left="2160" w:hanging="180"/>
+        <w:ind w:left="5610" w:hanging="180"/>
       </w:pPr>
     </w:lvl>
     <w:lvl w:ilvl="3" w:tplc="0421000F" w:tentative="1">
@@ -5333,7 +6088,7 @@
       <w:lvlText w:val="%4."/>
       <w:lvlJc w:val="left"/>
       <w:pPr>
-        <w:ind w:left="2880" w:hanging="360"/>
+        <w:ind w:left="6330" w:hanging="360"/>
       </w:pPr>
     </w:lvl>
     <w:lvl w:ilvl="4" w:tplc="04210019" w:tentative="1">
@@ -5342,7 +6097,7 @@
       <w:lvlText w:val="%5."/>
       <w:lvlJc w:val="left"/>
       <w:pPr>
-        <w:ind w:left="3600" w:hanging="360"/>
+        <w:ind w:left="7050" w:hanging="360"/>
       </w:pPr>
     </w:lvl>
     <w:lvl w:ilvl="5" w:tplc="0421001B" w:tentative="1">
@@ -5351,7 +6106,7 @@
       <w:lvlText w:val="%6."/>
       <w:lvlJc w:val="right"/>
       <w:pPr>
-        <w:ind w:left="4320" w:hanging="180"/>
+        <w:ind w:left="7770" w:hanging="180"/>
       </w:pPr>
     </w:lvl>
     <w:lvl w:ilvl="6" w:tplc="0421000F" w:tentative="1">
@@ -5360,7 +6115,7 @@
       <w:lvlText w:val="%7."/>
       <w:lvlJc w:val="left"/>
       <w:pPr>
-        <w:ind w:left="5040" w:hanging="360"/>
+        <w:ind w:left="8490" w:hanging="360"/>
       </w:pPr>
     </w:lvl>
     <w:lvl w:ilvl="7" w:tplc="04210019" w:tentative="1">
@@ -5369,7 +6124,7 @@
       <w:lvlText w:val="%8."/>
       <w:lvlJc w:val="left"/>
       <w:pPr>
-        <w:ind w:left="5760" w:hanging="360"/>
+        <w:ind w:left="9210" w:hanging="360"/>
       </w:pPr>
     </w:lvl>
     <w:lvl w:ilvl="8" w:tplc="0421001B" w:tentative="1">
@@ -5378,11 +6133,100 @@
       <w:lvlText w:val="%9."/>
       <w:lvlJc w:val="right"/>
       <w:pPr>
+        <w:ind w:left="9930" w:hanging="180"/>
+      </w:pPr>
+    </w:lvl>
+  </w:abstractNum>
+  <w:abstractNum w:abstractNumId="24">
+    <w:nsid w:val="68957B68"/>
+    <w:multiLevelType w:val="hybridMultilevel"/>
+    <w:tmpl w:val="DFFC8690"/>
+    <w:lvl w:ilvl="0" w:tplc="04210011">
+      <w:start w:val="1"/>
+      <w:numFmt w:val="decimal"/>
+      <w:lvlText w:val="%1)"/>
+      <w:lvlJc w:val="left"/>
+      <w:pPr>
+        <w:ind w:left="720" w:hanging="360"/>
+      </w:pPr>
+      <w:rPr>
+        <w:rFonts w:hint="default"/>
+      </w:rPr>
+    </w:lvl>
+    <w:lvl w:ilvl="1" w:tplc="04210019" w:tentative="1">
+      <w:start w:val="1"/>
+      <w:numFmt w:val="lowerLetter"/>
+      <w:lvlText w:val="%2."/>
+      <w:lvlJc w:val="left"/>
+      <w:pPr>
+        <w:ind w:left="1440" w:hanging="360"/>
+      </w:pPr>
+    </w:lvl>
+    <w:lvl w:ilvl="2" w:tplc="0421001B" w:tentative="1">
+      <w:start w:val="1"/>
+      <w:numFmt w:val="lowerRoman"/>
+      <w:lvlText w:val="%3."/>
+      <w:lvlJc w:val="right"/>
+      <w:pPr>
+        <w:ind w:left="2160" w:hanging="180"/>
+      </w:pPr>
+    </w:lvl>
+    <w:lvl w:ilvl="3" w:tplc="0421000F" w:tentative="1">
+      <w:start w:val="1"/>
+      <w:numFmt w:val="decimal"/>
+      <w:lvlText w:val="%4."/>
+      <w:lvlJc w:val="left"/>
+      <w:pPr>
+        <w:ind w:left="2880" w:hanging="360"/>
+      </w:pPr>
+    </w:lvl>
+    <w:lvl w:ilvl="4" w:tplc="04210019" w:tentative="1">
+      <w:start w:val="1"/>
+      <w:numFmt w:val="lowerLetter"/>
+      <w:lvlText w:val="%5."/>
+      <w:lvlJc w:val="left"/>
+      <w:pPr>
+        <w:ind w:left="3600" w:hanging="360"/>
+      </w:pPr>
+    </w:lvl>
+    <w:lvl w:ilvl="5" w:tplc="0421001B" w:tentative="1">
+      <w:start w:val="1"/>
+      <w:numFmt w:val="lowerRoman"/>
+      <w:lvlText w:val="%6."/>
+      <w:lvlJc w:val="right"/>
+      <w:pPr>
+        <w:ind w:left="4320" w:hanging="180"/>
+      </w:pPr>
+    </w:lvl>
+    <w:lvl w:ilvl="6" w:tplc="0421000F" w:tentative="1">
+      <w:start w:val="1"/>
+      <w:numFmt w:val="decimal"/>
+      <w:lvlText w:val="%7."/>
+      <w:lvlJc w:val="left"/>
+      <w:pPr>
+        <w:ind w:left="5040" w:hanging="360"/>
+      </w:pPr>
+    </w:lvl>
+    <w:lvl w:ilvl="7" w:tplc="04210019" w:tentative="1">
+      <w:start w:val="1"/>
+      <w:numFmt w:val="lowerLetter"/>
+      <w:lvlText w:val="%8."/>
+      <w:lvlJc w:val="left"/>
+      <w:pPr>
+        <w:ind w:left="5760" w:hanging="360"/>
+      </w:pPr>
+    </w:lvl>
+    <w:lvl w:ilvl="8" w:tplc="0421001B" w:tentative="1">
+      <w:start w:val="1"/>
+      <w:numFmt w:val="lowerRoman"/>
+      <w:lvlText w:val="%9."/>
+      <w:lvlJc w:val="right"/>
+      <w:pPr>
         <w:ind w:left="6480" w:hanging="180"/>
       </w:pPr>
     </w:lvl>
   </w:abstractNum>
-  <w:abstractNum w:abstractNumId="20">
+  <w:abstractNum w:abstractNumId="25">
     <w:nsid w:val="6F8E77EB"/>
     <w:multiLevelType w:val="multilevel"/>
     <w:tmpl w:val="0421001D"/>
@@ -5468,7 +6312,7 @@
       </w:pPr>
     </w:lvl>
   </w:abstractNum>
-  <w:abstractNum w:abstractNumId="21">
+  <w:abstractNum w:abstractNumId="26">
     <w:nsid w:val="6F915AFC"/>
     <w:multiLevelType w:val="multilevel"/>
     <w:tmpl w:val="F880F626"/>
@@ -5639,7 +6483,120 @@
       </w:rPr>
     </w:lvl>
   </w:abstractNum>
-  <w:abstractNum w:abstractNumId="22">
+  <w:abstractNum w:abstractNumId="27">
+    <w:nsid w:val="6FA976E1"/>
+    <w:multiLevelType w:val="hybridMultilevel"/>
+    <w:tmpl w:val="D90C6072"/>
+    <w:lvl w:ilvl="0" w:tplc="04210001">
+      <w:start w:val="1"/>
+      <w:numFmt w:val="bullet"/>
+      <w:lvlText w:val=""/>
+      <w:lvlJc w:val="left"/>
+      <w:pPr>
+        <w:ind w:left="720" w:hanging="360"/>
+      </w:pPr>
+      <w:rPr>
+        <w:rFonts w:ascii="Symbol" w:hAnsi="Symbol" w:hint="default"/>
+      </w:rPr>
+    </w:lvl>
+    <w:lvl w:ilvl="1" w:tplc="04210003" w:tentative="1">
+      <w:start w:val="1"/>
+      <w:numFmt w:val="bullet"/>
+      <w:lvlText w:val="o"/>
+      <w:lvlJc w:val="left"/>
+      <w:pPr>
+        <w:ind w:left="1440" w:hanging="360"/>
+      </w:pPr>
+      <w:rPr>
+        <w:rFonts w:ascii="Courier New" w:hAnsi="Courier New" w:cs="Courier New" w:hint="default"/>
+      </w:rPr>
+    </w:lvl>
+    <w:lvl w:ilvl="2" w:tplc="04210005" w:tentative="1">
+      <w:start w:val="1"/>
+      <w:numFmt w:val="bullet"/>
+      <w:lvlText w:val=""/>
+      <w:lvlJc w:val="left"/>
+      <w:pPr>
+        <w:ind w:left="2160" w:hanging="360"/>
+      </w:pPr>
+      <w:rPr>
+        <w:rFonts w:ascii="Wingdings" w:hAnsi="Wingdings" w:hint="default"/>
+      </w:rPr>
+    </w:lvl>
+    <w:lvl w:ilvl="3" w:tplc="04210001" w:tentative="1">
+      <w:start w:val="1"/>
+      <w:numFmt w:val="bullet"/>
+      <w:lvlText w:val=""/>
+      <w:lvlJc w:val="left"/>
+      <w:pPr>
+        <w:ind w:left="2880" w:hanging="360"/>
+      </w:pPr>
+      <w:rPr>
+        <w:rFonts w:ascii="Symbol" w:hAnsi="Symbol" w:hint="default"/>
+      </w:rPr>
+    </w:lvl>
+    <w:lvl w:ilvl="4" w:tplc="04210003" w:tentative="1">
+      <w:start w:val="1"/>
+      <w:numFmt w:val="bullet"/>
+      <w:lvlText w:val="o"/>
+      <w:lvlJc w:val="left"/>
+      <w:pPr>
+        <w:ind w:left="3600" w:hanging="360"/>
+      </w:pPr>
+      <w:rPr>
+        <w:rFonts w:ascii="Courier New" w:hAnsi="Courier New" w:cs="Courier New" w:hint="default"/>
+      </w:rPr>
+    </w:lvl>
+    <w:lvl w:ilvl="5" w:tplc="04210005" w:tentative="1">
+      <w:start w:val="1"/>
+      <w:numFmt w:val="bullet"/>
+      <w:lvlText w:val=""/>
+      <w:lvlJc w:val="left"/>
+      <w:pPr>
+        <w:ind w:left="4320" w:hanging="360"/>
+      </w:pPr>
+      <w:rPr>
+        <w:rFonts w:ascii="Wingdings" w:hAnsi="Wingdings" w:hint="default"/>
+      </w:rPr>
+    </w:lvl>
+    <w:lvl w:ilvl="6" w:tplc="04210001" w:tentative="1">
+      <w:start w:val="1"/>
+      <w:numFmt w:val="bullet"/>
+      <w:lvlText w:val=""/>
+      <w:lvlJc w:val="left"/>
+      <w:pPr>
+        <w:ind w:left="5040" w:hanging="360"/>
+      </w:pPr>
+      <w:rPr>
+        <w:rFonts w:ascii="Symbol" w:hAnsi="Symbol" w:hint="default"/>
+      </w:rPr>
+    </w:lvl>
+    <w:lvl w:ilvl="7" w:tplc="04210003" w:tentative="1">
+      <w:start w:val="1"/>
+      <w:numFmt w:val="bullet"/>
+      <w:lvlText w:val="o"/>
+      <w:lvlJc w:val="left"/>
+      <w:pPr>
+        <w:ind w:left="5760" w:hanging="360"/>
+      </w:pPr>
+      <w:rPr>
+        <w:rFonts w:ascii="Courier New" w:hAnsi="Courier New" w:cs="Courier New" w:hint="default"/>
+      </w:rPr>
+    </w:lvl>
+    <w:lvl w:ilvl="8" w:tplc="04210005" w:tentative="1">
+      <w:start w:val="1"/>
+      <w:numFmt w:val="bullet"/>
+      <w:lvlText w:val=""/>
+      <w:lvlJc w:val="left"/>
+      <w:pPr>
+        <w:ind w:left="6480" w:hanging="360"/>
+      </w:pPr>
+      <w:rPr>
+        <w:rFonts w:ascii="Wingdings" w:hAnsi="Wingdings" w:hint="default"/>
+      </w:rPr>
+    </w:lvl>
+  </w:abstractNum>
+  <w:abstractNum w:abstractNumId="28">
     <w:nsid w:val="71B4576C"/>
     <w:multiLevelType w:val="hybridMultilevel"/>
     <w:tmpl w:val="3236CE2E"/>
@@ -5729,7 +6686,7 @@
       </w:pPr>
     </w:lvl>
   </w:abstractNum>
-  <w:abstractNum w:abstractNumId="23">
+  <w:abstractNum w:abstractNumId="29">
     <w:nsid w:val="73A600B8"/>
     <w:multiLevelType w:val="multilevel"/>
     <w:tmpl w:val="C668284E"/>
@@ -5909,7 +6866,7 @@
       </w:rPr>
     </w:lvl>
   </w:abstractNum>
-  <w:abstractNum w:abstractNumId="24">
+  <w:abstractNum w:abstractNumId="30">
     <w:nsid w:val="787330CB"/>
     <w:multiLevelType w:val="hybridMultilevel"/>
     <w:tmpl w:val="11DA1AEC"/>
@@ -6022,7 +6979,7 @@
       </w:rPr>
     </w:lvl>
   </w:abstractNum>
-  <w:abstractNum w:abstractNumId="25">
+  <w:abstractNum w:abstractNumId="31">
     <w:nsid w:val="79F502FA"/>
     <w:multiLevelType w:val="hybridMultilevel"/>
     <w:tmpl w:val="DAF80202"/>
@@ -6113,52 +7070,52 @@
     </w:lvl>
   </w:abstractNum>
   <w:num w:numId="1">
-    <w:abstractNumId w:val="23"/>
+    <w:abstractNumId w:val="29"/>
   </w:num>
   <w:num w:numId="2">
-    <w:abstractNumId w:val="6"/>
+    <w:abstractNumId w:val="7"/>
   </w:num>
   <w:num w:numId="3">
-    <w:abstractNumId w:val="12"/>
+    <w:abstractNumId w:val="15"/>
   </w:num>
   <w:num w:numId="4">
-    <w:abstractNumId w:val="8"/>
+    <w:abstractNumId w:val="10"/>
   </w:num>
   <w:num w:numId="5">
-    <w:abstractNumId w:val="13"/>
+    <w:abstractNumId w:val="16"/>
   </w:num>
   <w:num w:numId="6">
+    <w:abstractNumId w:val="2"/>
+  </w:num>
+  <w:num w:numId="7">
+    <w:abstractNumId w:val="20"/>
+  </w:num>
+  <w:num w:numId="8">
+    <w:abstractNumId w:val="5"/>
+  </w:num>
+  <w:num w:numId="9">
+    <w:abstractNumId w:val="3"/>
+  </w:num>
+  <w:num w:numId="10">
+    <w:abstractNumId w:val="11"/>
+  </w:num>
+  <w:num w:numId="11">
+    <w:abstractNumId w:val="14"/>
+  </w:num>
+  <w:num w:numId="12">
+    <w:abstractNumId w:val="9"/>
+  </w:num>
+  <w:num w:numId="13">
+    <w:abstractNumId w:val="30"/>
+  </w:num>
+  <w:num w:numId="14">
     <w:abstractNumId w:val="1"/>
   </w:num>
-  <w:num w:numId="7">
-    <w:abstractNumId w:val="16"/>
-  </w:num>
-  <w:num w:numId="8">
-    <w:abstractNumId w:val="4"/>
-  </w:num>
-  <w:num w:numId="9">
-    <w:abstractNumId w:val="2"/>
-  </w:num>
-  <w:num w:numId="10">
-    <w:abstractNumId w:val="9"/>
-  </w:num>
-  <w:num w:numId="11">
-    <w:abstractNumId w:val="11"/>
-  </w:num>
-  <w:num w:numId="12">
-    <w:abstractNumId w:val="7"/>
-  </w:num>
-  <w:num w:numId="13">
-    <w:abstractNumId w:val="24"/>
-  </w:num>
-  <w:num w:numId="14">
-    <w:abstractNumId w:val="0"/>
-  </w:num>
   <w:num w:numId="15">
-    <w:abstractNumId w:val="14"/>
+    <w:abstractNumId w:val="17"/>
   </w:num>
   <w:num w:numId="16">
-    <w:abstractNumId w:val="18"/>
+    <w:abstractNumId w:val="22"/>
     <w:lvlOverride w:ilvl="0">
       <w:startOverride w:val="1"/>
     </w:lvlOverride>
@@ -6188,22 +7145,22 @@
     </w:lvlOverride>
   </w:num>
   <w:num w:numId="17">
-    <w:abstractNumId w:val="3"/>
+    <w:abstractNumId w:val="4"/>
   </w:num>
   <w:num w:numId="18">
-    <w:abstractNumId w:val="5"/>
+    <w:abstractNumId w:val="6"/>
   </w:num>
   <w:num w:numId="19">
-    <w:abstractNumId w:val="19"/>
+    <w:abstractNumId w:val="24"/>
   </w:num>
   <w:num w:numId="20">
-    <w:abstractNumId w:val="20"/>
+    <w:abstractNumId w:val="25"/>
   </w:num>
   <w:num w:numId="21">
-    <w:abstractNumId w:val="17"/>
+    <w:abstractNumId w:val="21"/>
   </w:num>
   <w:num w:numId="22">
-    <w:abstractNumId w:val="23"/>
+    <w:abstractNumId w:val="29"/>
     <w:lvlOverride w:ilvl="0">
       <w:startOverride w:val="1"/>
     </w:lvlOverride>
@@ -6233,16 +7190,34 @@
     </w:lvlOverride>
   </w:num>
   <w:num w:numId="23">
-    <w:abstractNumId w:val="21"/>
+    <w:abstractNumId w:val="26"/>
   </w:num>
   <w:num w:numId="24">
-    <w:abstractNumId w:val="10"/>
+    <w:abstractNumId w:val="13"/>
   </w:num>
   <w:num w:numId="25">
-    <w:abstractNumId w:val="15"/>
+    <w:abstractNumId w:val="19"/>
   </w:num>
   <w:num w:numId="26">
-    <w:abstractNumId w:val="25"/>
+    <w:abstractNumId w:val="31"/>
+  </w:num>
+  <w:num w:numId="27">
+    <w:abstractNumId w:val="18"/>
+  </w:num>
+  <w:num w:numId="28">
+    <w:abstractNumId w:val="27"/>
+  </w:num>
+  <w:num w:numId="29">
+    <w:abstractNumId w:val="23"/>
+  </w:num>
+  <w:num w:numId="30">
+    <w:abstractNumId w:val="0"/>
+  </w:num>
+  <w:num w:numId="31">
+    <w:abstractNumId w:val="8"/>
+  </w:num>
+  <w:num w:numId="32">
+    <w:abstractNumId w:val="12"/>
   </w:num>
   <w:numIdMacAtCleanup w:val="13"/>
 </w:numbering>
@@ -7782,7 +8757,7 @@
 </file>
 
 <file path=customXml/itemProps1.xml><?xml version="1.0" encoding="utf-8"?>
-<ds:datastoreItem xmlns:ds="http://schemas.openxmlformats.org/officeDocument/2006/customXml" ds:itemID="{92D3357C-0F26-45A5-ABE6-E1AA35028F68}">
+<ds:datastoreItem xmlns:ds="http://schemas.openxmlformats.org/officeDocument/2006/customXml" ds:itemID="{CF6FF02E-8F7F-45B2-AF89-87C61A088E35}">
   <ds:schemaRefs>
     <ds:schemaRef ds:uri="http://schemas.openxmlformats.org/officeDocument/2006/bibliography"/>
   </ds:schemaRefs>

</xml_diff>

<commit_message>
just done writing about epipolar geometry in Bab 2
</commit_message>
<xml_diff>
--- a/DeanZakaHidayat.docx
+++ b/DeanZakaHidayat.docx
@@ -679,7 +679,7 @@
       <w:pPr>
         <w:pStyle w:val="Heading1"/>
       </w:pPr>
-      <w:bookmarkStart w:id="10" w:name="_Toc406020795"/>
+      <w:bookmarkStart w:id="10" w:name="_Toc406638117"/>
       <w:bookmarkEnd w:id="0"/>
       <w:bookmarkEnd w:id="1"/>
       <w:bookmarkEnd w:id="2"/>
@@ -1052,7 +1052,7 @@
       <w:pPr>
         <w:pStyle w:val="Heading1"/>
       </w:pPr>
-      <w:bookmarkStart w:id="11" w:name="_Toc406020796"/>
+      <w:bookmarkStart w:id="11" w:name="_Toc406638118"/>
       <w:r>
         <w:lastRenderedPageBreak/>
         <w:t>ABSTRAK</w:t>
@@ -1404,7 +1404,7 @@
       <w:pPr>
         <w:pStyle w:val="Heading1"/>
       </w:pPr>
-      <w:bookmarkStart w:id="12" w:name="_Toc406020797"/>
+      <w:bookmarkStart w:id="12" w:name="_Toc406638119"/>
       <w:r>
         <w:lastRenderedPageBreak/>
         <w:t>ABSTRACT</w:t>
@@ -1737,7 +1737,7 @@
       <w:pPr>
         <w:pStyle w:val="Heading1"/>
       </w:pPr>
-      <w:bookmarkStart w:id="13" w:name="_Toc406020798"/>
+      <w:bookmarkStart w:id="13" w:name="_Toc406638120"/>
       <w:r>
         <w:lastRenderedPageBreak/>
         <w:t>DAFTAR ISI</w:t>
@@ -1775,7 +1775,6 @@
           <w:docPartUnique/>
         </w:docPartObj>
       </w:sdtPr>
-      <w:sdtEndPr/>
       <w:sdtContent>
         <w:p>
           <w:pPr>
@@ -1790,6 +1789,12 @@
               <w:b w:val="0"/>
               <w:sz w:val="22"/>
               <w:lang w:val="id-ID" w:eastAsia="id-ID"/>
+              <w14:scene3d>
+                <w14:camera w14:prst="orthographicFront"/>
+                <w14:lightRig w14:rig="threePt" w14:dir="t">
+                  <w14:rot w14:lat="0" w14:lon="0" w14:rev="0"/>
+                </w14:lightRig>
+              </w14:scene3d>
             </w:rPr>
           </w:pPr>
           <w:r>
@@ -1801,7 +1806,7 @@
           <w:r>
             <w:fldChar w:fldCharType="separate"/>
           </w:r>
-          <w:hyperlink w:anchor="_Toc406020795" w:history="1">
+          <w:hyperlink w:anchor="_Toc406638117" w:history="1">
             <w:r>
               <w:rPr>
                 <w:rStyle w:val="Hyperlink"/>
@@ -1824,7 +1829,7 @@
               <w:rPr>
                 <w:webHidden/>
               </w:rPr>
-              <w:instrText xml:space="preserve"> PAGEREF _Toc406020795 \h </w:instrText>
+              <w:instrText xml:space="preserve"> PAGEREF _Toc406638117 \h </w:instrText>
             </w:r>
             <w:r>
               <w:rPr>
@@ -1859,9 +1864,15 @@
               <w:b w:val="0"/>
               <w:sz w:val="22"/>
               <w:lang w:val="id-ID" w:eastAsia="id-ID"/>
+              <w14:scene3d>
+                <w14:camera w14:prst="orthographicFront"/>
+                <w14:lightRig w14:rig="threePt" w14:dir="t">
+                  <w14:rot w14:lat="0" w14:lon="0" w14:rev="0"/>
+                </w14:lightRig>
+              </w14:scene3d>
             </w:rPr>
           </w:pPr>
-          <w:hyperlink w:anchor="_Toc406020796" w:history="1">
+          <w:hyperlink w:anchor="_Toc406638118" w:history="1">
             <w:r>
               <w:rPr>
                 <w:rStyle w:val="Hyperlink"/>
@@ -1884,7 +1895,7 @@
               <w:rPr>
                 <w:webHidden/>
               </w:rPr>
-              <w:instrText xml:space="preserve"> PAGEREF _Toc406020796 \h </w:instrText>
+              <w:instrText xml:space="preserve"> PAGEREF _Toc406638118 \h </w:instrText>
             </w:r>
             <w:r>
               <w:rPr>
@@ -1919,9 +1930,15 @@
               <w:b w:val="0"/>
               <w:sz w:val="22"/>
               <w:lang w:val="id-ID" w:eastAsia="id-ID"/>
+              <w14:scene3d>
+                <w14:camera w14:prst="orthographicFront"/>
+                <w14:lightRig w14:rig="threePt" w14:dir="t">
+                  <w14:rot w14:lat="0" w14:lon="0" w14:rev="0"/>
+                </w14:lightRig>
+              </w14:scene3d>
             </w:rPr>
           </w:pPr>
-          <w:hyperlink w:anchor="_Toc406020797" w:history="1">
+          <w:hyperlink w:anchor="_Toc406638119" w:history="1">
             <w:r>
               <w:rPr>
                 <w:rStyle w:val="Hyperlink"/>
@@ -1944,7 +1961,7 @@
               <w:rPr>
                 <w:webHidden/>
               </w:rPr>
-              <w:instrText xml:space="preserve"> PAGEREF _Toc406020797 \h </w:instrText>
+              <w:instrText xml:space="preserve"> PAGEREF _Toc406638119 \h </w:instrText>
             </w:r>
             <w:r>
               <w:rPr>
@@ -1979,9 +1996,15 @@
               <w:b w:val="0"/>
               <w:sz w:val="22"/>
               <w:lang w:val="id-ID" w:eastAsia="id-ID"/>
+              <w14:scene3d>
+                <w14:camera w14:prst="orthographicFront"/>
+                <w14:lightRig w14:rig="threePt" w14:dir="t">
+                  <w14:rot w14:lat="0" w14:lon="0" w14:rev="0"/>
+                </w14:lightRig>
+              </w14:scene3d>
             </w:rPr>
           </w:pPr>
-          <w:hyperlink w:anchor="_Toc406020798" w:history="1">
+          <w:hyperlink w:anchor="_Toc406638120" w:history="1">
             <w:r>
               <w:rPr>
                 <w:rStyle w:val="Hyperlink"/>
@@ -2004,7 +2027,7 @@
               <w:rPr>
                 <w:webHidden/>
               </w:rPr>
-              <w:instrText xml:space="preserve"> PAGEREF _Toc406020798 \h </w:instrText>
+              <w:instrText xml:space="preserve"> PAGEREF _Toc406638120 \h </w:instrText>
             </w:r>
             <w:r>
               <w:rPr>
@@ -2039,9 +2062,15 @@
               <w:b w:val="0"/>
               <w:sz w:val="22"/>
               <w:lang w:val="id-ID" w:eastAsia="id-ID"/>
+              <w14:scene3d>
+                <w14:camera w14:prst="orthographicFront"/>
+                <w14:lightRig w14:rig="threePt" w14:dir="t">
+                  <w14:rot w14:lat="0" w14:lon="0" w14:rev="0"/>
+                </w14:lightRig>
+              </w14:scene3d>
             </w:rPr>
           </w:pPr>
-          <w:hyperlink w:anchor="_Toc406020799" w:history="1">
+          <w:hyperlink w:anchor="_Toc406638121" w:history="1">
             <w:r>
               <w:rPr>
                 <w:rStyle w:val="Hyperlink"/>
@@ -2064,7 +2093,7 @@
               <w:rPr>
                 <w:webHidden/>
               </w:rPr>
-              <w:instrText xml:space="preserve"> PAGEREF _Toc406020799 \h </w:instrText>
+              <w:instrText xml:space="preserve"> PAGEREF _Toc406638121 \h </w:instrText>
             </w:r>
             <w:r>
               <w:rPr>
@@ -2099,9 +2128,15 @@
               <w:b w:val="0"/>
               <w:sz w:val="22"/>
               <w:lang w:val="id-ID" w:eastAsia="id-ID"/>
+              <w14:scene3d>
+                <w14:camera w14:prst="orthographicFront"/>
+                <w14:lightRig w14:rig="threePt" w14:dir="t">
+                  <w14:rot w14:lat="0" w14:lon="0" w14:rev="0"/>
+                </w14:lightRig>
+              </w14:scene3d>
             </w:rPr>
           </w:pPr>
-          <w:hyperlink w:anchor="_Toc406020800" w:history="1">
+          <w:hyperlink w:anchor="_Toc406638122" w:history="1">
             <w:r>
               <w:rPr>
                 <w:rStyle w:val="Hyperlink"/>
@@ -2124,7 +2159,7 @@
               <w:rPr>
                 <w:webHidden/>
               </w:rPr>
-              <w:instrText xml:space="preserve"> PAGEREF _Toc406020800 \h </w:instrText>
+              <w:instrText xml:space="preserve"> PAGEREF _Toc406638122 \h </w:instrText>
             </w:r>
             <w:r>
               <w:rPr>
@@ -2165,7 +2200,7 @@
               <w:lang w:val="id-ID" w:eastAsia="id-ID"/>
             </w:rPr>
           </w:pPr>
-          <w:hyperlink w:anchor="_Toc406020801" w:history="1">
+          <w:hyperlink w:anchor="_Toc406638123" w:history="1">
             <w:r>
               <w:rPr>
                 <w:rStyle w:val="Hyperlink"/>
@@ -2208,7 +2243,7 @@
                 <w:noProof/>
                 <w:webHidden/>
               </w:rPr>
-              <w:instrText xml:space="preserve"> PAGEREF _Toc406020801 \h </w:instrText>
+              <w:instrText xml:space="preserve"> PAGEREF _Toc406638123 \h </w:instrText>
             </w:r>
             <w:r>
               <w:rPr>
@@ -2233,66 +2268,6 @@
             <w:r>
               <w:rPr>
                 <w:noProof/>
-                <w:webHidden/>
-              </w:rPr>
-              <w:fldChar w:fldCharType="end"/>
-            </w:r>
-          </w:hyperlink>
-        </w:p>
-        <w:p>
-          <w:pPr>
-            <w:pStyle w:val="TOC1"/>
-            <w:rPr>
-              <w:rFonts w:asciiTheme="minorHAnsi" w:hAnsiTheme="minorHAnsi"/>
-              <w:b w:val="0"/>
-              <w:sz w:val="22"/>
-              <w:lang w:val="id-ID" w:eastAsia="id-ID"/>
-            </w:rPr>
-          </w:pPr>
-          <w:hyperlink w:anchor="_Toc406020802" w:history="1">
-            <w:r>
-              <w:rPr>
-                <w:rStyle w:val="Hyperlink"/>
-              </w:rPr>
-              <w:t>BAB II</w:t>
-            </w:r>
-            <w:r>
-              <w:rPr>
-                <w:webHidden/>
-              </w:rPr>
-              <w:tab/>
-            </w:r>
-            <w:r>
-              <w:rPr>
-                <w:webHidden/>
-              </w:rPr>
-              <w:fldChar w:fldCharType="begin"/>
-            </w:r>
-            <w:r>
-              <w:rPr>
-                <w:webHidden/>
-              </w:rPr>
-              <w:instrText xml:space="preserve"> PAGEREF _Toc406020802 \h </w:instrText>
-            </w:r>
-            <w:r>
-              <w:rPr>
-                <w:webHidden/>
-              </w:rPr>
-            </w:r>
-            <w:r>
-              <w:rPr>
-                <w:webHidden/>
-              </w:rPr>
-              <w:fldChar w:fldCharType="separate"/>
-            </w:r>
-            <w:r>
-              <w:rPr>
-                <w:webHidden/>
-              </w:rPr>
-              <w:t>2</w:t>
-            </w:r>
-            <w:r>
-              <w:rPr>
                 <w:webHidden/>
               </w:rPr>
               <w:fldChar w:fldCharType="end"/>
@@ -2313,13 +2288,13 @@
               <w:lang w:val="id-ID" w:eastAsia="id-ID"/>
             </w:rPr>
           </w:pPr>
-          <w:hyperlink w:anchor="_Toc406020803" w:history="1">
+          <w:hyperlink w:anchor="_Toc406638124" w:history="1">
             <w:r>
               <w:rPr>
                 <w:rStyle w:val="Hyperlink"/>
                 <w:noProof/>
               </w:rPr>
-              <w:t>2.1</w:t>
+              <w:t>1.2</w:t>
             </w:r>
             <w:r>
               <w:rPr>
@@ -2335,7 +2310,7 @@
                 <w:rStyle w:val="Hyperlink"/>
                 <w:noProof/>
               </w:rPr>
-              <w:t>Deteksi benda dengan Stereo Vision Epipolar Geometry</w:t>
+              <w:t>Tujuan Penelitian</w:t>
             </w:r>
             <w:r>
               <w:rPr>
@@ -2356,7 +2331,7 @@
                 <w:noProof/>
                 <w:webHidden/>
               </w:rPr>
-              <w:instrText xml:space="preserve"> PAGEREF _Toc406020803 \h </w:instrText>
+              <w:instrText xml:space="preserve"> PAGEREF _Toc406638124 \h </w:instrText>
             </w:r>
             <w:r>
               <w:rPr>
@@ -2401,13 +2376,13 @@
               <w:lang w:val="id-ID" w:eastAsia="id-ID"/>
             </w:rPr>
           </w:pPr>
-          <w:hyperlink w:anchor="_Toc406020804" w:history="1">
+          <w:hyperlink w:anchor="_Toc406638125" w:history="1">
             <w:r>
               <w:rPr>
                 <w:rStyle w:val="Hyperlink"/>
                 <w:noProof/>
               </w:rPr>
-              <w:t>2.2</w:t>
+              <w:t>1.3</w:t>
             </w:r>
             <w:r>
               <w:rPr>
@@ -2423,7 +2398,7 @@
                 <w:rStyle w:val="Hyperlink"/>
                 <w:noProof/>
               </w:rPr>
-              <w:t>Epipolar Geometry</w:t>
+              <w:t>Batasan Masalah</w:t>
             </w:r>
             <w:r>
               <w:rPr>
@@ -2444,7 +2419,7 @@
                 <w:noProof/>
                 <w:webHidden/>
               </w:rPr>
-              <w:instrText xml:space="preserve"> PAGEREF _Toc406020804 \h </w:instrText>
+              <w:instrText xml:space="preserve"> PAGEREF _Toc406638125 \h </w:instrText>
             </w:r>
             <w:r>
               <w:rPr>
@@ -2464,7 +2439,183 @@
                 <w:noProof/>
                 <w:webHidden/>
               </w:rPr>
-              <w:t>2</w:t>
+              <w:t>3</w:t>
+            </w:r>
+            <w:r>
+              <w:rPr>
+                <w:noProof/>
+                <w:webHidden/>
+              </w:rPr>
+              <w:fldChar w:fldCharType="end"/>
+            </w:r>
+          </w:hyperlink>
+        </w:p>
+        <w:p>
+          <w:pPr>
+            <w:pStyle w:val="TOC2"/>
+            <w:tabs>
+              <w:tab w:val="left" w:pos="880"/>
+              <w:tab w:val="right" w:leader="dot" w:pos="7927"/>
+            </w:tabs>
+            <w:rPr>
+              <w:rFonts w:asciiTheme="minorHAnsi" w:hAnsiTheme="minorHAnsi"/>
+              <w:noProof/>
+              <w:sz w:val="22"/>
+              <w:lang w:val="id-ID" w:eastAsia="id-ID"/>
+            </w:rPr>
+          </w:pPr>
+          <w:hyperlink w:anchor="_Toc406638126" w:history="1">
+            <w:r>
+              <w:rPr>
+                <w:rStyle w:val="Hyperlink"/>
+                <w:noProof/>
+              </w:rPr>
+              <w:t>1.4</w:t>
+            </w:r>
+            <w:r>
+              <w:rPr>
+                <w:rFonts w:asciiTheme="minorHAnsi" w:hAnsiTheme="minorHAnsi"/>
+                <w:noProof/>
+                <w:sz w:val="22"/>
+                <w:lang w:val="id-ID" w:eastAsia="id-ID"/>
+              </w:rPr>
+              <w:tab/>
+            </w:r>
+            <w:r>
+              <w:rPr>
+                <w:rStyle w:val="Hyperlink"/>
+                <w:noProof/>
+              </w:rPr>
+              <w:t>Metode Penelitian</w:t>
+            </w:r>
+            <w:r>
+              <w:rPr>
+                <w:noProof/>
+                <w:webHidden/>
+              </w:rPr>
+              <w:tab/>
+            </w:r>
+            <w:r>
+              <w:rPr>
+                <w:noProof/>
+                <w:webHidden/>
+              </w:rPr>
+              <w:fldChar w:fldCharType="begin"/>
+            </w:r>
+            <w:r>
+              <w:rPr>
+                <w:noProof/>
+                <w:webHidden/>
+              </w:rPr>
+              <w:instrText xml:space="preserve"> PAGEREF _Toc406638126 \h </w:instrText>
+            </w:r>
+            <w:r>
+              <w:rPr>
+                <w:noProof/>
+                <w:webHidden/>
+              </w:rPr>
+            </w:r>
+            <w:r>
+              <w:rPr>
+                <w:noProof/>
+                <w:webHidden/>
+              </w:rPr>
+              <w:fldChar w:fldCharType="separate"/>
+            </w:r>
+            <w:r>
+              <w:rPr>
+                <w:noProof/>
+                <w:webHidden/>
+              </w:rPr>
+              <w:t>3</w:t>
+            </w:r>
+            <w:r>
+              <w:rPr>
+                <w:noProof/>
+                <w:webHidden/>
+              </w:rPr>
+              <w:fldChar w:fldCharType="end"/>
+            </w:r>
+          </w:hyperlink>
+        </w:p>
+        <w:p>
+          <w:pPr>
+            <w:pStyle w:val="TOC2"/>
+            <w:tabs>
+              <w:tab w:val="left" w:pos="880"/>
+              <w:tab w:val="right" w:leader="dot" w:pos="7927"/>
+            </w:tabs>
+            <w:rPr>
+              <w:rFonts w:asciiTheme="minorHAnsi" w:hAnsiTheme="minorHAnsi"/>
+              <w:noProof/>
+              <w:sz w:val="22"/>
+              <w:lang w:val="id-ID" w:eastAsia="id-ID"/>
+            </w:rPr>
+          </w:pPr>
+          <w:hyperlink w:anchor="_Toc406638127" w:history="1">
+            <w:r>
+              <w:rPr>
+                <w:rStyle w:val="Hyperlink"/>
+                <w:noProof/>
+              </w:rPr>
+              <w:t>1.5</w:t>
+            </w:r>
+            <w:r>
+              <w:rPr>
+                <w:rFonts w:asciiTheme="minorHAnsi" w:hAnsiTheme="minorHAnsi"/>
+                <w:noProof/>
+                <w:sz w:val="22"/>
+                <w:lang w:val="id-ID" w:eastAsia="id-ID"/>
+              </w:rPr>
+              <w:tab/>
+            </w:r>
+            <w:r>
+              <w:rPr>
+                <w:rStyle w:val="Hyperlink"/>
+                <w:noProof/>
+              </w:rPr>
+              <w:t>Sistematika Penulisan</w:t>
+            </w:r>
+            <w:r>
+              <w:rPr>
+                <w:noProof/>
+                <w:webHidden/>
+              </w:rPr>
+              <w:tab/>
+            </w:r>
+            <w:r>
+              <w:rPr>
+                <w:noProof/>
+                <w:webHidden/>
+              </w:rPr>
+              <w:fldChar w:fldCharType="begin"/>
+            </w:r>
+            <w:r>
+              <w:rPr>
+                <w:noProof/>
+                <w:webHidden/>
+              </w:rPr>
+              <w:instrText xml:space="preserve"> PAGEREF _Toc406638127 \h </w:instrText>
+            </w:r>
+            <w:r>
+              <w:rPr>
+                <w:noProof/>
+                <w:webHidden/>
+              </w:rPr>
+            </w:r>
+            <w:r>
+              <w:rPr>
+                <w:noProof/>
+                <w:webHidden/>
+              </w:rPr>
+              <w:fldChar w:fldCharType="separate"/>
+            </w:r>
+            <w:r>
+              <w:rPr>
+                <w:noProof/>
+                <w:webHidden/>
+              </w:rPr>
+              <w:t>3</w:t>
             </w:r>
             <w:r>
               <w:rPr>
@@ -2483,13 +2634,292 @@
               <w:b w:val="0"/>
               <w:sz w:val="22"/>
               <w:lang w:val="id-ID" w:eastAsia="id-ID"/>
+              <w14:scene3d>
+                <w14:camera w14:prst="orthographicFront"/>
+                <w14:lightRig w14:rig="threePt" w14:dir="t">
+                  <w14:rot w14:lat="0" w14:lon="0" w14:rev="0"/>
+                </w14:lightRig>
+              </w14:scene3d>
             </w:rPr>
           </w:pPr>
-          <w:hyperlink w:anchor="_Toc406020805" w:history="1">
+          <w:hyperlink w:anchor="_Toc406638128" w:history="1">
             <w:r>
               <w:rPr>
                 <w:rStyle w:val="Hyperlink"/>
               </w:rPr>
+              <w:t>BAB II</w:t>
+            </w:r>
+            <w:r>
+              <w:rPr>
+                <w:webHidden/>
+              </w:rPr>
+              <w:tab/>
+            </w:r>
+            <w:r>
+              <w:rPr>
+                <w:webHidden/>
+              </w:rPr>
+              <w:fldChar w:fldCharType="begin"/>
+            </w:r>
+            <w:r>
+              <w:rPr>
+                <w:webHidden/>
+              </w:rPr>
+              <w:instrText xml:space="preserve"> PAGEREF _Toc406638128 \h </w:instrText>
+            </w:r>
+            <w:r>
+              <w:rPr>
+                <w:webHidden/>
+              </w:rPr>
+            </w:r>
+            <w:r>
+              <w:rPr>
+                <w:webHidden/>
+              </w:rPr>
+              <w:fldChar w:fldCharType="separate"/>
+            </w:r>
+            <w:r>
+              <w:rPr>
+                <w:webHidden/>
+              </w:rPr>
+              <w:t>5</w:t>
+            </w:r>
+            <w:r>
+              <w:rPr>
+                <w:webHidden/>
+              </w:rPr>
+              <w:fldChar w:fldCharType="end"/>
+            </w:r>
+          </w:hyperlink>
+        </w:p>
+        <w:p>
+          <w:pPr>
+            <w:pStyle w:val="TOC2"/>
+            <w:tabs>
+              <w:tab w:val="left" w:pos="880"/>
+              <w:tab w:val="right" w:leader="dot" w:pos="7927"/>
+            </w:tabs>
+            <w:rPr>
+              <w:rFonts w:asciiTheme="minorHAnsi" w:hAnsiTheme="minorHAnsi"/>
+              <w:noProof/>
+              <w:sz w:val="22"/>
+              <w:lang w:val="id-ID" w:eastAsia="id-ID"/>
+            </w:rPr>
+          </w:pPr>
+          <w:hyperlink w:anchor="_Toc406638129" w:history="1">
+            <w:r>
+              <w:rPr>
+                <w:rStyle w:val="Hyperlink"/>
+                <w:noProof/>
+              </w:rPr>
+              <w:t>2.1</w:t>
+            </w:r>
+            <w:r>
+              <w:rPr>
+                <w:rFonts w:asciiTheme="minorHAnsi" w:hAnsiTheme="minorHAnsi"/>
+                <w:noProof/>
+                <w:sz w:val="22"/>
+                <w:lang w:val="id-ID" w:eastAsia="id-ID"/>
+              </w:rPr>
+              <w:tab/>
+            </w:r>
+            <w:r>
+              <w:rPr>
+                <w:rStyle w:val="Hyperlink"/>
+                <w:noProof/>
+              </w:rPr>
+              <w:t xml:space="preserve">Deteksi benda dengan </w:t>
+            </w:r>
+            <w:r>
+              <w:rPr>
+                <w:rStyle w:val="Hyperlink"/>
+                <w:i/>
+                <w:noProof/>
+              </w:rPr>
+              <w:t>Computer</w:t>
+            </w:r>
+            <w:r>
+              <w:rPr>
+                <w:rStyle w:val="Hyperlink"/>
+                <w:noProof/>
+              </w:rPr>
+              <w:t xml:space="preserve"> </w:t>
+            </w:r>
+            <w:r>
+              <w:rPr>
+                <w:rStyle w:val="Hyperlink"/>
+                <w:i/>
+                <w:noProof/>
+              </w:rPr>
+              <w:t>Stereo Vision Epipolar Geometry</w:t>
+            </w:r>
+            <w:r>
+              <w:rPr>
+                <w:noProof/>
+                <w:webHidden/>
+              </w:rPr>
+              <w:tab/>
+            </w:r>
+            <w:r>
+              <w:rPr>
+                <w:noProof/>
+                <w:webHidden/>
+              </w:rPr>
+              <w:fldChar w:fldCharType="begin"/>
+            </w:r>
+            <w:r>
+              <w:rPr>
+                <w:noProof/>
+                <w:webHidden/>
+              </w:rPr>
+              <w:instrText xml:space="preserve"> PAGEREF _Toc406638129 \h </w:instrText>
+            </w:r>
+            <w:r>
+              <w:rPr>
+                <w:noProof/>
+                <w:webHidden/>
+              </w:rPr>
+            </w:r>
+            <w:r>
+              <w:rPr>
+                <w:noProof/>
+                <w:webHidden/>
+              </w:rPr>
+              <w:fldChar w:fldCharType="separate"/>
+            </w:r>
+            <w:r>
+              <w:rPr>
+                <w:noProof/>
+                <w:webHidden/>
+              </w:rPr>
+              <w:t>5</w:t>
+            </w:r>
+            <w:r>
+              <w:rPr>
+                <w:noProof/>
+                <w:webHidden/>
+              </w:rPr>
+              <w:fldChar w:fldCharType="end"/>
+            </w:r>
+          </w:hyperlink>
+        </w:p>
+        <w:p>
+          <w:pPr>
+            <w:pStyle w:val="TOC2"/>
+            <w:tabs>
+              <w:tab w:val="left" w:pos="880"/>
+              <w:tab w:val="right" w:leader="dot" w:pos="7927"/>
+            </w:tabs>
+            <w:rPr>
+              <w:rFonts w:asciiTheme="minorHAnsi" w:hAnsiTheme="minorHAnsi"/>
+              <w:noProof/>
+              <w:sz w:val="22"/>
+              <w:lang w:val="id-ID" w:eastAsia="id-ID"/>
+            </w:rPr>
+          </w:pPr>
+          <w:hyperlink w:anchor="_Toc406638130" w:history="1">
+            <w:r>
+              <w:rPr>
+                <w:rStyle w:val="Hyperlink"/>
+                <w:noProof/>
+              </w:rPr>
+              <w:t>2.2</w:t>
+            </w:r>
+            <w:r>
+              <w:rPr>
+                <w:rFonts w:asciiTheme="minorHAnsi" w:hAnsiTheme="minorHAnsi"/>
+                <w:noProof/>
+                <w:sz w:val="22"/>
+                <w:lang w:val="id-ID" w:eastAsia="id-ID"/>
+              </w:rPr>
+              <w:tab/>
+            </w:r>
+            <w:r>
+              <w:rPr>
+                <w:rStyle w:val="Hyperlink"/>
+                <w:noProof/>
+              </w:rPr>
+              <w:t xml:space="preserve">OpenCV sebagai </w:t>
+            </w:r>
+            <w:r>
+              <w:rPr>
+                <w:rStyle w:val="Hyperlink"/>
+                <w:i/>
+                <w:noProof/>
+              </w:rPr>
+              <w:t>Computer Vision Library</w:t>
+            </w:r>
+            <w:r>
+              <w:rPr>
+                <w:noProof/>
+                <w:webHidden/>
+              </w:rPr>
+              <w:tab/>
+            </w:r>
+            <w:r>
+              <w:rPr>
+                <w:noProof/>
+                <w:webHidden/>
+              </w:rPr>
+              <w:fldChar w:fldCharType="begin"/>
+            </w:r>
+            <w:r>
+              <w:rPr>
+                <w:noProof/>
+                <w:webHidden/>
+              </w:rPr>
+              <w:instrText xml:space="preserve"> PAGEREF _Toc406638130 \h </w:instrText>
+            </w:r>
+            <w:r>
+              <w:rPr>
+                <w:noProof/>
+                <w:webHidden/>
+              </w:rPr>
+            </w:r>
+            <w:r>
+              <w:rPr>
+                <w:noProof/>
+                <w:webHidden/>
+              </w:rPr>
+              <w:fldChar w:fldCharType="separate"/>
+            </w:r>
+            <w:r>
+              <w:rPr>
+                <w:noProof/>
+                <w:webHidden/>
+              </w:rPr>
+              <w:t>8</w:t>
+            </w:r>
+            <w:r>
+              <w:rPr>
+                <w:noProof/>
+                <w:webHidden/>
+              </w:rPr>
+              <w:fldChar w:fldCharType="end"/>
+            </w:r>
+          </w:hyperlink>
+        </w:p>
+        <w:p>
+          <w:pPr>
+            <w:pStyle w:val="TOC1"/>
+            <w:rPr>
+              <w:rFonts w:asciiTheme="minorHAnsi" w:hAnsiTheme="minorHAnsi"/>
+              <w:b w:val="0"/>
+              <w:sz w:val="22"/>
+              <w:lang w:val="id-ID" w:eastAsia="id-ID"/>
+              <w14:scene3d>
+                <w14:camera w14:prst="orthographicFront"/>
+                <w14:lightRig w14:rig="threePt" w14:dir="t">
+                  <w14:rot w14:lat="0" w14:lon="0" w14:rev="0"/>
+                </w14:lightRig>
+              </w14:scene3d>
+            </w:rPr>
+          </w:pPr>
+          <w:hyperlink w:anchor="_Toc406638131" w:history="1">
+            <w:r>
+              <w:rPr>
+                <w:rStyle w:val="Hyperlink"/>
+              </w:rPr>
               <w:t>DAFTAR PUSTAKA</w:t>
             </w:r>
             <w:r>
@@ -2508,7 +2938,7 @@
               <w:rPr>
                 <w:webHidden/>
               </w:rPr>
-              <w:instrText xml:space="preserve"> PAGEREF _Toc406020805 \h </w:instrText>
+              <w:instrText xml:space="preserve"> PAGEREF _Toc406638131 \h </w:instrText>
             </w:r>
             <w:r>
               <w:rPr>
@@ -2525,7 +2955,7 @@
               <w:rPr>
                 <w:webHidden/>
               </w:rPr>
-              <w:t>3</w:t>
+              <w:t>9</w:t>
             </w:r>
             <w:r>
               <w:rPr>
@@ -2559,7 +2989,7 @@
       <w:pPr>
         <w:pStyle w:val="Heading1"/>
       </w:pPr>
-      <w:bookmarkStart w:id="14" w:name="_Toc406020799"/>
+      <w:bookmarkStart w:id="14" w:name="_Toc406638121"/>
       <w:r>
         <w:lastRenderedPageBreak/>
         <w:t>DAFTAR GAMBAR</w:t>
@@ -2568,26 +2998,189 @@
     </w:p>
     <w:p>
       <w:pPr>
-        <w:spacing w:line="276" w:lineRule="auto"/>
-        <w:jc w:val="left"/>
-        <w:rPr>
-          <w:rFonts w:eastAsiaTheme="majorEastAsia" w:cstheme="majorBidi"/>
+        <w:rPr>
+          <w:lang w:val="id-ID" w:eastAsia="id-ID"/>
+        </w:rPr>
+      </w:pPr>
+    </w:p>
+    <w:p>
+      <w:pPr>
+        <w:pStyle w:val="TableofFigures"/>
+        <w:tabs>
+          <w:tab w:val="right" w:leader="dot" w:pos="7927"/>
+        </w:tabs>
+        <w:rPr>
+          <w:rFonts w:asciiTheme="minorHAnsi" w:hAnsiTheme="minorHAnsi"/>
+          <w:noProof/>
+          <w:sz w:val="22"/>
+          <w:lang w:val="id-ID" w:eastAsia="id-ID"/>
+        </w:rPr>
+      </w:pPr>
+      <w:r>
+        <w:rPr>
           <w:b/>
           <w:bCs/>
-          <w:szCs w:val="28"/>
-          <w:lang w:val="id-ID"/>
-        </w:rPr>
-      </w:pPr>
-      <w:r>
-        <w:rPr>
-          <w:rFonts w:eastAsiaTheme="majorEastAsia" w:cstheme="majorBidi"/>
+        </w:rPr>
+        <w:fldChar w:fldCharType="begin"/>
+      </w:r>
+      <w:r>
+        <w:rPr>
           <w:b/>
           <w:bCs/>
-          <w:szCs w:val="28"/>
-          <w:lang w:val="id-ID"/>
-        </w:rPr>
-        <w:br w:type="page"/>
-      </w:r>
+        </w:rPr>
+        <w:instrText xml:space="preserve"> TOC \h \z \c "Gambar" </w:instrText>
+      </w:r>
+      <w:r>
+        <w:rPr>
+          <w:b/>
+          <w:bCs/>
+        </w:rPr>
+        <w:fldChar w:fldCharType="separate"/>
+      </w:r>
+      <w:hyperlink w:anchor="_Toc406638109" w:history="1">
+        <w:r>
+          <w:rPr>
+            <w:rStyle w:val="Hyperlink"/>
+            <w:noProof/>
+          </w:rPr>
+          <w:t>Gambar 1</w:t>
+        </w:r>
+        <w:r>
+          <w:rPr>
+            <w:rStyle w:val="Hyperlink"/>
+            <w:noProof/>
+            <w:lang w:val="id-ID"/>
+          </w:rPr>
+          <w:t>. Pengaturan dasar dua kamera untuk mengambil gambar</w:t>
+        </w:r>
+        <w:r>
+          <w:rPr>
+            <w:noProof/>
+            <w:webHidden/>
+          </w:rPr>
+          <w:tab/>
+        </w:r>
+        <w:r>
+          <w:rPr>
+            <w:noProof/>
+            <w:webHidden/>
+          </w:rPr>
+          <w:fldChar w:fldCharType="begin"/>
+        </w:r>
+        <w:r>
+          <w:rPr>
+            <w:noProof/>
+            <w:webHidden/>
+          </w:rPr>
+          <w:instrText xml:space="preserve"> PAGEREF _Toc406638109 \h </w:instrText>
+        </w:r>
+        <w:r>
+          <w:rPr>
+            <w:noProof/>
+            <w:webHidden/>
+          </w:rPr>
+        </w:r>
+        <w:r>
+          <w:rPr>
+            <w:noProof/>
+            <w:webHidden/>
+          </w:rPr>
+          <w:fldChar w:fldCharType="separate"/>
+        </w:r>
+        <w:r>
+          <w:rPr>
+            <w:noProof/>
+            <w:webHidden/>
+          </w:rPr>
+          <w:t>6</w:t>
+        </w:r>
+        <w:r>
+          <w:rPr>
+            <w:noProof/>
+            <w:webHidden/>
+          </w:rPr>
+          <w:fldChar w:fldCharType="end"/>
+        </w:r>
+      </w:hyperlink>
+    </w:p>
+    <w:p>
+      <w:pPr>
+        <w:pStyle w:val="TableofFigures"/>
+        <w:tabs>
+          <w:tab w:val="right" w:leader="dot" w:pos="7927"/>
+        </w:tabs>
+        <w:rPr>
+          <w:rFonts w:asciiTheme="minorHAnsi" w:hAnsiTheme="minorHAnsi"/>
+          <w:noProof/>
+          <w:sz w:val="22"/>
+          <w:lang w:val="id-ID" w:eastAsia="id-ID"/>
+        </w:rPr>
+      </w:pPr>
+      <w:hyperlink w:anchor="_Toc406638110" w:history="1">
+        <w:r>
+          <w:rPr>
+            <w:rStyle w:val="Hyperlink"/>
+            <w:noProof/>
+          </w:rPr>
+          <w:t>Gambar 2</w:t>
+        </w:r>
+        <w:r>
+          <w:rPr>
+            <w:rStyle w:val="Hyperlink"/>
+            <w:noProof/>
+            <w:lang w:val="id-ID"/>
+          </w:rPr>
+          <w:t>. Transalasi dan rotasi kamera 2 terhadap kamera 1</w:t>
+        </w:r>
+        <w:r>
+          <w:rPr>
+            <w:noProof/>
+            <w:webHidden/>
+          </w:rPr>
+          <w:tab/>
+        </w:r>
+        <w:r>
+          <w:rPr>
+            <w:noProof/>
+            <w:webHidden/>
+          </w:rPr>
+          <w:fldChar w:fldCharType="begin"/>
+        </w:r>
+        <w:r>
+          <w:rPr>
+            <w:noProof/>
+            <w:webHidden/>
+          </w:rPr>
+          <w:instrText xml:space="preserve"> PAGEREF _Toc406638110 \h </w:instrText>
+        </w:r>
+        <w:r>
+          <w:rPr>
+            <w:noProof/>
+            <w:webHidden/>
+          </w:rPr>
+        </w:r>
+        <w:r>
+          <w:rPr>
+            <w:noProof/>
+            <w:webHidden/>
+          </w:rPr>
+          <w:fldChar w:fldCharType="separate"/>
+        </w:r>
+        <w:r>
+          <w:rPr>
+            <w:noProof/>
+            <w:webHidden/>
+          </w:rPr>
+          <w:t>8</w:t>
+        </w:r>
+        <w:r>
+          <w:rPr>
+            <w:noProof/>
+            <w:webHidden/>
+          </w:rPr>
+          <w:fldChar w:fldCharType="end"/>
+        </w:r>
+      </w:hyperlink>
     </w:p>
     <w:p>
       <w:pPr>
@@ -2604,12 +3197,23 @@
           <w:docGrid w:linePitch="360"/>
         </w:sectPr>
       </w:pPr>
+      <w:r>
+        <w:rPr>
+          <w:rFonts w:eastAsiaTheme="minorEastAsia" w:cstheme="minorBidi"/>
+          <w:b w:val="0"/>
+          <w:bCs w:val="0"/>
+          <w:noProof w:val="0"/>
+          <w:szCs w:val="22"/>
+          <w:lang w:val="en-US" w:eastAsia="ko-KR"/>
+        </w:rPr>
+        <w:fldChar w:fldCharType="end"/>
+      </w:r>
     </w:p>
     <w:p>
       <w:pPr>
         <w:pStyle w:val="Heading1"/>
       </w:pPr>
-      <w:bookmarkStart w:id="15" w:name="_Toc406020800"/>
+      <w:bookmarkStart w:id="15" w:name="_Toc406638122"/>
       <w:r>
         <w:lastRenderedPageBreak/>
         <w:t>BAB I</w:t>
@@ -2643,7 +3247,7 @@
       <w:pPr>
         <w:pStyle w:val="Heading21"/>
       </w:pPr>
-      <w:bookmarkStart w:id="16" w:name="_Toc406020801"/>
+      <w:bookmarkStart w:id="16" w:name="_Toc406638123"/>
       <w:r>
         <w:t>Latar Belakang</w:t>
       </w:r>
@@ -2839,9 +3443,11 @@
       <w:pPr>
         <w:pStyle w:val="Heading21"/>
       </w:pPr>
+      <w:bookmarkStart w:id="17" w:name="_Toc406638124"/>
       <w:r>
         <w:t>Tujuan Penelitian</w:t>
       </w:r>
+      <w:bookmarkEnd w:id="17"/>
     </w:p>
     <w:p>
       <w:pPr>
@@ -2892,10 +3498,12 @@
       <w:pPr>
         <w:pStyle w:val="Heading21"/>
       </w:pPr>
+      <w:bookmarkStart w:id="18" w:name="_Toc406638125"/>
       <w:r>
         <w:lastRenderedPageBreak/>
         <w:t>Batasan Masalah</w:t>
       </w:r>
+      <w:bookmarkEnd w:id="18"/>
     </w:p>
     <w:p>
       <w:pPr>
@@ -2915,10 +3523,11 @@
       <w:pPr>
         <w:pStyle w:val="Heading21"/>
       </w:pPr>
+      <w:bookmarkStart w:id="19" w:name="_Toc406638126"/>
       <w:r>
         <w:t>Metode Penelitian</w:t>
       </w:r>
-      <w:bookmarkStart w:id="17" w:name="_Toc406020802"/>
+      <w:bookmarkEnd w:id="19"/>
     </w:p>
     <w:p>
       <w:pPr>
@@ -2944,7 +3553,111 @@
         <w:t>System Requirement</w:t>
       </w:r>
       <w:r>
-        <w:t>: menentukan spesifikasi sistem dengan melakukan studi literatur dan pengamatan pada aplikasi yang sudah ada.</w:t>
+        <w:t xml:space="preserve">: </w:t>
+      </w:r>
+      <w:proofErr w:type="spellStart"/>
+      <w:r>
+        <w:t>menentukan</w:t>
+      </w:r>
+      <w:proofErr w:type="spellEnd"/>
+      <w:r>
+        <w:t xml:space="preserve"> </w:t>
+      </w:r>
+      <w:proofErr w:type="spellStart"/>
+      <w:r>
+        <w:t>spesifikasi</w:t>
+      </w:r>
+      <w:proofErr w:type="spellEnd"/>
+      <w:r>
+        <w:t xml:space="preserve"> </w:t>
+      </w:r>
+      <w:proofErr w:type="spellStart"/>
+      <w:r>
+        <w:t>sistem</w:t>
+      </w:r>
+      <w:proofErr w:type="spellEnd"/>
+      <w:r>
+        <w:t xml:space="preserve"> </w:t>
+      </w:r>
+      <w:proofErr w:type="spellStart"/>
+      <w:r>
+        <w:t>dengan</w:t>
+      </w:r>
+      <w:proofErr w:type="spellEnd"/>
+      <w:r>
+        <w:t xml:space="preserve"> </w:t>
+      </w:r>
+      <w:proofErr w:type="spellStart"/>
+      <w:r>
+        <w:t>melakukan</w:t>
+      </w:r>
+      <w:proofErr w:type="spellEnd"/>
+      <w:r>
+        <w:t xml:space="preserve"> </w:t>
+      </w:r>
+      <w:proofErr w:type="spellStart"/>
+      <w:r>
+        <w:t>studi</w:t>
+      </w:r>
+      <w:proofErr w:type="spellEnd"/>
+      <w:r>
+        <w:t xml:space="preserve"> </w:t>
+      </w:r>
+      <w:proofErr w:type="spellStart"/>
+      <w:r>
+        <w:t>literatur</w:t>
+      </w:r>
+      <w:proofErr w:type="spellEnd"/>
+      <w:r>
+        <w:t xml:space="preserve"> </w:t>
+      </w:r>
+      <w:proofErr w:type="spellStart"/>
+      <w:r>
+        <w:t>dan</w:t>
+      </w:r>
+      <w:proofErr w:type="spellEnd"/>
+      <w:r>
+        <w:t xml:space="preserve"> </w:t>
+      </w:r>
+      <w:proofErr w:type="spellStart"/>
+      <w:r>
+        <w:t>pengamatan</w:t>
+      </w:r>
+      <w:proofErr w:type="spellEnd"/>
+      <w:r>
+        <w:t xml:space="preserve"> </w:t>
+      </w:r>
+      <w:proofErr w:type="spellStart"/>
+      <w:r>
+        <w:t>pada</w:t>
+      </w:r>
+      <w:proofErr w:type="spellEnd"/>
+      <w:r>
+        <w:t xml:space="preserve"> </w:t>
+      </w:r>
+      <w:proofErr w:type="spellStart"/>
+      <w:r>
+        <w:t>aplikasi</w:t>
+      </w:r>
+      <w:proofErr w:type="spellEnd"/>
+      <w:r>
+        <w:t xml:space="preserve"> yang </w:t>
+      </w:r>
+      <w:proofErr w:type="spellStart"/>
+      <w:r>
+        <w:t>sudah</w:t>
+      </w:r>
+      <w:proofErr w:type="spellEnd"/>
+      <w:r>
+        <w:t xml:space="preserve"> </w:t>
+      </w:r>
+      <w:proofErr w:type="spellStart"/>
+      <w:r>
+        <w:t>ada</w:t>
+      </w:r>
+      <w:proofErr w:type="spellEnd"/>
+      <w:r>
+        <w:t>.</w:t>
       </w:r>
     </w:p>
     <w:p>
@@ -2963,7 +3676,31 @@
         <w:t>System and Software Design</w:t>
       </w:r>
       <w:r>
-        <w:t xml:space="preserve">: merancang simulasi algoritma </w:t>
+        <w:t xml:space="preserve">: </w:t>
+      </w:r>
+      <w:proofErr w:type="spellStart"/>
+      <w:r>
+        <w:t>merancang</w:t>
+      </w:r>
+      <w:proofErr w:type="spellEnd"/>
+      <w:r>
+        <w:t xml:space="preserve"> </w:t>
+      </w:r>
+      <w:proofErr w:type="spellStart"/>
+      <w:r>
+        <w:t>simulasi</w:t>
+      </w:r>
+      <w:proofErr w:type="spellEnd"/>
+      <w:r>
+        <w:t xml:space="preserve"> </w:t>
+      </w:r>
+      <w:proofErr w:type="spellStart"/>
+      <w:r>
+        <w:t>algoritma</w:t>
+      </w:r>
+      <w:proofErr w:type="spellEnd"/>
+      <w:r>
+        <w:t xml:space="preserve"> </w:t>
       </w:r>
       <w:r>
         <w:rPr>
@@ -2991,7 +3728,79 @@
         <w:t>Implementation</w:t>
       </w:r>
       <w:r>
-        <w:t>: mengimplementasikan rancangan simulasi, yaitu dengan membuat alat yang diintegrasikan dengan sensor.</w:t>
+        <w:t xml:space="preserve">: </w:t>
+      </w:r>
+      <w:proofErr w:type="spellStart"/>
+      <w:r>
+        <w:t>mengimplementasikan</w:t>
+      </w:r>
+      <w:proofErr w:type="spellEnd"/>
+      <w:r>
+        <w:t xml:space="preserve"> </w:t>
+      </w:r>
+      <w:proofErr w:type="spellStart"/>
+      <w:r>
+        <w:t>rancangan</w:t>
+      </w:r>
+      <w:proofErr w:type="spellEnd"/>
+      <w:r>
+        <w:t xml:space="preserve"> </w:t>
+      </w:r>
+      <w:proofErr w:type="spellStart"/>
+      <w:r>
+        <w:t>simulasi</w:t>
+      </w:r>
+      <w:proofErr w:type="spellEnd"/>
+      <w:r>
+        <w:t xml:space="preserve">, </w:t>
+      </w:r>
+      <w:proofErr w:type="spellStart"/>
+      <w:r>
+        <w:t>yaitu</w:t>
+      </w:r>
+      <w:proofErr w:type="spellEnd"/>
+      <w:r>
+        <w:t xml:space="preserve"> </w:t>
+      </w:r>
+      <w:proofErr w:type="spellStart"/>
+      <w:r>
+        <w:t>dengan</w:t>
+      </w:r>
+      <w:proofErr w:type="spellEnd"/>
+      <w:r>
+        <w:t xml:space="preserve"> </w:t>
+      </w:r>
+      <w:proofErr w:type="spellStart"/>
+      <w:r>
+        <w:t>membuat</w:t>
+      </w:r>
+      <w:proofErr w:type="spellEnd"/>
+      <w:r>
+        <w:t xml:space="preserve"> </w:t>
+      </w:r>
+      <w:proofErr w:type="spellStart"/>
+      <w:r>
+        <w:t>alat</w:t>
+      </w:r>
+      <w:proofErr w:type="spellEnd"/>
+      <w:r>
+        <w:t xml:space="preserve"> yang </w:t>
+      </w:r>
+      <w:proofErr w:type="spellStart"/>
+      <w:r>
+        <w:t>diintegrasikan</w:t>
+      </w:r>
+      <w:proofErr w:type="spellEnd"/>
+      <w:r>
+        <w:t xml:space="preserve"> </w:t>
+      </w:r>
+      <w:proofErr w:type="spellStart"/>
+      <w:r>
+        <w:t>dengan</w:t>
+      </w:r>
+      <w:proofErr w:type="spellEnd"/>
+      <w:r>
+        <w:t xml:space="preserve"> sensor.</w:t>
       </w:r>
     </w:p>
     <w:p>
@@ -3010,7 +3819,47 @@
         <w:t>Testing</w:t>
       </w:r>
       <w:r>
-        <w:t>: melakukan pengujian terhadap performa alat.</w:t>
+        <w:t xml:space="preserve">: </w:t>
+      </w:r>
+      <w:proofErr w:type="spellStart"/>
+      <w:r>
+        <w:t>melakukan</w:t>
+      </w:r>
+      <w:proofErr w:type="spellEnd"/>
+      <w:r>
+        <w:t xml:space="preserve"> </w:t>
+      </w:r>
+      <w:proofErr w:type="spellStart"/>
+      <w:r>
+        <w:t>pengujian</w:t>
+      </w:r>
+      <w:proofErr w:type="spellEnd"/>
+      <w:r>
+        <w:t xml:space="preserve"> </w:t>
+      </w:r>
+      <w:proofErr w:type="spellStart"/>
+      <w:r>
+        <w:t>terhadap</w:t>
+      </w:r>
+      <w:proofErr w:type="spellEnd"/>
+      <w:r>
+        <w:t xml:space="preserve"> </w:t>
+      </w:r>
+      <w:proofErr w:type="spellStart"/>
+      <w:r>
+        <w:t>performa</w:t>
+      </w:r>
+      <w:proofErr w:type="spellEnd"/>
+      <w:r>
+        <w:t xml:space="preserve"> </w:t>
+      </w:r>
+      <w:proofErr w:type="spellStart"/>
+      <w:r>
+        <w:t>alat</w:t>
+      </w:r>
+      <w:proofErr w:type="spellEnd"/>
+      <w:r>
+        <w:t>.</w:t>
       </w:r>
     </w:p>
     <w:p>
@@ -3022,15 +3871,46 @@
         </w:numPr>
         <w:ind w:left="426"/>
       </w:pPr>
+      <w:proofErr w:type="spellStart"/>
       <w:r>
         <w:rPr>
           <w:i/>
         </w:rPr>
         <w:t>Analisis</w:t>
       </w:r>
-      <w:r>
-        <w:t>: analisis hasil pengujian sistem</w:t>
-      </w:r>
+      <w:proofErr w:type="spellEnd"/>
+      <w:r>
+        <w:t xml:space="preserve">: </w:t>
+      </w:r>
+      <w:proofErr w:type="spellStart"/>
+      <w:r>
+        <w:t>analisis</w:t>
+      </w:r>
+      <w:proofErr w:type="spellEnd"/>
+      <w:r>
+        <w:t xml:space="preserve"> </w:t>
+      </w:r>
+      <w:proofErr w:type="spellStart"/>
+      <w:r>
+        <w:t>hasil</w:t>
+      </w:r>
+      <w:proofErr w:type="spellEnd"/>
+      <w:r>
+        <w:t xml:space="preserve"> </w:t>
+      </w:r>
+      <w:proofErr w:type="spellStart"/>
+      <w:r>
+        <w:t>pengujian</w:t>
+      </w:r>
+      <w:proofErr w:type="spellEnd"/>
+      <w:r>
+        <w:t xml:space="preserve"> </w:t>
+      </w:r>
+      <w:proofErr w:type="spellStart"/>
+      <w:r>
+        <w:t>sistem</w:t>
+      </w:r>
+      <w:proofErr w:type="spellEnd"/>
       <w:r>
         <w:rPr>
           <w:lang w:val="id-ID"/>
@@ -3042,9 +3922,11 @@
       <w:pPr>
         <w:pStyle w:val="Heading21"/>
       </w:pPr>
+      <w:bookmarkStart w:id="20" w:name="_Toc406638127"/>
       <w:r>
         <w:t>Sistematika Penulisan</w:t>
       </w:r>
+      <w:bookmarkEnd w:id="20"/>
     </w:p>
     <w:p>
       <w:pPr>
@@ -3074,8 +3956,6 @@
         <w:lastRenderedPageBreak/>
         <w:t>Pada bab ini akan dijabarkan mengenai latar belakang, tujuan, batasan masalah, metode penelitian, serta sistematika penulisan.</w:t>
       </w:r>
-      <w:bookmarkStart w:id="18" w:name="_GoBack"/>
-      <w:bookmarkEnd w:id="18"/>
     </w:p>
     <w:p>
       <w:pPr>
@@ -3092,11 +3972,12 @@
       <w:pPr>
         <w:pStyle w:val="Heading1"/>
       </w:pPr>
+      <w:bookmarkStart w:id="21" w:name="_Toc406638128"/>
       <w:r>
         <w:lastRenderedPageBreak/>
         <w:t>BAB II</w:t>
       </w:r>
-      <w:bookmarkEnd w:id="17"/>
+      <w:bookmarkEnd w:id="21"/>
     </w:p>
     <w:p>
       <w:pPr>
@@ -3207,8 +4088,8 @@
       <w:pPr>
         <w:pStyle w:val="Heading22"/>
       </w:pPr>
-      <w:bookmarkStart w:id="19" w:name="_Toc406020609"/>
-      <w:bookmarkStart w:id="20" w:name="_Toc406020803"/>
+      <w:bookmarkStart w:id="22" w:name="_Toc406020609"/>
+      <w:bookmarkStart w:id="23" w:name="_Toc406638129"/>
       <w:r>
         <w:t xml:space="preserve">Deteksi benda dengan </w:t>
       </w:r>
@@ -3227,15 +4108,12 @@
         </w:rPr>
         <w:t>Stereo Vision Epipolar Geometry</w:t>
       </w:r>
-      <w:bookmarkEnd w:id="19"/>
-      <w:bookmarkEnd w:id="20"/>
+      <w:bookmarkEnd w:id="22"/>
+      <w:bookmarkEnd w:id="23"/>
     </w:p>
     <w:p>
       <w:pPr>
         <w:pStyle w:val="Paragraph"/>
-        <w:rPr>
-          <w:i/>
-        </w:rPr>
       </w:pPr>
       <w:r>
         <w:rPr>
@@ -3272,114 +4150,6 @@
           <w:id w:val="1454283781"/>
           <w:citation/>
         </w:sdtPr>
-        <w:sdtEndPr/>
-        <w:sdtContent>
-          <w:r>
-            <w:fldChar w:fldCharType="begin"/>
-          </w:r>
-          <w:r>
-            <w:instrText xml:space="preserve"> CITATION Adr13 \l 1057 </w:instrText>
-          </w:r>
-          <w:r>
-            <w:fldChar w:fldCharType="separate"/>
-          </w:r>
-          <w:r>
-            <w:rPr>
-              <w:noProof/>
-            </w:rPr>
-            <w:t>[1]</w:t>
-          </w:r>
-          <w:r>
-            <w:fldChar w:fldCharType="end"/>
-          </w:r>
-        </w:sdtContent>
-      </w:sdt>
-      <w:r>
-        <w:t xml:space="preserve"> Ini berarti data yang masuk pada </w:t>
-      </w:r>
-      <w:r>
-        <w:rPr>
-          <w:i/>
-        </w:rPr>
-        <w:t xml:space="preserve">computer vision </w:t>
-      </w:r>
-      <w:r>
-        <w:t xml:space="preserve">tidak hanya </w:t>
-      </w:r>
-      <w:r>
-        <w:t>berupa data dalam piks</w:t>
-      </w:r>
-      <w:r>
-        <w:t xml:space="preserve">el </w:t>
-      </w:r>
-      <w:r>
-        <w:t>yang diambil oleh</w:t>
-      </w:r>
-      <w:r>
-        <w:t xml:space="preserve"> kamera tapi juga data-data dari posisi kamera itu sendiri ataupun sensor-sensor yang mendukung fungsi kamera seperti sensor jarak dan lain-lain.</w:t>
-      </w:r>
-    </w:p>
-    <w:p>
-      <w:pPr>
-        <w:pStyle w:val="Heading22"/>
-      </w:pPr>
-      <w:r>
-        <w:t>OpenCV</w:t>
-      </w:r>
-      <w:r>
-        <w:t xml:space="preserve"> sebagai </w:t>
-      </w:r>
-      <w:r>
-        <w:rPr>
-          <w:i/>
-        </w:rPr>
-        <w:t>Computer Vision Library</w:t>
-      </w:r>
-    </w:p>
-    <w:p>
-      <w:pPr>
-        <w:pStyle w:val="Paragraph"/>
-      </w:pPr>
-      <w:bookmarkStart w:id="21" w:name="_Toc406020805"/>
-      <w:r>
-        <w:t xml:space="preserve">Dalam mengerjakan sistem ini, penulis menggunakan </w:t>
-      </w:r>
-      <w:r>
-        <w:rPr>
-          <w:i/>
-        </w:rPr>
-        <w:t>OpenCV</w:t>
-      </w:r>
-      <w:r>
-        <w:t xml:space="preserve">. </w:t>
-      </w:r>
-      <w:r>
-        <w:rPr>
-          <w:i/>
-        </w:rPr>
-        <w:t>OpenCV</w:t>
-      </w:r>
-      <w:r>
-        <w:t xml:space="preserve"> adalah sebuah </w:t>
-      </w:r>
-      <w:r>
-        <w:rPr>
-          <w:i/>
-        </w:rPr>
-        <w:t>Computer Vision Library</w:t>
-      </w:r>
-      <w:r>
-        <w:t xml:space="preserve"> yang bersifat open-sorce yang terdapat di http://opencv.org. </w:t>
-      </w:r>
-      <w:r>
-        <w:t>Library ini ditulis dalam bahasa C dan C++ dan dapat dijalankan di bawah Linux, Windows, Mac OS X, iOS, dan Android. Bahasa pemrograman lain yang dapat digunakan antara lain Python, Java, Ruby, Matlab, dan berbagai bahasa lainnya yang saat ini masih dalam pengembangan.</w:t>
-      </w:r>
-      <w:sdt>
-        <w:sdtPr>
-          <w:id w:val="-716276116"/>
-          <w:citation/>
-        </w:sdtPr>
-        <w:sdtEndPr/>
         <w:sdtContent>
           <w:r>
             <w:fldChar w:fldCharType="begin"/>
@@ -3407,6 +4177,797 @@
           </w:r>
         </w:sdtContent>
       </w:sdt>
+      <w:r>
+        <w:t xml:space="preserve"> Ini berarti data yang masuk pada </w:t>
+      </w:r>
+      <w:r>
+        <w:rPr>
+          <w:i/>
+        </w:rPr>
+        <w:t xml:space="preserve">computer vision </w:t>
+      </w:r>
+      <w:r>
+        <w:t xml:space="preserve">tidak hanya </w:t>
+      </w:r>
+      <w:r>
+        <w:t>berupa data dalam piks</w:t>
+      </w:r>
+      <w:r>
+        <w:t xml:space="preserve">el </w:t>
+      </w:r>
+      <w:r>
+        <w:t>yang diambil oleh</w:t>
+      </w:r>
+      <w:r>
+        <w:t xml:space="preserve"> kamera tapi juga data-data dari posisi kamera itu sendiri ataupun sensor-sensor yang mendukung fungsi kamera seperti sensor jarak dan lain-lain.</w:t>
+      </w:r>
+    </w:p>
+    <w:p>
+      <w:pPr>
+        <w:pStyle w:val="Paragraph"/>
+      </w:pPr>
+      <w:r>
+        <w:t>Dua gambar yang diambil dari perspektif yang berbeda</w:t>
+      </w:r>
+      <w:r>
+        <w:t xml:space="preserve"> dihubungkan oleh sesuatu yang disebut dengan epipolar geometry. Hubungan kedua gambar tersebut dapat digambarkan sebagai berikut, </w:t>
+      </w:r>
+      <w:r>
+        <w:t xml:space="preserve">bila </w:t>
+      </w:r>
+      <w:r>
+        <w:t>diambil titik sembarang x dari gambar pertama, bila titik tersebut merupakan proyeksi 3D titik X dari gambar, maka proyeksi x’ berada pada sebuah garis yang ditentukan oleh posisi x yang disebut dengan garis epipolar.</w:t>
+      </w:r>
+      <w:r>
+        <w:t xml:space="preserve"> </w:t>
+      </w:r>
+      <w:sdt>
+        <w:sdtPr>
+          <w:id w:val="786784901"/>
+          <w:citation/>
+        </w:sdtPr>
+        <w:sdtContent>
+          <w:r>
+            <w:fldChar w:fldCharType="begin"/>
+          </w:r>
+          <w:r>
+            <w:instrText xml:space="preserve">CITATION LiW07 \l 1057 </w:instrText>
+          </w:r>
+          <w:r>
+            <w:fldChar w:fldCharType="separate"/>
+          </w:r>
+          <w:r>
+            <w:rPr>
+              <w:noProof/>
+            </w:rPr>
+            <w:t>[2]</w:t>
+          </w:r>
+          <w:r>
+            <w:fldChar w:fldCharType="end"/>
+          </w:r>
+        </w:sdtContent>
+      </w:sdt>
+      <w:r>
+        <w:t xml:space="preserve"> Dari pengertian tersebut, maka epipolar geometry dapat dituliskan sebagai</w:t>
+      </w:r>
+    </w:p>
+    <w:p>
+      <w:pPr>
+        <w:pStyle w:val="Paragraph"/>
+      </w:pPr>
+      <m:oMathPara>
+        <m:oMath>
+          <m:r>
+            <w:rPr>
+              <w:rFonts w:ascii="Cambria Math" w:hAnsi="Cambria Math"/>
+            </w:rPr>
+            <w:lastRenderedPageBreak/>
+            <m:t>xF</m:t>
+          </m:r>
+          <m:sSup>
+            <m:sSupPr>
+              <m:ctrlPr>
+                <w:rPr>
+                  <w:rFonts w:ascii="Cambria Math" w:hAnsi="Cambria Math"/>
+                  <w:i/>
+                </w:rPr>
+              </m:ctrlPr>
+            </m:sSupPr>
+            <m:e>
+              <m:r>
+                <w:rPr>
+                  <w:rFonts w:ascii="Cambria Math" w:hAnsi="Cambria Math"/>
+                </w:rPr>
+                <m:t>x</m:t>
+              </m:r>
+            </m:e>
+            <m:sup>
+              <m:r>
+                <w:rPr>
+                  <w:rFonts w:ascii="Cambria Math" w:hAnsi="Cambria Math"/>
+                </w:rPr>
+                <m:t>'</m:t>
+              </m:r>
+            </m:sup>
+          </m:sSup>
+          <m:r>
+            <w:rPr>
+              <w:rFonts w:ascii="Cambria Math" w:hAnsi="Cambria Math"/>
+            </w:rPr>
+            <m:t>=0</m:t>
+          </m:r>
+        </m:oMath>
+      </m:oMathPara>
+    </w:p>
+    <w:p>
+      <w:pPr>
+        <w:pStyle w:val="Paragraph"/>
+      </w:pPr>
+      <w:r>
+        <w:t>di mana F adalah matriks 3x3 yang disebut dengan matriks fundamental.</w:t>
+      </w:r>
+    </w:p>
+    <w:p>
+      <w:pPr>
+        <w:pStyle w:val="Paragraph"/>
+      </w:pPr>
+      <w:r>
+        <w:t>Cara umum yang sering dipakai untuk mendapatkan epipolar geometr dari dua gambar mencakup dua tahapan utama. Pada tahap pertama, dua titik fitur dideteksi di kedua gambar secara terpisah, kemudian dari dua titik yang ditemukan itu, dibuatlah korespondensi antar gambar yang kemudian dijadikan sebagai titik fitur baru.</w:t>
+      </w:r>
+      <w:r>
+        <w:t xml:space="preserve"> Algoritma deteksi fitur dan korespondensi antar gambar yang sering digunakan antara lain adalah Harris Corner detector dan juga Sift Infariant Feature Transform (SIFT). Pada tahap kedua, matriks fundamental ditentukan melalui hasil dari fitur-fitur yang berkorespondensi. Ini biasanya diawali dengan solusi linear yang kemudian dioptimasi dengan optimasi non-linear (misalnya, LMedS). Kebanyakan metode untuk tahap ini dapat digambarkan sebagai Maximum Likelihood Estimation (MSE), dan kualitas dari estimasinya bergantung pada akurasi dari korespondensi fitur.</w:t>
+      </w:r>
+      <w:sdt>
+        <w:sdtPr>
+          <w:id w:val="-294056708"/>
+          <w:citation/>
+        </w:sdtPr>
+        <w:sdtContent>
+          <w:r>
+            <w:fldChar w:fldCharType="begin"/>
+          </w:r>
+          <w:r>
+            <w:instrText xml:space="preserve"> CITATION LiW07 \l 1057 </w:instrText>
+          </w:r>
+          <w:r>
+            <w:fldChar w:fldCharType="separate"/>
+          </w:r>
+          <w:r>
+            <w:rPr>
+              <w:noProof/>
+            </w:rPr>
+            <w:t xml:space="preserve"> </w:t>
+          </w:r>
+          <w:r>
+            <w:rPr>
+              <w:noProof/>
+            </w:rPr>
+            <w:t>[2]</w:t>
+          </w:r>
+          <w:r>
+            <w:fldChar w:fldCharType="end"/>
+          </w:r>
+        </w:sdtContent>
+      </w:sdt>
+    </w:p>
+    <w:p>
+      <w:pPr>
+        <w:jc w:val="center"/>
+      </w:pPr>
+      <w:r>
+        <w:rPr>
+          <w:noProof/>
+          <w:lang w:val="id-ID" w:eastAsia="id-ID"/>
+        </w:rPr>
+        <w:drawing>
+          <wp:inline distT="0" distB="0" distL="0" distR="0" wp14:anchorId="3613D13F" wp14:editId="314F23A5">
+            <wp:extent cx="4286250" cy="1743075"/>
+            <wp:effectExtent l="0" t="0" r="0" b="9525"/>
+            <wp:docPr id="2" name="Picture 2" descr="Epipolar geometry"/>
+            <wp:cNvGraphicFramePr>
+              <a:graphicFrameLocks xmlns:a="http://schemas.openxmlformats.org/drawingml/2006/main" noChangeAspect="1"/>
+            </wp:cNvGraphicFramePr>
+            <a:graphic xmlns:a="http://schemas.openxmlformats.org/drawingml/2006/main">
+              <a:graphicData uri="http://schemas.openxmlformats.org/drawingml/2006/picture">
+                <pic:pic xmlns:pic="http://schemas.openxmlformats.org/drawingml/2006/picture">
+                  <pic:nvPicPr>
+                    <pic:cNvPr id="0" name="Picture 6" descr="Epipolar geometry"/>
+                    <pic:cNvPicPr>
+                      <a:picLocks noChangeAspect="1" noChangeArrowheads="1"/>
+                    </pic:cNvPicPr>
+                  </pic:nvPicPr>
+                  <pic:blipFill>
+                    <a:blip r:embed="rId12">
+                      <a:extLst>
+                        <a:ext uri="{28A0092B-C50C-407E-A947-70E740481C1C}">
+                          <a14:useLocalDpi xmlns:a14="http://schemas.microsoft.com/office/drawing/2010/main" val="0"/>
+                        </a:ext>
+                      </a:extLst>
+                    </a:blip>
+                    <a:srcRect/>
+                    <a:stretch>
+                      <a:fillRect/>
+                    </a:stretch>
+                  </pic:blipFill>
+                  <pic:spPr bwMode="auto">
+                    <a:xfrm>
+                      <a:off x="0" y="0"/>
+                      <a:ext cx="4286250" cy="1743075"/>
+                    </a:xfrm>
+                    <a:prstGeom prst="rect">
+                      <a:avLst/>
+                    </a:prstGeom>
+                    <a:noFill/>
+                    <a:ln>
+                      <a:noFill/>
+                    </a:ln>
+                  </pic:spPr>
+                </pic:pic>
+              </a:graphicData>
+            </a:graphic>
+          </wp:inline>
+        </w:drawing>
+      </w:r>
+    </w:p>
+    <w:p>
+      <w:pPr>
+        <w:pStyle w:val="Caption"/>
+        <w:rPr>
+          <w:lang w:val="id-ID"/>
+        </w:rPr>
+      </w:pPr>
+      <w:bookmarkStart w:id="24" w:name="_Toc406638109"/>
+      <w:proofErr w:type="spellStart"/>
+      <w:r>
+        <w:t>Gambar</w:t>
+      </w:r>
+      <w:proofErr w:type="spellEnd"/>
+      <w:r>
+        <w:t xml:space="preserve"> </w:t>
+      </w:r>
+      <w:r>
+        <w:fldChar w:fldCharType="begin"/>
+      </w:r>
+      <w:r>
+        <w:instrText xml:space="preserve"> SEQ Gambar \* ARABIC </w:instrText>
+      </w:r>
+      <w:r>
+        <w:fldChar w:fldCharType="separate"/>
+      </w:r>
+      <w:r>
+        <w:rPr>
+          <w:noProof/>
+        </w:rPr>
+        <w:t>1</w:t>
+      </w:r>
+      <w:r>
+        <w:fldChar w:fldCharType="end"/>
+      </w:r>
+      <w:r>
+        <w:rPr>
+          <w:lang w:val="id-ID"/>
+        </w:rPr>
+        <w:t>. Pengaturan dasar</w:t>
+      </w:r>
+      <w:r>
+        <w:rPr>
+          <w:lang w:val="id-ID"/>
+        </w:rPr>
+        <w:t xml:space="preserve"> dua</w:t>
+      </w:r>
+      <w:r>
+        <w:rPr>
+          <w:lang w:val="id-ID"/>
+        </w:rPr>
+        <w:t xml:space="preserve"> kamera untuk mengambil gambar</w:t>
+      </w:r>
+      <w:bookmarkEnd w:id="24"/>
+    </w:p>
+    <w:p>
+      <w:pPr>
+        <w:pStyle w:val="Paragraph"/>
+      </w:pPr>
+      <w:r>
+        <w:t>Di atas terdapat gambar pengaturan dasar dari kamera untuk mengambil dua gambar dari prespektif yang berbeda dari pemandangan yang sama.</w:t>
+      </w:r>
+      <w:r>
+        <w:t xml:space="preserve"> </w:t>
+      </w:r>
+      <w:r>
+        <w:t xml:space="preserve">Jika kita hanya menggunakan kamera kiri, kita tidak bisa menemukan titik 3D sesuai dengan titik x dalam gambar karena setiap titik </w:t>
+      </w:r>
+      <w:r>
+        <w:t>terproyeksi pada</w:t>
+      </w:r>
+      <w:r>
+        <w:t xml:space="preserve"> jalur OX ke titik yang sama pada bidang gambar. Tapi</w:t>
+      </w:r>
+      <w:r>
+        <w:t>,</w:t>
+      </w:r>
+      <w:r>
+        <w:t xml:space="preserve"> </w:t>
+      </w:r>
+      <w:r>
+        <w:t xml:space="preserve">mempertimbangkan hasil dari gambar </w:t>
+      </w:r>
+      <w:r>
+        <w:lastRenderedPageBreak/>
+        <w:t>kamera kanan juga</w:t>
+      </w:r>
+      <w:r>
+        <w:t>. Sekaran</w:t>
+      </w:r>
+      <w:r>
+        <w:t>g, titik yang lain pada garis</w:t>
+      </w:r>
+      <w:r>
+        <w:t xml:space="preserve"> OX </w:t>
+      </w:r>
+      <w:r>
+        <w:t>terproyeksi ke titik yang berbeda (x</w:t>
+      </w:r>
+      <w:r>
+        <w:t xml:space="preserve">') dalam </w:t>
+      </w:r>
+      <w:r>
+        <w:t>bidang sebelah</w:t>
+      </w:r>
+      <w:r>
+        <w:t xml:space="preserve">. Jadi dengan dua gambar tersebut, kita bisa </w:t>
+      </w:r>
+      <w:r>
+        <w:t>men</w:t>
+      </w:r>
+      <w:r>
+        <w:t>triangulasi titik 3</w:t>
+      </w:r>
+      <w:r>
+        <w:t>D yang benar. Ini adalah konsep dari epipolar geometry</w:t>
+      </w:r>
+      <w:r>
+        <w:t>.</w:t>
+      </w:r>
+    </w:p>
+    <w:p>
+      <w:pPr>
+        <w:pStyle w:val="Paragraph"/>
+      </w:pPr>
+      <w:r>
+        <w:t>Proyeksi titik-titik yang berbeda pada</w:t>
+      </w:r>
+      <w:r>
+        <w:t xml:space="preserve"> OX membentuk garis pada bidang sebelah kanan (garis l</w:t>
+      </w:r>
+      <w:r>
+        <w:t xml:space="preserve">'). </w:t>
+      </w:r>
+      <w:r>
+        <w:t>Titik-titik ini disebut</w:t>
+      </w:r>
+      <w:r>
+        <w:t xml:space="preserve"> epiline </w:t>
+      </w:r>
+      <w:r>
+        <w:t xml:space="preserve">berdasarkan </w:t>
+      </w:r>
+      <w:r>
+        <w:t xml:space="preserve">titik x. Artinya, untuk menemukan titik x pada gambar kanan, cari sepanjang epiline ini. </w:t>
+      </w:r>
+      <w:r>
+        <w:t>Titik tersebut</w:t>
+      </w:r>
+      <w:r>
+        <w:t xml:space="preserve"> harus </w:t>
+      </w:r>
+      <w:r>
+        <w:t>berada di suatu tempat di baris tersebut</w:t>
+      </w:r>
+      <w:r>
+        <w:t>. Ini d</w:t>
+      </w:r>
+      <w:r>
+        <w:t>isebut batas epipolar</w:t>
+      </w:r>
+      <w:r>
+        <w:t>. Demikian pula se</w:t>
+      </w:r>
+      <w:r>
+        <w:t>mua titik akan memiliki epiline</w:t>
+      </w:r>
+      <w:r>
+        <w:t xml:space="preserve"> yang sesuai di gambar lainnya. </w:t>
+      </w:r>
+      <w:r>
+        <w:t>BIdang XOO 'disebut bidang epipolar</w:t>
+      </w:r>
+      <w:r>
+        <w:t>.</w:t>
+      </w:r>
+    </w:p>
+    <w:p>
+      <w:pPr>
+        <w:pStyle w:val="Paragraph"/>
+      </w:pPr>
+      <w:r>
+        <w:t>O dan O 'adalah pusat</w:t>
+      </w:r>
+      <w:r>
+        <w:t xml:space="preserve"> dari</w:t>
+      </w:r>
+      <w:r>
+        <w:t xml:space="preserve"> kamera. Dari pengatu</w:t>
+      </w:r>
+      <w:r>
+        <w:t>ran yang diberikan di atas, kita</w:t>
+      </w:r>
+      <w:r>
+        <w:t xml:space="preserve"> dapat melihat bahwa proyeksi kamera yang</w:t>
+      </w:r>
+      <w:r>
+        <w:t xml:space="preserve"> tepat O </w:t>
+      </w:r>
+      <w:r>
+        <w:t>terlihat pada</w:t>
+      </w:r>
+      <w:r>
+        <w:t xml:space="preserve"> gambar sebelah kiri pada titik</w:t>
+      </w:r>
+      <w:r>
+        <w:t xml:space="preserve"> e. </w:t>
+      </w:r>
+      <w:r>
+        <w:t>Hal ini disebut dengan epipole</w:t>
+      </w:r>
+      <w:r>
+        <w:t xml:space="preserve">. Epipole adalah titik perpotongan garis </w:t>
+      </w:r>
+      <w:r>
+        <w:t>melalui pusat kamera dan bidang gambar. Demikian pula e</w:t>
+      </w:r>
+      <w:r>
+        <w:t>'</w:t>
+      </w:r>
+      <w:r>
+        <w:t xml:space="preserve"> </w:t>
+      </w:r>
+      <w:r>
+        <w:t xml:space="preserve">adalah epipole kamera </w:t>
+      </w:r>
+      <w:r>
+        <w:t>kiri. Dalam beberapa kasus, kita</w:t>
+      </w:r>
+      <w:r>
+        <w:t xml:space="preserve"> tidak</w:t>
+      </w:r>
+      <w:r>
+        <w:t xml:space="preserve"> dapat menemukan epipole dalam gambar, </w:t>
+      </w:r>
+      <w:r>
+        <w:t>karena bisanya epipole berada di luar gambar.</w:t>
+      </w:r>
+    </w:p>
+    <w:p>
+      <w:pPr>
+        <w:pStyle w:val="Paragraph"/>
+      </w:pPr>
+      <w:r>
+        <w:t>Semua epiline</w:t>
+      </w:r>
+      <w:r>
+        <w:t xml:space="preserve"> </w:t>
+      </w:r>
+      <w:r>
+        <w:t xml:space="preserve">pasti </w:t>
+      </w:r>
+      <w:r>
+        <w:t>melewati epipole</w:t>
+      </w:r>
+      <w:r>
+        <w:t>nya. Jadi untuk menemukan lokasi epipole, kita dapat menemukan banyak epilines dan menemukan titi</w:t>
+      </w:r>
+      <w:r>
+        <w:t>k persimpangannya</w:t>
+      </w:r>
+      <w:r>
+        <w:t>.</w:t>
+      </w:r>
+    </w:p>
+    <w:p>
+      <w:pPr>
+        <w:pStyle w:val="Paragraph"/>
+      </w:pPr>
+      <w:r>
+        <w:t>Maka untuk mendapatkan kedalaman gambar</w:t>
+      </w:r>
+      <w:r>
+        <w:t xml:space="preserve">, kita </w:t>
+      </w:r>
+      <w:r>
+        <w:t xml:space="preserve">harus </w:t>
+      </w:r>
+      <w:r>
+        <w:t>fokus pada menemukan garis epipolar dan epipole</w:t>
+      </w:r>
+      <w:r>
+        <w:t>s. Tetapi untuk menemukan garis epipolar dan epipolesnya</w:t>
+      </w:r>
+      <w:r>
+        <w:t>, kita perlu dua</w:t>
+      </w:r>
+      <w:r>
+        <w:t xml:space="preserve"> hal lain</w:t>
+      </w:r>
+      <w:r>
+        <w:t>,</w:t>
+      </w:r>
+      <w:r>
+        <w:t xml:space="preserve"> yaitu</w:t>
+      </w:r>
+      <w:r>
+        <w:t xml:space="preserve"> Matriks Fundamental (F) dan Matriks Esensial (E). Matriks</w:t>
+      </w:r>
+      <w:r>
+        <w:t xml:space="preserve"> </w:t>
+      </w:r>
+      <w:r>
+        <w:t>sensial</w:t>
+      </w:r>
+      <w:r>
+        <w:t xml:space="preserve"> berisi informasi tentang </w:t>
+      </w:r>
+      <w:r>
+        <w:t>translasi</w:t>
+      </w:r>
+      <w:r>
+        <w:t xml:space="preserve"> dan rotasi, yang menggamba</w:t>
+      </w:r>
+      <w:r>
+        <w:t>rkan lokasi kamera kedua relatif</w:t>
+      </w:r>
+      <w:r>
+        <w:t xml:space="preserve"> </w:t>
+      </w:r>
+      <w:r>
+        <w:t>terhadap kamera</w:t>
+      </w:r>
+      <w:r>
+        <w:t xml:space="preserve"> pertama di koordinat global.</w:t>
+      </w:r>
+    </w:p>
+    <w:p>
+      <w:pPr>
+        <w:jc w:val="center"/>
+      </w:pPr>
+      <w:r>
+        <w:rPr>
+          <w:noProof/>
+          <w:lang w:val="id-ID" w:eastAsia="id-ID"/>
+        </w:rPr>
+        <w:lastRenderedPageBreak/>
+        <w:drawing>
+          <wp:inline distT="0" distB="0" distL="0" distR="0">
+            <wp:extent cx="4286250" cy="2266950"/>
+            <wp:effectExtent l="0" t="0" r="0" b="0"/>
+            <wp:docPr id="3" name="Picture 3" descr="Essential Matrix"/>
+            <wp:cNvGraphicFramePr>
+              <a:graphicFrameLocks xmlns:a="http://schemas.openxmlformats.org/drawingml/2006/main" noChangeAspect="1"/>
+            </wp:cNvGraphicFramePr>
+            <a:graphic xmlns:a="http://schemas.openxmlformats.org/drawingml/2006/main">
+              <a:graphicData uri="http://schemas.openxmlformats.org/drawingml/2006/picture">
+                <pic:pic xmlns:pic="http://schemas.openxmlformats.org/drawingml/2006/picture">
+                  <pic:nvPicPr>
+                    <pic:cNvPr id="0" name="Picture 8" descr="Essential Matrix"/>
+                    <pic:cNvPicPr>
+                      <a:picLocks noChangeAspect="1" noChangeArrowheads="1"/>
+                    </pic:cNvPicPr>
+                  </pic:nvPicPr>
+                  <pic:blipFill>
+                    <a:blip r:embed="rId13">
+                      <a:extLst>
+                        <a:ext uri="{28A0092B-C50C-407E-A947-70E740481C1C}">
+                          <a14:useLocalDpi xmlns:a14="http://schemas.microsoft.com/office/drawing/2010/main" val="0"/>
+                        </a:ext>
+                      </a:extLst>
+                    </a:blip>
+                    <a:srcRect/>
+                    <a:stretch>
+                      <a:fillRect/>
+                    </a:stretch>
+                  </pic:blipFill>
+                  <pic:spPr bwMode="auto">
+                    <a:xfrm>
+                      <a:off x="0" y="0"/>
+                      <a:ext cx="4286250" cy="2266950"/>
+                    </a:xfrm>
+                    <a:prstGeom prst="rect">
+                      <a:avLst/>
+                    </a:prstGeom>
+                    <a:noFill/>
+                    <a:ln>
+                      <a:noFill/>
+                    </a:ln>
+                  </pic:spPr>
+                </pic:pic>
+              </a:graphicData>
+            </a:graphic>
+          </wp:inline>
+        </w:drawing>
+      </w:r>
+    </w:p>
+    <w:p>
+      <w:pPr>
+        <w:pStyle w:val="Caption"/>
+        <w:rPr>
+          <w:lang w:val="id-ID"/>
+        </w:rPr>
+      </w:pPr>
+      <w:bookmarkStart w:id="25" w:name="_Toc406638110"/>
+      <w:proofErr w:type="spellStart"/>
+      <w:r>
+        <w:t>Gambar</w:t>
+      </w:r>
+      <w:proofErr w:type="spellEnd"/>
+      <w:r>
+        <w:t xml:space="preserve"> </w:t>
+      </w:r>
+      <w:r>
+        <w:fldChar w:fldCharType="begin"/>
+      </w:r>
+      <w:r>
+        <w:instrText xml:space="preserve"> SEQ Gambar \* ARABIC </w:instrText>
+      </w:r>
+      <w:r>
+        <w:fldChar w:fldCharType="separate"/>
+      </w:r>
+      <w:r>
+        <w:rPr>
+          <w:noProof/>
+        </w:rPr>
+        <w:t>2</w:t>
+      </w:r>
+      <w:r>
+        <w:fldChar w:fldCharType="end"/>
+      </w:r>
+      <w:r>
+        <w:rPr>
+          <w:lang w:val="id-ID"/>
+        </w:rPr>
+        <w:t>. Transalasi dan rotasi kamera 2 terhadap kamera 1</w:t>
+      </w:r>
+      <w:bookmarkEnd w:id="25"/>
+    </w:p>
+    <w:p>
+      <w:pPr>
+        <w:pStyle w:val="Paragraph"/>
+      </w:pPr>
+      <w:r>
+        <w:t xml:space="preserve">Namun, pada kenyataannya, pengukuran yang akan kita lakukan dilakukan dalam koordinat piksel. Matriks fundamental berisi informasi yang sama dengan matrik essensial ditambah dengan informasi intrinsik dari kedua kamera sehingga kita dapat berhubungan dengan kedua kamera dalam koordinat piksel. Sederhananya, Matriks funamental F, menghubungkan sebuah titik pada gambar ke sebuah garis di gambar lainnya. Ini dapat dikalkulasi melalui titik-titik </w:t>
+      </w:r>
+      <w:r>
+        <w:t>yang saling berkorespondensi dari kedua gambar.</w:t>
+      </w:r>
+      <w:sdt>
+        <w:sdtPr>
+          <w:id w:val="1827480010"/>
+          <w:citation/>
+        </w:sdtPr>
+        <w:sdtContent>
+          <w:r>
+            <w:fldChar w:fldCharType="begin"/>
+          </w:r>
+          <w:r>
+            <w:instrText xml:space="preserve"> CITATION Bra14 \l 1057 </w:instrText>
+          </w:r>
+          <w:r>
+            <w:fldChar w:fldCharType="separate"/>
+          </w:r>
+          <w:r>
+            <w:rPr>
+              <w:noProof/>
+            </w:rPr>
+            <w:t xml:space="preserve"> </w:t>
+          </w:r>
+          <w:r>
+            <w:rPr>
+              <w:noProof/>
+            </w:rPr>
+            <w:t>[3]</w:t>
+          </w:r>
+          <w:r>
+            <w:fldChar w:fldCharType="end"/>
+          </w:r>
+        </w:sdtContent>
+      </w:sdt>
+    </w:p>
+    <w:p>
+      <w:pPr>
+        <w:pStyle w:val="Heading22"/>
+      </w:pPr>
+      <w:bookmarkStart w:id="26" w:name="_Toc406638130"/>
+      <w:r>
+        <w:t>OpenCV</w:t>
+      </w:r>
+      <w:r>
+        <w:t xml:space="preserve"> sebagai </w:t>
+      </w:r>
+      <w:r>
+        <w:rPr>
+          <w:i/>
+        </w:rPr>
+        <w:t>Computer Vision Library</w:t>
+      </w:r>
+      <w:bookmarkEnd w:id="26"/>
+    </w:p>
+    <w:p>
+      <w:pPr>
+        <w:pStyle w:val="Paragraph"/>
+      </w:pPr>
+      <w:r>
+        <w:t xml:space="preserve">Dalam mengerjakan sistem ini, penulis menggunakan </w:t>
+      </w:r>
+      <w:r>
+        <w:rPr>
+          <w:i/>
+        </w:rPr>
+        <w:t>OpenCV</w:t>
+      </w:r>
+      <w:r>
+        <w:t xml:space="preserve">. </w:t>
+      </w:r>
+      <w:r>
+        <w:rPr>
+          <w:i/>
+        </w:rPr>
+        <w:t>OpenCV</w:t>
+      </w:r>
+      <w:r>
+        <w:t xml:space="preserve"> adalah sebuah </w:t>
+      </w:r>
+      <w:r>
+        <w:rPr>
+          <w:i/>
+        </w:rPr>
+        <w:t>Computer Vision Library</w:t>
+      </w:r>
+      <w:r>
+        <w:t xml:space="preserve"> yang bersifat open-sorce yang terdapat di http://opencv.org. </w:t>
+      </w:r>
+      <w:r>
+        <w:t>Library ini ditulis dalam bahasa C dan C++ dan dapat dijalankan di bawah Linux, Windows, Mac OS X, iOS, dan Android. Bahasa pemrograman lain yang dapat digunakan antara lain Python, Java, Ruby, Matlab, dan berbagai bahasa lainnya yang saat ini masih dalam pengembangan.</w:t>
+      </w:r>
+      <w:sdt>
+        <w:sdtPr>
+          <w:id w:val="-716276116"/>
+          <w:citation/>
+        </w:sdtPr>
+        <w:sdtContent>
+          <w:r>
+            <w:fldChar w:fldCharType="begin"/>
+          </w:r>
+          <w:r>
+            <w:instrText xml:space="preserve"> CITATION Adr13 \l 1057 </w:instrText>
+          </w:r>
+          <w:r>
+            <w:fldChar w:fldCharType="separate"/>
+          </w:r>
+          <w:r>
+            <w:rPr>
+              <w:noProof/>
+            </w:rPr>
+            <w:t xml:space="preserve"> </w:t>
+          </w:r>
+          <w:r>
+            <w:rPr>
+              <w:noProof/>
+            </w:rPr>
+            <w:t>[1]</w:t>
+          </w:r>
+          <w:r>
+            <w:fldChar w:fldCharType="end"/>
+          </w:r>
+        </w:sdtContent>
+      </w:sdt>
     </w:p>
     <w:p>
       <w:pPr>
@@ -3422,7 +4983,6 @@
         </w:rPr>
       </w:pPr>
       <w:r>
-        <w:lastRenderedPageBreak/>
         <w:br w:type="page"/>
       </w:r>
     </w:p>
@@ -3430,11 +4990,12 @@
       <w:pPr>
         <w:pStyle w:val="Heading1"/>
       </w:pPr>
+      <w:bookmarkStart w:id="27" w:name="_Toc406638131"/>
       <w:r>
         <w:lastRenderedPageBreak/>
         <w:t>DAFTAR PUSTAKA</w:t>
       </w:r>
-      <w:bookmarkEnd w:id="21"/>
+      <w:bookmarkEnd w:id="27"/>
     </w:p>
     <w:sdt>
       <w:sdtPr>
@@ -3444,14 +5005,12 @@
           <w:docPartUnique/>
         </w:docPartObj>
       </w:sdtPr>
-      <w:sdtEndPr/>
       <w:sdtContent>
         <w:sdt>
           <w:sdtPr>
             <w:id w:val="-573587230"/>
             <w:bibliography/>
           </w:sdtPr>
-          <w:sdtEndPr/>
           <w:sdtContent>
             <w:p>
               <w:pPr>
@@ -3474,7 +5033,7 @@
             </w:p>
             <w:tbl>
               <w:tblPr>
-                <w:tblW w:w="5000" w:type="pct"/>
+                <w:tblW w:w="5120" w:type="pct"/>
                 <w:tblCellSpacing w:w="15" w:type="dxa"/>
                 <w:tblCellMar>
                   <w:top w:w="15" w:type="dxa"/>
@@ -3486,16 +5045,16 @@
               </w:tblPr>
               <w:tblGrid>
                 <w:gridCol w:w="355"/>
-                <w:gridCol w:w="7672"/>
+                <w:gridCol w:w="10593"/>
               </w:tblGrid>
               <w:tr>
                 <w:trPr>
-                  <w:divId w:val="1309507541"/>
+                  <w:divId w:val="711422534"/>
                   <w:tblCellSpacing w:w="15" w:type="dxa"/>
                 </w:trPr>
                 <w:tc>
                   <w:tcPr>
-                    <w:tcW w:w="50" w:type="pct"/>
+                    <w:tcW w:w="259" w:type="pct"/>
                     <w:hideMark/>
                   </w:tcPr>
                   <w:p>
@@ -3535,10 +5094,118 @@
                   </w:p>
                 </w:tc>
               </w:tr>
+              <w:tr>
+                <w:trPr>
+                  <w:divId w:val="711422534"/>
+                  <w:tblCellSpacing w:w="15" w:type="dxa"/>
+                </w:trPr>
+                <w:tc>
+                  <w:tcPr>
+                    <w:tcW w:w="259" w:type="pct"/>
+                    <w:hideMark/>
+                  </w:tcPr>
+                  <w:p>
+                    <w:pPr>
+                      <w:pStyle w:val="Bibliography"/>
+                      <w:rPr>
+                        <w:noProof/>
+                      </w:rPr>
+                    </w:pPr>
+                    <w:r>
+                      <w:rPr>
+                        <w:noProof/>
+                      </w:rPr>
+                      <w:t xml:space="preserve">[2] </w:t>
+                    </w:r>
+                  </w:p>
+                </w:tc>
+                <w:tc>
+                  <w:tcPr>
+                    <w:tcW w:w="0" w:type="auto"/>
+                    <w:hideMark/>
+                  </w:tcPr>
+                  <w:p>
+                    <w:pPr>
+                      <w:pStyle w:val="Bibliography"/>
+                      <w:rPr>
+                        <w:noProof/>
+                      </w:rPr>
+                    </w:pPr>
+                    <w:r>
+                      <w:rPr>
+                        <w:noProof/>
+                      </w:rPr>
+                      <w:t xml:space="preserve">W. Li dan B. Li, “Map Estimation of Epipolar Geometry by EM Algorithm,” dalam </w:t>
+                    </w:r>
+                    <w:r>
+                      <w:rPr>
+                        <w:i/>
+                        <w:iCs/>
+                        <w:noProof/>
+                      </w:rPr>
+                      <w:t>IEEE International Conference on Image Processing</w:t>
+                    </w:r>
+                    <w:r>
+                      <w:rPr>
+                        <w:noProof/>
+                      </w:rPr>
+                      <w:t xml:space="preserve">, 2007. </w:t>
+                    </w:r>
+                  </w:p>
+                </w:tc>
+              </w:tr>
+              <w:tr>
+                <w:trPr>
+                  <w:divId w:val="711422534"/>
+                  <w:tblCellSpacing w:w="15" w:type="dxa"/>
+                </w:trPr>
+                <w:tc>
+                  <w:tcPr>
+                    <w:tcW w:w="259" w:type="pct"/>
+                    <w:hideMark/>
+                  </w:tcPr>
+                  <w:p>
+                    <w:pPr>
+                      <w:pStyle w:val="Bibliography"/>
+                      <w:rPr>
+                        <w:noProof/>
+                      </w:rPr>
+                    </w:pPr>
+                    <w:r>
+                      <w:rPr>
+                        <w:noProof/>
+                      </w:rPr>
+                      <w:t xml:space="preserve">[3] </w:t>
+                    </w:r>
+                  </w:p>
+                </w:tc>
+                <w:tc>
+                  <w:tcPr>
+                    <w:tcW w:w="0" w:type="auto"/>
+                    <w:hideMark/>
+                  </w:tcPr>
+                  <w:p>
+                    <w:pPr>
+                      <w:pStyle w:val="Bibliography"/>
+                      <w:rPr>
+                        <w:noProof/>
+                      </w:rPr>
+                    </w:pPr>
+                    <w:r>
+                      <w:rPr>
+                        <w:noProof/>
+                      </w:rPr>
+                      <w:t>G. Bradsky, “OpenCV 3.0.0-dev documentation,” [Online]. Available: http://docs.opencv.org/trunk/doc/py_tutorials/py_calib3d/py_epipolar_geometry/py_epipolar_geometry.html. [Diakses 18 Desember 2014].</w:t>
+                    </w:r>
+                    <w:bookmarkStart w:id="28" w:name="_GoBack"/>
+                    <w:bookmarkEnd w:id="28"/>
+                  </w:p>
+                </w:tc>
+              </w:tr>
             </w:tbl>
             <w:p>
               <w:pPr>
-                <w:divId w:val="1309507541"/>
+                <w:divId w:val="711422534"/>
                 <w:rPr>
                   <w:rFonts w:eastAsia="Times New Roman"/>
                   <w:noProof/>
@@ -3644,7 +5311,7 @@
           <w:rPr>
             <w:noProof/>
           </w:rPr>
-          <w:t>7</w:t>
+          <w:t>8</w:t>
         </w:r>
         <w:r>
           <w:rPr>
@@ -8309,9 +9976,8 @@
     <w:uiPriority w:val="35"/>
     <w:unhideWhenUsed/>
     <w:qFormat/>
-    <w:rsid w:val="00F21FC6"/>
+    <w:rsid w:val="00D649AE"/>
     <w:pPr>
-      <w:ind w:left="540"/>
       <w:jc w:val="center"/>
     </w:pPr>
     <w:rPr>
@@ -8441,6 +10107,557 @@
     </w:rPr>
   </w:style>
 </w:styles>
+</file>
+
+<file path=word/glossary/document.xml><?xml version="1.0" encoding="utf-8"?>
+<w:glossaryDocument xmlns:wpc="http://schemas.microsoft.com/office/word/2010/wordprocessingCanvas" xmlns:mc="http://schemas.openxmlformats.org/markup-compatibility/2006" xmlns:o="urn:schemas-microsoft-com:office:office" xmlns:r="http://schemas.openxmlformats.org/officeDocument/2006/relationships" xmlns:m="http://schemas.openxmlformats.org/officeDocument/2006/math" xmlns:v="urn:schemas-microsoft-com:vml" xmlns:wp14="http://schemas.microsoft.com/office/word/2010/wordprocessingDrawing" xmlns:wp="http://schemas.openxmlformats.org/drawingml/2006/wordprocessingDrawing" xmlns:w10="urn:schemas-microsoft-com:office:word" xmlns:w="http://schemas.openxmlformats.org/wordprocessingml/2006/main" xmlns:w14="http://schemas.microsoft.com/office/word/2010/wordml" xmlns:w15="http://schemas.microsoft.com/office/word/2012/wordml" xmlns:wpg="http://schemas.microsoft.com/office/word/2010/wordprocessingGroup" xmlns:wpi="http://schemas.microsoft.com/office/word/2010/wordprocessingInk" xmlns:wne="http://schemas.microsoft.com/office/word/2006/wordml" xmlns:wps="http://schemas.microsoft.com/office/word/2010/wordprocessingShape" mc:Ignorable="w14 w15 wp14"/>
+</file>
+
+<file path=word/glossary/fontTable.xml><?xml version="1.0" encoding="utf-8"?>
+<w:fonts xmlns:mc="http://schemas.openxmlformats.org/markup-compatibility/2006" xmlns:r="http://schemas.openxmlformats.org/officeDocument/2006/relationships" xmlns:w="http://schemas.openxmlformats.org/wordprocessingml/2006/main" xmlns:w14="http://schemas.microsoft.com/office/word/2010/wordml" xmlns:w15="http://schemas.microsoft.com/office/word/2012/wordml" mc:Ignorable="w14 w15">
+  <w:font w:name="Times New Roman">
+    <w:panose1 w:val="02020603050405020304"/>
+    <w:charset w:val="00"/>
+    <w:family w:val="roman"/>
+    <w:pitch w:val="variable"/>
+    <w:sig w:usb0="E0002AFF" w:usb1="C0007841" w:usb2="00000009" w:usb3="00000000" w:csb0="000001FF" w:csb1="00000000"/>
+  </w:font>
+  <w:font w:name="Wingdings">
+    <w:panose1 w:val="05000000000000000000"/>
+    <w:charset w:val="02"/>
+    <w:family w:val="auto"/>
+    <w:pitch w:val="variable"/>
+    <w:sig w:usb0="00000000" w:usb1="10000000" w:usb2="00000000" w:usb3="00000000" w:csb0="80000000" w:csb1="00000000"/>
+  </w:font>
+  <w:font w:name="Courier New">
+    <w:panose1 w:val="02070309020205020404"/>
+    <w:charset w:val="00"/>
+    <w:family w:val="modern"/>
+    <w:pitch w:val="fixed"/>
+    <w:sig w:usb0="E0002AFF" w:usb1="C0007843" w:usb2="00000009" w:usb3="00000000" w:csb0="000001FF" w:csb1="00000000"/>
+  </w:font>
+  <w:font w:name="Symbol">
+    <w:panose1 w:val="05050102010706020507"/>
+    <w:charset w:val="02"/>
+    <w:family w:val="roman"/>
+    <w:pitch w:val="variable"/>
+    <w:sig w:usb0="00000000" w:usb1="10000000" w:usb2="00000000" w:usb3="00000000" w:csb0="80000000" w:csb1="00000000"/>
+  </w:font>
+  <w:font w:name="Calibri">
+    <w:panose1 w:val="020F0502020204030204"/>
+    <w:charset w:val="00"/>
+    <w:family w:val="swiss"/>
+    <w:pitch w:val="variable"/>
+    <w:sig w:usb0="E00002FF" w:usb1="4000ACFF" w:usb2="00000001" w:usb3="00000000" w:csb0="0000019F" w:csb1="00000000"/>
+  </w:font>
+  <w:font w:name="Cambria">
+    <w:panose1 w:val="02040503050406030204"/>
+    <w:charset w:val="00"/>
+    <w:family w:val="roman"/>
+    <w:pitch w:val="variable"/>
+    <w:sig w:usb0="E00002FF" w:usb1="400004FF" w:usb2="00000000" w:usb3="00000000" w:csb0="0000019F" w:csb1="00000000"/>
+  </w:font>
+  <w:font w:name="Tahoma">
+    <w:panose1 w:val="020B0604030504040204"/>
+    <w:charset w:val="00"/>
+    <w:family w:val="swiss"/>
+    <w:pitch w:val="variable"/>
+    <w:sig w:usb0="E1002EFF" w:usb1="C000605B" w:usb2="00000029" w:usb3="00000000" w:csb0="000101FF" w:csb1="00000000"/>
+  </w:font>
+  <w:font w:name="Cambria Math">
+    <w:panose1 w:val="02040503050406030204"/>
+    <w:charset w:val="00"/>
+    <w:family w:val="roman"/>
+    <w:pitch w:val="variable"/>
+    <w:sig w:usb0="E00002FF" w:usb1="420024FF" w:usb2="00000000" w:usb3="00000000" w:csb0="0000019F" w:csb1="00000000"/>
+  </w:font>
+  <w:font w:name="Calibri Light">
+    <w:panose1 w:val="020F0302020204030204"/>
+    <w:charset w:val="00"/>
+    <w:family w:val="swiss"/>
+    <w:pitch w:val="variable"/>
+    <w:sig w:usb0="A00002EF" w:usb1="4000207B" w:usb2="00000000" w:usb3="00000000" w:csb0="0000019F" w:csb1="00000000"/>
+  </w:font>
+</w:fonts>
+</file>
+
+<file path=word/glossary/settings.xml><?xml version="1.0" encoding="utf-8"?>
+<w:settings xmlns:mc="http://schemas.openxmlformats.org/markup-compatibility/2006" xmlns:o="urn:schemas-microsoft-com:office:office" xmlns:r="http://schemas.openxmlformats.org/officeDocument/2006/relationships" xmlns:m="http://schemas.openxmlformats.org/officeDocument/2006/math" xmlns:v="urn:schemas-microsoft-com:vml" xmlns:w10="urn:schemas-microsoft-com:office:word" xmlns:w="http://schemas.openxmlformats.org/wordprocessingml/2006/main" xmlns:w14="http://schemas.microsoft.com/office/word/2010/wordml" xmlns:w15="http://schemas.microsoft.com/office/word/2012/wordml" xmlns:sl="http://schemas.openxmlformats.org/schemaLibrary/2006/main" mc:Ignorable="w14 w15">
+  <w:view w:val="normal"/>
+  <w:defaultTabStop w:val="720"/>
+  <w:characterSpacingControl w:val="doNotCompress"/>
+  <w:compat>
+    <w:useFELayout/>
+    <w:compatSetting w:name="compatibilityMode" w:uri="http://schemas.microsoft.com/office/word" w:val="15"/>
+    <w:compatSetting w:name="overrideTableStyleFontSizeAndJustification" w:uri="http://schemas.microsoft.com/office/word" w:val="1"/>
+    <w:compatSetting w:name="enableOpenTypeFeatures" w:uri="http://schemas.microsoft.com/office/word" w:val="1"/>
+    <w:compatSetting w:name="doNotFlipMirrorIndents" w:uri="http://schemas.microsoft.com/office/word" w:val="1"/>
+    <w:compatSetting w:name="differentiateMultirowTableHeaders" w:uri="http://schemas.microsoft.com/office/word" w:val="1"/>
+  </w:compat>
+  <w:rsids>
+    <w:rsidRoot w:val="00E5107C"/>
+    <w:rsid w:val="00E5107C"/>
+  </w:rsids>
+  <m:mathPr>
+    <m:mathFont m:val="Cambria Math"/>
+    <m:brkBin m:val="before"/>
+    <m:brkBinSub m:val="--"/>
+    <m:smallFrac m:val="0"/>
+    <m:dispDef/>
+    <m:lMargin m:val="0"/>
+    <m:rMargin m:val="0"/>
+    <m:defJc m:val="centerGroup"/>
+    <m:wrapIndent m:val="1440"/>
+    <m:intLim m:val="subSup"/>
+    <m:naryLim m:val="undOvr"/>
+  </m:mathPr>
+  <w:themeFontLang w:val="id-ID"/>
+  <w:clrSchemeMapping w:bg1="light1" w:t1="dark1" w:bg2="light2" w:t2="dark2" w:accent1="accent1" w:accent2="accent2" w:accent3="accent3" w:accent4="accent4" w:accent5="accent5" w:accent6="accent6" w:hyperlink="hyperlink" w:followedHyperlink="followedHyperlink"/>
+  <w:decimalSymbol w:val=","/>
+  <w:listSeparator w:val=";"/>
+  <w15:chartTrackingRefBased/>
+</w:settings>
+</file>
+
+<file path=word/glossary/styles.xml><?xml version="1.0" encoding="utf-8"?>
+<w:styles xmlns:mc="http://schemas.openxmlformats.org/markup-compatibility/2006" xmlns:r="http://schemas.openxmlformats.org/officeDocument/2006/relationships" xmlns:w="http://schemas.openxmlformats.org/wordprocessingml/2006/main" xmlns:w14="http://schemas.microsoft.com/office/word/2010/wordml" xmlns:w15="http://schemas.microsoft.com/office/word/2012/wordml" mc:Ignorable="w14 w15">
+  <w:docDefaults>
+    <w:rPrDefault>
+      <w:rPr>
+        <w:rFonts w:asciiTheme="minorHAnsi" w:eastAsiaTheme="minorEastAsia" w:hAnsiTheme="minorHAnsi" w:cstheme="minorBidi"/>
+        <w:sz w:val="22"/>
+        <w:szCs w:val="22"/>
+        <w:lang w:val="id-ID" w:eastAsia="id-ID" w:bidi="ar-SA"/>
+      </w:rPr>
+    </w:rPrDefault>
+    <w:pPrDefault>
+      <w:pPr>
+        <w:spacing w:after="160" w:line="259" w:lineRule="auto"/>
+      </w:pPr>
+    </w:pPrDefault>
+  </w:docDefaults>
+  <w:latentStyles w:defLockedState="0" w:defUIPriority="99" w:defSemiHidden="0" w:defUnhideWhenUsed="0" w:defQFormat="0" w:count="371">
+    <w:lsdException w:name="Normal" w:uiPriority="0" w:qFormat="1"/>
+    <w:lsdException w:name="heading 1" w:uiPriority="9" w:qFormat="1"/>
+    <w:lsdException w:name="heading 2" w:semiHidden="1" w:uiPriority="9" w:unhideWhenUsed="1" w:qFormat="1"/>
+    <w:lsdException w:name="heading 3" w:semiHidden="1" w:uiPriority="9" w:unhideWhenUsed="1" w:qFormat="1"/>
+    <w:lsdException w:name="heading 4" w:semiHidden="1" w:uiPriority="9" w:unhideWhenUsed="1" w:qFormat="1"/>
+    <w:lsdException w:name="heading 5" w:semiHidden="1" w:uiPriority="9" w:unhideWhenUsed="1" w:qFormat="1"/>
+    <w:lsdException w:name="heading 6" w:semiHidden="1" w:uiPriority="9" w:unhideWhenUsed="1" w:qFormat="1"/>
+    <w:lsdException w:name="heading 7" w:semiHidden="1" w:uiPriority="9" w:unhideWhenUsed="1" w:qFormat="1"/>
+    <w:lsdException w:name="heading 8" w:semiHidden="1" w:uiPriority="9" w:unhideWhenUsed="1" w:qFormat="1"/>
+    <w:lsdException w:name="heading 9" w:semiHidden="1" w:uiPriority="9" w:unhideWhenUsed="1" w:qFormat="1"/>
+    <w:lsdException w:name="index 1" w:semiHidden="1" w:unhideWhenUsed="1"/>
+    <w:lsdException w:name="index 2" w:semiHidden="1" w:unhideWhenUsed="1"/>
+    <w:lsdException w:name="index 3" w:semiHidden="1" w:unhideWhenUsed="1"/>
+    <w:lsdException w:name="index 4" w:semiHidden="1" w:unhideWhenUsed="1"/>
+    <w:lsdException w:name="index 5" w:semiHidden="1" w:unhideWhenUsed="1"/>
+    <w:lsdException w:name="index 6" w:semiHidden="1" w:unhideWhenUsed="1"/>
+    <w:lsdException w:name="index 7" w:semiHidden="1" w:unhideWhenUsed="1"/>
+    <w:lsdException w:name="index 8" w:semiHidden="1" w:unhideWhenUsed="1"/>
+    <w:lsdException w:name="index 9" w:semiHidden="1" w:unhideWhenUsed="1"/>
+    <w:lsdException w:name="toc 1" w:semiHidden="1" w:uiPriority="39" w:unhideWhenUsed="1"/>
+    <w:lsdException w:name="toc 2" w:semiHidden="1" w:uiPriority="39" w:unhideWhenUsed="1"/>
+    <w:lsdException w:name="toc 3" w:semiHidden="1" w:uiPriority="39" w:unhideWhenUsed="1"/>
+    <w:lsdException w:name="toc 4" w:semiHidden="1" w:uiPriority="39" w:unhideWhenUsed="1"/>
+    <w:lsdException w:name="toc 5" w:semiHidden="1" w:uiPriority="39" w:unhideWhenUsed="1"/>
+    <w:lsdException w:name="toc 6" w:semiHidden="1" w:uiPriority="39" w:unhideWhenUsed="1"/>
+    <w:lsdException w:name="toc 7" w:semiHidden="1" w:uiPriority="39" w:unhideWhenUsed="1"/>
+    <w:lsdException w:name="toc 8" w:semiHidden="1" w:uiPriority="39" w:unhideWhenUsed="1"/>
+    <w:lsdException w:name="toc 9" w:semiHidden="1" w:uiPriority="39" w:unhideWhenUsed="1"/>
+    <w:lsdException w:name="Normal Indent" w:semiHidden="1" w:unhideWhenUsed="1"/>
+    <w:lsdException w:name="footnote text" w:semiHidden="1" w:unhideWhenUsed="1"/>
+    <w:lsdException w:name="annotation text" w:semiHidden="1" w:unhideWhenUsed="1"/>
+    <w:lsdException w:name="header" w:semiHidden="1" w:unhideWhenUsed="1"/>
+    <w:lsdException w:name="footer" w:semiHidden="1" w:unhideWhenUsed="1"/>
+    <w:lsdException w:name="index heading" w:semiHidden="1" w:unhideWhenUsed="1"/>
+    <w:lsdException w:name="caption" w:semiHidden="1" w:uiPriority="35" w:unhideWhenUsed="1" w:qFormat="1"/>
+    <w:lsdException w:name="table of figures" w:semiHidden="1" w:unhideWhenUsed="1"/>
+    <w:lsdException w:name="envelope address" w:semiHidden="1" w:unhideWhenUsed="1"/>
+    <w:lsdException w:name="envelope return" w:semiHidden="1" w:unhideWhenUsed="1"/>
+    <w:lsdException w:name="footnote reference" w:semiHidden="1" w:unhideWhenUsed="1"/>
+    <w:lsdException w:name="annotation reference" w:semiHidden="1" w:unhideWhenUsed="1"/>
+    <w:lsdException w:name="line number" w:semiHidden="1" w:unhideWhenUsed="1"/>
+    <w:lsdException w:name="page number" w:semiHidden="1" w:unhideWhenUsed="1"/>
+    <w:lsdException w:name="endnote reference" w:semiHidden="1" w:unhideWhenUsed="1"/>
+    <w:lsdException w:name="endnote text" w:semiHidden="1" w:unhideWhenUsed="1"/>
+    <w:lsdException w:name="table of authorities" w:semiHidden="1" w:unhideWhenUsed="1"/>
+    <w:lsdException w:name="macro" w:semiHidden="1" w:unhideWhenUsed="1"/>
+    <w:lsdException w:name="toa heading" w:semiHidden="1" w:unhideWhenUsed="1"/>
+    <w:lsdException w:name="List" w:semiHidden="1" w:unhideWhenUsed="1"/>
+    <w:lsdException w:name="List Bullet" w:semiHidden="1" w:unhideWhenUsed="1"/>
+    <w:lsdException w:name="List Number" w:semiHidden="1" w:unhideWhenUsed="1"/>
+    <w:lsdException w:name="List 2" w:semiHidden="1" w:unhideWhenUsed="1"/>
+    <w:lsdException w:name="List 3" w:semiHidden="1" w:unhideWhenUsed="1"/>
+    <w:lsdException w:name="List 4" w:semiHidden="1" w:unhideWhenUsed="1"/>
+    <w:lsdException w:name="List 5" w:semiHidden="1" w:unhideWhenUsed="1"/>
+    <w:lsdException w:name="List Bullet 2" w:semiHidden="1" w:unhideWhenUsed="1"/>
+    <w:lsdException w:name="List Bullet 3" w:semiHidden="1" w:unhideWhenUsed="1"/>
+    <w:lsdException w:name="List Bullet 4" w:semiHidden="1" w:unhideWhenUsed="1"/>
+    <w:lsdException w:name="List Bullet 5" w:semiHidden="1" w:unhideWhenUsed="1"/>
+    <w:lsdException w:name="List Number 2" w:semiHidden="1" w:unhideWhenUsed="1"/>
+    <w:lsdException w:name="List Number 3" w:semiHidden="1" w:unhideWhenUsed="1"/>
+    <w:lsdException w:name="List Number 4" w:semiHidden="1" w:unhideWhenUsed="1"/>
+    <w:lsdException w:name="List Number 5" w:semiHidden="1" w:unhideWhenUsed="1"/>
+    <w:lsdException w:name="Title" w:uiPriority="10" w:qFormat="1"/>
+    <w:lsdException w:name="Closing" w:semiHidden="1" w:unhideWhenUsed="1"/>
+    <w:lsdException w:name="Signature" w:semiHidden="1" w:unhideWhenUsed="1"/>
+    <w:lsdException w:name="Default Paragraph Font" w:semiHidden="1" w:uiPriority="1" w:unhideWhenUsed="1"/>
+    <w:lsdException w:name="Body Text" w:semiHidden="1" w:unhideWhenUsed="1"/>
+    <w:lsdException w:name="Body Text Indent" w:semiHidden="1" w:unhideWhenUsed="1"/>
+    <w:lsdException w:name="List Continue" w:semiHidden="1" w:unhideWhenUsed="1"/>
+    <w:lsdException w:name="List Continue 2" w:semiHidden="1" w:unhideWhenUsed="1"/>
+    <w:lsdException w:name="List Continue 3" w:semiHidden="1" w:unhideWhenUsed="1"/>
+    <w:lsdException w:name="List Continue 4" w:semiHidden="1" w:unhideWhenUsed="1"/>
+    <w:lsdException w:name="List Continue 5" w:semiHidden="1" w:unhideWhenUsed="1"/>
+    <w:lsdException w:name="Message Header" w:semiHidden="1" w:unhideWhenUsed="1"/>
+    <w:lsdException w:name="Subtitle" w:uiPriority="11" w:qFormat="1"/>
+    <w:lsdException w:name="Salutation" w:semiHidden="1" w:unhideWhenUsed="1"/>
+    <w:lsdException w:name="Date" w:semiHidden="1" w:unhideWhenUsed="1"/>
+    <w:lsdException w:name="Body Text First Indent" w:semiHidden="1" w:unhideWhenUsed="1"/>
+    <w:lsdException w:name="Body Text First Indent 2" w:semiHidden="1" w:unhideWhenUsed="1"/>
+    <w:lsdException w:name="Note Heading" w:semiHidden="1" w:unhideWhenUsed="1"/>
+    <w:lsdException w:name="Body Text 2" w:semiHidden="1" w:unhideWhenUsed="1"/>
+    <w:lsdException w:name="Body Text 3" w:semiHidden="1" w:unhideWhenUsed="1"/>
+    <w:lsdException w:name="Body Text Indent 2" w:semiHidden="1" w:unhideWhenUsed="1"/>
+    <w:lsdException w:name="Body Text Indent 3" w:semiHidden="1" w:unhideWhenUsed="1"/>
+    <w:lsdException w:name="Block Text" w:semiHidden="1" w:unhideWhenUsed="1"/>
+    <w:lsdException w:name="Hyperlink" w:semiHidden="1" w:unhideWhenUsed="1"/>
+    <w:lsdException w:name="FollowedHyperlink" w:semiHidden="1" w:unhideWhenUsed="1"/>
+    <w:lsdException w:name="Strong" w:uiPriority="22" w:qFormat="1"/>
+    <w:lsdException w:name="Emphasis" w:uiPriority="20" w:qFormat="1"/>
+    <w:lsdException w:name="Document Map" w:semiHidden="1" w:unhideWhenUsed="1"/>
+    <w:lsdException w:name="Plain Text" w:semiHidden="1" w:unhideWhenUsed="1"/>
+    <w:lsdException w:name="E-mail Signature" w:semiHidden="1" w:unhideWhenUsed="1"/>
+    <w:lsdException w:name="HTML Top of Form" w:semiHidden="1" w:unhideWhenUsed="1"/>
+    <w:lsdException w:name="HTML Bottom of Form" w:semiHidden="1" w:unhideWhenUsed="1"/>
+    <w:lsdException w:name="Normal (Web)" w:semiHidden="1" w:unhideWhenUsed="1"/>
+    <w:lsdException w:name="HTML Acronym" w:semiHidden="1" w:unhideWhenUsed="1"/>
+    <w:lsdException w:name="HTML Address" w:semiHidden="1" w:unhideWhenUsed="1"/>
+    <w:lsdException w:name="HTML Cite" w:semiHidden="1" w:unhideWhenUsed="1"/>
+    <w:lsdException w:name="HTML Code" w:semiHidden="1" w:unhideWhenUsed="1"/>
+    <w:lsdException w:name="HTML Definition" w:semiHidden="1" w:unhideWhenUsed="1"/>
+    <w:lsdException w:name="HTML Keyboard" w:semiHidden="1" w:unhideWhenUsed="1"/>
+    <w:lsdException w:name="HTML Preformatted" w:semiHidden="1" w:unhideWhenUsed="1"/>
+    <w:lsdException w:name="HTML Sample" w:semiHidden="1" w:unhideWhenUsed="1"/>
+    <w:lsdException w:name="HTML Typewriter" w:semiHidden="1" w:unhideWhenUsed="1"/>
+    <w:lsdException w:name="HTML Variable" w:semiHidden="1" w:unhideWhenUsed="1"/>
+    <w:lsdException w:name="Normal Table" w:semiHidden="1" w:unhideWhenUsed="1"/>
+    <w:lsdException w:name="annotation subject" w:semiHidden="1" w:unhideWhenUsed="1"/>
+    <w:lsdException w:name="No List" w:semiHidden="1" w:unhideWhenUsed="1"/>
+    <w:lsdException w:name="Outline List 1" w:semiHidden="1" w:unhideWhenUsed="1"/>
+    <w:lsdException w:name="Outline List 2" w:semiHidden="1" w:unhideWhenUsed="1"/>
+    <w:lsdException w:name="Outline List 3" w:semiHidden="1" w:unhideWhenUsed="1"/>
+    <w:lsdException w:name="Table Simple 1" w:semiHidden="1" w:unhideWhenUsed="1"/>
+    <w:lsdException w:name="Table Simple 2" w:semiHidden="1" w:unhideWhenUsed="1"/>
+    <w:lsdException w:name="Table Simple 3" w:semiHidden="1" w:unhideWhenUsed="1"/>
+    <w:lsdException w:name="Table Classic 1" w:semiHidden="1" w:unhideWhenUsed="1"/>
+    <w:lsdException w:name="Table Classic 2" w:semiHidden="1" w:unhideWhenUsed="1"/>
+    <w:lsdException w:name="Table Classic 3" w:semiHidden="1" w:unhideWhenUsed="1"/>
+    <w:lsdException w:name="Table Classic 4" w:semiHidden="1" w:unhideWhenUsed="1"/>
+    <w:lsdException w:name="Table Colorful 1" w:semiHidden="1" w:unhideWhenUsed="1"/>
+    <w:lsdException w:name="Table Colorful 2" w:semiHidden="1" w:unhideWhenUsed="1"/>
+    <w:lsdException w:name="Table Colorful 3" w:semiHidden="1" w:unhideWhenUsed="1"/>
+    <w:lsdException w:name="Table Columns 1" w:semiHidden="1" w:unhideWhenUsed="1"/>
+    <w:lsdException w:name="Table Columns 2" w:semiHidden="1" w:unhideWhenUsed="1"/>
+    <w:lsdException w:name="Table Columns 3" w:semiHidden="1" w:unhideWhenUsed="1"/>
+    <w:lsdException w:name="Table Columns 4" w:semiHidden="1" w:unhideWhenUsed="1"/>
+    <w:lsdException w:name="Table Columns 5" w:semiHidden="1" w:unhideWhenUsed="1"/>
+    <w:lsdException w:name="Table Grid 1" w:semiHidden="1" w:unhideWhenUsed="1"/>
+    <w:lsdException w:name="Table Grid 2" w:semiHidden="1" w:unhideWhenUsed="1"/>
+    <w:lsdException w:name="Table Grid 3" w:semiHidden="1" w:unhideWhenUsed="1"/>
+    <w:lsdException w:name="Table Grid 4" w:semiHidden="1" w:unhideWhenUsed="1"/>
+    <w:lsdException w:name="Table Grid 5" w:semiHidden="1" w:unhideWhenUsed="1"/>
+    <w:lsdException w:name="Table Grid 6" w:semiHidden="1" w:unhideWhenUsed="1"/>
+    <w:lsdException w:name="Table Grid 7" w:semiHidden="1" w:unhideWhenUsed="1"/>
+    <w:lsdException w:name="Table Grid 8" w:semiHidden="1" w:unhideWhenUsed="1"/>
+    <w:lsdException w:name="Table List 1" w:semiHidden="1" w:unhideWhenUsed="1"/>
+    <w:lsdException w:name="Table List 2" w:semiHidden="1" w:unhideWhenUsed="1"/>
+    <w:lsdException w:name="Table List 3" w:semiHidden="1" w:unhideWhenUsed="1"/>
+    <w:lsdException w:name="Table List 4" w:semiHidden="1" w:unhideWhenUsed="1"/>
+    <w:lsdException w:name="Table List 5" w:semiHidden="1" w:unhideWhenUsed="1"/>
+    <w:lsdException w:name="Table List 6" w:semiHidden="1" w:unhideWhenUsed="1"/>
+    <w:lsdException w:name="Table List 7" w:semiHidden="1" w:unhideWhenUsed="1"/>
+    <w:lsdException w:name="Table List 8" w:semiHidden="1" w:unhideWhenUsed="1"/>
+    <w:lsdException w:name="Table 3D effects 1" w:semiHidden="1" w:unhideWhenUsed="1"/>
+    <w:lsdException w:name="Table 3D effects 2" w:semiHidden="1" w:unhideWhenUsed="1"/>
+    <w:lsdException w:name="Table 3D effects 3" w:semiHidden="1" w:unhideWhenUsed="1"/>
+    <w:lsdException w:name="Table Contemporary" w:semiHidden="1" w:unhideWhenUsed="1"/>
+    <w:lsdException w:name="Table Elegant" w:semiHidden="1" w:unhideWhenUsed="1"/>
+    <w:lsdException w:name="Table Professional" w:semiHidden="1" w:unhideWhenUsed="1"/>
+    <w:lsdException w:name="Table Subtle 1" w:semiHidden="1" w:unhideWhenUsed="1"/>
+    <w:lsdException w:name="Table Subtle 2" w:semiHidden="1" w:unhideWhenUsed="1"/>
+    <w:lsdException w:name="Table Web 1" w:semiHidden="1" w:unhideWhenUsed="1"/>
+    <w:lsdException w:name="Table Web 2" w:semiHidden="1" w:unhideWhenUsed="1"/>
+    <w:lsdException w:name="Table Web 3" w:semiHidden="1" w:unhideWhenUsed="1"/>
+    <w:lsdException w:name="Balloon Text" w:semiHidden="1" w:unhideWhenUsed="1"/>
+    <w:lsdException w:name="Table Grid" w:uiPriority="39"/>
+    <w:lsdException w:name="Table Theme" w:semiHidden="1" w:unhideWhenUsed="1"/>
+    <w:lsdException w:name="Placeholder Text" w:semiHidden="1"/>
+    <w:lsdException w:name="No Spacing" w:uiPriority="1" w:qFormat="1"/>
+    <w:lsdException w:name="Light Shading" w:uiPriority="60"/>
+    <w:lsdException w:name="Light List" w:uiPriority="61"/>
+    <w:lsdException w:name="Light Grid" w:uiPriority="62"/>
+    <w:lsdException w:name="Medium Shading 1" w:uiPriority="63"/>
+    <w:lsdException w:name="Medium Shading 2" w:uiPriority="64"/>
+    <w:lsdException w:name="Medium List 1" w:uiPriority="65"/>
+    <w:lsdException w:name="Medium List 2" w:uiPriority="66"/>
+    <w:lsdException w:name="Medium Grid 1" w:uiPriority="67"/>
+    <w:lsdException w:name="Medium Grid 2" w:uiPriority="68"/>
+    <w:lsdException w:name="Medium Grid 3" w:uiPriority="69"/>
+    <w:lsdException w:name="Dark List" w:uiPriority="70"/>
+    <w:lsdException w:name="Colorful Shading" w:uiPriority="71"/>
+    <w:lsdException w:name="Colorful List" w:uiPriority="72"/>
+    <w:lsdException w:name="Colorful Grid" w:uiPriority="73"/>
+    <w:lsdException w:name="Light Shading Accent 1" w:uiPriority="60"/>
+    <w:lsdException w:name="Light List Accent 1" w:uiPriority="61"/>
+    <w:lsdException w:name="Light Grid Accent 1" w:uiPriority="62"/>
+    <w:lsdException w:name="Medium Shading 1 Accent 1" w:uiPriority="63"/>
+    <w:lsdException w:name="Medium Shading 2 Accent 1" w:uiPriority="64"/>
+    <w:lsdException w:name="Medium List 1 Accent 1" w:uiPriority="65"/>
+    <w:lsdException w:name="Revision" w:semiHidden="1"/>
+    <w:lsdException w:name="List Paragraph" w:uiPriority="34" w:qFormat="1"/>
+    <w:lsdException w:name="Quote" w:uiPriority="29" w:qFormat="1"/>
+    <w:lsdException w:name="Intense Quote" w:uiPriority="30" w:qFormat="1"/>
+    <w:lsdException w:name="Medium List 2 Accent 1" w:uiPriority="66"/>
+    <w:lsdException w:name="Medium Grid 1 Accent 1" w:uiPriority="67"/>
+    <w:lsdException w:name="Medium Grid 2 Accent 1" w:uiPriority="68"/>
+    <w:lsdException w:name="Medium Grid 3 Accent 1" w:uiPriority="69"/>
+    <w:lsdException w:name="Dark List Accent 1" w:uiPriority="70"/>
+    <w:lsdException w:name="Colorful Shading Accent 1" w:uiPriority="71"/>
+    <w:lsdException w:name="Colorful List Accent 1" w:uiPriority="72"/>
+    <w:lsdException w:name="Colorful Grid Accent 1" w:uiPriority="73"/>
+    <w:lsdException w:name="Light Shading Accent 2" w:uiPriority="60"/>
+    <w:lsdException w:name="Light List Accent 2" w:uiPriority="61"/>
+    <w:lsdException w:name="Light Grid Accent 2" w:uiPriority="62"/>
+    <w:lsdException w:name="Medium Shading 1 Accent 2" w:uiPriority="63"/>
+    <w:lsdException w:name="Medium Shading 2 Accent 2" w:uiPriority="64"/>
+    <w:lsdException w:name="Medium List 1 Accent 2" w:uiPriority="65"/>
+    <w:lsdException w:name="Medium List 2 Accent 2" w:uiPriority="66"/>
+    <w:lsdException w:name="Medium Grid 1 Accent 2" w:uiPriority="67"/>
+    <w:lsdException w:name="Medium Grid 2 Accent 2" w:uiPriority="68"/>
+    <w:lsdException w:name="Medium Grid 3 Accent 2" w:uiPriority="69"/>
+    <w:lsdException w:name="Dark List Accent 2" w:uiPriority="70"/>
+    <w:lsdException w:name="Colorful Shading Accent 2" w:uiPriority="71"/>
+    <w:lsdException w:name="Colorful List Accent 2" w:uiPriority="72"/>
+    <w:lsdException w:name="Colorful Grid Accent 2" w:uiPriority="73"/>
+    <w:lsdException w:name="Light Shading Accent 3" w:uiPriority="60"/>
+    <w:lsdException w:name="Light List Accent 3" w:uiPriority="61"/>
+    <w:lsdException w:name="Light Grid Accent 3" w:uiPriority="62"/>
+    <w:lsdException w:name="Medium Shading 1 Accent 3" w:uiPriority="63"/>
+    <w:lsdException w:name="Medium Shading 2 Accent 3" w:uiPriority="64"/>
+    <w:lsdException w:name="Medium List 1 Accent 3" w:uiPriority="65"/>
+    <w:lsdException w:name="Medium List 2 Accent 3" w:uiPriority="66"/>
+    <w:lsdException w:name="Medium Grid 1 Accent 3" w:uiPriority="67"/>
+    <w:lsdException w:name="Medium Grid 2 Accent 3" w:uiPriority="68"/>
+    <w:lsdException w:name="Medium Grid 3 Accent 3" w:uiPriority="69"/>
+    <w:lsdException w:name="Dark List Accent 3" w:uiPriority="70"/>
+    <w:lsdException w:name="Colorful Shading Accent 3" w:uiPriority="71"/>
+    <w:lsdException w:name="Colorful List Accent 3" w:uiPriority="72"/>
+    <w:lsdException w:name="Colorful Grid Accent 3" w:uiPriority="73"/>
+    <w:lsdException w:name="Light Shading Accent 4" w:uiPriority="60"/>
+    <w:lsdException w:name="Light List Accent 4" w:uiPriority="61"/>
+    <w:lsdException w:name="Light Grid Accent 4" w:uiPriority="62"/>
+    <w:lsdException w:name="Medium Shading 1 Accent 4" w:uiPriority="63"/>
+    <w:lsdException w:name="Medium Shading 2 Accent 4" w:uiPriority="64"/>
+    <w:lsdException w:name="Medium List 1 Accent 4" w:uiPriority="65"/>
+    <w:lsdException w:name="Medium List 2 Accent 4" w:uiPriority="66"/>
+    <w:lsdException w:name="Medium Grid 1 Accent 4" w:uiPriority="67"/>
+    <w:lsdException w:name="Medium Grid 2 Accent 4" w:uiPriority="68"/>
+    <w:lsdException w:name="Medium Grid 3 Accent 4" w:uiPriority="69"/>
+    <w:lsdException w:name="Dark List Accent 4" w:uiPriority="70"/>
+    <w:lsdException w:name="Colorful Shading Accent 4" w:uiPriority="71"/>
+    <w:lsdException w:name="Colorful List Accent 4" w:uiPriority="72"/>
+    <w:lsdException w:name="Colorful Grid Accent 4" w:uiPriority="73"/>
+    <w:lsdException w:name="Light Shading Accent 5" w:uiPriority="60"/>
+    <w:lsdException w:name="Light List Accent 5" w:uiPriority="61"/>
+    <w:lsdException w:name="Light Grid Accent 5" w:uiPriority="62"/>
+    <w:lsdException w:name="Medium Shading 1 Accent 5" w:uiPriority="63"/>
+    <w:lsdException w:name="Medium Shading 2 Accent 5" w:uiPriority="64"/>
+    <w:lsdException w:name="Medium List 1 Accent 5" w:uiPriority="65"/>
+    <w:lsdException w:name="Medium List 2 Accent 5" w:uiPriority="66"/>
+    <w:lsdException w:name="Medium Grid 1 Accent 5" w:uiPriority="67"/>
+    <w:lsdException w:name="Medium Grid 2 Accent 5" w:uiPriority="68"/>
+    <w:lsdException w:name="Medium Grid 3 Accent 5" w:uiPriority="69"/>
+    <w:lsdException w:name="Dark List Accent 5" w:uiPriority="70"/>
+    <w:lsdException w:name="Colorful Shading Accent 5" w:uiPriority="71"/>
+    <w:lsdException w:name="Colorful List Accent 5" w:uiPriority="72"/>
+    <w:lsdException w:name="Colorful Grid Accent 5" w:uiPriority="73"/>
+    <w:lsdException w:name="Light Shading Accent 6" w:uiPriority="60"/>
+    <w:lsdException w:name="Light List Accent 6" w:uiPriority="61"/>
+    <w:lsdException w:name="Light Grid Accent 6" w:uiPriority="62"/>
+    <w:lsdException w:name="Medium Shading 1 Accent 6" w:uiPriority="63"/>
+    <w:lsdException w:name="Medium Shading 2 Accent 6" w:uiPriority="64"/>
+    <w:lsdException w:name="Medium List 1 Accent 6" w:uiPriority="65"/>
+    <w:lsdException w:name="Medium List 2 Accent 6" w:uiPriority="66"/>
+    <w:lsdException w:name="Medium Grid 1 Accent 6" w:uiPriority="67"/>
+    <w:lsdException w:name="Medium Grid 2 Accent 6" w:uiPriority="68"/>
+    <w:lsdException w:name="Medium Grid 3 Accent 6" w:uiPriority="69"/>
+    <w:lsdException w:name="Dark List Accent 6" w:uiPriority="70"/>
+    <w:lsdException w:name="Colorful Shading Accent 6" w:uiPriority="71"/>
+    <w:lsdException w:name="Colorful List Accent 6" w:uiPriority="72"/>
+    <w:lsdException w:name="Colorful Grid Accent 6" w:uiPriority="73"/>
+    <w:lsdException w:name="Subtle Emphasis" w:uiPriority="19" w:qFormat="1"/>
+    <w:lsdException w:name="Intense Emphasis" w:uiPriority="21" w:qFormat="1"/>
+    <w:lsdException w:name="Subtle Reference" w:uiPriority="31" w:qFormat="1"/>
+    <w:lsdException w:name="Intense Reference" w:uiPriority="32" w:qFormat="1"/>
+    <w:lsdException w:name="Book Title" w:uiPriority="33" w:qFormat="1"/>
+    <w:lsdException w:name="Bibliography" w:semiHidden="1" w:uiPriority="37" w:unhideWhenUsed="1"/>
+    <w:lsdException w:name="TOC Heading" w:semiHidden="1" w:uiPriority="39" w:unhideWhenUsed="1" w:qFormat="1"/>
+    <w:lsdException w:name="Plain Table 1" w:uiPriority="41"/>
+    <w:lsdException w:name="Plain Table 2" w:uiPriority="42"/>
+    <w:lsdException w:name="Plain Table 3" w:uiPriority="43"/>
+    <w:lsdException w:name="Plain Table 4" w:uiPriority="44"/>
+    <w:lsdException w:name="Plain Table 5" w:uiPriority="45"/>
+    <w:lsdException w:name="Grid Table Light" w:uiPriority="40"/>
+    <w:lsdException w:name="Grid Table 1 Light" w:uiPriority="46"/>
+    <w:lsdException w:name="Grid Table 2" w:uiPriority="47"/>
+    <w:lsdException w:name="Grid Table 3" w:uiPriority="48"/>
+    <w:lsdException w:name="Grid Table 4" w:uiPriority="49"/>
+    <w:lsdException w:name="Grid Table 5 Dark" w:uiPriority="50"/>
+    <w:lsdException w:name="Grid Table 6 Colorful" w:uiPriority="51"/>
+    <w:lsdException w:name="Grid Table 7 Colorful" w:uiPriority="52"/>
+    <w:lsdException w:name="Grid Table 1 Light Accent 1" w:uiPriority="46"/>
+    <w:lsdException w:name="Grid Table 2 Accent 1" w:uiPriority="47"/>
+    <w:lsdException w:name="Grid Table 3 Accent 1" w:uiPriority="48"/>
+    <w:lsdException w:name="Grid Table 4 Accent 1" w:uiPriority="49"/>
+    <w:lsdException w:name="Grid Table 5 Dark Accent 1" w:uiPriority="50"/>
+    <w:lsdException w:name="Grid Table 6 Colorful Accent 1" w:uiPriority="51"/>
+    <w:lsdException w:name="Grid Table 7 Colorful Accent 1" w:uiPriority="52"/>
+    <w:lsdException w:name="Grid Table 1 Light Accent 2" w:uiPriority="46"/>
+    <w:lsdException w:name="Grid Table 2 Accent 2" w:uiPriority="47"/>
+    <w:lsdException w:name="Grid Table 3 Accent 2" w:uiPriority="48"/>
+    <w:lsdException w:name="Grid Table 4 Accent 2" w:uiPriority="49"/>
+    <w:lsdException w:name="Grid Table 5 Dark Accent 2" w:uiPriority="50"/>
+    <w:lsdException w:name="Grid Table 6 Colorful Accent 2" w:uiPriority="51"/>
+    <w:lsdException w:name="Grid Table 7 Colorful Accent 2" w:uiPriority="52"/>
+    <w:lsdException w:name="Grid Table 1 Light Accent 3" w:uiPriority="46"/>
+    <w:lsdException w:name="Grid Table 2 Accent 3" w:uiPriority="47"/>
+    <w:lsdException w:name="Grid Table 3 Accent 3" w:uiPriority="48"/>
+    <w:lsdException w:name="Grid Table 4 Accent 3" w:uiPriority="49"/>
+    <w:lsdException w:name="Grid Table 5 Dark Accent 3" w:uiPriority="50"/>
+    <w:lsdException w:name="Grid Table 6 Colorful Accent 3" w:uiPriority="51"/>
+    <w:lsdException w:name="Grid Table 7 Colorful Accent 3" w:uiPriority="52"/>
+    <w:lsdException w:name="Grid Table 1 Light Accent 4" w:uiPriority="46"/>
+    <w:lsdException w:name="Grid Table 2 Accent 4" w:uiPriority="47"/>
+    <w:lsdException w:name="Grid Table 3 Accent 4" w:uiPriority="48"/>
+    <w:lsdException w:name="Grid Table 4 Accent 4" w:uiPriority="49"/>
+    <w:lsdException w:name="Grid Table 5 Dark Accent 4" w:uiPriority="50"/>
+    <w:lsdException w:name="Grid Table 6 Colorful Accent 4" w:uiPriority="51"/>
+    <w:lsdException w:name="Grid Table 7 Colorful Accent 4" w:uiPriority="52"/>
+    <w:lsdException w:name="Grid Table 1 Light Accent 5" w:uiPriority="46"/>
+    <w:lsdException w:name="Grid Table 2 Accent 5" w:uiPriority="47"/>
+    <w:lsdException w:name="Grid Table 3 Accent 5" w:uiPriority="48"/>
+    <w:lsdException w:name="Grid Table 4 Accent 5" w:uiPriority="49"/>
+    <w:lsdException w:name="Grid Table 5 Dark Accent 5" w:uiPriority="50"/>
+    <w:lsdException w:name="Grid Table 6 Colorful Accent 5" w:uiPriority="51"/>
+    <w:lsdException w:name="Grid Table 7 Colorful Accent 5" w:uiPriority="52"/>
+    <w:lsdException w:name="Grid Table 1 Light Accent 6" w:uiPriority="46"/>
+    <w:lsdException w:name="Grid Table 2 Accent 6" w:uiPriority="47"/>
+    <w:lsdException w:name="Grid Table 3 Accent 6" w:uiPriority="48"/>
+    <w:lsdException w:name="Grid Table 4 Accent 6" w:uiPriority="49"/>
+    <w:lsdException w:name="Grid Table 5 Dark Accent 6" w:uiPriority="50"/>
+    <w:lsdException w:name="Grid Table 6 Colorful Accent 6" w:uiPriority="51"/>
+    <w:lsdException w:name="Grid Table 7 Colorful Accent 6" w:uiPriority="52"/>
+    <w:lsdException w:name="List Table 1 Light" w:uiPriority="46"/>
+    <w:lsdException w:name="List Table 2" w:uiPriority="47"/>
+    <w:lsdException w:name="List Table 3" w:uiPriority="48"/>
+    <w:lsdException w:name="List Table 4" w:uiPriority="49"/>
+    <w:lsdException w:name="List Table 5 Dark" w:uiPriority="50"/>
+    <w:lsdException w:name="List Table 6 Colorful" w:uiPriority="51"/>
+    <w:lsdException w:name="List Table 7 Colorful" w:uiPriority="52"/>
+    <w:lsdException w:name="List Table 1 Light Accent 1" w:uiPriority="46"/>
+    <w:lsdException w:name="List Table 2 Accent 1" w:uiPriority="47"/>
+    <w:lsdException w:name="List Table 3 Accent 1" w:uiPriority="48"/>
+    <w:lsdException w:name="List Table 4 Accent 1" w:uiPriority="49"/>
+    <w:lsdException w:name="List Table 5 Dark Accent 1" w:uiPriority="50"/>
+    <w:lsdException w:name="List Table 6 Colorful Accent 1" w:uiPriority="51"/>
+    <w:lsdException w:name="List Table 7 Colorful Accent 1" w:uiPriority="52"/>
+    <w:lsdException w:name="List Table 1 Light Accent 2" w:uiPriority="46"/>
+    <w:lsdException w:name="List Table 2 Accent 2" w:uiPriority="47"/>
+    <w:lsdException w:name="List Table 3 Accent 2" w:uiPriority="48"/>
+    <w:lsdException w:name="List Table 4 Accent 2" w:uiPriority="49"/>
+    <w:lsdException w:name="List Table 5 Dark Accent 2" w:uiPriority="50"/>
+    <w:lsdException w:name="List Table 6 Colorful Accent 2" w:uiPriority="51"/>
+    <w:lsdException w:name="List Table 7 Colorful Accent 2" w:uiPriority="52"/>
+    <w:lsdException w:name="List Table 1 Light Accent 3" w:uiPriority="46"/>
+    <w:lsdException w:name="List Table 2 Accent 3" w:uiPriority="47"/>
+    <w:lsdException w:name="List Table 3 Accent 3" w:uiPriority="48"/>
+    <w:lsdException w:name="List Table 4 Accent 3" w:uiPriority="49"/>
+    <w:lsdException w:name="List Table 5 Dark Accent 3" w:uiPriority="50"/>
+    <w:lsdException w:name="List Table 6 Colorful Accent 3" w:uiPriority="51"/>
+    <w:lsdException w:name="List Table 7 Colorful Accent 3" w:uiPriority="52"/>
+    <w:lsdException w:name="List Table 1 Light Accent 4" w:uiPriority="46"/>
+    <w:lsdException w:name="List Table 2 Accent 4" w:uiPriority="47"/>
+    <w:lsdException w:name="List Table 3 Accent 4" w:uiPriority="48"/>
+    <w:lsdException w:name="List Table 4 Accent 4" w:uiPriority="49"/>
+    <w:lsdException w:name="List Table 5 Dark Accent 4" w:uiPriority="50"/>
+    <w:lsdException w:name="List Table 6 Colorful Accent 4" w:uiPriority="51"/>
+    <w:lsdException w:name="List Table 7 Colorful Accent 4" w:uiPriority="52"/>
+    <w:lsdException w:name="List Table 1 Light Accent 5" w:uiPriority="46"/>
+    <w:lsdException w:name="List Table 2 Accent 5" w:uiPriority="47"/>
+    <w:lsdException w:name="List Table 3 Accent 5" w:uiPriority="48"/>
+    <w:lsdException w:name="List Table 4 Accent 5" w:uiPriority="49"/>
+    <w:lsdException w:name="List Table 5 Dark Accent 5" w:uiPriority="50"/>
+    <w:lsdException w:name="List Table 6 Colorful Accent 5" w:uiPriority="51"/>
+    <w:lsdException w:name="List Table 7 Colorful Accent 5" w:uiPriority="52"/>
+    <w:lsdException w:name="List Table 1 Light Accent 6" w:uiPriority="46"/>
+    <w:lsdException w:name="List Table 2 Accent 6" w:uiPriority="47"/>
+    <w:lsdException w:name="List Table 3 Accent 6" w:uiPriority="48"/>
+    <w:lsdException w:name="List Table 4 Accent 6" w:uiPriority="49"/>
+    <w:lsdException w:name="List Table 5 Dark Accent 6" w:uiPriority="50"/>
+    <w:lsdException w:name="List Table 6 Colorful Accent 6" w:uiPriority="51"/>
+    <w:lsdException w:name="List Table 7 Colorful Accent 6" w:uiPriority="52"/>
+  </w:latentStyles>
+  <w:style w:type="paragraph" w:default="1" w:styleId="Normal">
+    <w:name w:val="Normal"/>
+    <w:qFormat/>
+  </w:style>
+  <w:style w:type="character" w:default="1" w:styleId="DefaultParagraphFont">
+    <w:name w:val="Default Paragraph Font"/>
+    <w:uiPriority w:val="1"/>
+    <w:semiHidden/>
+    <w:unhideWhenUsed/>
+  </w:style>
+  <w:style w:type="table" w:default="1" w:styleId="TableNormal">
+    <w:name w:val="Normal Table"/>
+    <w:uiPriority w:val="99"/>
+    <w:semiHidden/>
+    <w:unhideWhenUsed/>
+    <w:tblPr>
+      <w:tblInd w:w="0" w:type="dxa"/>
+      <w:tblCellMar>
+        <w:top w:w="0" w:type="dxa"/>
+        <w:left w:w="108" w:type="dxa"/>
+        <w:bottom w:w="0" w:type="dxa"/>
+        <w:right w:w="108" w:type="dxa"/>
+      </w:tblCellMar>
+    </w:tblPr>
+  </w:style>
+  <w:style w:type="numbering" w:default="1" w:styleId="NoList">
+    <w:name w:val="No List"/>
+    <w:uiPriority w:val="99"/>
+    <w:semiHidden/>
+    <w:unhideWhenUsed/>
+  </w:style>
+  <w:style w:type="character" w:styleId="PlaceholderText">
+    <w:name w:val="Placeholder Text"/>
+    <w:basedOn w:val="DefaultParagraphFont"/>
+    <w:uiPriority w:val="99"/>
+    <w:semiHidden/>
+    <w:rsid w:val="00E5107C"/>
+    <w:rPr>
+      <w:color w:val="808080"/>
+    </w:rPr>
+  </w:style>
+</w:styles>
+</file>
+
+<file path=word/glossary/webSettings.xml><?xml version="1.0" encoding="utf-8"?>
+<w:webSettings xmlns:mc="http://schemas.openxmlformats.org/markup-compatibility/2006" xmlns:r="http://schemas.openxmlformats.org/officeDocument/2006/relationships" xmlns:w="http://schemas.openxmlformats.org/wordprocessingml/2006/main" xmlns:w14="http://schemas.microsoft.com/office/word/2010/wordml" xmlns:w15="http://schemas.microsoft.com/office/word/2012/wordml" mc:Ignorable="w14 w15">
+  <w:optimizeForBrowser/>
+  <w:allowPNG/>
+</w:webSettings>
 </file>
 
 <file path=word/theme/theme1.xml><?xml version="1.0" encoding="utf-8"?>
@@ -8753,11 +10970,55 @@
     <b:Publisher>O'Reilly</b:Publisher>
     <b:RefOrder>1</b:RefOrder>
   </b:Source>
+  <b:Source>
+    <b:Tag>LiW07</b:Tag>
+    <b:SourceType>ConferenceProceedings</b:SourceType>
+    <b:Guid>{ECDBBAAF-D7F6-4166-8C32-EB3E5B8283D4}</b:Guid>
+    <b:Title>Map Estimation of Epipolar Geometry by EM Algorithm</b:Title>
+    <b:Year>2007</b:Year>
+    <b:ConferenceName>IEEE International Conference on Image Processing</b:ConferenceName>
+    <b:Author>
+      <b:Author>
+        <b:NameList>
+          <b:Person>
+            <b:Last>Li</b:Last>
+            <b:First>Wenfeng</b:First>
+          </b:Person>
+          <b:Person>
+            <b:Last>Li</b:Last>
+            <b:First>Baoxin</b:First>
+          </b:Person>
+        </b:NameList>
+      </b:Author>
+    </b:Author>
+    <b:RefOrder>2</b:RefOrder>
+  </b:Source>
+  <b:Source>
+    <b:Tag>Bra14</b:Tag>
+    <b:SourceType>InternetSite</b:SourceType>
+    <b:Guid>{3BE20B6D-DC73-4AD9-B2D0-146F31D6DCCC}</b:Guid>
+    <b:Title>OpenCV 3.0.0-dev documentation</b:Title>
+    <b:YearAccessed>2014</b:YearAccessed>
+    <b:MonthAccessed>Desember</b:MonthAccessed>
+    <b:DayAccessed>18</b:DayAccessed>
+    <b:URL>http://docs.opencv.org/trunk/doc/py_tutorials/py_calib3d/py_epipolar_geometry/py_epipolar_geometry.html</b:URL>
+    <b:Author>
+      <b:Author>
+        <b:NameList>
+          <b:Person>
+            <b:Last>Bradsky</b:Last>
+            <b:First>Gary</b:First>
+          </b:Person>
+        </b:NameList>
+      </b:Author>
+    </b:Author>
+    <b:RefOrder>3</b:RefOrder>
+  </b:Source>
 </b:Sources>
 </file>
 
 <file path=customXml/itemProps1.xml><?xml version="1.0" encoding="utf-8"?>
-<ds:datastoreItem xmlns:ds="http://schemas.openxmlformats.org/officeDocument/2006/customXml" ds:itemID="{CF6FF02E-8F7F-45B2-AF89-87C61A088E35}">
+<ds:datastoreItem xmlns:ds="http://schemas.openxmlformats.org/officeDocument/2006/customXml" ds:itemID="{55B9F95D-4353-4E6F-A480-577E74C28DE6}">
   <ds:schemaRefs>
     <ds:schemaRef ds:uri="http://schemas.openxmlformats.org/officeDocument/2006/bibliography"/>
   </ds:schemaRefs>

</xml_diff>

<commit_message>
adding a lil bit of 2d detection in Bab 2
</commit_message>
<xml_diff>
--- a/DeanZakaHidayat.docx
+++ b/DeanZakaHidayat.docx
@@ -679,7 +679,7 @@
       <w:pPr>
         <w:pStyle w:val="Heading1"/>
       </w:pPr>
-      <w:bookmarkStart w:id="10" w:name="_Toc406638117"/>
+      <w:bookmarkStart w:id="10" w:name="_Toc406640912"/>
       <w:bookmarkEnd w:id="0"/>
       <w:bookmarkEnd w:id="1"/>
       <w:bookmarkEnd w:id="2"/>
@@ -1052,7 +1052,7 @@
       <w:pPr>
         <w:pStyle w:val="Heading1"/>
       </w:pPr>
-      <w:bookmarkStart w:id="11" w:name="_Toc406638118"/>
+      <w:bookmarkStart w:id="11" w:name="_Toc406640913"/>
       <w:r>
         <w:lastRenderedPageBreak/>
         <w:t>ABSTRAK</w:t>
@@ -1404,7 +1404,7 @@
       <w:pPr>
         <w:pStyle w:val="Heading1"/>
       </w:pPr>
-      <w:bookmarkStart w:id="12" w:name="_Toc406638119"/>
+      <w:bookmarkStart w:id="12" w:name="_Toc406640914"/>
       <w:r>
         <w:lastRenderedPageBreak/>
         <w:t>ABSTRACT</w:t>
@@ -1737,7 +1737,7 @@
       <w:pPr>
         <w:pStyle w:val="Heading1"/>
       </w:pPr>
-      <w:bookmarkStart w:id="13" w:name="_Toc406638120"/>
+      <w:bookmarkStart w:id="13" w:name="_Toc406640915"/>
       <w:r>
         <w:lastRenderedPageBreak/>
         <w:t>DAFTAR ISI</w:t>
@@ -1806,7 +1806,7 @@
           <w:r>
             <w:fldChar w:fldCharType="separate"/>
           </w:r>
-          <w:hyperlink w:anchor="_Toc406638117" w:history="1">
+          <w:hyperlink w:anchor="_Toc406640912" w:history="1">
             <w:r>
               <w:rPr>
                 <w:rStyle w:val="Hyperlink"/>
@@ -1829,7 +1829,7 @@
               <w:rPr>
                 <w:webHidden/>
               </w:rPr>
-              <w:instrText xml:space="preserve"> PAGEREF _Toc406638117 \h </w:instrText>
+              <w:instrText xml:space="preserve"> PAGEREF _Toc406640912 \h </w:instrText>
             </w:r>
             <w:r>
               <w:rPr>
@@ -1872,7 +1872,7 @@
               </w14:scene3d>
             </w:rPr>
           </w:pPr>
-          <w:hyperlink w:anchor="_Toc406638118" w:history="1">
+          <w:hyperlink w:anchor="_Toc406640913" w:history="1">
             <w:r>
               <w:rPr>
                 <w:rStyle w:val="Hyperlink"/>
@@ -1895,7 +1895,7 @@
               <w:rPr>
                 <w:webHidden/>
               </w:rPr>
-              <w:instrText xml:space="preserve"> PAGEREF _Toc406638118 \h </w:instrText>
+              <w:instrText xml:space="preserve"> PAGEREF _Toc406640913 \h </w:instrText>
             </w:r>
             <w:r>
               <w:rPr>
@@ -1938,7 +1938,7 @@
               </w14:scene3d>
             </w:rPr>
           </w:pPr>
-          <w:hyperlink w:anchor="_Toc406638119" w:history="1">
+          <w:hyperlink w:anchor="_Toc406640914" w:history="1">
             <w:r>
               <w:rPr>
                 <w:rStyle w:val="Hyperlink"/>
@@ -1961,7 +1961,7 @@
               <w:rPr>
                 <w:webHidden/>
               </w:rPr>
-              <w:instrText xml:space="preserve"> PAGEREF _Toc406638119 \h </w:instrText>
+              <w:instrText xml:space="preserve"> PAGEREF _Toc406640914 \h </w:instrText>
             </w:r>
             <w:r>
               <w:rPr>
@@ -2004,7 +2004,7 @@
               </w14:scene3d>
             </w:rPr>
           </w:pPr>
-          <w:hyperlink w:anchor="_Toc406638120" w:history="1">
+          <w:hyperlink w:anchor="_Toc406640915" w:history="1">
             <w:r>
               <w:rPr>
                 <w:rStyle w:val="Hyperlink"/>
@@ -2027,7 +2027,7 @@
               <w:rPr>
                 <w:webHidden/>
               </w:rPr>
-              <w:instrText xml:space="preserve"> PAGEREF _Toc406638120 \h </w:instrText>
+              <w:instrText xml:space="preserve"> PAGEREF _Toc406640915 \h </w:instrText>
             </w:r>
             <w:r>
               <w:rPr>
@@ -2070,7 +2070,7 @@
               </w14:scene3d>
             </w:rPr>
           </w:pPr>
-          <w:hyperlink w:anchor="_Toc406638121" w:history="1">
+          <w:hyperlink w:anchor="_Toc406640916" w:history="1">
             <w:r>
               <w:rPr>
                 <w:rStyle w:val="Hyperlink"/>
@@ -2093,7 +2093,7 @@
               <w:rPr>
                 <w:webHidden/>
               </w:rPr>
-              <w:instrText xml:space="preserve"> PAGEREF _Toc406638121 \h </w:instrText>
+              <w:instrText xml:space="preserve"> PAGEREF _Toc406640916 \h </w:instrText>
             </w:r>
             <w:r>
               <w:rPr>
@@ -2136,7 +2136,7 @@
               </w14:scene3d>
             </w:rPr>
           </w:pPr>
-          <w:hyperlink w:anchor="_Toc406638122" w:history="1">
+          <w:hyperlink w:anchor="_Toc406640917" w:history="1">
             <w:r>
               <w:rPr>
                 <w:rStyle w:val="Hyperlink"/>
@@ -2159,7 +2159,7 @@
               <w:rPr>
                 <w:webHidden/>
               </w:rPr>
-              <w:instrText xml:space="preserve"> PAGEREF _Toc406638122 \h </w:instrText>
+              <w:instrText xml:space="preserve"> PAGEREF _Toc406640917 \h </w:instrText>
             </w:r>
             <w:r>
               <w:rPr>
@@ -2200,7 +2200,7 @@
               <w:lang w:val="id-ID" w:eastAsia="id-ID"/>
             </w:rPr>
           </w:pPr>
-          <w:hyperlink w:anchor="_Toc406638123" w:history="1">
+          <w:hyperlink w:anchor="_Toc406640918" w:history="1">
             <w:r>
               <w:rPr>
                 <w:rStyle w:val="Hyperlink"/>
@@ -2243,7 +2243,7 @@
                 <w:noProof/>
                 <w:webHidden/>
               </w:rPr>
-              <w:instrText xml:space="preserve"> PAGEREF _Toc406638123 \h </w:instrText>
+              <w:instrText xml:space="preserve"> PAGEREF _Toc406640918 \h </w:instrText>
             </w:r>
             <w:r>
               <w:rPr>
@@ -2288,7 +2288,7 @@
               <w:lang w:val="id-ID" w:eastAsia="id-ID"/>
             </w:rPr>
           </w:pPr>
-          <w:hyperlink w:anchor="_Toc406638124" w:history="1">
+          <w:hyperlink w:anchor="_Toc406640919" w:history="1">
             <w:r>
               <w:rPr>
                 <w:rStyle w:val="Hyperlink"/>
@@ -2331,7 +2331,7 @@
                 <w:noProof/>
                 <w:webHidden/>
               </w:rPr>
-              <w:instrText xml:space="preserve"> PAGEREF _Toc406638124 \h </w:instrText>
+              <w:instrText xml:space="preserve"> PAGEREF _Toc406640919 \h </w:instrText>
             </w:r>
             <w:r>
               <w:rPr>
@@ -2376,7 +2376,7 @@
               <w:lang w:val="id-ID" w:eastAsia="id-ID"/>
             </w:rPr>
           </w:pPr>
-          <w:hyperlink w:anchor="_Toc406638125" w:history="1">
+          <w:hyperlink w:anchor="_Toc406640920" w:history="1">
             <w:r>
               <w:rPr>
                 <w:rStyle w:val="Hyperlink"/>
@@ -2419,7 +2419,7 @@
                 <w:noProof/>
                 <w:webHidden/>
               </w:rPr>
-              <w:instrText xml:space="preserve"> PAGEREF _Toc406638125 \h </w:instrText>
+              <w:instrText xml:space="preserve"> PAGEREF _Toc406640920 \h </w:instrText>
             </w:r>
             <w:r>
               <w:rPr>
@@ -2464,7 +2464,7 @@
               <w:lang w:val="id-ID" w:eastAsia="id-ID"/>
             </w:rPr>
           </w:pPr>
-          <w:hyperlink w:anchor="_Toc406638126" w:history="1">
+          <w:hyperlink w:anchor="_Toc406640921" w:history="1">
             <w:r>
               <w:rPr>
                 <w:rStyle w:val="Hyperlink"/>
@@ -2507,7 +2507,7 @@
                 <w:noProof/>
                 <w:webHidden/>
               </w:rPr>
-              <w:instrText xml:space="preserve"> PAGEREF _Toc406638126 \h </w:instrText>
+              <w:instrText xml:space="preserve"> PAGEREF _Toc406640921 \h </w:instrText>
             </w:r>
             <w:r>
               <w:rPr>
@@ -2552,7 +2552,7 @@
               <w:lang w:val="id-ID" w:eastAsia="id-ID"/>
             </w:rPr>
           </w:pPr>
-          <w:hyperlink w:anchor="_Toc406638127" w:history="1">
+          <w:hyperlink w:anchor="_Toc406640922" w:history="1">
             <w:r>
               <w:rPr>
                 <w:rStyle w:val="Hyperlink"/>
@@ -2595,7 +2595,7 @@
                 <w:noProof/>
                 <w:webHidden/>
               </w:rPr>
-              <w:instrText xml:space="preserve"> PAGEREF _Toc406638127 \h </w:instrText>
+              <w:instrText xml:space="preserve"> PAGEREF _Toc406640922 \h </w:instrText>
             </w:r>
             <w:r>
               <w:rPr>
@@ -2642,7 +2642,7 @@
               </w14:scene3d>
             </w:rPr>
           </w:pPr>
-          <w:hyperlink w:anchor="_Toc406638128" w:history="1">
+          <w:hyperlink w:anchor="_Toc406640923" w:history="1">
             <w:r>
               <w:rPr>
                 <w:rStyle w:val="Hyperlink"/>
@@ -2665,7 +2665,7 @@
               <w:rPr>
                 <w:webHidden/>
               </w:rPr>
-              <w:instrText xml:space="preserve"> PAGEREF _Toc406638128 \h </w:instrText>
+              <w:instrText xml:space="preserve"> PAGEREF _Toc406640923 \h </w:instrText>
             </w:r>
             <w:r>
               <w:rPr>
@@ -2706,7 +2706,7 @@
               <w:lang w:val="id-ID" w:eastAsia="id-ID"/>
             </w:rPr>
           </w:pPr>
-          <w:hyperlink w:anchor="_Toc406638129" w:history="1">
+          <w:hyperlink w:anchor="_Toc406640924" w:history="1">
             <w:r>
               <w:rPr>
                 <w:rStyle w:val="Hyperlink"/>
@@ -2772,7 +2772,7 @@
                 <w:noProof/>
                 <w:webHidden/>
               </w:rPr>
-              <w:instrText xml:space="preserve"> PAGEREF _Toc406638129 \h </w:instrText>
+              <w:instrText xml:space="preserve"> PAGEREF _Toc406640924 \h </w:instrText>
             </w:r>
             <w:r>
               <w:rPr>
@@ -2817,7 +2817,7 @@
               <w:lang w:val="id-ID" w:eastAsia="id-ID"/>
             </w:rPr>
           </w:pPr>
-          <w:hyperlink w:anchor="_Toc406638130" w:history="1">
+          <w:hyperlink w:anchor="_Toc406640925" w:history="1">
             <w:r>
               <w:rPr>
                 <w:rStyle w:val="Hyperlink"/>
@@ -2839,6 +2839,94 @@
                 <w:rStyle w:val="Hyperlink"/>
                 <w:noProof/>
               </w:rPr>
+              <w:t>Deteksi obyek pada gambar dua dimensi</w:t>
+            </w:r>
+            <w:r>
+              <w:rPr>
+                <w:noProof/>
+                <w:webHidden/>
+              </w:rPr>
+              <w:tab/>
+            </w:r>
+            <w:r>
+              <w:rPr>
+                <w:noProof/>
+                <w:webHidden/>
+              </w:rPr>
+              <w:fldChar w:fldCharType="begin"/>
+            </w:r>
+            <w:r>
+              <w:rPr>
+                <w:noProof/>
+                <w:webHidden/>
+              </w:rPr>
+              <w:instrText xml:space="preserve"> PAGEREF _Toc406640925 \h </w:instrText>
+            </w:r>
+            <w:r>
+              <w:rPr>
+                <w:noProof/>
+                <w:webHidden/>
+              </w:rPr>
+            </w:r>
+            <w:r>
+              <w:rPr>
+                <w:noProof/>
+                <w:webHidden/>
+              </w:rPr>
+              <w:fldChar w:fldCharType="separate"/>
+            </w:r>
+            <w:r>
+              <w:rPr>
+                <w:noProof/>
+                <w:webHidden/>
+              </w:rPr>
+              <w:t>8</w:t>
+            </w:r>
+            <w:r>
+              <w:rPr>
+                <w:noProof/>
+                <w:webHidden/>
+              </w:rPr>
+              <w:fldChar w:fldCharType="end"/>
+            </w:r>
+          </w:hyperlink>
+        </w:p>
+        <w:p>
+          <w:pPr>
+            <w:pStyle w:val="TOC2"/>
+            <w:tabs>
+              <w:tab w:val="left" w:pos="880"/>
+              <w:tab w:val="right" w:leader="dot" w:pos="7927"/>
+            </w:tabs>
+            <w:rPr>
+              <w:rFonts w:asciiTheme="minorHAnsi" w:hAnsiTheme="minorHAnsi"/>
+              <w:noProof/>
+              <w:sz w:val="22"/>
+              <w:lang w:val="id-ID" w:eastAsia="id-ID"/>
+            </w:rPr>
+          </w:pPr>
+          <w:hyperlink w:anchor="_Toc406640926" w:history="1">
+            <w:r>
+              <w:rPr>
+                <w:rStyle w:val="Hyperlink"/>
+                <w:noProof/>
+              </w:rPr>
+              <w:t>2.3</w:t>
+            </w:r>
+            <w:r>
+              <w:rPr>
+                <w:rFonts w:asciiTheme="minorHAnsi" w:hAnsiTheme="minorHAnsi"/>
+                <w:noProof/>
+                <w:sz w:val="22"/>
+                <w:lang w:val="id-ID" w:eastAsia="id-ID"/>
+              </w:rPr>
+              <w:tab/>
+            </w:r>
+            <w:r>
+              <w:rPr>
+                <w:rStyle w:val="Hyperlink"/>
+                <w:noProof/>
+              </w:rPr>
               <w:t xml:space="preserve">OpenCV sebagai </w:t>
             </w:r>
             <w:r>
@@ -2868,7 +2956,7 @@
                 <w:noProof/>
                 <w:webHidden/>
               </w:rPr>
-              <w:instrText xml:space="preserve"> PAGEREF _Toc406638130 \h </w:instrText>
+              <w:instrText xml:space="preserve"> PAGEREF _Toc406640926 \h </w:instrText>
             </w:r>
             <w:r>
               <w:rPr>
@@ -2888,7 +2976,7 @@
                 <w:noProof/>
                 <w:webHidden/>
               </w:rPr>
-              <w:t>8</w:t>
+              <w:t>9</w:t>
             </w:r>
             <w:r>
               <w:rPr>
@@ -2915,7 +3003,7 @@
               </w14:scene3d>
             </w:rPr>
           </w:pPr>
-          <w:hyperlink w:anchor="_Toc406638131" w:history="1">
+          <w:hyperlink w:anchor="_Toc406640927" w:history="1">
             <w:r>
               <w:rPr>
                 <w:rStyle w:val="Hyperlink"/>
@@ -2938,7 +3026,7 @@
               <w:rPr>
                 <w:webHidden/>
               </w:rPr>
-              <w:instrText xml:space="preserve"> PAGEREF _Toc406638131 \h </w:instrText>
+              <w:instrText xml:space="preserve"> PAGEREF _Toc406640927 \h </w:instrText>
             </w:r>
             <w:r>
               <w:rPr>
@@ -2955,7 +3043,7 @@
               <w:rPr>
                 <w:webHidden/>
               </w:rPr>
-              <w:t>9</w:t>
+              <w:t>11</w:t>
             </w:r>
             <w:r>
               <w:rPr>
@@ -2989,7 +3077,7 @@
       <w:pPr>
         <w:pStyle w:val="Heading1"/>
       </w:pPr>
-      <w:bookmarkStart w:id="14" w:name="_Toc406638121"/>
+      <w:bookmarkStart w:id="14" w:name="_Toc406640916"/>
       <w:r>
         <w:lastRenderedPageBreak/>
         <w:t>DAFTAR GAMBAR</w:t>
@@ -3009,6 +3097,7 @@
         <w:tabs>
           <w:tab w:val="right" w:leader="dot" w:pos="7927"/>
         </w:tabs>
+        <w:spacing w:before="240" w:after="240"/>
         <w:rPr>
           <w:rFonts w:asciiTheme="minorHAnsi" w:hAnsiTheme="minorHAnsi"/>
           <w:noProof/>
@@ -3037,7 +3126,7 @@
         </w:rPr>
         <w:fldChar w:fldCharType="separate"/>
       </w:r>
-      <w:hyperlink w:anchor="_Toc406638109" w:history="1">
+      <w:hyperlink w:anchor="_Toc406640860" w:history="1">
         <w:r>
           <w:rPr>
             <w:rStyle w:val="Hyperlink"/>
@@ -3072,7 +3161,7 @@
             <w:noProof/>
             <w:webHidden/>
           </w:rPr>
-          <w:instrText xml:space="preserve"> PAGEREF _Toc406638109 \h </w:instrText>
+          <w:instrText xml:space="preserve"> PAGEREF _Toc406640860 \h </w:instrText>
         </w:r>
         <w:r>
           <w:rPr>
@@ -3109,6 +3198,7 @@
         <w:tabs>
           <w:tab w:val="right" w:leader="dot" w:pos="7927"/>
         </w:tabs>
+        <w:spacing w:before="240" w:after="240"/>
         <w:rPr>
           <w:rFonts w:asciiTheme="minorHAnsi" w:hAnsiTheme="minorHAnsi"/>
           <w:noProof/>
@@ -3116,7 +3206,7 @@
           <w:lang w:val="id-ID" w:eastAsia="id-ID"/>
         </w:rPr>
       </w:pPr>
-      <w:hyperlink w:anchor="_Toc406638110" w:history="1">
+      <w:hyperlink w:anchor="_Toc406640861" w:history="1">
         <w:r>
           <w:rPr>
             <w:rStyle w:val="Hyperlink"/>
@@ -3151,7 +3241,7 @@
             <w:noProof/>
             <w:webHidden/>
           </w:rPr>
-          <w:instrText xml:space="preserve"> PAGEREF _Toc406638110 \h </w:instrText>
+          <w:instrText xml:space="preserve"> PAGEREF _Toc406640861 \h </w:instrText>
         </w:r>
         <w:r>
           <w:rPr>
@@ -3184,6 +3274,86 @@
     </w:p>
     <w:p>
       <w:pPr>
+        <w:pStyle w:val="TableofFigures"/>
+        <w:tabs>
+          <w:tab w:val="right" w:leader="dot" w:pos="7927"/>
+        </w:tabs>
+        <w:spacing w:before="240" w:after="240"/>
+        <w:rPr>
+          <w:rFonts w:asciiTheme="minorHAnsi" w:hAnsiTheme="minorHAnsi"/>
+          <w:noProof/>
+          <w:sz w:val="22"/>
+          <w:lang w:val="id-ID" w:eastAsia="id-ID"/>
+        </w:rPr>
+      </w:pPr>
+      <w:hyperlink w:anchor="_Toc406640862" w:history="1">
+        <w:r>
+          <w:rPr>
+            <w:rStyle w:val="Hyperlink"/>
+            <w:noProof/>
+          </w:rPr>
+          <w:t>Gambar 3</w:t>
+        </w:r>
+        <w:r>
+          <w:rPr>
+            <w:rStyle w:val="Hyperlink"/>
+            <w:noProof/>
+            <w:lang w:val="id-ID"/>
+          </w:rPr>
+          <w:t>. Diagram algoritma deteksi pada bidang dua dimensi</w:t>
+        </w:r>
+        <w:r>
+          <w:rPr>
+            <w:noProof/>
+            <w:webHidden/>
+          </w:rPr>
+          <w:tab/>
+        </w:r>
+        <w:r>
+          <w:rPr>
+            <w:noProof/>
+            <w:webHidden/>
+          </w:rPr>
+          <w:fldChar w:fldCharType="begin"/>
+        </w:r>
+        <w:r>
+          <w:rPr>
+            <w:noProof/>
+            <w:webHidden/>
+          </w:rPr>
+          <w:instrText xml:space="preserve"> PAGEREF _Toc406640862 \h </w:instrText>
+        </w:r>
+        <w:r>
+          <w:rPr>
+            <w:noProof/>
+            <w:webHidden/>
+          </w:rPr>
+        </w:r>
+        <w:r>
+          <w:rPr>
+            <w:noProof/>
+            <w:webHidden/>
+          </w:rPr>
+          <w:fldChar w:fldCharType="separate"/>
+        </w:r>
+        <w:r>
+          <w:rPr>
+            <w:noProof/>
+            <w:webHidden/>
+          </w:rPr>
+          <w:t>9</w:t>
+        </w:r>
+        <w:r>
+          <w:rPr>
+            <w:noProof/>
+            <w:webHidden/>
+          </w:rPr>
+          <w:fldChar w:fldCharType="end"/>
+        </w:r>
+      </w:hyperlink>
+    </w:p>
+    <w:p>
+      <w:pPr>
         <w:pStyle w:val="Heading1"/>
         <w:sectPr>
           <w:headerReference w:type="default" r:id="rId9"/>
@@ -3213,7 +3383,7 @@
       <w:pPr>
         <w:pStyle w:val="Heading1"/>
       </w:pPr>
-      <w:bookmarkStart w:id="15" w:name="_Toc406638122"/>
+      <w:bookmarkStart w:id="15" w:name="_Toc406640917"/>
       <w:r>
         <w:lastRenderedPageBreak/>
         <w:t>BAB I</w:t>
@@ -3247,7 +3417,7 @@
       <w:pPr>
         <w:pStyle w:val="Heading21"/>
       </w:pPr>
-      <w:bookmarkStart w:id="16" w:name="_Toc406638123"/>
+      <w:bookmarkStart w:id="16" w:name="_Toc406640918"/>
       <w:r>
         <w:t>Latar Belakang</w:t>
       </w:r>
@@ -3443,7 +3613,7 @@
       <w:pPr>
         <w:pStyle w:val="Heading21"/>
       </w:pPr>
-      <w:bookmarkStart w:id="17" w:name="_Toc406638124"/>
+      <w:bookmarkStart w:id="17" w:name="_Toc406640919"/>
       <w:r>
         <w:t>Tujuan Penelitian</w:t>
       </w:r>
@@ -3498,7 +3668,7 @@
       <w:pPr>
         <w:pStyle w:val="Heading21"/>
       </w:pPr>
-      <w:bookmarkStart w:id="18" w:name="_Toc406638125"/>
+      <w:bookmarkStart w:id="18" w:name="_Toc406640920"/>
       <w:r>
         <w:lastRenderedPageBreak/>
         <w:t>Batasan Masalah</w:t>
@@ -3523,7 +3693,7 @@
       <w:pPr>
         <w:pStyle w:val="Heading21"/>
       </w:pPr>
-      <w:bookmarkStart w:id="19" w:name="_Toc406638126"/>
+      <w:bookmarkStart w:id="19" w:name="_Toc406640921"/>
       <w:r>
         <w:t>Metode Penelitian</w:t>
       </w:r>
@@ -3553,111 +3723,7 @@
         <w:t>System Requirement</w:t>
       </w:r>
       <w:r>
-        <w:t xml:space="preserve">: </w:t>
-      </w:r>
-      <w:proofErr w:type="spellStart"/>
-      <w:r>
-        <w:t>menentukan</w:t>
-      </w:r>
-      <w:proofErr w:type="spellEnd"/>
-      <w:r>
-        <w:t xml:space="preserve"> </w:t>
-      </w:r>
-      <w:proofErr w:type="spellStart"/>
-      <w:r>
-        <w:t>spesifikasi</w:t>
-      </w:r>
-      <w:proofErr w:type="spellEnd"/>
-      <w:r>
-        <w:t xml:space="preserve"> </w:t>
-      </w:r>
-      <w:proofErr w:type="spellStart"/>
-      <w:r>
-        <w:t>sistem</w:t>
-      </w:r>
-      <w:proofErr w:type="spellEnd"/>
-      <w:r>
-        <w:t xml:space="preserve"> </w:t>
-      </w:r>
-      <w:proofErr w:type="spellStart"/>
-      <w:r>
-        <w:t>dengan</w:t>
-      </w:r>
-      <w:proofErr w:type="spellEnd"/>
-      <w:r>
-        <w:t xml:space="preserve"> </w:t>
-      </w:r>
-      <w:proofErr w:type="spellStart"/>
-      <w:r>
-        <w:t>melakukan</w:t>
-      </w:r>
-      <w:proofErr w:type="spellEnd"/>
-      <w:r>
-        <w:t xml:space="preserve"> </w:t>
-      </w:r>
-      <w:proofErr w:type="spellStart"/>
-      <w:r>
-        <w:t>studi</w:t>
-      </w:r>
-      <w:proofErr w:type="spellEnd"/>
-      <w:r>
-        <w:t xml:space="preserve"> </w:t>
-      </w:r>
-      <w:proofErr w:type="spellStart"/>
-      <w:r>
-        <w:t>literatur</w:t>
-      </w:r>
-      <w:proofErr w:type="spellEnd"/>
-      <w:r>
-        <w:t xml:space="preserve"> </w:t>
-      </w:r>
-      <w:proofErr w:type="spellStart"/>
-      <w:r>
-        <w:t>dan</w:t>
-      </w:r>
-      <w:proofErr w:type="spellEnd"/>
-      <w:r>
-        <w:t xml:space="preserve"> </w:t>
-      </w:r>
-      <w:proofErr w:type="spellStart"/>
-      <w:r>
-        <w:t>pengamatan</w:t>
-      </w:r>
-      <w:proofErr w:type="spellEnd"/>
-      <w:r>
-        <w:t xml:space="preserve"> </w:t>
-      </w:r>
-      <w:proofErr w:type="spellStart"/>
-      <w:r>
-        <w:t>pada</w:t>
-      </w:r>
-      <w:proofErr w:type="spellEnd"/>
-      <w:r>
-        <w:t xml:space="preserve"> </w:t>
-      </w:r>
-      <w:proofErr w:type="spellStart"/>
-      <w:r>
-        <w:t>aplikasi</w:t>
-      </w:r>
-      <w:proofErr w:type="spellEnd"/>
-      <w:r>
-        <w:t xml:space="preserve"> yang </w:t>
-      </w:r>
-      <w:proofErr w:type="spellStart"/>
-      <w:r>
-        <w:t>sudah</w:t>
-      </w:r>
-      <w:proofErr w:type="spellEnd"/>
-      <w:r>
-        <w:t xml:space="preserve"> </w:t>
-      </w:r>
-      <w:proofErr w:type="spellStart"/>
-      <w:r>
-        <w:t>ada</w:t>
-      </w:r>
-      <w:proofErr w:type="spellEnd"/>
-      <w:r>
-        <w:t>.</w:t>
+        <w:t>: menentukan spesifikasi sistem dengan melakukan studi literatur dan pengamatan pada aplikasi yang sudah ada.</w:t>
       </w:r>
     </w:p>
     <w:p>
@@ -3676,31 +3742,7 @@
         <w:t>System and Software Design</w:t>
       </w:r>
       <w:r>
-        <w:t xml:space="preserve">: </w:t>
-      </w:r>
-      <w:proofErr w:type="spellStart"/>
-      <w:r>
-        <w:t>merancang</w:t>
-      </w:r>
-      <w:proofErr w:type="spellEnd"/>
-      <w:r>
-        <w:t xml:space="preserve"> </w:t>
-      </w:r>
-      <w:proofErr w:type="spellStart"/>
-      <w:r>
-        <w:t>simulasi</w:t>
-      </w:r>
-      <w:proofErr w:type="spellEnd"/>
-      <w:r>
-        <w:t xml:space="preserve"> </w:t>
-      </w:r>
-      <w:proofErr w:type="spellStart"/>
-      <w:r>
-        <w:t>algoritma</w:t>
-      </w:r>
-      <w:proofErr w:type="spellEnd"/>
-      <w:r>
-        <w:t xml:space="preserve"> </w:t>
+        <w:t xml:space="preserve">: merancang simulasi algoritma </w:t>
       </w:r>
       <w:r>
         <w:rPr>
@@ -3728,79 +3770,7 @@
         <w:t>Implementation</w:t>
       </w:r>
       <w:r>
-        <w:t xml:space="preserve">: </w:t>
-      </w:r>
-      <w:proofErr w:type="spellStart"/>
-      <w:r>
-        <w:t>mengimplementasikan</w:t>
-      </w:r>
-      <w:proofErr w:type="spellEnd"/>
-      <w:r>
-        <w:t xml:space="preserve"> </w:t>
-      </w:r>
-      <w:proofErr w:type="spellStart"/>
-      <w:r>
-        <w:t>rancangan</w:t>
-      </w:r>
-      <w:proofErr w:type="spellEnd"/>
-      <w:r>
-        <w:t xml:space="preserve"> </w:t>
-      </w:r>
-      <w:proofErr w:type="spellStart"/>
-      <w:r>
-        <w:t>simulasi</w:t>
-      </w:r>
-      <w:proofErr w:type="spellEnd"/>
-      <w:r>
-        <w:t xml:space="preserve">, </w:t>
-      </w:r>
-      <w:proofErr w:type="spellStart"/>
-      <w:r>
-        <w:t>yaitu</w:t>
-      </w:r>
-      <w:proofErr w:type="spellEnd"/>
-      <w:r>
-        <w:t xml:space="preserve"> </w:t>
-      </w:r>
-      <w:proofErr w:type="spellStart"/>
-      <w:r>
-        <w:t>dengan</w:t>
-      </w:r>
-      <w:proofErr w:type="spellEnd"/>
-      <w:r>
-        <w:t xml:space="preserve"> </w:t>
-      </w:r>
-      <w:proofErr w:type="spellStart"/>
-      <w:r>
-        <w:t>membuat</w:t>
-      </w:r>
-      <w:proofErr w:type="spellEnd"/>
-      <w:r>
-        <w:t xml:space="preserve"> </w:t>
-      </w:r>
-      <w:proofErr w:type="spellStart"/>
-      <w:r>
-        <w:t>alat</w:t>
-      </w:r>
-      <w:proofErr w:type="spellEnd"/>
-      <w:r>
-        <w:t xml:space="preserve"> yang </w:t>
-      </w:r>
-      <w:proofErr w:type="spellStart"/>
-      <w:r>
-        <w:t>diintegrasikan</w:t>
-      </w:r>
-      <w:proofErr w:type="spellEnd"/>
-      <w:r>
-        <w:t xml:space="preserve"> </w:t>
-      </w:r>
-      <w:proofErr w:type="spellStart"/>
-      <w:r>
-        <w:t>dengan</w:t>
-      </w:r>
-      <w:proofErr w:type="spellEnd"/>
-      <w:r>
-        <w:t xml:space="preserve"> sensor.</w:t>
+        <w:t>: mengimplementasikan rancangan simulasi, yaitu dengan membuat alat yang diintegrasikan dengan sensor.</w:t>
       </w:r>
     </w:p>
     <w:p>
@@ -3819,47 +3789,7 @@
         <w:t>Testing</w:t>
       </w:r>
       <w:r>
-        <w:t xml:space="preserve">: </w:t>
-      </w:r>
-      <w:proofErr w:type="spellStart"/>
-      <w:r>
-        <w:t>melakukan</w:t>
-      </w:r>
-      <w:proofErr w:type="spellEnd"/>
-      <w:r>
-        <w:t xml:space="preserve"> </w:t>
-      </w:r>
-      <w:proofErr w:type="spellStart"/>
-      <w:r>
-        <w:t>pengujian</w:t>
-      </w:r>
-      <w:proofErr w:type="spellEnd"/>
-      <w:r>
-        <w:t xml:space="preserve"> </w:t>
-      </w:r>
-      <w:proofErr w:type="spellStart"/>
-      <w:r>
-        <w:t>terhadap</w:t>
-      </w:r>
-      <w:proofErr w:type="spellEnd"/>
-      <w:r>
-        <w:t xml:space="preserve"> </w:t>
-      </w:r>
-      <w:proofErr w:type="spellStart"/>
-      <w:r>
-        <w:t>performa</w:t>
-      </w:r>
-      <w:proofErr w:type="spellEnd"/>
-      <w:r>
-        <w:t xml:space="preserve"> </w:t>
-      </w:r>
-      <w:proofErr w:type="spellStart"/>
-      <w:r>
-        <w:t>alat</w:t>
-      </w:r>
-      <w:proofErr w:type="spellEnd"/>
-      <w:r>
-        <w:t>.</w:t>
+        <w:t>: melakukan pengujian terhadap performa alat.</w:t>
       </w:r>
     </w:p>
     <w:p>
@@ -3871,46 +3801,15 @@
         </w:numPr>
         <w:ind w:left="426"/>
       </w:pPr>
-      <w:proofErr w:type="spellStart"/>
       <w:r>
         <w:rPr>
           <w:i/>
         </w:rPr>
         <w:t>Analisis</w:t>
       </w:r>
-      <w:proofErr w:type="spellEnd"/>
-      <w:r>
-        <w:t xml:space="preserve">: </w:t>
-      </w:r>
-      <w:proofErr w:type="spellStart"/>
-      <w:r>
-        <w:t>analisis</w:t>
-      </w:r>
-      <w:proofErr w:type="spellEnd"/>
-      <w:r>
-        <w:t xml:space="preserve"> </w:t>
-      </w:r>
-      <w:proofErr w:type="spellStart"/>
-      <w:r>
-        <w:t>hasil</w:t>
-      </w:r>
-      <w:proofErr w:type="spellEnd"/>
-      <w:r>
-        <w:t xml:space="preserve"> </w:t>
-      </w:r>
-      <w:proofErr w:type="spellStart"/>
-      <w:r>
-        <w:t>pengujian</w:t>
-      </w:r>
-      <w:proofErr w:type="spellEnd"/>
-      <w:r>
-        <w:t xml:space="preserve"> </w:t>
-      </w:r>
-      <w:proofErr w:type="spellStart"/>
-      <w:r>
-        <w:t>sistem</w:t>
-      </w:r>
-      <w:proofErr w:type="spellEnd"/>
+      <w:r>
+        <w:t>: analisis hasil pengujian sistem</w:t>
+      </w:r>
       <w:r>
         <w:rPr>
           <w:lang w:val="id-ID"/>
@@ -3922,7 +3821,7 @@
       <w:pPr>
         <w:pStyle w:val="Heading21"/>
       </w:pPr>
-      <w:bookmarkStart w:id="20" w:name="_Toc406638127"/>
+      <w:bookmarkStart w:id="20" w:name="_Toc406640922"/>
       <w:r>
         <w:t>Sistematika Penulisan</w:t>
       </w:r>
@@ -3972,7 +3871,7 @@
       <w:pPr>
         <w:pStyle w:val="Heading1"/>
       </w:pPr>
-      <w:bookmarkStart w:id="21" w:name="_Toc406638128"/>
+      <w:bookmarkStart w:id="21" w:name="_Toc406640923"/>
       <w:r>
         <w:lastRenderedPageBreak/>
         <w:t>BAB II</w:t>
@@ -4089,9 +3988,12 @@
         <w:pStyle w:val="Heading22"/>
       </w:pPr>
       <w:bookmarkStart w:id="22" w:name="_Toc406020609"/>
-      <w:bookmarkStart w:id="23" w:name="_Toc406638129"/>
-      <w:r>
-        <w:t xml:space="preserve">Deteksi benda dengan </w:t>
+      <w:bookmarkStart w:id="23" w:name="_Toc406640924"/>
+      <w:r>
+        <w:t>Deteksi obyek</w:t>
+      </w:r>
+      <w:r>
+        <w:t xml:space="preserve"> dengan </w:t>
       </w:r>
       <w:r>
         <w:rPr>
@@ -4416,14 +4318,9 @@
           <w:lang w:val="id-ID"/>
         </w:rPr>
       </w:pPr>
-      <w:bookmarkStart w:id="24" w:name="_Toc406638109"/>
-      <w:proofErr w:type="spellStart"/>
-      <w:r>
-        <w:t>Gambar</w:t>
-      </w:r>
-      <w:proofErr w:type="spellEnd"/>
-      <w:r>
-        <w:t xml:space="preserve"> </w:t>
+      <w:bookmarkStart w:id="24" w:name="_Toc406640860"/>
+      <w:r>
+        <w:t xml:space="preserve">Gambar </w:t>
       </w:r>
       <w:r>
         <w:fldChar w:fldCharType="begin"/>
@@ -4802,14 +4699,9 @@
           <w:lang w:val="id-ID"/>
         </w:rPr>
       </w:pPr>
-      <w:bookmarkStart w:id="25" w:name="_Toc406638110"/>
-      <w:proofErr w:type="spellStart"/>
-      <w:r>
-        <w:t>Gambar</w:t>
-      </w:r>
-      <w:proofErr w:type="spellEnd"/>
-      <w:r>
-        <w:t xml:space="preserve"> </w:t>
+      <w:bookmarkStart w:id="25" w:name="_Toc406640861"/>
+      <w:r>
+        <w:t xml:space="preserve">Gambar </w:t>
       </w:r>
       <w:r>
         <w:fldChar w:fldCharType="begin"/>
@@ -4884,8 +4776,135 @@
       <w:pPr>
         <w:pStyle w:val="Heading22"/>
       </w:pPr>
-      <w:bookmarkStart w:id="26" w:name="_Toc406638130"/>
-      <w:r>
+      <w:bookmarkStart w:id="26" w:name="_Toc406640925"/>
+      <w:r>
+        <w:t>Deteksi obyek pada gambar dua dimensi</w:t>
+      </w:r>
+      <w:bookmarkEnd w:id="26"/>
+    </w:p>
+    <w:p>
+      <w:pPr>
+        <w:pStyle w:val="Paragraph"/>
+      </w:pPr>
+      <w:r>
+        <w:t>Pada epipolar geometry stereo vision, salah satu hal yang paling penting adalah kemampuan sistem untuk mendapatkan fitur-fitur yang dapat dikorespondensikan. Ini artinya algoritma untuk mendeteksi obyek pada gambar dua dimensi di masing-masing kamera harus membaca fitur yang sama pada titik yang sama. Untuk rekonstruksi gambar tiga dimensi secara penuh, proses ini akan menjadi proses yang cukup berat untuk prosesor karena prosesor harus memproses fitur-fitur di tiap titik yang ditemukan untuk dapat merekonstruksi kedalaman dari gambar.</w:t>
+      </w:r>
+    </w:p>
+    <w:p>
+      <w:pPr>
+        <w:pStyle w:val="Paragraph"/>
+      </w:pPr>
+      <w:r>
+        <w:t xml:space="preserve">Namun, pada sistem yang ini, proses tidak perlu memproses tiap titik fitur yang berkorespondensi. Dalam sistem ini, obyek dianggap sebagai satu titik yang </w:t>
+      </w:r>
+      <w:r>
+        <w:lastRenderedPageBreak/>
+        <w:t>dilihat dari dua prespektif gambar yang berbeda untuk dapat menemukan posisi obyek di ruang tiga dimensi.</w:t>
+      </w:r>
+    </w:p>
+    <w:p>
+      <w:pPr>
+        <w:pStyle w:val="Paragraph"/>
+      </w:pPr>
+      <w:r>
+        <w:t>Obyek yang akan didteksi oleh sistem ini, yaitu shuttle cock, adalah obyek yang cukup sulit untuk dideteksi karena warnanya yang putih dan pergerakannya yang cukup cepat. Karena itu, sistem ini akan didesain untuk memanfaatkan beberapa algoritma untuk mendapatkan posisi shuttle cock dalam bidang dua dimensi di masing-masing kamera.</w:t>
+      </w:r>
+      <w:r>
+        <w:t xml:space="preserve"> Ada dua hal penting yang dapat dimanfaatkan dalam pendeteksian obyek shuttle cock, yaitu obyek merupakan benda yang bergerak, dan latar dapat diasumsikan tidak bergerak. Maka, algoritmanya </w:t>
+      </w:r>
+      <w:r>
+        <w:t xml:space="preserve">dapat digambarkan </w:t>
+      </w:r>
+      <w:r>
+        <w:t>sebagai berikut</w:t>
+      </w:r>
+    </w:p>
+    <w:p>
+      <w:pPr>
+        <w:pStyle w:val="Paragraph"/>
+      </w:pPr>
+      <w:bookmarkStart w:id="27" w:name="_GoBack"/>
+      <w:bookmarkEnd w:id="27"/>
+    </w:p>
+    <w:p>
+      <w:pPr>
+        <w:pStyle w:val="Paragraph"/>
+        <w:ind w:firstLine="0"/>
+      </w:pPr>
+      <w:r>
+        <w:rPr>
+          <w:noProof/>
+          <w:lang w:eastAsia="id-ID"/>
+        </w:rPr>
+        <w:drawing>
+          <wp:inline distT="0" distB="0" distL="0" distR="0">
+            <wp:extent cx="5039995" cy="2940050"/>
+            <wp:effectExtent l="0" t="0" r="8255" b="0"/>
+            <wp:docPr id="4" name="Diagram 4"/>
+            <wp:cNvGraphicFramePr/>
+            <a:graphic xmlns:a="http://schemas.openxmlformats.org/drawingml/2006/main">
+              <a:graphicData uri="http://schemas.openxmlformats.org/drawingml/2006/diagram">
+                <dgm:relIds xmlns:dgm="http://schemas.openxmlformats.org/drawingml/2006/diagram" xmlns:r="http://schemas.openxmlformats.org/officeDocument/2006/relationships" r:dm="rId14" r:lo="rId15" r:qs="rId16" r:cs="rId17"/>
+              </a:graphicData>
+            </a:graphic>
+          </wp:inline>
+        </w:drawing>
+      </w:r>
+    </w:p>
+    <w:p>
+      <w:pPr>
+        <w:pStyle w:val="Caption"/>
+        <w:rPr>
+          <w:lang w:val="id-ID"/>
+        </w:rPr>
+      </w:pPr>
+      <w:bookmarkStart w:id="28" w:name="_Toc406640862"/>
+      <w:r>
+        <w:t xml:space="preserve">Gambar </w:t>
+      </w:r>
+      <w:r>
+        <w:fldChar w:fldCharType="begin"/>
+      </w:r>
+      <w:r>
+        <w:instrText xml:space="preserve"> SEQ Gambar \* ARABIC </w:instrText>
+      </w:r>
+      <w:r>
+        <w:fldChar w:fldCharType="separate"/>
+      </w:r>
+      <w:r>
+        <w:rPr>
+          <w:noProof/>
+        </w:rPr>
+        <w:t>3</w:t>
+      </w:r>
+      <w:r>
+        <w:fldChar w:fldCharType="end"/>
+      </w:r>
+      <w:r>
+        <w:rPr>
+          <w:lang w:val="id-ID"/>
+        </w:rPr>
+        <w:t>. Diagram algoritma deteksi pada bidang dua dimensi</w:t>
+      </w:r>
+      <w:bookmarkEnd w:id="28"/>
+    </w:p>
+    <w:p>
+      <w:pPr>
+        <w:pStyle w:val="Paragraph"/>
+      </w:pPr>
+    </w:p>
+    <w:p>
+      <w:pPr>
+        <w:pStyle w:val="Paragraph"/>
+      </w:pPr>
+    </w:p>
+    <w:p>
+      <w:pPr>
+        <w:pStyle w:val="Heading22"/>
+      </w:pPr>
+      <w:bookmarkStart w:id="29" w:name="_Toc406640926"/>
+      <w:r>
+        <w:lastRenderedPageBreak/>
         <w:t>OpenCV</w:t>
       </w:r>
       <w:r>
@@ -4897,7 +4916,7 @@
         </w:rPr>
         <w:t>Computer Vision Library</w:t>
       </w:r>
-      <w:bookmarkEnd w:id="26"/>
+      <w:bookmarkEnd w:id="29"/>
     </w:p>
     <w:p>
       <w:pPr>
@@ -4990,51 +5009,83 @@
       <w:pPr>
         <w:pStyle w:val="Heading1"/>
       </w:pPr>
-      <w:bookmarkStart w:id="27" w:name="_Toc406638131"/>
+      <w:bookmarkStart w:id="30" w:name="_Toc406640927"/>
       <w:r>
         <w:lastRenderedPageBreak/>
         <w:t>DAFTAR PUSTAKA</w:t>
       </w:r>
-      <w:bookmarkEnd w:id="27"/>
+      <w:bookmarkEnd w:id="30"/>
     </w:p>
     <w:sdt>
       <w:sdtPr>
-        <w:id w:val="765964417"/>
+        <w:id w:val="1114024164"/>
         <w:docPartObj>
           <w:docPartGallery w:val="Bibliographies"/>
           <w:docPartUnique/>
         </w:docPartObj>
       </w:sdtPr>
+      <w:sdtEndPr>
+        <w:rPr>
+          <w:rFonts w:eastAsiaTheme="minorEastAsia" w:cstheme="minorBidi"/>
+          <w:b w:val="0"/>
+          <w:bCs w:val="0"/>
+          <w:noProof w:val="0"/>
+          <w:szCs w:val="22"/>
+          <w:lang w:val="en-US" w:eastAsia="ko-KR"/>
+        </w:rPr>
+      </w:sdtEndPr>
       <w:sdtContent>
         <w:sdt>
           <w:sdtPr>
             <w:id w:val="-573587230"/>
             <w:bibliography/>
           </w:sdtPr>
+          <w:sdtEndPr>
+            <w:rPr>
+              <w:rFonts w:eastAsiaTheme="minorEastAsia" w:cstheme="minorBidi"/>
+              <w:b w:val="0"/>
+              <w:bCs w:val="0"/>
+              <w:noProof w:val="0"/>
+              <w:szCs w:val="22"/>
+              <w:lang w:val="en-US" w:eastAsia="ko-KR"/>
+            </w:rPr>
+          </w:sdtEndPr>
           <w:sdtContent>
             <w:p>
               <w:pPr>
+                <w:pStyle w:val="Heading1"/>
+                <w:jc w:val="both"/>
                 <w:rPr>
                   <w:rFonts w:asciiTheme="minorHAnsi" w:eastAsiaTheme="minorHAnsi" w:hAnsiTheme="minorHAnsi"/>
-                  <w:noProof/>
                   <w:sz w:val="22"/>
-                  <w:lang w:val="id-ID" w:eastAsia="en-US"/>
+                  <w:lang w:eastAsia="en-US"/>
                 </w:rPr>
               </w:pPr>
               <w:r>
+                <w:rPr>
+                  <w:b w:val="0"/>
+                  <w:bCs w:val="0"/>
+                  <w:noProof w:val="0"/>
+                </w:rPr>
                 <w:fldChar w:fldCharType="begin"/>
               </w:r>
               <w:r>
                 <w:instrText xml:space="preserve"> BIBLIOGRAPHY </w:instrText>
               </w:r>
               <w:r>
+                <w:rPr>
+                  <w:b w:val="0"/>
+                  <w:bCs w:val="0"/>
+                  <w:noProof w:val="0"/>
+                </w:rPr>
                 <w:fldChar w:fldCharType="separate"/>
               </w:r>
             </w:p>
             <w:tbl>
               <w:tblPr>
-                <w:tblW w:w="5120" w:type="pct"/>
+                <w:tblW w:w="5000" w:type="pct"/>
                 <w:tblCellSpacing w:w="15" w:type="dxa"/>
+                <w:tblLayout w:type="fixed"/>
                 <w:tblCellMar>
                   <w:top w:w="15" w:type="dxa"/>
                   <w:left w:w="15" w:type="dxa"/>
@@ -5044,17 +5095,17 @@
                 <w:tblLook w:val="04A0" w:firstRow="1" w:lastRow="0" w:firstColumn="1" w:lastColumn="0" w:noHBand="0" w:noVBand="1"/>
               </w:tblPr>
               <w:tblGrid>
-                <w:gridCol w:w="355"/>
-                <w:gridCol w:w="10593"/>
+                <w:gridCol w:w="470"/>
+                <w:gridCol w:w="7557"/>
               </w:tblGrid>
               <w:tr>
                 <w:trPr>
-                  <w:divId w:val="711422534"/>
+                  <w:divId w:val="1876623473"/>
                   <w:tblCellSpacing w:w="15" w:type="dxa"/>
                 </w:trPr>
                 <w:tc>
                   <w:tcPr>
-                    <w:tcW w:w="259" w:type="pct"/>
+                    <w:tcW w:w="265" w:type="pct"/>
                     <w:hideMark/>
                   </w:tcPr>
                   <w:p>
@@ -5075,7 +5126,7 @@
                 </w:tc>
                 <w:tc>
                   <w:tcPr>
-                    <w:tcW w:w="0" w:type="auto"/>
+                    <w:tcW w:w="4679" w:type="pct"/>
                     <w:hideMark/>
                   </w:tcPr>
                   <w:p>
@@ -5096,12 +5147,12 @@
               </w:tr>
               <w:tr>
                 <w:trPr>
-                  <w:divId w:val="711422534"/>
+                  <w:divId w:val="1876623473"/>
                   <w:tblCellSpacing w:w="15" w:type="dxa"/>
                 </w:trPr>
                 <w:tc>
                   <w:tcPr>
-                    <w:tcW w:w="259" w:type="pct"/>
+                    <w:tcW w:w="265" w:type="pct"/>
                     <w:hideMark/>
                   </w:tcPr>
                   <w:p>
@@ -5121,7 +5172,7 @@
                 </w:tc>
                 <w:tc>
                   <w:tcPr>
-                    <w:tcW w:w="0" w:type="auto"/>
+                    <w:tcW w:w="4679" w:type="pct"/>
                     <w:hideMark/>
                   </w:tcPr>
                   <w:p>
@@ -5156,12 +5207,12 @@
               </w:tr>
               <w:tr>
                 <w:trPr>
-                  <w:divId w:val="711422534"/>
+                  <w:divId w:val="1876623473"/>
                   <w:tblCellSpacing w:w="15" w:type="dxa"/>
                 </w:trPr>
                 <w:tc>
                   <w:tcPr>
-                    <w:tcW w:w="259" w:type="pct"/>
+                    <w:tcW w:w="265" w:type="pct"/>
                     <w:hideMark/>
                   </w:tcPr>
                   <w:p>
@@ -5181,7 +5232,7 @@
                 </w:tc>
                 <w:tc>
                   <w:tcPr>
-                    <w:tcW w:w="0" w:type="auto"/>
+                    <w:tcW w:w="4679" w:type="pct"/>
                     <w:hideMark/>
                   </w:tcPr>
                   <w:p>
@@ -5197,15 +5248,13 @@
                       </w:rPr>
                       <w:t>G. Bradsky, “OpenCV 3.0.0-dev documentation,” [Online]. Available: http://docs.opencv.org/trunk/doc/py_tutorials/py_calib3d/py_epipolar_geometry/py_epipolar_geometry.html. [Diakses 18 Desember 2014].</w:t>
                     </w:r>
-                    <w:bookmarkStart w:id="28" w:name="_GoBack"/>
-                    <w:bookmarkEnd w:id="28"/>
                   </w:p>
                 </w:tc>
               </w:tr>
             </w:tbl>
             <w:p>
               <w:pPr>
-                <w:divId w:val="711422534"/>
+                <w:divId w:val="1876623473"/>
                 <w:rPr>
                   <w:rFonts w:eastAsia="Times New Roman"/>
                   <w:noProof/>
@@ -5226,6 +5275,7 @@
         </w:sdt>
       </w:sdtContent>
     </w:sdt>
+    <w:p/>
     <w:p>
       <w:pPr>
         <w:tabs>
@@ -5237,8 +5287,8 @@
       </w:pPr>
     </w:p>
     <w:sectPr>
-      <w:pgSz w:w="11906" w:h="16838"/>
-      <w:pgMar w:top="1701" w:right="1701" w:bottom="1701" w:left="2268" w:header="850" w:footer="720" w:gutter="0"/>
+      <w:pgSz w:w="11906" w:h="16838" w:code="9"/>
+      <w:pgMar w:top="1701" w:right="1701" w:bottom="1701" w:left="2268" w:header="851" w:footer="720" w:gutter="0"/>
       <w:pgNumType w:start="1"/>
       <w:cols w:space="720"/>
       <w:titlePg/>
@@ -5311,7 +5361,7 @@
           <w:rPr>
             <w:noProof/>
           </w:rPr>
-          <w:t>8</w:t>
+          <w:t>11</w:t>
         </w:r>
         <w:r>
           <w:rPr>
@@ -10109,6 +10159,2626 @@
 </w:styles>
 </file>
 
+<file path=word/diagrams/colors1.xml><?xml version="1.0" encoding="utf-8"?>
+<dgm:colorsDef xmlns:dgm="http://schemas.openxmlformats.org/drawingml/2006/diagram" xmlns:a="http://schemas.openxmlformats.org/drawingml/2006/main" uniqueId="urn:microsoft.com/office/officeart/2005/8/colors/accent1_2">
+  <dgm:title val=""/>
+  <dgm:desc val=""/>
+  <dgm:catLst>
+    <dgm:cat type="accent1" pri="11200"/>
+  </dgm:catLst>
+  <dgm:styleLbl name="node0">
+    <dgm:fillClrLst meth="repeat">
+      <a:schemeClr val="accent1"/>
+    </dgm:fillClrLst>
+    <dgm:linClrLst meth="repeat">
+      <a:schemeClr val="lt1"/>
+    </dgm:linClrLst>
+    <dgm:effectClrLst/>
+    <dgm:txLinClrLst/>
+    <dgm:txFillClrLst/>
+    <dgm:txEffectClrLst/>
+  </dgm:styleLbl>
+  <dgm:styleLbl name="alignNode1">
+    <dgm:fillClrLst meth="repeat">
+      <a:schemeClr val="accent1"/>
+    </dgm:fillClrLst>
+    <dgm:linClrLst meth="repeat">
+      <a:schemeClr val="accent1"/>
+    </dgm:linClrLst>
+    <dgm:effectClrLst/>
+    <dgm:txLinClrLst/>
+    <dgm:txFillClrLst/>
+    <dgm:txEffectClrLst/>
+  </dgm:styleLbl>
+  <dgm:styleLbl name="node1">
+    <dgm:fillClrLst meth="repeat">
+      <a:schemeClr val="accent1"/>
+    </dgm:fillClrLst>
+    <dgm:linClrLst meth="repeat">
+      <a:schemeClr val="lt1"/>
+    </dgm:linClrLst>
+    <dgm:effectClrLst/>
+    <dgm:txLinClrLst/>
+    <dgm:txFillClrLst/>
+    <dgm:txEffectClrLst/>
+  </dgm:styleLbl>
+  <dgm:styleLbl name="lnNode1">
+    <dgm:fillClrLst meth="repeat">
+      <a:schemeClr val="accent1"/>
+    </dgm:fillClrLst>
+    <dgm:linClrLst meth="repeat">
+      <a:schemeClr val="lt1"/>
+    </dgm:linClrLst>
+    <dgm:effectClrLst/>
+    <dgm:txLinClrLst/>
+    <dgm:txFillClrLst/>
+    <dgm:txEffectClrLst/>
+  </dgm:styleLbl>
+  <dgm:styleLbl name="vennNode1">
+    <dgm:fillClrLst meth="repeat">
+      <a:schemeClr val="accent1">
+        <a:alpha val="50000"/>
+      </a:schemeClr>
+    </dgm:fillClrLst>
+    <dgm:linClrLst meth="repeat">
+      <a:schemeClr val="lt1"/>
+    </dgm:linClrLst>
+    <dgm:effectClrLst/>
+    <dgm:txLinClrLst/>
+    <dgm:txFillClrLst/>
+    <dgm:txEffectClrLst/>
+  </dgm:styleLbl>
+  <dgm:styleLbl name="node2">
+    <dgm:fillClrLst meth="repeat">
+      <a:schemeClr val="accent1"/>
+    </dgm:fillClrLst>
+    <dgm:linClrLst meth="repeat">
+      <a:schemeClr val="lt1"/>
+    </dgm:linClrLst>
+    <dgm:effectClrLst/>
+    <dgm:txLinClrLst/>
+    <dgm:txFillClrLst/>
+    <dgm:txEffectClrLst/>
+  </dgm:styleLbl>
+  <dgm:styleLbl name="node3">
+    <dgm:fillClrLst meth="repeat">
+      <a:schemeClr val="accent1"/>
+    </dgm:fillClrLst>
+    <dgm:linClrLst meth="repeat">
+      <a:schemeClr val="lt1"/>
+    </dgm:linClrLst>
+    <dgm:effectClrLst/>
+    <dgm:txLinClrLst/>
+    <dgm:txFillClrLst/>
+    <dgm:txEffectClrLst/>
+  </dgm:styleLbl>
+  <dgm:styleLbl name="node4">
+    <dgm:fillClrLst meth="repeat">
+      <a:schemeClr val="accent1"/>
+    </dgm:fillClrLst>
+    <dgm:linClrLst meth="repeat">
+      <a:schemeClr val="lt1"/>
+    </dgm:linClrLst>
+    <dgm:effectClrLst/>
+    <dgm:txLinClrLst/>
+    <dgm:txFillClrLst/>
+    <dgm:txEffectClrLst/>
+  </dgm:styleLbl>
+  <dgm:styleLbl name="fgImgPlace1">
+    <dgm:fillClrLst meth="repeat">
+      <a:schemeClr val="accent1">
+        <a:tint val="50000"/>
+      </a:schemeClr>
+    </dgm:fillClrLst>
+    <dgm:linClrLst meth="repeat">
+      <a:schemeClr val="lt1"/>
+    </dgm:linClrLst>
+    <dgm:effectClrLst/>
+    <dgm:txLinClrLst/>
+    <dgm:txFillClrLst meth="repeat">
+      <a:schemeClr val="lt1"/>
+    </dgm:txFillClrLst>
+    <dgm:txEffectClrLst/>
+  </dgm:styleLbl>
+  <dgm:styleLbl name="alignImgPlace1">
+    <dgm:fillClrLst meth="repeat">
+      <a:schemeClr val="accent1">
+        <a:tint val="50000"/>
+      </a:schemeClr>
+    </dgm:fillClrLst>
+    <dgm:linClrLst meth="repeat">
+      <a:schemeClr val="lt1"/>
+    </dgm:linClrLst>
+    <dgm:effectClrLst/>
+    <dgm:txLinClrLst/>
+    <dgm:txFillClrLst meth="repeat">
+      <a:schemeClr val="lt1"/>
+    </dgm:txFillClrLst>
+    <dgm:txEffectClrLst/>
+  </dgm:styleLbl>
+  <dgm:styleLbl name="bgImgPlace1">
+    <dgm:fillClrLst meth="repeat">
+      <a:schemeClr val="accent1">
+        <a:tint val="50000"/>
+      </a:schemeClr>
+    </dgm:fillClrLst>
+    <dgm:linClrLst meth="repeat">
+      <a:schemeClr val="lt1"/>
+    </dgm:linClrLst>
+    <dgm:effectClrLst/>
+    <dgm:txLinClrLst/>
+    <dgm:txFillClrLst meth="repeat">
+      <a:schemeClr val="lt1"/>
+    </dgm:txFillClrLst>
+    <dgm:txEffectClrLst/>
+  </dgm:styleLbl>
+  <dgm:styleLbl name="sibTrans2D1">
+    <dgm:fillClrLst meth="repeat">
+      <a:schemeClr val="accent1">
+        <a:tint val="60000"/>
+      </a:schemeClr>
+    </dgm:fillClrLst>
+    <dgm:linClrLst meth="repeat">
+      <a:schemeClr val="accent1">
+        <a:tint val="60000"/>
+      </a:schemeClr>
+    </dgm:linClrLst>
+    <dgm:effectClrLst/>
+    <dgm:txLinClrLst/>
+    <dgm:txFillClrLst/>
+    <dgm:txEffectClrLst/>
+  </dgm:styleLbl>
+  <dgm:styleLbl name="fgSibTrans2D1">
+    <dgm:fillClrLst meth="repeat">
+      <a:schemeClr val="accent1">
+        <a:tint val="60000"/>
+      </a:schemeClr>
+    </dgm:fillClrLst>
+    <dgm:linClrLst meth="repeat">
+      <a:schemeClr val="accent1">
+        <a:tint val="60000"/>
+      </a:schemeClr>
+    </dgm:linClrLst>
+    <dgm:effectClrLst/>
+    <dgm:txLinClrLst/>
+    <dgm:txFillClrLst/>
+    <dgm:txEffectClrLst/>
+  </dgm:styleLbl>
+  <dgm:styleLbl name="bgSibTrans2D1">
+    <dgm:fillClrLst meth="repeat">
+      <a:schemeClr val="accent1">
+        <a:tint val="60000"/>
+      </a:schemeClr>
+    </dgm:fillClrLst>
+    <dgm:linClrLst meth="repeat">
+      <a:schemeClr val="accent1">
+        <a:tint val="60000"/>
+      </a:schemeClr>
+    </dgm:linClrLst>
+    <dgm:effectClrLst/>
+    <dgm:txLinClrLst/>
+    <dgm:txFillClrLst/>
+    <dgm:txEffectClrLst/>
+  </dgm:styleLbl>
+  <dgm:styleLbl name="sibTrans1D1">
+    <dgm:fillClrLst meth="repeat">
+      <a:schemeClr val="accent1"/>
+    </dgm:fillClrLst>
+    <dgm:linClrLst meth="repeat">
+      <a:schemeClr val="accent1"/>
+    </dgm:linClrLst>
+    <dgm:effectClrLst/>
+    <dgm:txLinClrLst/>
+    <dgm:txFillClrLst meth="repeat">
+      <a:schemeClr val="tx1"/>
+    </dgm:txFillClrLst>
+    <dgm:txEffectClrLst/>
+  </dgm:styleLbl>
+  <dgm:styleLbl name="callout">
+    <dgm:fillClrLst meth="repeat">
+      <a:schemeClr val="accent1"/>
+    </dgm:fillClrLst>
+    <dgm:linClrLst meth="repeat">
+      <a:schemeClr val="accent1">
+        <a:tint val="50000"/>
+      </a:schemeClr>
+    </dgm:linClrLst>
+    <dgm:effectClrLst/>
+    <dgm:txLinClrLst/>
+    <dgm:txFillClrLst meth="repeat">
+      <a:schemeClr val="tx1"/>
+    </dgm:txFillClrLst>
+    <dgm:txEffectClrLst/>
+  </dgm:styleLbl>
+  <dgm:styleLbl name="asst0">
+    <dgm:fillClrLst meth="repeat">
+      <a:schemeClr val="accent1"/>
+    </dgm:fillClrLst>
+    <dgm:linClrLst meth="repeat">
+      <a:schemeClr val="lt1"/>
+    </dgm:linClrLst>
+    <dgm:effectClrLst/>
+    <dgm:txLinClrLst/>
+    <dgm:txFillClrLst/>
+    <dgm:txEffectClrLst/>
+  </dgm:styleLbl>
+  <dgm:styleLbl name="asst1">
+    <dgm:fillClrLst meth="repeat">
+      <a:schemeClr val="accent1"/>
+    </dgm:fillClrLst>
+    <dgm:linClrLst meth="repeat">
+      <a:schemeClr val="lt1"/>
+    </dgm:linClrLst>
+    <dgm:effectClrLst/>
+    <dgm:txLinClrLst/>
+    <dgm:txFillClrLst/>
+    <dgm:txEffectClrLst/>
+  </dgm:styleLbl>
+  <dgm:styleLbl name="asst2">
+    <dgm:fillClrLst meth="repeat">
+      <a:schemeClr val="accent1"/>
+    </dgm:fillClrLst>
+    <dgm:linClrLst meth="repeat">
+      <a:schemeClr val="lt1"/>
+    </dgm:linClrLst>
+    <dgm:effectClrLst/>
+    <dgm:txLinClrLst/>
+    <dgm:txFillClrLst/>
+    <dgm:txEffectClrLst/>
+  </dgm:styleLbl>
+  <dgm:styleLbl name="asst3">
+    <dgm:fillClrLst meth="repeat">
+      <a:schemeClr val="accent1"/>
+    </dgm:fillClrLst>
+    <dgm:linClrLst meth="repeat">
+      <a:schemeClr val="lt1"/>
+    </dgm:linClrLst>
+    <dgm:effectClrLst/>
+    <dgm:txLinClrLst/>
+    <dgm:txFillClrLst/>
+    <dgm:txEffectClrLst/>
+  </dgm:styleLbl>
+  <dgm:styleLbl name="asst4">
+    <dgm:fillClrLst meth="repeat">
+      <a:schemeClr val="accent1"/>
+    </dgm:fillClrLst>
+    <dgm:linClrLst meth="repeat">
+      <a:schemeClr val="lt1"/>
+    </dgm:linClrLst>
+    <dgm:effectClrLst/>
+    <dgm:txLinClrLst/>
+    <dgm:txFillClrLst/>
+    <dgm:txEffectClrLst/>
+  </dgm:styleLbl>
+  <dgm:styleLbl name="parChTrans2D1">
+    <dgm:fillClrLst meth="repeat">
+      <a:schemeClr val="accent1">
+        <a:tint val="60000"/>
+      </a:schemeClr>
+    </dgm:fillClrLst>
+    <dgm:linClrLst meth="repeat">
+      <a:schemeClr val="accent1">
+        <a:tint val="60000"/>
+      </a:schemeClr>
+    </dgm:linClrLst>
+    <dgm:effectClrLst/>
+    <dgm:txLinClrLst/>
+    <dgm:txFillClrLst meth="repeat">
+      <a:schemeClr val="lt1"/>
+    </dgm:txFillClrLst>
+    <dgm:txEffectClrLst/>
+  </dgm:styleLbl>
+  <dgm:styleLbl name="parChTrans2D2">
+    <dgm:fillClrLst meth="repeat">
+      <a:schemeClr val="accent1"/>
+    </dgm:fillClrLst>
+    <dgm:linClrLst meth="repeat">
+      <a:schemeClr val="accent1"/>
+    </dgm:linClrLst>
+    <dgm:effectClrLst/>
+    <dgm:txLinClrLst/>
+    <dgm:txFillClrLst meth="repeat">
+      <a:schemeClr val="lt1"/>
+    </dgm:txFillClrLst>
+    <dgm:txEffectClrLst/>
+  </dgm:styleLbl>
+  <dgm:styleLbl name="parChTrans2D3">
+    <dgm:fillClrLst meth="repeat">
+      <a:schemeClr val="accent1"/>
+    </dgm:fillClrLst>
+    <dgm:linClrLst meth="repeat">
+      <a:schemeClr val="accent1"/>
+    </dgm:linClrLst>
+    <dgm:effectClrLst/>
+    <dgm:txLinClrLst/>
+    <dgm:txFillClrLst meth="repeat">
+      <a:schemeClr val="lt1"/>
+    </dgm:txFillClrLst>
+    <dgm:txEffectClrLst/>
+  </dgm:styleLbl>
+  <dgm:styleLbl name="parChTrans2D4">
+    <dgm:fillClrLst meth="repeat">
+      <a:schemeClr val="accent1"/>
+    </dgm:fillClrLst>
+    <dgm:linClrLst meth="repeat">
+      <a:schemeClr val="accent1"/>
+    </dgm:linClrLst>
+    <dgm:effectClrLst/>
+    <dgm:txLinClrLst/>
+    <dgm:txFillClrLst meth="repeat">
+      <a:schemeClr val="lt1"/>
+    </dgm:txFillClrLst>
+    <dgm:txEffectClrLst/>
+  </dgm:styleLbl>
+  <dgm:styleLbl name="parChTrans1D1">
+    <dgm:fillClrLst meth="repeat">
+      <a:schemeClr val="accent1"/>
+    </dgm:fillClrLst>
+    <dgm:linClrLst meth="repeat">
+      <a:schemeClr val="accent1">
+        <a:shade val="60000"/>
+      </a:schemeClr>
+    </dgm:linClrLst>
+    <dgm:effectClrLst/>
+    <dgm:txLinClrLst/>
+    <dgm:txFillClrLst meth="repeat">
+      <a:schemeClr val="tx1"/>
+    </dgm:txFillClrLst>
+    <dgm:txEffectClrLst/>
+  </dgm:styleLbl>
+  <dgm:styleLbl name="parChTrans1D2">
+    <dgm:fillClrLst meth="repeat">
+      <a:schemeClr val="accent1"/>
+    </dgm:fillClrLst>
+    <dgm:linClrLst meth="repeat">
+      <a:schemeClr val="accent1">
+        <a:shade val="60000"/>
+      </a:schemeClr>
+    </dgm:linClrLst>
+    <dgm:effectClrLst/>
+    <dgm:txLinClrLst/>
+    <dgm:txFillClrLst meth="repeat">
+      <a:schemeClr val="tx1"/>
+    </dgm:txFillClrLst>
+    <dgm:txEffectClrLst/>
+  </dgm:styleLbl>
+  <dgm:styleLbl name="parChTrans1D3">
+    <dgm:fillClrLst meth="repeat">
+      <a:schemeClr val="accent1"/>
+    </dgm:fillClrLst>
+    <dgm:linClrLst meth="repeat">
+      <a:schemeClr val="accent1">
+        <a:shade val="80000"/>
+      </a:schemeClr>
+    </dgm:linClrLst>
+    <dgm:effectClrLst/>
+    <dgm:txLinClrLst/>
+    <dgm:txFillClrLst meth="repeat">
+      <a:schemeClr val="tx1"/>
+    </dgm:txFillClrLst>
+    <dgm:txEffectClrLst/>
+  </dgm:styleLbl>
+  <dgm:styleLbl name="parChTrans1D4">
+    <dgm:fillClrLst meth="repeat">
+      <a:schemeClr val="accent1"/>
+    </dgm:fillClrLst>
+    <dgm:linClrLst meth="repeat">
+      <a:schemeClr val="accent1">
+        <a:shade val="80000"/>
+      </a:schemeClr>
+    </dgm:linClrLst>
+    <dgm:effectClrLst/>
+    <dgm:txLinClrLst/>
+    <dgm:txFillClrLst meth="repeat">
+      <a:schemeClr val="tx1"/>
+    </dgm:txFillClrLst>
+    <dgm:txEffectClrLst/>
+  </dgm:styleLbl>
+  <dgm:styleLbl name="fgAcc1">
+    <dgm:fillClrLst meth="repeat">
+      <a:schemeClr val="lt1">
+        <a:alpha val="90000"/>
+      </a:schemeClr>
+    </dgm:fillClrLst>
+    <dgm:linClrLst meth="repeat">
+      <a:schemeClr val="accent1"/>
+    </dgm:linClrLst>
+    <dgm:effectClrLst/>
+    <dgm:txLinClrLst/>
+    <dgm:txFillClrLst meth="repeat">
+      <a:schemeClr val="dk1"/>
+    </dgm:txFillClrLst>
+    <dgm:txEffectClrLst/>
+  </dgm:styleLbl>
+  <dgm:styleLbl name="conFgAcc1">
+    <dgm:fillClrLst meth="repeat">
+      <a:schemeClr val="lt1">
+        <a:alpha val="90000"/>
+      </a:schemeClr>
+    </dgm:fillClrLst>
+    <dgm:linClrLst meth="repeat">
+      <a:schemeClr val="accent1"/>
+    </dgm:linClrLst>
+    <dgm:effectClrLst/>
+    <dgm:txLinClrLst/>
+    <dgm:txFillClrLst meth="repeat">
+      <a:schemeClr val="dk1"/>
+    </dgm:txFillClrLst>
+    <dgm:txEffectClrLst/>
+  </dgm:styleLbl>
+  <dgm:styleLbl name="alignAcc1">
+    <dgm:fillClrLst meth="repeat">
+      <a:schemeClr val="lt1">
+        <a:alpha val="90000"/>
+      </a:schemeClr>
+    </dgm:fillClrLst>
+    <dgm:linClrLst meth="repeat">
+      <a:schemeClr val="accent1"/>
+    </dgm:linClrLst>
+    <dgm:effectClrLst/>
+    <dgm:txLinClrLst/>
+    <dgm:txFillClrLst meth="repeat">
+      <a:schemeClr val="dk1"/>
+    </dgm:txFillClrLst>
+    <dgm:txEffectClrLst/>
+  </dgm:styleLbl>
+  <dgm:styleLbl name="trAlignAcc1">
+    <dgm:fillClrLst meth="repeat">
+      <a:schemeClr val="lt1">
+        <a:alpha val="40000"/>
+      </a:schemeClr>
+    </dgm:fillClrLst>
+    <dgm:linClrLst meth="repeat">
+      <a:schemeClr val="accent1"/>
+    </dgm:linClrLst>
+    <dgm:effectClrLst/>
+    <dgm:txLinClrLst/>
+    <dgm:txFillClrLst meth="repeat">
+      <a:schemeClr val="dk1"/>
+    </dgm:txFillClrLst>
+    <dgm:txEffectClrLst/>
+  </dgm:styleLbl>
+  <dgm:styleLbl name="bgAcc1">
+    <dgm:fillClrLst meth="repeat">
+      <a:schemeClr val="lt1">
+        <a:alpha val="90000"/>
+      </a:schemeClr>
+    </dgm:fillClrLst>
+    <dgm:linClrLst meth="repeat">
+      <a:schemeClr val="accent1"/>
+    </dgm:linClrLst>
+    <dgm:effectClrLst/>
+    <dgm:txLinClrLst/>
+    <dgm:txFillClrLst meth="repeat">
+      <a:schemeClr val="dk1"/>
+    </dgm:txFillClrLst>
+    <dgm:txEffectClrLst/>
+  </dgm:styleLbl>
+  <dgm:styleLbl name="solidFgAcc1">
+    <dgm:fillClrLst meth="repeat">
+      <a:schemeClr val="lt1"/>
+    </dgm:fillClrLst>
+    <dgm:linClrLst meth="repeat">
+      <a:schemeClr val="accent1"/>
+    </dgm:linClrLst>
+    <dgm:effectClrLst/>
+    <dgm:txLinClrLst/>
+    <dgm:txFillClrLst meth="repeat">
+      <a:schemeClr val="dk1"/>
+    </dgm:txFillClrLst>
+    <dgm:txEffectClrLst/>
+  </dgm:styleLbl>
+  <dgm:styleLbl name="solidAlignAcc1">
+    <dgm:fillClrLst meth="repeat">
+      <a:schemeClr val="lt1"/>
+    </dgm:fillClrLst>
+    <dgm:linClrLst meth="repeat">
+      <a:schemeClr val="accent1"/>
+    </dgm:linClrLst>
+    <dgm:effectClrLst/>
+    <dgm:txLinClrLst/>
+    <dgm:txFillClrLst meth="repeat">
+      <a:schemeClr val="dk1"/>
+    </dgm:txFillClrLst>
+    <dgm:txEffectClrLst/>
+  </dgm:styleLbl>
+  <dgm:styleLbl name="solidBgAcc1">
+    <dgm:fillClrLst meth="repeat">
+      <a:schemeClr val="lt1"/>
+    </dgm:fillClrLst>
+    <dgm:linClrLst meth="repeat">
+      <a:schemeClr val="accent1"/>
+    </dgm:linClrLst>
+    <dgm:effectClrLst/>
+    <dgm:txLinClrLst/>
+    <dgm:txFillClrLst meth="repeat">
+      <a:schemeClr val="dk1"/>
+    </dgm:txFillClrLst>
+    <dgm:txEffectClrLst/>
+  </dgm:styleLbl>
+  <dgm:styleLbl name="fgAccFollowNode1">
+    <dgm:fillClrLst meth="repeat">
+      <a:schemeClr val="accent1">
+        <a:alpha val="90000"/>
+        <a:tint val="40000"/>
+      </a:schemeClr>
+    </dgm:fillClrLst>
+    <dgm:linClrLst meth="repeat">
+      <a:schemeClr val="accent1">
+        <a:alpha val="90000"/>
+        <a:tint val="40000"/>
+      </a:schemeClr>
+    </dgm:linClrLst>
+    <dgm:effectClrLst/>
+    <dgm:txLinClrLst/>
+    <dgm:txFillClrLst meth="repeat">
+      <a:schemeClr val="dk1"/>
+    </dgm:txFillClrLst>
+    <dgm:txEffectClrLst/>
+  </dgm:styleLbl>
+  <dgm:styleLbl name="alignAccFollowNode1">
+    <dgm:fillClrLst meth="repeat">
+      <a:schemeClr val="accent1">
+        <a:alpha val="90000"/>
+        <a:tint val="40000"/>
+      </a:schemeClr>
+    </dgm:fillClrLst>
+    <dgm:linClrLst meth="repeat">
+      <a:schemeClr val="accent1">
+        <a:alpha val="90000"/>
+        <a:tint val="40000"/>
+      </a:schemeClr>
+    </dgm:linClrLst>
+    <dgm:effectClrLst/>
+    <dgm:txLinClrLst/>
+    <dgm:txFillClrLst meth="repeat">
+      <a:schemeClr val="dk1"/>
+    </dgm:txFillClrLst>
+    <dgm:txEffectClrLst/>
+  </dgm:styleLbl>
+  <dgm:styleLbl name="bgAccFollowNode1">
+    <dgm:fillClrLst meth="repeat">
+      <a:schemeClr val="accent1">
+        <a:alpha val="90000"/>
+        <a:tint val="40000"/>
+      </a:schemeClr>
+    </dgm:fillClrLst>
+    <dgm:linClrLst meth="repeat">
+      <a:schemeClr val="accent1">
+        <a:alpha val="90000"/>
+        <a:tint val="40000"/>
+      </a:schemeClr>
+    </dgm:linClrLst>
+    <dgm:effectClrLst/>
+    <dgm:txLinClrLst/>
+    <dgm:txFillClrLst meth="repeat">
+      <a:schemeClr val="dk1"/>
+    </dgm:txFillClrLst>
+    <dgm:txEffectClrLst/>
+  </dgm:styleLbl>
+  <dgm:styleLbl name="fgAcc0">
+    <dgm:fillClrLst meth="repeat">
+      <a:schemeClr val="lt1">
+        <a:alpha val="90000"/>
+      </a:schemeClr>
+    </dgm:fillClrLst>
+    <dgm:linClrLst meth="repeat">
+      <a:schemeClr val="accent1"/>
+    </dgm:linClrLst>
+    <dgm:effectClrLst/>
+    <dgm:txLinClrLst/>
+    <dgm:txFillClrLst meth="repeat">
+      <a:schemeClr val="dk1"/>
+    </dgm:txFillClrLst>
+    <dgm:txEffectClrLst/>
+  </dgm:styleLbl>
+  <dgm:styleLbl name="fgAcc2">
+    <dgm:fillClrLst meth="repeat">
+      <a:schemeClr val="lt1">
+        <a:alpha val="90000"/>
+      </a:schemeClr>
+    </dgm:fillClrLst>
+    <dgm:linClrLst meth="repeat">
+      <a:schemeClr val="accent1"/>
+    </dgm:linClrLst>
+    <dgm:effectClrLst/>
+    <dgm:txLinClrLst/>
+    <dgm:txFillClrLst meth="repeat">
+      <a:schemeClr val="dk1"/>
+    </dgm:txFillClrLst>
+    <dgm:txEffectClrLst/>
+  </dgm:styleLbl>
+  <dgm:styleLbl name="fgAcc3">
+    <dgm:fillClrLst meth="repeat">
+      <a:schemeClr val="lt1">
+        <a:alpha val="90000"/>
+      </a:schemeClr>
+    </dgm:fillClrLst>
+    <dgm:linClrLst meth="repeat">
+      <a:schemeClr val="accent1"/>
+    </dgm:linClrLst>
+    <dgm:effectClrLst/>
+    <dgm:txLinClrLst/>
+    <dgm:txFillClrLst meth="repeat">
+      <a:schemeClr val="dk1"/>
+    </dgm:txFillClrLst>
+    <dgm:txEffectClrLst/>
+  </dgm:styleLbl>
+  <dgm:styleLbl name="fgAcc4">
+    <dgm:fillClrLst meth="repeat">
+      <a:schemeClr val="lt1">
+        <a:alpha val="90000"/>
+      </a:schemeClr>
+    </dgm:fillClrLst>
+    <dgm:linClrLst meth="repeat">
+      <a:schemeClr val="accent1"/>
+    </dgm:linClrLst>
+    <dgm:effectClrLst/>
+    <dgm:txLinClrLst/>
+    <dgm:txFillClrLst meth="repeat">
+      <a:schemeClr val="dk1"/>
+    </dgm:txFillClrLst>
+    <dgm:txEffectClrLst/>
+  </dgm:styleLbl>
+  <dgm:styleLbl name="bgShp">
+    <dgm:fillClrLst meth="repeat">
+      <a:schemeClr val="accent1">
+        <a:tint val="40000"/>
+      </a:schemeClr>
+    </dgm:fillClrLst>
+    <dgm:linClrLst meth="repeat">
+      <a:schemeClr val="accent1"/>
+    </dgm:linClrLst>
+    <dgm:effectClrLst/>
+    <dgm:txLinClrLst/>
+    <dgm:txFillClrLst meth="repeat">
+      <a:schemeClr val="dk1"/>
+    </dgm:txFillClrLst>
+    <dgm:txEffectClrLst/>
+  </dgm:styleLbl>
+  <dgm:styleLbl name="dkBgShp">
+    <dgm:fillClrLst meth="repeat">
+      <a:schemeClr val="accent1">
+        <a:shade val="80000"/>
+      </a:schemeClr>
+    </dgm:fillClrLst>
+    <dgm:linClrLst meth="repeat">
+      <a:schemeClr val="accent1"/>
+    </dgm:linClrLst>
+    <dgm:effectClrLst/>
+    <dgm:txLinClrLst/>
+    <dgm:txFillClrLst meth="repeat">
+      <a:schemeClr val="lt1"/>
+    </dgm:txFillClrLst>
+    <dgm:txEffectClrLst/>
+  </dgm:styleLbl>
+  <dgm:styleLbl name="trBgShp">
+    <dgm:fillClrLst meth="repeat">
+      <a:schemeClr val="accent1">
+        <a:tint val="50000"/>
+        <a:alpha val="40000"/>
+      </a:schemeClr>
+    </dgm:fillClrLst>
+    <dgm:linClrLst meth="repeat">
+      <a:schemeClr val="accent1"/>
+    </dgm:linClrLst>
+    <dgm:effectClrLst/>
+    <dgm:txLinClrLst/>
+    <dgm:txFillClrLst meth="repeat">
+      <a:schemeClr val="lt1"/>
+    </dgm:txFillClrLst>
+    <dgm:txEffectClrLst/>
+  </dgm:styleLbl>
+  <dgm:styleLbl name="fgShp">
+    <dgm:fillClrLst meth="repeat">
+      <a:schemeClr val="accent1">
+        <a:tint val="60000"/>
+      </a:schemeClr>
+    </dgm:fillClrLst>
+    <dgm:linClrLst meth="repeat">
+      <a:schemeClr val="lt1"/>
+    </dgm:linClrLst>
+    <dgm:effectClrLst/>
+    <dgm:txLinClrLst/>
+    <dgm:txFillClrLst meth="repeat">
+      <a:schemeClr val="dk1"/>
+    </dgm:txFillClrLst>
+    <dgm:txEffectClrLst/>
+  </dgm:styleLbl>
+  <dgm:styleLbl name="revTx">
+    <dgm:fillClrLst meth="repeat">
+      <a:schemeClr val="lt1">
+        <a:alpha val="0"/>
+      </a:schemeClr>
+    </dgm:fillClrLst>
+    <dgm:linClrLst meth="repeat">
+      <a:schemeClr val="dk1">
+        <a:alpha val="0"/>
+      </a:schemeClr>
+    </dgm:linClrLst>
+    <dgm:effectClrLst/>
+    <dgm:txLinClrLst/>
+    <dgm:txFillClrLst meth="repeat">
+      <a:schemeClr val="tx1"/>
+    </dgm:txFillClrLst>
+    <dgm:txEffectClrLst/>
+  </dgm:styleLbl>
+</dgm:colorsDef>
+</file>
+
+<file path=word/diagrams/data1.xml><?xml version="1.0" encoding="utf-8"?>
+<dgm:dataModel xmlns:dgm="http://schemas.openxmlformats.org/drawingml/2006/diagram" xmlns:a="http://schemas.openxmlformats.org/drawingml/2006/main">
+  <dgm:ptLst>
+    <dgm:pt modelId="{65253B37-FEEB-4E95-BB91-E52AD0271F4F}" type="doc">
+      <dgm:prSet loTypeId="urn:microsoft.com/office/officeart/2005/8/layout/hProcess9" loCatId="process" qsTypeId="urn:microsoft.com/office/officeart/2005/8/quickstyle/simple1" qsCatId="simple" csTypeId="urn:microsoft.com/office/officeart/2005/8/colors/accent1_2" csCatId="accent1" phldr="1"/>
+      <dgm:spPr/>
+    </dgm:pt>
+    <dgm:pt modelId="{A21B555D-9D58-4A76-BDDC-2D7B1992BA61}">
+      <dgm:prSet phldrT="[Text]"/>
+      <dgm:spPr/>
+      <dgm:t>
+        <a:bodyPr/>
+        <a:lstStyle/>
+        <a:p>
+          <a:r>
+            <a:rPr lang="id-ID"/>
+            <a:t>mengambil gambar backround</a:t>
+          </a:r>
+        </a:p>
+      </dgm:t>
+    </dgm:pt>
+    <dgm:pt modelId="{A1977CBC-5234-4E19-9F70-370D0EF35132}" type="parTrans" cxnId="{EECBA78A-DF88-42CC-B9C2-AA2156F13729}">
+      <dgm:prSet/>
+      <dgm:spPr/>
+    </dgm:pt>
+    <dgm:pt modelId="{D3C5A698-F58B-48CF-81FE-398E3EFCDC7F}" type="sibTrans" cxnId="{EECBA78A-DF88-42CC-B9C2-AA2156F13729}">
+      <dgm:prSet/>
+      <dgm:spPr/>
+    </dgm:pt>
+    <dgm:pt modelId="{2F0840D4-E03A-4A41-9CE3-EFCA3AD76C4E}">
+      <dgm:prSet phldrT="[Text]"/>
+      <dgm:spPr/>
+      <dgm:t>
+        <a:bodyPr/>
+        <a:lstStyle/>
+        <a:p>
+          <a:r>
+            <a:rPr lang="id-ID"/>
+            <a:t>mengambil gambar obyek yang bergerak di atas backround</a:t>
+          </a:r>
+        </a:p>
+      </dgm:t>
+    </dgm:pt>
+    <dgm:pt modelId="{6D46897B-537E-4317-A054-30AFEC07DAC7}" type="parTrans" cxnId="{9E1F035D-68CC-4F22-BE8D-6215F66847B4}">
+      <dgm:prSet/>
+      <dgm:spPr/>
+    </dgm:pt>
+    <dgm:pt modelId="{CDD9CD9B-743E-442E-8D0B-EA8AE3A84968}" type="sibTrans" cxnId="{9E1F035D-68CC-4F22-BE8D-6215F66847B4}">
+      <dgm:prSet/>
+      <dgm:spPr/>
+    </dgm:pt>
+    <dgm:pt modelId="{38DA043F-9580-46FA-8689-8C471BB89263}">
+      <dgm:prSet phldrT="[Text]"/>
+      <dgm:spPr/>
+      <dgm:t>
+        <a:bodyPr/>
+        <a:lstStyle/>
+        <a:p>
+          <a:r>
+            <a:rPr lang="id-ID"/>
+            <a:t>mengekstraksi backround</a:t>
+          </a:r>
+        </a:p>
+      </dgm:t>
+    </dgm:pt>
+    <dgm:pt modelId="{07891CD4-D9D9-4BFD-A1CB-DA913F297EE9}" type="parTrans" cxnId="{17FA1CA6-FF0D-4A55-8420-81FBF3A129FF}">
+      <dgm:prSet/>
+      <dgm:spPr/>
+    </dgm:pt>
+    <dgm:pt modelId="{877EC2E3-81A5-4349-AC1E-D9696E6083DB}" type="sibTrans" cxnId="{17FA1CA6-FF0D-4A55-8420-81FBF3A129FF}">
+      <dgm:prSet/>
+      <dgm:spPr/>
+    </dgm:pt>
+    <dgm:pt modelId="{27D233D2-ED64-4AAA-A1A3-184CF727FCE0}">
+      <dgm:prSet/>
+      <dgm:spPr/>
+      <dgm:t>
+        <a:bodyPr/>
+        <a:lstStyle/>
+        <a:p>
+          <a:r>
+            <a:rPr lang="id-ID"/>
+            <a:t>mengekstraksi obyek tak bergerak</a:t>
+          </a:r>
+        </a:p>
+      </dgm:t>
+    </dgm:pt>
+    <dgm:pt modelId="{7A31C2D2-53D6-4996-B10D-213B83663742}" type="parTrans" cxnId="{6759649D-502A-49C0-A1D6-21FA740BA71A}">
+      <dgm:prSet/>
+      <dgm:spPr/>
+    </dgm:pt>
+    <dgm:pt modelId="{E170CF94-0F29-4AE0-A878-1A53D6C08AEA}" type="sibTrans" cxnId="{6759649D-502A-49C0-A1D6-21FA740BA71A}">
+      <dgm:prSet/>
+      <dgm:spPr/>
+    </dgm:pt>
+    <dgm:pt modelId="{0E3D7E9B-DD66-4E3D-A11C-D3C4B8974C75}">
+      <dgm:prSet/>
+      <dgm:spPr/>
+      <dgm:t>
+        <a:bodyPr/>
+        <a:lstStyle/>
+        <a:p>
+          <a:r>
+            <a:rPr lang="id-ID"/>
+            <a:t>melakukan thresholding warna putih pada obyek akhir yang terdeteksi</a:t>
+          </a:r>
+        </a:p>
+      </dgm:t>
+    </dgm:pt>
+    <dgm:pt modelId="{5DFF53D1-5D4B-4D1C-B9A6-5E26D11C85A6}" type="parTrans" cxnId="{1F6ECBE8-F69F-4638-85EB-7519FAA023EF}">
+      <dgm:prSet/>
+      <dgm:spPr/>
+    </dgm:pt>
+    <dgm:pt modelId="{4DDD4638-AD67-449D-A43F-13519082E84A}" type="sibTrans" cxnId="{1F6ECBE8-F69F-4638-85EB-7519FAA023EF}">
+      <dgm:prSet/>
+      <dgm:spPr/>
+    </dgm:pt>
+    <dgm:pt modelId="{362DACE8-127C-45E9-96B1-B908DFB633A7}" type="pres">
+      <dgm:prSet presAssocID="{65253B37-FEEB-4E95-BB91-E52AD0271F4F}" presName="CompostProcess" presStyleCnt="0">
+        <dgm:presLayoutVars>
+          <dgm:dir/>
+          <dgm:resizeHandles val="exact"/>
+        </dgm:presLayoutVars>
+      </dgm:prSet>
+      <dgm:spPr/>
+    </dgm:pt>
+    <dgm:pt modelId="{5367BEB7-C8D2-487B-9C5F-C72E001930B9}" type="pres">
+      <dgm:prSet presAssocID="{65253B37-FEEB-4E95-BB91-E52AD0271F4F}" presName="arrow" presStyleLbl="bgShp" presStyleIdx="0" presStyleCnt="1"/>
+      <dgm:spPr/>
+    </dgm:pt>
+    <dgm:pt modelId="{39AB5257-94C3-4522-A850-55EDCC5B34D3}" type="pres">
+      <dgm:prSet presAssocID="{65253B37-FEEB-4E95-BB91-E52AD0271F4F}" presName="linearProcess" presStyleCnt="0"/>
+      <dgm:spPr/>
+    </dgm:pt>
+    <dgm:pt modelId="{BE74F7FF-1CF1-4526-916F-DC7E70A27C57}" type="pres">
+      <dgm:prSet presAssocID="{A21B555D-9D58-4A76-BDDC-2D7B1992BA61}" presName="textNode" presStyleLbl="node1" presStyleIdx="0" presStyleCnt="5">
+        <dgm:presLayoutVars>
+          <dgm:bulletEnabled val="1"/>
+        </dgm:presLayoutVars>
+      </dgm:prSet>
+      <dgm:spPr/>
+      <dgm:t>
+        <a:bodyPr/>
+        <a:lstStyle/>
+        <a:p>
+          <a:endParaRPr lang="id-ID"/>
+        </a:p>
+      </dgm:t>
+    </dgm:pt>
+    <dgm:pt modelId="{B6B9DEE8-13B2-44C4-8318-5BDDD134BB53}" type="pres">
+      <dgm:prSet presAssocID="{D3C5A698-F58B-48CF-81FE-398E3EFCDC7F}" presName="sibTrans" presStyleCnt="0"/>
+      <dgm:spPr/>
+    </dgm:pt>
+    <dgm:pt modelId="{D7D6BA0D-98B4-4FA7-AF21-1A5E916A404B}" type="pres">
+      <dgm:prSet presAssocID="{2F0840D4-E03A-4A41-9CE3-EFCA3AD76C4E}" presName="textNode" presStyleLbl="node1" presStyleIdx="1" presStyleCnt="5">
+        <dgm:presLayoutVars>
+          <dgm:bulletEnabled val="1"/>
+        </dgm:presLayoutVars>
+      </dgm:prSet>
+      <dgm:spPr/>
+      <dgm:t>
+        <a:bodyPr/>
+        <a:lstStyle/>
+        <a:p>
+          <a:endParaRPr lang="id-ID"/>
+        </a:p>
+      </dgm:t>
+    </dgm:pt>
+    <dgm:pt modelId="{DF5DAA57-A53E-4025-9659-EB32FA62A339}" type="pres">
+      <dgm:prSet presAssocID="{CDD9CD9B-743E-442E-8D0B-EA8AE3A84968}" presName="sibTrans" presStyleCnt="0"/>
+      <dgm:spPr/>
+    </dgm:pt>
+    <dgm:pt modelId="{32FD0A88-0E2A-490E-8C61-BC5204CCDE79}" type="pres">
+      <dgm:prSet presAssocID="{38DA043F-9580-46FA-8689-8C471BB89263}" presName="textNode" presStyleLbl="node1" presStyleIdx="2" presStyleCnt="5">
+        <dgm:presLayoutVars>
+          <dgm:bulletEnabled val="1"/>
+        </dgm:presLayoutVars>
+      </dgm:prSet>
+      <dgm:spPr/>
+      <dgm:t>
+        <a:bodyPr/>
+        <a:lstStyle/>
+        <a:p>
+          <a:endParaRPr lang="id-ID"/>
+        </a:p>
+      </dgm:t>
+    </dgm:pt>
+    <dgm:pt modelId="{B1E135EC-D601-4ADB-838A-E3B33E73F4F5}" type="pres">
+      <dgm:prSet presAssocID="{877EC2E3-81A5-4349-AC1E-D9696E6083DB}" presName="sibTrans" presStyleCnt="0"/>
+      <dgm:spPr/>
+    </dgm:pt>
+    <dgm:pt modelId="{A0192B97-C475-4C89-B5E4-DE26328DB010}" type="pres">
+      <dgm:prSet presAssocID="{27D233D2-ED64-4AAA-A1A3-184CF727FCE0}" presName="textNode" presStyleLbl="node1" presStyleIdx="3" presStyleCnt="5">
+        <dgm:presLayoutVars>
+          <dgm:bulletEnabled val="1"/>
+        </dgm:presLayoutVars>
+      </dgm:prSet>
+      <dgm:spPr/>
+    </dgm:pt>
+    <dgm:pt modelId="{8441E863-739F-4A85-9FE7-53CD2542C314}" type="pres">
+      <dgm:prSet presAssocID="{E170CF94-0F29-4AE0-A878-1A53D6C08AEA}" presName="sibTrans" presStyleCnt="0"/>
+      <dgm:spPr/>
+    </dgm:pt>
+    <dgm:pt modelId="{268BC920-BF59-455F-8B7A-3E9A3CDC2823}" type="pres">
+      <dgm:prSet presAssocID="{0E3D7E9B-DD66-4E3D-A11C-D3C4B8974C75}" presName="textNode" presStyleLbl="node1" presStyleIdx="4" presStyleCnt="5">
+        <dgm:presLayoutVars>
+          <dgm:bulletEnabled val="1"/>
+        </dgm:presLayoutVars>
+      </dgm:prSet>
+      <dgm:spPr/>
+      <dgm:t>
+        <a:bodyPr/>
+        <a:lstStyle/>
+        <a:p>
+          <a:endParaRPr lang="id-ID"/>
+        </a:p>
+      </dgm:t>
+    </dgm:pt>
+  </dgm:ptLst>
+  <dgm:cxnLst>
+    <dgm:cxn modelId="{EECBA78A-DF88-42CC-B9C2-AA2156F13729}" srcId="{65253B37-FEEB-4E95-BB91-E52AD0271F4F}" destId="{A21B555D-9D58-4A76-BDDC-2D7B1992BA61}" srcOrd="0" destOrd="0" parTransId="{A1977CBC-5234-4E19-9F70-370D0EF35132}" sibTransId="{D3C5A698-F58B-48CF-81FE-398E3EFCDC7F}"/>
+    <dgm:cxn modelId="{C2AE8837-D808-427B-BBCC-79AF81F70D7A}" type="presOf" srcId="{A21B555D-9D58-4A76-BDDC-2D7B1992BA61}" destId="{BE74F7FF-1CF1-4526-916F-DC7E70A27C57}" srcOrd="0" destOrd="0" presId="urn:microsoft.com/office/officeart/2005/8/layout/hProcess9"/>
+    <dgm:cxn modelId="{6759649D-502A-49C0-A1D6-21FA740BA71A}" srcId="{65253B37-FEEB-4E95-BB91-E52AD0271F4F}" destId="{27D233D2-ED64-4AAA-A1A3-184CF727FCE0}" srcOrd="3" destOrd="0" parTransId="{7A31C2D2-53D6-4996-B10D-213B83663742}" sibTransId="{E170CF94-0F29-4AE0-A878-1A53D6C08AEA}"/>
+    <dgm:cxn modelId="{391AD592-6F5F-42FC-9153-9FBDAEF5FCFF}" type="presOf" srcId="{2F0840D4-E03A-4A41-9CE3-EFCA3AD76C4E}" destId="{D7D6BA0D-98B4-4FA7-AF21-1A5E916A404B}" srcOrd="0" destOrd="0" presId="urn:microsoft.com/office/officeart/2005/8/layout/hProcess9"/>
+    <dgm:cxn modelId="{1F6ECBE8-F69F-4638-85EB-7519FAA023EF}" srcId="{65253B37-FEEB-4E95-BB91-E52AD0271F4F}" destId="{0E3D7E9B-DD66-4E3D-A11C-D3C4B8974C75}" srcOrd="4" destOrd="0" parTransId="{5DFF53D1-5D4B-4D1C-B9A6-5E26D11C85A6}" sibTransId="{4DDD4638-AD67-449D-A43F-13519082E84A}"/>
+    <dgm:cxn modelId="{9E1F035D-68CC-4F22-BE8D-6215F66847B4}" srcId="{65253B37-FEEB-4E95-BB91-E52AD0271F4F}" destId="{2F0840D4-E03A-4A41-9CE3-EFCA3AD76C4E}" srcOrd="1" destOrd="0" parTransId="{6D46897B-537E-4317-A054-30AFEC07DAC7}" sibTransId="{CDD9CD9B-743E-442E-8D0B-EA8AE3A84968}"/>
+    <dgm:cxn modelId="{17FA1CA6-FF0D-4A55-8420-81FBF3A129FF}" srcId="{65253B37-FEEB-4E95-BB91-E52AD0271F4F}" destId="{38DA043F-9580-46FA-8689-8C471BB89263}" srcOrd="2" destOrd="0" parTransId="{07891CD4-D9D9-4BFD-A1CB-DA913F297EE9}" sibTransId="{877EC2E3-81A5-4349-AC1E-D9696E6083DB}"/>
+    <dgm:cxn modelId="{8C9D3E55-4655-4F6C-B710-442CAB871692}" type="presOf" srcId="{38DA043F-9580-46FA-8689-8C471BB89263}" destId="{32FD0A88-0E2A-490E-8C61-BC5204CCDE79}" srcOrd="0" destOrd="0" presId="urn:microsoft.com/office/officeart/2005/8/layout/hProcess9"/>
+    <dgm:cxn modelId="{07ED0D97-3256-48F5-9BEA-59D550DD3DCA}" type="presOf" srcId="{65253B37-FEEB-4E95-BB91-E52AD0271F4F}" destId="{362DACE8-127C-45E9-96B1-B908DFB633A7}" srcOrd="0" destOrd="0" presId="urn:microsoft.com/office/officeart/2005/8/layout/hProcess9"/>
+    <dgm:cxn modelId="{5B2AD16B-A7FF-4C8F-AB60-8FE82EE8D28D}" type="presOf" srcId="{0E3D7E9B-DD66-4E3D-A11C-D3C4B8974C75}" destId="{268BC920-BF59-455F-8B7A-3E9A3CDC2823}" srcOrd="0" destOrd="0" presId="urn:microsoft.com/office/officeart/2005/8/layout/hProcess9"/>
+    <dgm:cxn modelId="{266ADDBE-92ED-4528-8C5A-81FD67210CCB}" type="presOf" srcId="{27D233D2-ED64-4AAA-A1A3-184CF727FCE0}" destId="{A0192B97-C475-4C89-B5E4-DE26328DB010}" srcOrd="0" destOrd="0" presId="urn:microsoft.com/office/officeart/2005/8/layout/hProcess9"/>
+    <dgm:cxn modelId="{73118853-2A3D-426C-A98E-FA21F65879EE}" type="presParOf" srcId="{362DACE8-127C-45E9-96B1-B908DFB633A7}" destId="{5367BEB7-C8D2-487B-9C5F-C72E001930B9}" srcOrd="0" destOrd="0" presId="urn:microsoft.com/office/officeart/2005/8/layout/hProcess9"/>
+    <dgm:cxn modelId="{6C5456E0-9A70-4275-8355-28B012D43231}" type="presParOf" srcId="{362DACE8-127C-45E9-96B1-B908DFB633A7}" destId="{39AB5257-94C3-4522-A850-55EDCC5B34D3}" srcOrd="1" destOrd="0" presId="urn:microsoft.com/office/officeart/2005/8/layout/hProcess9"/>
+    <dgm:cxn modelId="{8422D6D6-3BBB-400B-9203-E130570991C4}" type="presParOf" srcId="{39AB5257-94C3-4522-A850-55EDCC5B34D3}" destId="{BE74F7FF-1CF1-4526-916F-DC7E70A27C57}" srcOrd="0" destOrd="0" presId="urn:microsoft.com/office/officeart/2005/8/layout/hProcess9"/>
+    <dgm:cxn modelId="{31EDD3F1-7F98-4C9B-8811-50B691AEA0F6}" type="presParOf" srcId="{39AB5257-94C3-4522-A850-55EDCC5B34D3}" destId="{B6B9DEE8-13B2-44C4-8318-5BDDD134BB53}" srcOrd="1" destOrd="0" presId="urn:microsoft.com/office/officeart/2005/8/layout/hProcess9"/>
+    <dgm:cxn modelId="{2D10544B-27E2-4A15-A00A-0B87774C74A7}" type="presParOf" srcId="{39AB5257-94C3-4522-A850-55EDCC5B34D3}" destId="{D7D6BA0D-98B4-4FA7-AF21-1A5E916A404B}" srcOrd="2" destOrd="0" presId="urn:microsoft.com/office/officeart/2005/8/layout/hProcess9"/>
+    <dgm:cxn modelId="{9060A288-EE84-48A8-9B8F-9A5E0577CC8C}" type="presParOf" srcId="{39AB5257-94C3-4522-A850-55EDCC5B34D3}" destId="{DF5DAA57-A53E-4025-9659-EB32FA62A339}" srcOrd="3" destOrd="0" presId="urn:microsoft.com/office/officeart/2005/8/layout/hProcess9"/>
+    <dgm:cxn modelId="{22CC5517-5661-4863-9AA7-9346C5A64B33}" type="presParOf" srcId="{39AB5257-94C3-4522-A850-55EDCC5B34D3}" destId="{32FD0A88-0E2A-490E-8C61-BC5204CCDE79}" srcOrd="4" destOrd="0" presId="urn:microsoft.com/office/officeart/2005/8/layout/hProcess9"/>
+    <dgm:cxn modelId="{4F24F8AA-B3DF-4017-BA43-BD64BE7F7CFF}" type="presParOf" srcId="{39AB5257-94C3-4522-A850-55EDCC5B34D3}" destId="{B1E135EC-D601-4ADB-838A-E3B33E73F4F5}" srcOrd="5" destOrd="0" presId="urn:microsoft.com/office/officeart/2005/8/layout/hProcess9"/>
+    <dgm:cxn modelId="{E9EFF462-AD2D-4392-BB49-1668DC720E68}" type="presParOf" srcId="{39AB5257-94C3-4522-A850-55EDCC5B34D3}" destId="{A0192B97-C475-4C89-B5E4-DE26328DB010}" srcOrd="6" destOrd="0" presId="urn:microsoft.com/office/officeart/2005/8/layout/hProcess9"/>
+    <dgm:cxn modelId="{B3C42F39-A428-49B6-8424-CB8441E957F8}" type="presParOf" srcId="{39AB5257-94C3-4522-A850-55EDCC5B34D3}" destId="{8441E863-739F-4A85-9FE7-53CD2542C314}" srcOrd="7" destOrd="0" presId="urn:microsoft.com/office/officeart/2005/8/layout/hProcess9"/>
+    <dgm:cxn modelId="{906DBB71-2DC0-4C96-BD26-8FE4A21C7F67}" type="presParOf" srcId="{39AB5257-94C3-4522-A850-55EDCC5B34D3}" destId="{268BC920-BF59-455F-8B7A-3E9A3CDC2823}" srcOrd="8" destOrd="0" presId="urn:microsoft.com/office/officeart/2005/8/layout/hProcess9"/>
+  </dgm:cxnLst>
+  <dgm:bg/>
+  <dgm:whole/>
+  <dgm:extLst>
+    <a:ext uri="http://schemas.microsoft.com/office/drawing/2008/diagram">
+      <dsp:dataModelExt xmlns:dsp="http://schemas.microsoft.com/office/drawing/2008/diagram" relId="rId18" minVer="http://schemas.openxmlformats.org/drawingml/2006/diagram"/>
+    </a:ext>
+  </dgm:extLst>
+</dgm:dataModel>
+</file>
+
+<file path=word/diagrams/drawing1.xml><?xml version="1.0" encoding="utf-8"?>
+<dsp:drawing xmlns:dgm="http://schemas.openxmlformats.org/drawingml/2006/diagram" xmlns:dsp="http://schemas.microsoft.com/office/drawing/2008/diagram" xmlns:a="http://schemas.openxmlformats.org/drawingml/2006/main">
+  <dsp:spTree>
+    <dsp:nvGrpSpPr>
+      <dsp:cNvPr id="0" name=""/>
+      <dsp:cNvGrpSpPr/>
+    </dsp:nvGrpSpPr>
+    <dsp:grpSpPr/>
+    <dsp:sp modelId="{5367BEB7-C8D2-487B-9C5F-C72E001930B9}">
+      <dsp:nvSpPr>
+        <dsp:cNvPr id="0" name=""/>
+        <dsp:cNvSpPr/>
+      </dsp:nvSpPr>
+      <dsp:spPr>
+        <a:xfrm>
+          <a:off x="377999" y="0"/>
+          <a:ext cx="4283995" cy="2940050"/>
+        </a:xfrm>
+        <a:prstGeom prst="rightArrow">
+          <a:avLst/>
+        </a:prstGeom>
+        <a:solidFill>
+          <a:schemeClr val="accent1">
+            <a:tint val="40000"/>
+            <a:hueOff val="0"/>
+            <a:satOff val="0"/>
+            <a:lumOff val="0"/>
+            <a:alphaOff val="0"/>
+          </a:schemeClr>
+        </a:solidFill>
+        <a:ln>
+          <a:noFill/>
+        </a:ln>
+        <a:effectLst/>
+      </dsp:spPr>
+      <dsp:style>
+        <a:lnRef idx="0">
+          <a:scrgbClr r="0" g="0" b="0"/>
+        </a:lnRef>
+        <a:fillRef idx="1">
+          <a:scrgbClr r="0" g="0" b="0"/>
+        </a:fillRef>
+        <a:effectRef idx="0">
+          <a:scrgbClr r="0" g="0" b="0"/>
+        </a:effectRef>
+        <a:fontRef idx="minor"/>
+      </dsp:style>
+    </dsp:sp>
+    <dsp:sp modelId="{BE74F7FF-1CF1-4526-916F-DC7E70A27C57}">
+      <dsp:nvSpPr>
+        <dsp:cNvPr id="0" name=""/>
+        <dsp:cNvSpPr/>
+      </dsp:nvSpPr>
+      <dsp:spPr>
+        <a:xfrm>
+          <a:off x="2214" y="882015"/>
+          <a:ext cx="968377" cy="1176020"/>
+        </a:xfrm>
+        <a:prstGeom prst="roundRect">
+          <a:avLst/>
+        </a:prstGeom>
+        <a:solidFill>
+          <a:schemeClr val="accent1">
+            <a:hueOff val="0"/>
+            <a:satOff val="0"/>
+            <a:lumOff val="0"/>
+            <a:alphaOff val="0"/>
+          </a:schemeClr>
+        </a:solidFill>
+        <a:ln w="25400" cap="flat" cmpd="sng" algn="ctr">
+          <a:solidFill>
+            <a:schemeClr val="lt1">
+              <a:hueOff val="0"/>
+              <a:satOff val="0"/>
+              <a:lumOff val="0"/>
+              <a:alphaOff val="0"/>
+            </a:schemeClr>
+          </a:solidFill>
+          <a:prstDash val="solid"/>
+        </a:ln>
+        <a:effectLst/>
+      </dsp:spPr>
+      <dsp:style>
+        <a:lnRef idx="2">
+          <a:scrgbClr r="0" g="0" b="0"/>
+        </a:lnRef>
+        <a:fillRef idx="1">
+          <a:scrgbClr r="0" g="0" b="0"/>
+        </a:fillRef>
+        <a:effectRef idx="0">
+          <a:scrgbClr r="0" g="0" b="0"/>
+        </a:effectRef>
+        <a:fontRef idx="minor">
+          <a:schemeClr val="lt1"/>
+        </a:fontRef>
+      </dsp:style>
+      <dsp:txBody>
+        <a:bodyPr spcFirstLastPara="0" vert="horz" wrap="square" lIns="38100" tIns="38100" rIns="38100" bIns="38100" numCol="1" spcCol="1270" anchor="ctr" anchorCtr="0">
+          <a:noAutofit/>
+        </a:bodyPr>
+        <a:lstStyle/>
+        <a:p>
+          <a:pPr lvl="0" algn="ctr" defTabSz="444500">
+            <a:lnSpc>
+              <a:spcPct val="90000"/>
+            </a:lnSpc>
+            <a:spcBef>
+              <a:spcPct val="0"/>
+            </a:spcBef>
+            <a:spcAft>
+              <a:spcPct val="35000"/>
+            </a:spcAft>
+          </a:pPr>
+          <a:r>
+            <a:rPr lang="id-ID" sz="1000" kern="1200"/>
+            <a:t>mengambil gambar backround</a:t>
+          </a:r>
+        </a:p>
+      </dsp:txBody>
+      <dsp:txXfrm>
+        <a:off x="49486" y="929287"/>
+        <a:ext cx="873833" cy="1081476"/>
+      </dsp:txXfrm>
+    </dsp:sp>
+    <dsp:sp modelId="{D7D6BA0D-98B4-4FA7-AF21-1A5E916A404B}">
+      <dsp:nvSpPr>
+        <dsp:cNvPr id="0" name=""/>
+        <dsp:cNvSpPr/>
+      </dsp:nvSpPr>
+      <dsp:spPr>
+        <a:xfrm>
+          <a:off x="1019011" y="882015"/>
+          <a:ext cx="968377" cy="1176020"/>
+        </a:xfrm>
+        <a:prstGeom prst="roundRect">
+          <a:avLst/>
+        </a:prstGeom>
+        <a:solidFill>
+          <a:schemeClr val="accent1">
+            <a:hueOff val="0"/>
+            <a:satOff val="0"/>
+            <a:lumOff val="0"/>
+            <a:alphaOff val="0"/>
+          </a:schemeClr>
+        </a:solidFill>
+        <a:ln w="25400" cap="flat" cmpd="sng" algn="ctr">
+          <a:solidFill>
+            <a:schemeClr val="lt1">
+              <a:hueOff val="0"/>
+              <a:satOff val="0"/>
+              <a:lumOff val="0"/>
+              <a:alphaOff val="0"/>
+            </a:schemeClr>
+          </a:solidFill>
+          <a:prstDash val="solid"/>
+        </a:ln>
+        <a:effectLst/>
+      </dsp:spPr>
+      <dsp:style>
+        <a:lnRef idx="2">
+          <a:scrgbClr r="0" g="0" b="0"/>
+        </a:lnRef>
+        <a:fillRef idx="1">
+          <a:scrgbClr r="0" g="0" b="0"/>
+        </a:fillRef>
+        <a:effectRef idx="0">
+          <a:scrgbClr r="0" g="0" b="0"/>
+        </a:effectRef>
+        <a:fontRef idx="minor">
+          <a:schemeClr val="lt1"/>
+        </a:fontRef>
+      </dsp:style>
+      <dsp:txBody>
+        <a:bodyPr spcFirstLastPara="0" vert="horz" wrap="square" lIns="38100" tIns="38100" rIns="38100" bIns="38100" numCol="1" spcCol="1270" anchor="ctr" anchorCtr="0">
+          <a:noAutofit/>
+        </a:bodyPr>
+        <a:lstStyle/>
+        <a:p>
+          <a:pPr lvl="0" algn="ctr" defTabSz="444500">
+            <a:lnSpc>
+              <a:spcPct val="90000"/>
+            </a:lnSpc>
+            <a:spcBef>
+              <a:spcPct val="0"/>
+            </a:spcBef>
+            <a:spcAft>
+              <a:spcPct val="35000"/>
+            </a:spcAft>
+          </a:pPr>
+          <a:r>
+            <a:rPr lang="id-ID" sz="1000" kern="1200"/>
+            <a:t>mengambil gambar obyek yang bergerak di atas backround</a:t>
+          </a:r>
+        </a:p>
+      </dsp:txBody>
+      <dsp:txXfrm>
+        <a:off x="1066283" y="929287"/>
+        <a:ext cx="873833" cy="1081476"/>
+      </dsp:txXfrm>
+    </dsp:sp>
+    <dsp:sp modelId="{32FD0A88-0E2A-490E-8C61-BC5204CCDE79}">
+      <dsp:nvSpPr>
+        <dsp:cNvPr id="0" name=""/>
+        <dsp:cNvSpPr/>
+      </dsp:nvSpPr>
+      <dsp:spPr>
+        <a:xfrm>
+          <a:off x="2035808" y="882015"/>
+          <a:ext cx="968377" cy="1176020"/>
+        </a:xfrm>
+        <a:prstGeom prst="roundRect">
+          <a:avLst/>
+        </a:prstGeom>
+        <a:solidFill>
+          <a:schemeClr val="accent1">
+            <a:hueOff val="0"/>
+            <a:satOff val="0"/>
+            <a:lumOff val="0"/>
+            <a:alphaOff val="0"/>
+          </a:schemeClr>
+        </a:solidFill>
+        <a:ln w="25400" cap="flat" cmpd="sng" algn="ctr">
+          <a:solidFill>
+            <a:schemeClr val="lt1">
+              <a:hueOff val="0"/>
+              <a:satOff val="0"/>
+              <a:lumOff val="0"/>
+              <a:alphaOff val="0"/>
+            </a:schemeClr>
+          </a:solidFill>
+          <a:prstDash val="solid"/>
+        </a:ln>
+        <a:effectLst/>
+      </dsp:spPr>
+      <dsp:style>
+        <a:lnRef idx="2">
+          <a:scrgbClr r="0" g="0" b="0"/>
+        </a:lnRef>
+        <a:fillRef idx="1">
+          <a:scrgbClr r="0" g="0" b="0"/>
+        </a:fillRef>
+        <a:effectRef idx="0">
+          <a:scrgbClr r="0" g="0" b="0"/>
+        </a:effectRef>
+        <a:fontRef idx="minor">
+          <a:schemeClr val="lt1"/>
+        </a:fontRef>
+      </dsp:style>
+      <dsp:txBody>
+        <a:bodyPr spcFirstLastPara="0" vert="horz" wrap="square" lIns="38100" tIns="38100" rIns="38100" bIns="38100" numCol="1" spcCol="1270" anchor="ctr" anchorCtr="0">
+          <a:noAutofit/>
+        </a:bodyPr>
+        <a:lstStyle/>
+        <a:p>
+          <a:pPr lvl="0" algn="ctr" defTabSz="444500">
+            <a:lnSpc>
+              <a:spcPct val="90000"/>
+            </a:lnSpc>
+            <a:spcBef>
+              <a:spcPct val="0"/>
+            </a:spcBef>
+            <a:spcAft>
+              <a:spcPct val="35000"/>
+            </a:spcAft>
+          </a:pPr>
+          <a:r>
+            <a:rPr lang="id-ID" sz="1000" kern="1200"/>
+            <a:t>mengekstraksi backround</a:t>
+          </a:r>
+        </a:p>
+      </dsp:txBody>
+      <dsp:txXfrm>
+        <a:off x="2083080" y="929287"/>
+        <a:ext cx="873833" cy="1081476"/>
+      </dsp:txXfrm>
+    </dsp:sp>
+    <dsp:sp modelId="{A0192B97-C475-4C89-B5E4-DE26328DB010}">
+      <dsp:nvSpPr>
+        <dsp:cNvPr id="0" name=""/>
+        <dsp:cNvSpPr/>
+      </dsp:nvSpPr>
+      <dsp:spPr>
+        <a:xfrm>
+          <a:off x="3052605" y="882015"/>
+          <a:ext cx="968377" cy="1176020"/>
+        </a:xfrm>
+        <a:prstGeom prst="roundRect">
+          <a:avLst/>
+        </a:prstGeom>
+        <a:solidFill>
+          <a:schemeClr val="accent1">
+            <a:hueOff val="0"/>
+            <a:satOff val="0"/>
+            <a:lumOff val="0"/>
+            <a:alphaOff val="0"/>
+          </a:schemeClr>
+        </a:solidFill>
+        <a:ln w="25400" cap="flat" cmpd="sng" algn="ctr">
+          <a:solidFill>
+            <a:schemeClr val="lt1">
+              <a:hueOff val="0"/>
+              <a:satOff val="0"/>
+              <a:lumOff val="0"/>
+              <a:alphaOff val="0"/>
+            </a:schemeClr>
+          </a:solidFill>
+          <a:prstDash val="solid"/>
+        </a:ln>
+        <a:effectLst/>
+      </dsp:spPr>
+      <dsp:style>
+        <a:lnRef idx="2">
+          <a:scrgbClr r="0" g="0" b="0"/>
+        </a:lnRef>
+        <a:fillRef idx="1">
+          <a:scrgbClr r="0" g="0" b="0"/>
+        </a:fillRef>
+        <a:effectRef idx="0">
+          <a:scrgbClr r="0" g="0" b="0"/>
+        </a:effectRef>
+        <a:fontRef idx="minor">
+          <a:schemeClr val="lt1"/>
+        </a:fontRef>
+      </dsp:style>
+      <dsp:txBody>
+        <a:bodyPr spcFirstLastPara="0" vert="horz" wrap="square" lIns="38100" tIns="38100" rIns="38100" bIns="38100" numCol="1" spcCol="1270" anchor="ctr" anchorCtr="0">
+          <a:noAutofit/>
+        </a:bodyPr>
+        <a:lstStyle/>
+        <a:p>
+          <a:pPr lvl="0" algn="ctr" defTabSz="444500">
+            <a:lnSpc>
+              <a:spcPct val="90000"/>
+            </a:lnSpc>
+            <a:spcBef>
+              <a:spcPct val="0"/>
+            </a:spcBef>
+            <a:spcAft>
+              <a:spcPct val="35000"/>
+            </a:spcAft>
+          </a:pPr>
+          <a:r>
+            <a:rPr lang="id-ID" sz="1000" kern="1200"/>
+            <a:t>mengekstraksi obyek tak bergerak</a:t>
+          </a:r>
+        </a:p>
+      </dsp:txBody>
+      <dsp:txXfrm>
+        <a:off x="3099877" y="929287"/>
+        <a:ext cx="873833" cy="1081476"/>
+      </dsp:txXfrm>
+    </dsp:sp>
+    <dsp:sp modelId="{268BC920-BF59-455F-8B7A-3E9A3CDC2823}">
+      <dsp:nvSpPr>
+        <dsp:cNvPr id="0" name=""/>
+        <dsp:cNvSpPr/>
+      </dsp:nvSpPr>
+      <dsp:spPr>
+        <a:xfrm>
+          <a:off x="4069402" y="882015"/>
+          <a:ext cx="968377" cy="1176020"/>
+        </a:xfrm>
+        <a:prstGeom prst="roundRect">
+          <a:avLst/>
+        </a:prstGeom>
+        <a:solidFill>
+          <a:schemeClr val="accent1">
+            <a:hueOff val="0"/>
+            <a:satOff val="0"/>
+            <a:lumOff val="0"/>
+            <a:alphaOff val="0"/>
+          </a:schemeClr>
+        </a:solidFill>
+        <a:ln w="25400" cap="flat" cmpd="sng" algn="ctr">
+          <a:solidFill>
+            <a:schemeClr val="lt1">
+              <a:hueOff val="0"/>
+              <a:satOff val="0"/>
+              <a:lumOff val="0"/>
+              <a:alphaOff val="0"/>
+            </a:schemeClr>
+          </a:solidFill>
+          <a:prstDash val="solid"/>
+        </a:ln>
+        <a:effectLst/>
+      </dsp:spPr>
+      <dsp:style>
+        <a:lnRef idx="2">
+          <a:scrgbClr r="0" g="0" b="0"/>
+        </a:lnRef>
+        <a:fillRef idx="1">
+          <a:scrgbClr r="0" g="0" b="0"/>
+        </a:fillRef>
+        <a:effectRef idx="0">
+          <a:scrgbClr r="0" g="0" b="0"/>
+        </a:effectRef>
+        <a:fontRef idx="minor">
+          <a:schemeClr val="lt1"/>
+        </a:fontRef>
+      </dsp:style>
+      <dsp:txBody>
+        <a:bodyPr spcFirstLastPara="0" vert="horz" wrap="square" lIns="38100" tIns="38100" rIns="38100" bIns="38100" numCol="1" spcCol="1270" anchor="ctr" anchorCtr="0">
+          <a:noAutofit/>
+        </a:bodyPr>
+        <a:lstStyle/>
+        <a:p>
+          <a:pPr lvl="0" algn="ctr" defTabSz="444500">
+            <a:lnSpc>
+              <a:spcPct val="90000"/>
+            </a:lnSpc>
+            <a:spcBef>
+              <a:spcPct val="0"/>
+            </a:spcBef>
+            <a:spcAft>
+              <a:spcPct val="35000"/>
+            </a:spcAft>
+          </a:pPr>
+          <a:r>
+            <a:rPr lang="id-ID" sz="1000" kern="1200"/>
+            <a:t>melakukan thresholding warna putih pada obyek akhir yang terdeteksi</a:t>
+          </a:r>
+        </a:p>
+      </dsp:txBody>
+      <dsp:txXfrm>
+        <a:off x="4116674" y="929287"/>
+        <a:ext cx="873833" cy="1081476"/>
+      </dsp:txXfrm>
+    </dsp:sp>
+  </dsp:spTree>
+</dsp:drawing>
+</file>
+
+<file path=word/diagrams/layout1.xml><?xml version="1.0" encoding="utf-8"?>
+<dgm:layoutDef xmlns:dgm="http://schemas.openxmlformats.org/drawingml/2006/diagram" xmlns:a="http://schemas.openxmlformats.org/drawingml/2006/main" uniqueId="urn:microsoft.com/office/officeart/2005/8/layout/hProcess9">
+  <dgm:title val=""/>
+  <dgm:desc val=""/>
+  <dgm:catLst>
+    <dgm:cat type="process" pri="5000"/>
+    <dgm:cat type="convert" pri="13000"/>
+  </dgm:catLst>
+  <dgm:sampData useDef="1">
+    <dgm:dataModel>
+      <dgm:ptLst/>
+      <dgm:bg/>
+      <dgm:whole/>
+    </dgm:dataModel>
+  </dgm:sampData>
+  <dgm:styleData>
+    <dgm:dataModel>
+      <dgm:ptLst>
+        <dgm:pt modelId="0" type="doc"/>
+        <dgm:pt modelId="1"/>
+        <dgm:pt modelId="2"/>
+      </dgm:ptLst>
+      <dgm:cxnLst>
+        <dgm:cxn modelId="3" srcId="0" destId="1" srcOrd="0" destOrd="0"/>
+        <dgm:cxn modelId="4" srcId="0" destId="2" srcOrd="1" destOrd="0"/>
+      </dgm:cxnLst>
+      <dgm:bg/>
+      <dgm:whole/>
+    </dgm:dataModel>
+  </dgm:styleData>
+  <dgm:clrData>
+    <dgm:dataModel>
+      <dgm:ptLst>
+        <dgm:pt modelId="0" type="doc"/>
+        <dgm:pt modelId="1"/>
+        <dgm:pt modelId="2"/>
+        <dgm:pt modelId="3"/>
+        <dgm:pt modelId="4"/>
+      </dgm:ptLst>
+      <dgm:cxnLst>
+        <dgm:cxn modelId="5" srcId="0" destId="1" srcOrd="0" destOrd="0"/>
+        <dgm:cxn modelId="6" srcId="0" destId="2" srcOrd="1" destOrd="0"/>
+        <dgm:cxn modelId="7" srcId="0" destId="3" srcOrd="2" destOrd="0"/>
+        <dgm:cxn modelId="8" srcId="0" destId="4" srcOrd="3" destOrd="0"/>
+      </dgm:cxnLst>
+      <dgm:bg/>
+      <dgm:whole/>
+    </dgm:dataModel>
+  </dgm:clrData>
+  <dgm:layoutNode name="CompostProcess">
+    <dgm:varLst>
+      <dgm:dir/>
+      <dgm:resizeHandles val="exact"/>
+    </dgm:varLst>
+    <dgm:alg type="composite">
+      <dgm:param type="horzAlign" val="ctr"/>
+      <dgm:param type="vertAlign" val="mid"/>
+    </dgm:alg>
+    <dgm:shape xmlns:r="http://schemas.openxmlformats.org/officeDocument/2006/relationships" r:blip="">
+      <dgm:adjLst/>
+    </dgm:shape>
+    <dgm:presOf/>
+    <dgm:constrLst>
+      <dgm:constr type="w" for="ch" forName="arrow" refType="w" fact="0.85"/>
+      <dgm:constr type="h" for="ch" forName="arrow" refType="h"/>
+      <dgm:constr type="ctrX" for="ch" forName="arrow" refType="w" fact="0.5"/>
+      <dgm:constr type="ctrY" for="ch" forName="arrow" refType="h" fact="0.5"/>
+      <dgm:constr type="w" for="ch" forName="linearProcess" refType="w"/>
+      <dgm:constr type="h" for="ch" forName="linearProcess" refType="h" fact="0.4"/>
+      <dgm:constr type="ctrX" for="ch" forName="linearProcess" refType="w" fact="0.5"/>
+      <dgm:constr type="ctrY" for="ch" forName="linearProcess" refType="h" fact="0.5"/>
+    </dgm:constrLst>
+    <dgm:ruleLst/>
+    <dgm:layoutNode name="arrow" styleLbl="bgShp">
+      <dgm:alg type="sp"/>
+      <dgm:choose name="Name0">
+        <dgm:if name="Name1" func="var" arg="dir" op="equ" val="norm">
+          <dgm:shape xmlns:r="http://schemas.openxmlformats.org/officeDocument/2006/relationships" type="rightArrow" r:blip="">
+            <dgm:adjLst/>
+          </dgm:shape>
+        </dgm:if>
+        <dgm:else name="Name2">
+          <dgm:shape xmlns:r="http://schemas.openxmlformats.org/officeDocument/2006/relationships" type="leftArrow" r:blip="">
+            <dgm:adjLst/>
+          </dgm:shape>
+        </dgm:else>
+      </dgm:choose>
+      <dgm:presOf/>
+      <dgm:constrLst/>
+      <dgm:ruleLst/>
+    </dgm:layoutNode>
+    <dgm:layoutNode name="linearProcess">
+      <dgm:choose name="Name3">
+        <dgm:if name="Name4" func="var" arg="dir" op="equ" val="norm">
+          <dgm:alg type="lin"/>
+        </dgm:if>
+        <dgm:else name="Name5">
+          <dgm:alg type="lin">
+            <dgm:param type="linDir" val="fromR"/>
+          </dgm:alg>
+        </dgm:else>
+      </dgm:choose>
+      <dgm:shape xmlns:r="http://schemas.openxmlformats.org/officeDocument/2006/relationships" r:blip="">
+        <dgm:adjLst/>
+      </dgm:shape>
+      <dgm:presOf/>
+      <dgm:constrLst>
+        <dgm:constr type="userA" for="ch" ptType="node" refType="w"/>
+        <dgm:constr type="h" for="ch" ptType="node" refType="h"/>
+        <dgm:constr type="w" for="ch" ptType="node" op="equ"/>
+        <dgm:constr type="w" for="ch" forName="sibTrans" refType="w" fact="0.05"/>
+        <dgm:constr type="primFontSz" for="ch" ptType="node" op="equ" val="65"/>
+      </dgm:constrLst>
+      <dgm:ruleLst/>
+      <dgm:forEach name="Name6" axis="ch" ptType="node">
+        <dgm:layoutNode name="textNode" styleLbl="node1">
+          <dgm:varLst>
+            <dgm:bulletEnabled val="1"/>
+          </dgm:varLst>
+          <dgm:alg type="tx"/>
+          <dgm:shape xmlns:r="http://schemas.openxmlformats.org/officeDocument/2006/relationships" type="roundRect" r:blip="">
+            <dgm:adjLst/>
+          </dgm:shape>
+          <dgm:presOf axis="desOrSelf" ptType="node"/>
+          <dgm:constrLst>
+            <dgm:constr type="userA"/>
+            <dgm:constr type="w" refType="userA" fact="0.3"/>
+            <dgm:constr type="tMarg" refType="primFontSz" fact="0.3"/>
+            <dgm:constr type="bMarg" refType="primFontSz" fact="0.3"/>
+            <dgm:constr type="lMarg" refType="primFontSz" fact="0.3"/>
+            <dgm:constr type="rMarg" refType="primFontSz" fact="0.3"/>
+          </dgm:constrLst>
+          <dgm:ruleLst>
+            <dgm:rule type="w" val="NaN" fact="1" max="NaN"/>
+            <dgm:rule type="primFontSz" val="5" fact="NaN" max="NaN"/>
+          </dgm:ruleLst>
+        </dgm:layoutNode>
+        <dgm:forEach name="Name7" axis="followSib" ptType="sibTrans" cnt="1">
+          <dgm:layoutNode name="sibTrans">
+            <dgm:alg type="sp"/>
+            <dgm:shape xmlns:r="http://schemas.openxmlformats.org/officeDocument/2006/relationships" r:blip="">
+              <dgm:adjLst/>
+            </dgm:shape>
+            <dgm:presOf/>
+            <dgm:constrLst/>
+            <dgm:ruleLst/>
+          </dgm:layoutNode>
+        </dgm:forEach>
+      </dgm:forEach>
+    </dgm:layoutNode>
+  </dgm:layoutNode>
+</dgm:layoutDef>
+</file>
+
+<file path=word/diagrams/quickStyle1.xml><?xml version="1.0" encoding="utf-8"?>
+<dgm:styleDef xmlns:dgm="http://schemas.openxmlformats.org/drawingml/2006/diagram" xmlns:a="http://schemas.openxmlformats.org/drawingml/2006/main" uniqueId="urn:microsoft.com/office/officeart/2005/8/quickstyle/simple1">
+  <dgm:title val=""/>
+  <dgm:desc val=""/>
+  <dgm:catLst>
+    <dgm:cat type="simple" pri="10100"/>
+  </dgm:catLst>
+  <dgm:scene3d>
+    <a:camera prst="orthographicFront"/>
+    <a:lightRig rig="threePt" dir="t"/>
+  </dgm:scene3d>
+  <dgm:styleLbl name="node0">
+    <dgm:scene3d>
+      <a:camera prst="orthographicFront"/>
+      <a:lightRig rig="threePt" dir="t"/>
+    </dgm:scene3d>
+    <dgm:sp3d/>
+    <dgm:txPr/>
+    <dgm:style>
+      <a:lnRef idx="2">
+        <a:scrgbClr r="0" g="0" b="0"/>
+      </a:lnRef>
+      <a:fillRef idx="1">
+        <a:scrgbClr r="0" g="0" b="0"/>
+      </a:fillRef>
+      <a:effectRef idx="0">
+        <a:scrgbClr r="0" g="0" b="0"/>
+      </a:effectRef>
+      <a:fontRef idx="minor">
+        <a:schemeClr val="lt1"/>
+      </a:fontRef>
+    </dgm:style>
+  </dgm:styleLbl>
+  <dgm:styleLbl name="lnNode1">
+    <dgm:scene3d>
+      <a:camera prst="orthographicFront"/>
+      <a:lightRig rig="threePt" dir="t"/>
+    </dgm:scene3d>
+    <dgm:sp3d/>
+    <dgm:txPr/>
+    <dgm:style>
+      <a:lnRef idx="2">
+        <a:scrgbClr r="0" g="0" b="0"/>
+      </a:lnRef>
+      <a:fillRef idx="1">
+        <a:scrgbClr r="0" g="0" b="0"/>
+      </a:fillRef>
+      <a:effectRef idx="0">
+        <a:scrgbClr r="0" g="0" b="0"/>
+      </a:effectRef>
+      <a:fontRef idx="minor">
+        <a:schemeClr val="lt1"/>
+      </a:fontRef>
+    </dgm:style>
+  </dgm:styleLbl>
+  <dgm:styleLbl name="vennNode1">
+    <dgm:scene3d>
+      <a:camera prst="orthographicFront"/>
+      <a:lightRig rig="threePt" dir="t"/>
+    </dgm:scene3d>
+    <dgm:sp3d/>
+    <dgm:txPr/>
+    <dgm:style>
+      <a:lnRef idx="2">
+        <a:scrgbClr r="0" g="0" b="0"/>
+      </a:lnRef>
+      <a:fillRef idx="1">
+        <a:scrgbClr r="0" g="0" b="0"/>
+      </a:fillRef>
+      <a:effectRef idx="0">
+        <a:scrgbClr r="0" g="0" b="0"/>
+      </a:effectRef>
+      <a:fontRef idx="minor">
+        <a:schemeClr val="tx1"/>
+      </a:fontRef>
+    </dgm:style>
+  </dgm:styleLbl>
+  <dgm:styleLbl name="alignNode1">
+    <dgm:scene3d>
+      <a:camera prst="orthographicFront"/>
+      <a:lightRig rig="threePt" dir="t"/>
+    </dgm:scene3d>
+    <dgm:sp3d/>
+    <dgm:txPr/>
+    <dgm:style>
+      <a:lnRef idx="2">
+        <a:scrgbClr r="0" g="0" b="0"/>
+      </a:lnRef>
+      <a:fillRef idx="1">
+        <a:scrgbClr r="0" g="0" b="0"/>
+      </a:fillRef>
+      <a:effectRef idx="0">
+        <a:scrgbClr r="0" g="0" b="0"/>
+      </a:effectRef>
+      <a:fontRef idx="minor">
+        <a:schemeClr val="lt1"/>
+      </a:fontRef>
+    </dgm:style>
+  </dgm:styleLbl>
+  <dgm:styleLbl name="node1">
+    <dgm:scene3d>
+      <a:camera prst="orthographicFront"/>
+      <a:lightRig rig="threePt" dir="t"/>
+    </dgm:scene3d>
+    <dgm:sp3d/>
+    <dgm:txPr/>
+    <dgm:style>
+      <a:lnRef idx="2">
+        <a:scrgbClr r="0" g="0" b="0"/>
+      </a:lnRef>
+      <a:fillRef idx="1">
+        <a:scrgbClr r="0" g="0" b="0"/>
+      </a:fillRef>
+      <a:effectRef idx="0">
+        <a:scrgbClr r="0" g="0" b="0"/>
+      </a:effectRef>
+      <a:fontRef idx="minor">
+        <a:schemeClr val="lt1"/>
+      </a:fontRef>
+    </dgm:style>
+  </dgm:styleLbl>
+  <dgm:styleLbl name="node2">
+    <dgm:scene3d>
+      <a:camera prst="orthographicFront"/>
+      <a:lightRig rig="threePt" dir="t"/>
+    </dgm:scene3d>
+    <dgm:sp3d/>
+    <dgm:txPr/>
+    <dgm:style>
+      <a:lnRef idx="2">
+        <a:scrgbClr r="0" g="0" b="0"/>
+      </a:lnRef>
+      <a:fillRef idx="1">
+        <a:scrgbClr r="0" g="0" b="0"/>
+      </a:fillRef>
+      <a:effectRef idx="0">
+        <a:scrgbClr r="0" g="0" b="0"/>
+      </a:effectRef>
+      <a:fontRef idx="minor">
+        <a:schemeClr val="lt1"/>
+      </a:fontRef>
+    </dgm:style>
+  </dgm:styleLbl>
+  <dgm:styleLbl name="node3">
+    <dgm:scene3d>
+      <a:camera prst="orthographicFront"/>
+      <a:lightRig rig="threePt" dir="t"/>
+    </dgm:scene3d>
+    <dgm:sp3d/>
+    <dgm:txPr/>
+    <dgm:style>
+      <a:lnRef idx="2">
+        <a:scrgbClr r="0" g="0" b="0"/>
+      </a:lnRef>
+      <a:fillRef idx="1">
+        <a:scrgbClr r="0" g="0" b="0"/>
+      </a:fillRef>
+      <a:effectRef idx="0">
+        <a:scrgbClr r="0" g="0" b="0"/>
+      </a:effectRef>
+      <a:fontRef idx="minor">
+        <a:schemeClr val="lt1"/>
+      </a:fontRef>
+    </dgm:style>
+  </dgm:styleLbl>
+  <dgm:styleLbl name="node4">
+    <dgm:scene3d>
+      <a:camera prst="orthographicFront"/>
+      <a:lightRig rig="threePt" dir="t"/>
+    </dgm:scene3d>
+    <dgm:sp3d/>
+    <dgm:txPr/>
+    <dgm:style>
+      <a:lnRef idx="2">
+        <a:scrgbClr r="0" g="0" b="0"/>
+      </a:lnRef>
+      <a:fillRef idx="1">
+        <a:scrgbClr r="0" g="0" b="0"/>
+      </a:fillRef>
+      <a:effectRef idx="0">
+        <a:scrgbClr r="0" g="0" b="0"/>
+      </a:effectRef>
+      <a:fontRef idx="minor">
+        <a:schemeClr val="lt1"/>
+      </a:fontRef>
+    </dgm:style>
+  </dgm:styleLbl>
+  <dgm:styleLbl name="fgImgPlace1">
+    <dgm:scene3d>
+      <a:camera prst="orthographicFront"/>
+      <a:lightRig rig="threePt" dir="t"/>
+    </dgm:scene3d>
+    <dgm:sp3d/>
+    <dgm:txPr/>
+    <dgm:style>
+      <a:lnRef idx="2">
+        <a:scrgbClr r="0" g="0" b="0"/>
+      </a:lnRef>
+      <a:fillRef idx="1">
+        <a:scrgbClr r="0" g="0" b="0"/>
+      </a:fillRef>
+      <a:effectRef idx="0">
+        <a:scrgbClr r="0" g="0" b="0"/>
+      </a:effectRef>
+      <a:fontRef idx="minor"/>
+    </dgm:style>
+  </dgm:styleLbl>
+  <dgm:styleLbl name="alignImgPlace1">
+    <dgm:scene3d>
+      <a:camera prst="orthographicFront"/>
+      <a:lightRig rig="threePt" dir="t"/>
+    </dgm:scene3d>
+    <dgm:sp3d/>
+    <dgm:txPr/>
+    <dgm:style>
+      <a:lnRef idx="2">
+        <a:scrgbClr r="0" g="0" b="0"/>
+      </a:lnRef>
+      <a:fillRef idx="1">
+        <a:scrgbClr r="0" g="0" b="0"/>
+      </a:fillRef>
+      <a:effectRef idx="0">
+        <a:scrgbClr r="0" g="0" b="0"/>
+      </a:effectRef>
+      <a:fontRef idx="minor"/>
+    </dgm:style>
+  </dgm:styleLbl>
+  <dgm:styleLbl name="bgImgPlace1">
+    <dgm:scene3d>
+      <a:camera prst="orthographicFront"/>
+      <a:lightRig rig="threePt" dir="t"/>
+    </dgm:scene3d>
+    <dgm:sp3d/>
+    <dgm:txPr/>
+    <dgm:style>
+      <a:lnRef idx="2">
+        <a:scrgbClr r="0" g="0" b="0"/>
+      </a:lnRef>
+      <a:fillRef idx="1">
+        <a:scrgbClr r="0" g="0" b="0"/>
+      </a:fillRef>
+      <a:effectRef idx="0">
+        <a:scrgbClr r="0" g="0" b="0"/>
+      </a:effectRef>
+      <a:fontRef idx="minor"/>
+    </dgm:style>
+  </dgm:styleLbl>
+  <dgm:styleLbl name="sibTrans2D1">
+    <dgm:scene3d>
+      <a:camera prst="orthographicFront"/>
+      <a:lightRig rig="threePt" dir="t"/>
+    </dgm:scene3d>
+    <dgm:sp3d/>
+    <dgm:txPr/>
+    <dgm:style>
+      <a:lnRef idx="0">
+        <a:scrgbClr r="0" g="0" b="0"/>
+      </a:lnRef>
+      <a:fillRef idx="1">
+        <a:scrgbClr r="0" g="0" b="0"/>
+      </a:fillRef>
+      <a:effectRef idx="0">
+        <a:scrgbClr r="0" g="0" b="0"/>
+      </a:effectRef>
+      <a:fontRef idx="minor">
+        <a:schemeClr val="lt1"/>
+      </a:fontRef>
+    </dgm:style>
+  </dgm:styleLbl>
+  <dgm:styleLbl name="fgSibTrans2D1">
+    <dgm:scene3d>
+      <a:camera prst="orthographicFront"/>
+      <a:lightRig rig="threePt" dir="t"/>
+    </dgm:scene3d>
+    <dgm:sp3d/>
+    <dgm:txPr/>
+    <dgm:style>
+      <a:lnRef idx="0">
+        <a:scrgbClr r="0" g="0" b="0"/>
+      </a:lnRef>
+      <a:fillRef idx="1">
+        <a:scrgbClr r="0" g="0" b="0"/>
+      </a:fillRef>
+      <a:effectRef idx="0">
+        <a:scrgbClr r="0" g="0" b="0"/>
+      </a:effectRef>
+      <a:fontRef idx="minor">
+        <a:schemeClr val="lt1"/>
+      </a:fontRef>
+    </dgm:style>
+  </dgm:styleLbl>
+  <dgm:styleLbl name="bgSibTrans2D1">
+    <dgm:scene3d>
+      <a:camera prst="orthographicFront"/>
+      <a:lightRig rig="threePt" dir="t"/>
+    </dgm:scene3d>
+    <dgm:sp3d/>
+    <dgm:txPr/>
+    <dgm:style>
+      <a:lnRef idx="0">
+        <a:scrgbClr r="0" g="0" b="0"/>
+      </a:lnRef>
+      <a:fillRef idx="1">
+        <a:scrgbClr r="0" g="0" b="0"/>
+      </a:fillRef>
+      <a:effectRef idx="0">
+        <a:scrgbClr r="0" g="0" b="0"/>
+      </a:effectRef>
+      <a:fontRef idx="minor">
+        <a:schemeClr val="lt1"/>
+      </a:fontRef>
+    </dgm:style>
+  </dgm:styleLbl>
+  <dgm:styleLbl name="sibTrans1D1">
+    <dgm:scene3d>
+      <a:camera prst="orthographicFront"/>
+      <a:lightRig rig="threePt" dir="t"/>
+    </dgm:scene3d>
+    <dgm:sp3d/>
+    <dgm:txPr/>
+    <dgm:style>
+      <a:lnRef idx="1">
+        <a:scrgbClr r="0" g="0" b="0"/>
+      </a:lnRef>
+      <a:fillRef idx="0">
+        <a:scrgbClr r="0" g="0" b="0"/>
+      </a:fillRef>
+      <a:effectRef idx="0">
+        <a:scrgbClr r="0" g="0" b="0"/>
+      </a:effectRef>
+      <a:fontRef idx="minor"/>
+    </dgm:style>
+  </dgm:styleLbl>
+  <dgm:styleLbl name="callout">
+    <dgm:scene3d>
+      <a:camera prst="orthographicFront"/>
+      <a:lightRig rig="threePt" dir="t"/>
+    </dgm:scene3d>
+    <dgm:sp3d/>
+    <dgm:txPr/>
+    <dgm:style>
+      <a:lnRef idx="2">
+        <a:scrgbClr r="0" g="0" b="0"/>
+      </a:lnRef>
+      <a:fillRef idx="1">
+        <a:scrgbClr r="0" g="0" b="0"/>
+      </a:fillRef>
+      <a:effectRef idx="0">
+        <a:scrgbClr r="0" g="0" b="0"/>
+      </a:effectRef>
+      <a:fontRef idx="minor"/>
+    </dgm:style>
+  </dgm:styleLbl>
+  <dgm:styleLbl name="asst0">
+    <dgm:scene3d>
+      <a:camera prst="orthographicFront"/>
+      <a:lightRig rig="threePt" dir="t"/>
+    </dgm:scene3d>
+    <dgm:sp3d/>
+    <dgm:txPr/>
+    <dgm:style>
+      <a:lnRef idx="2">
+        <a:scrgbClr r="0" g="0" b="0"/>
+      </a:lnRef>
+      <a:fillRef idx="1">
+        <a:scrgbClr r="0" g="0" b="0"/>
+      </a:fillRef>
+      <a:effectRef idx="0">
+        <a:scrgbClr r="0" g="0" b="0"/>
+      </a:effectRef>
+      <a:fontRef idx="minor">
+        <a:schemeClr val="lt1"/>
+      </a:fontRef>
+    </dgm:style>
+  </dgm:styleLbl>
+  <dgm:styleLbl name="asst1">
+    <dgm:scene3d>
+      <a:camera prst="orthographicFront"/>
+      <a:lightRig rig="threePt" dir="t"/>
+    </dgm:scene3d>
+    <dgm:sp3d/>
+    <dgm:txPr/>
+    <dgm:style>
+      <a:lnRef idx="2">
+        <a:scrgbClr r="0" g="0" b="0"/>
+      </a:lnRef>
+      <a:fillRef idx="1">
+        <a:scrgbClr r="0" g="0" b="0"/>
+      </a:fillRef>
+      <a:effectRef idx="0">
+        <a:scrgbClr r="0" g="0" b="0"/>
+      </a:effectRef>
+      <a:fontRef idx="minor">
+        <a:schemeClr val="lt1"/>
+      </a:fontRef>
+    </dgm:style>
+  </dgm:styleLbl>
+  <dgm:styleLbl name="asst2">
+    <dgm:scene3d>
+      <a:camera prst="orthographicFront"/>
+      <a:lightRig rig="threePt" dir="t"/>
+    </dgm:scene3d>
+    <dgm:sp3d/>
+    <dgm:txPr/>
+    <dgm:style>
+      <a:lnRef idx="2">
+        <a:scrgbClr r="0" g="0" b="0"/>
+      </a:lnRef>
+      <a:fillRef idx="1">
+        <a:scrgbClr r="0" g="0" b="0"/>
+      </a:fillRef>
+      <a:effectRef idx="0">
+        <a:scrgbClr r="0" g="0" b="0"/>
+      </a:effectRef>
+      <a:fontRef idx="minor">
+        <a:schemeClr val="lt1"/>
+      </a:fontRef>
+    </dgm:style>
+  </dgm:styleLbl>
+  <dgm:styleLbl name="asst3">
+    <dgm:scene3d>
+      <a:camera prst="orthographicFront"/>
+      <a:lightRig rig="threePt" dir="t"/>
+    </dgm:scene3d>
+    <dgm:sp3d/>
+    <dgm:txPr/>
+    <dgm:style>
+      <a:lnRef idx="2">
+        <a:scrgbClr r="0" g="0" b="0"/>
+      </a:lnRef>
+      <a:fillRef idx="1">
+        <a:scrgbClr r="0" g="0" b="0"/>
+      </a:fillRef>
+      <a:effectRef idx="0">
+        <a:scrgbClr r="0" g="0" b="0"/>
+      </a:effectRef>
+      <a:fontRef idx="minor">
+        <a:schemeClr val="lt1"/>
+      </a:fontRef>
+    </dgm:style>
+  </dgm:styleLbl>
+  <dgm:styleLbl name="asst4">
+    <dgm:scene3d>
+      <a:camera prst="orthographicFront"/>
+      <a:lightRig rig="threePt" dir="t"/>
+    </dgm:scene3d>
+    <dgm:sp3d/>
+    <dgm:txPr/>
+    <dgm:style>
+      <a:lnRef idx="2">
+        <a:scrgbClr r="0" g="0" b="0"/>
+      </a:lnRef>
+      <a:fillRef idx="1">
+        <a:scrgbClr r="0" g="0" b="0"/>
+      </a:fillRef>
+      <a:effectRef idx="0">
+        <a:scrgbClr r="0" g="0" b="0"/>
+      </a:effectRef>
+      <a:fontRef idx="minor">
+        <a:schemeClr val="lt1"/>
+      </a:fontRef>
+    </dgm:style>
+  </dgm:styleLbl>
+  <dgm:styleLbl name="parChTrans2D1">
+    <dgm:scene3d>
+      <a:camera prst="orthographicFront"/>
+      <a:lightRig rig="threePt" dir="t"/>
+    </dgm:scene3d>
+    <dgm:sp3d/>
+    <dgm:txPr/>
+    <dgm:style>
+      <a:lnRef idx="2">
+        <a:scrgbClr r="0" g="0" b="0"/>
+      </a:lnRef>
+      <a:fillRef idx="1">
+        <a:scrgbClr r="0" g="0" b="0"/>
+      </a:fillRef>
+      <a:effectRef idx="0">
+        <a:scrgbClr r="0" g="0" b="0"/>
+      </a:effectRef>
+      <a:fontRef idx="minor">
+        <a:schemeClr val="lt1"/>
+      </a:fontRef>
+    </dgm:style>
+  </dgm:styleLbl>
+  <dgm:styleLbl name="parChTrans2D2">
+    <dgm:scene3d>
+      <a:camera prst="orthographicFront"/>
+      <a:lightRig rig="threePt" dir="t"/>
+    </dgm:scene3d>
+    <dgm:sp3d/>
+    <dgm:txPr/>
+    <dgm:style>
+      <a:lnRef idx="2">
+        <a:scrgbClr r="0" g="0" b="0"/>
+      </a:lnRef>
+      <a:fillRef idx="1">
+        <a:scrgbClr r="0" g="0" b="0"/>
+      </a:fillRef>
+      <a:effectRef idx="0">
+        <a:scrgbClr r="0" g="0" b="0"/>
+      </a:effectRef>
+      <a:fontRef idx="minor">
+        <a:schemeClr val="lt1"/>
+      </a:fontRef>
+    </dgm:style>
+  </dgm:styleLbl>
+  <dgm:styleLbl name="parChTrans2D3">
+    <dgm:scene3d>
+      <a:camera prst="orthographicFront"/>
+      <a:lightRig rig="threePt" dir="t"/>
+    </dgm:scene3d>
+    <dgm:sp3d/>
+    <dgm:txPr/>
+    <dgm:style>
+      <a:lnRef idx="2">
+        <a:scrgbClr r="0" g="0" b="0"/>
+      </a:lnRef>
+      <a:fillRef idx="1">
+        <a:scrgbClr r="0" g="0" b="0"/>
+      </a:fillRef>
+      <a:effectRef idx="0">
+        <a:scrgbClr r="0" g="0" b="0"/>
+      </a:effectRef>
+      <a:fontRef idx="minor">
+        <a:schemeClr val="lt1"/>
+      </a:fontRef>
+    </dgm:style>
+  </dgm:styleLbl>
+  <dgm:styleLbl name="parChTrans2D4">
+    <dgm:scene3d>
+      <a:camera prst="orthographicFront"/>
+      <a:lightRig rig="threePt" dir="t"/>
+    </dgm:scene3d>
+    <dgm:sp3d/>
+    <dgm:txPr/>
+    <dgm:style>
+      <a:lnRef idx="2">
+        <a:scrgbClr r="0" g="0" b="0"/>
+      </a:lnRef>
+      <a:fillRef idx="1">
+        <a:scrgbClr r="0" g="0" b="0"/>
+      </a:fillRef>
+      <a:effectRef idx="0">
+        <a:scrgbClr r="0" g="0" b="0"/>
+      </a:effectRef>
+      <a:fontRef idx="minor">
+        <a:schemeClr val="lt1"/>
+      </a:fontRef>
+    </dgm:style>
+  </dgm:styleLbl>
+  <dgm:styleLbl name="parChTrans1D1">
+    <dgm:scene3d>
+      <a:camera prst="orthographicFront"/>
+      <a:lightRig rig="threePt" dir="t"/>
+    </dgm:scene3d>
+    <dgm:sp3d/>
+    <dgm:txPr/>
+    <dgm:style>
+      <a:lnRef idx="2">
+        <a:scrgbClr r="0" g="0" b="0"/>
+      </a:lnRef>
+      <a:fillRef idx="0">
+        <a:scrgbClr r="0" g="0" b="0"/>
+      </a:fillRef>
+      <a:effectRef idx="0">
+        <a:scrgbClr r="0" g="0" b="0"/>
+      </a:effectRef>
+      <a:fontRef idx="minor"/>
+    </dgm:style>
+  </dgm:styleLbl>
+  <dgm:styleLbl name="parChTrans1D2">
+    <dgm:scene3d>
+      <a:camera prst="orthographicFront"/>
+      <a:lightRig rig="threePt" dir="t"/>
+    </dgm:scene3d>
+    <dgm:sp3d/>
+    <dgm:txPr/>
+    <dgm:style>
+      <a:lnRef idx="2">
+        <a:scrgbClr r="0" g="0" b="0"/>
+      </a:lnRef>
+      <a:fillRef idx="0">
+        <a:scrgbClr r="0" g="0" b="0"/>
+      </a:fillRef>
+      <a:effectRef idx="0">
+        <a:scrgbClr r="0" g="0" b="0"/>
+      </a:effectRef>
+      <a:fontRef idx="minor"/>
+    </dgm:style>
+  </dgm:styleLbl>
+  <dgm:styleLbl name="parChTrans1D3">
+    <dgm:scene3d>
+      <a:camera prst="orthographicFront"/>
+      <a:lightRig rig="threePt" dir="t"/>
+    </dgm:scene3d>
+    <dgm:sp3d/>
+    <dgm:txPr/>
+    <dgm:style>
+      <a:lnRef idx="2">
+        <a:scrgbClr r="0" g="0" b="0"/>
+      </a:lnRef>
+      <a:fillRef idx="0">
+        <a:scrgbClr r="0" g="0" b="0"/>
+      </a:fillRef>
+      <a:effectRef idx="0">
+        <a:scrgbClr r="0" g="0" b="0"/>
+      </a:effectRef>
+      <a:fontRef idx="minor"/>
+    </dgm:style>
+  </dgm:styleLbl>
+  <dgm:styleLbl name="parChTrans1D4">
+    <dgm:scene3d>
+      <a:camera prst="orthographicFront"/>
+      <a:lightRig rig="threePt" dir="t"/>
+    </dgm:scene3d>
+    <dgm:sp3d/>
+    <dgm:txPr/>
+    <dgm:style>
+      <a:lnRef idx="2">
+        <a:scrgbClr r="0" g="0" b="0"/>
+      </a:lnRef>
+      <a:fillRef idx="0">
+        <a:scrgbClr r="0" g="0" b="0"/>
+      </a:fillRef>
+      <a:effectRef idx="0">
+        <a:scrgbClr r="0" g="0" b="0"/>
+      </a:effectRef>
+      <a:fontRef idx="minor"/>
+    </dgm:style>
+  </dgm:styleLbl>
+  <dgm:styleLbl name="fgAcc1">
+    <dgm:scene3d>
+      <a:camera prst="orthographicFront"/>
+      <a:lightRig rig="threePt" dir="t"/>
+    </dgm:scene3d>
+    <dgm:sp3d/>
+    <dgm:txPr/>
+    <dgm:style>
+      <a:lnRef idx="2">
+        <a:scrgbClr r="0" g="0" b="0"/>
+      </a:lnRef>
+      <a:fillRef idx="1">
+        <a:scrgbClr r="0" g="0" b="0"/>
+      </a:fillRef>
+      <a:effectRef idx="0">
+        <a:scrgbClr r="0" g="0" b="0"/>
+      </a:effectRef>
+      <a:fontRef idx="minor"/>
+    </dgm:style>
+  </dgm:styleLbl>
+  <dgm:styleLbl name="conFgAcc1">
+    <dgm:scene3d>
+      <a:camera prst="orthographicFront"/>
+      <a:lightRig rig="threePt" dir="t"/>
+    </dgm:scene3d>
+    <dgm:sp3d/>
+    <dgm:txPr/>
+    <dgm:style>
+      <a:lnRef idx="2">
+        <a:scrgbClr r="0" g="0" b="0"/>
+      </a:lnRef>
+      <a:fillRef idx="1">
+        <a:scrgbClr r="0" g="0" b="0"/>
+      </a:fillRef>
+      <a:effectRef idx="0">
+        <a:scrgbClr r="0" g="0" b="0"/>
+      </a:effectRef>
+      <a:fontRef idx="minor"/>
+    </dgm:style>
+  </dgm:styleLbl>
+  <dgm:styleLbl name="alignAcc1">
+    <dgm:scene3d>
+      <a:camera prst="orthographicFront"/>
+      <a:lightRig rig="threePt" dir="t"/>
+    </dgm:scene3d>
+    <dgm:sp3d/>
+    <dgm:txPr/>
+    <dgm:style>
+      <a:lnRef idx="2">
+        <a:scrgbClr r="0" g="0" b="0"/>
+      </a:lnRef>
+      <a:fillRef idx="1">
+        <a:scrgbClr r="0" g="0" b="0"/>
+      </a:fillRef>
+      <a:effectRef idx="0">
+        <a:scrgbClr r="0" g="0" b="0"/>
+      </a:effectRef>
+      <a:fontRef idx="minor"/>
+    </dgm:style>
+  </dgm:styleLbl>
+  <dgm:styleLbl name="trAlignAcc1">
+    <dgm:scene3d>
+      <a:camera prst="orthographicFront"/>
+      <a:lightRig rig="threePt" dir="t"/>
+    </dgm:scene3d>
+    <dgm:sp3d/>
+    <dgm:txPr/>
+    <dgm:style>
+      <a:lnRef idx="1">
+        <a:scrgbClr r="0" g="0" b="0"/>
+      </a:lnRef>
+      <a:fillRef idx="1">
+        <a:scrgbClr r="0" g="0" b="0"/>
+      </a:fillRef>
+      <a:effectRef idx="0">
+        <a:scrgbClr r="0" g="0" b="0"/>
+      </a:effectRef>
+      <a:fontRef idx="minor"/>
+    </dgm:style>
+  </dgm:styleLbl>
+  <dgm:styleLbl name="bgAcc1">
+    <dgm:scene3d>
+      <a:camera prst="orthographicFront"/>
+      <a:lightRig rig="threePt" dir="t"/>
+    </dgm:scene3d>
+    <dgm:sp3d/>
+    <dgm:txPr/>
+    <dgm:style>
+      <a:lnRef idx="2">
+        <a:scrgbClr r="0" g="0" b="0"/>
+      </a:lnRef>
+      <a:fillRef idx="1">
+        <a:scrgbClr r="0" g="0" b="0"/>
+      </a:fillRef>
+      <a:effectRef idx="0">
+        <a:scrgbClr r="0" g="0" b="0"/>
+      </a:effectRef>
+      <a:fontRef idx="minor"/>
+    </dgm:style>
+  </dgm:styleLbl>
+  <dgm:styleLbl name="solidFgAcc1">
+    <dgm:scene3d>
+      <a:camera prst="orthographicFront"/>
+      <a:lightRig rig="threePt" dir="t"/>
+    </dgm:scene3d>
+    <dgm:sp3d/>
+    <dgm:txPr/>
+    <dgm:style>
+      <a:lnRef idx="2">
+        <a:scrgbClr r="0" g="0" b="0"/>
+      </a:lnRef>
+      <a:fillRef idx="1">
+        <a:scrgbClr r="0" g="0" b="0"/>
+      </a:fillRef>
+      <a:effectRef idx="0">
+        <a:scrgbClr r="0" g="0" b="0"/>
+      </a:effectRef>
+      <a:fontRef idx="minor"/>
+    </dgm:style>
+  </dgm:styleLbl>
+  <dgm:styleLbl name="solidAlignAcc1">
+    <dgm:scene3d>
+      <a:camera prst="orthographicFront"/>
+      <a:lightRig rig="threePt" dir="t"/>
+    </dgm:scene3d>
+    <dgm:sp3d/>
+    <dgm:txPr/>
+    <dgm:style>
+      <a:lnRef idx="2">
+        <a:scrgbClr r="0" g="0" b="0"/>
+      </a:lnRef>
+      <a:fillRef idx="1">
+        <a:scrgbClr r="0" g="0" b="0"/>
+      </a:fillRef>
+      <a:effectRef idx="0">
+        <a:scrgbClr r="0" g="0" b="0"/>
+      </a:effectRef>
+      <a:fontRef idx="minor"/>
+    </dgm:style>
+  </dgm:styleLbl>
+  <dgm:styleLbl name="solidBgAcc1">
+    <dgm:scene3d>
+      <a:camera prst="orthographicFront"/>
+      <a:lightRig rig="threePt" dir="t"/>
+    </dgm:scene3d>
+    <dgm:sp3d/>
+    <dgm:txPr/>
+    <dgm:style>
+      <a:lnRef idx="2">
+        <a:scrgbClr r="0" g="0" b="0"/>
+      </a:lnRef>
+      <a:fillRef idx="1">
+        <a:scrgbClr r="0" g="0" b="0"/>
+      </a:fillRef>
+      <a:effectRef idx="0">
+        <a:scrgbClr r="0" g="0" b="0"/>
+      </a:effectRef>
+      <a:fontRef idx="minor"/>
+    </dgm:style>
+  </dgm:styleLbl>
+  <dgm:styleLbl name="fgAccFollowNode1">
+    <dgm:scene3d>
+      <a:camera prst="orthographicFront"/>
+      <a:lightRig rig="threePt" dir="t"/>
+    </dgm:scene3d>
+    <dgm:sp3d/>
+    <dgm:txPr/>
+    <dgm:style>
+      <a:lnRef idx="2">
+        <a:scrgbClr r="0" g="0" b="0"/>
+      </a:lnRef>
+      <a:fillRef idx="1">
+        <a:scrgbClr r="0" g="0" b="0"/>
+      </a:fillRef>
+      <a:effectRef idx="0">
+        <a:scrgbClr r="0" g="0" b="0"/>
+      </a:effectRef>
+      <a:fontRef idx="minor"/>
+    </dgm:style>
+  </dgm:styleLbl>
+  <dgm:styleLbl name="alignAccFollowNode1">
+    <dgm:scene3d>
+      <a:camera prst="orthographicFront"/>
+      <a:lightRig rig="threePt" dir="t"/>
+    </dgm:scene3d>
+    <dgm:sp3d/>
+    <dgm:txPr/>
+    <dgm:style>
+      <a:lnRef idx="2">
+        <a:scrgbClr r="0" g="0" b="0"/>
+      </a:lnRef>
+      <a:fillRef idx="1">
+        <a:scrgbClr r="0" g="0" b="0"/>
+      </a:fillRef>
+      <a:effectRef idx="0">
+        <a:scrgbClr r="0" g="0" b="0"/>
+      </a:effectRef>
+      <a:fontRef idx="minor"/>
+    </dgm:style>
+  </dgm:styleLbl>
+  <dgm:styleLbl name="bgAccFollowNode1">
+    <dgm:scene3d>
+      <a:camera prst="orthographicFront"/>
+      <a:lightRig rig="threePt" dir="t"/>
+    </dgm:scene3d>
+    <dgm:sp3d/>
+    <dgm:txPr/>
+    <dgm:style>
+      <a:lnRef idx="2">
+        <a:scrgbClr r="0" g="0" b="0"/>
+      </a:lnRef>
+      <a:fillRef idx="1">
+        <a:scrgbClr r="0" g="0" b="0"/>
+      </a:fillRef>
+      <a:effectRef idx="0">
+        <a:scrgbClr r="0" g="0" b="0"/>
+      </a:effectRef>
+      <a:fontRef idx="minor"/>
+    </dgm:style>
+  </dgm:styleLbl>
+  <dgm:styleLbl name="fgAcc0">
+    <dgm:scene3d>
+      <a:camera prst="orthographicFront"/>
+      <a:lightRig rig="threePt" dir="t"/>
+    </dgm:scene3d>
+    <dgm:sp3d/>
+    <dgm:txPr/>
+    <dgm:style>
+      <a:lnRef idx="2">
+        <a:scrgbClr r="0" g="0" b="0"/>
+      </a:lnRef>
+      <a:fillRef idx="1">
+        <a:scrgbClr r="0" g="0" b="0"/>
+      </a:fillRef>
+      <a:effectRef idx="0">
+        <a:scrgbClr r="0" g="0" b="0"/>
+      </a:effectRef>
+      <a:fontRef idx="minor"/>
+    </dgm:style>
+  </dgm:styleLbl>
+  <dgm:styleLbl name="fgAcc2">
+    <dgm:scene3d>
+      <a:camera prst="orthographicFront"/>
+      <a:lightRig rig="threePt" dir="t"/>
+    </dgm:scene3d>
+    <dgm:sp3d/>
+    <dgm:txPr/>
+    <dgm:style>
+      <a:lnRef idx="2">
+        <a:scrgbClr r="0" g="0" b="0"/>
+      </a:lnRef>
+      <a:fillRef idx="1">
+        <a:scrgbClr r="0" g="0" b="0"/>
+      </a:fillRef>
+      <a:effectRef idx="0">
+        <a:scrgbClr r="0" g="0" b="0"/>
+      </a:effectRef>
+      <a:fontRef idx="minor"/>
+    </dgm:style>
+  </dgm:styleLbl>
+  <dgm:styleLbl name="fgAcc3">
+    <dgm:scene3d>
+      <a:camera prst="orthographicFront"/>
+      <a:lightRig rig="threePt" dir="t"/>
+    </dgm:scene3d>
+    <dgm:sp3d/>
+    <dgm:txPr/>
+    <dgm:style>
+      <a:lnRef idx="2">
+        <a:scrgbClr r="0" g="0" b="0"/>
+      </a:lnRef>
+      <a:fillRef idx="1">
+        <a:scrgbClr r="0" g="0" b="0"/>
+      </a:fillRef>
+      <a:effectRef idx="0">
+        <a:scrgbClr r="0" g="0" b="0"/>
+      </a:effectRef>
+      <a:fontRef idx="minor"/>
+    </dgm:style>
+  </dgm:styleLbl>
+  <dgm:styleLbl name="fgAcc4">
+    <dgm:scene3d>
+      <a:camera prst="orthographicFront"/>
+      <a:lightRig rig="threePt" dir="t"/>
+    </dgm:scene3d>
+    <dgm:sp3d/>
+    <dgm:txPr/>
+    <dgm:style>
+      <a:lnRef idx="2">
+        <a:scrgbClr r="0" g="0" b="0"/>
+      </a:lnRef>
+      <a:fillRef idx="1">
+        <a:scrgbClr r="0" g="0" b="0"/>
+      </a:fillRef>
+      <a:effectRef idx="0">
+        <a:scrgbClr r="0" g="0" b="0"/>
+      </a:effectRef>
+      <a:fontRef idx="minor"/>
+    </dgm:style>
+  </dgm:styleLbl>
+  <dgm:styleLbl name="bgShp">
+    <dgm:scene3d>
+      <a:camera prst="orthographicFront"/>
+      <a:lightRig rig="threePt" dir="t"/>
+    </dgm:scene3d>
+    <dgm:sp3d/>
+    <dgm:txPr/>
+    <dgm:style>
+      <a:lnRef idx="0">
+        <a:scrgbClr r="0" g="0" b="0"/>
+      </a:lnRef>
+      <a:fillRef idx="1">
+        <a:scrgbClr r="0" g="0" b="0"/>
+      </a:fillRef>
+      <a:effectRef idx="0">
+        <a:scrgbClr r="0" g="0" b="0"/>
+      </a:effectRef>
+      <a:fontRef idx="minor"/>
+    </dgm:style>
+  </dgm:styleLbl>
+  <dgm:styleLbl name="dkBgShp">
+    <dgm:scene3d>
+      <a:camera prst="orthographicFront"/>
+      <a:lightRig rig="threePt" dir="t"/>
+    </dgm:scene3d>
+    <dgm:sp3d/>
+    <dgm:txPr/>
+    <dgm:style>
+      <a:lnRef idx="0">
+        <a:scrgbClr r="0" g="0" b="0"/>
+      </a:lnRef>
+      <a:fillRef idx="1">
+        <a:scrgbClr r="0" g="0" b="0"/>
+      </a:fillRef>
+      <a:effectRef idx="0">
+        <a:scrgbClr r="0" g="0" b="0"/>
+      </a:effectRef>
+      <a:fontRef idx="minor"/>
+    </dgm:style>
+  </dgm:styleLbl>
+  <dgm:styleLbl name="trBgShp">
+    <dgm:scene3d>
+      <a:camera prst="orthographicFront"/>
+      <a:lightRig rig="threePt" dir="t"/>
+    </dgm:scene3d>
+    <dgm:sp3d/>
+    <dgm:txPr/>
+    <dgm:style>
+      <a:lnRef idx="0">
+        <a:scrgbClr r="0" g="0" b="0"/>
+      </a:lnRef>
+      <a:fillRef idx="1">
+        <a:scrgbClr r="0" g="0" b="0"/>
+      </a:fillRef>
+      <a:effectRef idx="0">
+        <a:scrgbClr r="0" g="0" b="0"/>
+      </a:effectRef>
+      <a:fontRef idx="minor"/>
+    </dgm:style>
+  </dgm:styleLbl>
+  <dgm:styleLbl name="fgShp">
+    <dgm:scene3d>
+      <a:camera prst="orthographicFront"/>
+      <a:lightRig rig="threePt" dir="t"/>
+    </dgm:scene3d>
+    <dgm:sp3d/>
+    <dgm:txPr/>
+    <dgm:style>
+      <a:lnRef idx="2">
+        <a:scrgbClr r="0" g="0" b="0"/>
+      </a:lnRef>
+      <a:fillRef idx="1">
+        <a:scrgbClr r="0" g="0" b="0"/>
+      </a:fillRef>
+      <a:effectRef idx="0">
+        <a:scrgbClr r="0" g="0" b="0"/>
+      </a:effectRef>
+      <a:fontRef idx="minor"/>
+    </dgm:style>
+  </dgm:styleLbl>
+  <dgm:styleLbl name="revTx">
+    <dgm:scene3d>
+      <a:camera prst="orthographicFront"/>
+      <a:lightRig rig="threePt" dir="t"/>
+    </dgm:scene3d>
+    <dgm:sp3d/>
+    <dgm:txPr/>
+    <dgm:style>
+      <a:lnRef idx="0">
+        <a:scrgbClr r="0" g="0" b="0"/>
+      </a:lnRef>
+      <a:fillRef idx="0">
+        <a:scrgbClr r="0" g="0" b="0"/>
+      </a:fillRef>
+      <a:effectRef idx="0">
+        <a:scrgbClr r="0" g="0" b="0"/>
+      </a:effectRef>
+      <a:fontRef idx="minor"/>
+    </dgm:style>
+  </dgm:styleLbl>
+</dgm:styleDef>
+</file>
+
 <file path=word/glossary/document.xml><?xml version="1.0" encoding="utf-8"?>
 <w:glossaryDocument xmlns:wpc="http://schemas.microsoft.com/office/word/2010/wordprocessingCanvas" xmlns:mc="http://schemas.openxmlformats.org/markup-compatibility/2006" xmlns:o="urn:schemas-microsoft-com:office:office" xmlns:r="http://schemas.openxmlformats.org/officeDocument/2006/relationships" xmlns:m="http://schemas.openxmlformats.org/officeDocument/2006/math" xmlns:v="urn:schemas-microsoft-com:vml" xmlns:wp14="http://schemas.microsoft.com/office/word/2010/wordprocessingDrawing" xmlns:wp="http://schemas.openxmlformats.org/drawingml/2006/wordprocessingDrawing" xmlns:w10="urn:schemas-microsoft-com:office:word" xmlns:w="http://schemas.openxmlformats.org/wordprocessingml/2006/main" xmlns:w14="http://schemas.microsoft.com/office/word/2010/wordml" xmlns:w15="http://schemas.microsoft.com/office/word/2012/wordml" xmlns:wpg="http://schemas.microsoft.com/office/word/2010/wordprocessingGroup" xmlns:wpi="http://schemas.microsoft.com/office/word/2010/wordprocessingInk" xmlns:wne="http://schemas.microsoft.com/office/word/2006/wordml" xmlns:wps="http://schemas.microsoft.com/office/word/2010/wordprocessingShape" mc:Ignorable="w14 w15 wp14"/>
 </file>
@@ -11018,7 +13688,7 @@
 </file>
 
 <file path=customXml/itemProps1.xml><?xml version="1.0" encoding="utf-8"?>
-<ds:datastoreItem xmlns:ds="http://schemas.openxmlformats.org/officeDocument/2006/customXml" ds:itemID="{55B9F95D-4353-4E6F-A480-577E74C28DE6}">
+<ds:datastoreItem xmlns:ds="http://schemas.openxmlformats.org/officeDocument/2006/customXml" ds:itemID="{8491C8CE-9BB6-488C-B76F-34E8280B5D1C}">
   <ds:schemaRefs>
     <ds:schemaRef ds:uri="http://schemas.openxmlformats.org/officeDocument/2006/bibliography"/>
   </ds:schemaRefs>

</xml_diff>

<commit_message>
just done the 2d detection part in bab 2
</commit_message>
<xml_diff>
--- a/DeanZakaHidayat.docx
+++ b/DeanZakaHidayat.docx
@@ -3723,7 +3723,111 @@
         <w:t>System Requirement</w:t>
       </w:r>
       <w:r>
-        <w:t>: menentukan spesifikasi sistem dengan melakukan studi literatur dan pengamatan pada aplikasi yang sudah ada.</w:t>
+        <w:t xml:space="preserve">: </w:t>
+      </w:r>
+      <w:proofErr w:type="spellStart"/>
+      <w:r>
+        <w:t>menentukan</w:t>
+      </w:r>
+      <w:proofErr w:type="spellEnd"/>
+      <w:r>
+        <w:t xml:space="preserve"> </w:t>
+      </w:r>
+      <w:proofErr w:type="spellStart"/>
+      <w:r>
+        <w:t>spesifikasi</w:t>
+      </w:r>
+      <w:proofErr w:type="spellEnd"/>
+      <w:r>
+        <w:t xml:space="preserve"> </w:t>
+      </w:r>
+      <w:proofErr w:type="spellStart"/>
+      <w:r>
+        <w:t>sistem</w:t>
+      </w:r>
+      <w:proofErr w:type="spellEnd"/>
+      <w:r>
+        <w:t xml:space="preserve"> </w:t>
+      </w:r>
+      <w:proofErr w:type="spellStart"/>
+      <w:r>
+        <w:t>dengan</w:t>
+      </w:r>
+      <w:proofErr w:type="spellEnd"/>
+      <w:r>
+        <w:t xml:space="preserve"> </w:t>
+      </w:r>
+      <w:proofErr w:type="spellStart"/>
+      <w:r>
+        <w:t>melakukan</w:t>
+      </w:r>
+      <w:proofErr w:type="spellEnd"/>
+      <w:r>
+        <w:t xml:space="preserve"> </w:t>
+      </w:r>
+      <w:proofErr w:type="spellStart"/>
+      <w:r>
+        <w:t>studi</w:t>
+      </w:r>
+      <w:proofErr w:type="spellEnd"/>
+      <w:r>
+        <w:t xml:space="preserve"> </w:t>
+      </w:r>
+      <w:proofErr w:type="spellStart"/>
+      <w:r>
+        <w:t>literatur</w:t>
+      </w:r>
+      <w:proofErr w:type="spellEnd"/>
+      <w:r>
+        <w:t xml:space="preserve"> </w:t>
+      </w:r>
+      <w:proofErr w:type="spellStart"/>
+      <w:r>
+        <w:t>dan</w:t>
+      </w:r>
+      <w:proofErr w:type="spellEnd"/>
+      <w:r>
+        <w:t xml:space="preserve"> </w:t>
+      </w:r>
+      <w:proofErr w:type="spellStart"/>
+      <w:r>
+        <w:t>pengamatan</w:t>
+      </w:r>
+      <w:proofErr w:type="spellEnd"/>
+      <w:r>
+        <w:t xml:space="preserve"> </w:t>
+      </w:r>
+      <w:proofErr w:type="spellStart"/>
+      <w:r>
+        <w:t>pada</w:t>
+      </w:r>
+      <w:proofErr w:type="spellEnd"/>
+      <w:r>
+        <w:t xml:space="preserve"> </w:t>
+      </w:r>
+      <w:proofErr w:type="spellStart"/>
+      <w:r>
+        <w:t>aplikasi</w:t>
+      </w:r>
+      <w:proofErr w:type="spellEnd"/>
+      <w:r>
+        <w:t xml:space="preserve"> yang </w:t>
+      </w:r>
+      <w:proofErr w:type="spellStart"/>
+      <w:r>
+        <w:t>sudah</w:t>
+      </w:r>
+      <w:proofErr w:type="spellEnd"/>
+      <w:r>
+        <w:t xml:space="preserve"> </w:t>
+      </w:r>
+      <w:proofErr w:type="spellStart"/>
+      <w:r>
+        <w:t>ada</w:t>
+      </w:r>
+      <w:proofErr w:type="spellEnd"/>
+      <w:r>
+        <w:t>.</w:t>
       </w:r>
     </w:p>
     <w:p>
@@ -3742,7 +3846,31 @@
         <w:t>System and Software Design</w:t>
       </w:r>
       <w:r>
-        <w:t xml:space="preserve">: merancang simulasi algoritma </w:t>
+        <w:t xml:space="preserve">: </w:t>
+      </w:r>
+      <w:proofErr w:type="spellStart"/>
+      <w:r>
+        <w:t>merancang</w:t>
+      </w:r>
+      <w:proofErr w:type="spellEnd"/>
+      <w:r>
+        <w:t xml:space="preserve"> </w:t>
+      </w:r>
+      <w:proofErr w:type="spellStart"/>
+      <w:r>
+        <w:t>simulasi</w:t>
+      </w:r>
+      <w:proofErr w:type="spellEnd"/>
+      <w:r>
+        <w:t xml:space="preserve"> </w:t>
+      </w:r>
+      <w:proofErr w:type="spellStart"/>
+      <w:r>
+        <w:t>algoritma</w:t>
+      </w:r>
+      <w:proofErr w:type="spellEnd"/>
+      <w:r>
+        <w:t xml:space="preserve"> </w:t>
       </w:r>
       <w:r>
         <w:rPr>
@@ -3770,7 +3898,79 @@
         <w:t>Implementation</w:t>
       </w:r>
       <w:r>
-        <w:t>: mengimplementasikan rancangan simulasi, yaitu dengan membuat alat yang diintegrasikan dengan sensor.</w:t>
+        <w:t xml:space="preserve">: </w:t>
+      </w:r>
+      <w:proofErr w:type="spellStart"/>
+      <w:r>
+        <w:t>mengimplementasikan</w:t>
+      </w:r>
+      <w:proofErr w:type="spellEnd"/>
+      <w:r>
+        <w:t xml:space="preserve"> </w:t>
+      </w:r>
+      <w:proofErr w:type="spellStart"/>
+      <w:r>
+        <w:t>rancangan</w:t>
+      </w:r>
+      <w:proofErr w:type="spellEnd"/>
+      <w:r>
+        <w:t xml:space="preserve"> </w:t>
+      </w:r>
+      <w:proofErr w:type="spellStart"/>
+      <w:r>
+        <w:t>simulasi</w:t>
+      </w:r>
+      <w:proofErr w:type="spellEnd"/>
+      <w:r>
+        <w:t xml:space="preserve">, </w:t>
+      </w:r>
+      <w:proofErr w:type="spellStart"/>
+      <w:r>
+        <w:t>yaitu</w:t>
+      </w:r>
+      <w:proofErr w:type="spellEnd"/>
+      <w:r>
+        <w:t xml:space="preserve"> </w:t>
+      </w:r>
+      <w:proofErr w:type="spellStart"/>
+      <w:r>
+        <w:t>dengan</w:t>
+      </w:r>
+      <w:proofErr w:type="spellEnd"/>
+      <w:r>
+        <w:t xml:space="preserve"> </w:t>
+      </w:r>
+      <w:proofErr w:type="spellStart"/>
+      <w:r>
+        <w:t>membuat</w:t>
+      </w:r>
+      <w:proofErr w:type="spellEnd"/>
+      <w:r>
+        <w:t xml:space="preserve"> </w:t>
+      </w:r>
+      <w:proofErr w:type="spellStart"/>
+      <w:r>
+        <w:t>alat</w:t>
+      </w:r>
+      <w:proofErr w:type="spellEnd"/>
+      <w:r>
+        <w:t xml:space="preserve"> yang </w:t>
+      </w:r>
+      <w:proofErr w:type="spellStart"/>
+      <w:r>
+        <w:t>diintegrasikan</w:t>
+      </w:r>
+      <w:proofErr w:type="spellEnd"/>
+      <w:r>
+        <w:t xml:space="preserve"> </w:t>
+      </w:r>
+      <w:proofErr w:type="spellStart"/>
+      <w:r>
+        <w:t>dengan</w:t>
+      </w:r>
+      <w:proofErr w:type="spellEnd"/>
+      <w:r>
+        <w:t xml:space="preserve"> sensor.</w:t>
       </w:r>
     </w:p>
     <w:p>
@@ -3789,7 +3989,47 @@
         <w:t>Testing</w:t>
       </w:r>
       <w:r>
-        <w:t>: melakukan pengujian terhadap performa alat.</w:t>
+        <w:t xml:space="preserve">: </w:t>
+      </w:r>
+      <w:proofErr w:type="spellStart"/>
+      <w:r>
+        <w:t>melakukan</w:t>
+      </w:r>
+      <w:proofErr w:type="spellEnd"/>
+      <w:r>
+        <w:t xml:space="preserve"> </w:t>
+      </w:r>
+      <w:proofErr w:type="spellStart"/>
+      <w:r>
+        <w:t>pengujian</w:t>
+      </w:r>
+      <w:proofErr w:type="spellEnd"/>
+      <w:r>
+        <w:t xml:space="preserve"> </w:t>
+      </w:r>
+      <w:proofErr w:type="spellStart"/>
+      <w:r>
+        <w:t>terhadap</w:t>
+      </w:r>
+      <w:proofErr w:type="spellEnd"/>
+      <w:r>
+        <w:t xml:space="preserve"> </w:t>
+      </w:r>
+      <w:proofErr w:type="spellStart"/>
+      <w:r>
+        <w:t>performa</w:t>
+      </w:r>
+      <w:proofErr w:type="spellEnd"/>
+      <w:r>
+        <w:t xml:space="preserve"> </w:t>
+      </w:r>
+      <w:proofErr w:type="spellStart"/>
+      <w:r>
+        <w:t>alat</w:t>
+      </w:r>
+      <w:proofErr w:type="spellEnd"/>
+      <w:r>
+        <w:t>.</w:t>
       </w:r>
     </w:p>
     <w:p>
@@ -3801,15 +4041,46 @@
         </w:numPr>
         <w:ind w:left="426"/>
       </w:pPr>
+      <w:proofErr w:type="spellStart"/>
       <w:r>
         <w:rPr>
           <w:i/>
         </w:rPr>
         <w:t>Analisis</w:t>
       </w:r>
-      <w:r>
-        <w:t>: analisis hasil pengujian sistem</w:t>
-      </w:r>
+      <w:proofErr w:type="spellEnd"/>
+      <w:r>
+        <w:t xml:space="preserve">: </w:t>
+      </w:r>
+      <w:proofErr w:type="spellStart"/>
+      <w:r>
+        <w:t>analisis</w:t>
+      </w:r>
+      <w:proofErr w:type="spellEnd"/>
+      <w:r>
+        <w:t xml:space="preserve"> </w:t>
+      </w:r>
+      <w:proofErr w:type="spellStart"/>
+      <w:r>
+        <w:t>hasil</w:t>
+      </w:r>
+      <w:proofErr w:type="spellEnd"/>
+      <w:r>
+        <w:t xml:space="preserve"> </w:t>
+      </w:r>
+      <w:proofErr w:type="spellStart"/>
+      <w:r>
+        <w:t>pengujian</w:t>
+      </w:r>
+      <w:proofErr w:type="spellEnd"/>
+      <w:r>
+        <w:t xml:space="preserve"> </w:t>
+      </w:r>
+      <w:proofErr w:type="spellStart"/>
+      <w:r>
+        <w:t>sistem</w:t>
+      </w:r>
+      <w:proofErr w:type="spellEnd"/>
       <w:r>
         <w:rPr>
           <w:lang w:val="id-ID"/>
@@ -4229,7 +4500,7 @@
             <w:fldChar w:fldCharType="begin"/>
           </w:r>
           <w:r>
-            <w:instrText xml:space="preserve"> CITATION LiW07 \l 1057 </w:instrText>
+            <w:instrText xml:space="preserve">CITATION LiW07 \l 1057 </w:instrText>
           </w:r>
           <w:r>
             <w:fldChar w:fldCharType="separate"/>
@@ -4319,8 +4590,13 @@
         </w:rPr>
       </w:pPr>
       <w:bookmarkStart w:id="24" w:name="_Toc406640860"/>
-      <w:r>
-        <w:t xml:space="preserve">Gambar </w:t>
+      <w:proofErr w:type="spellStart"/>
+      <w:r>
+        <w:t>Gambar</w:t>
+      </w:r>
+      <w:proofErr w:type="spellEnd"/>
+      <w:r>
+        <w:t xml:space="preserve"> </w:t>
       </w:r>
       <w:r>
         <w:fldChar w:fldCharType="begin"/>
@@ -4700,8 +4976,13 @@
         </w:rPr>
       </w:pPr>
       <w:bookmarkStart w:id="25" w:name="_Toc406640861"/>
-      <w:r>
-        <w:t xml:space="preserve">Gambar </w:t>
+      <w:proofErr w:type="spellStart"/>
+      <w:r>
+        <w:t>Gambar</w:t>
+      </w:r>
+      <w:proofErr w:type="spellEnd"/>
+      <w:r>
+        <w:t xml:space="preserve"> </w:t>
       </w:r>
       <w:r>
         <w:fldChar w:fldCharType="begin"/>
@@ -4734,7 +5015,13 @@
         <w:pStyle w:val="Paragraph"/>
       </w:pPr>
       <w:r>
-        <w:t xml:space="preserve">Namun, pada kenyataannya, pengukuran yang akan kita lakukan dilakukan dalam koordinat piksel. Matriks fundamental berisi informasi yang sama dengan matrik essensial ditambah dengan informasi intrinsik dari kedua kamera sehingga kita dapat berhubungan dengan kedua kamera dalam koordinat piksel. Sederhananya, Matriks funamental F, menghubungkan sebuah titik pada gambar ke sebuah garis di gambar lainnya. Ini dapat dikalkulasi melalui titik-titik </w:t>
+        <w:t>Namun, pada kenyataannya, pengukuran yang akan kita lakukan dilakukan dalam koordinat piksel. Matriks fundamental berisi informasi yang sama dengan matrik essensial ditambah dengan informasi intrinsik dari kedua kamera sehingga kita dapat berhubungan dengan kedua kamera dalam koordinat piksel. Sederhananya, Matriks fun</w:t>
+      </w:r>
+      <w:r>
+        <w:t>d</w:t>
+      </w:r>
+      <w:r>
+        <w:t xml:space="preserve">amental F, menghubungkan sebuah titik pada gambar ke sebuah garis di gambar lainnya. Ini dapat dikalkulasi melalui titik-titik </w:t>
       </w:r>
       <w:r>
         <w:t>yang saling berkorespondensi dari kedua gambar.</w:t>
@@ -4823,8 +5110,6 @@
       <w:pPr>
         <w:pStyle w:val="Paragraph"/>
       </w:pPr>
-      <w:bookmarkStart w:id="27" w:name="_GoBack"/>
-      <w:bookmarkEnd w:id="27"/>
     </w:p>
     <w:p>
       <w:pPr>
@@ -4858,9 +5143,14 @@
           <w:lang w:val="id-ID"/>
         </w:rPr>
       </w:pPr>
-      <w:bookmarkStart w:id="28" w:name="_Toc406640862"/>
-      <w:r>
-        <w:t xml:space="preserve">Gambar </w:t>
+      <w:bookmarkStart w:id="27" w:name="_Toc406640862"/>
+      <w:proofErr w:type="spellStart"/>
+      <w:r>
+        <w:t>Gambar</w:t>
+      </w:r>
+      <w:proofErr w:type="spellEnd"/>
+      <w:r>
+        <w:t xml:space="preserve"> </w:t>
       </w:r>
       <w:r>
         <w:fldChar w:fldCharType="begin"/>
@@ -4886,6 +5176,2074 @@
         </w:rPr>
         <w:t>. Diagram algoritma deteksi pada bidang dua dimensi</w:t>
       </w:r>
+      <w:bookmarkEnd w:id="27"/>
+    </w:p>
+    <w:p>
+      <w:pPr>
+        <w:pStyle w:val="Paragraph"/>
+      </w:pPr>
+    </w:p>
+    <w:p>
+      <w:pPr>
+        <w:pStyle w:val="Paragraph"/>
+      </w:pPr>
+      <w:r>
+        <w:t xml:space="preserve">Seperti dapat dilihat di atas, algoritma pendeteksian obyek shuttle cock dibagi menjadi 5 tahap utama. Diawali dengan mengambil gambar background. </w:t>
+      </w:r>
+      <w:r>
+        <w:lastRenderedPageBreak/>
+        <w:t>Gambar background adalah gambar di mana tidak ditemukan obyek dalam gambar dan gambar merupakan latar dari obyek nantinya yang tidak bergerak. Hal ini penting untuk tahap selanjutya nanti. Tahap kedua adalah tahap pengambilan gambar dengan obyek di dalamnya. Dari sini kita masuk ke tahap ketiga, tahap awal pendeteksian obyek bergerak. Skema paling sederhana untuk mendeteksi benda bergerak dalam sebuah urutan gam</w:t>
+      </w:r>
+      <w:r>
+        <w:t>b</w:t>
+      </w:r>
+      <w:r>
+        <w:t xml:space="preserve">ar adalah dengan cara menggunakan latar belakang yang tetap untuk mengurangi gambar selanjutnya dengan obyek bergerak. Gambar yang kemudian didapatkan kemudian dapat dianalisis unuk mendapatkan obyek yang dicari. </w:t>
+      </w:r>
+      <w:sdt>
+        <w:sdtPr>
+          <w:id w:val="-932056301"/>
+          <w:citation/>
+        </w:sdtPr>
+        <w:sdtContent>
+          <w:r>
+            <w:fldChar w:fldCharType="begin"/>
+          </w:r>
+          <w:r>
+            <w:instrText xml:space="preserve">CITATION Sek12 \l 1057 </w:instrText>
+          </w:r>
+          <w:r>
+            <w:fldChar w:fldCharType="separate"/>
+          </w:r>
+          <w:r>
+            <w:rPr>
+              <w:noProof/>
+            </w:rPr>
+            <w:t>[4]</w:t>
+          </w:r>
+          <w:r>
+            <w:fldChar w:fldCharType="end"/>
+          </w:r>
+        </w:sdtContent>
+      </w:sdt>
+      <w:r>
+        <w:t xml:space="preserve"> </w:t>
+      </w:r>
+    </w:p>
+    <w:p>
+      <w:pPr>
+        <w:pStyle w:val="Paragraph"/>
+      </w:pPr>
+      <w:r>
+        <w:rPr>
+          <w:noProof/>
+          <w:lang w:eastAsia="id-ID"/>
+        </w:rPr>
+        <w:drawing>
+          <wp:inline distT="0" distB="0" distL="0" distR="0">
+            <wp:extent cx="4505325" cy="2381250"/>
+            <wp:effectExtent l="0" t="0" r="9525" b="0"/>
+            <wp:docPr id="5" name="Picture 5" descr="Background Subtraction - General Scheme"/>
+            <wp:cNvGraphicFramePr>
+              <a:graphicFrameLocks xmlns:a="http://schemas.openxmlformats.org/drawingml/2006/main" noChangeAspect="1"/>
+            </wp:cNvGraphicFramePr>
+            <a:graphic xmlns:a="http://schemas.openxmlformats.org/drawingml/2006/main">
+              <a:graphicData uri="http://schemas.openxmlformats.org/drawingml/2006/picture">
+                <pic:pic xmlns:pic="http://schemas.openxmlformats.org/drawingml/2006/picture">
+                  <pic:nvPicPr>
+                    <pic:cNvPr id="0" name="Picture 10" descr="Background Subtraction - General Scheme"/>
+                    <pic:cNvPicPr>
+                      <a:picLocks noChangeAspect="1" noChangeArrowheads="1"/>
+                    </pic:cNvPicPr>
+                  </pic:nvPicPr>
+                  <pic:blipFill>
+                    <a:blip r:embed="rId19">
+                      <a:extLst>
+                        <a:ext uri="{28A0092B-C50C-407E-A947-70E740481C1C}">
+                          <a14:useLocalDpi xmlns:a14="http://schemas.microsoft.com/office/drawing/2010/main" val="0"/>
+                        </a:ext>
+                      </a:extLst>
+                    </a:blip>
+                    <a:srcRect/>
+                    <a:stretch>
+                      <a:fillRect/>
+                    </a:stretch>
+                  </pic:blipFill>
+                  <pic:spPr bwMode="auto">
+                    <a:xfrm>
+                      <a:off x="0" y="0"/>
+                      <a:ext cx="4505325" cy="2381250"/>
+                    </a:xfrm>
+                    <a:prstGeom prst="rect">
+                      <a:avLst/>
+                    </a:prstGeom>
+                    <a:noFill/>
+                    <a:ln>
+                      <a:noFill/>
+                    </a:ln>
+                  </pic:spPr>
+                </pic:pic>
+              </a:graphicData>
+            </a:graphic>
+          </wp:inline>
+        </w:drawing>
+      </w:r>
+    </w:p>
+    <w:p>
+      <w:pPr>
+        <w:pStyle w:val="Caption"/>
+        <w:rPr>
+          <w:lang w:val="id-ID"/>
+        </w:rPr>
+      </w:pPr>
+      <w:proofErr w:type="spellStart"/>
+      <w:r>
+        <w:t>Gambar</w:t>
+      </w:r>
+      <w:proofErr w:type="spellEnd"/>
+      <w:r>
+        <w:t xml:space="preserve"> </w:t>
+      </w:r>
+      <w:r>
+        <w:fldChar w:fldCharType="begin"/>
+      </w:r>
+      <w:r>
+        <w:instrText xml:space="preserve"> SEQ Gambar \* ARABIC </w:instrText>
+      </w:r>
+      <w:r>
+        <w:fldChar w:fldCharType="separate"/>
+      </w:r>
+      <w:r>
+        <w:rPr>
+          <w:noProof/>
+        </w:rPr>
+        <w:t>4</w:t>
+      </w:r>
+      <w:r>
+        <w:fldChar w:fldCharType="end"/>
+      </w:r>
+      <w:r>
+        <w:rPr>
+          <w:lang w:val="id-ID"/>
+        </w:rPr>
+        <w:t>. Skema background substraction</w:t>
+      </w:r>
+    </w:p>
+    <w:p>
+      <w:pPr>
+        <w:pStyle w:val="Paragraph"/>
+      </w:pPr>
+      <w:r>
+        <w:t xml:space="preserve">Ini artinya background substraction memiliki dua tahap utama, yang pertama adalah inisiasi gambar. Hal ini telah kami lakukan pada tahap pertama dari algoritma kami. Tahap selanjutnya adalah menangkap gambar terkini untuk menganalisis perubahan pada gambar dari gambar awal hingga gambar terakhir. </w:t>
+      </w:r>
+      <w:sdt>
+        <w:sdtPr>
+          <w:id w:val="527217264"/>
+          <w:citation/>
+        </w:sdtPr>
+        <w:sdtContent>
+          <w:r>
+            <w:fldChar w:fldCharType="begin"/>
+          </w:r>
+          <w:r>
+            <w:instrText xml:space="preserve">CITATION OpeSub \l 1057 </w:instrText>
+          </w:r>
+          <w:r>
+            <w:fldChar w:fldCharType="separate"/>
+          </w:r>
+          <w:r>
+            <w:rPr>
+              <w:noProof/>
+            </w:rPr>
+            <w:t>[5]</w:t>
+          </w:r>
+          <w:r>
+            <w:fldChar w:fldCharType="end"/>
+          </w:r>
+        </w:sdtContent>
+      </w:sdt>
+    </w:p>
+    <w:p>
+      <w:pPr>
+        <w:pStyle w:val="Paragraph"/>
+      </w:pPr>
+      <w:r>
+        <w:t>Namun, substraksi background saja tidaklah cukup, salah satu properti lain dari obyek yang bisa dimanfaatkan adalah gerakan dari</w:t>
+      </w:r>
+      <w:r>
+        <w:t xml:space="preserve"> benda. Gerakan benda d</w:t>
+      </w:r>
+      <w:r>
+        <w:t>alam gambar</w:t>
+      </w:r>
+      <w:r>
+        <w:t xml:space="preserve"> terepresentasikan sebagai berubahan pada piksel-piksel yang ada </w:t>
+      </w:r>
+      <w:r>
+        <w:lastRenderedPageBreak/>
+        <w:t>pada gambar, hal</w:t>
+      </w:r>
+      <w:r>
+        <w:t xml:space="preserve"> ini </w:t>
+      </w:r>
+      <w:r>
+        <w:t>disebut</w:t>
+      </w:r>
+      <w:r>
+        <w:t xml:space="preserve"> sebagai optical flow. Optical flow adalah distribusi kecepatan yang jelas pada pergerakan pola kecerahan dalam sebuah gambar. </w:t>
+      </w:r>
+      <w:sdt>
+        <w:sdtPr>
+          <w:id w:val="-1044433517"/>
+          <w:citation/>
+        </w:sdtPr>
+        <w:sdtContent>
+          <w:r>
+            <w:fldChar w:fldCharType="begin"/>
+          </w:r>
+          <w:r>
+            <w:instrText xml:space="preserve"> CITATION Wei13 \l 1057 </w:instrText>
+          </w:r>
+          <w:r>
+            <w:fldChar w:fldCharType="separate"/>
+          </w:r>
+          <w:r>
+            <w:rPr>
+              <w:noProof/>
+            </w:rPr>
+            <w:t>[6]</w:t>
+          </w:r>
+          <w:r>
+            <w:fldChar w:fldCharType="end"/>
+          </w:r>
+        </w:sdtContent>
+      </w:sdt>
+    </w:p>
+    <w:p>
+      <w:pPr>
+        <w:pStyle w:val="Paragraph"/>
+      </w:pPr>
+      <w:r>
+        <w:t>Secara sederhana, optical flow terjadi karena adanya pergerakan dari obyek ataupun pergerakan dari kamera itu sendiri. Ini adalah bidang vektor dua dimensi di mana setiap vektor adalah vektor perpindahan yang menunjukkan pergerakan titik dari gambar satu ke gambar selanjutnya.</w:t>
+      </w:r>
+      <w:sdt>
+        <w:sdtPr>
+          <w:id w:val="-694072967"/>
+          <w:citation/>
+        </w:sdtPr>
+        <w:sdtContent>
+          <w:r>
+            <w:fldChar w:fldCharType="begin"/>
+          </w:r>
+          <w:r>
+            <w:instrText xml:space="preserve">CITATION OpeFlow \l 1057 </w:instrText>
+          </w:r>
+          <w:r>
+            <w:fldChar w:fldCharType="separate"/>
+          </w:r>
+          <w:r>
+            <w:rPr>
+              <w:noProof/>
+            </w:rPr>
+            <w:t xml:space="preserve"> </w:t>
+          </w:r>
+          <w:r>
+            <w:rPr>
+              <w:noProof/>
+            </w:rPr>
+            <w:t>[7]</w:t>
+          </w:r>
+          <w:r>
+            <w:fldChar w:fldCharType="end"/>
+          </w:r>
+        </w:sdtContent>
+      </w:sdt>
+    </w:p>
+    <w:p>
+      <w:pPr>
+        <w:jc w:val="left"/>
+        <w:rPr>
+          <w:noProof/>
+          <w:lang w:val="id-ID" w:eastAsia="id-ID"/>
+        </w:rPr>
+      </w:pPr>
+      <w:r>
+        <w:rPr>
+          <w:noProof/>
+          <w:lang w:val="id-ID" w:eastAsia="id-ID"/>
+        </w:rPr>
+        <mc:AlternateContent>
+          <mc:Choice Requires="wps">
+            <w:drawing>
+              <wp:inline distT="0" distB="0" distL="0" distR="0">
+                <wp:extent cx="304800" cy="304800"/>
+                <wp:effectExtent l="0" t="0" r="0" b="0"/>
+                <wp:docPr id="6" name="Rectangle 6" descr="Optical Flow"/>
+                <wp:cNvGraphicFramePr>
+                  <a:graphicFrameLocks xmlns:a="http://schemas.openxmlformats.org/drawingml/2006/main" noChangeAspect="1"/>
+                </wp:cNvGraphicFramePr>
+                <a:graphic xmlns:a="http://schemas.openxmlformats.org/drawingml/2006/main">
+                  <a:graphicData uri="http://schemas.microsoft.com/office/word/2010/wordprocessingShape">
+                    <wps:wsp>
+                      <wps:cNvSpPr>
+                        <a:spLocks noChangeAspect="1" noChangeArrowheads="1"/>
+                      </wps:cNvSpPr>
+                      <wps:spPr bwMode="auto">
+                        <a:xfrm>
+                          <a:off x="0" y="0"/>
+                          <a:ext cx="304800" cy="304800"/>
+                        </a:xfrm>
+                        <a:prstGeom prst="rect">
+                          <a:avLst/>
+                        </a:prstGeom>
+                        <a:noFill/>
+                        <a:ln>
+                          <a:noFill/>
+                        </a:ln>
+                        <a:extLst>
+                          <a:ext uri="{909E8E84-426E-40DD-AFC4-6F175D3DCCD1}">
+                            <a14:hiddenFill xmlns:a14="http://schemas.microsoft.com/office/drawing/2010/main">
+                              <a:solidFill>
+                                <a:srgbClr val="FFFFFF"/>
+                              </a:solidFill>
+                            </a14:hiddenFill>
+                          </a:ext>
+                          <a:ext uri="{91240B29-F687-4F45-9708-019B960494DF}">
+                            <a14:hiddenLine xmlns:a14="http://schemas.microsoft.com/office/drawing/2010/main" w="9525">
+                              <a:solidFill>
+                                <a:srgbClr val="000000"/>
+                              </a:solidFill>
+                              <a:miter lim="800000"/>
+                              <a:headEnd/>
+                              <a:tailEnd/>
+                            </a14:hiddenLine>
+                          </a:ext>
+                        </a:extLst>
+                      </wps:spPr>
+                      <wps:bodyPr rot="0" vert="horz" wrap="square" lIns="91440" tIns="45720" rIns="91440" bIns="45720" anchor="t" anchorCtr="0" upright="1">
+                        <a:noAutofit/>
+                      </wps:bodyPr>
+                    </wps:wsp>
+                  </a:graphicData>
+                </a:graphic>
+              </wp:inline>
+            </w:drawing>
+          </mc:Choice>
+          <mc:Fallback>
+            <w:pict>
+              <v:rect w14:anchorId="7F26E82E" id="Rectangle 6" o:spid="_x0000_s1026" alt="Optical Flow" style="width:24pt;height:24pt;visibility:visible;mso-wrap-style:square;mso-left-percent:-10001;mso-top-percent:-10001;mso-position-horizontal:absolute;mso-position-horizontal-relative:char;mso-position-vertical:absolute;mso-position-vertical-relative:line;mso-left-percent:-10001;mso-top-percent:-10001;v-text-anchor:top" o:gfxdata="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" filled="f" stroked="f">
+                <o:lock v:ext="edit" aspectratio="t"/>
+                <w10:anchorlock/>
+              </v:rect>
+            </w:pict>
+          </mc:Fallback>
+        </mc:AlternateContent>
+      </w:r>
+      <w:r>
+        <w:t xml:space="preserve"> </w:t>
+      </w:r>
+      <w:r>
+        <w:rPr>
+          <w:noProof/>
+          <w:lang w:val="id-ID" w:eastAsia="id-ID"/>
+        </w:rPr>
+        <w:t xml:space="preserve"> </w:t>
+      </w:r>
+      <w:r>
+        <w:rPr>
+          <w:noProof/>
+          <w:lang w:val="id-ID" w:eastAsia="id-ID"/>
+        </w:rPr>
+        <w:drawing>
+          <wp:inline distT="0" distB="0" distL="0" distR="0" wp14:anchorId="712ECC54" wp14:editId="7B9D4061">
+            <wp:extent cx="4210050" cy="1895475"/>
+            <wp:effectExtent l="0" t="0" r="0" b="9525"/>
+            <wp:docPr id="1" name="Picture 1"/>
+            <wp:cNvGraphicFramePr>
+              <a:graphicFrameLocks xmlns:a="http://schemas.openxmlformats.org/drawingml/2006/main" noChangeAspect="1"/>
+            </wp:cNvGraphicFramePr>
+            <a:graphic xmlns:a="http://schemas.openxmlformats.org/drawingml/2006/main">
+              <a:graphicData uri="http://schemas.openxmlformats.org/drawingml/2006/picture">
+                <pic:pic xmlns:pic="http://schemas.openxmlformats.org/drawingml/2006/picture">
+                  <pic:nvPicPr>
+                    <pic:cNvPr id="1" name=""/>
+                    <pic:cNvPicPr/>
+                  </pic:nvPicPr>
+                  <pic:blipFill>
+                    <a:blip r:embed="rId20"/>
+                    <a:stretch>
+                      <a:fillRect/>
+                    </a:stretch>
+                  </pic:blipFill>
+                  <pic:spPr>
+                    <a:xfrm>
+                      <a:off x="0" y="0"/>
+                      <a:ext cx="4210050" cy="1895475"/>
+                    </a:xfrm>
+                    <a:prstGeom prst="rect">
+                      <a:avLst/>
+                    </a:prstGeom>
+                  </pic:spPr>
+                </pic:pic>
+              </a:graphicData>
+            </a:graphic>
+          </wp:inline>
+        </w:drawing>
+      </w:r>
+    </w:p>
+    <w:p>
+      <w:pPr>
+        <w:pStyle w:val="Caption"/>
+        <w:rPr>
+          <w:lang w:val="id-ID"/>
+        </w:rPr>
+      </w:pPr>
+      <w:proofErr w:type="spellStart"/>
+      <w:r>
+        <w:t>Gambar</w:t>
+      </w:r>
+      <w:proofErr w:type="spellEnd"/>
+      <w:r>
+        <w:t xml:space="preserve"> </w:t>
+      </w:r>
+      <w:r>
+        <w:fldChar w:fldCharType="begin"/>
+      </w:r>
+      <w:r>
+        <w:instrText xml:space="preserve"> SEQ Gambar \* ARABIC </w:instrText>
+      </w:r>
+      <w:r>
+        <w:fldChar w:fldCharType="separate"/>
+      </w:r>
+      <w:r>
+        <w:rPr>
+          <w:noProof/>
+        </w:rPr>
+        <w:t>5</w:t>
+      </w:r>
+      <w:r>
+        <w:fldChar w:fldCharType="end"/>
+      </w:r>
+      <w:r>
+        <w:rPr>
+          <w:lang w:val="id-ID"/>
+        </w:rPr>
+        <w:t>. Optical Flow dari sebuah titik pada 5 gambar</w:t>
+      </w:r>
+    </w:p>
+    <w:p>
+      <w:pPr>
+        <w:pStyle w:val="Paragraph"/>
+      </w:pPr>
+    </w:p>
+    <w:p>
+      <w:pPr>
+        <w:pStyle w:val="Paragraph"/>
+      </w:pPr>
+      <w:r>
+        <w:t xml:space="preserve">Gambar 5 menunjukkan pergerakan bola di 5 gambar berturut-turut. Tanda panah menunujukkan pergerakan vektor. </w:t>
+      </w:r>
+      <w:r>
+        <w:t>Dalam kenyataannya, optical flow bekerja dengan beberapa asumsi. Yang pertama, intensitas piksel dari obyek tidak berubah di antara gambar-gambar tersebut. Yang kedua, piksel tetangga dari piksel-piksel obyek memiliki pergerakan yang serupa.</w:t>
+      </w:r>
+    </w:p>
+    <w:p>
+      <w:pPr>
+        <w:pStyle w:val="Paragraph"/>
+      </w:pPr>
+      <w:r>
+        <w:t xml:space="preserve">Misalnya, sebuah piksel di gambar pertama </w:t>
+      </w:r>
+      <m:oMath>
+        <m:r>
+          <w:rPr>
+            <w:rFonts w:ascii="Cambria Math" w:hAnsi="Cambria Math"/>
+          </w:rPr>
+          <m:t>I(x,y,t)</m:t>
+        </m:r>
+      </m:oMath>
+      <w:r>
+        <w:t xml:space="preserve"> bergerak dengan jarak </w:t>
+      </w:r>
+      <m:oMath>
+        <m:r>
+          <w:rPr>
+            <w:rFonts w:ascii="Cambria Math" w:hAnsi="Cambria Math"/>
+          </w:rPr>
+          <m:t>(dx,dy)</m:t>
+        </m:r>
+      </m:oMath>
+      <w:r>
+        <w:t xml:space="preserve"> pada gambar berikutnya yang diambil dalam waktu </w:t>
+      </w:r>
+      <m:oMath>
+        <m:r>
+          <w:rPr>
+            <w:rFonts w:ascii="Cambria Math" w:hAnsi="Cambria Math"/>
+          </w:rPr>
+          <m:t>dt</m:t>
+        </m:r>
+      </m:oMath>
+      <w:r>
+        <w:t>. Karena piksel yang terdeteksi adalah piksel yang sama pada setiap gambar, maka kita dapat megatakan</w:t>
+      </w:r>
+    </w:p>
+    <w:p>
+      <w:pPr>
+        <w:jc w:val="center"/>
+      </w:pPr>
+      <m:oMathPara>
+        <m:oMath>
+          <m:r>
+            <w:rPr>
+              <w:rFonts w:ascii="Cambria Math" w:hAnsi="Cambria Math"/>
+            </w:rPr>
+            <m:t>I</m:t>
+          </m:r>
+          <m:d>
+            <m:dPr>
+              <m:ctrlPr>
+                <w:rPr>
+                  <w:rFonts w:ascii="Cambria Math" w:hAnsi="Cambria Math"/>
+                  <w:i/>
+                </w:rPr>
+              </m:ctrlPr>
+            </m:dPr>
+            <m:e>
+              <m:r>
+                <w:rPr>
+                  <w:rFonts w:ascii="Cambria Math" w:hAnsi="Cambria Math"/>
+                </w:rPr>
+                <m:t>x,y,t</m:t>
+              </m:r>
+            </m:e>
+          </m:d>
+          <m:r>
+            <w:rPr>
+              <w:rFonts w:ascii="Cambria Math" w:hAnsi="Cambria Math"/>
+            </w:rPr>
+            <m:t>=I(x+dx,y+dy,t+dt)</m:t>
+          </m:r>
+        </m:oMath>
+      </m:oMathPara>
+    </w:p>
+    <w:p>
+      <w:pPr>
+        <w:pStyle w:val="Paragraph"/>
+      </w:pPr>
+      <w:r>
+        <w:lastRenderedPageBreak/>
+        <w:t>Dengan menggunakan kaidah tangan kanan dari deret taylor</w:t>
+      </w:r>
+      <w:r>
+        <w:t xml:space="preserve">, hilangkan variabel yang sama, lalu bagi dengan </w:t>
+      </w:r>
+      <m:oMath>
+        <m:r>
+          <w:rPr>
+            <w:rFonts w:ascii="Cambria Math" w:hAnsi="Cambria Math"/>
+          </w:rPr>
+          <m:t>dt</m:t>
+        </m:r>
+      </m:oMath>
+      <w:r>
+        <w:t>. Maka kita akan mendapatkan persamaan sebagai berikut</w:t>
+      </w:r>
+    </w:p>
+    <w:p>
+      <w:pPr>
+        <w:jc w:val="center"/>
+      </w:pPr>
+      <m:oMathPara>
+        <m:oMath>
+          <m:sSub>
+            <m:sSubPr>
+              <m:ctrlPr>
+                <w:rPr>
+                  <w:rFonts w:ascii="Cambria Math" w:hAnsi="Cambria Math"/>
+                  <w:i/>
+                </w:rPr>
+              </m:ctrlPr>
+            </m:sSubPr>
+            <m:e>
+              <m:r>
+                <w:rPr>
+                  <w:rFonts w:ascii="Cambria Math" w:hAnsi="Cambria Math"/>
+                </w:rPr>
+                <m:t>f</m:t>
+              </m:r>
+            </m:e>
+            <m:sub>
+              <m:r>
+                <w:rPr>
+                  <w:rFonts w:ascii="Cambria Math" w:hAnsi="Cambria Math"/>
+                </w:rPr>
+                <m:t>x</m:t>
+              </m:r>
+            </m:sub>
+          </m:sSub>
+          <m:r>
+            <w:rPr>
+              <w:rFonts w:ascii="Cambria Math" w:hAnsi="Cambria Math"/>
+            </w:rPr>
+            <m:t>u+</m:t>
+          </m:r>
+          <m:sSub>
+            <m:sSubPr>
+              <m:ctrlPr>
+                <w:rPr>
+                  <w:rFonts w:ascii="Cambria Math" w:hAnsi="Cambria Math"/>
+                  <w:i/>
+                </w:rPr>
+              </m:ctrlPr>
+            </m:sSubPr>
+            <m:e>
+              <m:r>
+                <w:rPr>
+                  <w:rFonts w:ascii="Cambria Math" w:hAnsi="Cambria Math"/>
+                </w:rPr>
+                <m:t>f</m:t>
+              </m:r>
+            </m:e>
+            <m:sub>
+              <m:r>
+                <w:rPr>
+                  <w:rFonts w:ascii="Cambria Math" w:hAnsi="Cambria Math"/>
+                </w:rPr>
+                <m:t>y</m:t>
+              </m:r>
+            </m:sub>
+          </m:sSub>
+          <m:r>
+            <w:rPr>
+              <w:rFonts w:ascii="Cambria Math" w:hAnsi="Cambria Math"/>
+            </w:rPr>
+            <m:t>v+</m:t>
+          </m:r>
+          <m:sSub>
+            <m:sSubPr>
+              <m:ctrlPr>
+                <w:rPr>
+                  <w:rFonts w:ascii="Cambria Math" w:hAnsi="Cambria Math"/>
+                  <w:i/>
+                </w:rPr>
+              </m:ctrlPr>
+            </m:sSubPr>
+            <m:e>
+              <m:r>
+                <w:rPr>
+                  <w:rFonts w:ascii="Cambria Math" w:hAnsi="Cambria Math"/>
+                </w:rPr>
+                <m:t>f</m:t>
+              </m:r>
+            </m:e>
+            <m:sub>
+              <m:r>
+                <w:rPr>
+                  <w:rFonts w:ascii="Cambria Math" w:hAnsi="Cambria Math"/>
+                </w:rPr>
+                <m:t>t</m:t>
+              </m:r>
+            </m:sub>
+          </m:sSub>
+          <m:r>
+            <w:rPr>
+              <w:rFonts w:ascii="Cambria Math" w:hAnsi="Cambria Math"/>
+            </w:rPr>
+            <m:t>=0</m:t>
+          </m:r>
+        </m:oMath>
+      </m:oMathPara>
+    </w:p>
+    <w:p>
+      <w:pPr>
+        <w:pStyle w:val="Paragraph"/>
+      </w:pPr>
+      <w:r>
+        <w:t>di mana</w:t>
+      </w:r>
+    </w:p>
+    <w:p>
+      <w:pPr>
+        <w:jc w:val="center"/>
+        <w:rPr>
+          <w:rFonts w:eastAsiaTheme="majorEastAsia" w:cstheme="majorBidi"/>
+        </w:rPr>
+      </w:pPr>
+      <m:oMathPara>
+        <m:oMath>
+          <m:sSub>
+            <m:sSubPr>
+              <m:ctrlPr>
+                <w:rPr>
+                  <w:rFonts w:ascii="Cambria Math" w:hAnsi="Cambria Math"/>
+                  <w:i/>
+                </w:rPr>
+              </m:ctrlPr>
+            </m:sSubPr>
+            <m:e>
+              <m:r>
+                <w:rPr>
+                  <w:rFonts w:ascii="Cambria Math" w:hAnsi="Cambria Math"/>
+                </w:rPr>
+                <m:t>f</m:t>
+              </m:r>
+            </m:e>
+            <m:sub>
+              <m:r>
+                <w:rPr>
+                  <w:rFonts w:ascii="Cambria Math" w:hAnsi="Cambria Math"/>
+                </w:rPr>
+                <m:t>x</m:t>
+              </m:r>
+            </m:sub>
+          </m:sSub>
+          <m:r>
+            <w:rPr>
+              <w:rFonts w:ascii="Cambria Math" w:hAnsi="Cambria Math"/>
+            </w:rPr>
+            <m:t>=</m:t>
+          </m:r>
+          <m:f>
+            <m:fPr>
+              <m:ctrlPr>
+                <w:rPr>
+                  <w:rFonts w:ascii="Cambria Math" w:hAnsi="Cambria Math"/>
+                  <w:i/>
+                </w:rPr>
+              </m:ctrlPr>
+            </m:fPr>
+            <m:num>
+              <m:r>
+                <w:rPr>
+                  <w:rFonts w:ascii="Cambria Math" w:hAnsi="Cambria Math"/>
+                </w:rPr>
+                <m:t>∂f</m:t>
+              </m:r>
+            </m:num>
+            <m:den>
+              <m:r>
+                <w:rPr>
+                  <w:rFonts w:ascii="Cambria Math" w:hAnsi="Cambria Math"/>
+                </w:rPr>
+                <m:t>∂x</m:t>
+              </m:r>
+            </m:den>
+          </m:f>
+          <m:r>
+            <w:rPr>
+              <w:rFonts w:ascii="Cambria Math" w:hAnsi="Cambria Math"/>
+            </w:rPr>
+            <m:t xml:space="preserve">; </m:t>
+          </m:r>
+          <m:sSub>
+            <m:sSubPr>
+              <m:ctrlPr>
+                <w:rPr>
+                  <w:rFonts w:ascii="Cambria Math" w:hAnsi="Cambria Math"/>
+                  <w:i/>
+                </w:rPr>
+              </m:ctrlPr>
+            </m:sSubPr>
+            <m:e>
+              <m:r>
+                <w:rPr>
+                  <w:rFonts w:ascii="Cambria Math" w:hAnsi="Cambria Math"/>
+                </w:rPr>
+                <m:t>f</m:t>
+              </m:r>
+            </m:e>
+            <m:sub>
+              <m:r>
+                <w:rPr>
+                  <w:rFonts w:ascii="Cambria Math" w:hAnsi="Cambria Math"/>
+                </w:rPr>
+                <m:t>y</m:t>
+              </m:r>
+            </m:sub>
+          </m:sSub>
+          <m:r>
+            <w:rPr>
+              <w:rFonts w:ascii="Cambria Math" w:hAnsi="Cambria Math"/>
+            </w:rPr>
+            <m:t>=</m:t>
+          </m:r>
+          <m:f>
+            <m:fPr>
+              <m:ctrlPr>
+                <w:rPr>
+                  <w:rFonts w:ascii="Cambria Math" w:hAnsi="Cambria Math"/>
+                  <w:i/>
+                </w:rPr>
+              </m:ctrlPr>
+            </m:fPr>
+            <m:num>
+              <m:r>
+                <w:rPr>
+                  <w:rFonts w:ascii="Cambria Math" w:hAnsi="Cambria Math"/>
+                </w:rPr>
+                <m:t>∂f</m:t>
+              </m:r>
+            </m:num>
+            <m:den>
+              <m:r>
+                <w:rPr>
+                  <w:rFonts w:ascii="Cambria Math" w:hAnsi="Cambria Math"/>
+                </w:rPr>
+                <m:t>∂y</m:t>
+              </m:r>
+            </m:den>
+          </m:f>
+        </m:oMath>
+      </m:oMathPara>
+    </w:p>
+    <w:p>
+      <w:pPr>
+        <w:jc w:val="center"/>
+        <w:rPr>
+          <w:rFonts w:eastAsiaTheme="majorEastAsia" w:cstheme="majorBidi"/>
+        </w:rPr>
+      </w:pPr>
+      <m:oMathPara>
+        <m:oMath>
+          <m:r>
+            <w:rPr>
+              <w:rFonts w:ascii="Cambria Math" w:eastAsiaTheme="majorEastAsia" w:hAnsi="Cambria Math" w:cstheme="majorBidi"/>
+            </w:rPr>
+            <m:t xml:space="preserve">u= </m:t>
+          </m:r>
+          <m:f>
+            <m:fPr>
+              <m:ctrlPr>
+                <w:rPr>
+                  <w:rFonts w:ascii="Cambria Math" w:eastAsiaTheme="majorEastAsia" w:hAnsi="Cambria Math" w:cstheme="majorBidi"/>
+                  <w:i/>
+                </w:rPr>
+              </m:ctrlPr>
+            </m:fPr>
+            <m:num>
+              <m:r>
+                <w:rPr>
+                  <w:rFonts w:ascii="Cambria Math" w:eastAsiaTheme="majorEastAsia" w:hAnsi="Cambria Math" w:cstheme="majorBidi"/>
+                </w:rPr>
+                <m:t>dx</m:t>
+              </m:r>
+            </m:num>
+            <m:den>
+              <m:r>
+                <w:rPr>
+                  <w:rFonts w:ascii="Cambria Math" w:eastAsiaTheme="majorEastAsia" w:hAnsi="Cambria Math" w:cstheme="majorBidi"/>
+                </w:rPr>
+                <m:t>dt</m:t>
+              </m:r>
+            </m:den>
+          </m:f>
+          <m:r>
+            <w:rPr>
+              <w:rFonts w:ascii="Cambria Math" w:eastAsiaTheme="majorEastAsia" w:hAnsi="Cambria Math" w:cstheme="majorBidi"/>
+            </w:rPr>
+            <m:t>;v=</m:t>
+          </m:r>
+          <m:f>
+            <m:fPr>
+              <m:ctrlPr>
+                <w:rPr>
+                  <w:rFonts w:ascii="Cambria Math" w:eastAsiaTheme="majorEastAsia" w:hAnsi="Cambria Math" w:cstheme="majorBidi"/>
+                  <w:i/>
+                </w:rPr>
+              </m:ctrlPr>
+            </m:fPr>
+            <m:num>
+              <m:r>
+                <w:rPr>
+                  <w:rFonts w:ascii="Cambria Math" w:eastAsiaTheme="majorEastAsia" w:hAnsi="Cambria Math" w:cstheme="majorBidi"/>
+                </w:rPr>
+                <m:t>dy</m:t>
+              </m:r>
+            </m:num>
+            <m:den>
+              <m:r>
+                <w:rPr>
+                  <w:rFonts w:ascii="Cambria Math" w:eastAsiaTheme="majorEastAsia" w:hAnsi="Cambria Math" w:cstheme="majorBidi"/>
+                </w:rPr>
+                <m:t>dt</m:t>
+              </m:r>
+            </m:den>
+          </m:f>
+        </m:oMath>
+      </m:oMathPara>
+    </w:p>
+    <w:p>
+      <w:pPr>
+        <w:pStyle w:val="Paragraph"/>
+      </w:pPr>
+      <w:r>
+        <w:t xml:space="preserve">Persamaan di atas disebut sebagai persamaab optical flow. Di dalamnya terdapat </w:t>
+      </w:r>
+      <m:oMath>
+        <m:sSub>
+          <m:sSubPr>
+            <m:ctrlPr>
+              <w:rPr>
+                <w:rFonts w:ascii="Cambria Math" w:hAnsi="Cambria Math"/>
+                <w:i/>
+              </w:rPr>
+            </m:ctrlPr>
+          </m:sSubPr>
+          <m:e>
+            <m:r>
+              <w:rPr>
+                <w:rFonts w:ascii="Cambria Math" w:hAnsi="Cambria Math"/>
+              </w:rPr>
+              <m:t>f</m:t>
+            </m:r>
+          </m:e>
+          <m:sub>
+            <m:r>
+              <w:rPr>
+                <w:rFonts w:ascii="Cambria Math" w:hAnsi="Cambria Math"/>
+              </w:rPr>
+              <m:t>x</m:t>
+            </m:r>
+          </m:sub>
+        </m:sSub>
+      </m:oMath>
+      <w:r>
+        <w:t xml:space="preserve"> dan </w:t>
+      </w:r>
+      <m:oMath>
+        <m:sSub>
+          <m:sSubPr>
+            <m:ctrlPr>
+              <w:rPr>
+                <w:rFonts w:ascii="Cambria Math" w:hAnsi="Cambria Math"/>
+                <w:i/>
+              </w:rPr>
+            </m:ctrlPr>
+          </m:sSubPr>
+          <m:e>
+            <m:r>
+              <w:rPr>
+                <w:rFonts w:ascii="Cambria Math" w:hAnsi="Cambria Math"/>
+              </w:rPr>
+              <m:t>f</m:t>
+            </m:r>
+          </m:e>
+          <m:sub>
+            <m:r>
+              <w:rPr>
+                <w:rFonts w:ascii="Cambria Math" w:hAnsi="Cambria Math"/>
+              </w:rPr>
+              <m:t>y</m:t>
+            </m:r>
+          </m:sub>
+        </m:sSub>
+      </m:oMath>
+      <w:r>
+        <w:t xml:space="preserve"> yang merupakan gradien dari gambar. </w:t>
+      </w:r>
+      <w:r>
+        <w:t xml:space="preserve">Sedangkan </w:t>
+      </w:r>
+      <m:oMath>
+        <m:sSub>
+          <m:sSubPr>
+            <m:ctrlPr>
+              <w:rPr>
+                <w:rFonts w:ascii="Cambria Math" w:hAnsi="Cambria Math"/>
+                <w:i/>
+              </w:rPr>
+            </m:ctrlPr>
+          </m:sSubPr>
+          <m:e>
+            <m:r>
+              <w:rPr>
+                <w:rFonts w:ascii="Cambria Math" w:hAnsi="Cambria Math"/>
+              </w:rPr>
+              <m:t>f</m:t>
+            </m:r>
+          </m:e>
+          <m:sub>
+            <m:r>
+              <w:rPr>
+                <w:rFonts w:ascii="Cambria Math" w:hAnsi="Cambria Math"/>
+              </w:rPr>
+              <m:t>t</m:t>
+            </m:r>
+          </m:sub>
+        </m:sSub>
+      </m:oMath>
+      <w:r>
+        <w:t xml:space="preserve"> merupakan gradien pada waktu. Namun </w:t>
+      </w:r>
+      <m:oMath>
+        <m:r>
+          <w:rPr>
+            <w:rFonts w:ascii="Cambria Math" w:hAnsi="Cambria Math"/>
+          </w:rPr>
+          <m:t>(u,v)</m:t>
+        </m:r>
+      </m:oMath>
+      <w:r>
+        <w:t xml:space="preserve"> sebenarnya tidak diketahui nilainya. Kita tidak dapat menyelesaikan persmaaan ini tanpa dua variabel tersebut, karena itu lah terdapat beberapa metode untuk menyelesaikan masalah tersebut, salah satunya adalah dengan metode Lucas-Kanade.</w:t>
+      </w:r>
+    </w:p>
+    <w:p>
+      <w:pPr>
+        <w:pStyle w:val="Paragraph"/>
+      </w:pPr>
+      <w:r>
+        <w:t xml:space="preserve">Diasumsikan semua piksel tetangga memiliki gerakan yang serupa. Metode Lucas-Kanade mengambil kotak 3x3 di sekitar titik sehingga kesembilan titik yang diambil memiliki gerakan yang sama. Kita dapat menemukan </w:t>
+      </w:r>
+      <m:oMath>
+        <m:sSub>
+          <m:sSubPr>
+            <m:ctrlPr>
+              <w:rPr>
+                <w:rFonts w:ascii="Cambria Math" w:hAnsi="Cambria Math"/>
+                <w:i/>
+              </w:rPr>
+            </m:ctrlPr>
+          </m:sSubPr>
+          <m:e>
+            <m:r>
+              <w:rPr>
+                <w:rFonts w:ascii="Cambria Math" w:hAnsi="Cambria Math"/>
+              </w:rPr>
+              <m:t>(f</m:t>
+            </m:r>
+          </m:e>
+          <m:sub>
+            <m:r>
+              <w:rPr>
+                <w:rFonts w:ascii="Cambria Math" w:hAnsi="Cambria Math"/>
+              </w:rPr>
+              <m:t>x</m:t>
+            </m:r>
+          </m:sub>
+        </m:sSub>
+        <m:r>
+          <w:rPr>
+            <w:rFonts w:ascii="Cambria Math" w:hAnsi="Cambria Math"/>
+          </w:rPr>
+          <m:t>,</m:t>
+        </m:r>
+        <m:sSub>
+          <m:sSubPr>
+            <m:ctrlPr>
+              <w:rPr>
+                <w:rFonts w:ascii="Cambria Math" w:hAnsi="Cambria Math"/>
+                <w:i/>
+              </w:rPr>
+            </m:ctrlPr>
+          </m:sSubPr>
+          <m:e>
+            <m:r>
+              <w:rPr>
+                <w:rFonts w:ascii="Cambria Math" w:hAnsi="Cambria Math"/>
+              </w:rPr>
+              <m:t>f</m:t>
+            </m:r>
+          </m:e>
+          <m:sub>
+            <m:r>
+              <w:rPr>
+                <w:rFonts w:ascii="Cambria Math" w:hAnsi="Cambria Math"/>
+              </w:rPr>
+              <m:t>y</m:t>
+            </m:r>
+          </m:sub>
+        </m:sSub>
+        <m:r>
+          <w:rPr>
+            <w:rFonts w:ascii="Cambria Math" w:hAnsi="Cambria Math"/>
+          </w:rPr>
+          <m:t>,</m:t>
+        </m:r>
+        <m:sSub>
+          <m:sSubPr>
+            <m:ctrlPr>
+              <w:rPr>
+                <w:rFonts w:ascii="Cambria Math" w:hAnsi="Cambria Math"/>
+                <w:i/>
+              </w:rPr>
+            </m:ctrlPr>
+          </m:sSubPr>
+          <m:e>
+            <m:r>
+              <w:rPr>
+                <w:rFonts w:ascii="Cambria Math" w:hAnsi="Cambria Math"/>
+              </w:rPr>
+              <m:t>f</m:t>
+            </m:r>
+          </m:e>
+          <m:sub>
+            <m:r>
+              <w:rPr>
+                <w:rFonts w:ascii="Cambria Math" w:hAnsi="Cambria Math"/>
+              </w:rPr>
+              <m:t>t</m:t>
+            </m:r>
+          </m:sub>
+        </m:sSub>
+        <m:r>
+          <w:rPr>
+            <w:rFonts w:ascii="Cambria Math" w:hAnsi="Cambria Math"/>
+          </w:rPr>
+          <m:t>)</m:t>
+        </m:r>
+      </m:oMath>
+      <w:r>
+        <w:t xml:space="preserve"> untuk kesembilan titik ini. Jadi sekarang permasalahan kita menjadi pemecahan 9 persamaan dengan dengan dua variabel yang tidak diketahui. Hal ini dapat diselesaikan dengan menerapkan metode fit least square. Sehingga akan didapatkan persamaan sebagai berikut</w:t>
+      </w:r>
+    </w:p>
+    <w:p>
+      <w:pPr>
+        <w:jc w:val="center"/>
+        <w:rPr>
+          <w:lang w:val="id-ID"/>
+        </w:rPr>
+      </w:pPr>
+      <m:oMathPara>
+        <m:oMath>
+          <m:d>
+            <m:dPr>
+              <m:begChr m:val="["/>
+              <m:endChr m:val="]"/>
+              <m:ctrlPr>
+                <w:rPr>
+                  <w:rFonts w:ascii="Cambria Math" w:hAnsi="Cambria Math"/>
+                  <w:i/>
+                </w:rPr>
+              </m:ctrlPr>
+            </m:dPr>
+            <m:e>
+              <m:m>
+                <m:mPr>
+                  <m:mcs>
+                    <m:mc>
+                      <m:mcPr>
+                        <m:count m:val="1"/>
+                        <m:mcJc m:val="center"/>
+                      </m:mcPr>
+                    </m:mc>
+                  </m:mcs>
+                  <m:ctrlPr>
+                    <w:rPr>
+                      <w:rFonts w:ascii="Cambria Math" w:hAnsi="Cambria Math"/>
+                      <w:i/>
+                    </w:rPr>
+                  </m:ctrlPr>
+                </m:mPr>
+                <m:mr>
+                  <m:e>
+                    <m:r>
+                      <w:rPr>
+                        <w:rFonts w:ascii="Cambria Math" w:hAnsi="Cambria Math"/>
+                      </w:rPr>
+                      <m:t>u</m:t>
+                    </m:r>
+                  </m:e>
+                </m:mr>
+                <m:mr>
+                  <m:e>
+                    <m:r>
+                      <w:rPr>
+                        <w:rFonts w:ascii="Cambria Math" w:hAnsi="Cambria Math"/>
+                      </w:rPr>
+                      <m:t>v</m:t>
+                    </m:r>
+                  </m:e>
+                </m:mr>
+              </m:m>
+            </m:e>
+          </m:d>
+          <m:r>
+            <w:rPr>
+              <w:rFonts w:ascii="Cambria Math" w:hAnsi="Cambria Math"/>
+              <w:lang w:val="id-ID"/>
+            </w:rPr>
+            <m:t>=</m:t>
+          </m:r>
+          <m:sSup>
+            <m:sSupPr>
+              <m:ctrlPr>
+                <w:rPr>
+                  <w:rFonts w:ascii="Cambria Math" w:hAnsi="Cambria Math"/>
+                  <w:i/>
+                  <w:lang w:val="id-ID"/>
+                </w:rPr>
+              </m:ctrlPr>
+            </m:sSupPr>
+            <m:e>
+              <m:d>
+                <m:dPr>
+                  <m:begChr m:val="["/>
+                  <m:endChr m:val="]"/>
+                  <m:ctrlPr>
+                    <w:rPr>
+                      <w:rFonts w:ascii="Cambria Math" w:hAnsi="Cambria Math"/>
+                      <w:i/>
+                      <w:lang w:val="id-ID"/>
+                    </w:rPr>
+                  </m:ctrlPr>
+                </m:dPr>
+                <m:e>
+                  <m:m>
+                    <m:mPr>
+                      <m:mcs>
+                        <m:mc>
+                          <m:mcPr>
+                            <m:count m:val="2"/>
+                            <m:mcJc m:val="center"/>
+                          </m:mcPr>
+                        </m:mc>
+                      </m:mcs>
+                      <m:ctrlPr>
+                        <w:rPr>
+                          <w:rFonts w:ascii="Cambria Math" w:hAnsi="Cambria Math"/>
+                          <w:i/>
+                          <w:lang w:val="id-ID"/>
+                        </w:rPr>
+                      </m:ctrlPr>
+                    </m:mPr>
+                    <m:mr>
+                      <m:e>
+                        <m:nary>
+                          <m:naryPr>
+                            <m:chr m:val="∑"/>
+                            <m:limLoc m:val="subSup"/>
+                            <m:ctrlPr>
+                              <w:rPr>
+                                <w:rFonts w:ascii="Cambria Math" w:hAnsi="Cambria Math"/>
+                                <w:i/>
+                                <w:lang w:val="id-ID"/>
+                              </w:rPr>
+                            </m:ctrlPr>
+                          </m:naryPr>
+                          <m:sub>
+                            <m:r>
+                              <w:rPr>
+                                <w:rFonts w:ascii="Cambria Math" w:hAnsi="Cambria Math"/>
+                                <w:lang w:val="id-ID"/>
+                              </w:rPr>
+                              <m:t>i</m:t>
+                            </m:r>
+                          </m:sub>
+                          <m:sup/>
+                          <m:e>
+                            <m:sSup>
+                              <m:sSupPr>
+                                <m:ctrlPr>
+                                  <w:rPr>
+                                    <w:rFonts w:ascii="Cambria Math" w:hAnsi="Cambria Math"/>
+                                    <w:i/>
+                                    <w:lang w:val="id-ID"/>
+                                  </w:rPr>
+                                </m:ctrlPr>
+                              </m:sSupPr>
+                              <m:e>
+                                <m:sSub>
+                                  <m:sSubPr>
+                                    <m:ctrlPr>
+                                      <w:rPr>
+                                        <w:rFonts w:ascii="Cambria Math" w:hAnsi="Cambria Math"/>
+                                        <w:i/>
+                                        <w:lang w:val="id-ID"/>
+                                      </w:rPr>
+                                    </m:ctrlPr>
+                                  </m:sSubPr>
+                                  <m:e>
+                                    <m:r>
+                                      <w:rPr>
+                                        <w:rFonts w:ascii="Cambria Math" w:hAnsi="Cambria Math"/>
+                                        <w:lang w:val="id-ID"/>
+                                      </w:rPr>
+                                      <m:t>f</m:t>
+                                    </m:r>
+                                  </m:e>
+                                  <m:sub>
+                                    <m:sSub>
+                                      <m:sSubPr>
+                                        <m:ctrlPr>
+                                          <w:rPr>
+                                            <w:rFonts w:ascii="Cambria Math" w:hAnsi="Cambria Math"/>
+                                            <w:i/>
+                                            <w:lang w:val="id-ID"/>
+                                          </w:rPr>
+                                        </m:ctrlPr>
+                                      </m:sSubPr>
+                                      <m:e>
+                                        <m:r>
+                                          <w:rPr>
+                                            <w:rFonts w:ascii="Cambria Math" w:hAnsi="Cambria Math"/>
+                                            <w:lang w:val="id-ID"/>
+                                          </w:rPr>
+                                          <m:t>x</m:t>
+                                        </m:r>
+                                      </m:e>
+                                      <m:sub>
+                                        <m:r>
+                                          <w:rPr>
+                                            <w:rFonts w:ascii="Cambria Math" w:hAnsi="Cambria Math"/>
+                                            <w:lang w:val="id-ID"/>
+                                          </w:rPr>
+                                          <m:t>i</m:t>
+                                        </m:r>
+                                      </m:sub>
+                                    </m:sSub>
+                                  </m:sub>
+                                </m:sSub>
+                              </m:e>
+                              <m:sup>
+                                <m:r>
+                                  <w:rPr>
+                                    <w:rFonts w:ascii="Cambria Math" w:hAnsi="Cambria Math"/>
+                                    <w:lang w:val="id-ID"/>
+                                  </w:rPr>
+                                  <m:t>2</m:t>
+                                </m:r>
+                              </m:sup>
+                            </m:sSup>
+                          </m:e>
+                        </m:nary>
+                      </m:e>
+                      <m:e>
+                        <m:nary>
+                          <m:naryPr>
+                            <m:chr m:val="∑"/>
+                            <m:limLoc m:val="subSup"/>
+                            <m:ctrlPr>
+                              <w:rPr>
+                                <w:rFonts w:ascii="Cambria Math" w:hAnsi="Cambria Math"/>
+                                <w:i/>
+                                <w:lang w:val="id-ID"/>
+                              </w:rPr>
+                            </m:ctrlPr>
+                          </m:naryPr>
+                          <m:sub>
+                            <m:r>
+                              <w:rPr>
+                                <w:rFonts w:ascii="Cambria Math" w:hAnsi="Cambria Math"/>
+                                <w:lang w:val="id-ID"/>
+                              </w:rPr>
+                              <m:t>i</m:t>
+                            </m:r>
+                          </m:sub>
+                          <m:sup/>
+                          <m:e>
+                            <m:sSub>
+                              <m:sSubPr>
+                                <m:ctrlPr>
+                                  <w:rPr>
+                                    <w:rFonts w:ascii="Cambria Math" w:hAnsi="Cambria Math"/>
+                                    <w:i/>
+                                    <w:lang w:val="id-ID"/>
+                                  </w:rPr>
+                                </m:ctrlPr>
+                              </m:sSubPr>
+                              <m:e>
+                                <m:r>
+                                  <w:rPr>
+                                    <w:rFonts w:ascii="Cambria Math" w:hAnsi="Cambria Math"/>
+                                    <w:lang w:val="id-ID"/>
+                                  </w:rPr>
+                                  <m:t>f</m:t>
+                                </m:r>
+                              </m:e>
+                              <m:sub>
+                                <m:sSub>
+                                  <m:sSubPr>
+                                    <m:ctrlPr>
+                                      <w:rPr>
+                                        <w:rFonts w:ascii="Cambria Math" w:hAnsi="Cambria Math"/>
+                                        <w:i/>
+                                        <w:lang w:val="id-ID"/>
+                                      </w:rPr>
+                                    </m:ctrlPr>
+                                  </m:sSubPr>
+                                  <m:e>
+                                    <m:r>
+                                      <w:rPr>
+                                        <w:rFonts w:ascii="Cambria Math" w:hAnsi="Cambria Math"/>
+                                        <w:lang w:val="id-ID"/>
+                                      </w:rPr>
+                                      <m:t>x</m:t>
+                                    </m:r>
+                                  </m:e>
+                                  <m:sub>
+                                    <m:r>
+                                      <w:rPr>
+                                        <w:rFonts w:ascii="Cambria Math" w:hAnsi="Cambria Math"/>
+                                        <w:lang w:val="id-ID"/>
+                                      </w:rPr>
+                                      <m:t>i</m:t>
+                                    </m:r>
+                                  </m:sub>
+                                </m:sSub>
+                              </m:sub>
+                            </m:sSub>
+                            <m:sSub>
+                              <m:sSubPr>
+                                <m:ctrlPr>
+                                  <w:rPr>
+                                    <w:rFonts w:ascii="Cambria Math" w:hAnsi="Cambria Math"/>
+                                    <w:i/>
+                                    <w:lang w:val="id-ID"/>
+                                  </w:rPr>
+                                </m:ctrlPr>
+                              </m:sSubPr>
+                              <m:e>
+                                <m:r>
+                                  <w:rPr>
+                                    <w:rFonts w:ascii="Cambria Math" w:hAnsi="Cambria Math"/>
+                                    <w:lang w:val="id-ID"/>
+                                  </w:rPr>
+                                  <m:t>f</m:t>
+                                </m:r>
+                              </m:e>
+                              <m:sub>
+                                <m:sSub>
+                                  <m:sSubPr>
+                                    <m:ctrlPr>
+                                      <w:rPr>
+                                        <w:rFonts w:ascii="Cambria Math" w:hAnsi="Cambria Math"/>
+                                        <w:i/>
+                                        <w:lang w:val="id-ID"/>
+                                      </w:rPr>
+                                    </m:ctrlPr>
+                                  </m:sSubPr>
+                                  <m:e>
+                                    <m:r>
+                                      <w:rPr>
+                                        <w:rFonts w:ascii="Cambria Math" w:hAnsi="Cambria Math"/>
+                                        <w:lang w:val="id-ID"/>
+                                      </w:rPr>
+                                      <m:t>y</m:t>
+                                    </m:r>
+                                  </m:e>
+                                  <m:sub>
+                                    <m:r>
+                                      <w:rPr>
+                                        <w:rFonts w:ascii="Cambria Math" w:hAnsi="Cambria Math"/>
+                                        <w:lang w:val="id-ID"/>
+                                      </w:rPr>
+                                      <m:t>i</m:t>
+                                    </m:r>
+                                  </m:sub>
+                                </m:sSub>
+                              </m:sub>
+                            </m:sSub>
+                          </m:e>
+                        </m:nary>
+                      </m:e>
+                    </m:mr>
+                    <m:mr>
+                      <m:e>
+                        <m:nary>
+                          <m:naryPr>
+                            <m:chr m:val="∑"/>
+                            <m:limLoc m:val="subSup"/>
+                            <m:ctrlPr>
+                              <w:rPr>
+                                <w:rFonts w:ascii="Cambria Math" w:hAnsi="Cambria Math"/>
+                                <w:i/>
+                                <w:lang w:val="id-ID"/>
+                              </w:rPr>
+                            </m:ctrlPr>
+                          </m:naryPr>
+                          <m:sub>
+                            <m:r>
+                              <w:rPr>
+                                <w:rFonts w:ascii="Cambria Math" w:hAnsi="Cambria Math"/>
+                                <w:lang w:val="id-ID"/>
+                              </w:rPr>
+                              <m:t>i</m:t>
+                            </m:r>
+                          </m:sub>
+                          <m:sup/>
+                          <m:e>
+                            <m:sSub>
+                              <m:sSubPr>
+                                <m:ctrlPr>
+                                  <w:rPr>
+                                    <w:rFonts w:ascii="Cambria Math" w:hAnsi="Cambria Math"/>
+                                    <w:i/>
+                                    <w:lang w:val="id-ID"/>
+                                  </w:rPr>
+                                </m:ctrlPr>
+                              </m:sSubPr>
+                              <m:e>
+                                <m:r>
+                                  <w:rPr>
+                                    <w:rFonts w:ascii="Cambria Math" w:hAnsi="Cambria Math"/>
+                                    <w:lang w:val="id-ID"/>
+                                  </w:rPr>
+                                  <m:t>f</m:t>
+                                </m:r>
+                              </m:e>
+                              <m:sub>
+                                <m:sSub>
+                                  <m:sSubPr>
+                                    <m:ctrlPr>
+                                      <w:rPr>
+                                        <w:rFonts w:ascii="Cambria Math" w:hAnsi="Cambria Math"/>
+                                        <w:i/>
+                                        <w:lang w:val="id-ID"/>
+                                      </w:rPr>
+                                    </m:ctrlPr>
+                                  </m:sSubPr>
+                                  <m:e>
+                                    <m:r>
+                                      <w:rPr>
+                                        <w:rFonts w:ascii="Cambria Math" w:hAnsi="Cambria Math"/>
+                                        <w:lang w:val="id-ID"/>
+                                      </w:rPr>
+                                      <m:t>x</m:t>
+                                    </m:r>
+                                  </m:e>
+                                  <m:sub>
+                                    <m:r>
+                                      <w:rPr>
+                                        <w:rFonts w:ascii="Cambria Math" w:hAnsi="Cambria Math"/>
+                                        <w:lang w:val="id-ID"/>
+                                      </w:rPr>
+                                      <m:t>i</m:t>
+                                    </m:r>
+                                  </m:sub>
+                                </m:sSub>
+                              </m:sub>
+                            </m:sSub>
+                            <m:sSub>
+                              <m:sSubPr>
+                                <m:ctrlPr>
+                                  <w:rPr>
+                                    <w:rFonts w:ascii="Cambria Math" w:hAnsi="Cambria Math"/>
+                                    <w:i/>
+                                    <w:lang w:val="id-ID"/>
+                                  </w:rPr>
+                                </m:ctrlPr>
+                              </m:sSubPr>
+                              <m:e>
+                                <m:r>
+                                  <w:rPr>
+                                    <w:rFonts w:ascii="Cambria Math" w:hAnsi="Cambria Math"/>
+                                    <w:lang w:val="id-ID"/>
+                                  </w:rPr>
+                                  <m:t>f</m:t>
+                                </m:r>
+                              </m:e>
+                              <m:sub>
+                                <m:sSub>
+                                  <m:sSubPr>
+                                    <m:ctrlPr>
+                                      <w:rPr>
+                                        <w:rFonts w:ascii="Cambria Math" w:hAnsi="Cambria Math"/>
+                                        <w:i/>
+                                        <w:lang w:val="id-ID"/>
+                                      </w:rPr>
+                                    </m:ctrlPr>
+                                  </m:sSubPr>
+                                  <m:e>
+                                    <m:r>
+                                      <w:rPr>
+                                        <w:rFonts w:ascii="Cambria Math" w:hAnsi="Cambria Math"/>
+                                        <w:lang w:val="id-ID"/>
+                                      </w:rPr>
+                                      <m:t>y</m:t>
+                                    </m:r>
+                                  </m:e>
+                                  <m:sub>
+                                    <m:r>
+                                      <w:rPr>
+                                        <w:rFonts w:ascii="Cambria Math" w:hAnsi="Cambria Math"/>
+                                        <w:lang w:val="id-ID"/>
+                                      </w:rPr>
+                                      <m:t>i</m:t>
+                                    </m:r>
+                                  </m:sub>
+                                </m:sSub>
+                              </m:sub>
+                            </m:sSub>
+                          </m:e>
+                        </m:nary>
+                      </m:e>
+                      <m:e>
+                        <m:nary>
+                          <m:naryPr>
+                            <m:chr m:val="∑"/>
+                            <m:limLoc m:val="subSup"/>
+                            <m:ctrlPr>
+                              <w:rPr>
+                                <w:rFonts w:ascii="Cambria Math" w:hAnsi="Cambria Math"/>
+                                <w:i/>
+                                <w:lang w:val="id-ID"/>
+                              </w:rPr>
+                            </m:ctrlPr>
+                          </m:naryPr>
+                          <m:sub>
+                            <m:r>
+                              <w:rPr>
+                                <w:rFonts w:ascii="Cambria Math" w:hAnsi="Cambria Math"/>
+                                <w:lang w:val="id-ID"/>
+                              </w:rPr>
+                              <m:t>i</m:t>
+                            </m:r>
+                          </m:sub>
+                          <m:sup/>
+                          <m:e>
+                            <m:sSup>
+                              <m:sSupPr>
+                                <m:ctrlPr>
+                                  <w:rPr>
+                                    <w:rFonts w:ascii="Cambria Math" w:hAnsi="Cambria Math"/>
+                                    <w:i/>
+                                    <w:lang w:val="id-ID"/>
+                                  </w:rPr>
+                                </m:ctrlPr>
+                              </m:sSupPr>
+                              <m:e>
+                                <m:sSub>
+                                  <m:sSubPr>
+                                    <m:ctrlPr>
+                                      <w:rPr>
+                                        <w:rFonts w:ascii="Cambria Math" w:hAnsi="Cambria Math"/>
+                                        <w:i/>
+                                        <w:lang w:val="id-ID"/>
+                                      </w:rPr>
+                                    </m:ctrlPr>
+                                  </m:sSubPr>
+                                  <m:e>
+                                    <m:r>
+                                      <w:rPr>
+                                        <w:rFonts w:ascii="Cambria Math" w:hAnsi="Cambria Math"/>
+                                        <w:lang w:val="id-ID"/>
+                                      </w:rPr>
+                                      <m:t>f</m:t>
+                                    </m:r>
+                                  </m:e>
+                                  <m:sub>
+                                    <m:sSub>
+                                      <m:sSubPr>
+                                        <m:ctrlPr>
+                                          <w:rPr>
+                                            <w:rFonts w:ascii="Cambria Math" w:hAnsi="Cambria Math"/>
+                                            <w:i/>
+                                            <w:lang w:val="id-ID"/>
+                                          </w:rPr>
+                                        </m:ctrlPr>
+                                      </m:sSubPr>
+                                      <m:e>
+                                        <m:r>
+                                          <w:rPr>
+                                            <w:rFonts w:ascii="Cambria Math" w:hAnsi="Cambria Math"/>
+                                            <w:lang w:val="id-ID"/>
+                                          </w:rPr>
+                                          <m:t>y</m:t>
+                                        </m:r>
+                                      </m:e>
+                                      <m:sub>
+                                        <m:r>
+                                          <w:rPr>
+                                            <w:rFonts w:ascii="Cambria Math" w:hAnsi="Cambria Math"/>
+                                            <w:lang w:val="id-ID"/>
+                                          </w:rPr>
+                                          <m:t>i</m:t>
+                                        </m:r>
+                                      </m:sub>
+                                    </m:sSub>
+                                  </m:sub>
+                                </m:sSub>
+                              </m:e>
+                              <m:sup>
+                                <m:r>
+                                  <w:rPr>
+                                    <w:rFonts w:ascii="Cambria Math" w:hAnsi="Cambria Math"/>
+                                    <w:lang w:val="id-ID"/>
+                                  </w:rPr>
+                                  <m:t>2</m:t>
+                                </m:r>
+                              </m:sup>
+                            </m:sSup>
+                          </m:e>
+                        </m:nary>
+                      </m:e>
+                    </m:mr>
+                  </m:m>
+                </m:e>
+              </m:d>
+            </m:e>
+            <m:sup>
+              <m:r>
+                <w:rPr>
+                  <w:rFonts w:ascii="Cambria Math" w:hAnsi="Cambria Math"/>
+                  <w:lang w:val="id-ID"/>
+                </w:rPr>
+                <m:t>-1</m:t>
+              </m:r>
+            </m:sup>
+          </m:sSup>
+          <m:d>
+            <m:dPr>
+              <m:begChr m:val="["/>
+              <m:endChr m:val="]"/>
+              <m:ctrlPr>
+                <w:rPr>
+                  <w:rFonts w:ascii="Cambria Math" w:hAnsi="Cambria Math"/>
+                  <w:i/>
+                  <w:lang w:val="id-ID"/>
+                </w:rPr>
+              </m:ctrlPr>
+            </m:dPr>
+            <m:e>
+              <m:m>
+                <m:mPr>
+                  <m:mcs>
+                    <m:mc>
+                      <m:mcPr>
+                        <m:count m:val="1"/>
+                        <m:mcJc m:val="center"/>
+                      </m:mcPr>
+                    </m:mc>
+                  </m:mcs>
+                  <m:ctrlPr>
+                    <w:rPr>
+                      <w:rFonts w:ascii="Cambria Math" w:hAnsi="Cambria Math"/>
+                      <w:i/>
+                      <w:lang w:val="id-ID"/>
+                    </w:rPr>
+                  </m:ctrlPr>
+                </m:mPr>
+                <m:mr>
+                  <m:e>
+                    <m:r>
+                      <w:rPr>
+                        <w:rFonts w:ascii="Cambria Math" w:hAnsi="Cambria Math"/>
+                        <w:lang w:val="id-ID"/>
+                      </w:rPr>
+                      <m:t>-</m:t>
+                    </m:r>
+                    <m:nary>
+                      <m:naryPr>
+                        <m:chr m:val="∑"/>
+                        <m:limLoc m:val="subSup"/>
+                        <m:ctrlPr>
+                          <w:rPr>
+                            <w:rFonts w:ascii="Cambria Math" w:hAnsi="Cambria Math"/>
+                            <w:i/>
+                            <w:lang w:val="id-ID"/>
+                          </w:rPr>
+                        </m:ctrlPr>
+                      </m:naryPr>
+                      <m:sub>
+                        <m:r>
+                          <w:rPr>
+                            <w:rFonts w:ascii="Cambria Math" w:hAnsi="Cambria Math"/>
+                            <w:lang w:val="id-ID"/>
+                          </w:rPr>
+                          <m:t>i</m:t>
+                        </m:r>
+                      </m:sub>
+                      <m:sup/>
+                      <m:e>
+                        <m:sSub>
+                          <m:sSubPr>
+                            <m:ctrlPr>
+                              <w:rPr>
+                                <w:rFonts w:ascii="Cambria Math" w:hAnsi="Cambria Math"/>
+                                <w:i/>
+                                <w:lang w:val="id-ID"/>
+                              </w:rPr>
+                            </m:ctrlPr>
+                          </m:sSubPr>
+                          <m:e>
+                            <m:r>
+                              <w:rPr>
+                                <w:rFonts w:ascii="Cambria Math" w:hAnsi="Cambria Math"/>
+                                <w:lang w:val="id-ID"/>
+                              </w:rPr>
+                              <m:t>f</m:t>
+                            </m:r>
+                          </m:e>
+                          <m:sub>
+                            <m:sSub>
+                              <m:sSubPr>
+                                <m:ctrlPr>
+                                  <w:rPr>
+                                    <w:rFonts w:ascii="Cambria Math" w:hAnsi="Cambria Math"/>
+                                    <w:i/>
+                                    <w:lang w:val="id-ID"/>
+                                  </w:rPr>
+                                </m:ctrlPr>
+                              </m:sSubPr>
+                              <m:e>
+                                <m:r>
+                                  <w:rPr>
+                                    <w:rFonts w:ascii="Cambria Math" w:hAnsi="Cambria Math"/>
+                                    <w:lang w:val="id-ID"/>
+                                  </w:rPr>
+                                  <m:t>x</m:t>
+                                </m:r>
+                              </m:e>
+                              <m:sub>
+                                <m:r>
+                                  <w:rPr>
+                                    <w:rFonts w:ascii="Cambria Math" w:hAnsi="Cambria Math"/>
+                                    <w:lang w:val="id-ID"/>
+                                  </w:rPr>
+                                  <m:t>i</m:t>
+                                </m:r>
+                              </m:sub>
+                            </m:sSub>
+                          </m:sub>
+                        </m:sSub>
+                        <m:sSub>
+                          <m:sSubPr>
+                            <m:ctrlPr>
+                              <w:rPr>
+                                <w:rFonts w:ascii="Cambria Math" w:hAnsi="Cambria Math"/>
+                                <w:i/>
+                                <w:lang w:val="id-ID"/>
+                              </w:rPr>
+                            </m:ctrlPr>
+                          </m:sSubPr>
+                          <m:e>
+                            <m:r>
+                              <w:rPr>
+                                <w:rFonts w:ascii="Cambria Math" w:hAnsi="Cambria Math"/>
+                                <w:lang w:val="id-ID"/>
+                              </w:rPr>
+                              <m:t>f</m:t>
+                            </m:r>
+                          </m:e>
+                          <m:sub>
+                            <m:sSub>
+                              <m:sSubPr>
+                                <m:ctrlPr>
+                                  <w:rPr>
+                                    <w:rFonts w:ascii="Cambria Math" w:hAnsi="Cambria Math"/>
+                                    <w:i/>
+                                    <w:lang w:val="id-ID"/>
+                                  </w:rPr>
+                                </m:ctrlPr>
+                              </m:sSubPr>
+                              <m:e>
+                                <m:r>
+                                  <w:rPr>
+                                    <w:rFonts w:ascii="Cambria Math" w:hAnsi="Cambria Math"/>
+                                    <w:lang w:val="id-ID"/>
+                                  </w:rPr>
+                                  <m:t>t</m:t>
+                                </m:r>
+                              </m:e>
+                              <m:sub>
+                                <m:r>
+                                  <w:rPr>
+                                    <w:rFonts w:ascii="Cambria Math" w:hAnsi="Cambria Math"/>
+                                    <w:lang w:val="id-ID"/>
+                                  </w:rPr>
+                                  <m:t>i</m:t>
+                                </m:r>
+                              </m:sub>
+                            </m:sSub>
+                          </m:sub>
+                        </m:sSub>
+                      </m:e>
+                    </m:nary>
+                    <m:r>
+                      <w:rPr>
+                        <w:rFonts w:ascii="Cambria Math" w:hAnsi="Cambria Math"/>
+                        <w:lang w:val="id-ID"/>
+                      </w:rPr>
+                      <m:t xml:space="preserve"> </m:t>
+                    </m:r>
+                  </m:e>
+                </m:mr>
+                <m:mr>
+                  <m:e>
+                    <m:r>
+                      <w:rPr>
+                        <w:rFonts w:ascii="Cambria Math" w:hAnsi="Cambria Math"/>
+                        <w:lang w:val="id-ID"/>
+                      </w:rPr>
+                      <m:t>-</m:t>
+                    </m:r>
+                    <m:nary>
+                      <m:naryPr>
+                        <m:chr m:val="∑"/>
+                        <m:limLoc m:val="subSup"/>
+                        <m:ctrlPr>
+                          <w:rPr>
+                            <w:rFonts w:ascii="Cambria Math" w:hAnsi="Cambria Math"/>
+                            <w:i/>
+                            <w:lang w:val="id-ID"/>
+                          </w:rPr>
+                        </m:ctrlPr>
+                      </m:naryPr>
+                      <m:sub>
+                        <m:r>
+                          <w:rPr>
+                            <w:rFonts w:ascii="Cambria Math" w:hAnsi="Cambria Math"/>
+                            <w:lang w:val="id-ID"/>
+                          </w:rPr>
+                          <m:t>i</m:t>
+                        </m:r>
+                      </m:sub>
+                      <m:sup/>
+                      <m:e>
+                        <m:sSub>
+                          <m:sSubPr>
+                            <m:ctrlPr>
+                              <w:rPr>
+                                <w:rFonts w:ascii="Cambria Math" w:hAnsi="Cambria Math"/>
+                                <w:i/>
+                                <w:lang w:val="id-ID"/>
+                              </w:rPr>
+                            </m:ctrlPr>
+                          </m:sSubPr>
+                          <m:e>
+                            <m:r>
+                              <w:rPr>
+                                <w:rFonts w:ascii="Cambria Math" w:hAnsi="Cambria Math"/>
+                                <w:lang w:val="id-ID"/>
+                              </w:rPr>
+                              <m:t>f</m:t>
+                            </m:r>
+                          </m:e>
+                          <m:sub>
+                            <m:sSub>
+                              <m:sSubPr>
+                                <m:ctrlPr>
+                                  <w:rPr>
+                                    <w:rFonts w:ascii="Cambria Math" w:hAnsi="Cambria Math"/>
+                                    <w:i/>
+                                    <w:lang w:val="id-ID"/>
+                                  </w:rPr>
+                                </m:ctrlPr>
+                              </m:sSubPr>
+                              <m:e>
+                                <m:r>
+                                  <w:rPr>
+                                    <w:rFonts w:ascii="Cambria Math" w:hAnsi="Cambria Math"/>
+                                    <w:lang w:val="id-ID"/>
+                                  </w:rPr>
+                                  <m:t>y</m:t>
+                                </m:r>
+                              </m:e>
+                              <m:sub>
+                                <m:r>
+                                  <w:rPr>
+                                    <w:rFonts w:ascii="Cambria Math" w:hAnsi="Cambria Math"/>
+                                    <w:lang w:val="id-ID"/>
+                                  </w:rPr>
+                                  <m:t>i</m:t>
+                                </m:r>
+                              </m:sub>
+                            </m:sSub>
+                          </m:sub>
+                        </m:sSub>
+                        <m:sSub>
+                          <m:sSubPr>
+                            <m:ctrlPr>
+                              <w:rPr>
+                                <w:rFonts w:ascii="Cambria Math" w:hAnsi="Cambria Math"/>
+                                <w:i/>
+                                <w:lang w:val="id-ID"/>
+                              </w:rPr>
+                            </m:ctrlPr>
+                          </m:sSubPr>
+                          <m:e>
+                            <m:r>
+                              <w:rPr>
+                                <w:rFonts w:ascii="Cambria Math" w:hAnsi="Cambria Math"/>
+                                <w:lang w:val="id-ID"/>
+                              </w:rPr>
+                              <m:t>f</m:t>
+                            </m:r>
+                          </m:e>
+                          <m:sub>
+                            <m:sSub>
+                              <m:sSubPr>
+                                <m:ctrlPr>
+                                  <w:rPr>
+                                    <w:rFonts w:ascii="Cambria Math" w:hAnsi="Cambria Math"/>
+                                    <w:i/>
+                                    <w:lang w:val="id-ID"/>
+                                  </w:rPr>
+                                </m:ctrlPr>
+                              </m:sSubPr>
+                              <m:e>
+                                <m:r>
+                                  <w:rPr>
+                                    <w:rFonts w:ascii="Cambria Math" w:hAnsi="Cambria Math"/>
+                                    <w:lang w:val="id-ID"/>
+                                  </w:rPr>
+                                  <m:t>t</m:t>
+                                </m:r>
+                              </m:e>
+                              <m:sub>
+                                <m:r>
+                                  <w:rPr>
+                                    <w:rFonts w:ascii="Cambria Math" w:hAnsi="Cambria Math"/>
+                                    <w:lang w:val="id-ID"/>
+                                  </w:rPr>
+                                  <m:t>i</m:t>
+                                </m:r>
+                              </m:sub>
+                            </m:sSub>
+                          </m:sub>
+                        </m:sSub>
+                      </m:e>
+                    </m:nary>
+                  </m:e>
+                </m:mr>
+              </m:m>
+            </m:e>
+          </m:d>
+        </m:oMath>
+      </m:oMathPara>
+    </w:p>
+    <w:p>
+      <w:pPr>
+        <w:pStyle w:val="Paragraph"/>
+      </w:pPr>
+      <w:r>
+        <w:lastRenderedPageBreak/>
+        <w:t>Ide sederhana dari persamaan di atas adalah memberikan bebrapa titik untuk dideteksi lalu diambil optical flow dari tiap titik tersebut.</w:t>
+      </w:r>
+      <w:sdt>
+        <w:sdtPr>
+          <w:id w:val="187964998"/>
+          <w:citation/>
+        </w:sdtPr>
+        <w:sdtContent>
+          <w:r>
+            <w:fldChar w:fldCharType="begin"/>
+          </w:r>
+          <w:r>
+            <w:instrText xml:space="preserve"> CITATION OpeFlow \l 1057 </w:instrText>
+          </w:r>
+          <w:r>
+            <w:fldChar w:fldCharType="separate"/>
+          </w:r>
+          <w:r>
+            <w:rPr>
+              <w:noProof/>
+            </w:rPr>
+            <w:t xml:space="preserve"> </w:t>
+          </w:r>
+          <w:r>
+            <w:rPr>
+              <w:noProof/>
+            </w:rPr>
+            <w:t>[7]</w:t>
+          </w:r>
+          <w:r>
+            <w:fldChar w:fldCharType="end"/>
+          </w:r>
+        </w:sdtContent>
+      </w:sdt>
+      <w:bookmarkStart w:id="28" w:name="_GoBack"/>
       <w:bookmarkEnd w:id="28"/>
     </w:p>
     <w:p>
@@ -4895,16 +7253,10 @@
     </w:p>
     <w:p>
       <w:pPr>
-        <w:pStyle w:val="Paragraph"/>
-      </w:pPr>
-    </w:p>
-    <w:p>
-      <w:pPr>
         <w:pStyle w:val="Heading22"/>
       </w:pPr>
       <w:bookmarkStart w:id="29" w:name="_Toc406640926"/>
       <w:r>
-        <w:lastRenderedPageBreak/>
         <w:t>OpenCV</w:t>
       </w:r>
       <w:r>
@@ -5024,60 +7376,29 @@
           <w:docPartUnique/>
         </w:docPartObj>
       </w:sdtPr>
-      <w:sdtEndPr>
-        <w:rPr>
-          <w:rFonts w:eastAsiaTheme="minorEastAsia" w:cstheme="minorBidi"/>
-          <w:b w:val="0"/>
-          <w:bCs w:val="0"/>
-          <w:noProof w:val="0"/>
-          <w:szCs w:val="22"/>
-          <w:lang w:val="en-US" w:eastAsia="ko-KR"/>
-        </w:rPr>
-      </w:sdtEndPr>
       <w:sdtContent>
         <w:sdt>
           <w:sdtPr>
             <w:id w:val="-573587230"/>
             <w:bibliography/>
           </w:sdtPr>
-          <w:sdtEndPr>
-            <w:rPr>
-              <w:rFonts w:eastAsiaTheme="minorEastAsia" w:cstheme="minorBidi"/>
-              <w:b w:val="0"/>
-              <w:bCs w:val="0"/>
-              <w:noProof w:val="0"/>
-              <w:szCs w:val="22"/>
-              <w:lang w:val="en-US" w:eastAsia="ko-KR"/>
-            </w:rPr>
-          </w:sdtEndPr>
           <w:sdtContent>
             <w:p>
               <w:pPr>
-                <w:pStyle w:val="Heading1"/>
-                <w:jc w:val="both"/>
                 <w:rPr>
                   <w:rFonts w:asciiTheme="minorHAnsi" w:eastAsiaTheme="minorHAnsi" w:hAnsiTheme="minorHAnsi"/>
+                  <w:noProof/>
                   <w:sz w:val="22"/>
-                  <w:lang w:eastAsia="en-US"/>
+                  <w:lang w:val="id-ID" w:eastAsia="en-US"/>
                 </w:rPr>
               </w:pPr>
               <w:r>
-                <w:rPr>
-                  <w:b w:val="0"/>
-                  <w:bCs w:val="0"/>
-                  <w:noProof w:val="0"/>
-                </w:rPr>
                 <w:fldChar w:fldCharType="begin"/>
               </w:r>
               <w:r>
                 <w:instrText xml:space="preserve"> BIBLIOGRAPHY </w:instrText>
               </w:r>
               <w:r>
-                <w:rPr>
-                  <w:b w:val="0"/>
-                  <w:bCs w:val="0"/>
-                  <w:noProof w:val="0"/>
-                </w:rPr>
                 <w:fldChar w:fldCharType="separate"/>
               </w:r>
             </w:p>
@@ -5100,7 +7421,7 @@
               </w:tblGrid>
               <w:tr>
                 <w:trPr>
-                  <w:divId w:val="1876623473"/>
+                  <w:divId w:val="1526601594"/>
                   <w:tblCellSpacing w:w="15" w:type="dxa"/>
                 </w:trPr>
                 <w:tc>
@@ -5147,7 +7468,7 @@
               </w:tr>
               <w:tr>
                 <w:trPr>
-                  <w:divId w:val="1876623473"/>
+                  <w:divId w:val="1526601594"/>
                   <w:tblCellSpacing w:w="15" w:type="dxa"/>
                 </w:trPr>
                 <w:tc>
@@ -5200,14 +7521,14 @@
                       <w:rPr>
                         <w:noProof/>
                       </w:rPr>
-                      <w:t xml:space="preserve">, 2007. </w:t>
+                      <w:t xml:space="preserve">, San Antonio, 2007. </w:t>
                     </w:r>
                   </w:p>
                 </w:tc>
               </w:tr>
               <w:tr>
                 <w:trPr>
-                  <w:divId w:val="1876623473"/>
+                  <w:divId w:val="1526601594"/>
                   <w:tblCellSpacing w:w="15" w:type="dxa"/>
                 </w:trPr>
                 <w:tc>
@@ -5251,10 +7572,176 @@
                   </w:p>
                 </w:tc>
               </w:tr>
+              <w:tr>
+                <w:trPr>
+                  <w:divId w:val="1526601594"/>
+                  <w:tblCellSpacing w:w="15" w:type="dxa"/>
+                </w:trPr>
+                <w:tc>
+                  <w:tcPr>
+                    <w:tcW w:w="265" w:type="pct"/>
+                    <w:hideMark/>
+                  </w:tcPr>
+                  <w:p>
+                    <w:pPr>
+                      <w:pStyle w:val="Bibliography"/>
+                      <w:rPr>
+                        <w:noProof/>
+                      </w:rPr>
+                    </w:pPr>
+                    <w:r>
+                      <w:rPr>
+                        <w:noProof/>
+                      </w:rPr>
+                      <w:t xml:space="preserve">[4] </w:t>
+                    </w:r>
+                  </w:p>
+                </w:tc>
+                <w:tc>
+                  <w:tcPr>
+                    <w:tcW w:w="4679" w:type="pct"/>
+                    <w:hideMark/>
+                  </w:tcPr>
+                  <w:p>
+                    <w:pPr>
+                      <w:pStyle w:val="Bibliography"/>
+                      <w:rPr>
+                        <w:noProof/>
+                      </w:rPr>
+                    </w:pPr>
+                    <w:r>
+                      <w:rPr>
+                        <w:noProof/>
+                      </w:rPr>
+                      <w:t xml:space="preserve">H. Sekkati, R. Laganiere, A. Mitiche dan R. Youmaran, “Robust background subtraction using geodesic active contours in ICA subspace for video surveillance application,” dalam </w:t>
+                    </w:r>
+                    <w:r>
+                      <w:rPr>
+                        <w:i/>
+                        <w:iCs/>
+                        <w:noProof/>
+                      </w:rPr>
+                      <w:t>Ninth Conference on Computer and Robot Vision</w:t>
+                    </w:r>
+                    <w:r>
+                      <w:rPr>
+                        <w:noProof/>
+                      </w:rPr>
+                      <w:t xml:space="preserve">, Toronto, 2012. </w:t>
+                    </w:r>
+                  </w:p>
+                </w:tc>
+              </w:tr>
+              <w:tr>
+                <w:trPr>
+                  <w:divId w:val="1526601594"/>
+                  <w:tblCellSpacing w:w="15" w:type="dxa"/>
+                </w:trPr>
+                <w:tc>
+                  <w:tcPr>
+                    <w:tcW w:w="265" w:type="pct"/>
+                    <w:hideMark/>
+                  </w:tcPr>
+                  <w:p>
+                    <w:pPr>
+                      <w:pStyle w:val="Bibliography"/>
+                      <w:rPr>
+                        <w:noProof/>
+                      </w:rPr>
+                    </w:pPr>
+                    <w:r>
+                      <w:rPr>
+                        <w:noProof/>
+                      </w:rPr>
+                      <w:t xml:space="preserve">[5] </w:t>
+                    </w:r>
+                  </w:p>
+                </w:tc>
+                <w:tc>
+                  <w:tcPr>
+                    <w:tcW w:w="4679" w:type="pct"/>
+                    <w:hideMark/>
+                  </w:tcPr>
+                  <w:p>
+                    <w:pPr>
+                      <w:pStyle w:val="Bibliography"/>
+                      <w:rPr>
+                        <w:noProof/>
+                      </w:rPr>
+                    </w:pPr>
+                    <w:r>
+                      <w:rPr>
+                        <w:noProof/>
+                      </w:rPr>
+                      <w:t>“OpenCV 3.0.0-dev documentation,” [Online]. Available: http://docs.opencv.org/trunk/doc/py_tutorials/py_video/py_bg_subtraction/py_bg_subtraction.html. [Diakses 18 Desember 2014].</w:t>
+                    </w:r>
+                  </w:p>
+                </w:tc>
+              </w:tr>
+              <w:tr>
+                <w:trPr>
+                  <w:divId w:val="1526601594"/>
+                  <w:tblCellSpacing w:w="15" w:type="dxa"/>
+                </w:trPr>
+                <w:tc>
+                  <w:tcPr>
+                    <w:tcW w:w="265" w:type="pct"/>
+                    <w:hideMark/>
+                  </w:tcPr>
+                  <w:p>
+                    <w:pPr>
+                      <w:pStyle w:val="Bibliography"/>
+                      <w:rPr>
+                        <w:noProof/>
+                      </w:rPr>
+                    </w:pPr>
+                    <w:r>
+                      <w:rPr>
+                        <w:noProof/>
+                      </w:rPr>
+                      <w:t xml:space="preserve">[6] </w:t>
+                    </w:r>
+                  </w:p>
+                </w:tc>
+                <w:tc>
+                  <w:tcPr>
+                    <w:tcW w:w="4679" w:type="pct"/>
+                    <w:hideMark/>
+                  </w:tcPr>
+                  <w:p>
+                    <w:pPr>
+                      <w:pStyle w:val="Bibliography"/>
+                      <w:rPr>
+                        <w:noProof/>
+                      </w:rPr>
+                    </w:pPr>
+                    <w:r>
+                      <w:rPr>
+                        <w:noProof/>
+                      </w:rPr>
+                      <w:t xml:space="preserve">G. Wei, Z. Hou, W. Li dan W. Yu, “Color Image Optical Flow Estimation Algorithm with Shadow Suppression,” dalam </w:t>
+                    </w:r>
+                    <w:r>
+                      <w:rPr>
+                        <w:i/>
+                        <w:iCs/>
+                        <w:noProof/>
+                      </w:rPr>
+                      <w:t xml:space="preserve">Seventh International Conference on Image and Graphics (ICIG) </w:t>
+                    </w:r>
+                    <w:r>
+                      <w:rPr>
+                        <w:noProof/>
+                      </w:rPr>
+                      <w:t xml:space="preserve">, Qingdao, 2013. </w:t>
+                    </w:r>
+                  </w:p>
+                </w:tc>
+              </w:tr>
             </w:tbl>
             <w:p>
               <w:pPr>
-                <w:divId w:val="1876623473"/>
+                <w:divId w:val="1526601594"/>
                 <w:rPr>
                   <w:rFonts w:eastAsia="Times New Roman"/>
                   <w:noProof/>
@@ -5361,7 +7848,7 @@
           <w:rPr>
             <w:noProof/>
           </w:rPr>
-          <w:t>11</w:t>
+          <w:t>13</w:t>
         </w:r>
         <w:r>
           <w:rPr>
@@ -10026,7 +12513,7 @@
     <w:uiPriority w:val="35"/>
     <w:unhideWhenUsed/>
     <w:qFormat/>
-    <w:rsid w:val="00D649AE"/>
+    <w:rsid w:val="005B7ADF"/>
     <w:pPr>
       <w:jc w:val="center"/>
     </w:pPr>
@@ -10922,7 +13409,7 @@
         <a:p>
           <a:r>
             <a:rPr lang="id-ID"/>
-            <a:t>mengambil gambar backround</a:t>
+            <a:t>mengambil gambar background</a:t>
           </a:r>
         </a:p>
       </dgm:t>
@@ -10944,7 +13431,7 @@
         <a:p>
           <a:r>
             <a:rPr lang="id-ID"/>
-            <a:t>mengambil gambar obyek yang bergerak di atas backround</a:t>
+            <a:t>mengambil gambar obyek yang bergerak di atas background</a:t>
           </a:r>
         </a:p>
       </dgm:t>
@@ -10966,7 +13453,7 @@
         <a:p>
           <a:r>
             <a:rPr lang="id-ID"/>
-            <a:t>mengekstraksi backround</a:t>
+            <a:t>membuang background</a:t>
           </a:r>
         </a:p>
       </dgm:t>
@@ -10988,7 +13475,7 @@
         <a:p>
           <a:r>
             <a:rPr lang="id-ID"/>
-            <a:t>mengekstraksi obyek tak bergerak</a:t>
+            <a:t>membuang obyek tak bergerak</a:t>
           </a:r>
         </a:p>
       </dgm:t>
@@ -11104,6 +13591,13 @@
         </dgm:presLayoutVars>
       </dgm:prSet>
       <dgm:spPr/>
+      <dgm:t>
+        <a:bodyPr/>
+        <a:lstStyle/>
+        <a:p>
+          <a:endParaRPr lang="id-ID"/>
+        </a:p>
+      </dgm:t>
     </dgm:pt>
     <dgm:pt modelId="{8441E863-739F-4A85-9FE7-53CD2542C314}" type="pres">
       <dgm:prSet presAssocID="{E170CF94-0F29-4AE0-A878-1A53D6C08AEA}" presName="sibTrans" presStyleCnt="0"/>
@@ -11127,27 +13621,27 @@
   </dgm:ptLst>
   <dgm:cxnLst>
     <dgm:cxn modelId="{EECBA78A-DF88-42CC-B9C2-AA2156F13729}" srcId="{65253B37-FEEB-4E95-BB91-E52AD0271F4F}" destId="{A21B555D-9D58-4A76-BDDC-2D7B1992BA61}" srcOrd="0" destOrd="0" parTransId="{A1977CBC-5234-4E19-9F70-370D0EF35132}" sibTransId="{D3C5A698-F58B-48CF-81FE-398E3EFCDC7F}"/>
-    <dgm:cxn modelId="{C2AE8837-D808-427B-BBCC-79AF81F70D7A}" type="presOf" srcId="{A21B555D-9D58-4A76-BDDC-2D7B1992BA61}" destId="{BE74F7FF-1CF1-4526-916F-DC7E70A27C57}" srcOrd="0" destOrd="0" presId="urn:microsoft.com/office/officeart/2005/8/layout/hProcess9"/>
     <dgm:cxn modelId="{6759649D-502A-49C0-A1D6-21FA740BA71A}" srcId="{65253B37-FEEB-4E95-BB91-E52AD0271F4F}" destId="{27D233D2-ED64-4AAA-A1A3-184CF727FCE0}" srcOrd="3" destOrd="0" parTransId="{7A31C2D2-53D6-4996-B10D-213B83663742}" sibTransId="{E170CF94-0F29-4AE0-A878-1A53D6C08AEA}"/>
-    <dgm:cxn modelId="{391AD592-6F5F-42FC-9153-9FBDAEF5FCFF}" type="presOf" srcId="{2F0840D4-E03A-4A41-9CE3-EFCA3AD76C4E}" destId="{D7D6BA0D-98B4-4FA7-AF21-1A5E916A404B}" srcOrd="0" destOrd="0" presId="urn:microsoft.com/office/officeart/2005/8/layout/hProcess9"/>
+    <dgm:cxn modelId="{348D7590-CBEF-4319-8ED0-2835D114B75D}" type="presOf" srcId="{0E3D7E9B-DD66-4E3D-A11C-D3C4B8974C75}" destId="{268BC920-BF59-455F-8B7A-3E9A3CDC2823}" srcOrd="0" destOrd="0" presId="urn:microsoft.com/office/officeart/2005/8/layout/hProcess9"/>
+    <dgm:cxn modelId="{7DC8F8EF-9DC2-49CD-AB30-CD997E4F26F5}" type="presOf" srcId="{38DA043F-9580-46FA-8689-8C471BB89263}" destId="{32FD0A88-0E2A-490E-8C61-BC5204CCDE79}" srcOrd="0" destOrd="0" presId="urn:microsoft.com/office/officeart/2005/8/layout/hProcess9"/>
     <dgm:cxn modelId="{1F6ECBE8-F69F-4638-85EB-7519FAA023EF}" srcId="{65253B37-FEEB-4E95-BB91-E52AD0271F4F}" destId="{0E3D7E9B-DD66-4E3D-A11C-D3C4B8974C75}" srcOrd="4" destOrd="0" parTransId="{5DFF53D1-5D4B-4D1C-B9A6-5E26D11C85A6}" sibTransId="{4DDD4638-AD67-449D-A43F-13519082E84A}"/>
     <dgm:cxn modelId="{9E1F035D-68CC-4F22-BE8D-6215F66847B4}" srcId="{65253B37-FEEB-4E95-BB91-E52AD0271F4F}" destId="{2F0840D4-E03A-4A41-9CE3-EFCA3AD76C4E}" srcOrd="1" destOrd="0" parTransId="{6D46897B-537E-4317-A054-30AFEC07DAC7}" sibTransId="{CDD9CD9B-743E-442E-8D0B-EA8AE3A84968}"/>
+    <dgm:cxn modelId="{87E1F2AA-C794-446D-BBBD-2F218BE571E2}" type="presOf" srcId="{65253B37-FEEB-4E95-BB91-E52AD0271F4F}" destId="{362DACE8-127C-45E9-96B1-B908DFB633A7}" srcOrd="0" destOrd="0" presId="urn:microsoft.com/office/officeart/2005/8/layout/hProcess9"/>
     <dgm:cxn modelId="{17FA1CA6-FF0D-4A55-8420-81FBF3A129FF}" srcId="{65253B37-FEEB-4E95-BB91-E52AD0271F4F}" destId="{38DA043F-9580-46FA-8689-8C471BB89263}" srcOrd="2" destOrd="0" parTransId="{07891CD4-D9D9-4BFD-A1CB-DA913F297EE9}" sibTransId="{877EC2E3-81A5-4349-AC1E-D9696E6083DB}"/>
-    <dgm:cxn modelId="{8C9D3E55-4655-4F6C-B710-442CAB871692}" type="presOf" srcId="{38DA043F-9580-46FA-8689-8C471BB89263}" destId="{32FD0A88-0E2A-490E-8C61-BC5204CCDE79}" srcOrd="0" destOrd="0" presId="urn:microsoft.com/office/officeart/2005/8/layout/hProcess9"/>
-    <dgm:cxn modelId="{07ED0D97-3256-48F5-9BEA-59D550DD3DCA}" type="presOf" srcId="{65253B37-FEEB-4E95-BB91-E52AD0271F4F}" destId="{362DACE8-127C-45E9-96B1-B908DFB633A7}" srcOrd="0" destOrd="0" presId="urn:microsoft.com/office/officeart/2005/8/layout/hProcess9"/>
-    <dgm:cxn modelId="{5B2AD16B-A7FF-4C8F-AB60-8FE82EE8D28D}" type="presOf" srcId="{0E3D7E9B-DD66-4E3D-A11C-D3C4B8974C75}" destId="{268BC920-BF59-455F-8B7A-3E9A3CDC2823}" srcOrd="0" destOrd="0" presId="urn:microsoft.com/office/officeart/2005/8/layout/hProcess9"/>
-    <dgm:cxn modelId="{266ADDBE-92ED-4528-8C5A-81FD67210CCB}" type="presOf" srcId="{27D233D2-ED64-4AAA-A1A3-184CF727FCE0}" destId="{A0192B97-C475-4C89-B5E4-DE26328DB010}" srcOrd="0" destOrd="0" presId="urn:microsoft.com/office/officeart/2005/8/layout/hProcess9"/>
-    <dgm:cxn modelId="{73118853-2A3D-426C-A98E-FA21F65879EE}" type="presParOf" srcId="{362DACE8-127C-45E9-96B1-B908DFB633A7}" destId="{5367BEB7-C8D2-487B-9C5F-C72E001930B9}" srcOrd="0" destOrd="0" presId="urn:microsoft.com/office/officeart/2005/8/layout/hProcess9"/>
-    <dgm:cxn modelId="{6C5456E0-9A70-4275-8355-28B012D43231}" type="presParOf" srcId="{362DACE8-127C-45E9-96B1-B908DFB633A7}" destId="{39AB5257-94C3-4522-A850-55EDCC5B34D3}" srcOrd="1" destOrd="0" presId="urn:microsoft.com/office/officeart/2005/8/layout/hProcess9"/>
-    <dgm:cxn modelId="{8422D6D6-3BBB-400B-9203-E130570991C4}" type="presParOf" srcId="{39AB5257-94C3-4522-A850-55EDCC5B34D3}" destId="{BE74F7FF-1CF1-4526-916F-DC7E70A27C57}" srcOrd="0" destOrd="0" presId="urn:microsoft.com/office/officeart/2005/8/layout/hProcess9"/>
-    <dgm:cxn modelId="{31EDD3F1-7F98-4C9B-8811-50B691AEA0F6}" type="presParOf" srcId="{39AB5257-94C3-4522-A850-55EDCC5B34D3}" destId="{B6B9DEE8-13B2-44C4-8318-5BDDD134BB53}" srcOrd="1" destOrd="0" presId="urn:microsoft.com/office/officeart/2005/8/layout/hProcess9"/>
-    <dgm:cxn modelId="{2D10544B-27E2-4A15-A00A-0B87774C74A7}" type="presParOf" srcId="{39AB5257-94C3-4522-A850-55EDCC5B34D3}" destId="{D7D6BA0D-98B4-4FA7-AF21-1A5E916A404B}" srcOrd="2" destOrd="0" presId="urn:microsoft.com/office/officeart/2005/8/layout/hProcess9"/>
-    <dgm:cxn modelId="{9060A288-EE84-48A8-9B8F-9A5E0577CC8C}" type="presParOf" srcId="{39AB5257-94C3-4522-A850-55EDCC5B34D3}" destId="{DF5DAA57-A53E-4025-9659-EB32FA62A339}" srcOrd="3" destOrd="0" presId="urn:microsoft.com/office/officeart/2005/8/layout/hProcess9"/>
-    <dgm:cxn modelId="{22CC5517-5661-4863-9AA7-9346C5A64B33}" type="presParOf" srcId="{39AB5257-94C3-4522-A850-55EDCC5B34D3}" destId="{32FD0A88-0E2A-490E-8C61-BC5204CCDE79}" srcOrd="4" destOrd="0" presId="urn:microsoft.com/office/officeart/2005/8/layout/hProcess9"/>
-    <dgm:cxn modelId="{4F24F8AA-B3DF-4017-BA43-BD64BE7F7CFF}" type="presParOf" srcId="{39AB5257-94C3-4522-A850-55EDCC5B34D3}" destId="{B1E135EC-D601-4ADB-838A-E3B33E73F4F5}" srcOrd="5" destOrd="0" presId="urn:microsoft.com/office/officeart/2005/8/layout/hProcess9"/>
-    <dgm:cxn modelId="{E9EFF462-AD2D-4392-BB49-1668DC720E68}" type="presParOf" srcId="{39AB5257-94C3-4522-A850-55EDCC5B34D3}" destId="{A0192B97-C475-4C89-B5E4-DE26328DB010}" srcOrd="6" destOrd="0" presId="urn:microsoft.com/office/officeart/2005/8/layout/hProcess9"/>
-    <dgm:cxn modelId="{B3C42F39-A428-49B6-8424-CB8441E957F8}" type="presParOf" srcId="{39AB5257-94C3-4522-A850-55EDCC5B34D3}" destId="{8441E863-739F-4A85-9FE7-53CD2542C314}" srcOrd="7" destOrd="0" presId="urn:microsoft.com/office/officeart/2005/8/layout/hProcess9"/>
-    <dgm:cxn modelId="{906DBB71-2DC0-4C96-BD26-8FE4A21C7F67}" type="presParOf" srcId="{39AB5257-94C3-4522-A850-55EDCC5B34D3}" destId="{268BC920-BF59-455F-8B7A-3E9A3CDC2823}" srcOrd="8" destOrd="0" presId="urn:microsoft.com/office/officeart/2005/8/layout/hProcess9"/>
+    <dgm:cxn modelId="{58C548D9-7DCE-4C09-90A8-D03EE8C80D01}" type="presOf" srcId="{2F0840D4-E03A-4A41-9CE3-EFCA3AD76C4E}" destId="{D7D6BA0D-98B4-4FA7-AF21-1A5E916A404B}" srcOrd="0" destOrd="0" presId="urn:microsoft.com/office/officeart/2005/8/layout/hProcess9"/>
+    <dgm:cxn modelId="{2142E76E-AC39-4FAB-844E-A59912BD7705}" type="presOf" srcId="{A21B555D-9D58-4A76-BDDC-2D7B1992BA61}" destId="{BE74F7FF-1CF1-4526-916F-DC7E70A27C57}" srcOrd="0" destOrd="0" presId="urn:microsoft.com/office/officeart/2005/8/layout/hProcess9"/>
+    <dgm:cxn modelId="{DD56025B-8ECA-499C-ACBA-878650E5C980}" type="presOf" srcId="{27D233D2-ED64-4AAA-A1A3-184CF727FCE0}" destId="{A0192B97-C475-4C89-B5E4-DE26328DB010}" srcOrd="0" destOrd="0" presId="urn:microsoft.com/office/officeart/2005/8/layout/hProcess9"/>
+    <dgm:cxn modelId="{F7A203C5-6F11-497E-BA76-DBF2E3367282}" type="presParOf" srcId="{362DACE8-127C-45E9-96B1-B908DFB633A7}" destId="{5367BEB7-C8D2-487B-9C5F-C72E001930B9}" srcOrd="0" destOrd="0" presId="urn:microsoft.com/office/officeart/2005/8/layout/hProcess9"/>
+    <dgm:cxn modelId="{1A3E0FFB-09BA-4D8F-93B3-916B3F989D8C}" type="presParOf" srcId="{362DACE8-127C-45E9-96B1-B908DFB633A7}" destId="{39AB5257-94C3-4522-A850-55EDCC5B34D3}" srcOrd="1" destOrd="0" presId="urn:microsoft.com/office/officeart/2005/8/layout/hProcess9"/>
+    <dgm:cxn modelId="{881A08AA-B188-405B-B11A-997A1C320DF2}" type="presParOf" srcId="{39AB5257-94C3-4522-A850-55EDCC5B34D3}" destId="{BE74F7FF-1CF1-4526-916F-DC7E70A27C57}" srcOrd="0" destOrd="0" presId="urn:microsoft.com/office/officeart/2005/8/layout/hProcess9"/>
+    <dgm:cxn modelId="{337454F5-2E1F-4B59-9CA3-E6220AC78A85}" type="presParOf" srcId="{39AB5257-94C3-4522-A850-55EDCC5B34D3}" destId="{B6B9DEE8-13B2-44C4-8318-5BDDD134BB53}" srcOrd="1" destOrd="0" presId="urn:microsoft.com/office/officeart/2005/8/layout/hProcess9"/>
+    <dgm:cxn modelId="{4BD686B1-FF0A-4A6D-BF1F-A142E1D16EE3}" type="presParOf" srcId="{39AB5257-94C3-4522-A850-55EDCC5B34D3}" destId="{D7D6BA0D-98B4-4FA7-AF21-1A5E916A404B}" srcOrd="2" destOrd="0" presId="urn:microsoft.com/office/officeart/2005/8/layout/hProcess9"/>
+    <dgm:cxn modelId="{B242DF8F-E782-4EC4-971D-79D67A4980B7}" type="presParOf" srcId="{39AB5257-94C3-4522-A850-55EDCC5B34D3}" destId="{DF5DAA57-A53E-4025-9659-EB32FA62A339}" srcOrd="3" destOrd="0" presId="urn:microsoft.com/office/officeart/2005/8/layout/hProcess9"/>
+    <dgm:cxn modelId="{49C3C811-E4E0-4DA5-BA4E-DA87AB6392C6}" type="presParOf" srcId="{39AB5257-94C3-4522-A850-55EDCC5B34D3}" destId="{32FD0A88-0E2A-490E-8C61-BC5204CCDE79}" srcOrd="4" destOrd="0" presId="urn:microsoft.com/office/officeart/2005/8/layout/hProcess9"/>
+    <dgm:cxn modelId="{A2C5259E-17D2-465E-8409-7F5678EE3844}" type="presParOf" srcId="{39AB5257-94C3-4522-A850-55EDCC5B34D3}" destId="{B1E135EC-D601-4ADB-838A-E3B33E73F4F5}" srcOrd="5" destOrd="0" presId="urn:microsoft.com/office/officeart/2005/8/layout/hProcess9"/>
+    <dgm:cxn modelId="{B816D175-51F8-4488-8B9D-EEE22CD05A19}" type="presParOf" srcId="{39AB5257-94C3-4522-A850-55EDCC5B34D3}" destId="{A0192B97-C475-4C89-B5E4-DE26328DB010}" srcOrd="6" destOrd="0" presId="urn:microsoft.com/office/officeart/2005/8/layout/hProcess9"/>
+    <dgm:cxn modelId="{8C88BDBA-2373-403F-AD1F-8B90137AF6B6}" type="presParOf" srcId="{39AB5257-94C3-4522-A850-55EDCC5B34D3}" destId="{8441E863-739F-4A85-9FE7-53CD2542C314}" srcOrd="7" destOrd="0" presId="urn:microsoft.com/office/officeart/2005/8/layout/hProcess9"/>
+    <dgm:cxn modelId="{3DCC5B54-FA4E-44F8-B25D-BFA28C85C0F7}" type="presParOf" srcId="{39AB5257-94C3-4522-A850-55EDCC5B34D3}" destId="{268BC920-BF59-455F-8B7A-3E9A3CDC2823}" srcOrd="8" destOrd="0" presId="urn:microsoft.com/office/officeart/2005/8/layout/hProcess9"/>
   </dgm:cxnLst>
   <dgm:bg/>
   <dgm:whole/>
@@ -11256,12 +13750,12 @@
         </a:fontRef>
       </dsp:style>
       <dsp:txBody>
-        <a:bodyPr spcFirstLastPara="0" vert="horz" wrap="square" lIns="38100" tIns="38100" rIns="38100" bIns="38100" numCol="1" spcCol="1270" anchor="ctr" anchorCtr="0">
+        <a:bodyPr spcFirstLastPara="0" vert="horz" wrap="square" lIns="41910" tIns="41910" rIns="41910" bIns="41910" numCol="1" spcCol="1270" anchor="ctr" anchorCtr="0">
           <a:noAutofit/>
         </a:bodyPr>
         <a:lstStyle/>
         <a:p>
-          <a:pPr lvl="0" algn="ctr" defTabSz="444500">
+          <a:pPr lvl="0" algn="ctr" defTabSz="488950">
             <a:lnSpc>
               <a:spcPct val="90000"/>
             </a:lnSpc>
@@ -11273,8 +13767,8 @@
             </a:spcAft>
           </a:pPr>
           <a:r>
-            <a:rPr lang="id-ID" sz="1000" kern="1200"/>
-            <a:t>mengambil gambar backround</a:t>
+            <a:rPr lang="id-ID" sz="1100" kern="1200"/>
+            <a:t>mengambil gambar background</a:t>
           </a:r>
         </a:p>
       </dsp:txBody>
@@ -11332,12 +13826,12 @@
         </a:fontRef>
       </dsp:style>
       <dsp:txBody>
-        <a:bodyPr spcFirstLastPara="0" vert="horz" wrap="square" lIns="38100" tIns="38100" rIns="38100" bIns="38100" numCol="1" spcCol="1270" anchor="ctr" anchorCtr="0">
+        <a:bodyPr spcFirstLastPara="0" vert="horz" wrap="square" lIns="41910" tIns="41910" rIns="41910" bIns="41910" numCol="1" spcCol="1270" anchor="ctr" anchorCtr="0">
           <a:noAutofit/>
         </a:bodyPr>
         <a:lstStyle/>
         <a:p>
-          <a:pPr lvl="0" algn="ctr" defTabSz="444500">
+          <a:pPr lvl="0" algn="ctr" defTabSz="488950">
             <a:lnSpc>
               <a:spcPct val="90000"/>
             </a:lnSpc>
@@ -11349,8 +13843,8 @@
             </a:spcAft>
           </a:pPr>
           <a:r>
-            <a:rPr lang="id-ID" sz="1000" kern="1200"/>
-            <a:t>mengambil gambar obyek yang bergerak di atas backround</a:t>
+            <a:rPr lang="id-ID" sz="1100" kern="1200"/>
+            <a:t>mengambil gambar obyek yang bergerak di atas background</a:t>
           </a:r>
         </a:p>
       </dsp:txBody>
@@ -11408,12 +13902,12 @@
         </a:fontRef>
       </dsp:style>
       <dsp:txBody>
-        <a:bodyPr spcFirstLastPara="0" vert="horz" wrap="square" lIns="38100" tIns="38100" rIns="38100" bIns="38100" numCol="1" spcCol="1270" anchor="ctr" anchorCtr="0">
+        <a:bodyPr spcFirstLastPara="0" vert="horz" wrap="square" lIns="41910" tIns="41910" rIns="41910" bIns="41910" numCol="1" spcCol="1270" anchor="ctr" anchorCtr="0">
           <a:noAutofit/>
         </a:bodyPr>
         <a:lstStyle/>
         <a:p>
-          <a:pPr lvl="0" algn="ctr" defTabSz="444500">
+          <a:pPr lvl="0" algn="ctr" defTabSz="488950">
             <a:lnSpc>
               <a:spcPct val="90000"/>
             </a:lnSpc>
@@ -11425,8 +13919,8 @@
             </a:spcAft>
           </a:pPr>
           <a:r>
-            <a:rPr lang="id-ID" sz="1000" kern="1200"/>
-            <a:t>mengekstraksi backround</a:t>
+            <a:rPr lang="id-ID" sz="1100" kern="1200"/>
+            <a:t>membuang background</a:t>
           </a:r>
         </a:p>
       </dsp:txBody>
@@ -11484,12 +13978,12 @@
         </a:fontRef>
       </dsp:style>
       <dsp:txBody>
-        <a:bodyPr spcFirstLastPara="0" vert="horz" wrap="square" lIns="38100" tIns="38100" rIns="38100" bIns="38100" numCol="1" spcCol="1270" anchor="ctr" anchorCtr="0">
+        <a:bodyPr spcFirstLastPara="0" vert="horz" wrap="square" lIns="41910" tIns="41910" rIns="41910" bIns="41910" numCol="1" spcCol="1270" anchor="ctr" anchorCtr="0">
           <a:noAutofit/>
         </a:bodyPr>
         <a:lstStyle/>
         <a:p>
-          <a:pPr lvl="0" algn="ctr" defTabSz="444500">
+          <a:pPr lvl="0" algn="ctr" defTabSz="488950">
             <a:lnSpc>
               <a:spcPct val="90000"/>
             </a:lnSpc>
@@ -11501,8 +13995,8 @@
             </a:spcAft>
           </a:pPr>
           <a:r>
-            <a:rPr lang="id-ID" sz="1000" kern="1200"/>
-            <a:t>mengekstraksi obyek tak bergerak</a:t>
+            <a:rPr lang="id-ID" sz="1100" kern="1200"/>
+            <a:t>membuang obyek tak bergerak</a:t>
           </a:r>
         </a:p>
       </dsp:txBody>
@@ -11560,12 +14054,12 @@
         </a:fontRef>
       </dsp:style>
       <dsp:txBody>
-        <a:bodyPr spcFirstLastPara="0" vert="horz" wrap="square" lIns="38100" tIns="38100" rIns="38100" bIns="38100" numCol="1" spcCol="1270" anchor="ctr" anchorCtr="0">
+        <a:bodyPr spcFirstLastPara="0" vert="horz" wrap="square" lIns="41910" tIns="41910" rIns="41910" bIns="41910" numCol="1" spcCol="1270" anchor="ctr" anchorCtr="0">
           <a:noAutofit/>
         </a:bodyPr>
         <a:lstStyle/>
         <a:p>
-          <a:pPr lvl="0" algn="ctr" defTabSz="444500">
+          <a:pPr lvl="0" algn="ctr" defTabSz="488950">
             <a:lnSpc>
               <a:spcPct val="90000"/>
             </a:lnSpc>
@@ -11577,7 +14071,7 @@
             </a:spcAft>
           </a:pPr>
           <a:r>
-            <a:rPr lang="id-ID" sz="1000" kern="1200"/>
+            <a:rPr lang="id-ID" sz="1100" kern="1200"/>
             <a:t>melakukan thresholding warna putih pada obyek akhir yang terdeteksi</a:t>
           </a:r>
         </a:p>
@@ -13641,29 +16135,6 @@
     <b:RefOrder>1</b:RefOrder>
   </b:Source>
   <b:Source>
-    <b:Tag>LiW07</b:Tag>
-    <b:SourceType>ConferenceProceedings</b:SourceType>
-    <b:Guid>{ECDBBAAF-D7F6-4166-8C32-EB3E5B8283D4}</b:Guid>
-    <b:Title>Map Estimation of Epipolar Geometry by EM Algorithm</b:Title>
-    <b:Year>2007</b:Year>
-    <b:ConferenceName>IEEE International Conference on Image Processing</b:ConferenceName>
-    <b:Author>
-      <b:Author>
-        <b:NameList>
-          <b:Person>
-            <b:Last>Li</b:Last>
-            <b:First>Wenfeng</b:First>
-          </b:Person>
-          <b:Person>
-            <b:Last>Li</b:Last>
-            <b:First>Baoxin</b:First>
-          </b:Person>
-        </b:NameList>
-      </b:Author>
-    </b:Author>
-    <b:RefOrder>2</b:RefOrder>
-  </b:Source>
-  <b:Source>
     <b:Tag>Bra14</b:Tag>
     <b:SourceType>InternetSite</b:SourceType>
     <b:Guid>{3BE20B6D-DC73-4AD9-B2D0-146F31D6DCCC}</b:Guid>
@@ -13684,11 +16155,121 @@
     </b:Author>
     <b:RefOrder>3</b:RefOrder>
   </b:Source>
+  <b:Source>
+    <b:Tag>Wei13</b:Tag>
+    <b:SourceType>ConferenceProceedings</b:SourceType>
+    <b:Guid>{BB0D8F88-A207-4AE7-BF91-A1CA5ADE1157}</b:Guid>
+    <b:Title>Color Image Optical Flow Estimation Algorithm with Shadow Suppression</b:Title>
+    <b:Year>2013</b:Year>
+    <b:ConferenceName>Seventh International Conference on Image and Graphics (ICIG) </b:ConferenceName>
+    <b:City>Qingdao</b:City>
+    <b:Author>
+      <b:Author>
+        <b:NameList>
+          <b:Person>
+            <b:Last>Wei</b:Last>
+            <b:First>Guojian</b:First>
+          </b:Person>
+          <b:Person>
+            <b:Last>Hou</b:Last>
+            <b:First>Zhiqiang</b:First>
+          </b:Person>
+          <b:Person>
+            <b:Last>Li</b:Last>
+            <b:First>Wu</b:First>
+          </b:Person>
+          <b:Person>
+            <b:Last>Yu</b:Last>
+            <b:First>Wangsheng</b:First>
+          </b:Person>
+        </b:NameList>
+      </b:Author>
+    </b:Author>
+    <b:RefOrder>6</b:RefOrder>
+  </b:Source>
+  <b:Source>
+    <b:Tag>LiW07</b:Tag>
+    <b:SourceType>ConferenceProceedings</b:SourceType>
+    <b:Guid>{BF5D6E3B-062E-43F3-9285-6D591A858625}</b:Guid>
+    <b:Title>Map Estimation of Epipolar Geometry by EM Algorithm</b:Title>
+    <b:Year>2007</b:Year>
+    <b:ConferenceName>IEEE International Conference on Image Processing</b:ConferenceName>
+    <b:Author>
+      <b:Author>
+        <b:NameList>
+          <b:Person>
+            <b:Last>Li</b:Last>
+            <b:First>Wenfeng</b:First>
+          </b:Person>
+          <b:Person>
+            <b:Last>Li</b:Last>
+            <b:First>Baoxin</b:First>
+          </b:Person>
+        </b:NameList>
+      </b:Author>
+    </b:Author>
+    <b:City>San Antonio</b:City>
+    <b:RefOrder>2</b:RefOrder>
+  </b:Source>
+  <b:Source>
+    <b:Tag>Sek12</b:Tag>
+    <b:SourceType>ConferenceProceedings</b:SourceType>
+    <b:Guid>{EAF6CE4C-0311-42E1-9D87-C9FC35C294D0}</b:Guid>
+    <b:Title>Robust background subtraction using geodesic active contours in ICA subspace for video surveillance application</b:Title>
+    <b:Year>2012</b:Year>
+    <b:ConferenceName>Ninth Conference on Computer and Robot Vision</b:ConferenceName>
+    <b:Author>
+      <b:Author>
+        <b:NameList>
+          <b:Person>
+            <b:Last>Sekkati</b:Last>
+            <b:First>Hicham</b:First>
+          </b:Person>
+          <b:Person>
+            <b:Last>Laganiere</b:Last>
+            <b:First>Robert</b:First>
+          </b:Person>
+          <b:Person>
+            <b:Last>Mitiche</b:Last>
+            <b:First>Amar</b:First>
+          </b:Person>
+          <b:Person>
+            <b:Last>Youmaran</b:Last>
+            <b:First>Richard</b:First>
+          </b:Person>
+        </b:NameList>
+      </b:Author>
+    </b:Author>
+    <b:City>Toronto</b:City>
+    <b:RefOrder>4</b:RefOrder>
+  </b:Source>
+  <b:Source>
+    <b:Tag>OpeSub</b:Tag>
+    <b:SourceType>InternetSite</b:SourceType>
+    <b:Guid>{6C2314A4-D50A-4317-AB96-8EFEF84FD3D9}</b:Guid>
+    <b:Title>OpenCV 3.0.0-dev documentation</b:Title>
+    <b:YearAccessed>2014</b:YearAccessed>
+    <b:MonthAccessed>Desember</b:MonthAccessed>
+    <b:DayAccessed>18</b:DayAccessed>
+    <b:URL>http://docs.opencv.org/trunk/doc/py_tutorials/py_video/py_bg_subtraction/py_bg_subtraction.html</b:URL>
+    <b:RefOrder>5</b:RefOrder>
+  </b:Source>
+  <b:Source>
+    <b:Tag>OpeFlow</b:Tag>
+    <b:SourceType>InternetSite</b:SourceType>
+    <b:Guid>{1C599131-B7CD-4463-8932-81AE91FB1187}</b:Guid>
+    <b:Title>OpenCV 3.0.0-dev documentation</b:Title>
+    <b:YearAccessed>2014</b:YearAccessed>
+    <b:MonthAccessed>Desember</b:MonthAccessed>
+    <b:DayAccessed>18</b:DayAccessed>
+    <b:URL>http://docs.opencv.org/trunk/doc/py_tutorials/py_video/py_lucas_kanade/py_lucas_kanade.html</b:URL>
+    <b:RefOrder>7</b:RefOrder>
+  </b:Source>
 </b:Sources>
 </file>
 
 <file path=customXml/itemProps1.xml><?xml version="1.0" encoding="utf-8"?>
-<ds:datastoreItem xmlns:ds="http://schemas.openxmlformats.org/officeDocument/2006/customXml" ds:itemID="{8491C8CE-9BB6-488C-B76F-34E8280B5D1C}">
+<ds:datastoreItem xmlns:ds="http://schemas.openxmlformats.org/officeDocument/2006/customXml" ds:itemID="{5C72F154-BEA6-4AD8-A519-15212FAEF49E}">
   <ds:schemaRefs>
     <ds:schemaRef ds:uri="http://schemas.openxmlformats.org/officeDocument/2006/bibliography"/>
   </ds:schemaRefs>

</xml_diff>

<commit_message>
saving while ms word is crashing, haha
</commit_message>
<xml_diff>
--- a/DeanZakaHidayat.docx
+++ b/DeanZakaHidayat.docx
@@ -4267,18 +4267,12 @@
         <w:t xml:space="preserve"> dengan </w:t>
       </w:r>
       <w:r>
-        <w:rPr>
-          <w:i/>
-        </w:rPr>
         <w:t>Computer</w:t>
       </w:r>
       <w:r>
         <w:t xml:space="preserve"> </w:t>
       </w:r>
       <w:r>
-        <w:rPr>
-          <w:i/>
-        </w:rPr>
         <w:t>Stereo Vision Epipolar Geometry</w:t>
       </w:r>
       <w:bookmarkEnd w:id="22"/>
@@ -5531,7 +5525,7 @@
           </mc:Choice>
           <mc:Fallback>
             <w:pict>
-              <v:rect w14:anchorId="7F26E82E" id="Rectangle 6" o:spid="_x0000_s1026" alt="Optical Flow" style="width:24pt;height:24pt;visibility:visible;mso-wrap-style:square;mso-left-percent:-10001;mso-top-percent:-10001;mso-position-horizontal:absolute;mso-position-horizontal-relative:char;mso-position-vertical:absolute;mso-position-vertical-relative:line;mso-left-percent:-10001;mso-top-percent:-10001;v-text-anchor:top" o:gfxdata="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" filled="f" stroked="f">
+              <v:rect w14:anchorId="3DF07CC4" id="Rectangle 6" o:spid="_x0000_s1026" alt="Optical Flow" style="width:24pt;height:24pt;visibility:visible;mso-wrap-style:square;mso-left-percent:-10001;mso-top-percent:-10001;mso-position-horizontal:absolute;mso-position-horizontal-relative:char;mso-position-vertical:absolute;mso-position-vertical-relative:line;mso-left-percent:-10001;mso-top-percent:-10001;v-text-anchor:top" o:gfxdata="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" filled="f" stroked="f">
                 <o:lock v:ext="edit" aspectratio="t"/>
                 <w10:anchorlock/>
               </v:rect>
@@ -7243,32 +7237,27 @@
           </w:r>
         </w:sdtContent>
       </w:sdt>
-      <w:bookmarkStart w:id="28" w:name="_GoBack"/>
+    </w:p>
+    <w:p>
+      <w:pPr>
+        <w:pStyle w:val="Paragraph"/>
+      </w:pPr>
+    </w:p>
+    <w:p>
+      <w:pPr>
+        <w:pStyle w:val="Heading22"/>
+      </w:pPr>
+      <w:bookmarkStart w:id="28" w:name="_Toc406640926"/>
+      <w:r>
+        <w:t>OpenCV</w:t>
+      </w:r>
+      <w:r>
+        <w:t xml:space="preserve"> sebagai </w:t>
+      </w:r>
+      <w:r>
+        <w:t>Computer Vision Library</w:t>
+      </w:r>
       <w:bookmarkEnd w:id="28"/>
-    </w:p>
-    <w:p>
-      <w:pPr>
-        <w:pStyle w:val="Paragraph"/>
-      </w:pPr>
-    </w:p>
-    <w:p>
-      <w:pPr>
-        <w:pStyle w:val="Heading22"/>
-      </w:pPr>
-      <w:bookmarkStart w:id="29" w:name="_Toc406640926"/>
-      <w:r>
-        <w:t>OpenCV</w:t>
-      </w:r>
-      <w:r>
-        <w:t xml:space="preserve"> sebagai </w:t>
-      </w:r>
-      <w:r>
-        <w:rPr>
-          <w:i/>
-        </w:rPr>
-        <w:t>Computer Vision Library</w:t>
-      </w:r>
-      <w:bookmarkEnd w:id="29"/>
     </w:p>
     <w:p>
       <w:pPr>
@@ -7342,6 +7331,808 @@
     </w:p>
     <w:p>
       <w:pPr>
+        <w:jc w:val="center"/>
+      </w:pPr>
+      <w:r>
+        <w:rPr>
+          <w:noProof/>
+          <w:lang w:val="id-ID" w:eastAsia="id-ID"/>
+        </w:rPr>
+        <w:drawing>
+          <wp:inline distT="0" distB="0" distL="0" distR="0" wp14:anchorId="49920786" wp14:editId="0E4E9A82">
+            <wp:extent cx="1323975" cy="1228725"/>
+            <wp:effectExtent l="0" t="0" r="9525" b="9525"/>
+            <wp:docPr id="13" name="Picture 13"/>
+            <wp:cNvGraphicFramePr>
+              <a:graphicFrameLocks xmlns:a="http://schemas.openxmlformats.org/drawingml/2006/main" noChangeAspect="1"/>
+            </wp:cNvGraphicFramePr>
+            <a:graphic xmlns:a="http://schemas.openxmlformats.org/drawingml/2006/main">
+              <a:graphicData uri="http://schemas.openxmlformats.org/drawingml/2006/picture">
+                <pic:pic xmlns:pic="http://schemas.openxmlformats.org/drawingml/2006/picture">
+                  <pic:nvPicPr>
+                    <pic:cNvPr id="1" name=""/>
+                    <pic:cNvPicPr/>
+                  </pic:nvPicPr>
+                  <pic:blipFill>
+                    <a:blip r:embed="rId21"/>
+                    <a:stretch>
+                      <a:fillRect/>
+                    </a:stretch>
+                  </pic:blipFill>
+                  <pic:spPr>
+                    <a:xfrm>
+                      <a:off x="0" y="0"/>
+                      <a:ext cx="1323975" cy="1228725"/>
+                    </a:xfrm>
+                    <a:prstGeom prst="rect">
+                      <a:avLst/>
+                    </a:prstGeom>
+                  </pic:spPr>
+                </pic:pic>
+              </a:graphicData>
+            </a:graphic>
+          </wp:inline>
+        </w:drawing>
+      </w:r>
+    </w:p>
+    <w:p>
+      <w:pPr>
+        <w:pStyle w:val="Caption"/>
+        <w:rPr>
+          <w:lang w:val="id-ID"/>
+        </w:rPr>
+      </w:pPr>
+      <w:proofErr w:type="spellStart"/>
+      <w:r>
+        <w:t>Gambar</w:t>
+      </w:r>
+      <w:proofErr w:type="spellEnd"/>
+      <w:r>
+        <w:t xml:space="preserve"> </w:t>
+      </w:r>
+      <w:r>
+        <w:fldChar w:fldCharType="begin"/>
+      </w:r>
+      <w:r>
+        <w:instrText xml:space="preserve"> SEQ Gambar \* ARABIC </w:instrText>
+      </w:r>
+      <w:r>
+        <w:fldChar w:fldCharType="separate"/>
+      </w:r>
+      <w:r>
+        <w:rPr>
+          <w:noProof/>
+        </w:rPr>
+        <w:t>6</w:t>
+      </w:r>
+      <w:r>
+        <w:fldChar w:fldCharType="end"/>
+      </w:r>
+      <w:r>
+        <w:rPr>
+          <w:lang w:val="id-ID"/>
+        </w:rPr>
+        <w:t>. Lambang OpenCV</w:t>
+      </w:r>
+    </w:p>
+    <w:p>
+      <w:pPr>
+        <w:rPr>
+          <w:lang w:val="id-ID"/>
+        </w:rPr>
+      </w:pPr>
+    </w:p>
+    <w:p>
+      <w:pPr>
+        <w:pStyle w:val="Paragraph"/>
+      </w:pPr>
+      <w:r>
+        <w:t xml:space="preserve">OpenCV dirilis di bawah lisensi BSD dan karena </w:t>
+      </w:r>
+      <w:r>
+        <w:t xml:space="preserve">OpenCV </w:t>
+      </w:r>
+      <w:r>
+        <w:t xml:space="preserve">itu gratis baik untuk penggunaan akademis dan komersial. </w:t>
+      </w:r>
+      <w:r>
+        <w:t>Ditulis dalam bahasa C/C</w:t>
+      </w:r>
+      <w:r>
+        <w:t>++</w:t>
+      </w:r>
+      <w:r>
+        <w:t xml:space="preserve"> yang dioptimalkan</w:t>
+      </w:r>
+      <w:r>
+        <w:t xml:space="preserve">, </w:t>
+      </w:r>
+      <w:r>
+        <w:t xml:space="preserve">library ini dapat memanfaatkan </w:t>
+      </w:r>
+      <w:r>
+        <w:t>multi-core</w:t>
+      </w:r>
+      <w:r>
+        <w:t xml:space="preserve"> processing</w:t>
+      </w:r>
+      <w:r>
+        <w:t xml:space="preserve">. Diaktifkan dengan OpenCL, </w:t>
+      </w:r>
+      <w:r>
+        <w:t xml:space="preserve">program yang dibuat </w:t>
+      </w:r>
+      <w:r>
+        <w:t xml:space="preserve">dapat mengambil keuntungan dari akselerasi hardware yang </w:t>
+      </w:r>
+      <w:r>
+        <w:t xml:space="preserve">mendukung pemrosesan dengna </w:t>
+      </w:r>
+      <w:r>
+        <w:t xml:space="preserve">platform heterogen. Diadopsi di seluruh dunia, OpenCV memiliki lebih dari 47 ribu orang dari komunitas pengguna </w:t>
+      </w:r>
+      <w:r>
+        <w:t>dan diperkirakan jumlah unduhan</w:t>
+      </w:r>
+      <w:r>
+        <w:t xml:space="preserve"> melebihi 9 juta. Rentang penggunaan dari</w:t>
+      </w:r>
+      <w:r>
+        <w:t xml:space="preserve"> seni interaktif, untuk </w:t>
+      </w:r>
+      <w:r>
+        <w:t>inspeksi</w:t>
+      </w:r>
+      <w:r>
+        <w:t xml:space="preserve"> tambang</w:t>
+      </w:r>
+      <w:r>
+        <w:t xml:space="preserve">, </w:t>
+      </w:r>
+      <w:r>
+        <w:t>apliksi</w:t>
+      </w:r>
+      <w:r>
+        <w:t xml:space="preserve"> di web atau</w:t>
+      </w:r>
+      <w:r>
+        <w:t xml:space="preserve"> pun</w:t>
+      </w:r>
+      <w:r>
+        <w:t xml:space="preserve"> </w:t>
+      </w:r>
+      <w:r>
+        <w:t>dalam dunia robotika</w:t>
+      </w:r>
+      <w:r>
+        <w:t>.</w:t>
+      </w:r>
+    </w:p>
+    <w:p>
+      <w:pPr>
+        <w:pStyle w:val="Heading22"/>
+        <w:ind w:left="357" w:hanging="357"/>
+      </w:pPr>
+      <w:r>
+        <w:lastRenderedPageBreak/>
+        <w:t>Hardware</w:t>
+      </w:r>
+    </w:p>
+    <w:p>
+      <w:pPr>
+        <w:spacing w:before="240"/>
+        <w:rPr>
+          <w:lang w:val="id-ID"/>
+        </w:rPr>
+      </w:pPr>
+      <w:r>
+        <w:rPr>
+          <w:lang w:val="id-ID"/>
+        </w:rPr>
+        <w:t>2.4.1 Kamera PS3 Eye</w:t>
+      </w:r>
+    </w:p>
+    <w:p>
+      <w:pPr>
+        <w:spacing w:before="240"/>
+        <w:ind w:firstLine="567"/>
+        <w:rPr>
+          <w:lang w:val="id-ID"/>
+        </w:rPr>
+      </w:pPr>
+      <w:r>
+        <w:rPr>
+          <w:lang w:val="id-ID"/>
+        </w:rPr>
+        <w:t>PlayStation Eye (merek dagang PLAYSTATION Eye) adalah perangkat kamera digital, mirip dengan webcam, untuk PlayStation 3. Teknolo</w:t>
+      </w:r>
+      <w:r>
+        <w:rPr>
+          <w:lang w:val="id-ID"/>
+        </w:rPr>
+        <w:t>gi ini menggunakan computer vision</w:t>
+      </w:r>
+      <w:r>
+        <w:rPr>
+          <w:lang w:val="id-ID"/>
+        </w:rPr>
+        <w:t xml:space="preserve"> dan </w:t>
+      </w:r>
+      <w:r>
+        <w:rPr>
+          <w:lang w:val="id-ID"/>
+        </w:rPr>
+        <w:t>gesture recognition</w:t>
+      </w:r>
+      <w:r>
+        <w:rPr>
+          <w:lang w:val="id-ID"/>
+        </w:rPr>
+        <w:t xml:space="preserve"> untuk memproses gambar yang diambil oleh kamera. Hal ini memungkinkan pemain untuk berinteraksi dengan game menggunakan gerakan dan deteksi warna serta suara melalui mikrofon</w:t>
+      </w:r>
+      <w:r>
+        <w:rPr>
+          <w:lang w:val="id-ID"/>
+        </w:rPr>
+        <w:t xml:space="preserve"> built-in</w:t>
+      </w:r>
+      <w:r>
+        <w:rPr>
+          <w:lang w:val="id-ID"/>
+        </w:rPr>
+        <w:t>. Ini adalah penerus EyeToy untuk PlayStation 2</w:t>
+      </w:r>
+      <w:r>
+        <w:rPr>
+          <w:lang w:val="id-ID"/>
+        </w:rPr>
+        <w:t>, yang dirilis pada tahun 2003.</w:t>
+      </w:r>
+    </w:p>
+    <w:p>
+      <w:pPr>
+        <w:jc w:val="center"/>
+        <w:rPr>
+          <w:lang w:val="id-ID"/>
+        </w:rPr>
+      </w:pPr>
+      <w:r>
+        <w:rPr>
+          <w:noProof/>
+          <w:lang w:val="id-ID" w:eastAsia="id-ID"/>
+        </w:rPr>
+        <w:drawing>
+          <wp:inline distT="0" distB="0" distL="0" distR="0">
+            <wp:extent cx="1257300" cy="1299210"/>
+            <wp:effectExtent l="0" t="0" r="0" b="0"/>
+            <wp:docPr id="14" name="Picture 14" descr="PlayStation-Eye.png"/>
+            <wp:cNvGraphicFramePr>
+              <a:graphicFrameLocks xmlns:a="http://schemas.openxmlformats.org/drawingml/2006/main" noChangeAspect="1"/>
+            </wp:cNvGraphicFramePr>
+            <a:graphic xmlns:a="http://schemas.openxmlformats.org/drawingml/2006/main">
+              <a:graphicData uri="http://schemas.openxmlformats.org/drawingml/2006/picture">
+                <pic:pic xmlns:pic="http://schemas.openxmlformats.org/drawingml/2006/picture">
+                  <pic:nvPicPr>
+                    <pic:cNvPr id="0" name="Picture 45" descr="PlayStation-Eye.png"/>
+                    <pic:cNvPicPr>
+                      <a:picLocks noChangeAspect="1" noChangeArrowheads="1"/>
+                    </pic:cNvPicPr>
+                  </pic:nvPicPr>
+                  <pic:blipFill>
+                    <a:blip r:embed="rId22">
+                      <a:extLst>
+                        <a:ext uri="{28A0092B-C50C-407E-A947-70E740481C1C}">
+                          <a14:useLocalDpi xmlns:a14="http://schemas.microsoft.com/office/drawing/2010/main" val="0"/>
+                        </a:ext>
+                      </a:extLst>
+                    </a:blip>
+                    <a:srcRect/>
+                    <a:stretch>
+                      <a:fillRect/>
+                    </a:stretch>
+                  </pic:blipFill>
+                  <pic:spPr bwMode="auto">
+                    <a:xfrm>
+                      <a:off x="0" y="0"/>
+                      <a:ext cx="1264361" cy="1306506"/>
+                    </a:xfrm>
+                    <a:prstGeom prst="rect">
+                      <a:avLst/>
+                    </a:prstGeom>
+                    <a:noFill/>
+                    <a:ln>
+                      <a:noFill/>
+                    </a:ln>
+                  </pic:spPr>
+                </pic:pic>
+              </a:graphicData>
+            </a:graphic>
+          </wp:inline>
+        </w:drawing>
+      </w:r>
+    </w:p>
+    <w:p>
+      <w:pPr>
+        <w:pStyle w:val="Caption"/>
+        <w:rPr>
+          <w:lang w:val="id-ID"/>
+        </w:rPr>
+      </w:pPr>
+      <w:proofErr w:type="spellStart"/>
+      <w:r>
+        <w:t>Gambar</w:t>
+      </w:r>
+      <w:proofErr w:type="spellEnd"/>
+      <w:r>
+        <w:t xml:space="preserve"> </w:t>
+      </w:r>
+      <w:r>
+        <w:fldChar w:fldCharType="begin"/>
+      </w:r>
+      <w:r>
+        <w:instrText xml:space="preserve"> SEQ Gambar \* ARABIC </w:instrText>
+      </w:r>
+      <w:r>
+        <w:fldChar w:fldCharType="separate"/>
+      </w:r>
+      <w:r>
+        <w:rPr>
+          <w:noProof/>
+        </w:rPr>
+        <w:t>7</w:t>
+      </w:r>
+      <w:r>
+        <w:fldChar w:fldCharType="end"/>
+      </w:r>
+      <w:r>
+        <w:rPr>
+          <w:lang w:val="id-ID"/>
+        </w:rPr>
+        <w:t>. Playstation 3 Eye</w:t>
+      </w:r>
+      <w:r>
+        <w:rPr>
+          <w:lang w:val="id-ID"/>
+        </w:rPr>
+        <w:t xml:space="preserve"> yang digunakan sebagai kamera sistem</w:t>
+      </w:r>
+    </w:p>
+    <w:p>
+      <w:pPr>
+        <w:spacing w:before="240"/>
+        <w:ind w:firstLine="567"/>
+        <w:rPr>
+          <w:lang w:val="id-ID"/>
+        </w:rPr>
+      </w:pPr>
+      <w:r>
+        <w:rPr>
+          <w:lang w:val="id-ID"/>
+        </w:rPr>
+        <w:t>Kamera ini diluncurkan pertama kali bersmaan dengan game The Eye of Judgement</w:t>
+      </w:r>
+      <w:r>
+        <w:rPr>
+          <w:lang w:val="id-ID"/>
+        </w:rPr>
+        <w:t xml:space="preserve"> di Amerika Serikat pa</w:t>
+      </w:r>
+      <w:r>
+        <w:rPr>
+          <w:lang w:val="id-ID"/>
+        </w:rPr>
+        <w:t xml:space="preserve">da tanggal 23 Oktober 2007, </w:t>
+      </w:r>
+      <w:r>
+        <w:rPr>
+          <w:lang w:val="id-ID"/>
+        </w:rPr>
+        <w:t>di Jepang dan Australia pada 25 Oktob</w:t>
+      </w:r>
+      <w:r>
+        <w:rPr>
+          <w:lang w:val="id-ID"/>
+        </w:rPr>
+        <w:t xml:space="preserve">er 2007 </w:t>
+      </w:r>
+      <w:r>
+        <w:rPr>
+          <w:lang w:val="id-ID"/>
+        </w:rPr>
+        <w:t xml:space="preserve">dan di Eropa pada </w:t>
+      </w:r>
+      <w:r>
+        <w:rPr>
+          <w:lang w:val="id-ID"/>
+        </w:rPr>
+        <w:t>tanggal 26 Oktober 2007.</w:t>
+      </w:r>
+    </w:p>
+    <w:p>
+      <w:pPr>
+        <w:spacing w:before="240"/>
+        <w:ind w:firstLine="567"/>
+        <w:rPr>
+          <w:lang w:val="id-ID"/>
+        </w:rPr>
+      </w:pPr>
+      <w:r>
+        <w:rPr>
+          <w:lang w:val="id-ID"/>
+        </w:rPr>
+        <w:t>PlayStation Eye juga dirilis sebagai produk yang berdiri</w:t>
+      </w:r>
+      <w:r>
+        <w:rPr>
+          <w:lang w:val="id-ID"/>
+        </w:rPr>
+        <w:t xml:space="preserve"> sendiri di Amerika Serikat, Eropa, dan Australia. D</w:t>
+      </w:r>
+      <w:r>
+        <w:rPr>
+          <w:lang w:val="id-ID"/>
+        </w:rPr>
+        <w:t>esainer EyeToy Richard Marks menyatakan bahwa EyeToy digunakan sebagai mode</w:t>
+      </w:r>
+      <w:r>
+        <w:rPr>
+          <w:lang w:val="id-ID"/>
+        </w:rPr>
+        <w:t>l untuk desain awalnya. P</w:t>
+      </w:r>
+      <w:r>
+        <w:rPr>
+          <w:lang w:val="id-ID"/>
+        </w:rPr>
+        <w:t>ada tahun 2013 Sony mengumumkan PlayStation Eye akan diganti dengan PlayStation</w:t>
+      </w:r>
+      <w:r>
+        <w:rPr>
+          <w:lang w:val="id-ID"/>
+        </w:rPr>
+        <w:t xml:space="preserve"> Camera untuk konsol PlayStation 4</w:t>
+      </w:r>
+      <w:r>
+        <w:rPr>
+          <w:lang w:val="id-ID"/>
+        </w:rPr>
+        <w:t xml:space="preserve"> untuk bersaing dengan Microsoft Corporation Kinect dan Nintendo Wii remote Plus.</w:t>
+      </w:r>
+    </w:p>
+    <w:p>
+      <w:pPr>
+        <w:spacing w:before="240"/>
+        <w:ind w:firstLine="567"/>
+        <w:rPr>
+          <w:lang w:val="id-ID"/>
+        </w:rPr>
+      </w:pPr>
+      <w:r>
+        <w:rPr>
+          <w:lang w:val="id-ID"/>
+        </w:rPr>
+        <w:t xml:space="preserve">PlayStation Eye mampu menangkap video standar dengan frame rate 60 hertz pada resolusi 640 × 480 pixel, dan 120 </w:t>
+      </w:r>
+      <w:r>
+        <w:rPr>
+          <w:lang w:val="id-ID"/>
+        </w:rPr>
+        <w:t xml:space="preserve">hertz pada 320 × 240 piksel, yang </w:t>
+      </w:r>
+      <w:r>
+        <w:rPr>
+          <w:lang w:val="id-ID"/>
+        </w:rPr>
+        <w:lastRenderedPageBreak/>
+        <w:t xml:space="preserve">merupakan empat kali resolusi dan </w:t>
+      </w:r>
+      <w:r>
+        <w:rPr>
+          <w:lang w:val="id-ID"/>
+        </w:rPr>
+        <w:t xml:space="preserve">dua kali </w:t>
+      </w:r>
+      <w:r>
+        <w:rPr>
+          <w:lang w:val="id-ID"/>
+        </w:rPr>
+        <w:t>frame rate dari EyeToy, menurut Sony, f</w:t>
+      </w:r>
+      <w:r>
+        <w:rPr>
+          <w:lang w:val="id-ID"/>
+        </w:rPr>
+        <w:t>rame rate yang lebih t</w:t>
+      </w:r>
+      <w:r>
+        <w:rPr>
+          <w:lang w:val="id-ID"/>
+        </w:rPr>
+        <w:t>inggi, hingga 320x240 pada 187 atau 640x480 pada</w:t>
+      </w:r>
+      <w:r>
+        <w:rPr>
+          <w:lang w:val="id-ID"/>
+        </w:rPr>
+        <w:t xml:space="preserve"> 75 fps, dapat dipilih dengan aplikasi khu</w:t>
+      </w:r>
+      <w:r>
+        <w:rPr>
+          <w:lang w:val="id-ID"/>
+        </w:rPr>
+        <w:t>sus (Freetrack dan Linuxtrack).</w:t>
+      </w:r>
+    </w:p>
+    <w:p>
+      <w:pPr>
+        <w:spacing w:before="240"/>
+        <w:ind w:firstLine="567"/>
+        <w:rPr>
+          <w:lang w:val="id-ID"/>
+        </w:rPr>
+      </w:pPr>
+      <w:r>
+        <w:rPr>
+          <w:lang w:val="id-ID"/>
+        </w:rPr>
+        <w:t>PlayStation Eye juga memiliki dua kali sensitivitas</w:t>
+      </w:r>
+      <w:r>
+        <w:rPr>
+          <w:lang w:val="id-ID"/>
+        </w:rPr>
+        <w:t xml:space="preserve"> dari EyeToy tersebut, </w:t>
+      </w:r>
+      <w:r>
+        <w:rPr>
+          <w:lang w:val="id-ID"/>
+        </w:rPr>
+        <w:t>Sony bekerja sama dengan perusahaan</w:t>
+      </w:r>
+      <w:r>
+        <w:rPr>
+          <w:lang w:val="id-ID"/>
+        </w:rPr>
+        <w:t xml:space="preserve"> chip sensor OmniVision Te</w:t>
+      </w:r>
+      <w:r>
+        <w:rPr>
+          <w:lang w:val="id-ID"/>
+        </w:rPr>
+        <w:t>chnologies</w:t>
+      </w:r>
+      <w:r>
+        <w:rPr>
+          <w:lang w:val="id-ID"/>
+        </w:rPr>
+        <w:t xml:space="preserve"> pada desain chip sensor menggunakan piksel sensor yang lebih besar, memungkinkan untuk operasi cahaya rendah yang lebih efektif.</w:t>
+      </w:r>
+      <w:r>
+        <w:rPr>
+          <w:lang w:val="id-ID"/>
+        </w:rPr>
+        <w:t xml:space="preserve"> Sony</w:t>
+      </w:r>
+      <w:r>
+        <w:rPr>
+          <w:lang w:val="id-ID"/>
+        </w:rPr>
+        <w:t xml:space="preserve"> menyatakan bahwa PlayStation Eye dapat menghasi</w:t>
+      </w:r>
+      <w:r>
+        <w:rPr>
+          <w:lang w:val="id-ID"/>
+        </w:rPr>
+        <w:t>lkan kualitas video yang mumpuni</w:t>
+      </w:r>
+      <w:r>
+        <w:rPr>
+          <w:lang w:val="id-ID"/>
+        </w:rPr>
+        <w:t xml:space="preserve"> di bawah pencahayaan yang</w:t>
+      </w:r>
+      <w:r>
+        <w:rPr>
+          <w:lang w:val="id-ID"/>
+        </w:rPr>
+        <w:t xml:space="preserve"> disediakan oleh televisi.</w:t>
+      </w:r>
+    </w:p>
+    <w:p>
+      <w:pPr>
+        <w:spacing w:before="240"/>
+        <w:ind w:firstLine="567"/>
+        <w:rPr>
+          <w:lang w:val="id-ID"/>
+        </w:rPr>
+      </w:pPr>
+      <w:r>
+        <w:rPr>
+          <w:lang w:val="id-ID"/>
+        </w:rPr>
+        <w:t>Kamera ini memiliki dua pengaturan fokus tetap</w:t>
+      </w:r>
+      <w:r>
+        <w:rPr>
+          <w:lang w:val="id-ID"/>
+        </w:rPr>
+        <w:t xml:space="preserve"> dengan</w:t>
+      </w:r>
+      <w:r>
+        <w:rPr>
+          <w:lang w:val="id-ID"/>
+        </w:rPr>
+        <w:t xml:space="preserve"> lensa zoom</w:t>
+      </w:r>
+      <w:r>
+        <w:rPr>
+          <w:lang w:val="id-ID"/>
+        </w:rPr>
+        <w:t xml:space="preserve"> yang</w:t>
+      </w:r>
+      <w:r>
+        <w:rPr>
+          <w:lang w:val="id-ID"/>
+        </w:rPr>
+        <w:t xml:space="preserve"> disesuaikan. Dipilih secara manual dengan memutar lensa barel, PlayStation Eye dapat diatur ke </w:t>
+      </w:r>
+      <w:r>
+        <w:rPr>
+          <w:lang w:val="id-ID"/>
+        </w:rPr>
+        <w:t>sudut pandang 56</w:t>
+      </w:r>
+      <w:r>
+        <w:rPr>
+          <w:lang w:val="id-ID"/>
+        </w:rPr>
+        <w:t>° (red d</w:t>
+      </w:r>
+      <w:r>
+        <w:rPr>
+          <w:lang w:val="id-ID"/>
+        </w:rPr>
+        <w:t xml:space="preserve">ot) mirip dengan EyeToy </w:t>
+      </w:r>
+      <w:r>
+        <w:rPr>
+          <w:lang w:val="id-ID"/>
+        </w:rPr>
+        <w:t>untuk close-up framing dalam aplikasi chatting, atau</w:t>
+      </w:r>
+      <w:r>
+        <w:rPr>
+          <w:lang w:val="id-ID"/>
+        </w:rPr>
+        <w:t xml:space="preserve"> sudut pandang 75</w:t>
+      </w:r>
+      <w:r>
+        <w:rPr>
+          <w:lang w:val="id-ID"/>
+        </w:rPr>
+        <w:t>° (</w:t>
+      </w:r>
+      <w:r>
+        <w:rPr>
+          <w:lang w:val="id-ID"/>
+        </w:rPr>
+        <w:t>blue dot) untuk menangkap sudut pand</w:t>
+      </w:r>
+      <w:r>
+        <w:rPr>
+          <w:lang w:val="id-ID"/>
+        </w:rPr>
+        <w:t xml:space="preserve">ang </w:t>
+      </w:r>
+      <w:r>
+        <w:rPr>
+          <w:lang w:val="id-ID"/>
+        </w:rPr>
+        <w:t xml:space="preserve"> yang digunakan </w:t>
+      </w:r>
+      <w:r>
+        <w:rPr>
+          <w:lang w:val="id-ID"/>
+        </w:rPr>
+        <w:t>dalam apl</w:t>
+      </w:r>
+      <w:r>
+        <w:rPr>
+          <w:lang w:val="id-ID"/>
+        </w:rPr>
+        <w:t>ikasi game interaktif.</w:t>
+      </w:r>
+    </w:p>
+    <w:p>
+      <w:pPr>
+        <w:spacing w:before="240"/>
+        <w:ind w:firstLine="567"/>
+        <w:rPr>
+          <w:lang w:val="id-ID"/>
+        </w:rPr>
+      </w:pPr>
+      <w:r>
+        <w:rPr>
+          <w:lang w:val="id-ID"/>
+        </w:rPr>
+        <w:t>Playstation Eye mampu memberikan keluaran video ke konsol tanpa terkompresi atau dengan kompresi optimal JPEG. Adapun kedalaman warnanya yaitu sebesar 8 bit per piksel.</w:t>
+      </w:r>
+      <w:sdt>
+        <w:sdtPr>
+          <w:rPr>
+            <w:lang w:val="id-ID"/>
+          </w:rPr>
+          <w:id w:val="1142385082"/>
+          <w:citation/>
+        </w:sdtPr>
+        <w:sdtContent>
+          <w:r>
+            <w:rPr>
+              <w:lang w:val="id-ID"/>
+            </w:rPr>
+            <w:fldChar w:fldCharType="begin"/>
+          </w:r>
+          <w:r>
+            <w:rPr>
+              <w:lang w:val="id-ID"/>
+            </w:rPr>
+            <w:instrText xml:space="preserve"> CITATION PLA07 \l 1057 </w:instrText>
+          </w:r>
+          <w:r>
+            <w:rPr>
+              <w:lang w:val="id-ID"/>
+            </w:rPr>
+            <w:fldChar w:fldCharType="separate"/>
+          </w:r>
+          <w:r>
+            <w:rPr>
+              <w:noProof/>
+              <w:lang w:val="id-ID"/>
+            </w:rPr>
+            <w:t xml:space="preserve"> </w:t>
+          </w:r>
+          <w:r>
+            <w:rPr>
+              <w:noProof/>
+              <w:lang w:val="id-ID"/>
+            </w:rPr>
+            <w:t>[8]</w:t>
+          </w:r>
+          <w:r>
+            <w:rPr>
+              <w:lang w:val="id-ID"/>
+            </w:rPr>
+            <w:fldChar w:fldCharType="end"/>
+          </w:r>
+        </w:sdtContent>
+      </w:sdt>
+      <w:bookmarkStart w:id="29" w:name="_GoBack"/>
+      <w:bookmarkEnd w:id="29"/>
+    </w:p>
+    <w:p>
+      <w:pPr>
+        <w:spacing w:before="240"/>
+        <w:ind w:firstLine="567"/>
+        <w:rPr>
+          <w:lang w:val="id-ID"/>
+        </w:rPr>
+      </w:pPr>
+      <w:r>
+        <w:rPr>
+          <w:lang w:val="id-ID"/>
+        </w:rPr>
+        <w:t>Playstation Eye dipilih sebagai kamera untuk sistem ini karena frame-rate nya yang cukup tinggi sehingga bisa mendapatkan detail perubahan untuk gambar yang akan di analisis dengan lebih baik. Selain itu, karena di desain untuk mendeteksi gesture, lensanya sudah cukup baik dalam menangkap gambar sehingga kalibrasi intrinsik kamera yang dibutuhkan sangat minimal. Sistem mekanik yang bebas memungkinkan kita untuk mengatur sudut kamera secara bebas, hal ini sangat penting untuk menentukan nilai-nilai dalam epipolar geometry.</w:t>
+      </w:r>
+    </w:p>
+    <w:p>
+      <w:pPr>
+        <w:rPr>
+          <w:lang w:val="id-ID"/>
+        </w:rPr>
+      </w:pPr>
+    </w:p>
+    <w:p>
+      <w:pPr>
         <w:spacing w:line="276" w:lineRule="auto"/>
         <w:jc w:val="left"/>
         <w:rPr>
@@ -7354,6 +8145,7 @@
         </w:rPr>
       </w:pPr>
       <w:r>
+        <w:lastRenderedPageBreak/>
         <w:br w:type="page"/>
       </w:r>
     </w:p>
@@ -7848,7 +8640,7 @@
           <w:rPr>
             <w:noProof/>
           </w:rPr>
-          <w:t>13</w:t>
+          <w:t>17</w:t>
         </w:r>
         <w:r>
           <w:rPr>
@@ -9880,8 +10672,8 @@
   <w:abstractNum w:abstractNumId="19">
     <w:nsid w:val="4F0D5F01"/>
     <w:multiLevelType w:val="hybridMultilevel"/>
-    <w:tmpl w:val="32381E7E"/>
-    <w:lvl w:ilvl="0" w:tplc="206AC342">
+    <w:tmpl w:val="A92EE4FC"/>
+    <w:lvl w:ilvl="0" w:tplc="13DAD35C">
       <w:start w:val="1"/>
       <w:numFmt w:val="decimal"/>
       <w:pStyle w:val="Heading22"/>
@@ -12608,7 +13400,7 @@
     <w:link w:val="Heading22Char"/>
     <w:autoRedefine/>
     <w:qFormat/>
-    <w:rsid w:val="00C80E98"/>
+    <w:rsid w:val="00F51D07"/>
     <w:pPr>
       <w:numPr>
         <w:numId w:val="25"/>
@@ -12633,7 +13425,7 @@
     <w:name w:val="Heading 2.2 Char"/>
     <w:basedOn w:val="Heading2Char"/>
     <w:link w:val="Heading22"/>
-    <w:rsid w:val="00017D1E"/>
+    <w:rsid w:val="00F51D07"/>
     <w:rPr>
       <w:rFonts w:ascii="Times New Roman" w:eastAsiaTheme="majorEastAsia" w:hAnsi="Times New Roman" w:cstheme="majorBidi"/>
       <w:b/>
@@ -13621,27 +14413,27 @@
   </dgm:ptLst>
   <dgm:cxnLst>
     <dgm:cxn modelId="{EECBA78A-DF88-42CC-B9C2-AA2156F13729}" srcId="{65253B37-FEEB-4E95-BB91-E52AD0271F4F}" destId="{A21B555D-9D58-4A76-BDDC-2D7B1992BA61}" srcOrd="0" destOrd="0" parTransId="{A1977CBC-5234-4E19-9F70-370D0EF35132}" sibTransId="{D3C5A698-F58B-48CF-81FE-398E3EFCDC7F}"/>
+    <dgm:cxn modelId="{38303F81-CDFA-417E-9CC9-746E4CD2C7D1}" type="presOf" srcId="{38DA043F-9580-46FA-8689-8C471BB89263}" destId="{32FD0A88-0E2A-490E-8C61-BC5204CCDE79}" srcOrd="0" destOrd="0" presId="urn:microsoft.com/office/officeart/2005/8/layout/hProcess9"/>
     <dgm:cxn modelId="{6759649D-502A-49C0-A1D6-21FA740BA71A}" srcId="{65253B37-FEEB-4E95-BB91-E52AD0271F4F}" destId="{27D233D2-ED64-4AAA-A1A3-184CF727FCE0}" srcOrd="3" destOrd="0" parTransId="{7A31C2D2-53D6-4996-B10D-213B83663742}" sibTransId="{E170CF94-0F29-4AE0-A878-1A53D6C08AEA}"/>
-    <dgm:cxn modelId="{348D7590-CBEF-4319-8ED0-2835D114B75D}" type="presOf" srcId="{0E3D7E9B-DD66-4E3D-A11C-D3C4B8974C75}" destId="{268BC920-BF59-455F-8B7A-3E9A3CDC2823}" srcOrd="0" destOrd="0" presId="urn:microsoft.com/office/officeart/2005/8/layout/hProcess9"/>
-    <dgm:cxn modelId="{7DC8F8EF-9DC2-49CD-AB30-CD997E4F26F5}" type="presOf" srcId="{38DA043F-9580-46FA-8689-8C471BB89263}" destId="{32FD0A88-0E2A-490E-8C61-BC5204CCDE79}" srcOrd="0" destOrd="0" presId="urn:microsoft.com/office/officeart/2005/8/layout/hProcess9"/>
+    <dgm:cxn modelId="{3B57A41F-45BD-424F-AF60-3CBDFA88A431}" type="presOf" srcId="{2F0840D4-E03A-4A41-9CE3-EFCA3AD76C4E}" destId="{D7D6BA0D-98B4-4FA7-AF21-1A5E916A404B}" srcOrd="0" destOrd="0" presId="urn:microsoft.com/office/officeart/2005/8/layout/hProcess9"/>
     <dgm:cxn modelId="{1F6ECBE8-F69F-4638-85EB-7519FAA023EF}" srcId="{65253B37-FEEB-4E95-BB91-E52AD0271F4F}" destId="{0E3D7E9B-DD66-4E3D-A11C-D3C4B8974C75}" srcOrd="4" destOrd="0" parTransId="{5DFF53D1-5D4B-4D1C-B9A6-5E26D11C85A6}" sibTransId="{4DDD4638-AD67-449D-A43F-13519082E84A}"/>
+    <dgm:cxn modelId="{B71D0D93-2F09-4CA1-88D1-C792E8806E20}" type="presOf" srcId="{27D233D2-ED64-4AAA-A1A3-184CF727FCE0}" destId="{A0192B97-C475-4C89-B5E4-DE26328DB010}" srcOrd="0" destOrd="0" presId="urn:microsoft.com/office/officeart/2005/8/layout/hProcess9"/>
     <dgm:cxn modelId="{9E1F035D-68CC-4F22-BE8D-6215F66847B4}" srcId="{65253B37-FEEB-4E95-BB91-E52AD0271F4F}" destId="{2F0840D4-E03A-4A41-9CE3-EFCA3AD76C4E}" srcOrd="1" destOrd="0" parTransId="{6D46897B-537E-4317-A054-30AFEC07DAC7}" sibTransId="{CDD9CD9B-743E-442E-8D0B-EA8AE3A84968}"/>
-    <dgm:cxn modelId="{87E1F2AA-C794-446D-BBBD-2F218BE571E2}" type="presOf" srcId="{65253B37-FEEB-4E95-BB91-E52AD0271F4F}" destId="{362DACE8-127C-45E9-96B1-B908DFB633A7}" srcOrd="0" destOrd="0" presId="urn:microsoft.com/office/officeart/2005/8/layout/hProcess9"/>
     <dgm:cxn modelId="{17FA1CA6-FF0D-4A55-8420-81FBF3A129FF}" srcId="{65253B37-FEEB-4E95-BB91-E52AD0271F4F}" destId="{38DA043F-9580-46FA-8689-8C471BB89263}" srcOrd="2" destOrd="0" parTransId="{07891CD4-D9D9-4BFD-A1CB-DA913F297EE9}" sibTransId="{877EC2E3-81A5-4349-AC1E-D9696E6083DB}"/>
-    <dgm:cxn modelId="{58C548D9-7DCE-4C09-90A8-D03EE8C80D01}" type="presOf" srcId="{2F0840D4-E03A-4A41-9CE3-EFCA3AD76C4E}" destId="{D7D6BA0D-98B4-4FA7-AF21-1A5E916A404B}" srcOrd="0" destOrd="0" presId="urn:microsoft.com/office/officeart/2005/8/layout/hProcess9"/>
-    <dgm:cxn modelId="{2142E76E-AC39-4FAB-844E-A59912BD7705}" type="presOf" srcId="{A21B555D-9D58-4A76-BDDC-2D7B1992BA61}" destId="{BE74F7FF-1CF1-4526-916F-DC7E70A27C57}" srcOrd="0" destOrd="0" presId="urn:microsoft.com/office/officeart/2005/8/layout/hProcess9"/>
-    <dgm:cxn modelId="{DD56025B-8ECA-499C-ACBA-878650E5C980}" type="presOf" srcId="{27D233D2-ED64-4AAA-A1A3-184CF727FCE0}" destId="{A0192B97-C475-4C89-B5E4-DE26328DB010}" srcOrd="0" destOrd="0" presId="urn:microsoft.com/office/officeart/2005/8/layout/hProcess9"/>
-    <dgm:cxn modelId="{F7A203C5-6F11-497E-BA76-DBF2E3367282}" type="presParOf" srcId="{362DACE8-127C-45E9-96B1-B908DFB633A7}" destId="{5367BEB7-C8D2-487B-9C5F-C72E001930B9}" srcOrd="0" destOrd="0" presId="urn:microsoft.com/office/officeart/2005/8/layout/hProcess9"/>
-    <dgm:cxn modelId="{1A3E0FFB-09BA-4D8F-93B3-916B3F989D8C}" type="presParOf" srcId="{362DACE8-127C-45E9-96B1-B908DFB633A7}" destId="{39AB5257-94C3-4522-A850-55EDCC5B34D3}" srcOrd="1" destOrd="0" presId="urn:microsoft.com/office/officeart/2005/8/layout/hProcess9"/>
-    <dgm:cxn modelId="{881A08AA-B188-405B-B11A-997A1C320DF2}" type="presParOf" srcId="{39AB5257-94C3-4522-A850-55EDCC5B34D3}" destId="{BE74F7FF-1CF1-4526-916F-DC7E70A27C57}" srcOrd="0" destOrd="0" presId="urn:microsoft.com/office/officeart/2005/8/layout/hProcess9"/>
-    <dgm:cxn modelId="{337454F5-2E1F-4B59-9CA3-E6220AC78A85}" type="presParOf" srcId="{39AB5257-94C3-4522-A850-55EDCC5B34D3}" destId="{B6B9DEE8-13B2-44C4-8318-5BDDD134BB53}" srcOrd="1" destOrd="0" presId="urn:microsoft.com/office/officeart/2005/8/layout/hProcess9"/>
-    <dgm:cxn modelId="{4BD686B1-FF0A-4A6D-BF1F-A142E1D16EE3}" type="presParOf" srcId="{39AB5257-94C3-4522-A850-55EDCC5B34D3}" destId="{D7D6BA0D-98B4-4FA7-AF21-1A5E916A404B}" srcOrd="2" destOrd="0" presId="urn:microsoft.com/office/officeart/2005/8/layout/hProcess9"/>
-    <dgm:cxn modelId="{B242DF8F-E782-4EC4-971D-79D67A4980B7}" type="presParOf" srcId="{39AB5257-94C3-4522-A850-55EDCC5B34D3}" destId="{DF5DAA57-A53E-4025-9659-EB32FA62A339}" srcOrd="3" destOrd="0" presId="urn:microsoft.com/office/officeart/2005/8/layout/hProcess9"/>
-    <dgm:cxn modelId="{49C3C811-E4E0-4DA5-BA4E-DA87AB6392C6}" type="presParOf" srcId="{39AB5257-94C3-4522-A850-55EDCC5B34D3}" destId="{32FD0A88-0E2A-490E-8C61-BC5204CCDE79}" srcOrd="4" destOrd="0" presId="urn:microsoft.com/office/officeart/2005/8/layout/hProcess9"/>
-    <dgm:cxn modelId="{A2C5259E-17D2-465E-8409-7F5678EE3844}" type="presParOf" srcId="{39AB5257-94C3-4522-A850-55EDCC5B34D3}" destId="{B1E135EC-D601-4ADB-838A-E3B33E73F4F5}" srcOrd="5" destOrd="0" presId="urn:microsoft.com/office/officeart/2005/8/layout/hProcess9"/>
-    <dgm:cxn modelId="{B816D175-51F8-4488-8B9D-EEE22CD05A19}" type="presParOf" srcId="{39AB5257-94C3-4522-A850-55EDCC5B34D3}" destId="{A0192B97-C475-4C89-B5E4-DE26328DB010}" srcOrd="6" destOrd="0" presId="urn:microsoft.com/office/officeart/2005/8/layout/hProcess9"/>
-    <dgm:cxn modelId="{8C88BDBA-2373-403F-AD1F-8B90137AF6B6}" type="presParOf" srcId="{39AB5257-94C3-4522-A850-55EDCC5B34D3}" destId="{8441E863-739F-4A85-9FE7-53CD2542C314}" srcOrd="7" destOrd="0" presId="urn:microsoft.com/office/officeart/2005/8/layout/hProcess9"/>
-    <dgm:cxn modelId="{3DCC5B54-FA4E-44F8-B25D-BFA28C85C0F7}" type="presParOf" srcId="{39AB5257-94C3-4522-A850-55EDCC5B34D3}" destId="{268BC920-BF59-455F-8B7A-3E9A3CDC2823}" srcOrd="8" destOrd="0" presId="urn:microsoft.com/office/officeart/2005/8/layout/hProcess9"/>
+    <dgm:cxn modelId="{1CE1109D-E90E-442B-891B-72F5394892E7}" type="presOf" srcId="{65253B37-FEEB-4E95-BB91-E52AD0271F4F}" destId="{362DACE8-127C-45E9-96B1-B908DFB633A7}" srcOrd="0" destOrd="0" presId="urn:microsoft.com/office/officeart/2005/8/layout/hProcess9"/>
+    <dgm:cxn modelId="{0469628F-595C-4B88-9774-91F6AA0E4D15}" type="presOf" srcId="{A21B555D-9D58-4A76-BDDC-2D7B1992BA61}" destId="{BE74F7FF-1CF1-4526-916F-DC7E70A27C57}" srcOrd="0" destOrd="0" presId="urn:microsoft.com/office/officeart/2005/8/layout/hProcess9"/>
+    <dgm:cxn modelId="{05ADCC5F-A10C-48C6-A5BE-F72D94107A68}" type="presOf" srcId="{0E3D7E9B-DD66-4E3D-A11C-D3C4B8974C75}" destId="{268BC920-BF59-455F-8B7A-3E9A3CDC2823}" srcOrd="0" destOrd="0" presId="urn:microsoft.com/office/officeart/2005/8/layout/hProcess9"/>
+    <dgm:cxn modelId="{9688F3D0-0E6A-40AA-8931-87B8CEEE304E}" type="presParOf" srcId="{362DACE8-127C-45E9-96B1-B908DFB633A7}" destId="{5367BEB7-C8D2-487B-9C5F-C72E001930B9}" srcOrd="0" destOrd="0" presId="urn:microsoft.com/office/officeart/2005/8/layout/hProcess9"/>
+    <dgm:cxn modelId="{C5265AA2-5CB6-4AFC-928F-E5F56CA0317A}" type="presParOf" srcId="{362DACE8-127C-45E9-96B1-B908DFB633A7}" destId="{39AB5257-94C3-4522-A850-55EDCC5B34D3}" srcOrd="1" destOrd="0" presId="urn:microsoft.com/office/officeart/2005/8/layout/hProcess9"/>
+    <dgm:cxn modelId="{1AFDB67F-CD81-458C-B5F2-A457796F6F59}" type="presParOf" srcId="{39AB5257-94C3-4522-A850-55EDCC5B34D3}" destId="{BE74F7FF-1CF1-4526-916F-DC7E70A27C57}" srcOrd="0" destOrd="0" presId="urn:microsoft.com/office/officeart/2005/8/layout/hProcess9"/>
+    <dgm:cxn modelId="{A36DA370-6F7D-4868-8D27-302B22050CD2}" type="presParOf" srcId="{39AB5257-94C3-4522-A850-55EDCC5B34D3}" destId="{B6B9DEE8-13B2-44C4-8318-5BDDD134BB53}" srcOrd="1" destOrd="0" presId="urn:microsoft.com/office/officeart/2005/8/layout/hProcess9"/>
+    <dgm:cxn modelId="{547A79E1-646E-4A90-8459-924E20944DC2}" type="presParOf" srcId="{39AB5257-94C3-4522-A850-55EDCC5B34D3}" destId="{D7D6BA0D-98B4-4FA7-AF21-1A5E916A404B}" srcOrd="2" destOrd="0" presId="urn:microsoft.com/office/officeart/2005/8/layout/hProcess9"/>
+    <dgm:cxn modelId="{91D2B40B-FB9F-4380-AE54-477A97FBEFFB}" type="presParOf" srcId="{39AB5257-94C3-4522-A850-55EDCC5B34D3}" destId="{DF5DAA57-A53E-4025-9659-EB32FA62A339}" srcOrd="3" destOrd="0" presId="urn:microsoft.com/office/officeart/2005/8/layout/hProcess9"/>
+    <dgm:cxn modelId="{8EC38EAF-CD4C-4283-8F78-5EB429EB97FC}" type="presParOf" srcId="{39AB5257-94C3-4522-A850-55EDCC5B34D3}" destId="{32FD0A88-0E2A-490E-8C61-BC5204CCDE79}" srcOrd="4" destOrd="0" presId="urn:microsoft.com/office/officeart/2005/8/layout/hProcess9"/>
+    <dgm:cxn modelId="{1C504518-6BA3-4E58-83F4-B623EC0090BE}" type="presParOf" srcId="{39AB5257-94C3-4522-A850-55EDCC5B34D3}" destId="{B1E135EC-D601-4ADB-838A-E3B33E73F4F5}" srcOrd="5" destOrd="0" presId="urn:microsoft.com/office/officeart/2005/8/layout/hProcess9"/>
+    <dgm:cxn modelId="{16613B6D-7C76-4D5E-8D9E-2B1DDBBCB6D4}" type="presParOf" srcId="{39AB5257-94C3-4522-A850-55EDCC5B34D3}" destId="{A0192B97-C475-4C89-B5E4-DE26328DB010}" srcOrd="6" destOrd="0" presId="urn:microsoft.com/office/officeart/2005/8/layout/hProcess9"/>
+    <dgm:cxn modelId="{4C8F492F-CFC0-432C-B596-E102B621A63C}" type="presParOf" srcId="{39AB5257-94C3-4522-A850-55EDCC5B34D3}" destId="{8441E863-739F-4A85-9FE7-53CD2542C314}" srcOrd="7" destOrd="0" presId="urn:microsoft.com/office/officeart/2005/8/layout/hProcess9"/>
+    <dgm:cxn modelId="{4574FC5D-E356-482E-9C04-2C195E7360F6}" type="presParOf" srcId="{39AB5257-94C3-4522-A850-55EDCC5B34D3}" destId="{268BC920-BF59-455F-8B7A-3E9A3CDC2823}" srcOrd="8" destOrd="0" presId="urn:microsoft.com/office/officeart/2005/8/layout/hProcess9"/>
   </dgm:cxnLst>
   <dgm:bg/>
   <dgm:whole/>
@@ -16265,11 +17057,26 @@
     <b:URL>http://docs.opencv.org/trunk/doc/py_tutorials/py_video/py_lucas_kanade/py_lucas_kanade.html</b:URL>
     <b:RefOrder>7</b:RefOrder>
   </b:Source>
+  <b:Source>
+    <b:Tag>PLA07</b:Tag>
+    <b:SourceType>InternetSite</b:SourceType>
+    <b:Guid>{79131626-A6FF-42A3-9A03-558CCD86782B}</b:Guid>
+    <b:Title> PLAYSTATIONEye Brings Next-Generation Communication to PLAYSTATION3</b:Title>
+    <b:ProductionCompany>Sony Computer Entertainment</b:ProductionCompany>
+    <b:Year>2007</b:Year>
+    <b:Month>April</b:Month>
+    <b:Day>26</b:Day>
+    <b:YearAccessed>2014</b:YearAccessed>
+    <b:MonthAccessed>Desember</b:MonthAccessed>
+    <b:DayAccessed>18</b:DayAccessed>
+    <b:URL>http://www.us.playstation.com/News/PressReleases/396</b:URL>
+    <b:RefOrder>8</b:RefOrder>
+  </b:Source>
 </b:Sources>
 </file>
 
 <file path=customXml/itemProps1.xml><?xml version="1.0" encoding="utf-8"?>
-<ds:datastoreItem xmlns:ds="http://schemas.openxmlformats.org/officeDocument/2006/customXml" ds:itemID="{5C72F154-BEA6-4AD8-A519-15212FAEF49E}">
+<ds:datastoreItem xmlns:ds="http://schemas.openxmlformats.org/officeDocument/2006/customXml" ds:itemID="{65B39672-3EF4-4EA9-B950-757AF48DC730}">
   <ds:schemaRefs>
     <ds:schemaRef ds:uri="http://schemas.openxmlformats.org/officeDocument/2006/bibliography"/>
   </ds:schemaRefs>

</xml_diff>

<commit_message>
Bab 2 is done
</commit_message>
<xml_diff>
--- a/DeanZakaHidayat.docx
+++ b/DeanZakaHidayat.docx
@@ -679,7 +679,7 @@
       <w:pPr>
         <w:pStyle w:val="Heading1"/>
       </w:pPr>
-      <w:bookmarkStart w:id="10" w:name="_Toc406640912"/>
+      <w:bookmarkStart w:id="10" w:name="_Toc406669825"/>
       <w:bookmarkEnd w:id="0"/>
       <w:bookmarkEnd w:id="1"/>
       <w:bookmarkEnd w:id="2"/>
@@ -1052,7 +1052,7 @@
       <w:pPr>
         <w:pStyle w:val="Heading1"/>
       </w:pPr>
-      <w:bookmarkStart w:id="11" w:name="_Toc406640913"/>
+      <w:bookmarkStart w:id="11" w:name="_Toc406669826"/>
       <w:r>
         <w:lastRenderedPageBreak/>
         <w:t>ABSTRAK</w:t>
@@ -1404,7 +1404,7 @@
       <w:pPr>
         <w:pStyle w:val="Heading1"/>
       </w:pPr>
-      <w:bookmarkStart w:id="12" w:name="_Toc406640914"/>
+      <w:bookmarkStart w:id="12" w:name="_Toc406669827"/>
       <w:r>
         <w:lastRenderedPageBreak/>
         <w:t>ABSTRACT</w:t>
@@ -1737,7 +1737,7 @@
       <w:pPr>
         <w:pStyle w:val="Heading1"/>
       </w:pPr>
-      <w:bookmarkStart w:id="13" w:name="_Toc406640915"/>
+      <w:bookmarkStart w:id="13" w:name="_Toc406669828"/>
       <w:r>
         <w:lastRenderedPageBreak/>
         <w:t>DAFTAR ISI</w:t>
@@ -1806,7 +1806,7 @@
           <w:r>
             <w:fldChar w:fldCharType="separate"/>
           </w:r>
-          <w:hyperlink w:anchor="_Toc406640912" w:history="1">
+          <w:hyperlink w:anchor="_Toc406669825" w:history="1">
             <w:r>
               <w:rPr>
                 <w:rStyle w:val="Hyperlink"/>
@@ -1829,7 +1829,7 @@
               <w:rPr>
                 <w:webHidden/>
               </w:rPr>
-              <w:instrText xml:space="preserve"> PAGEREF _Toc406640912 \h </w:instrText>
+              <w:instrText xml:space="preserve"> PAGEREF _Toc406669825 \h </w:instrText>
             </w:r>
             <w:r>
               <w:rPr>
@@ -1872,7 +1872,7 @@
               </w14:scene3d>
             </w:rPr>
           </w:pPr>
-          <w:hyperlink w:anchor="_Toc406640913" w:history="1">
+          <w:hyperlink w:anchor="_Toc406669826" w:history="1">
             <w:r>
               <w:rPr>
                 <w:rStyle w:val="Hyperlink"/>
@@ -1895,7 +1895,7 @@
               <w:rPr>
                 <w:webHidden/>
               </w:rPr>
-              <w:instrText xml:space="preserve"> PAGEREF _Toc406640913 \h </w:instrText>
+              <w:instrText xml:space="preserve"> PAGEREF _Toc406669826 \h </w:instrText>
             </w:r>
             <w:r>
               <w:rPr>
@@ -1938,7 +1938,7 @@
               </w14:scene3d>
             </w:rPr>
           </w:pPr>
-          <w:hyperlink w:anchor="_Toc406640914" w:history="1">
+          <w:hyperlink w:anchor="_Toc406669827" w:history="1">
             <w:r>
               <w:rPr>
                 <w:rStyle w:val="Hyperlink"/>
@@ -1961,7 +1961,7 @@
               <w:rPr>
                 <w:webHidden/>
               </w:rPr>
-              <w:instrText xml:space="preserve"> PAGEREF _Toc406640914 \h </w:instrText>
+              <w:instrText xml:space="preserve"> PAGEREF _Toc406669827 \h </w:instrText>
             </w:r>
             <w:r>
               <w:rPr>
@@ -2004,7 +2004,7 @@
               </w14:scene3d>
             </w:rPr>
           </w:pPr>
-          <w:hyperlink w:anchor="_Toc406640915" w:history="1">
+          <w:hyperlink w:anchor="_Toc406669828" w:history="1">
             <w:r>
               <w:rPr>
                 <w:rStyle w:val="Hyperlink"/>
@@ -2027,7 +2027,7 @@
               <w:rPr>
                 <w:webHidden/>
               </w:rPr>
-              <w:instrText xml:space="preserve"> PAGEREF _Toc406640915 \h </w:instrText>
+              <w:instrText xml:space="preserve"> PAGEREF _Toc406669828 \h </w:instrText>
             </w:r>
             <w:r>
               <w:rPr>
@@ -2070,7 +2070,7 @@
               </w14:scene3d>
             </w:rPr>
           </w:pPr>
-          <w:hyperlink w:anchor="_Toc406640916" w:history="1">
+          <w:hyperlink w:anchor="_Toc406669829" w:history="1">
             <w:r>
               <w:rPr>
                 <w:rStyle w:val="Hyperlink"/>
@@ -2093,7 +2093,7 @@
               <w:rPr>
                 <w:webHidden/>
               </w:rPr>
-              <w:instrText xml:space="preserve"> PAGEREF _Toc406640916 \h </w:instrText>
+              <w:instrText xml:space="preserve"> PAGEREF _Toc406669829 \h </w:instrText>
             </w:r>
             <w:r>
               <w:rPr>
@@ -2136,12 +2136,12 @@
               </w14:scene3d>
             </w:rPr>
           </w:pPr>
-          <w:hyperlink w:anchor="_Toc406640917" w:history="1">
+          <w:hyperlink w:anchor="_Toc406669830" w:history="1">
             <w:r>
               <w:rPr>
                 <w:rStyle w:val="Hyperlink"/>
               </w:rPr>
-              <w:t>BAB I</w:t>
+              <w:t>DAFTAR TABEL</w:t>
             </w:r>
             <w:r>
               <w:rPr>
@@ -2159,7 +2159,7 @@
               <w:rPr>
                 <w:webHidden/>
               </w:rPr>
-              <w:instrText xml:space="preserve"> PAGEREF _Toc406640917 \h </w:instrText>
+              <w:instrText xml:space="preserve"> PAGEREF _Toc406669830 \h </w:instrText>
             </w:r>
             <w:r>
               <w:rPr>
@@ -2176,450 +2176,10 @@
               <w:rPr>
                 <w:webHidden/>
               </w:rPr>
-              <w:t>1</w:t>
-            </w:r>
-            <w:r>
-              <w:rPr>
-                <w:webHidden/>
-              </w:rPr>
-              <w:fldChar w:fldCharType="end"/>
-            </w:r>
-          </w:hyperlink>
-        </w:p>
-        <w:p>
-          <w:pPr>
-            <w:pStyle w:val="TOC2"/>
-            <w:tabs>
-              <w:tab w:val="left" w:pos="880"/>
-              <w:tab w:val="right" w:leader="dot" w:pos="7927"/>
-            </w:tabs>
-            <w:rPr>
-              <w:rFonts w:asciiTheme="minorHAnsi" w:hAnsiTheme="minorHAnsi"/>
-              <w:noProof/>
-              <w:sz w:val="22"/>
-              <w:lang w:val="id-ID" w:eastAsia="id-ID"/>
-            </w:rPr>
-          </w:pPr>
-          <w:hyperlink w:anchor="_Toc406640918" w:history="1">
-            <w:r>
-              <w:rPr>
-                <w:rStyle w:val="Hyperlink"/>
-                <w:noProof/>
-              </w:rPr>
-              <w:t>1.1</w:t>
-            </w:r>
-            <w:r>
-              <w:rPr>
-                <w:rFonts w:asciiTheme="minorHAnsi" w:hAnsiTheme="minorHAnsi"/>
-                <w:noProof/>
-                <w:sz w:val="22"/>
-                <w:lang w:val="id-ID" w:eastAsia="id-ID"/>
-              </w:rPr>
-              <w:tab/>
-            </w:r>
-            <w:r>
-              <w:rPr>
-                <w:rStyle w:val="Hyperlink"/>
-                <w:noProof/>
-              </w:rPr>
-              <w:t>Latar Belakang</w:t>
-            </w:r>
-            <w:r>
-              <w:rPr>
-                <w:noProof/>
-                <w:webHidden/>
-              </w:rPr>
-              <w:tab/>
-            </w:r>
-            <w:r>
-              <w:rPr>
-                <w:noProof/>
-                <w:webHidden/>
-              </w:rPr>
-              <w:fldChar w:fldCharType="begin"/>
-            </w:r>
-            <w:r>
-              <w:rPr>
-                <w:noProof/>
-                <w:webHidden/>
-              </w:rPr>
-              <w:instrText xml:space="preserve"> PAGEREF _Toc406640918 \h </w:instrText>
-            </w:r>
-            <w:r>
-              <w:rPr>
-                <w:noProof/>
-                <w:webHidden/>
-              </w:rPr>
-            </w:r>
-            <w:r>
-              <w:rPr>
-                <w:noProof/>
-                <w:webHidden/>
-              </w:rPr>
-              <w:fldChar w:fldCharType="separate"/>
-            </w:r>
-            <w:r>
-              <w:rPr>
-                <w:noProof/>
-                <w:webHidden/>
-              </w:rPr>
-              <w:t>1</w:t>
-            </w:r>
-            <w:r>
-              <w:rPr>
-                <w:noProof/>
-                <w:webHidden/>
-              </w:rPr>
-              <w:fldChar w:fldCharType="end"/>
-            </w:r>
-          </w:hyperlink>
-        </w:p>
-        <w:p>
-          <w:pPr>
-            <w:pStyle w:val="TOC2"/>
-            <w:tabs>
-              <w:tab w:val="left" w:pos="880"/>
-              <w:tab w:val="right" w:leader="dot" w:pos="7927"/>
-            </w:tabs>
-            <w:rPr>
-              <w:rFonts w:asciiTheme="minorHAnsi" w:hAnsiTheme="minorHAnsi"/>
-              <w:noProof/>
-              <w:sz w:val="22"/>
-              <w:lang w:val="id-ID" w:eastAsia="id-ID"/>
-            </w:rPr>
-          </w:pPr>
-          <w:hyperlink w:anchor="_Toc406640919" w:history="1">
-            <w:r>
-              <w:rPr>
-                <w:rStyle w:val="Hyperlink"/>
-                <w:noProof/>
-              </w:rPr>
-              <w:t>1.2</w:t>
-            </w:r>
-            <w:r>
-              <w:rPr>
-                <w:rFonts w:asciiTheme="minorHAnsi" w:hAnsiTheme="minorHAnsi"/>
-                <w:noProof/>
-                <w:sz w:val="22"/>
-                <w:lang w:val="id-ID" w:eastAsia="id-ID"/>
-              </w:rPr>
-              <w:tab/>
-            </w:r>
-            <w:r>
-              <w:rPr>
-                <w:rStyle w:val="Hyperlink"/>
-                <w:noProof/>
-              </w:rPr>
-              <w:t>Tujuan Penelitian</w:t>
-            </w:r>
-            <w:r>
-              <w:rPr>
-                <w:noProof/>
-                <w:webHidden/>
-              </w:rPr>
-              <w:tab/>
-            </w:r>
-            <w:r>
-              <w:rPr>
-                <w:noProof/>
-                <w:webHidden/>
-              </w:rPr>
-              <w:fldChar w:fldCharType="begin"/>
-            </w:r>
-            <w:r>
-              <w:rPr>
-                <w:noProof/>
-                <w:webHidden/>
-              </w:rPr>
-              <w:instrText xml:space="preserve"> PAGEREF _Toc406640919 \h </w:instrText>
-            </w:r>
-            <w:r>
-              <w:rPr>
-                <w:noProof/>
-                <w:webHidden/>
-              </w:rPr>
-            </w:r>
-            <w:r>
-              <w:rPr>
-                <w:noProof/>
-                <w:webHidden/>
-              </w:rPr>
-              <w:fldChar w:fldCharType="separate"/>
-            </w:r>
-            <w:r>
-              <w:rPr>
-                <w:noProof/>
-                <w:webHidden/>
-              </w:rPr>
-              <w:t>2</w:t>
-            </w:r>
-            <w:r>
-              <w:rPr>
-                <w:noProof/>
-                <w:webHidden/>
-              </w:rPr>
-              <w:fldChar w:fldCharType="end"/>
-            </w:r>
-          </w:hyperlink>
-        </w:p>
-        <w:p>
-          <w:pPr>
-            <w:pStyle w:val="TOC2"/>
-            <w:tabs>
-              <w:tab w:val="left" w:pos="880"/>
-              <w:tab w:val="right" w:leader="dot" w:pos="7927"/>
-            </w:tabs>
-            <w:rPr>
-              <w:rFonts w:asciiTheme="minorHAnsi" w:hAnsiTheme="minorHAnsi"/>
-              <w:noProof/>
-              <w:sz w:val="22"/>
-              <w:lang w:val="id-ID" w:eastAsia="id-ID"/>
-            </w:rPr>
-          </w:pPr>
-          <w:hyperlink w:anchor="_Toc406640920" w:history="1">
-            <w:r>
-              <w:rPr>
-                <w:rStyle w:val="Hyperlink"/>
-                <w:noProof/>
-              </w:rPr>
-              <w:t>1.3</w:t>
-            </w:r>
-            <w:r>
-              <w:rPr>
-                <w:rFonts w:asciiTheme="minorHAnsi" w:hAnsiTheme="minorHAnsi"/>
-                <w:noProof/>
-                <w:sz w:val="22"/>
-                <w:lang w:val="id-ID" w:eastAsia="id-ID"/>
-              </w:rPr>
-              <w:tab/>
-            </w:r>
-            <w:r>
-              <w:rPr>
-                <w:rStyle w:val="Hyperlink"/>
-                <w:noProof/>
-              </w:rPr>
-              <w:t>Batasan Masalah</w:t>
-            </w:r>
-            <w:r>
-              <w:rPr>
-                <w:noProof/>
-                <w:webHidden/>
-              </w:rPr>
-              <w:tab/>
-            </w:r>
-            <w:r>
-              <w:rPr>
-                <w:noProof/>
-                <w:webHidden/>
-              </w:rPr>
-              <w:fldChar w:fldCharType="begin"/>
-            </w:r>
-            <w:r>
-              <w:rPr>
-                <w:noProof/>
-                <w:webHidden/>
-              </w:rPr>
-              <w:instrText xml:space="preserve"> PAGEREF _Toc406640920 \h </w:instrText>
-            </w:r>
-            <w:r>
-              <w:rPr>
-                <w:noProof/>
-                <w:webHidden/>
-              </w:rPr>
-            </w:r>
-            <w:r>
-              <w:rPr>
-                <w:noProof/>
-                <w:webHidden/>
-              </w:rPr>
-              <w:fldChar w:fldCharType="separate"/>
-            </w:r>
-            <w:r>
-              <w:rPr>
-                <w:noProof/>
-                <w:webHidden/>
-              </w:rPr>
-              <w:t>3</w:t>
-            </w:r>
-            <w:r>
-              <w:rPr>
-                <w:noProof/>
-                <w:webHidden/>
-              </w:rPr>
-              <w:fldChar w:fldCharType="end"/>
-            </w:r>
-          </w:hyperlink>
-        </w:p>
-        <w:p>
-          <w:pPr>
-            <w:pStyle w:val="TOC2"/>
-            <w:tabs>
-              <w:tab w:val="left" w:pos="880"/>
-              <w:tab w:val="right" w:leader="dot" w:pos="7927"/>
-            </w:tabs>
-            <w:rPr>
-              <w:rFonts w:asciiTheme="minorHAnsi" w:hAnsiTheme="minorHAnsi"/>
-              <w:noProof/>
-              <w:sz w:val="22"/>
-              <w:lang w:val="id-ID" w:eastAsia="id-ID"/>
-            </w:rPr>
-          </w:pPr>
-          <w:hyperlink w:anchor="_Toc406640921" w:history="1">
-            <w:r>
-              <w:rPr>
-                <w:rStyle w:val="Hyperlink"/>
-                <w:noProof/>
-              </w:rPr>
-              <w:t>1.4</w:t>
-            </w:r>
-            <w:r>
-              <w:rPr>
-                <w:rFonts w:asciiTheme="minorHAnsi" w:hAnsiTheme="minorHAnsi"/>
-                <w:noProof/>
-                <w:sz w:val="22"/>
-                <w:lang w:val="id-ID" w:eastAsia="id-ID"/>
-              </w:rPr>
-              <w:tab/>
-            </w:r>
-            <w:r>
-              <w:rPr>
-                <w:rStyle w:val="Hyperlink"/>
-                <w:noProof/>
-              </w:rPr>
-              <w:t>Metode Penelitian</w:t>
-            </w:r>
-            <w:r>
-              <w:rPr>
-                <w:noProof/>
-                <w:webHidden/>
-              </w:rPr>
-              <w:tab/>
-            </w:r>
-            <w:r>
-              <w:rPr>
-                <w:noProof/>
-                <w:webHidden/>
-              </w:rPr>
-              <w:fldChar w:fldCharType="begin"/>
-            </w:r>
-            <w:r>
-              <w:rPr>
-                <w:noProof/>
-                <w:webHidden/>
-              </w:rPr>
-              <w:instrText xml:space="preserve"> PAGEREF _Toc406640921 \h </w:instrText>
-            </w:r>
-            <w:r>
-              <w:rPr>
-                <w:noProof/>
-                <w:webHidden/>
-              </w:rPr>
-            </w:r>
-            <w:r>
-              <w:rPr>
-                <w:noProof/>
-                <w:webHidden/>
-              </w:rPr>
-              <w:fldChar w:fldCharType="separate"/>
-            </w:r>
-            <w:r>
-              <w:rPr>
-                <w:noProof/>
-                <w:webHidden/>
-              </w:rPr>
-              <w:t>3</w:t>
-            </w:r>
-            <w:r>
-              <w:rPr>
-                <w:noProof/>
-                <w:webHidden/>
-              </w:rPr>
-              <w:fldChar w:fldCharType="end"/>
-            </w:r>
-          </w:hyperlink>
-        </w:p>
-        <w:p>
-          <w:pPr>
-            <w:pStyle w:val="TOC2"/>
-            <w:tabs>
-              <w:tab w:val="left" w:pos="880"/>
-              <w:tab w:val="right" w:leader="dot" w:pos="7927"/>
-            </w:tabs>
-            <w:rPr>
-              <w:rFonts w:asciiTheme="minorHAnsi" w:hAnsiTheme="minorHAnsi"/>
-              <w:noProof/>
-              <w:sz w:val="22"/>
-              <w:lang w:val="id-ID" w:eastAsia="id-ID"/>
-            </w:rPr>
-          </w:pPr>
-          <w:hyperlink w:anchor="_Toc406640922" w:history="1">
-            <w:r>
-              <w:rPr>
-                <w:rStyle w:val="Hyperlink"/>
-                <w:noProof/>
-              </w:rPr>
-              <w:t>1.5</w:t>
-            </w:r>
-            <w:r>
-              <w:rPr>
-                <w:rFonts w:asciiTheme="minorHAnsi" w:hAnsiTheme="minorHAnsi"/>
-                <w:noProof/>
-                <w:sz w:val="22"/>
-                <w:lang w:val="id-ID" w:eastAsia="id-ID"/>
-              </w:rPr>
-              <w:tab/>
-            </w:r>
-            <w:r>
-              <w:rPr>
-                <w:rStyle w:val="Hyperlink"/>
-                <w:noProof/>
-              </w:rPr>
-              <w:t>Sistematika Penulisan</w:t>
-            </w:r>
-            <w:r>
-              <w:rPr>
-                <w:noProof/>
-                <w:webHidden/>
-              </w:rPr>
-              <w:tab/>
-            </w:r>
-            <w:r>
-              <w:rPr>
-                <w:noProof/>
-                <w:webHidden/>
-              </w:rPr>
-              <w:fldChar w:fldCharType="begin"/>
-            </w:r>
-            <w:r>
-              <w:rPr>
-                <w:noProof/>
-                <w:webHidden/>
-              </w:rPr>
-              <w:instrText xml:space="preserve"> PAGEREF _Toc406640922 \h </w:instrText>
-            </w:r>
-            <w:r>
-              <w:rPr>
-                <w:noProof/>
-                <w:webHidden/>
-              </w:rPr>
-            </w:r>
-            <w:r>
-              <w:rPr>
-                <w:noProof/>
-                <w:webHidden/>
-              </w:rPr>
-              <w:fldChar w:fldCharType="separate"/>
-            </w:r>
-            <w:r>
-              <w:rPr>
-                <w:noProof/>
-                <w:webHidden/>
-              </w:rPr>
-              <w:t>3</w:t>
-            </w:r>
-            <w:r>
-              <w:rPr>
-                <w:noProof/>
+              <w:t>vii</w:t>
+            </w:r>
+            <w:r>
+              <w:rPr>
                 <w:webHidden/>
               </w:rPr>
               <w:fldChar w:fldCharType="end"/>
@@ -2642,12 +2202,12 @@
               </w14:scene3d>
             </w:rPr>
           </w:pPr>
-          <w:hyperlink w:anchor="_Toc406640923" w:history="1">
+          <w:hyperlink w:anchor="_Toc406669831" w:history="1">
             <w:r>
               <w:rPr>
                 <w:rStyle w:val="Hyperlink"/>
               </w:rPr>
-              <w:t>BAB II</w:t>
+              <w:t>BAB I  PENDAHULUAN</w:t>
             </w:r>
             <w:r>
               <w:rPr>
@@ -2665,7 +2225,7 @@
               <w:rPr>
                 <w:webHidden/>
               </w:rPr>
-              <w:instrText xml:space="preserve"> PAGEREF _Toc406640923 \h </w:instrText>
+              <w:instrText xml:space="preserve"> PAGEREF _Toc406669831 \h </w:instrText>
             </w:r>
             <w:r>
               <w:rPr>
@@ -2682,7 +2242,7 @@
               <w:rPr>
                 <w:webHidden/>
               </w:rPr>
-              <w:t>5</w:t>
+              <w:t>1</w:t>
             </w:r>
             <w:r>
               <w:rPr>
@@ -2706,13 +2266,13 @@
               <w:lang w:val="id-ID" w:eastAsia="id-ID"/>
             </w:rPr>
           </w:pPr>
-          <w:hyperlink w:anchor="_Toc406640924" w:history="1">
+          <w:hyperlink w:anchor="_Toc406669832" w:history="1">
             <w:r>
               <w:rPr>
                 <w:rStyle w:val="Hyperlink"/>
                 <w:noProof/>
               </w:rPr>
-              <w:t>2.1</w:t>
+              <w:t>1.1</w:t>
             </w:r>
             <w:r>
               <w:rPr>
@@ -2728,30 +2288,7 @@
                 <w:rStyle w:val="Hyperlink"/>
                 <w:noProof/>
               </w:rPr>
-              <w:t xml:space="preserve">Deteksi benda dengan </w:t>
-            </w:r>
-            <w:r>
-              <w:rPr>
-                <w:rStyle w:val="Hyperlink"/>
-                <w:i/>
-                <w:noProof/>
-              </w:rPr>
-              <w:t>Computer</w:t>
-            </w:r>
-            <w:r>
-              <w:rPr>
-                <w:rStyle w:val="Hyperlink"/>
-                <w:noProof/>
-              </w:rPr>
-              <w:t xml:space="preserve"> </w:t>
-            </w:r>
-            <w:r>
-              <w:rPr>
-                <w:rStyle w:val="Hyperlink"/>
-                <w:i/>
-                <w:noProof/>
-              </w:rPr>
-              <w:t>Stereo Vision Epipolar Geometry</w:t>
+              <w:t>Latar Belakang</w:t>
             </w:r>
             <w:r>
               <w:rPr>
@@ -2772,7 +2309,7 @@
                 <w:noProof/>
                 <w:webHidden/>
               </w:rPr>
-              <w:instrText xml:space="preserve"> PAGEREF _Toc406640924 \h </w:instrText>
+              <w:instrText xml:space="preserve"> PAGEREF _Toc406669832 \h </w:instrText>
             </w:r>
             <w:r>
               <w:rPr>
@@ -2792,7 +2329,7 @@
                 <w:noProof/>
                 <w:webHidden/>
               </w:rPr>
-              <w:t>5</w:t>
+              <w:t>1</w:t>
             </w:r>
             <w:r>
               <w:rPr>
@@ -2817,13 +2354,13 @@
               <w:lang w:val="id-ID" w:eastAsia="id-ID"/>
             </w:rPr>
           </w:pPr>
-          <w:hyperlink w:anchor="_Toc406640925" w:history="1">
+          <w:hyperlink w:anchor="_Toc406669833" w:history="1">
             <w:r>
               <w:rPr>
                 <w:rStyle w:val="Hyperlink"/>
                 <w:noProof/>
               </w:rPr>
-              <w:t>2.2</w:t>
+              <w:t>1.2</w:t>
             </w:r>
             <w:r>
               <w:rPr>
@@ -2839,7 +2376,7 @@
                 <w:rStyle w:val="Hyperlink"/>
                 <w:noProof/>
               </w:rPr>
-              <w:t>Deteksi obyek pada gambar dua dimensi</w:t>
+              <w:t>Tujuan Penelitian</w:t>
             </w:r>
             <w:r>
               <w:rPr>
@@ -2860,7 +2397,7 @@
                 <w:noProof/>
                 <w:webHidden/>
               </w:rPr>
-              <w:instrText xml:space="preserve"> PAGEREF _Toc406640925 \h </w:instrText>
+              <w:instrText xml:space="preserve"> PAGEREF _Toc406669833 \h </w:instrText>
             </w:r>
             <w:r>
               <w:rPr>
@@ -2880,7 +2417,7 @@
                 <w:noProof/>
                 <w:webHidden/>
               </w:rPr>
-              <w:t>8</w:t>
+              <w:t>2</w:t>
             </w:r>
             <w:r>
               <w:rPr>
@@ -2905,13 +2442,13 @@
               <w:lang w:val="id-ID" w:eastAsia="id-ID"/>
             </w:rPr>
           </w:pPr>
-          <w:hyperlink w:anchor="_Toc406640926" w:history="1">
+          <w:hyperlink w:anchor="_Toc406669834" w:history="1">
             <w:r>
               <w:rPr>
                 <w:rStyle w:val="Hyperlink"/>
                 <w:noProof/>
               </w:rPr>
-              <w:t>2.3</w:t>
+              <w:t>1.3</w:t>
             </w:r>
             <w:r>
               <w:rPr>
@@ -2927,15 +2464,7 @@
                 <w:rStyle w:val="Hyperlink"/>
                 <w:noProof/>
               </w:rPr>
-              <w:t xml:space="preserve">OpenCV sebagai </w:t>
-            </w:r>
-            <w:r>
-              <w:rPr>
-                <w:rStyle w:val="Hyperlink"/>
-                <w:i/>
-                <w:noProof/>
-              </w:rPr>
-              <w:t>Computer Vision Library</w:t>
+              <w:t>Batasan Masalah</w:t>
             </w:r>
             <w:r>
               <w:rPr>
@@ -2956,7 +2485,7 @@
                 <w:noProof/>
                 <w:webHidden/>
               </w:rPr>
-              <w:instrText xml:space="preserve"> PAGEREF _Toc406640926 \h </w:instrText>
+              <w:instrText xml:space="preserve"> PAGEREF _Toc406669834 \h </w:instrText>
             </w:r>
             <w:r>
               <w:rPr>
@@ -2976,7 +2505,183 @@
                 <w:noProof/>
                 <w:webHidden/>
               </w:rPr>
-              <w:t>9</w:t>
+              <w:t>3</w:t>
+            </w:r>
+            <w:r>
+              <w:rPr>
+                <w:noProof/>
+                <w:webHidden/>
+              </w:rPr>
+              <w:fldChar w:fldCharType="end"/>
+            </w:r>
+          </w:hyperlink>
+        </w:p>
+        <w:p>
+          <w:pPr>
+            <w:pStyle w:val="TOC2"/>
+            <w:tabs>
+              <w:tab w:val="left" w:pos="880"/>
+              <w:tab w:val="right" w:leader="dot" w:pos="7927"/>
+            </w:tabs>
+            <w:rPr>
+              <w:rFonts w:asciiTheme="minorHAnsi" w:hAnsiTheme="minorHAnsi"/>
+              <w:noProof/>
+              <w:sz w:val="22"/>
+              <w:lang w:val="id-ID" w:eastAsia="id-ID"/>
+            </w:rPr>
+          </w:pPr>
+          <w:hyperlink w:anchor="_Toc406669835" w:history="1">
+            <w:r>
+              <w:rPr>
+                <w:rStyle w:val="Hyperlink"/>
+                <w:noProof/>
+              </w:rPr>
+              <w:t>1.4</w:t>
+            </w:r>
+            <w:r>
+              <w:rPr>
+                <w:rFonts w:asciiTheme="minorHAnsi" w:hAnsiTheme="minorHAnsi"/>
+                <w:noProof/>
+                <w:sz w:val="22"/>
+                <w:lang w:val="id-ID" w:eastAsia="id-ID"/>
+              </w:rPr>
+              <w:tab/>
+            </w:r>
+            <w:r>
+              <w:rPr>
+                <w:rStyle w:val="Hyperlink"/>
+                <w:noProof/>
+              </w:rPr>
+              <w:t>Metode Penelitian</w:t>
+            </w:r>
+            <w:r>
+              <w:rPr>
+                <w:noProof/>
+                <w:webHidden/>
+              </w:rPr>
+              <w:tab/>
+            </w:r>
+            <w:r>
+              <w:rPr>
+                <w:noProof/>
+                <w:webHidden/>
+              </w:rPr>
+              <w:fldChar w:fldCharType="begin"/>
+            </w:r>
+            <w:r>
+              <w:rPr>
+                <w:noProof/>
+                <w:webHidden/>
+              </w:rPr>
+              <w:instrText xml:space="preserve"> PAGEREF _Toc406669835 \h </w:instrText>
+            </w:r>
+            <w:r>
+              <w:rPr>
+                <w:noProof/>
+                <w:webHidden/>
+              </w:rPr>
+            </w:r>
+            <w:r>
+              <w:rPr>
+                <w:noProof/>
+                <w:webHidden/>
+              </w:rPr>
+              <w:fldChar w:fldCharType="separate"/>
+            </w:r>
+            <w:r>
+              <w:rPr>
+                <w:noProof/>
+                <w:webHidden/>
+              </w:rPr>
+              <w:t>3</w:t>
+            </w:r>
+            <w:r>
+              <w:rPr>
+                <w:noProof/>
+                <w:webHidden/>
+              </w:rPr>
+              <w:fldChar w:fldCharType="end"/>
+            </w:r>
+          </w:hyperlink>
+        </w:p>
+        <w:p>
+          <w:pPr>
+            <w:pStyle w:val="TOC2"/>
+            <w:tabs>
+              <w:tab w:val="left" w:pos="880"/>
+              <w:tab w:val="right" w:leader="dot" w:pos="7927"/>
+            </w:tabs>
+            <w:rPr>
+              <w:rFonts w:asciiTheme="minorHAnsi" w:hAnsiTheme="minorHAnsi"/>
+              <w:noProof/>
+              <w:sz w:val="22"/>
+              <w:lang w:val="id-ID" w:eastAsia="id-ID"/>
+            </w:rPr>
+          </w:pPr>
+          <w:hyperlink w:anchor="_Toc406669836" w:history="1">
+            <w:r>
+              <w:rPr>
+                <w:rStyle w:val="Hyperlink"/>
+                <w:noProof/>
+              </w:rPr>
+              <w:t>1.5</w:t>
+            </w:r>
+            <w:r>
+              <w:rPr>
+                <w:rFonts w:asciiTheme="minorHAnsi" w:hAnsiTheme="minorHAnsi"/>
+                <w:noProof/>
+                <w:sz w:val="22"/>
+                <w:lang w:val="id-ID" w:eastAsia="id-ID"/>
+              </w:rPr>
+              <w:tab/>
+            </w:r>
+            <w:r>
+              <w:rPr>
+                <w:rStyle w:val="Hyperlink"/>
+                <w:noProof/>
+              </w:rPr>
+              <w:t>Sistematika Penulisan</w:t>
+            </w:r>
+            <w:r>
+              <w:rPr>
+                <w:noProof/>
+                <w:webHidden/>
+              </w:rPr>
+              <w:tab/>
+            </w:r>
+            <w:r>
+              <w:rPr>
+                <w:noProof/>
+                <w:webHidden/>
+              </w:rPr>
+              <w:fldChar w:fldCharType="begin"/>
+            </w:r>
+            <w:r>
+              <w:rPr>
+                <w:noProof/>
+                <w:webHidden/>
+              </w:rPr>
+              <w:instrText xml:space="preserve"> PAGEREF _Toc406669836 \h </w:instrText>
+            </w:r>
+            <w:r>
+              <w:rPr>
+                <w:noProof/>
+                <w:webHidden/>
+              </w:rPr>
+            </w:r>
+            <w:r>
+              <w:rPr>
+                <w:noProof/>
+                <w:webHidden/>
+              </w:rPr>
+              <w:fldChar w:fldCharType="separate"/>
+            </w:r>
+            <w:r>
+              <w:rPr>
+                <w:noProof/>
+                <w:webHidden/>
+              </w:rPr>
+              <w:t>4</w:t>
             </w:r>
             <w:r>
               <w:rPr>
@@ -3003,11 +2708,517 @@
               </w14:scene3d>
             </w:rPr>
           </w:pPr>
-          <w:hyperlink w:anchor="_Toc406640927" w:history="1">
+          <w:hyperlink w:anchor="_Toc406669837" w:history="1">
             <w:r>
               <w:rPr>
                 <w:rStyle w:val="Hyperlink"/>
               </w:rPr>
+              <w:t>BAB II DASAR TEORI DETEKSI OBYEK</w:t>
+            </w:r>
+            <w:r>
+              <w:rPr>
+                <w:webHidden/>
+              </w:rPr>
+              <w:tab/>
+            </w:r>
+            <w:r>
+              <w:rPr>
+                <w:webHidden/>
+              </w:rPr>
+              <w:fldChar w:fldCharType="begin"/>
+            </w:r>
+            <w:r>
+              <w:rPr>
+                <w:webHidden/>
+              </w:rPr>
+              <w:instrText xml:space="preserve"> PAGEREF _Toc406669837 \h </w:instrText>
+            </w:r>
+            <w:r>
+              <w:rPr>
+                <w:webHidden/>
+              </w:rPr>
+            </w:r>
+            <w:r>
+              <w:rPr>
+                <w:webHidden/>
+              </w:rPr>
+              <w:fldChar w:fldCharType="separate"/>
+            </w:r>
+            <w:r>
+              <w:rPr>
+                <w:webHidden/>
+              </w:rPr>
+              <w:t>5</w:t>
+            </w:r>
+            <w:r>
+              <w:rPr>
+                <w:webHidden/>
+              </w:rPr>
+              <w:fldChar w:fldCharType="end"/>
+            </w:r>
+          </w:hyperlink>
+        </w:p>
+        <w:p>
+          <w:pPr>
+            <w:pStyle w:val="TOC2"/>
+            <w:tabs>
+              <w:tab w:val="left" w:pos="880"/>
+              <w:tab w:val="right" w:leader="dot" w:pos="7927"/>
+            </w:tabs>
+            <w:rPr>
+              <w:rFonts w:asciiTheme="minorHAnsi" w:hAnsiTheme="minorHAnsi"/>
+              <w:noProof/>
+              <w:sz w:val="22"/>
+              <w:lang w:val="id-ID" w:eastAsia="id-ID"/>
+            </w:rPr>
+          </w:pPr>
+          <w:hyperlink w:anchor="_Toc406669838" w:history="1">
+            <w:r>
+              <w:rPr>
+                <w:rStyle w:val="Hyperlink"/>
+                <w:noProof/>
+              </w:rPr>
+              <w:t>2.1</w:t>
+            </w:r>
+            <w:r>
+              <w:rPr>
+                <w:rFonts w:asciiTheme="minorHAnsi" w:hAnsiTheme="minorHAnsi"/>
+                <w:noProof/>
+                <w:sz w:val="22"/>
+                <w:lang w:val="id-ID" w:eastAsia="id-ID"/>
+              </w:rPr>
+              <w:tab/>
+            </w:r>
+            <w:r>
+              <w:rPr>
+                <w:rStyle w:val="Hyperlink"/>
+                <w:noProof/>
+              </w:rPr>
+              <w:t>Deteksi obyek dengan Computer Stereo Vision Epipolar Geometry</w:t>
+            </w:r>
+            <w:r>
+              <w:rPr>
+                <w:noProof/>
+                <w:webHidden/>
+              </w:rPr>
+              <w:tab/>
+            </w:r>
+            <w:r>
+              <w:rPr>
+                <w:noProof/>
+                <w:webHidden/>
+              </w:rPr>
+              <w:fldChar w:fldCharType="begin"/>
+            </w:r>
+            <w:r>
+              <w:rPr>
+                <w:noProof/>
+                <w:webHidden/>
+              </w:rPr>
+              <w:instrText xml:space="preserve"> PAGEREF _Toc406669838 \h </w:instrText>
+            </w:r>
+            <w:r>
+              <w:rPr>
+                <w:noProof/>
+                <w:webHidden/>
+              </w:rPr>
+            </w:r>
+            <w:r>
+              <w:rPr>
+                <w:noProof/>
+                <w:webHidden/>
+              </w:rPr>
+              <w:fldChar w:fldCharType="separate"/>
+            </w:r>
+            <w:r>
+              <w:rPr>
+                <w:noProof/>
+                <w:webHidden/>
+              </w:rPr>
+              <w:t>5</w:t>
+            </w:r>
+            <w:r>
+              <w:rPr>
+                <w:noProof/>
+                <w:webHidden/>
+              </w:rPr>
+              <w:fldChar w:fldCharType="end"/>
+            </w:r>
+          </w:hyperlink>
+        </w:p>
+        <w:p>
+          <w:pPr>
+            <w:pStyle w:val="TOC2"/>
+            <w:tabs>
+              <w:tab w:val="left" w:pos="880"/>
+              <w:tab w:val="right" w:leader="dot" w:pos="7927"/>
+            </w:tabs>
+            <w:rPr>
+              <w:rFonts w:asciiTheme="minorHAnsi" w:hAnsiTheme="minorHAnsi"/>
+              <w:noProof/>
+              <w:sz w:val="22"/>
+              <w:lang w:val="id-ID" w:eastAsia="id-ID"/>
+            </w:rPr>
+          </w:pPr>
+          <w:hyperlink w:anchor="_Toc406669839" w:history="1">
+            <w:r>
+              <w:rPr>
+                <w:rStyle w:val="Hyperlink"/>
+                <w:noProof/>
+              </w:rPr>
+              <w:t>2.2</w:t>
+            </w:r>
+            <w:r>
+              <w:rPr>
+                <w:rFonts w:asciiTheme="minorHAnsi" w:hAnsiTheme="minorHAnsi"/>
+                <w:noProof/>
+                <w:sz w:val="22"/>
+                <w:lang w:val="id-ID" w:eastAsia="id-ID"/>
+              </w:rPr>
+              <w:tab/>
+            </w:r>
+            <w:r>
+              <w:rPr>
+                <w:rStyle w:val="Hyperlink"/>
+                <w:noProof/>
+              </w:rPr>
+              <w:t>Deteksi obyek pada gambar dua dimensi</w:t>
+            </w:r>
+            <w:r>
+              <w:rPr>
+                <w:noProof/>
+                <w:webHidden/>
+              </w:rPr>
+              <w:tab/>
+            </w:r>
+            <w:r>
+              <w:rPr>
+                <w:noProof/>
+                <w:webHidden/>
+              </w:rPr>
+              <w:fldChar w:fldCharType="begin"/>
+            </w:r>
+            <w:r>
+              <w:rPr>
+                <w:noProof/>
+                <w:webHidden/>
+              </w:rPr>
+              <w:instrText xml:space="preserve"> PAGEREF _Toc406669839 \h </w:instrText>
+            </w:r>
+            <w:r>
+              <w:rPr>
+                <w:noProof/>
+                <w:webHidden/>
+              </w:rPr>
+            </w:r>
+            <w:r>
+              <w:rPr>
+                <w:noProof/>
+                <w:webHidden/>
+              </w:rPr>
+              <w:fldChar w:fldCharType="separate"/>
+            </w:r>
+            <w:r>
+              <w:rPr>
+                <w:noProof/>
+                <w:webHidden/>
+              </w:rPr>
+              <w:t>8</w:t>
+            </w:r>
+            <w:r>
+              <w:rPr>
+                <w:noProof/>
+                <w:webHidden/>
+              </w:rPr>
+              <w:fldChar w:fldCharType="end"/>
+            </w:r>
+          </w:hyperlink>
+        </w:p>
+        <w:p>
+          <w:pPr>
+            <w:pStyle w:val="TOC2"/>
+            <w:tabs>
+              <w:tab w:val="left" w:pos="880"/>
+              <w:tab w:val="right" w:leader="dot" w:pos="7927"/>
+            </w:tabs>
+            <w:rPr>
+              <w:rFonts w:asciiTheme="minorHAnsi" w:hAnsiTheme="minorHAnsi"/>
+              <w:noProof/>
+              <w:sz w:val="22"/>
+              <w:lang w:val="id-ID" w:eastAsia="id-ID"/>
+            </w:rPr>
+          </w:pPr>
+          <w:hyperlink w:anchor="_Toc406669840" w:history="1">
+            <w:r>
+              <w:rPr>
+                <w:rStyle w:val="Hyperlink"/>
+                <w:noProof/>
+              </w:rPr>
+              <w:t>2.3</w:t>
+            </w:r>
+            <w:r>
+              <w:rPr>
+                <w:rFonts w:asciiTheme="minorHAnsi" w:hAnsiTheme="minorHAnsi"/>
+                <w:noProof/>
+                <w:sz w:val="22"/>
+                <w:lang w:val="id-ID" w:eastAsia="id-ID"/>
+              </w:rPr>
+              <w:tab/>
+            </w:r>
+            <w:r>
+              <w:rPr>
+                <w:rStyle w:val="Hyperlink"/>
+                <w:noProof/>
+              </w:rPr>
+              <w:t>OpenCV sebagai Computer Vision Library</w:t>
+            </w:r>
+            <w:r>
+              <w:rPr>
+                <w:noProof/>
+                <w:webHidden/>
+              </w:rPr>
+              <w:tab/>
+            </w:r>
+            <w:r>
+              <w:rPr>
+                <w:noProof/>
+                <w:webHidden/>
+              </w:rPr>
+              <w:fldChar w:fldCharType="begin"/>
+            </w:r>
+            <w:r>
+              <w:rPr>
+                <w:noProof/>
+                <w:webHidden/>
+              </w:rPr>
+              <w:instrText xml:space="preserve"> PAGEREF _Toc406669840 \h </w:instrText>
+            </w:r>
+            <w:r>
+              <w:rPr>
+                <w:noProof/>
+                <w:webHidden/>
+              </w:rPr>
+            </w:r>
+            <w:r>
+              <w:rPr>
+                <w:noProof/>
+                <w:webHidden/>
+              </w:rPr>
+              <w:fldChar w:fldCharType="separate"/>
+            </w:r>
+            <w:r>
+              <w:rPr>
+                <w:noProof/>
+                <w:webHidden/>
+              </w:rPr>
+              <w:t>13</w:t>
+            </w:r>
+            <w:r>
+              <w:rPr>
+                <w:noProof/>
+                <w:webHidden/>
+              </w:rPr>
+              <w:fldChar w:fldCharType="end"/>
+            </w:r>
+          </w:hyperlink>
+        </w:p>
+        <w:p>
+          <w:pPr>
+            <w:pStyle w:val="TOC2"/>
+            <w:tabs>
+              <w:tab w:val="left" w:pos="880"/>
+              <w:tab w:val="right" w:leader="dot" w:pos="7927"/>
+            </w:tabs>
+            <w:rPr>
+              <w:rFonts w:asciiTheme="minorHAnsi" w:hAnsiTheme="minorHAnsi"/>
+              <w:noProof/>
+              <w:sz w:val="22"/>
+              <w:lang w:val="id-ID" w:eastAsia="id-ID"/>
+            </w:rPr>
+          </w:pPr>
+          <w:hyperlink w:anchor="_Toc406669841" w:history="1">
+            <w:r>
+              <w:rPr>
+                <w:rStyle w:val="Hyperlink"/>
+                <w:noProof/>
+              </w:rPr>
+              <w:t>2.4</w:t>
+            </w:r>
+            <w:r>
+              <w:rPr>
+                <w:rFonts w:asciiTheme="minorHAnsi" w:hAnsiTheme="minorHAnsi"/>
+                <w:noProof/>
+                <w:sz w:val="22"/>
+                <w:lang w:val="id-ID" w:eastAsia="id-ID"/>
+              </w:rPr>
+              <w:tab/>
+            </w:r>
+            <w:r>
+              <w:rPr>
+                <w:rStyle w:val="Hyperlink"/>
+                <w:noProof/>
+              </w:rPr>
+              <w:t>Hardware</w:t>
+            </w:r>
+            <w:r>
+              <w:rPr>
+                <w:noProof/>
+                <w:webHidden/>
+              </w:rPr>
+              <w:tab/>
+            </w:r>
+            <w:r>
+              <w:rPr>
+                <w:noProof/>
+                <w:webHidden/>
+              </w:rPr>
+              <w:fldChar w:fldCharType="begin"/>
+            </w:r>
+            <w:r>
+              <w:rPr>
+                <w:noProof/>
+                <w:webHidden/>
+              </w:rPr>
+              <w:instrText xml:space="preserve"> PAGEREF _Toc406669841 \h </w:instrText>
+            </w:r>
+            <w:r>
+              <w:rPr>
+                <w:noProof/>
+                <w:webHidden/>
+              </w:rPr>
+            </w:r>
+            <w:r>
+              <w:rPr>
+                <w:noProof/>
+                <w:webHidden/>
+              </w:rPr>
+              <w:fldChar w:fldCharType="separate"/>
+            </w:r>
+            <w:r>
+              <w:rPr>
+                <w:noProof/>
+                <w:webHidden/>
+              </w:rPr>
+              <w:t>14</w:t>
+            </w:r>
+            <w:r>
+              <w:rPr>
+                <w:noProof/>
+                <w:webHidden/>
+              </w:rPr>
+              <w:fldChar w:fldCharType="end"/>
+            </w:r>
+          </w:hyperlink>
+        </w:p>
+        <w:p>
+          <w:pPr>
+            <w:pStyle w:val="TOC3"/>
+            <w:tabs>
+              <w:tab w:val="left" w:pos="1320"/>
+              <w:tab w:val="right" w:leader="dot" w:pos="7927"/>
+            </w:tabs>
+            <w:rPr>
+              <w:rFonts w:asciiTheme="minorHAnsi" w:hAnsiTheme="minorHAnsi"/>
+              <w:noProof/>
+              <w:sz w:val="22"/>
+              <w:lang w:val="id-ID" w:eastAsia="id-ID"/>
+            </w:rPr>
+          </w:pPr>
+          <w:hyperlink w:anchor="_Toc406669842" w:history="1">
+            <w:r>
+              <w:rPr>
+                <w:rStyle w:val="Hyperlink"/>
+                <w:noProof/>
+              </w:rPr>
+              <w:t>2.4.1</w:t>
+            </w:r>
+            <w:r>
+              <w:rPr>
+                <w:rFonts w:asciiTheme="minorHAnsi" w:hAnsiTheme="minorHAnsi"/>
+                <w:noProof/>
+                <w:sz w:val="22"/>
+                <w:lang w:val="id-ID" w:eastAsia="id-ID"/>
+              </w:rPr>
+              <w:tab/>
+            </w:r>
+            <w:r>
+              <w:rPr>
+                <w:rStyle w:val="Hyperlink"/>
+                <w:noProof/>
+              </w:rPr>
+              <w:t>Kamera PS3 Eye</w:t>
+            </w:r>
+            <w:r>
+              <w:rPr>
+                <w:noProof/>
+                <w:webHidden/>
+              </w:rPr>
+              <w:tab/>
+            </w:r>
+            <w:r>
+              <w:rPr>
+                <w:noProof/>
+                <w:webHidden/>
+              </w:rPr>
+              <w:fldChar w:fldCharType="begin"/>
+            </w:r>
+            <w:r>
+              <w:rPr>
+                <w:noProof/>
+                <w:webHidden/>
+              </w:rPr>
+              <w:instrText xml:space="preserve"> PAGEREF _Toc406669842 \h </w:instrText>
+            </w:r>
+            <w:r>
+              <w:rPr>
+                <w:noProof/>
+                <w:webHidden/>
+              </w:rPr>
+            </w:r>
+            <w:r>
+              <w:rPr>
+                <w:noProof/>
+                <w:webHidden/>
+              </w:rPr>
+              <w:fldChar w:fldCharType="separate"/>
+            </w:r>
+            <w:r>
+              <w:rPr>
+                <w:noProof/>
+                <w:webHidden/>
+              </w:rPr>
+              <w:t>14</w:t>
+            </w:r>
+            <w:r>
+              <w:rPr>
+                <w:noProof/>
+                <w:webHidden/>
+              </w:rPr>
+              <w:fldChar w:fldCharType="end"/>
+            </w:r>
+          </w:hyperlink>
+        </w:p>
+        <w:p>
+          <w:pPr>
+            <w:pStyle w:val="TOC1"/>
+            <w:rPr>
+              <w:rFonts w:asciiTheme="minorHAnsi" w:hAnsiTheme="minorHAnsi"/>
+              <w:b w:val="0"/>
+              <w:sz w:val="22"/>
+              <w:lang w:val="id-ID" w:eastAsia="id-ID"/>
+              <w14:scene3d>
+                <w14:camera w14:prst="orthographicFront"/>
+                <w14:lightRig w14:rig="threePt" w14:dir="t">
+                  <w14:rot w14:lat="0" w14:lon="0" w14:rev="0"/>
+                </w14:lightRig>
+              </w14:scene3d>
+            </w:rPr>
+          </w:pPr>
+          <w:hyperlink w:anchor="_Toc406669843" w:history="1">
+            <w:r>
+              <w:rPr>
+                <w:rStyle w:val="Hyperlink"/>
+              </w:rPr>
               <w:t>DAFTAR PUSTAKA</w:t>
             </w:r>
             <w:r>
@@ -3026,7 +3237,7 @@
               <w:rPr>
                 <w:webHidden/>
               </w:rPr>
-              <w:instrText xml:space="preserve"> PAGEREF _Toc406640927 \h </w:instrText>
+              <w:instrText xml:space="preserve"> PAGEREF _Toc406669843 \h </w:instrText>
             </w:r>
             <w:r>
               <w:rPr>
@@ -3043,7 +3254,7 @@
               <w:rPr>
                 <w:webHidden/>
               </w:rPr>
-              <w:t>11</w:t>
+              <w:t>18</w:t>
             </w:r>
             <w:r>
               <w:rPr>
@@ -3077,7 +3288,7 @@
       <w:pPr>
         <w:pStyle w:val="Heading1"/>
       </w:pPr>
-      <w:bookmarkStart w:id="14" w:name="_Toc406640916"/>
+      <w:bookmarkStart w:id="14" w:name="_Toc406669829"/>
       <w:r>
         <w:lastRenderedPageBreak/>
         <w:t>DAFTAR GAMBAR</w:t>
@@ -3097,7 +3308,6 @@
         <w:tabs>
           <w:tab w:val="right" w:leader="dot" w:pos="7927"/>
         </w:tabs>
-        <w:spacing w:before="240" w:after="240"/>
         <w:rPr>
           <w:rFonts w:asciiTheme="minorHAnsi" w:hAnsiTheme="minorHAnsi"/>
           <w:noProof/>
@@ -3126,7 +3336,7 @@
         </w:rPr>
         <w:fldChar w:fldCharType="separate"/>
       </w:r>
-      <w:hyperlink w:anchor="_Toc406640860" w:history="1">
+      <w:hyperlink w:anchor="_Toc406668715" w:history="1">
         <w:r>
           <w:rPr>
             <w:rStyle w:val="Hyperlink"/>
@@ -3161,7 +3371,7 @@
             <w:noProof/>
             <w:webHidden/>
           </w:rPr>
-          <w:instrText xml:space="preserve"> PAGEREF _Toc406640860 \h </w:instrText>
+          <w:instrText xml:space="preserve"> PAGEREF _Toc406668715 \h </w:instrText>
         </w:r>
         <w:r>
           <w:rPr>
@@ -3198,7 +3408,6 @@
         <w:tabs>
           <w:tab w:val="right" w:leader="dot" w:pos="7927"/>
         </w:tabs>
-        <w:spacing w:before="240" w:after="240"/>
         <w:rPr>
           <w:rFonts w:asciiTheme="minorHAnsi" w:hAnsiTheme="minorHAnsi"/>
           <w:noProof/>
@@ -3206,7 +3415,7 @@
           <w:lang w:val="id-ID" w:eastAsia="id-ID"/>
         </w:rPr>
       </w:pPr>
-      <w:hyperlink w:anchor="_Toc406640861" w:history="1">
+      <w:hyperlink w:anchor="_Toc406668716" w:history="1">
         <w:r>
           <w:rPr>
             <w:rStyle w:val="Hyperlink"/>
@@ -3241,7 +3450,7 @@
             <w:noProof/>
             <w:webHidden/>
           </w:rPr>
-          <w:instrText xml:space="preserve"> PAGEREF _Toc406640861 \h </w:instrText>
+          <w:instrText xml:space="preserve"> PAGEREF _Toc406668716 \h </w:instrText>
         </w:r>
         <w:r>
           <w:rPr>
@@ -3278,7 +3487,6 @@
         <w:tabs>
           <w:tab w:val="right" w:leader="dot" w:pos="7927"/>
         </w:tabs>
-        <w:spacing w:before="240" w:after="240"/>
         <w:rPr>
           <w:rFonts w:asciiTheme="minorHAnsi" w:hAnsiTheme="minorHAnsi"/>
           <w:noProof/>
@@ -3286,7 +3494,7 @@
           <w:lang w:val="id-ID" w:eastAsia="id-ID"/>
         </w:rPr>
       </w:pPr>
-      <w:hyperlink w:anchor="_Toc406640862" w:history="1">
+      <w:hyperlink w:anchor="_Toc406668717" w:history="1">
         <w:r>
           <w:rPr>
             <w:rStyle w:val="Hyperlink"/>
@@ -3321,7 +3529,7 @@
             <w:noProof/>
             <w:webHidden/>
           </w:rPr>
-          <w:instrText xml:space="preserve"> PAGEREF _Toc406640862 \h </w:instrText>
+          <w:instrText xml:space="preserve"> PAGEREF _Toc406668717 \h </w:instrText>
         </w:r>
         <w:r>
           <w:rPr>
@@ -3354,6 +3562,503 @@
     </w:p>
     <w:p>
       <w:pPr>
+        <w:pStyle w:val="TableofFigures"/>
+        <w:tabs>
+          <w:tab w:val="right" w:leader="dot" w:pos="7927"/>
+        </w:tabs>
+        <w:rPr>
+          <w:rFonts w:asciiTheme="minorHAnsi" w:hAnsiTheme="minorHAnsi"/>
+          <w:noProof/>
+          <w:sz w:val="22"/>
+          <w:lang w:val="id-ID" w:eastAsia="id-ID"/>
+        </w:rPr>
+      </w:pPr>
+      <w:hyperlink w:anchor="_Toc406668718" w:history="1">
+        <w:r>
+          <w:rPr>
+            <w:rStyle w:val="Hyperlink"/>
+            <w:noProof/>
+          </w:rPr>
+          <w:t>Gambar 4</w:t>
+        </w:r>
+        <w:r>
+          <w:rPr>
+            <w:rStyle w:val="Hyperlink"/>
+            <w:noProof/>
+            <w:lang w:val="id-ID"/>
+          </w:rPr>
+          <w:t>. Skema background substraction</w:t>
+        </w:r>
+        <w:r>
+          <w:rPr>
+            <w:noProof/>
+            <w:webHidden/>
+          </w:rPr>
+          <w:tab/>
+        </w:r>
+        <w:r>
+          <w:rPr>
+            <w:noProof/>
+            <w:webHidden/>
+          </w:rPr>
+          <w:fldChar w:fldCharType="begin"/>
+        </w:r>
+        <w:r>
+          <w:rPr>
+            <w:noProof/>
+            <w:webHidden/>
+          </w:rPr>
+          <w:instrText xml:space="preserve"> PAGEREF _Toc406668718 \h </w:instrText>
+        </w:r>
+        <w:r>
+          <w:rPr>
+            <w:noProof/>
+            <w:webHidden/>
+          </w:rPr>
+        </w:r>
+        <w:r>
+          <w:rPr>
+            <w:noProof/>
+            <w:webHidden/>
+          </w:rPr>
+          <w:fldChar w:fldCharType="separate"/>
+        </w:r>
+        <w:r>
+          <w:rPr>
+            <w:noProof/>
+            <w:webHidden/>
+          </w:rPr>
+          <w:t>10</w:t>
+        </w:r>
+        <w:r>
+          <w:rPr>
+            <w:noProof/>
+            <w:webHidden/>
+          </w:rPr>
+          <w:fldChar w:fldCharType="end"/>
+        </w:r>
+      </w:hyperlink>
+    </w:p>
+    <w:p>
+      <w:pPr>
+        <w:pStyle w:val="TableofFigures"/>
+        <w:tabs>
+          <w:tab w:val="right" w:leader="dot" w:pos="7927"/>
+        </w:tabs>
+        <w:rPr>
+          <w:rFonts w:asciiTheme="minorHAnsi" w:hAnsiTheme="minorHAnsi"/>
+          <w:noProof/>
+          <w:sz w:val="22"/>
+          <w:lang w:val="id-ID" w:eastAsia="id-ID"/>
+        </w:rPr>
+      </w:pPr>
+      <w:hyperlink w:anchor="_Toc406668719" w:history="1">
+        <w:r>
+          <w:rPr>
+            <w:rStyle w:val="Hyperlink"/>
+            <w:noProof/>
+          </w:rPr>
+          <w:t>Gambar 5</w:t>
+        </w:r>
+        <w:r>
+          <w:rPr>
+            <w:rStyle w:val="Hyperlink"/>
+            <w:noProof/>
+            <w:lang w:val="id-ID"/>
+          </w:rPr>
+          <w:t>. Optical Flow dari sebuah titik pada 5 gambar</w:t>
+        </w:r>
+        <w:r>
+          <w:rPr>
+            <w:noProof/>
+            <w:webHidden/>
+          </w:rPr>
+          <w:tab/>
+        </w:r>
+        <w:r>
+          <w:rPr>
+            <w:noProof/>
+            <w:webHidden/>
+          </w:rPr>
+          <w:fldChar w:fldCharType="begin"/>
+        </w:r>
+        <w:r>
+          <w:rPr>
+            <w:noProof/>
+            <w:webHidden/>
+          </w:rPr>
+          <w:instrText xml:space="preserve"> PAGEREF _Toc406668719 \h </w:instrText>
+        </w:r>
+        <w:r>
+          <w:rPr>
+            <w:noProof/>
+            <w:webHidden/>
+          </w:rPr>
+        </w:r>
+        <w:r>
+          <w:rPr>
+            <w:noProof/>
+            <w:webHidden/>
+          </w:rPr>
+          <w:fldChar w:fldCharType="separate"/>
+        </w:r>
+        <w:r>
+          <w:rPr>
+            <w:noProof/>
+            <w:webHidden/>
+          </w:rPr>
+          <w:t>11</w:t>
+        </w:r>
+        <w:r>
+          <w:rPr>
+            <w:noProof/>
+            <w:webHidden/>
+          </w:rPr>
+          <w:fldChar w:fldCharType="end"/>
+        </w:r>
+      </w:hyperlink>
+    </w:p>
+    <w:p>
+      <w:pPr>
+        <w:pStyle w:val="TableofFigures"/>
+        <w:tabs>
+          <w:tab w:val="right" w:leader="dot" w:pos="7927"/>
+        </w:tabs>
+        <w:rPr>
+          <w:rFonts w:asciiTheme="minorHAnsi" w:hAnsiTheme="minorHAnsi"/>
+          <w:noProof/>
+          <w:sz w:val="22"/>
+          <w:lang w:val="id-ID" w:eastAsia="id-ID"/>
+        </w:rPr>
+      </w:pPr>
+      <w:hyperlink w:anchor="_Toc406668720" w:history="1">
+        <w:r>
+          <w:rPr>
+            <w:rStyle w:val="Hyperlink"/>
+            <w:noProof/>
+          </w:rPr>
+          <w:t>Gambar 6</w:t>
+        </w:r>
+        <w:r>
+          <w:rPr>
+            <w:rStyle w:val="Hyperlink"/>
+            <w:noProof/>
+            <w:lang w:val="id-ID"/>
+          </w:rPr>
+          <w:t>. Lambang OpenCV</w:t>
+        </w:r>
+        <w:r>
+          <w:rPr>
+            <w:noProof/>
+            <w:webHidden/>
+          </w:rPr>
+          <w:tab/>
+        </w:r>
+        <w:r>
+          <w:rPr>
+            <w:noProof/>
+            <w:webHidden/>
+          </w:rPr>
+          <w:fldChar w:fldCharType="begin"/>
+        </w:r>
+        <w:r>
+          <w:rPr>
+            <w:noProof/>
+            <w:webHidden/>
+          </w:rPr>
+          <w:instrText xml:space="preserve"> PAGEREF _Toc406668720 \h </w:instrText>
+        </w:r>
+        <w:r>
+          <w:rPr>
+            <w:noProof/>
+            <w:webHidden/>
+          </w:rPr>
+        </w:r>
+        <w:r>
+          <w:rPr>
+            <w:noProof/>
+            <w:webHidden/>
+          </w:rPr>
+          <w:fldChar w:fldCharType="separate"/>
+        </w:r>
+        <w:r>
+          <w:rPr>
+            <w:noProof/>
+            <w:webHidden/>
+          </w:rPr>
+          <w:t>13</w:t>
+        </w:r>
+        <w:r>
+          <w:rPr>
+            <w:noProof/>
+            <w:webHidden/>
+          </w:rPr>
+          <w:fldChar w:fldCharType="end"/>
+        </w:r>
+      </w:hyperlink>
+    </w:p>
+    <w:p>
+      <w:pPr>
+        <w:pStyle w:val="TableofFigures"/>
+        <w:tabs>
+          <w:tab w:val="right" w:leader="dot" w:pos="7927"/>
+        </w:tabs>
+        <w:rPr>
+          <w:rStyle w:val="Hyperlink"/>
+          <w:noProof/>
+        </w:rPr>
+      </w:pPr>
+      <w:hyperlink w:anchor="_Toc406668721" w:history="1">
+        <w:r>
+          <w:rPr>
+            <w:rStyle w:val="Hyperlink"/>
+            <w:noProof/>
+          </w:rPr>
+          <w:t>Gambar 7</w:t>
+        </w:r>
+        <w:r>
+          <w:rPr>
+            <w:rStyle w:val="Hyperlink"/>
+            <w:noProof/>
+            <w:lang w:val="id-ID"/>
+          </w:rPr>
+          <w:t>. Playstation 3 Eye yang digunakan sebagai kamera sistem</w:t>
+        </w:r>
+        <w:r>
+          <w:rPr>
+            <w:noProof/>
+            <w:webHidden/>
+          </w:rPr>
+          <w:tab/>
+        </w:r>
+        <w:r>
+          <w:rPr>
+            <w:noProof/>
+            <w:webHidden/>
+          </w:rPr>
+          <w:fldChar w:fldCharType="begin"/>
+        </w:r>
+        <w:r>
+          <w:rPr>
+            <w:noProof/>
+            <w:webHidden/>
+          </w:rPr>
+          <w:instrText xml:space="preserve"> PAGEREF _Toc406668721 \h </w:instrText>
+        </w:r>
+        <w:r>
+          <w:rPr>
+            <w:noProof/>
+            <w:webHidden/>
+          </w:rPr>
+        </w:r>
+        <w:r>
+          <w:rPr>
+            <w:noProof/>
+            <w:webHidden/>
+          </w:rPr>
+          <w:fldChar w:fldCharType="separate"/>
+        </w:r>
+        <w:r>
+          <w:rPr>
+            <w:noProof/>
+            <w:webHidden/>
+          </w:rPr>
+          <w:t>14</w:t>
+        </w:r>
+        <w:r>
+          <w:rPr>
+            <w:noProof/>
+            <w:webHidden/>
+          </w:rPr>
+          <w:fldChar w:fldCharType="end"/>
+        </w:r>
+      </w:hyperlink>
+    </w:p>
+    <w:p>
+      <w:pPr>
+        <w:rPr>
+          <w:rStyle w:val="Hyperlink"/>
+          <w:noProof/>
+        </w:rPr>
+      </w:pPr>
+      <w:r>
+        <w:rPr>
+          <w:rStyle w:val="Hyperlink"/>
+          <w:noProof/>
+        </w:rPr>
+        <w:br w:type="page"/>
+      </w:r>
+    </w:p>
+    <w:p>
+      <w:pPr>
+        <w:pStyle w:val="Heading1"/>
+      </w:pPr>
+      <w:bookmarkStart w:id="15" w:name="_Toc406669830"/>
+      <w:r>
+        <w:lastRenderedPageBreak/>
+        <w:t>DAFTAR TABEL</w:t>
+      </w:r>
+      <w:bookmarkEnd w:id="15"/>
+    </w:p>
+    <w:p>
+      <w:pPr>
+        <w:pStyle w:val="Heading1"/>
+      </w:pPr>
+      <w:r>
+        <w:rPr>
+          <w:rFonts w:eastAsiaTheme="minorEastAsia" w:cstheme="minorBidi"/>
+          <w:b w:val="0"/>
+          <w:bCs w:val="0"/>
+          <w:noProof w:val="0"/>
+          <w:szCs w:val="22"/>
+          <w:lang w:val="en-US" w:eastAsia="ko-KR"/>
+        </w:rPr>
+        <w:fldChar w:fldCharType="end"/>
+      </w:r>
+      <w:r>
+        <w:rPr>
+          <w:rFonts w:eastAsiaTheme="minorEastAsia" w:cstheme="minorBidi"/>
+          <w:b w:val="0"/>
+          <w:bCs w:val="0"/>
+          <w:noProof w:val="0"/>
+          <w:szCs w:val="22"/>
+          <w:lang w:val="en-US" w:eastAsia="ko-KR"/>
+        </w:rPr>
+        <w:fldChar w:fldCharType="begin"/>
+      </w:r>
+      <w:r>
+        <w:rPr>
+          <w:rFonts w:eastAsiaTheme="minorEastAsia" w:cstheme="minorBidi"/>
+          <w:b w:val="0"/>
+          <w:bCs w:val="0"/>
+          <w:noProof w:val="0"/>
+          <w:szCs w:val="22"/>
+          <w:lang w:val="en-US" w:eastAsia="ko-KR"/>
+        </w:rPr>
+        <w:instrText xml:space="preserve"> TOC \h \z \c "Tabel" </w:instrText>
+      </w:r>
+      <w:r>
+        <w:rPr>
+          <w:rFonts w:eastAsiaTheme="minorEastAsia" w:cstheme="minorBidi"/>
+          <w:b w:val="0"/>
+          <w:bCs w:val="0"/>
+          <w:noProof w:val="0"/>
+          <w:szCs w:val="22"/>
+          <w:lang w:val="en-US" w:eastAsia="ko-KR"/>
+        </w:rPr>
+        <w:fldChar w:fldCharType="separate"/>
+      </w:r>
+    </w:p>
+    <w:p>
+      <w:pPr>
+        <w:pStyle w:val="TableofFigures"/>
+        <w:tabs>
+          <w:tab w:val="right" w:leader="dot" w:pos="7927"/>
+        </w:tabs>
+        <w:rPr>
+          <w:rFonts w:asciiTheme="minorHAnsi" w:hAnsiTheme="minorHAnsi"/>
+          <w:noProof/>
+          <w:sz w:val="22"/>
+          <w:lang w:val="id-ID" w:eastAsia="id-ID"/>
+        </w:rPr>
+      </w:pPr>
+      <w:hyperlink w:anchor="_Toc406669192" w:history="1">
+        <w:r>
+          <w:rPr>
+            <w:rStyle w:val="Hyperlink"/>
+            <w:noProof/>
+          </w:rPr>
+          <w:t>Tabel 1</w:t>
+        </w:r>
+        <w:r>
+          <w:rPr>
+            <w:rStyle w:val="Hyperlink"/>
+            <w:noProof/>
+            <w:lang w:val="id-ID"/>
+          </w:rPr>
+          <w:t>. Tabel Field of View Playstation Eye</w:t>
+        </w:r>
+        <w:r>
+          <w:rPr>
+            <w:noProof/>
+            <w:webHidden/>
+          </w:rPr>
+          <w:tab/>
+        </w:r>
+        <w:r>
+          <w:rPr>
+            <w:noProof/>
+            <w:webHidden/>
+          </w:rPr>
+          <w:fldChar w:fldCharType="begin"/>
+        </w:r>
+        <w:r>
+          <w:rPr>
+            <w:noProof/>
+            <w:webHidden/>
+          </w:rPr>
+          <w:instrText xml:space="preserve"> PAGEREF _Toc406669192 \h </w:instrText>
+        </w:r>
+        <w:r>
+          <w:rPr>
+            <w:noProof/>
+            <w:webHidden/>
+          </w:rPr>
+        </w:r>
+        <w:r>
+          <w:rPr>
+            <w:noProof/>
+            <w:webHidden/>
+          </w:rPr>
+          <w:fldChar w:fldCharType="separate"/>
+        </w:r>
+        <w:r>
+          <w:rPr>
+            <w:noProof/>
+            <w:webHidden/>
+          </w:rPr>
+          <w:t>16</w:t>
+        </w:r>
+        <w:r>
+          <w:rPr>
+            <w:noProof/>
+            <w:webHidden/>
+          </w:rPr>
+          <w:fldChar w:fldCharType="end"/>
+        </w:r>
+      </w:hyperlink>
+    </w:p>
+    <w:p>
+      <w:pPr>
+        <w:pStyle w:val="Heading1"/>
+        <w:rPr>
+          <w:rFonts w:eastAsiaTheme="minorEastAsia" w:cstheme="minorBidi"/>
+          <w:b w:val="0"/>
+          <w:bCs w:val="0"/>
+          <w:noProof w:val="0"/>
+          <w:szCs w:val="22"/>
+          <w:lang w:val="en-US" w:eastAsia="ko-KR"/>
+        </w:rPr>
+      </w:pPr>
+      <w:r>
+        <w:rPr>
+          <w:rFonts w:eastAsiaTheme="minorEastAsia" w:cstheme="minorBidi"/>
+          <w:b w:val="0"/>
+          <w:bCs w:val="0"/>
+          <w:noProof w:val="0"/>
+          <w:szCs w:val="22"/>
+          <w:lang w:val="en-US" w:eastAsia="ko-KR"/>
+        </w:rPr>
+        <w:fldChar w:fldCharType="end"/>
+      </w:r>
+    </w:p>
+    <w:p>
+      <w:r>
+        <w:br w:type="page"/>
+      </w:r>
+    </w:p>
+    <w:p>
+      <w:pPr>
         <w:pStyle w:val="Heading1"/>
         <w:sectPr>
           <w:headerReference w:type="default" r:id="rId9"/>
@@ -3367,43 +4072,26 @@
           <w:docGrid w:linePitch="360"/>
         </w:sectPr>
       </w:pPr>
-      <w:r>
-        <w:rPr>
-          <w:rFonts w:eastAsiaTheme="minorEastAsia" w:cstheme="minorBidi"/>
-          <w:b w:val="0"/>
-          <w:bCs w:val="0"/>
-          <w:noProof w:val="0"/>
-          <w:szCs w:val="22"/>
-          <w:lang w:val="en-US" w:eastAsia="ko-KR"/>
-        </w:rPr>
-        <w:fldChar w:fldCharType="end"/>
-      </w:r>
     </w:p>
     <w:p>
       <w:pPr>
         <w:pStyle w:val="Heading1"/>
       </w:pPr>
-      <w:bookmarkStart w:id="15" w:name="_Toc406640917"/>
+      <w:bookmarkStart w:id="16" w:name="_Toc406669831"/>
       <w:r>
         <w:lastRenderedPageBreak/>
         <w:t>BAB I</w:t>
       </w:r>
-      <w:bookmarkEnd w:id="15"/>
-    </w:p>
-    <w:p>
-      <w:pPr>
-        <w:jc w:val="center"/>
-        <w:rPr>
-          <w:rFonts w:eastAsiaTheme="majorEastAsia"/>
-          <w:b/>
-        </w:rPr>
-      </w:pPr>
-      <w:r>
-        <w:rPr>
-          <w:b/>
-        </w:rPr>
+      <w:r>
+        <w:t xml:space="preserve"> </w:t>
+      </w:r>
+      <w:r>
+        <w:br/>
+      </w:r>
+      <w:r>
         <w:t>PENDAHULUAN</w:t>
       </w:r>
+      <w:bookmarkEnd w:id="16"/>
     </w:p>
     <w:p>
       <w:pPr>
@@ -3417,11 +4105,11 @@
       <w:pPr>
         <w:pStyle w:val="Heading21"/>
       </w:pPr>
-      <w:bookmarkStart w:id="16" w:name="_Toc406640918"/>
+      <w:bookmarkStart w:id="17" w:name="_Toc406669832"/>
       <w:r>
         <w:t>Latar Belakang</w:t>
       </w:r>
-      <w:bookmarkEnd w:id="16"/>
+      <w:bookmarkEnd w:id="17"/>
     </w:p>
     <w:p>
       <w:pPr>
@@ -3527,7 +4215,11 @@
         <w:t>Light Radar</w:t>
       </w:r>
       <w:r>
-        <w:t>) di mana laser ditembakkan ke segala arah untuk mengetahui posisi benda. Hal sama juga dilakukan oleh sistem radar biasa untuk mendeteksi obyek. Sedangkan untuk image processing, digunakan alat berupa kamera dan komputer dengan kemampuan komputasi yang cukup kuat.</w:t>
+        <w:t xml:space="preserve">) di mana laser ditembakkan ke segala arah untuk mengetahui posisi benda. Hal sama juga dilakukan oleh sistem radar biasa untuk </w:t>
+      </w:r>
+      <w:r>
+        <w:lastRenderedPageBreak/>
+        <w:t>mendeteksi obyek. Sedangkan untuk image processing, digunakan alat berupa kamera dan komputer dengan kemampuan komputasi yang cukup kuat.</w:t>
       </w:r>
     </w:p>
     <w:p>
@@ -3535,7 +4227,6 @@
         <w:pStyle w:val="Paragraph"/>
       </w:pPr>
       <w:r>
-        <w:lastRenderedPageBreak/>
         <w:t>Kelebihan menggunakan kamera untuk mendeteksi gerakan sebuah obyek antara lain biayanya yang cukup murah bila dibandingkan laser dan radar serta kemudahan untuk mendapatkan alat-ala yang dibutuhkan. Meskipun, komputasi yang dibutuhkan lebih berat dibandingkan dengan laser atau radar, namun penggunaannya bisa lebih efektif dengan pilihan berbagai macam algoritma yang dapat diterapkan untuk berbagai kasus.</w:t>
       </w:r>
     </w:p>
@@ -3613,11 +4304,11 @@
       <w:pPr>
         <w:pStyle w:val="Heading21"/>
       </w:pPr>
-      <w:bookmarkStart w:id="17" w:name="_Toc406640919"/>
+      <w:bookmarkStart w:id="18" w:name="_Toc406669833"/>
       <w:r>
         <w:t>Tujuan Penelitian</w:t>
       </w:r>
-      <w:bookmarkEnd w:id="17"/>
+      <w:bookmarkEnd w:id="18"/>
     </w:p>
     <w:p>
       <w:pPr>
@@ -3661,6 +4352,7 @@
         <w:rPr>
           <w:lang w:val="id-ID"/>
         </w:rPr>
+        <w:lastRenderedPageBreak/>
         <w:t>Menganalisis tingkat reliabilitas dan tingkat keakuratan alat/sistem yang telah dibuat dalam mendeteksi posisi shuttle cock</w:t>
       </w:r>
     </w:p>
@@ -3668,12 +4360,11 @@
       <w:pPr>
         <w:pStyle w:val="Heading21"/>
       </w:pPr>
-      <w:bookmarkStart w:id="18" w:name="_Toc406640920"/>
-      <w:r>
-        <w:lastRenderedPageBreak/>
+      <w:bookmarkStart w:id="19" w:name="_Toc406669834"/>
+      <w:r>
         <w:t>Batasan Masalah</w:t>
       </w:r>
-      <w:bookmarkEnd w:id="18"/>
+      <w:bookmarkEnd w:id="19"/>
     </w:p>
     <w:p>
       <w:pPr>
@@ -3693,11 +4384,11 @@
       <w:pPr>
         <w:pStyle w:val="Heading21"/>
       </w:pPr>
-      <w:bookmarkStart w:id="19" w:name="_Toc406640921"/>
+      <w:bookmarkStart w:id="20" w:name="_Toc406669835"/>
       <w:r>
         <w:t>Metode Penelitian</w:t>
       </w:r>
-      <w:bookmarkEnd w:id="19"/>
+      <w:bookmarkEnd w:id="20"/>
     </w:p>
     <w:p>
       <w:pPr>
@@ -3723,111 +4414,7 @@
         <w:t>System Requirement</w:t>
       </w:r>
       <w:r>
-        <w:t xml:space="preserve">: </w:t>
-      </w:r>
-      <w:proofErr w:type="spellStart"/>
-      <w:r>
-        <w:t>menentukan</w:t>
-      </w:r>
-      <w:proofErr w:type="spellEnd"/>
-      <w:r>
-        <w:t xml:space="preserve"> </w:t>
-      </w:r>
-      <w:proofErr w:type="spellStart"/>
-      <w:r>
-        <w:t>spesifikasi</w:t>
-      </w:r>
-      <w:proofErr w:type="spellEnd"/>
-      <w:r>
-        <w:t xml:space="preserve"> </w:t>
-      </w:r>
-      <w:proofErr w:type="spellStart"/>
-      <w:r>
-        <w:t>sistem</w:t>
-      </w:r>
-      <w:proofErr w:type="spellEnd"/>
-      <w:r>
-        <w:t xml:space="preserve"> </w:t>
-      </w:r>
-      <w:proofErr w:type="spellStart"/>
-      <w:r>
-        <w:t>dengan</w:t>
-      </w:r>
-      <w:proofErr w:type="spellEnd"/>
-      <w:r>
-        <w:t xml:space="preserve"> </w:t>
-      </w:r>
-      <w:proofErr w:type="spellStart"/>
-      <w:r>
-        <w:t>melakukan</w:t>
-      </w:r>
-      <w:proofErr w:type="spellEnd"/>
-      <w:r>
-        <w:t xml:space="preserve"> </w:t>
-      </w:r>
-      <w:proofErr w:type="spellStart"/>
-      <w:r>
-        <w:t>studi</w:t>
-      </w:r>
-      <w:proofErr w:type="spellEnd"/>
-      <w:r>
-        <w:t xml:space="preserve"> </w:t>
-      </w:r>
-      <w:proofErr w:type="spellStart"/>
-      <w:r>
-        <w:t>literatur</w:t>
-      </w:r>
-      <w:proofErr w:type="spellEnd"/>
-      <w:r>
-        <w:t xml:space="preserve"> </w:t>
-      </w:r>
-      <w:proofErr w:type="spellStart"/>
-      <w:r>
-        <w:t>dan</w:t>
-      </w:r>
-      <w:proofErr w:type="spellEnd"/>
-      <w:r>
-        <w:t xml:space="preserve"> </w:t>
-      </w:r>
-      <w:proofErr w:type="spellStart"/>
-      <w:r>
-        <w:t>pengamatan</w:t>
-      </w:r>
-      <w:proofErr w:type="spellEnd"/>
-      <w:r>
-        <w:t xml:space="preserve"> </w:t>
-      </w:r>
-      <w:proofErr w:type="spellStart"/>
-      <w:r>
-        <w:t>pada</w:t>
-      </w:r>
-      <w:proofErr w:type="spellEnd"/>
-      <w:r>
-        <w:t xml:space="preserve"> </w:t>
-      </w:r>
-      <w:proofErr w:type="spellStart"/>
-      <w:r>
-        <w:t>aplikasi</w:t>
-      </w:r>
-      <w:proofErr w:type="spellEnd"/>
-      <w:r>
-        <w:t xml:space="preserve"> yang </w:t>
-      </w:r>
-      <w:proofErr w:type="spellStart"/>
-      <w:r>
-        <w:t>sudah</w:t>
-      </w:r>
-      <w:proofErr w:type="spellEnd"/>
-      <w:r>
-        <w:t xml:space="preserve"> </w:t>
-      </w:r>
-      <w:proofErr w:type="spellStart"/>
-      <w:r>
-        <w:t>ada</w:t>
-      </w:r>
-      <w:proofErr w:type="spellEnd"/>
-      <w:r>
-        <w:t>.</w:t>
+        <w:t>: menentukan spesifikasi sistem dengan melakukan studi literatur dan pengamatan pada aplikasi yang sudah ada.</w:t>
       </w:r>
     </w:p>
     <w:p>
@@ -3846,31 +4433,7 @@
         <w:t>System and Software Design</w:t>
       </w:r>
       <w:r>
-        <w:t xml:space="preserve">: </w:t>
-      </w:r>
-      <w:proofErr w:type="spellStart"/>
-      <w:r>
-        <w:t>merancang</w:t>
-      </w:r>
-      <w:proofErr w:type="spellEnd"/>
-      <w:r>
-        <w:t xml:space="preserve"> </w:t>
-      </w:r>
-      <w:proofErr w:type="spellStart"/>
-      <w:r>
-        <w:t>simulasi</w:t>
-      </w:r>
-      <w:proofErr w:type="spellEnd"/>
-      <w:r>
-        <w:t xml:space="preserve"> </w:t>
-      </w:r>
-      <w:proofErr w:type="spellStart"/>
-      <w:r>
-        <w:t>algoritma</w:t>
-      </w:r>
-      <w:proofErr w:type="spellEnd"/>
-      <w:r>
-        <w:t xml:space="preserve"> </w:t>
+        <w:t xml:space="preserve">: merancang simulasi algoritma </w:t>
       </w:r>
       <w:r>
         <w:rPr>
@@ -3898,79 +4461,7 @@
         <w:t>Implementation</w:t>
       </w:r>
       <w:r>
-        <w:t xml:space="preserve">: </w:t>
-      </w:r>
-      <w:proofErr w:type="spellStart"/>
-      <w:r>
-        <w:t>mengimplementasikan</w:t>
-      </w:r>
-      <w:proofErr w:type="spellEnd"/>
-      <w:r>
-        <w:t xml:space="preserve"> </w:t>
-      </w:r>
-      <w:proofErr w:type="spellStart"/>
-      <w:r>
-        <w:t>rancangan</w:t>
-      </w:r>
-      <w:proofErr w:type="spellEnd"/>
-      <w:r>
-        <w:t xml:space="preserve"> </w:t>
-      </w:r>
-      <w:proofErr w:type="spellStart"/>
-      <w:r>
-        <w:t>simulasi</w:t>
-      </w:r>
-      <w:proofErr w:type="spellEnd"/>
-      <w:r>
-        <w:t xml:space="preserve">, </w:t>
-      </w:r>
-      <w:proofErr w:type="spellStart"/>
-      <w:r>
-        <w:t>yaitu</w:t>
-      </w:r>
-      <w:proofErr w:type="spellEnd"/>
-      <w:r>
-        <w:t xml:space="preserve"> </w:t>
-      </w:r>
-      <w:proofErr w:type="spellStart"/>
-      <w:r>
-        <w:t>dengan</w:t>
-      </w:r>
-      <w:proofErr w:type="spellEnd"/>
-      <w:r>
-        <w:t xml:space="preserve"> </w:t>
-      </w:r>
-      <w:proofErr w:type="spellStart"/>
-      <w:r>
-        <w:t>membuat</w:t>
-      </w:r>
-      <w:proofErr w:type="spellEnd"/>
-      <w:r>
-        <w:t xml:space="preserve"> </w:t>
-      </w:r>
-      <w:proofErr w:type="spellStart"/>
-      <w:r>
-        <w:t>alat</w:t>
-      </w:r>
-      <w:proofErr w:type="spellEnd"/>
-      <w:r>
-        <w:t xml:space="preserve"> yang </w:t>
-      </w:r>
-      <w:proofErr w:type="spellStart"/>
-      <w:r>
-        <w:t>diintegrasikan</w:t>
-      </w:r>
-      <w:proofErr w:type="spellEnd"/>
-      <w:r>
-        <w:t xml:space="preserve"> </w:t>
-      </w:r>
-      <w:proofErr w:type="spellStart"/>
-      <w:r>
-        <w:t>dengan</w:t>
-      </w:r>
-      <w:proofErr w:type="spellEnd"/>
-      <w:r>
-        <w:t xml:space="preserve"> sensor.</w:t>
+        <w:t>: mengimplementasikan rancangan simulasi, yaitu dengan membuat alat yang diintegrasikan dengan sensor.</w:t>
       </w:r>
     </w:p>
     <w:p>
@@ -3989,47 +4480,7 @@
         <w:t>Testing</w:t>
       </w:r>
       <w:r>
-        <w:t xml:space="preserve">: </w:t>
-      </w:r>
-      <w:proofErr w:type="spellStart"/>
-      <w:r>
-        <w:t>melakukan</w:t>
-      </w:r>
-      <w:proofErr w:type="spellEnd"/>
-      <w:r>
-        <w:t xml:space="preserve"> </w:t>
-      </w:r>
-      <w:proofErr w:type="spellStart"/>
-      <w:r>
-        <w:t>pengujian</w:t>
-      </w:r>
-      <w:proofErr w:type="spellEnd"/>
-      <w:r>
-        <w:t xml:space="preserve"> </w:t>
-      </w:r>
-      <w:proofErr w:type="spellStart"/>
-      <w:r>
-        <w:t>terhadap</w:t>
-      </w:r>
-      <w:proofErr w:type="spellEnd"/>
-      <w:r>
-        <w:t xml:space="preserve"> </w:t>
-      </w:r>
-      <w:proofErr w:type="spellStart"/>
-      <w:r>
-        <w:t>performa</w:t>
-      </w:r>
-      <w:proofErr w:type="spellEnd"/>
-      <w:r>
-        <w:t xml:space="preserve"> </w:t>
-      </w:r>
-      <w:proofErr w:type="spellStart"/>
-      <w:r>
-        <w:t>alat</w:t>
-      </w:r>
-      <w:proofErr w:type="spellEnd"/>
-      <w:r>
-        <w:t>.</w:t>
+        <w:t>: melakukan pengujian terhadap performa alat.</w:t>
       </w:r>
     </w:p>
     <w:p>
@@ -4041,46 +4492,16 @@
         </w:numPr>
         <w:ind w:left="426"/>
       </w:pPr>
-      <w:proofErr w:type="spellStart"/>
       <w:r>
         <w:rPr>
           <w:i/>
         </w:rPr>
+        <w:lastRenderedPageBreak/>
         <w:t>Analisis</w:t>
       </w:r>
-      <w:proofErr w:type="spellEnd"/>
-      <w:r>
-        <w:t xml:space="preserve">: </w:t>
-      </w:r>
-      <w:proofErr w:type="spellStart"/>
-      <w:r>
-        <w:t>analisis</w:t>
-      </w:r>
-      <w:proofErr w:type="spellEnd"/>
-      <w:r>
-        <w:t xml:space="preserve"> </w:t>
-      </w:r>
-      <w:proofErr w:type="spellStart"/>
-      <w:r>
-        <w:t>hasil</w:t>
-      </w:r>
-      <w:proofErr w:type="spellEnd"/>
-      <w:r>
-        <w:t xml:space="preserve"> </w:t>
-      </w:r>
-      <w:proofErr w:type="spellStart"/>
-      <w:r>
-        <w:t>pengujian</w:t>
-      </w:r>
-      <w:proofErr w:type="spellEnd"/>
-      <w:r>
-        <w:t xml:space="preserve"> </w:t>
-      </w:r>
-      <w:proofErr w:type="spellStart"/>
-      <w:r>
-        <w:t>sistem</w:t>
-      </w:r>
-      <w:proofErr w:type="spellEnd"/>
+      <w:r>
+        <w:t>: analisis hasil pengujian sistem</w:t>
+      </w:r>
       <w:r>
         <w:rPr>
           <w:lang w:val="id-ID"/>
@@ -4092,11 +4513,11 @@
       <w:pPr>
         <w:pStyle w:val="Heading21"/>
       </w:pPr>
-      <w:bookmarkStart w:id="20" w:name="_Toc406640922"/>
+      <w:bookmarkStart w:id="21" w:name="_Toc406669836"/>
       <w:r>
         <w:t>Sistematika Penulisan</w:t>
       </w:r>
-      <w:bookmarkEnd w:id="20"/>
+      <w:bookmarkEnd w:id="21"/>
     </w:p>
     <w:p>
       <w:pPr>
@@ -4123,7 +4544,6 @@
         <w:rPr>
           <w:lang w:val="id-ID"/>
         </w:rPr>
-        <w:lastRenderedPageBreak/>
         <w:t>Pada bab ini akan dijabarkan mengenai latar belakang, tujuan, batasan masalah, metode penelitian, serta sistematika penulisan.</w:t>
       </w:r>
     </w:p>
@@ -4142,28 +4562,20 @@
       <w:pPr>
         <w:pStyle w:val="Heading1"/>
       </w:pPr>
-      <w:bookmarkStart w:id="21" w:name="_Toc406640923"/>
+      <w:bookmarkStart w:id="22" w:name="_Toc406669837"/>
       <w:r>
         <w:lastRenderedPageBreak/>
         <w:t>BAB II</w:t>
       </w:r>
-      <w:bookmarkEnd w:id="21"/>
-    </w:p>
-    <w:p>
-      <w:pPr>
-        <w:jc w:val="center"/>
-        <w:rPr>
-          <w:b/>
-          <w:lang w:val="id-ID" w:eastAsia="id-ID"/>
-        </w:rPr>
-      </w:pPr>
-      <w:r>
-        <w:rPr>
-          <w:b/>
-          <w:lang w:val="id-ID" w:eastAsia="id-ID"/>
-        </w:rPr>
-        <w:t>DASAR TEORI DETEKSI OBYEK PADA RUANG TIGA DIMENSI</w:t>
-      </w:r>
+      <w:r>
+        <w:br/>
+      </w:r>
+      <w:r>
+        <w:t>DASAR TEORI</w:t>
+      </w:r>
+      <w:bookmarkStart w:id="23" w:name="_GoBack"/>
+      <w:bookmarkEnd w:id="22"/>
+      <w:bookmarkEnd w:id="23"/>
     </w:p>
     <w:p>
       <w:pPr>
@@ -4258,8 +4670,8 @@
       <w:pPr>
         <w:pStyle w:val="Heading22"/>
       </w:pPr>
-      <w:bookmarkStart w:id="22" w:name="_Toc406020609"/>
-      <w:bookmarkStart w:id="23" w:name="_Toc406640924"/>
+      <w:bookmarkStart w:id="24" w:name="_Toc406020609"/>
+      <w:bookmarkStart w:id="25" w:name="_Toc406669838"/>
       <w:r>
         <w:t>Deteksi obyek</w:t>
       </w:r>
@@ -4275,8 +4687,8 @@
       <w:r>
         <w:t>Stereo Vision Epipolar Geometry</w:t>
       </w:r>
-      <w:bookmarkEnd w:id="22"/>
-      <w:bookmarkEnd w:id="23"/>
+      <w:bookmarkEnd w:id="24"/>
+      <w:bookmarkEnd w:id="25"/>
     </w:p>
     <w:p>
       <w:pPr>
@@ -4383,7 +4795,11 @@
         <w:t xml:space="preserve">bila </w:t>
       </w:r>
       <w:r>
-        <w:t>diambil titik sembarang x dari gambar pertama, bila titik tersebut merupakan proyeksi 3D titik X dari gambar, maka proyeksi x’ berada pada sebuah garis yang ditentukan oleh posisi x yang disebut dengan garis epipolar.</w:t>
+        <w:t xml:space="preserve">diambil titik sembarang x dari gambar pertama, bila titik tersebut merupakan proyeksi 3D titik X dari gambar, maka proyeksi x’ berada pada sebuah garis yang ditentukan oleh posisi x yang disebut </w:t>
+      </w:r>
+      <w:r>
+        <w:lastRenderedPageBreak/>
+        <w:t>dengan garis epipolar.</w:t>
       </w:r>
       <w:r>
         <w:t xml:space="preserve"> </w:t>
@@ -4428,7 +4844,6 @@
             <w:rPr>
               <w:rFonts w:ascii="Cambria Math" w:hAnsi="Cambria Math"/>
             </w:rPr>
-            <w:lastRenderedPageBreak/>
             <m:t>xF</m:t>
           </m:r>
           <m:sSup>
@@ -4436,7 +4851,6 @@
               <m:ctrlPr>
                 <w:rPr>
                   <w:rFonts w:ascii="Cambria Math" w:hAnsi="Cambria Math"/>
-                  <w:i/>
                 </w:rPr>
               </m:ctrlPr>
             </m:sSupPr>
@@ -4450,6 +4864,9 @@
             </m:e>
             <m:sup>
               <m:r>
+                <m:rPr>
+                  <m:sty m:val="p"/>
+                </m:rPr>
                 <w:rPr>
                   <w:rFonts w:ascii="Cambria Math" w:hAnsi="Cambria Math"/>
                 </w:rPr>
@@ -4458,6 +4875,9 @@
             </m:sup>
           </m:sSup>
           <m:r>
+            <m:rPr>
+              <m:sty m:val="p"/>
+            </m:rPr>
             <w:rPr>
               <w:rFonts w:ascii="Cambria Math" w:hAnsi="Cambria Math"/>
             </w:rPr>
@@ -4527,7 +4947,7 @@
           <w:lang w:val="id-ID" w:eastAsia="id-ID"/>
         </w:rPr>
         <w:drawing>
-          <wp:inline distT="0" distB="0" distL="0" distR="0" wp14:anchorId="3613D13F" wp14:editId="314F23A5">
+          <wp:inline distT="0" distB="0" distL="0" distR="0" wp14:anchorId="242DE99C" wp14:editId="1067CA3C">
             <wp:extent cx="4286250" cy="1743075"/>
             <wp:effectExtent l="0" t="0" r="0" b="9525"/>
             <wp:docPr id="2" name="Picture 2" descr="Epipolar geometry"/>
@@ -4583,84 +5003,79 @@
           <w:lang w:val="id-ID"/>
         </w:rPr>
       </w:pPr>
-      <w:bookmarkStart w:id="24" w:name="_Toc406640860"/>
-      <w:proofErr w:type="spellStart"/>
-      <w:r>
-        <w:t>Gambar</w:t>
-      </w:r>
-      <w:proofErr w:type="spellEnd"/>
+      <w:bookmarkStart w:id="26" w:name="_Toc406668715"/>
+      <w:r>
+        <w:t xml:space="preserve">Gambar </w:t>
+      </w:r>
+      <w:r>
+        <w:fldChar w:fldCharType="begin"/>
+      </w:r>
+      <w:r>
+        <w:instrText xml:space="preserve"> SEQ Gambar \* ARABIC </w:instrText>
+      </w:r>
+      <w:r>
+        <w:fldChar w:fldCharType="separate"/>
+      </w:r>
+      <w:r>
+        <w:rPr>
+          <w:noProof/>
+        </w:rPr>
+        <w:t>1</w:t>
+      </w:r>
+      <w:r>
+        <w:fldChar w:fldCharType="end"/>
+      </w:r>
+      <w:r>
+        <w:rPr>
+          <w:lang w:val="id-ID"/>
+        </w:rPr>
+        <w:t>. Pengaturan dasar</w:t>
+      </w:r>
+      <w:r>
+        <w:rPr>
+          <w:lang w:val="id-ID"/>
+        </w:rPr>
+        <w:t xml:space="preserve"> dua</w:t>
+      </w:r>
+      <w:r>
+        <w:rPr>
+          <w:lang w:val="id-ID"/>
+        </w:rPr>
+        <w:t xml:space="preserve"> kamera untuk mengambil gambar</w:t>
+      </w:r>
+      <w:bookmarkEnd w:id="26"/>
+    </w:p>
+    <w:p>
+      <w:pPr>
+        <w:pStyle w:val="Paragraph"/>
+      </w:pPr>
+      <w:r>
+        <w:t>Di atas terdapat gambar pengaturan dasar dari kamera untuk mengambil dua gambar dari prespektif yang berbeda dari pemandangan yang sama.</w:t>
+      </w:r>
       <w:r>
         <w:t xml:space="preserve"> </w:t>
       </w:r>
       <w:r>
-        <w:fldChar w:fldCharType="begin"/>
-      </w:r>
-      <w:r>
-        <w:instrText xml:space="preserve"> SEQ Gambar \* ARABIC </w:instrText>
-      </w:r>
-      <w:r>
-        <w:fldChar w:fldCharType="separate"/>
-      </w:r>
-      <w:r>
-        <w:rPr>
-          <w:noProof/>
-        </w:rPr>
-        <w:t>1</w:t>
-      </w:r>
-      <w:r>
-        <w:fldChar w:fldCharType="end"/>
-      </w:r>
-      <w:r>
-        <w:rPr>
-          <w:lang w:val="id-ID"/>
-        </w:rPr>
-        <w:t>. Pengaturan dasar</w:t>
-      </w:r>
-      <w:r>
-        <w:rPr>
-          <w:lang w:val="id-ID"/>
-        </w:rPr>
-        <w:t xml:space="preserve"> dua</w:t>
-      </w:r>
-      <w:r>
-        <w:rPr>
-          <w:lang w:val="id-ID"/>
-        </w:rPr>
-        <w:t xml:space="preserve"> kamera untuk mengambil gambar</w:t>
-      </w:r>
-      <w:bookmarkEnd w:id="24"/>
-    </w:p>
-    <w:p>
-      <w:pPr>
-        <w:pStyle w:val="Paragraph"/>
-      </w:pPr>
-      <w:r>
-        <w:t>Di atas terdapat gambar pengaturan dasar dari kamera untuk mengambil dua gambar dari prespektif yang berbeda dari pemandangan yang sama.</w:t>
+        <w:t xml:space="preserve">Jika kita </w:t>
+      </w:r>
+      <w:r>
+        <w:lastRenderedPageBreak/>
+        <w:t xml:space="preserve">hanya menggunakan kamera kiri, kita tidak bisa menemukan titik 3D sesuai dengan titik x dalam gambar karena setiap titik </w:t>
+      </w:r>
+      <w:r>
+        <w:t>terproyeksi pada</w:t>
+      </w:r>
+      <w:r>
+        <w:t xml:space="preserve"> jalur OX ke titik yang sama pada bidang gambar. Tapi</w:t>
+      </w:r>
+      <w:r>
+        <w:t>,</w:t>
       </w:r>
       <w:r>
         <w:t xml:space="preserve"> </w:t>
       </w:r>
       <w:r>
-        <w:t xml:space="preserve">Jika kita hanya menggunakan kamera kiri, kita tidak bisa menemukan titik 3D sesuai dengan titik x dalam gambar karena setiap titik </w:t>
-      </w:r>
-      <w:r>
-        <w:t>terproyeksi pada</w:t>
-      </w:r>
-      <w:r>
-        <w:t xml:space="preserve"> jalur OX ke titik yang sama pada bidang gambar. Tapi</w:t>
-      </w:r>
-      <w:r>
-        <w:t>,</w:t>
-      </w:r>
-      <w:r>
-        <w:t xml:space="preserve"> </w:t>
-      </w:r>
-      <w:r>
-        <w:t xml:space="preserve">mempertimbangkan hasil dari gambar </w:t>
-      </w:r>
-      <w:r>
-        <w:lastRenderedPageBreak/>
-        <w:t>kamera kanan juga</w:t>
+        <w:t>mempertimbangkan hasil dari gambar kamera kanan juga</w:t>
       </w:r>
       <w:r>
         <w:t>. Sekaran</w:t>
@@ -4913,7 +5328,7 @@
         </w:rPr>
         <w:lastRenderedPageBreak/>
         <w:drawing>
-          <wp:inline distT="0" distB="0" distL="0" distR="0">
+          <wp:inline distT="0" distB="0" distL="0" distR="0" wp14:anchorId="78C61AFD" wp14:editId="630648C7">
             <wp:extent cx="4286250" cy="2266950"/>
             <wp:effectExtent l="0" t="0" r="0" b="0"/>
             <wp:docPr id="3" name="Picture 3" descr="Essential Matrix"/>
@@ -4969,14 +5384,9 @@
           <w:lang w:val="id-ID"/>
         </w:rPr>
       </w:pPr>
-      <w:bookmarkStart w:id="25" w:name="_Toc406640861"/>
-      <w:proofErr w:type="spellStart"/>
-      <w:r>
-        <w:t>Gambar</w:t>
-      </w:r>
-      <w:proofErr w:type="spellEnd"/>
-      <w:r>
-        <w:t xml:space="preserve"> </w:t>
+      <w:bookmarkStart w:id="27" w:name="_Toc406668716"/>
+      <w:r>
+        <w:t xml:space="preserve">Gambar </w:t>
       </w:r>
       <w:r>
         <w:fldChar w:fldCharType="begin"/>
@@ -5002,7 +5412,7 @@
         </w:rPr>
         <w:t>. Transalasi dan rotasi kamera 2 terhadap kamera 1</w:t>
       </w:r>
-      <w:bookmarkEnd w:id="25"/>
+      <w:bookmarkEnd w:id="27"/>
     </w:p>
     <w:p>
       <w:pPr>
@@ -5057,11 +5467,11 @@
       <w:pPr>
         <w:pStyle w:val="Heading22"/>
       </w:pPr>
-      <w:bookmarkStart w:id="26" w:name="_Toc406640925"/>
+      <w:bookmarkStart w:id="28" w:name="_Toc406669839"/>
       <w:r>
         <w:t>Deteksi obyek pada gambar dua dimensi</w:t>
       </w:r>
-      <w:bookmarkEnd w:id="26"/>
+      <w:bookmarkEnd w:id="28"/>
     </w:p>
     <w:p>
       <w:pPr>
@@ -5076,11 +5486,8 @@
         <w:pStyle w:val="Paragraph"/>
       </w:pPr>
       <w:r>
-        <w:t xml:space="preserve">Namun, pada sistem yang ini, proses tidak perlu memproses tiap titik fitur yang berkorespondensi. Dalam sistem ini, obyek dianggap sebagai satu titik yang </w:t>
-      </w:r>
-      <w:r>
         <w:lastRenderedPageBreak/>
-        <w:t>dilihat dari dua prespektif gambar yang berbeda untuk dapat menemukan posisi obyek di ruang tiga dimensi.</w:t>
+        <w:t>Namun, pada sistem yang ini, proses tidak perlu memproses tiap titik fitur yang berkorespondensi. Dalam sistem ini, obyek dianggap sebagai satu titik yang dilihat dari dua prespektif gambar yang berbeda untuk dapat menemukan posisi obyek di ruang tiga dimensi.</w:t>
       </w:r>
     </w:p>
     <w:p>
@@ -5108,7 +5515,6 @@
     <w:p>
       <w:pPr>
         <w:pStyle w:val="Paragraph"/>
-        <w:ind w:firstLine="0"/>
       </w:pPr>
       <w:r>
         <w:rPr>
@@ -5116,7 +5522,7 @@
           <w:lang w:eastAsia="id-ID"/>
         </w:rPr>
         <w:drawing>
-          <wp:inline distT="0" distB="0" distL="0" distR="0">
+          <wp:inline distT="0" distB="0" distL="0" distR="0" wp14:anchorId="0322F7A7" wp14:editId="6F8370B8">
             <wp:extent cx="5039995" cy="2940050"/>
             <wp:effectExtent l="0" t="0" r="8255" b="0"/>
             <wp:docPr id="4" name="Diagram 4"/>
@@ -5137,14 +5543,9 @@
           <w:lang w:val="id-ID"/>
         </w:rPr>
       </w:pPr>
-      <w:bookmarkStart w:id="27" w:name="_Toc406640862"/>
-      <w:proofErr w:type="spellStart"/>
-      <w:r>
-        <w:t>Gambar</w:t>
-      </w:r>
-      <w:proofErr w:type="spellEnd"/>
-      <w:r>
-        <w:t xml:space="preserve"> </w:t>
+      <w:bookmarkStart w:id="29" w:name="_Toc406668717"/>
+      <w:r>
+        <w:t xml:space="preserve">Gambar </w:t>
       </w:r>
       <w:r>
         <w:fldChar w:fldCharType="begin"/>
@@ -5170,7 +5571,7 @@
         </w:rPr>
         <w:t>. Diagram algoritma deteksi pada bidang dua dimensi</w:t>
       </w:r>
-      <w:bookmarkEnd w:id="27"/>
+      <w:bookmarkEnd w:id="29"/>
     </w:p>
     <w:p>
       <w:pPr>
@@ -5182,11 +5583,8 @@
         <w:pStyle w:val="Paragraph"/>
       </w:pPr>
       <w:r>
-        <w:t xml:space="preserve">Seperti dapat dilihat di atas, algoritma pendeteksian obyek shuttle cock dibagi menjadi 5 tahap utama. Diawali dengan mengambil gambar background. </w:t>
-      </w:r>
-      <w:r>
         <w:lastRenderedPageBreak/>
-        <w:t>Gambar background adalah gambar di mana tidak ditemukan obyek dalam gambar dan gambar merupakan latar dari obyek nantinya yang tidak bergerak. Hal ini penting untuk tahap selanjutya nanti. Tahap kedua adalah tahap pengambilan gambar dengan obyek di dalamnya. Dari sini kita masuk ke tahap ketiga, tahap awal pendeteksian obyek bergerak. Skema paling sederhana untuk mendeteksi benda bergerak dalam sebuah urutan gam</w:t>
+        <w:t>Seperti dapat dilihat di atas, algoritma pendeteksian obyek shuttle cock dibagi menjadi 5 tahap utama. Diawali dengan mengambil gambar background. Gambar background adalah gambar di mana tidak ditemukan obyek dalam gambar dan gambar merupakan latar dari obyek nantinya yang tidak bergerak. Hal ini penting untuk tahap selanjutya nanti. Tahap kedua adalah tahap pengambilan gambar dengan obyek di dalamnya. Dari sini kita masuk ke tahap ketiga, tahap awal pendeteksian obyek bergerak. Skema paling sederhana untuk mendeteksi benda bergerak dalam sebuah urutan gam</w:t>
       </w:r>
       <w:r>
         <w:t>b</w:t>
@@ -5234,7 +5632,7 @@
           <w:lang w:eastAsia="id-ID"/>
         </w:rPr>
         <w:drawing>
-          <wp:inline distT="0" distB="0" distL="0" distR="0">
+          <wp:inline distT="0" distB="0" distL="0" distR="0" wp14:anchorId="208845C0" wp14:editId="26E88761">
             <wp:extent cx="4505325" cy="2381250"/>
             <wp:effectExtent l="0" t="0" r="9525" b="0"/>
             <wp:docPr id="5" name="Picture 5" descr="Background Subtraction - General Scheme"/>
@@ -5290,13 +5688,9 @@
           <w:lang w:val="id-ID"/>
         </w:rPr>
       </w:pPr>
-      <w:proofErr w:type="spellStart"/>
-      <w:r>
-        <w:t>Gambar</w:t>
-      </w:r>
-      <w:proofErr w:type="spellEnd"/>
-      <w:r>
-        <w:t xml:space="preserve"> </w:t>
+      <w:bookmarkStart w:id="30" w:name="_Toc406668718"/>
+      <w:r>
+        <w:t xml:space="preserve">Gambar </w:t>
       </w:r>
       <w:r>
         <w:fldChar w:fldCharType="begin"/>
@@ -5322,6 +5716,7 @@
         </w:rPr>
         <w:t>. Skema background substraction</w:t>
       </w:r>
+      <w:bookmarkEnd w:id="30"/>
     </w:p>
     <w:p>
       <w:pPr>
@@ -5362,6 +5757,7 @@
         <w:pStyle w:val="Paragraph"/>
       </w:pPr>
       <w:r>
+        <w:lastRenderedPageBreak/>
         <w:t>Namun, substraksi background saja tidaklah cukup, salah satu properti lain dari obyek yang bisa dimanfaatkan adalah gerakan dari</w:t>
       </w:r>
       <w:r>
@@ -5371,11 +5767,7 @@
         <w:t>alam gambar</w:t>
       </w:r>
       <w:r>
-        <w:t xml:space="preserve"> terepresentasikan sebagai berubahan pada piksel-piksel yang ada </w:t>
-      </w:r>
-      <w:r>
-        <w:lastRenderedPageBreak/>
-        <w:t>pada gambar, hal</w:t>
+        <w:t xml:space="preserve"> terepresentasikan sebagai berubahan pada piksel-piksel yang ada pada gambar, hal</w:t>
       </w:r>
       <w:r>
         <w:t xml:space="preserve"> ini </w:t>
@@ -5469,7 +5861,7 @@
         <mc:AlternateContent>
           <mc:Choice Requires="wps">
             <w:drawing>
-              <wp:inline distT="0" distB="0" distL="0" distR="0">
+              <wp:inline distT="0" distB="0" distL="0" distR="0" wp14:anchorId="419E69A8" wp14:editId="75482E91">
                 <wp:extent cx="304800" cy="304800"/>
                 <wp:effectExtent l="0" t="0" r="0" b="0"/>
                 <wp:docPr id="6" name="Rectangle 6" descr="Optical Flow"/>
@@ -5525,7 +5917,7 @@
           </mc:Choice>
           <mc:Fallback>
             <w:pict>
-              <v:rect w14:anchorId="3DF07CC4" id="Rectangle 6" o:spid="_x0000_s1026" alt="Optical Flow" style="width:24pt;height:24pt;visibility:visible;mso-wrap-style:square;mso-left-percent:-10001;mso-top-percent:-10001;mso-position-horizontal:absolute;mso-position-horizontal-relative:char;mso-position-vertical:absolute;mso-position-vertical-relative:line;mso-left-percent:-10001;mso-top-percent:-10001;v-text-anchor:top" o:gfxdata="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" filled="f" stroked="f">
+              <v:rect w14:anchorId="4768C495" id="Rectangle 6" o:spid="_x0000_s1026" alt="Optical Flow" style="width:24pt;height:24pt;visibility:visible;mso-wrap-style:square;mso-left-percent:-10001;mso-top-percent:-10001;mso-position-horizontal:absolute;mso-position-horizontal-relative:char;mso-position-vertical:absolute;mso-position-vertical-relative:line;mso-left-percent:-10001;mso-top-percent:-10001;v-text-anchor:top" o:gfxdata="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" filled="f" stroked="f">
                 <o:lock v:ext="edit" aspectratio="t"/>
                 <w10:anchorlock/>
               </v:rect>
@@ -5549,7 +5941,7 @@
           <w:lang w:val="id-ID" w:eastAsia="id-ID"/>
         </w:rPr>
         <w:drawing>
-          <wp:inline distT="0" distB="0" distL="0" distR="0" wp14:anchorId="712ECC54" wp14:editId="7B9D4061">
+          <wp:inline distT="0" distB="0" distL="0" distR="0" wp14:anchorId="6D2F5707" wp14:editId="4C2A862D">
             <wp:extent cx="4210050" cy="1895475"/>
             <wp:effectExtent l="0" t="0" r="0" b="9525"/>
             <wp:docPr id="1" name="Picture 1"/>
@@ -5592,13 +5984,9 @@
           <w:lang w:val="id-ID"/>
         </w:rPr>
       </w:pPr>
-      <w:proofErr w:type="spellStart"/>
-      <w:r>
-        <w:t>Gambar</w:t>
-      </w:r>
-      <w:proofErr w:type="spellEnd"/>
-      <w:r>
-        <w:t xml:space="preserve"> </w:t>
+      <w:bookmarkStart w:id="31" w:name="_Toc406668719"/>
+      <w:r>
+        <w:t xml:space="preserve">Gambar </w:t>
       </w:r>
       <w:r>
         <w:fldChar w:fldCharType="begin"/>
@@ -5624,6 +6012,7 @@
         </w:rPr>
         <w:t>. Optical Flow dari sebuah titik pada 5 gambar</w:t>
       </w:r>
+      <w:bookmarkEnd w:id="31"/>
     </w:p>
     <w:p>
       <w:pPr>
@@ -5679,7 +6068,11 @@
         </m:r>
       </m:oMath>
       <w:r>
-        <w:t>. Karena piksel yang terdeteksi adalah piksel yang sama pada setiap gambar, maka kita dapat megatakan</w:t>
+        <w:t xml:space="preserve">. Karena piksel </w:t>
+      </w:r>
+      <w:r>
+        <w:lastRenderedPageBreak/>
+        <w:t>yang terdeteksi adalah piksel yang sama pada setiap gambar, maka kita dapat megatakan</w:t>
       </w:r>
     </w:p>
     <w:p>
@@ -5726,7 +6119,6 @@
         <w:pStyle w:val="Paragraph"/>
       </w:pPr>
       <w:r>
-        <w:lastRenderedPageBreak/>
         <w:t>Dengan menggunakan kaidah tangan kanan dari deret taylor</w:t>
       </w:r>
       <w:r>
@@ -7202,7 +7594,6 @@
         <w:pStyle w:val="Paragraph"/>
       </w:pPr>
       <w:r>
-        <w:lastRenderedPageBreak/>
         <w:t>Ide sederhana dari persamaan di atas adalah memberikan bebrapa titik untuk dideteksi lalu diambil optical flow dari tiap titik tersebut.</w:t>
       </w:r>
       <w:sdt>
@@ -7247,7 +7638,7 @@
       <w:pPr>
         <w:pStyle w:val="Heading22"/>
       </w:pPr>
-      <w:bookmarkStart w:id="28" w:name="_Toc406640926"/>
+      <w:bookmarkStart w:id="32" w:name="_Toc406669840"/>
       <w:r>
         <w:t>OpenCV</w:t>
       </w:r>
@@ -7257,7 +7648,7 @@
       <w:r>
         <w:t>Computer Vision Library</w:t>
       </w:r>
-      <w:bookmarkEnd w:id="28"/>
+      <w:bookmarkEnd w:id="32"/>
     </w:p>
     <w:p>
       <w:pPr>
@@ -7382,13 +7773,9 @@
           <w:lang w:val="id-ID"/>
         </w:rPr>
       </w:pPr>
-      <w:proofErr w:type="spellStart"/>
-      <w:r>
-        <w:t>Gambar</w:t>
-      </w:r>
-      <w:proofErr w:type="spellEnd"/>
-      <w:r>
-        <w:t xml:space="preserve"> </w:t>
+      <w:bookmarkStart w:id="33" w:name="_Toc406668720"/>
+      <w:r>
+        <w:t xml:space="preserve">Gambar </w:t>
       </w:r>
       <w:r>
         <w:fldChar w:fldCharType="begin"/>
@@ -7414,6 +7801,7 @@
         </w:rPr>
         <w:t>. Lambang OpenCV</w:t>
       </w:r>
+      <w:bookmarkEnd w:id="33"/>
     </w:p>
     <w:p>
       <w:pPr>
@@ -7469,7 +7857,11 @@
         <w:t xml:space="preserve">mendukung pemrosesan dengna </w:t>
       </w:r>
       <w:r>
-        <w:t xml:space="preserve">platform heterogen. Diadopsi di seluruh dunia, OpenCV memiliki lebih dari 47 ribu orang dari komunitas pengguna </w:t>
+        <w:t xml:space="preserve">platform heterogen. </w:t>
+      </w:r>
+      <w:r>
+        <w:lastRenderedPageBreak/>
+        <w:t xml:space="preserve">Diadopsi di seluruh dunia, OpenCV memiliki lebih dari 47 ribu orang dari komunitas pengguna </w:t>
       </w:r>
       <w:r>
         <w:t>dan diperkirakan jumlah unduhan</w:t>
@@ -7513,24 +7905,21 @@
         <w:pStyle w:val="Heading22"/>
         <w:ind w:left="357" w:hanging="357"/>
       </w:pPr>
-      <w:r>
-        <w:lastRenderedPageBreak/>
+      <w:bookmarkStart w:id="34" w:name="_Toc406669841"/>
+      <w:r>
         <w:t>Hardware</w:t>
       </w:r>
-    </w:p>
-    <w:p>
-      <w:pPr>
-        <w:spacing w:before="240"/>
-        <w:rPr>
-          <w:lang w:val="id-ID"/>
-        </w:rPr>
-      </w:pPr>
-      <w:r>
-        <w:rPr>
-          <w:lang w:val="id-ID"/>
-        </w:rPr>
-        <w:t>2.4.1 Kamera PS3 Eye</w:t>
-      </w:r>
+      <w:bookmarkEnd w:id="34"/>
+    </w:p>
+    <w:p>
+      <w:pPr>
+        <w:pStyle w:val="Heading3"/>
+      </w:pPr>
+      <w:bookmarkStart w:id="35" w:name="_Toc406669842"/>
+      <w:r>
+        <w:t>Kamera PS3 Eye</w:t>
+      </w:r>
+      <w:bookmarkEnd w:id="35"/>
     </w:p>
     <w:p>
       <w:pPr>
@@ -7658,13 +8047,9 @@
           <w:lang w:val="id-ID"/>
         </w:rPr>
       </w:pPr>
-      <w:proofErr w:type="spellStart"/>
-      <w:r>
-        <w:t>Gambar</w:t>
-      </w:r>
-      <w:proofErr w:type="spellEnd"/>
-      <w:r>
-        <w:t xml:space="preserve"> </w:t>
+      <w:bookmarkStart w:id="36" w:name="_Toc406668721"/>
+      <w:r>
+        <w:t xml:space="preserve">Gambar </w:t>
       </w:r>
       <w:r>
         <w:fldChar w:fldCharType="begin"/>
@@ -7696,6 +8081,7 @@
         </w:rPr>
         <w:t xml:space="preserve"> yang digunakan sebagai kamera sistem</w:t>
       </w:r>
+      <w:bookmarkEnd w:id="36"/>
     </w:p>
     <w:p>
       <w:pPr>
@@ -7790,7 +8176,14 @@
         <w:rPr>
           <w:lang w:val="id-ID"/>
         </w:rPr>
-        <w:t xml:space="preserve"> Camera untuk konsol PlayStation 4</w:t>
+        <w:t xml:space="preserve"> Camera </w:t>
+      </w:r>
+      <w:r>
+        <w:rPr>
+          <w:lang w:val="id-ID"/>
+        </w:rPr>
+        <w:lastRenderedPageBreak/>
+        <w:t>untuk konsol PlayStation 4</w:t>
       </w:r>
       <w:r>
         <w:rPr>
@@ -7817,14 +8210,7 @@
         <w:rPr>
           <w:lang w:val="id-ID"/>
         </w:rPr>
-        <w:t xml:space="preserve">hertz pada 320 × 240 piksel, yang </w:t>
-      </w:r>
-      <w:r>
-        <w:rPr>
-          <w:lang w:val="id-ID"/>
-        </w:rPr>
-        <w:lastRenderedPageBreak/>
-        <w:t xml:space="preserve">merupakan empat kali resolusi dan </w:t>
+        <w:t xml:space="preserve">hertz pada 320 × 240 piksel, yang merupakan empat kali resolusi dan </w:t>
       </w:r>
       <w:r>
         <w:rPr>
@@ -8106,8 +8492,6 @@
           </w:r>
         </w:sdtContent>
       </w:sdt>
-      <w:bookmarkStart w:id="29" w:name="_GoBack"/>
-      <w:bookmarkEnd w:id="29"/>
     </w:p>
     <w:p>
       <w:pPr>
@@ -8121,31 +8505,203 @@
         <w:rPr>
           <w:lang w:val="id-ID"/>
         </w:rPr>
-        <w:t>Playstation Eye dipilih sebagai kamera untuk sistem ini karena frame-rate nya yang cukup tinggi sehingga bisa mendapatkan detail perubahan untuk gambar yang akan di analisis dengan lebih baik. Selain itu, karena di desain untuk mendeteksi gesture, lensanya sudah cukup baik dalam menangkap gambar sehingga kalibrasi intrinsik kamera yang dibutuhkan sangat minimal. Sistem mekanik yang bebas memungkinkan kita untuk mengatur sudut kamera secara bebas, hal ini sangat penting untuk menentukan nilai-nilai dalam epipolar geometry.</w:t>
-      </w:r>
-    </w:p>
-    <w:p>
-      <w:pPr>
+        <w:t xml:space="preserve">Playstation Eye dipilih sebagai kamera untuk sistem ini karena frame-rate nya yang cukup tinggi sehingga bisa mendapatkan detail perubahan untuk gambar yang akan di analisis dengan lebih baik. Selain itu, karena di desain untuk mendeteksi gesture, lensanya sudah cukup baik dalam menangkap gambar sehingga kalibrasi intrinsik kamera yang dibutuhkan sangat minimal. Sistem mekanik yang bebas memungkinkan kita untuk mengatur sudut kamera secara </w:t>
+      </w:r>
+      <w:r>
         <w:rPr>
           <w:lang w:val="id-ID"/>
         </w:rPr>
-      </w:pPr>
-    </w:p>
-    <w:p>
-      <w:pPr>
-        <w:spacing w:line="276" w:lineRule="auto"/>
-        <w:jc w:val="left"/>
-        <w:rPr>
-          <w:rFonts w:eastAsiaTheme="majorEastAsia" w:cs="Times New Roman"/>
-          <w:b/>
-          <w:bCs/>
+        <w:lastRenderedPageBreak/>
+        <w:t>bebas, hal ini sangat penting untuk menentukan nilai-nilai dalam epipolar geometry.</w:t>
+      </w:r>
+    </w:p>
+    <w:p>
+      <w:pPr>
+        <w:jc w:val="center"/>
+        <w:rPr>
+          <w:lang w:val="id-ID"/>
+        </w:rPr>
+      </w:pPr>
+      <w:r>
+        <w:rPr>
           <w:noProof/>
-          <w:szCs w:val="24"/>
           <w:lang w:val="id-ID" w:eastAsia="id-ID"/>
         </w:rPr>
+        <w:drawing>
+          <wp:inline distT="0" distB="0" distL="0" distR="0" wp14:anchorId="087842E1" wp14:editId="3D2C5705">
+            <wp:extent cx="4788675" cy="3581400"/>
+            <wp:effectExtent l="0" t="0" r="0" b="0"/>
+            <wp:docPr id="7" name="Picture 7"/>
+            <wp:cNvGraphicFramePr>
+              <a:graphicFrameLocks xmlns:a="http://schemas.openxmlformats.org/drawingml/2006/main" noChangeAspect="1"/>
+            </wp:cNvGraphicFramePr>
+            <a:graphic xmlns:a="http://schemas.openxmlformats.org/drawingml/2006/main">
+              <a:graphicData uri="http://schemas.openxmlformats.org/drawingml/2006/picture">
+                <pic:pic xmlns:pic="http://schemas.openxmlformats.org/drawingml/2006/picture">
+                  <pic:nvPicPr>
+                    <pic:cNvPr id="1" name=""/>
+                    <pic:cNvPicPr/>
+                  </pic:nvPicPr>
+                  <pic:blipFill>
+                    <a:blip r:embed="rId23"/>
+                    <a:stretch>
+                      <a:fillRect/>
+                    </a:stretch>
+                  </pic:blipFill>
+                  <pic:spPr>
+                    <a:xfrm>
+                      <a:off x="0" y="0"/>
+                      <a:ext cx="4820481" cy="3605187"/>
+                    </a:xfrm>
+                    <a:prstGeom prst="rect">
+                      <a:avLst/>
+                    </a:prstGeom>
+                  </pic:spPr>
+                </pic:pic>
+              </a:graphicData>
+            </a:graphic>
+          </wp:inline>
+        </w:drawing>
+      </w:r>
+    </w:p>
+    <w:p>
+      <w:pPr>
+        <w:pStyle w:val="Caption"/>
+        <w:rPr>
+          <w:lang w:val="id-ID"/>
+        </w:rPr>
+      </w:pPr>
+      <w:r>
+        <w:t xml:space="preserve">Gambar </w:t>
+      </w:r>
+      <w:r>
+        <w:fldChar w:fldCharType="begin"/>
+      </w:r>
+      <w:r>
+        <w:instrText xml:space="preserve"> SEQ Gambar \* ARABIC </w:instrText>
+      </w:r>
+      <w:r>
+        <w:fldChar w:fldCharType="separate"/>
+      </w:r>
+      <w:r>
+        <w:rPr>
+          <w:noProof/>
+        </w:rPr>
+        <w:t>8</w:t>
+      </w:r>
+      <w:r>
+        <w:fldChar w:fldCharType="end"/>
+      </w:r>
+      <w:r>
+        <w:rPr>
+          <w:lang w:val="id-ID"/>
+        </w:rPr>
+        <w:t>. Field of View dari kamera Playstation Eye</w:t>
+      </w:r>
+    </w:p>
+    <w:p>
+      <w:pPr>
+        <w:jc w:val="center"/>
+      </w:pPr>
+      <w:r>
+        <w:rPr>
+          <w:noProof/>
+          <w:lang w:val="id-ID" w:eastAsia="id-ID"/>
+        </w:rPr>
+        <w:drawing>
+          <wp:inline distT="0" distB="0" distL="0" distR="0" wp14:anchorId="760D9B84" wp14:editId="125D69CA">
+            <wp:extent cx="5039995" cy="2559050"/>
+            <wp:effectExtent l="0" t="0" r="8255" b="0"/>
+            <wp:docPr id="8" name="Picture 8"/>
+            <wp:cNvGraphicFramePr>
+              <a:graphicFrameLocks xmlns:a="http://schemas.openxmlformats.org/drawingml/2006/main" noChangeAspect="1"/>
+            </wp:cNvGraphicFramePr>
+            <a:graphic xmlns:a="http://schemas.openxmlformats.org/drawingml/2006/main">
+              <a:graphicData uri="http://schemas.openxmlformats.org/drawingml/2006/picture">
+                <pic:pic xmlns:pic="http://schemas.openxmlformats.org/drawingml/2006/picture">
+                  <pic:nvPicPr>
+                    <pic:cNvPr id="1" name=""/>
+                    <pic:cNvPicPr/>
+                  </pic:nvPicPr>
+                  <pic:blipFill>
+                    <a:blip r:embed="rId24"/>
+                    <a:stretch>
+                      <a:fillRect/>
+                    </a:stretch>
+                  </pic:blipFill>
+                  <pic:spPr>
+                    <a:xfrm>
+                      <a:off x="0" y="0"/>
+                      <a:ext cx="5039995" cy="2559050"/>
+                    </a:xfrm>
+                    <a:prstGeom prst="rect">
+                      <a:avLst/>
+                    </a:prstGeom>
+                  </pic:spPr>
+                </pic:pic>
+              </a:graphicData>
+            </a:graphic>
+          </wp:inline>
+        </w:drawing>
+      </w:r>
+    </w:p>
+    <w:p>
+      <w:pPr>
+        <w:pStyle w:val="Caption"/>
+        <w:rPr>
+          <w:lang w:val="id-ID"/>
+        </w:rPr>
+      </w:pPr>
+      <w:bookmarkStart w:id="37" w:name="_Toc406669192"/>
+      <w:r>
+        <w:t xml:space="preserve">Tabel </w:t>
+      </w:r>
+      <w:r>
+        <w:fldChar w:fldCharType="begin"/>
+      </w:r>
+      <w:r>
+        <w:instrText xml:space="preserve"> SEQ Tabel \* ARABIC </w:instrText>
+      </w:r>
+      <w:r>
+        <w:fldChar w:fldCharType="separate"/>
+      </w:r>
+      <w:r>
+        <w:rPr>
+          <w:noProof/>
+        </w:rPr>
+        <w:t>1</w:t>
+      </w:r>
+      <w:r>
+        <w:fldChar w:fldCharType="end"/>
+      </w:r>
+      <w:r>
+        <w:rPr>
+          <w:lang w:val="id-ID"/>
+        </w:rPr>
+        <w:t>. Tabel Field of View Playstation Eye</w:t>
+      </w:r>
+      <w:bookmarkEnd w:id="37"/>
+    </w:p>
+    <w:p>
+      <w:pPr>
+        <w:pStyle w:val="Heading1"/>
+        <w:rPr>
+          <w:rFonts w:eastAsiaTheme="minorEastAsia" w:cstheme="minorBidi"/>
+          <w:noProof w:val="0"/>
+          <w:sz w:val="20"/>
+          <w:szCs w:val="18"/>
+          <w:lang w:eastAsia="ko-KR"/>
+        </w:rPr>
       </w:pPr>
       <w:r>
         <w:lastRenderedPageBreak/>
+        <w:t>BAB 3</w:t>
+      </w:r>
+      <w:r>
+        <w:br/>
+        <w:t>METODE PENELITIAN</w:t>
+      </w:r>
+      <w:r>
         <w:br w:type="page"/>
       </w:r>
     </w:p>
@@ -8153,12 +8709,12 @@
       <w:pPr>
         <w:pStyle w:val="Heading1"/>
       </w:pPr>
-      <w:bookmarkStart w:id="30" w:name="_Toc406640927"/>
+      <w:bookmarkStart w:id="38" w:name="_Toc406669843"/>
       <w:r>
         <w:lastRenderedPageBreak/>
         <w:t>DAFTAR PUSTAKA</w:t>
       </w:r>
-      <w:bookmarkEnd w:id="30"/>
+      <w:bookmarkEnd w:id="38"/>
     </w:p>
     <w:sdt>
       <w:sdtPr>
@@ -8213,7 +8769,7 @@
               </w:tblGrid>
               <w:tr>
                 <w:trPr>
-                  <w:divId w:val="1526601594"/>
+                  <w:divId w:val="491022308"/>
                   <w:tblCellSpacing w:w="15" w:type="dxa"/>
                 </w:trPr>
                 <w:tc>
@@ -8260,7 +8816,7 @@
               </w:tr>
               <w:tr>
                 <w:trPr>
-                  <w:divId w:val="1526601594"/>
+                  <w:divId w:val="491022308"/>
                   <w:tblCellSpacing w:w="15" w:type="dxa"/>
                 </w:trPr>
                 <w:tc>
@@ -8320,7 +8876,7 @@
               </w:tr>
               <w:tr>
                 <w:trPr>
-                  <w:divId w:val="1526601594"/>
+                  <w:divId w:val="491022308"/>
                   <w:tblCellSpacing w:w="15" w:type="dxa"/>
                 </w:trPr>
                 <w:tc>
@@ -8366,7 +8922,7 @@
               </w:tr>
               <w:tr>
                 <w:trPr>
-                  <w:divId w:val="1526601594"/>
+                  <w:divId w:val="491022308"/>
                   <w:tblCellSpacing w:w="15" w:type="dxa"/>
                 </w:trPr>
                 <w:tc>
@@ -8426,7 +8982,7 @@
               </w:tr>
               <w:tr>
                 <w:trPr>
-                  <w:divId w:val="1526601594"/>
+                  <w:divId w:val="491022308"/>
                   <w:tblCellSpacing w:w="15" w:type="dxa"/>
                 </w:trPr>
                 <w:tc>
@@ -8472,7 +9028,7 @@
               </w:tr>
               <w:tr>
                 <w:trPr>
-                  <w:divId w:val="1526601594"/>
+                  <w:divId w:val="491022308"/>
                   <w:tblCellSpacing w:w="15" w:type="dxa"/>
                 </w:trPr>
                 <w:tc>
@@ -8530,10 +9086,109 @@
                   </w:p>
                 </w:tc>
               </w:tr>
+              <w:tr>
+                <w:trPr>
+                  <w:divId w:val="491022308"/>
+                  <w:tblCellSpacing w:w="15" w:type="dxa"/>
+                </w:trPr>
+                <w:tc>
+                  <w:tcPr>
+                    <w:tcW w:w="265" w:type="pct"/>
+                    <w:hideMark/>
+                  </w:tcPr>
+                  <w:p>
+                    <w:pPr>
+                      <w:pStyle w:val="Bibliography"/>
+                      <w:rPr>
+                        <w:noProof/>
+                      </w:rPr>
+                    </w:pPr>
+                    <w:r>
+                      <w:rPr>
+                        <w:noProof/>
+                      </w:rPr>
+                      <w:t xml:space="preserve">[7] </w:t>
+                    </w:r>
+                  </w:p>
+                </w:tc>
+                <w:tc>
+                  <w:tcPr>
+                    <w:tcW w:w="4679" w:type="pct"/>
+                    <w:hideMark/>
+                  </w:tcPr>
+                  <w:p>
+                    <w:pPr>
+                      <w:pStyle w:val="Bibliography"/>
+                      <w:rPr>
+                        <w:noProof/>
+                      </w:rPr>
+                    </w:pPr>
+                    <w:r>
+                      <w:rPr>
+                        <w:noProof/>
+                      </w:rPr>
+                      <w:t>“OpenCV 3.0.0-dev documentation,” [Online]. Available: http://docs.opencv.org/trunk/doc/py_tutorials/py_video/py_lucas_kanade/py_lucas_kanade.html. [Diakses 18 Desember 2014].</w:t>
+                    </w:r>
+                  </w:p>
+                </w:tc>
+              </w:tr>
+              <w:tr>
+                <w:trPr>
+                  <w:divId w:val="491022308"/>
+                  <w:tblCellSpacing w:w="15" w:type="dxa"/>
+                </w:trPr>
+                <w:tc>
+                  <w:tcPr>
+                    <w:tcW w:w="265" w:type="pct"/>
+                    <w:hideMark/>
+                  </w:tcPr>
+                  <w:p>
+                    <w:pPr>
+                      <w:pStyle w:val="Bibliography"/>
+                      <w:rPr>
+                        <w:noProof/>
+                      </w:rPr>
+                    </w:pPr>
+                    <w:r>
+                      <w:rPr>
+                        <w:noProof/>
+                      </w:rPr>
+                      <w:t xml:space="preserve">[8] </w:t>
+                    </w:r>
+                  </w:p>
+                </w:tc>
+                <w:tc>
+                  <w:tcPr>
+                    <w:tcW w:w="4679" w:type="pct"/>
+                    <w:hideMark/>
+                  </w:tcPr>
+                  <w:p>
+                    <w:pPr>
+                      <w:pStyle w:val="Bibliography"/>
+                      <w:rPr>
+                        <w:noProof/>
+                      </w:rPr>
+                    </w:pPr>
+                    <w:r>
+                      <w:rPr>
+                        <w:noProof/>
+                      </w:rPr>
+                      <w:t xml:space="preserve">“ PLAYSTATIONEye Brings Next-Generation Communication to PLAYSTATION3,” Sony Computer Entertainment, 26 April 2007. [Online]. </w:t>
+                    </w:r>
+                    <w:r>
+                      <w:rPr>
+                        <w:noProof/>
+                      </w:rPr>
+                      <w:lastRenderedPageBreak/>
+                      <w:t>Available: http://www.us.playstation.com/News/PressReleases/396. [Diakses 18 Desember 2014].</w:t>
+                    </w:r>
+                  </w:p>
+                </w:tc>
+              </w:tr>
             </w:tbl>
             <w:p>
               <w:pPr>
-                <w:divId w:val="1526601594"/>
+                <w:divId w:val="491022308"/>
                 <w:rPr>
                   <w:rFonts w:eastAsia="Times New Roman"/>
                   <w:noProof/>
@@ -8640,7 +9295,7 @@
           <w:rPr>
             <w:noProof/>
           </w:rPr>
-          <w:t>17</w:t>
+          <w:t>13</w:t>
         </w:r>
         <w:r>
           <w:rPr>
@@ -11685,7 +12340,7 @@
   <w:abstractNum w:abstractNumId="29">
     <w:nsid w:val="73A600B8"/>
     <w:multiLevelType w:val="multilevel"/>
-    <w:tmpl w:val="C668284E"/>
+    <w:tmpl w:val="922E9A6A"/>
     <w:lvl w:ilvl="0">
       <w:start w:val="1"/>
       <w:numFmt w:val="upperRoman"/>
@@ -11764,7 +12419,6 @@
     <w:lvl w:ilvl="2">
       <w:start w:val="1"/>
       <w:numFmt w:val="decimal"/>
-      <w:pStyle w:val="Heading3"/>
       <w:isLgl/>
       <w:suff w:val="space"/>
       <w:lvlText w:val="%1.%2.%3"/>
@@ -11976,6 +12630,96 @@
     </w:lvl>
   </w:abstractNum>
   <w:abstractNum w:abstractNumId="31">
+    <w:nsid w:val="78A52CC4"/>
+    <w:multiLevelType w:val="hybridMultilevel"/>
+    <w:tmpl w:val="26F61422"/>
+    <w:lvl w:ilvl="0" w:tplc="CF3E203A">
+      <w:start w:val="1"/>
+      <w:numFmt w:val="decimal"/>
+      <w:pStyle w:val="Heading3"/>
+      <w:lvlText w:val="2.4.%1"/>
+      <w:lvlJc w:val="left"/>
+      <w:pPr>
+        <w:ind w:left="720" w:hanging="360"/>
+      </w:pPr>
+      <w:rPr>
+        <w:rFonts w:hint="default"/>
+      </w:rPr>
+    </w:lvl>
+    <w:lvl w:ilvl="1" w:tplc="04210019" w:tentative="1">
+      <w:start w:val="1"/>
+      <w:numFmt w:val="lowerLetter"/>
+      <w:lvlText w:val="%2."/>
+      <w:lvlJc w:val="left"/>
+      <w:pPr>
+        <w:ind w:left="1440" w:hanging="360"/>
+      </w:pPr>
+    </w:lvl>
+    <w:lvl w:ilvl="2" w:tplc="0421001B" w:tentative="1">
+      <w:start w:val="1"/>
+      <w:numFmt w:val="lowerRoman"/>
+      <w:lvlText w:val="%3."/>
+      <w:lvlJc w:val="right"/>
+      <w:pPr>
+        <w:ind w:left="2160" w:hanging="180"/>
+      </w:pPr>
+    </w:lvl>
+    <w:lvl w:ilvl="3" w:tplc="0421000F" w:tentative="1">
+      <w:start w:val="1"/>
+      <w:numFmt w:val="decimal"/>
+      <w:lvlText w:val="%4."/>
+      <w:lvlJc w:val="left"/>
+      <w:pPr>
+        <w:ind w:left="2880" w:hanging="360"/>
+      </w:pPr>
+    </w:lvl>
+    <w:lvl w:ilvl="4" w:tplc="04210019" w:tentative="1">
+      <w:start w:val="1"/>
+      <w:numFmt w:val="lowerLetter"/>
+      <w:lvlText w:val="%5."/>
+      <w:lvlJc w:val="left"/>
+      <w:pPr>
+        <w:ind w:left="3600" w:hanging="360"/>
+      </w:pPr>
+    </w:lvl>
+    <w:lvl w:ilvl="5" w:tplc="0421001B" w:tentative="1">
+      <w:start w:val="1"/>
+      <w:numFmt w:val="lowerRoman"/>
+      <w:lvlText w:val="%6."/>
+      <w:lvlJc w:val="right"/>
+      <w:pPr>
+        <w:ind w:left="4320" w:hanging="180"/>
+      </w:pPr>
+    </w:lvl>
+    <w:lvl w:ilvl="6" w:tplc="0421000F" w:tentative="1">
+      <w:start w:val="1"/>
+      <w:numFmt w:val="decimal"/>
+      <w:lvlText w:val="%7."/>
+      <w:lvlJc w:val="left"/>
+      <w:pPr>
+        <w:ind w:left="5040" w:hanging="360"/>
+      </w:pPr>
+    </w:lvl>
+    <w:lvl w:ilvl="7" w:tplc="04210019" w:tentative="1">
+      <w:start w:val="1"/>
+      <w:numFmt w:val="lowerLetter"/>
+      <w:lvlText w:val="%8."/>
+      <w:lvlJc w:val="left"/>
+      <w:pPr>
+        <w:ind w:left="5760" w:hanging="360"/>
+      </w:pPr>
+    </w:lvl>
+    <w:lvl w:ilvl="8" w:tplc="0421001B" w:tentative="1">
+      <w:start w:val="1"/>
+      <w:numFmt w:val="lowerRoman"/>
+      <w:lvlText w:val="%9."/>
+      <w:lvlJc w:val="right"/>
+      <w:pPr>
+        <w:ind w:left="6480" w:hanging="180"/>
+      </w:pPr>
+    </w:lvl>
+  </w:abstractNum>
+  <w:abstractNum w:abstractNumId="32">
     <w:nsid w:val="79F502FA"/>
     <w:multiLevelType w:val="hybridMultilevel"/>
     <w:tmpl w:val="DAF80202"/>
@@ -12195,7 +12939,7 @@
     <w:abstractNumId w:val="19"/>
   </w:num>
   <w:num w:numId="26">
-    <w:abstractNumId w:val="31"/>
+    <w:abstractNumId w:val="32"/>
   </w:num>
   <w:num w:numId="27">
     <w:abstractNumId w:val="18"/>
@@ -12214,6 +12958,9 @@
   </w:num>
   <w:num w:numId="32">
     <w:abstractNumId w:val="12"/>
+  </w:num>
+  <w:num w:numId="33">
+    <w:abstractNumId w:val="31"/>
   </w:num>
   <w:numIdMacAtCleanup w:val="13"/>
 </w:numbering>
@@ -12681,12 +13428,12 @@
     <w:uiPriority w:val="9"/>
     <w:unhideWhenUsed/>
     <w:qFormat/>
-    <w:rsid w:val="00EF5272"/>
+    <w:rsid w:val="00720D72"/>
     <w:pPr>
       <w:numPr>
-        <w:ilvl w:val="2"/>
-        <w:numId w:val="1"/>
+        <w:numId w:val="33"/>
       </w:numPr>
+      <w:ind w:left="357" w:hanging="357"/>
       <w:outlineLvl w:val="2"/>
     </w:pPr>
     <w:rPr>
@@ -12931,8 +13678,9 @@
     <w:basedOn w:val="Normal"/>
     <w:autoRedefine/>
     <w:qFormat/>
-    <w:rsid w:val="00A03018"/>
+    <w:rsid w:val="002F51D6"/>
     <w:pPr>
+      <w:spacing w:before="240"/>
       <w:ind w:firstLine="567"/>
     </w:pPr>
     <w:rPr>
@@ -13166,7 +13914,7 @@
     <w:basedOn w:val="DefaultParagraphFont"/>
     <w:link w:val="Heading3"/>
     <w:uiPriority w:val="9"/>
-    <w:rsid w:val="00EF5272"/>
+    <w:rsid w:val="00720D72"/>
     <w:rPr>
       <w:rFonts w:ascii="Times New Roman" w:eastAsiaTheme="majorEastAsia" w:hAnsi="Times New Roman" w:cstheme="majorBidi"/>
       <w:bCs/>
@@ -14413,27 +15161,27 @@
   </dgm:ptLst>
   <dgm:cxnLst>
     <dgm:cxn modelId="{EECBA78A-DF88-42CC-B9C2-AA2156F13729}" srcId="{65253B37-FEEB-4E95-BB91-E52AD0271F4F}" destId="{A21B555D-9D58-4A76-BDDC-2D7B1992BA61}" srcOrd="0" destOrd="0" parTransId="{A1977CBC-5234-4E19-9F70-370D0EF35132}" sibTransId="{D3C5A698-F58B-48CF-81FE-398E3EFCDC7F}"/>
-    <dgm:cxn modelId="{38303F81-CDFA-417E-9CC9-746E4CD2C7D1}" type="presOf" srcId="{38DA043F-9580-46FA-8689-8C471BB89263}" destId="{32FD0A88-0E2A-490E-8C61-BC5204CCDE79}" srcOrd="0" destOrd="0" presId="urn:microsoft.com/office/officeart/2005/8/layout/hProcess9"/>
+    <dgm:cxn modelId="{766C9680-56B5-4E21-8FA6-4B41CC45B515}" type="presOf" srcId="{2F0840D4-E03A-4A41-9CE3-EFCA3AD76C4E}" destId="{D7D6BA0D-98B4-4FA7-AF21-1A5E916A404B}" srcOrd="0" destOrd="0" presId="urn:microsoft.com/office/officeart/2005/8/layout/hProcess9"/>
     <dgm:cxn modelId="{6759649D-502A-49C0-A1D6-21FA740BA71A}" srcId="{65253B37-FEEB-4E95-BB91-E52AD0271F4F}" destId="{27D233D2-ED64-4AAA-A1A3-184CF727FCE0}" srcOrd="3" destOrd="0" parTransId="{7A31C2D2-53D6-4996-B10D-213B83663742}" sibTransId="{E170CF94-0F29-4AE0-A878-1A53D6C08AEA}"/>
-    <dgm:cxn modelId="{3B57A41F-45BD-424F-AF60-3CBDFA88A431}" type="presOf" srcId="{2F0840D4-E03A-4A41-9CE3-EFCA3AD76C4E}" destId="{D7D6BA0D-98B4-4FA7-AF21-1A5E916A404B}" srcOrd="0" destOrd="0" presId="urn:microsoft.com/office/officeart/2005/8/layout/hProcess9"/>
     <dgm:cxn modelId="{1F6ECBE8-F69F-4638-85EB-7519FAA023EF}" srcId="{65253B37-FEEB-4E95-BB91-E52AD0271F4F}" destId="{0E3D7E9B-DD66-4E3D-A11C-D3C4B8974C75}" srcOrd="4" destOrd="0" parTransId="{5DFF53D1-5D4B-4D1C-B9A6-5E26D11C85A6}" sibTransId="{4DDD4638-AD67-449D-A43F-13519082E84A}"/>
-    <dgm:cxn modelId="{B71D0D93-2F09-4CA1-88D1-C792E8806E20}" type="presOf" srcId="{27D233D2-ED64-4AAA-A1A3-184CF727FCE0}" destId="{A0192B97-C475-4C89-B5E4-DE26328DB010}" srcOrd="0" destOrd="0" presId="urn:microsoft.com/office/officeart/2005/8/layout/hProcess9"/>
+    <dgm:cxn modelId="{E70F0F20-791D-422F-8018-8E48442D313D}" type="presOf" srcId="{38DA043F-9580-46FA-8689-8C471BB89263}" destId="{32FD0A88-0E2A-490E-8C61-BC5204CCDE79}" srcOrd="0" destOrd="0" presId="urn:microsoft.com/office/officeart/2005/8/layout/hProcess9"/>
     <dgm:cxn modelId="{9E1F035D-68CC-4F22-BE8D-6215F66847B4}" srcId="{65253B37-FEEB-4E95-BB91-E52AD0271F4F}" destId="{2F0840D4-E03A-4A41-9CE3-EFCA3AD76C4E}" srcOrd="1" destOrd="0" parTransId="{6D46897B-537E-4317-A054-30AFEC07DAC7}" sibTransId="{CDD9CD9B-743E-442E-8D0B-EA8AE3A84968}"/>
+    <dgm:cxn modelId="{199386CB-17B1-4520-BB5A-5BC65FFF7CC6}" type="presOf" srcId="{65253B37-FEEB-4E95-BB91-E52AD0271F4F}" destId="{362DACE8-127C-45E9-96B1-B908DFB633A7}" srcOrd="0" destOrd="0" presId="urn:microsoft.com/office/officeart/2005/8/layout/hProcess9"/>
     <dgm:cxn modelId="{17FA1CA6-FF0D-4A55-8420-81FBF3A129FF}" srcId="{65253B37-FEEB-4E95-BB91-E52AD0271F4F}" destId="{38DA043F-9580-46FA-8689-8C471BB89263}" srcOrd="2" destOrd="0" parTransId="{07891CD4-D9D9-4BFD-A1CB-DA913F297EE9}" sibTransId="{877EC2E3-81A5-4349-AC1E-D9696E6083DB}"/>
-    <dgm:cxn modelId="{1CE1109D-E90E-442B-891B-72F5394892E7}" type="presOf" srcId="{65253B37-FEEB-4E95-BB91-E52AD0271F4F}" destId="{362DACE8-127C-45E9-96B1-B908DFB633A7}" srcOrd="0" destOrd="0" presId="urn:microsoft.com/office/officeart/2005/8/layout/hProcess9"/>
-    <dgm:cxn modelId="{0469628F-595C-4B88-9774-91F6AA0E4D15}" type="presOf" srcId="{A21B555D-9D58-4A76-BDDC-2D7B1992BA61}" destId="{BE74F7FF-1CF1-4526-916F-DC7E70A27C57}" srcOrd="0" destOrd="0" presId="urn:microsoft.com/office/officeart/2005/8/layout/hProcess9"/>
-    <dgm:cxn modelId="{05ADCC5F-A10C-48C6-A5BE-F72D94107A68}" type="presOf" srcId="{0E3D7E9B-DD66-4E3D-A11C-D3C4B8974C75}" destId="{268BC920-BF59-455F-8B7A-3E9A3CDC2823}" srcOrd="0" destOrd="0" presId="urn:microsoft.com/office/officeart/2005/8/layout/hProcess9"/>
-    <dgm:cxn modelId="{9688F3D0-0E6A-40AA-8931-87B8CEEE304E}" type="presParOf" srcId="{362DACE8-127C-45E9-96B1-B908DFB633A7}" destId="{5367BEB7-C8D2-487B-9C5F-C72E001930B9}" srcOrd="0" destOrd="0" presId="urn:microsoft.com/office/officeart/2005/8/layout/hProcess9"/>
-    <dgm:cxn modelId="{C5265AA2-5CB6-4AFC-928F-E5F56CA0317A}" type="presParOf" srcId="{362DACE8-127C-45E9-96B1-B908DFB633A7}" destId="{39AB5257-94C3-4522-A850-55EDCC5B34D3}" srcOrd="1" destOrd="0" presId="urn:microsoft.com/office/officeart/2005/8/layout/hProcess9"/>
-    <dgm:cxn modelId="{1AFDB67F-CD81-458C-B5F2-A457796F6F59}" type="presParOf" srcId="{39AB5257-94C3-4522-A850-55EDCC5B34D3}" destId="{BE74F7FF-1CF1-4526-916F-DC7E70A27C57}" srcOrd="0" destOrd="0" presId="urn:microsoft.com/office/officeart/2005/8/layout/hProcess9"/>
-    <dgm:cxn modelId="{A36DA370-6F7D-4868-8D27-302B22050CD2}" type="presParOf" srcId="{39AB5257-94C3-4522-A850-55EDCC5B34D3}" destId="{B6B9DEE8-13B2-44C4-8318-5BDDD134BB53}" srcOrd="1" destOrd="0" presId="urn:microsoft.com/office/officeart/2005/8/layout/hProcess9"/>
-    <dgm:cxn modelId="{547A79E1-646E-4A90-8459-924E20944DC2}" type="presParOf" srcId="{39AB5257-94C3-4522-A850-55EDCC5B34D3}" destId="{D7D6BA0D-98B4-4FA7-AF21-1A5E916A404B}" srcOrd="2" destOrd="0" presId="urn:microsoft.com/office/officeart/2005/8/layout/hProcess9"/>
-    <dgm:cxn modelId="{91D2B40B-FB9F-4380-AE54-477A97FBEFFB}" type="presParOf" srcId="{39AB5257-94C3-4522-A850-55EDCC5B34D3}" destId="{DF5DAA57-A53E-4025-9659-EB32FA62A339}" srcOrd="3" destOrd="0" presId="urn:microsoft.com/office/officeart/2005/8/layout/hProcess9"/>
-    <dgm:cxn modelId="{8EC38EAF-CD4C-4283-8F78-5EB429EB97FC}" type="presParOf" srcId="{39AB5257-94C3-4522-A850-55EDCC5B34D3}" destId="{32FD0A88-0E2A-490E-8C61-BC5204CCDE79}" srcOrd="4" destOrd="0" presId="urn:microsoft.com/office/officeart/2005/8/layout/hProcess9"/>
-    <dgm:cxn modelId="{1C504518-6BA3-4E58-83F4-B623EC0090BE}" type="presParOf" srcId="{39AB5257-94C3-4522-A850-55EDCC5B34D3}" destId="{B1E135EC-D601-4ADB-838A-E3B33E73F4F5}" srcOrd="5" destOrd="0" presId="urn:microsoft.com/office/officeart/2005/8/layout/hProcess9"/>
-    <dgm:cxn modelId="{16613B6D-7C76-4D5E-8D9E-2B1DDBBCB6D4}" type="presParOf" srcId="{39AB5257-94C3-4522-A850-55EDCC5B34D3}" destId="{A0192B97-C475-4C89-B5E4-DE26328DB010}" srcOrd="6" destOrd="0" presId="urn:microsoft.com/office/officeart/2005/8/layout/hProcess9"/>
-    <dgm:cxn modelId="{4C8F492F-CFC0-432C-B596-E102B621A63C}" type="presParOf" srcId="{39AB5257-94C3-4522-A850-55EDCC5B34D3}" destId="{8441E863-739F-4A85-9FE7-53CD2542C314}" srcOrd="7" destOrd="0" presId="urn:microsoft.com/office/officeart/2005/8/layout/hProcess9"/>
-    <dgm:cxn modelId="{4574FC5D-E356-482E-9C04-2C195E7360F6}" type="presParOf" srcId="{39AB5257-94C3-4522-A850-55EDCC5B34D3}" destId="{268BC920-BF59-455F-8B7A-3E9A3CDC2823}" srcOrd="8" destOrd="0" presId="urn:microsoft.com/office/officeart/2005/8/layout/hProcess9"/>
+    <dgm:cxn modelId="{CC4C6994-4276-4044-B585-8DE8E38DF8D2}" type="presOf" srcId="{A21B555D-9D58-4A76-BDDC-2D7B1992BA61}" destId="{BE74F7FF-1CF1-4526-916F-DC7E70A27C57}" srcOrd="0" destOrd="0" presId="urn:microsoft.com/office/officeart/2005/8/layout/hProcess9"/>
+    <dgm:cxn modelId="{B85DEEC1-66C6-42C7-8C0D-C440D53A49D5}" type="presOf" srcId="{0E3D7E9B-DD66-4E3D-A11C-D3C4B8974C75}" destId="{268BC920-BF59-455F-8B7A-3E9A3CDC2823}" srcOrd="0" destOrd="0" presId="urn:microsoft.com/office/officeart/2005/8/layout/hProcess9"/>
+    <dgm:cxn modelId="{ED506968-F68C-435A-8175-3F4D541803CE}" type="presOf" srcId="{27D233D2-ED64-4AAA-A1A3-184CF727FCE0}" destId="{A0192B97-C475-4C89-B5E4-DE26328DB010}" srcOrd="0" destOrd="0" presId="urn:microsoft.com/office/officeart/2005/8/layout/hProcess9"/>
+    <dgm:cxn modelId="{5BC1FB95-BB6E-4780-91EB-C08C2EE41413}" type="presParOf" srcId="{362DACE8-127C-45E9-96B1-B908DFB633A7}" destId="{5367BEB7-C8D2-487B-9C5F-C72E001930B9}" srcOrd="0" destOrd="0" presId="urn:microsoft.com/office/officeart/2005/8/layout/hProcess9"/>
+    <dgm:cxn modelId="{0F097A98-B1C1-489D-A017-7ABA6FF00EC1}" type="presParOf" srcId="{362DACE8-127C-45E9-96B1-B908DFB633A7}" destId="{39AB5257-94C3-4522-A850-55EDCC5B34D3}" srcOrd="1" destOrd="0" presId="urn:microsoft.com/office/officeart/2005/8/layout/hProcess9"/>
+    <dgm:cxn modelId="{82328338-581D-40BE-ABE5-814EB8087506}" type="presParOf" srcId="{39AB5257-94C3-4522-A850-55EDCC5B34D3}" destId="{BE74F7FF-1CF1-4526-916F-DC7E70A27C57}" srcOrd="0" destOrd="0" presId="urn:microsoft.com/office/officeart/2005/8/layout/hProcess9"/>
+    <dgm:cxn modelId="{D9EA3F09-086C-4BFC-967C-C4668583FEF5}" type="presParOf" srcId="{39AB5257-94C3-4522-A850-55EDCC5B34D3}" destId="{B6B9DEE8-13B2-44C4-8318-5BDDD134BB53}" srcOrd="1" destOrd="0" presId="urn:microsoft.com/office/officeart/2005/8/layout/hProcess9"/>
+    <dgm:cxn modelId="{AD2DF54A-7879-4CB1-B019-BA4FCAAFAD82}" type="presParOf" srcId="{39AB5257-94C3-4522-A850-55EDCC5B34D3}" destId="{D7D6BA0D-98B4-4FA7-AF21-1A5E916A404B}" srcOrd="2" destOrd="0" presId="urn:microsoft.com/office/officeart/2005/8/layout/hProcess9"/>
+    <dgm:cxn modelId="{5F6DE76F-5E37-4EEF-9D5D-13B7C2BC4326}" type="presParOf" srcId="{39AB5257-94C3-4522-A850-55EDCC5B34D3}" destId="{DF5DAA57-A53E-4025-9659-EB32FA62A339}" srcOrd="3" destOrd="0" presId="urn:microsoft.com/office/officeart/2005/8/layout/hProcess9"/>
+    <dgm:cxn modelId="{70A3361F-170C-4F3B-8843-4F2092F6EBBA}" type="presParOf" srcId="{39AB5257-94C3-4522-A850-55EDCC5B34D3}" destId="{32FD0A88-0E2A-490E-8C61-BC5204CCDE79}" srcOrd="4" destOrd="0" presId="urn:microsoft.com/office/officeart/2005/8/layout/hProcess9"/>
+    <dgm:cxn modelId="{50F3A073-C1C4-477C-A4C2-321B6EA2A1BB}" type="presParOf" srcId="{39AB5257-94C3-4522-A850-55EDCC5B34D3}" destId="{B1E135EC-D601-4ADB-838A-E3B33E73F4F5}" srcOrd="5" destOrd="0" presId="urn:microsoft.com/office/officeart/2005/8/layout/hProcess9"/>
+    <dgm:cxn modelId="{3FB940B9-C66A-473C-B6AE-105CDB2C859C}" type="presParOf" srcId="{39AB5257-94C3-4522-A850-55EDCC5B34D3}" destId="{A0192B97-C475-4C89-B5E4-DE26328DB010}" srcOrd="6" destOrd="0" presId="urn:microsoft.com/office/officeart/2005/8/layout/hProcess9"/>
+    <dgm:cxn modelId="{4F5C6BC2-A675-43B1-8D7E-F1E086FCE7B9}" type="presParOf" srcId="{39AB5257-94C3-4522-A850-55EDCC5B34D3}" destId="{8441E863-739F-4A85-9FE7-53CD2542C314}" srcOrd="7" destOrd="0" presId="urn:microsoft.com/office/officeart/2005/8/layout/hProcess9"/>
+    <dgm:cxn modelId="{40A79267-53C6-44FD-B223-1684F2BD98A4}" type="presParOf" srcId="{39AB5257-94C3-4522-A850-55EDCC5B34D3}" destId="{268BC920-BF59-455F-8B7A-3E9A3CDC2823}" srcOrd="8" destOrd="0" presId="urn:microsoft.com/office/officeart/2005/8/layout/hProcess9"/>
   </dgm:cxnLst>
   <dgm:bg/>
   <dgm:whole/>
@@ -16065,557 +16813,6 @@
 </dgm:styleDef>
 </file>
 
-<file path=word/glossary/document.xml><?xml version="1.0" encoding="utf-8"?>
-<w:glossaryDocument xmlns:wpc="http://schemas.microsoft.com/office/word/2010/wordprocessingCanvas" xmlns:mc="http://schemas.openxmlformats.org/markup-compatibility/2006" xmlns:o="urn:schemas-microsoft-com:office:office" xmlns:r="http://schemas.openxmlformats.org/officeDocument/2006/relationships" xmlns:m="http://schemas.openxmlformats.org/officeDocument/2006/math" xmlns:v="urn:schemas-microsoft-com:vml" xmlns:wp14="http://schemas.microsoft.com/office/word/2010/wordprocessingDrawing" xmlns:wp="http://schemas.openxmlformats.org/drawingml/2006/wordprocessingDrawing" xmlns:w10="urn:schemas-microsoft-com:office:word" xmlns:w="http://schemas.openxmlformats.org/wordprocessingml/2006/main" xmlns:w14="http://schemas.microsoft.com/office/word/2010/wordml" xmlns:w15="http://schemas.microsoft.com/office/word/2012/wordml" xmlns:wpg="http://schemas.microsoft.com/office/word/2010/wordprocessingGroup" xmlns:wpi="http://schemas.microsoft.com/office/word/2010/wordprocessingInk" xmlns:wne="http://schemas.microsoft.com/office/word/2006/wordml" xmlns:wps="http://schemas.microsoft.com/office/word/2010/wordprocessingShape" mc:Ignorable="w14 w15 wp14"/>
-</file>
-
-<file path=word/glossary/fontTable.xml><?xml version="1.0" encoding="utf-8"?>
-<w:fonts xmlns:mc="http://schemas.openxmlformats.org/markup-compatibility/2006" xmlns:r="http://schemas.openxmlformats.org/officeDocument/2006/relationships" xmlns:w="http://schemas.openxmlformats.org/wordprocessingml/2006/main" xmlns:w14="http://schemas.microsoft.com/office/word/2010/wordml" xmlns:w15="http://schemas.microsoft.com/office/word/2012/wordml" mc:Ignorable="w14 w15">
-  <w:font w:name="Times New Roman">
-    <w:panose1 w:val="02020603050405020304"/>
-    <w:charset w:val="00"/>
-    <w:family w:val="roman"/>
-    <w:pitch w:val="variable"/>
-    <w:sig w:usb0="E0002AFF" w:usb1="C0007841" w:usb2="00000009" w:usb3="00000000" w:csb0="000001FF" w:csb1="00000000"/>
-  </w:font>
-  <w:font w:name="Wingdings">
-    <w:panose1 w:val="05000000000000000000"/>
-    <w:charset w:val="02"/>
-    <w:family w:val="auto"/>
-    <w:pitch w:val="variable"/>
-    <w:sig w:usb0="00000000" w:usb1="10000000" w:usb2="00000000" w:usb3="00000000" w:csb0="80000000" w:csb1="00000000"/>
-  </w:font>
-  <w:font w:name="Courier New">
-    <w:panose1 w:val="02070309020205020404"/>
-    <w:charset w:val="00"/>
-    <w:family w:val="modern"/>
-    <w:pitch w:val="fixed"/>
-    <w:sig w:usb0="E0002AFF" w:usb1="C0007843" w:usb2="00000009" w:usb3="00000000" w:csb0="000001FF" w:csb1="00000000"/>
-  </w:font>
-  <w:font w:name="Symbol">
-    <w:panose1 w:val="05050102010706020507"/>
-    <w:charset w:val="02"/>
-    <w:family w:val="roman"/>
-    <w:pitch w:val="variable"/>
-    <w:sig w:usb0="00000000" w:usb1="10000000" w:usb2="00000000" w:usb3="00000000" w:csb0="80000000" w:csb1="00000000"/>
-  </w:font>
-  <w:font w:name="Calibri">
-    <w:panose1 w:val="020F0502020204030204"/>
-    <w:charset w:val="00"/>
-    <w:family w:val="swiss"/>
-    <w:pitch w:val="variable"/>
-    <w:sig w:usb0="E00002FF" w:usb1="4000ACFF" w:usb2="00000001" w:usb3="00000000" w:csb0="0000019F" w:csb1="00000000"/>
-  </w:font>
-  <w:font w:name="Cambria">
-    <w:panose1 w:val="02040503050406030204"/>
-    <w:charset w:val="00"/>
-    <w:family w:val="roman"/>
-    <w:pitch w:val="variable"/>
-    <w:sig w:usb0="E00002FF" w:usb1="400004FF" w:usb2="00000000" w:usb3="00000000" w:csb0="0000019F" w:csb1="00000000"/>
-  </w:font>
-  <w:font w:name="Tahoma">
-    <w:panose1 w:val="020B0604030504040204"/>
-    <w:charset w:val="00"/>
-    <w:family w:val="swiss"/>
-    <w:pitch w:val="variable"/>
-    <w:sig w:usb0="E1002EFF" w:usb1="C000605B" w:usb2="00000029" w:usb3="00000000" w:csb0="000101FF" w:csb1="00000000"/>
-  </w:font>
-  <w:font w:name="Cambria Math">
-    <w:panose1 w:val="02040503050406030204"/>
-    <w:charset w:val="00"/>
-    <w:family w:val="roman"/>
-    <w:pitch w:val="variable"/>
-    <w:sig w:usb0="E00002FF" w:usb1="420024FF" w:usb2="00000000" w:usb3="00000000" w:csb0="0000019F" w:csb1="00000000"/>
-  </w:font>
-  <w:font w:name="Calibri Light">
-    <w:panose1 w:val="020F0302020204030204"/>
-    <w:charset w:val="00"/>
-    <w:family w:val="swiss"/>
-    <w:pitch w:val="variable"/>
-    <w:sig w:usb0="A00002EF" w:usb1="4000207B" w:usb2="00000000" w:usb3="00000000" w:csb0="0000019F" w:csb1="00000000"/>
-  </w:font>
-</w:fonts>
-</file>
-
-<file path=word/glossary/settings.xml><?xml version="1.0" encoding="utf-8"?>
-<w:settings xmlns:mc="http://schemas.openxmlformats.org/markup-compatibility/2006" xmlns:o="urn:schemas-microsoft-com:office:office" xmlns:r="http://schemas.openxmlformats.org/officeDocument/2006/relationships" xmlns:m="http://schemas.openxmlformats.org/officeDocument/2006/math" xmlns:v="urn:schemas-microsoft-com:vml" xmlns:w10="urn:schemas-microsoft-com:office:word" xmlns:w="http://schemas.openxmlformats.org/wordprocessingml/2006/main" xmlns:w14="http://schemas.microsoft.com/office/word/2010/wordml" xmlns:w15="http://schemas.microsoft.com/office/word/2012/wordml" xmlns:sl="http://schemas.openxmlformats.org/schemaLibrary/2006/main" mc:Ignorable="w14 w15">
-  <w:view w:val="normal"/>
-  <w:defaultTabStop w:val="720"/>
-  <w:characterSpacingControl w:val="doNotCompress"/>
-  <w:compat>
-    <w:useFELayout/>
-    <w:compatSetting w:name="compatibilityMode" w:uri="http://schemas.microsoft.com/office/word" w:val="15"/>
-    <w:compatSetting w:name="overrideTableStyleFontSizeAndJustification" w:uri="http://schemas.microsoft.com/office/word" w:val="1"/>
-    <w:compatSetting w:name="enableOpenTypeFeatures" w:uri="http://schemas.microsoft.com/office/word" w:val="1"/>
-    <w:compatSetting w:name="doNotFlipMirrorIndents" w:uri="http://schemas.microsoft.com/office/word" w:val="1"/>
-    <w:compatSetting w:name="differentiateMultirowTableHeaders" w:uri="http://schemas.microsoft.com/office/word" w:val="1"/>
-  </w:compat>
-  <w:rsids>
-    <w:rsidRoot w:val="00E5107C"/>
-    <w:rsid w:val="00E5107C"/>
-  </w:rsids>
-  <m:mathPr>
-    <m:mathFont m:val="Cambria Math"/>
-    <m:brkBin m:val="before"/>
-    <m:brkBinSub m:val="--"/>
-    <m:smallFrac m:val="0"/>
-    <m:dispDef/>
-    <m:lMargin m:val="0"/>
-    <m:rMargin m:val="0"/>
-    <m:defJc m:val="centerGroup"/>
-    <m:wrapIndent m:val="1440"/>
-    <m:intLim m:val="subSup"/>
-    <m:naryLim m:val="undOvr"/>
-  </m:mathPr>
-  <w:themeFontLang w:val="id-ID"/>
-  <w:clrSchemeMapping w:bg1="light1" w:t1="dark1" w:bg2="light2" w:t2="dark2" w:accent1="accent1" w:accent2="accent2" w:accent3="accent3" w:accent4="accent4" w:accent5="accent5" w:accent6="accent6" w:hyperlink="hyperlink" w:followedHyperlink="followedHyperlink"/>
-  <w:decimalSymbol w:val=","/>
-  <w:listSeparator w:val=";"/>
-  <w15:chartTrackingRefBased/>
-</w:settings>
-</file>
-
-<file path=word/glossary/styles.xml><?xml version="1.0" encoding="utf-8"?>
-<w:styles xmlns:mc="http://schemas.openxmlformats.org/markup-compatibility/2006" xmlns:r="http://schemas.openxmlformats.org/officeDocument/2006/relationships" xmlns:w="http://schemas.openxmlformats.org/wordprocessingml/2006/main" xmlns:w14="http://schemas.microsoft.com/office/word/2010/wordml" xmlns:w15="http://schemas.microsoft.com/office/word/2012/wordml" mc:Ignorable="w14 w15">
-  <w:docDefaults>
-    <w:rPrDefault>
-      <w:rPr>
-        <w:rFonts w:asciiTheme="minorHAnsi" w:eastAsiaTheme="minorEastAsia" w:hAnsiTheme="minorHAnsi" w:cstheme="minorBidi"/>
-        <w:sz w:val="22"/>
-        <w:szCs w:val="22"/>
-        <w:lang w:val="id-ID" w:eastAsia="id-ID" w:bidi="ar-SA"/>
-      </w:rPr>
-    </w:rPrDefault>
-    <w:pPrDefault>
-      <w:pPr>
-        <w:spacing w:after="160" w:line="259" w:lineRule="auto"/>
-      </w:pPr>
-    </w:pPrDefault>
-  </w:docDefaults>
-  <w:latentStyles w:defLockedState="0" w:defUIPriority="99" w:defSemiHidden="0" w:defUnhideWhenUsed="0" w:defQFormat="0" w:count="371">
-    <w:lsdException w:name="Normal" w:uiPriority="0" w:qFormat="1"/>
-    <w:lsdException w:name="heading 1" w:uiPriority="9" w:qFormat="1"/>
-    <w:lsdException w:name="heading 2" w:semiHidden="1" w:uiPriority="9" w:unhideWhenUsed="1" w:qFormat="1"/>
-    <w:lsdException w:name="heading 3" w:semiHidden="1" w:uiPriority="9" w:unhideWhenUsed="1" w:qFormat="1"/>
-    <w:lsdException w:name="heading 4" w:semiHidden="1" w:uiPriority="9" w:unhideWhenUsed="1" w:qFormat="1"/>
-    <w:lsdException w:name="heading 5" w:semiHidden="1" w:uiPriority="9" w:unhideWhenUsed="1" w:qFormat="1"/>
-    <w:lsdException w:name="heading 6" w:semiHidden="1" w:uiPriority="9" w:unhideWhenUsed="1" w:qFormat="1"/>
-    <w:lsdException w:name="heading 7" w:semiHidden="1" w:uiPriority="9" w:unhideWhenUsed="1" w:qFormat="1"/>
-    <w:lsdException w:name="heading 8" w:semiHidden="1" w:uiPriority="9" w:unhideWhenUsed="1" w:qFormat="1"/>
-    <w:lsdException w:name="heading 9" w:semiHidden="1" w:uiPriority="9" w:unhideWhenUsed="1" w:qFormat="1"/>
-    <w:lsdException w:name="index 1" w:semiHidden="1" w:unhideWhenUsed="1"/>
-    <w:lsdException w:name="index 2" w:semiHidden="1" w:unhideWhenUsed="1"/>
-    <w:lsdException w:name="index 3" w:semiHidden="1" w:unhideWhenUsed="1"/>
-    <w:lsdException w:name="index 4" w:semiHidden="1" w:unhideWhenUsed="1"/>
-    <w:lsdException w:name="index 5" w:semiHidden="1" w:unhideWhenUsed="1"/>
-    <w:lsdException w:name="index 6" w:semiHidden="1" w:unhideWhenUsed="1"/>
-    <w:lsdException w:name="index 7" w:semiHidden="1" w:unhideWhenUsed="1"/>
-    <w:lsdException w:name="index 8" w:semiHidden="1" w:unhideWhenUsed="1"/>
-    <w:lsdException w:name="index 9" w:semiHidden="1" w:unhideWhenUsed="1"/>
-    <w:lsdException w:name="toc 1" w:semiHidden="1" w:uiPriority="39" w:unhideWhenUsed="1"/>
-    <w:lsdException w:name="toc 2" w:semiHidden="1" w:uiPriority="39" w:unhideWhenUsed="1"/>
-    <w:lsdException w:name="toc 3" w:semiHidden="1" w:uiPriority="39" w:unhideWhenUsed="1"/>
-    <w:lsdException w:name="toc 4" w:semiHidden="1" w:uiPriority="39" w:unhideWhenUsed="1"/>
-    <w:lsdException w:name="toc 5" w:semiHidden="1" w:uiPriority="39" w:unhideWhenUsed="1"/>
-    <w:lsdException w:name="toc 6" w:semiHidden="1" w:uiPriority="39" w:unhideWhenUsed="1"/>
-    <w:lsdException w:name="toc 7" w:semiHidden="1" w:uiPriority="39" w:unhideWhenUsed="1"/>
-    <w:lsdException w:name="toc 8" w:semiHidden="1" w:uiPriority="39" w:unhideWhenUsed="1"/>
-    <w:lsdException w:name="toc 9" w:semiHidden="1" w:uiPriority="39" w:unhideWhenUsed="1"/>
-    <w:lsdException w:name="Normal Indent" w:semiHidden="1" w:unhideWhenUsed="1"/>
-    <w:lsdException w:name="footnote text" w:semiHidden="1" w:unhideWhenUsed="1"/>
-    <w:lsdException w:name="annotation text" w:semiHidden="1" w:unhideWhenUsed="1"/>
-    <w:lsdException w:name="header" w:semiHidden="1" w:unhideWhenUsed="1"/>
-    <w:lsdException w:name="footer" w:semiHidden="1" w:unhideWhenUsed="1"/>
-    <w:lsdException w:name="index heading" w:semiHidden="1" w:unhideWhenUsed="1"/>
-    <w:lsdException w:name="caption" w:semiHidden="1" w:uiPriority="35" w:unhideWhenUsed="1" w:qFormat="1"/>
-    <w:lsdException w:name="table of figures" w:semiHidden="1" w:unhideWhenUsed="1"/>
-    <w:lsdException w:name="envelope address" w:semiHidden="1" w:unhideWhenUsed="1"/>
-    <w:lsdException w:name="envelope return" w:semiHidden="1" w:unhideWhenUsed="1"/>
-    <w:lsdException w:name="footnote reference" w:semiHidden="1" w:unhideWhenUsed="1"/>
-    <w:lsdException w:name="annotation reference" w:semiHidden="1" w:unhideWhenUsed="1"/>
-    <w:lsdException w:name="line number" w:semiHidden="1" w:unhideWhenUsed="1"/>
-    <w:lsdException w:name="page number" w:semiHidden="1" w:unhideWhenUsed="1"/>
-    <w:lsdException w:name="endnote reference" w:semiHidden="1" w:unhideWhenUsed="1"/>
-    <w:lsdException w:name="endnote text" w:semiHidden="1" w:unhideWhenUsed="1"/>
-    <w:lsdException w:name="table of authorities" w:semiHidden="1" w:unhideWhenUsed="1"/>
-    <w:lsdException w:name="macro" w:semiHidden="1" w:unhideWhenUsed="1"/>
-    <w:lsdException w:name="toa heading" w:semiHidden="1" w:unhideWhenUsed="1"/>
-    <w:lsdException w:name="List" w:semiHidden="1" w:unhideWhenUsed="1"/>
-    <w:lsdException w:name="List Bullet" w:semiHidden="1" w:unhideWhenUsed="1"/>
-    <w:lsdException w:name="List Number" w:semiHidden="1" w:unhideWhenUsed="1"/>
-    <w:lsdException w:name="List 2" w:semiHidden="1" w:unhideWhenUsed="1"/>
-    <w:lsdException w:name="List 3" w:semiHidden="1" w:unhideWhenUsed="1"/>
-    <w:lsdException w:name="List 4" w:semiHidden="1" w:unhideWhenUsed="1"/>
-    <w:lsdException w:name="List 5" w:semiHidden="1" w:unhideWhenUsed="1"/>
-    <w:lsdException w:name="List Bullet 2" w:semiHidden="1" w:unhideWhenUsed="1"/>
-    <w:lsdException w:name="List Bullet 3" w:semiHidden="1" w:unhideWhenUsed="1"/>
-    <w:lsdException w:name="List Bullet 4" w:semiHidden="1" w:unhideWhenUsed="1"/>
-    <w:lsdException w:name="List Bullet 5" w:semiHidden="1" w:unhideWhenUsed="1"/>
-    <w:lsdException w:name="List Number 2" w:semiHidden="1" w:unhideWhenUsed="1"/>
-    <w:lsdException w:name="List Number 3" w:semiHidden="1" w:unhideWhenUsed="1"/>
-    <w:lsdException w:name="List Number 4" w:semiHidden="1" w:unhideWhenUsed="1"/>
-    <w:lsdException w:name="List Number 5" w:semiHidden="1" w:unhideWhenUsed="1"/>
-    <w:lsdException w:name="Title" w:uiPriority="10" w:qFormat="1"/>
-    <w:lsdException w:name="Closing" w:semiHidden="1" w:unhideWhenUsed="1"/>
-    <w:lsdException w:name="Signature" w:semiHidden="1" w:unhideWhenUsed="1"/>
-    <w:lsdException w:name="Default Paragraph Font" w:semiHidden="1" w:uiPriority="1" w:unhideWhenUsed="1"/>
-    <w:lsdException w:name="Body Text" w:semiHidden="1" w:unhideWhenUsed="1"/>
-    <w:lsdException w:name="Body Text Indent" w:semiHidden="1" w:unhideWhenUsed="1"/>
-    <w:lsdException w:name="List Continue" w:semiHidden="1" w:unhideWhenUsed="1"/>
-    <w:lsdException w:name="List Continue 2" w:semiHidden="1" w:unhideWhenUsed="1"/>
-    <w:lsdException w:name="List Continue 3" w:semiHidden="1" w:unhideWhenUsed="1"/>
-    <w:lsdException w:name="List Continue 4" w:semiHidden="1" w:unhideWhenUsed="1"/>
-    <w:lsdException w:name="List Continue 5" w:semiHidden="1" w:unhideWhenUsed="1"/>
-    <w:lsdException w:name="Message Header" w:semiHidden="1" w:unhideWhenUsed="1"/>
-    <w:lsdException w:name="Subtitle" w:uiPriority="11" w:qFormat="1"/>
-    <w:lsdException w:name="Salutation" w:semiHidden="1" w:unhideWhenUsed="1"/>
-    <w:lsdException w:name="Date" w:semiHidden="1" w:unhideWhenUsed="1"/>
-    <w:lsdException w:name="Body Text First Indent" w:semiHidden="1" w:unhideWhenUsed="1"/>
-    <w:lsdException w:name="Body Text First Indent 2" w:semiHidden="1" w:unhideWhenUsed="1"/>
-    <w:lsdException w:name="Note Heading" w:semiHidden="1" w:unhideWhenUsed="1"/>
-    <w:lsdException w:name="Body Text 2" w:semiHidden="1" w:unhideWhenUsed="1"/>
-    <w:lsdException w:name="Body Text 3" w:semiHidden="1" w:unhideWhenUsed="1"/>
-    <w:lsdException w:name="Body Text Indent 2" w:semiHidden="1" w:unhideWhenUsed="1"/>
-    <w:lsdException w:name="Body Text Indent 3" w:semiHidden="1" w:unhideWhenUsed="1"/>
-    <w:lsdException w:name="Block Text" w:semiHidden="1" w:unhideWhenUsed="1"/>
-    <w:lsdException w:name="Hyperlink" w:semiHidden="1" w:unhideWhenUsed="1"/>
-    <w:lsdException w:name="FollowedHyperlink" w:semiHidden="1" w:unhideWhenUsed="1"/>
-    <w:lsdException w:name="Strong" w:uiPriority="22" w:qFormat="1"/>
-    <w:lsdException w:name="Emphasis" w:uiPriority="20" w:qFormat="1"/>
-    <w:lsdException w:name="Document Map" w:semiHidden="1" w:unhideWhenUsed="1"/>
-    <w:lsdException w:name="Plain Text" w:semiHidden="1" w:unhideWhenUsed="1"/>
-    <w:lsdException w:name="E-mail Signature" w:semiHidden="1" w:unhideWhenUsed="1"/>
-    <w:lsdException w:name="HTML Top of Form" w:semiHidden="1" w:unhideWhenUsed="1"/>
-    <w:lsdException w:name="HTML Bottom of Form" w:semiHidden="1" w:unhideWhenUsed="1"/>
-    <w:lsdException w:name="Normal (Web)" w:semiHidden="1" w:unhideWhenUsed="1"/>
-    <w:lsdException w:name="HTML Acronym" w:semiHidden="1" w:unhideWhenUsed="1"/>
-    <w:lsdException w:name="HTML Address" w:semiHidden="1" w:unhideWhenUsed="1"/>
-    <w:lsdException w:name="HTML Cite" w:semiHidden="1" w:unhideWhenUsed="1"/>
-    <w:lsdException w:name="HTML Code" w:semiHidden="1" w:unhideWhenUsed="1"/>
-    <w:lsdException w:name="HTML Definition" w:semiHidden="1" w:unhideWhenUsed="1"/>
-    <w:lsdException w:name="HTML Keyboard" w:semiHidden="1" w:unhideWhenUsed="1"/>
-    <w:lsdException w:name="HTML Preformatted" w:semiHidden="1" w:unhideWhenUsed="1"/>
-    <w:lsdException w:name="HTML Sample" w:semiHidden="1" w:unhideWhenUsed="1"/>
-    <w:lsdException w:name="HTML Typewriter" w:semiHidden="1" w:unhideWhenUsed="1"/>
-    <w:lsdException w:name="HTML Variable" w:semiHidden="1" w:unhideWhenUsed="1"/>
-    <w:lsdException w:name="Normal Table" w:semiHidden="1" w:unhideWhenUsed="1"/>
-    <w:lsdException w:name="annotation subject" w:semiHidden="1" w:unhideWhenUsed="1"/>
-    <w:lsdException w:name="No List" w:semiHidden="1" w:unhideWhenUsed="1"/>
-    <w:lsdException w:name="Outline List 1" w:semiHidden="1" w:unhideWhenUsed="1"/>
-    <w:lsdException w:name="Outline List 2" w:semiHidden="1" w:unhideWhenUsed="1"/>
-    <w:lsdException w:name="Outline List 3" w:semiHidden="1" w:unhideWhenUsed="1"/>
-    <w:lsdException w:name="Table Simple 1" w:semiHidden="1" w:unhideWhenUsed="1"/>
-    <w:lsdException w:name="Table Simple 2" w:semiHidden="1" w:unhideWhenUsed="1"/>
-    <w:lsdException w:name="Table Simple 3" w:semiHidden="1" w:unhideWhenUsed="1"/>
-    <w:lsdException w:name="Table Classic 1" w:semiHidden="1" w:unhideWhenUsed="1"/>
-    <w:lsdException w:name="Table Classic 2" w:semiHidden="1" w:unhideWhenUsed="1"/>
-    <w:lsdException w:name="Table Classic 3" w:semiHidden="1" w:unhideWhenUsed="1"/>
-    <w:lsdException w:name="Table Classic 4" w:semiHidden="1" w:unhideWhenUsed="1"/>
-    <w:lsdException w:name="Table Colorful 1" w:semiHidden="1" w:unhideWhenUsed="1"/>
-    <w:lsdException w:name="Table Colorful 2" w:semiHidden="1" w:unhideWhenUsed="1"/>
-    <w:lsdException w:name="Table Colorful 3" w:semiHidden="1" w:unhideWhenUsed="1"/>
-    <w:lsdException w:name="Table Columns 1" w:semiHidden="1" w:unhideWhenUsed="1"/>
-    <w:lsdException w:name="Table Columns 2" w:semiHidden="1" w:unhideWhenUsed="1"/>
-    <w:lsdException w:name="Table Columns 3" w:semiHidden="1" w:unhideWhenUsed="1"/>
-    <w:lsdException w:name="Table Columns 4" w:semiHidden="1" w:unhideWhenUsed="1"/>
-    <w:lsdException w:name="Table Columns 5" w:semiHidden="1" w:unhideWhenUsed="1"/>
-    <w:lsdException w:name="Table Grid 1" w:semiHidden="1" w:unhideWhenUsed="1"/>
-    <w:lsdException w:name="Table Grid 2" w:semiHidden="1" w:unhideWhenUsed="1"/>
-    <w:lsdException w:name="Table Grid 3" w:semiHidden="1" w:unhideWhenUsed="1"/>
-    <w:lsdException w:name="Table Grid 4" w:semiHidden="1" w:unhideWhenUsed="1"/>
-    <w:lsdException w:name="Table Grid 5" w:semiHidden="1" w:unhideWhenUsed="1"/>
-    <w:lsdException w:name="Table Grid 6" w:semiHidden="1" w:unhideWhenUsed="1"/>
-    <w:lsdException w:name="Table Grid 7" w:semiHidden="1" w:unhideWhenUsed="1"/>
-    <w:lsdException w:name="Table Grid 8" w:semiHidden="1" w:unhideWhenUsed="1"/>
-    <w:lsdException w:name="Table List 1" w:semiHidden="1" w:unhideWhenUsed="1"/>
-    <w:lsdException w:name="Table List 2" w:semiHidden="1" w:unhideWhenUsed="1"/>
-    <w:lsdException w:name="Table List 3" w:semiHidden="1" w:unhideWhenUsed="1"/>
-    <w:lsdException w:name="Table List 4" w:semiHidden="1" w:unhideWhenUsed="1"/>
-    <w:lsdException w:name="Table List 5" w:semiHidden="1" w:unhideWhenUsed="1"/>
-    <w:lsdException w:name="Table List 6" w:semiHidden="1" w:unhideWhenUsed="1"/>
-    <w:lsdException w:name="Table List 7" w:semiHidden="1" w:unhideWhenUsed="1"/>
-    <w:lsdException w:name="Table List 8" w:semiHidden="1" w:unhideWhenUsed="1"/>
-    <w:lsdException w:name="Table 3D effects 1" w:semiHidden="1" w:unhideWhenUsed="1"/>
-    <w:lsdException w:name="Table 3D effects 2" w:semiHidden="1" w:unhideWhenUsed="1"/>
-    <w:lsdException w:name="Table 3D effects 3" w:semiHidden="1" w:unhideWhenUsed="1"/>
-    <w:lsdException w:name="Table Contemporary" w:semiHidden="1" w:unhideWhenUsed="1"/>
-    <w:lsdException w:name="Table Elegant" w:semiHidden="1" w:unhideWhenUsed="1"/>
-    <w:lsdException w:name="Table Professional" w:semiHidden="1" w:unhideWhenUsed="1"/>
-    <w:lsdException w:name="Table Subtle 1" w:semiHidden="1" w:unhideWhenUsed="1"/>
-    <w:lsdException w:name="Table Subtle 2" w:semiHidden="1" w:unhideWhenUsed="1"/>
-    <w:lsdException w:name="Table Web 1" w:semiHidden="1" w:unhideWhenUsed="1"/>
-    <w:lsdException w:name="Table Web 2" w:semiHidden="1" w:unhideWhenUsed="1"/>
-    <w:lsdException w:name="Table Web 3" w:semiHidden="1" w:unhideWhenUsed="1"/>
-    <w:lsdException w:name="Balloon Text" w:semiHidden="1" w:unhideWhenUsed="1"/>
-    <w:lsdException w:name="Table Grid" w:uiPriority="39"/>
-    <w:lsdException w:name="Table Theme" w:semiHidden="1" w:unhideWhenUsed="1"/>
-    <w:lsdException w:name="Placeholder Text" w:semiHidden="1"/>
-    <w:lsdException w:name="No Spacing" w:uiPriority="1" w:qFormat="1"/>
-    <w:lsdException w:name="Light Shading" w:uiPriority="60"/>
-    <w:lsdException w:name="Light List" w:uiPriority="61"/>
-    <w:lsdException w:name="Light Grid" w:uiPriority="62"/>
-    <w:lsdException w:name="Medium Shading 1" w:uiPriority="63"/>
-    <w:lsdException w:name="Medium Shading 2" w:uiPriority="64"/>
-    <w:lsdException w:name="Medium List 1" w:uiPriority="65"/>
-    <w:lsdException w:name="Medium List 2" w:uiPriority="66"/>
-    <w:lsdException w:name="Medium Grid 1" w:uiPriority="67"/>
-    <w:lsdException w:name="Medium Grid 2" w:uiPriority="68"/>
-    <w:lsdException w:name="Medium Grid 3" w:uiPriority="69"/>
-    <w:lsdException w:name="Dark List" w:uiPriority="70"/>
-    <w:lsdException w:name="Colorful Shading" w:uiPriority="71"/>
-    <w:lsdException w:name="Colorful List" w:uiPriority="72"/>
-    <w:lsdException w:name="Colorful Grid" w:uiPriority="73"/>
-    <w:lsdException w:name="Light Shading Accent 1" w:uiPriority="60"/>
-    <w:lsdException w:name="Light List Accent 1" w:uiPriority="61"/>
-    <w:lsdException w:name="Light Grid Accent 1" w:uiPriority="62"/>
-    <w:lsdException w:name="Medium Shading 1 Accent 1" w:uiPriority="63"/>
-    <w:lsdException w:name="Medium Shading 2 Accent 1" w:uiPriority="64"/>
-    <w:lsdException w:name="Medium List 1 Accent 1" w:uiPriority="65"/>
-    <w:lsdException w:name="Revision" w:semiHidden="1"/>
-    <w:lsdException w:name="List Paragraph" w:uiPriority="34" w:qFormat="1"/>
-    <w:lsdException w:name="Quote" w:uiPriority="29" w:qFormat="1"/>
-    <w:lsdException w:name="Intense Quote" w:uiPriority="30" w:qFormat="1"/>
-    <w:lsdException w:name="Medium List 2 Accent 1" w:uiPriority="66"/>
-    <w:lsdException w:name="Medium Grid 1 Accent 1" w:uiPriority="67"/>
-    <w:lsdException w:name="Medium Grid 2 Accent 1" w:uiPriority="68"/>
-    <w:lsdException w:name="Medium Grid 3 Accent 1" w:uiPriority="69"/>
-    <w:lsdException w:name="Dark List Accent 1" w:uiPriority="70"/>
-    <w:lsdException w:name="Colorful Shading Accent 1" w:uiPriority="71"/>
-    <w:lsdException w:name="Colorful List Accent 1" w:uiPriority="72"/>
-    <w:lsdException w:name="Colorful Grid Accent 1" w:uiPriority="73"/>
-    <w:lsdException w:name="Light Shading Accent 2" w:uiPriority="60"/>
-    <w:lsdException w:name="Light List Accent 2" w:uiPriority="61"/>
-    <w:lsdException w:name="Light Grid Accent 2" w:uiPriority="62"/>
-    <w:lsdException w:name="Medium Shading 1 Accent 2" w:uiPriority="63"/>
-    <w:lsdException w:name="Medium Shading 2 Accent 2" w:uiPriority="64"/>
-    <w:lsdException w:name="Medium List 1 Accent 2" w:uiPriority="65"/>
-    <w:lsdException w:name="Medium List 2 Accent 2" w:uiPriority="66"/>
-    <w:lsdException w:name="Medium Grid 1 Accent 2" w:uiPriority="67"/>
-    <w:lsdException w:name="Medium Grid 2 Accent 2" w:uiPriority="68"/>
-    <w:lsdException w:name="Medium Grid 3 Accent 2" w:uiPriority="69"/>
-    <w:lsdException w:name="Dark List Accent 2" w:uiPriority="70"/>
-    <w:lsdException w:name="Colorful Shading Accent 2" w:uiPriority="71"/>
-    <w:lsdException w:name="Colorful List Accent 2" w:uiPriority="72"/>
-    <w:lsdException w:name="Colorful Grid Accent 2" w:uiPriority="73"/>
-    <w:lsdException w:name="Light Shading Accent 3" w:uiPriority="60"/>
-    <w:lsdException w:name="Light List Accent 3" w:uiPriority="61"/>
-    <w:lsdException w:name="Light Grid Accent 3" w:uiPriority="62"/>
-    <w:lsdException w:name="Medium Shading 1 Accent 3" w:uiPriority="63"/>
-    <w:lsdException w:name="Medium Shading 2 Accent 3" w:uiPriority="64"/>
-    <w:lsdException w:name="Medium List 1 Accent 3" w:uiPriority="65"/>
-    <w:lsdException w:name="Medium List 2 Accent 3" w:uiPriority="66"/>
-    <w:lsdException w:name="Medium Grid 1 Accent 3" w:uiPriority="67"/>
-    <w:lsdException w:name="Medium Grid 2 Accent 3" w:uiPriority="68"/>
-    <w:lsdException w:name="Medium Grid 3 Accent 3" w:uiPriority="69"/>
-    <w:lsdException w:name="Dark List Accent 3" w:uiPriority="70"/>
-    <w:lsdException w:name="Colorful Shading Accent 3" w:uiPriority="71"/>
-    <w:lsdException w:name="Colorful List Accent 3" w:uiPriority="72"/>
-    <w:lsdException w:name="Colorful Grid Accent 3" w:uiPriority="73"/>
-    <w:lsdException w:name="Light Shading Accent 4" w:uiPriority="60"/>
-    <w:lsdException w:name="Light List Accent 4" w:uiPriority="61"/>
-    <w:lsdException w:name="Light Grid Accent 4" w:uiPriority="62"/>
-    <w:lsdException w:name="Medium Shading 1 Accent 4" w:uiPriority="63"/>
-    <w:lsdException w:name="Medium Shading 2 Accent 4" w:uiPriority="64"/>
-    <w:lsdException w:name="Medium List 1 Accent 4" w:uiPriority="65"/>
-    <w:lsdException w:name="Medium List 2 Accent 4" w:uiPriority="66"/>
-    <w:lsdException w:name="Medium Grid 1 Accent 4" w:uiPriority="67"/>
-    <w:lsdException w:name="Medium Grid 2 Accent 4" w:uiPriority="68"/>
-    <w:lsdException w:name="Medium Grid 3 Accent 4" w:uiPriority="69"/>
-    <w:lsdException w:name="Dark List Accent 4" w:uiPriority="70"/>
-    <w:lsdException w:name="Colorful Shading Accent 4" w:uiPriority="71"/>
-    <w:lsdException w:name="Colorful List Accent 4" w:uiPriority="72"/>
-    <w:lsdException w:name="Colorful Grid Accent 4" w:uiPriority="73"/>
-    <w:lsdException w:name="Light Shading Accent 5" w:uiPriority="60"/>
-    <w:lsdException w:name="Light List Accent 5" w:uiPriority="61"/>
-    <w:lsdException w:name="Light Grid Accent 5" w:uiPriority="62"/>
-    <w:lsdException w:name="Medium Shading 1 Accent 5" w:uiPriority="63"/>
-    <w:lsdException w:name="Medium Shading 2 Accent 5" w:uiPriority="64"/>
-    <w:lsdException w:name="Medium List 1 Accent 5" w:uiPriority="65"/>
-    <w:lsdException w:name="Medium List 2 Accent 5" w:uiPriority="66"/>
-    <w:lsdException w:name="Medium Grid 1 Accent 5" w:uiPriority="67"/>
-    <w:lsdException w:name="Medium Grid 2 Accent 5" w:uiPriority="68"/>
-    <w:lsdException w:name="Medium Grid 3 Accent 5" w:uiPriority="69"/>
-    <w:lsdException w:name="Dark List Accent 5" w:uiPriority="70"/>
-    <w:lsdException w:name="Colorful Shading Accent 5" w:uiPriority="71"/>
-    <w:lsdException w:name="Colorful List Accent 5" w:uiPriority="72"/>
-    <w:lsdException w:name="Colorful Grid Accent 5" w:uiPriority="73"/>
-    <w:lsdException w:name="Light Shading Accent 6" w:uiPriority="60"/>
-    <w:lsdException w:name="Light List Accent 6" w:uiPriority="61"/>
-    <w:lsdException w:name="Light Grid Accent 6" w:uiPriority="62"/>
-    <w:lsdException w:name="Medium Shading 1 Accent 6" w:uiPriority="63"/>
-    <w:lsdException w:name="Medium Shading 2 Accent 6" w:uiPriority="64"/>
-    <w:lsdException w:name="Medium List 1 Accent 6" w:uiPriority="65"/>
-    <w:lsdException w:name="Medium List 2 Accent 6" w:uiPriority="66"/>
-    <w:lsdException w:name="Medium Grid 1 Accent 6" w:uiPriority="67"/>
-    <w:lsdException w:name="Medium Grid 2 Accent 6" w:uiPriority="68"/>
-    <w:lsdException w:name="Medium Grid 3 Accent 6" w:uiPriority="69"/>
-    <w:lsdException w:name="Dark List Accent 6" w:uiPriority="70"/>
-    <w:lsdException w:name="Colorful Shading Accent 6" w:uiPriority="71"/>
-    <w:lsdException w:name="Colorful List Accent 6" w:uiPriority="72"/>
-    <w:lsdException w:name="Colorful Grid Accent 6" w:uiPriority="73"/>
-    <w:lsdException w:name="Subtle Emphasis" w:uiPriority="19" w:qFormat="1"/>
-    <w:lsdException w:name="Intense Emphasis" w:uiPriority="21" w:qFormat="1"/>
-    <w:lsdException w:name="Subtle Reference" w:uiPriority="31" w:qFormat="1"/>
-    <w:lsdException w:name="Intense Reference" w:uiPriority="32" w:qFormat="1"/>
-    <w:lsdException w:name="Book Title" w:uiPriority="33" w:qFormat="1"/>
-    <w:lsdException w:name="Bibliography" w:semiHidden="1" w:uiPriority="37" w:unhideWhenUsed="1"/>
-    <w:lsdException w:name="TOC Heading" w:semiHidden="1" w:uiPriority="39" w:unhideWhenUsed="1" w:qFormat="1"/>
-    <w:lsdException w:name="Plain Table 1" w:uiPriority="41"/>
-    <w:lsdException w:name="Plain Table 2" w:uiPriority="42"/>
-    <w:lsdException w:name="Plain Table 3" w:uiPriority="43"/>
-    <w:lsdException w:name="Plain Table 4" w:uiPriority="44"/>
-    <w:lsdException w:name="Plain Table 5" w:uiPriority="45"/>
-    <w:lsdException w:name="Grid Table Light" w:uiPriority="40"/>
-    <w:lsdException w:name="Grid Table 1 Light" w:uiPriority="46"/>
-    <w:lsdException w:name="Grid Table 2" w:uiPriority="47"/>
-    <w:lsdException w:name="Grid Table 3" w:uiPriority="48"/>
-    <w:lsdException w:name="Grid Table 4" w:uiPriority="49"/>
-    <w:lsdException w:name="Grid Table 5 Dark" w:uiPriority="50"/>
-    <w:lsdException w:name="Grid Table 6 Colorful" w:uiPriority="51"/>
-    <w:lsdException w:name="Grid Table 7 Colorful" w:uiPriority="52"/>
-    <w:lsdException w:name="Grid Table 1 Light Accent 1" w:uiPriority="46"/>
-    <w:lsdException w:name="Grid Table 2 Accent 1" w:uiPriority="47"/>
-    <w:lsdException w:name="Grid Table 3 Accent 1" w:uiPriority="48"/>
-    <w:lsdException w:name="Grid Table 4 Accent 1" w:uiPriority="49"/>
-    <w:lsdException w:name="Grid Table 5 Dark Accent 1" w:uiPriority="50"/>
-    <w:lsdException w:name="Grid Table 6 Colorful Accent 1" w:uiPriority="51"/>
-    <w:lsdException w:name="Grid Table 7 Colorful Accent 1" w:uiPriority="52"/>
-    <w:lsdException w:name="Grid Table 1 Light Accent 2" w:uiPriority="46"/>
-    <w:lsdException w:name="Grid Table 2 Accent 2" w:uiPriority="47"/>
-    <w:lsdException w:name="Grid Table 3 Accent 2" w:uiPriority="48"/>
-    <w:lsdException w:name="Grid Table 4 Accent 2" w:uiPriority="49"/>
-    <w:lsdException w:name="Grid Table 5 Dark Accent 2" w:uiPriority="50"/>
-    <w:lsdException w:name="Grid Table 6 Colorful Accent 2" w:uiPriority="51"/>
-    <w:lsdException w:name="Grid Table 7 Colorful Accent 2" w:uiPriority="52"/>
-    <w:lsdException w:name="Grid Table 1 Light Accent 3" w:uiPriority="46"/>
-    <w:lsdException w:name="Grid Table 2 Accent 3" w:uiPriority="47"/>
-    <w:lsdException w:name="Grid Table 3 Accent 3" w:uiPriority="48"/>
-    <w:lsdException w:name="Grid Table 4 Accent 3" w:uiPriority="49"/>
-    <w:lsdException w:name="Grid Table 5 Dark Accent 3" w:uiPriority="50"/>
-    <w:lsdException w:name="Grid Table 6 Colorful Accent 3" w:uiPriority="51"/>
-    <w:lsdException w:name="Grid Table 7 Colorful Accent 3" w:uiPriority="52"/>
-    <w:lsdException w:name="Grid Table 1 Light Accent 4" w:uiPriority="46"/>
-    <w:lsdException w:name="Grid Table 2 Accent 4" w:uiPriority="47"/>
-    <w:lsdException w:name="Grid Table 3 Accent 4" w:uiPriority="48"/>
-    <w:lsdException w:name="Grid Table 4 Accent 4" w:uiPriority="49"/>
-    <w:lsdException w:name="Grid Table 5 Dark Accent 4" w:uiPriority="50"/>
-    <w:lsdException w:name="Grid Table 6 Colorful Accent 4" w:uiPriority="51"/>
-    <w:lsdException w:name="Grid Table 7 Colorful Accent 4" w:uiPriority="52"/>
-    <w:lsdException w:name="Grid Table 1 Light Accent 5" w:uiPriority="46"/>
-    <w:lsdException w:name="Grid Table 2 Accent 5" w:uiPriority="47"/>
-    <w:lsdException w:name="Grid Table 3 Accent 5" w:uiPriority="48"/>
-    <w:lsdException w:name="Grid Table 4 Accent 5" w:uiPriority="49"/>
-    <w:lsdException w:name="Grid Table 5 Dark Accent 5" w:uiPriority="50"/>
-    <w:lsdException w:name="Grid Table 6 Colorful Accent 5" w:uiPriority="51"/>
-    <w:lsdException w:name="Grid Table 7 Colorful Accent 5" w:uiPriority="52"/>
-    <w:lsdException w:name="Grid Table 1 Light Accent 6" w:uiPriority="46"/>
-    <w:lsdException w:name="Grid Table 2 Accent 6" w:uiPriority="47"/>
-    <w:lsdException w:name="Grid Table 3 Accent 6" w:uiPriority="48"/>
-    <w:lsdException w:name="Grid Table 4 Accent 6" w:uiPriority="49"/>
-    <w:lsdException w:name="Grid Table 5 Dark Accent 6" w:uiPriority="50"/>
-    <w:lsdException w:name="Grid Table 6 Colorful Accent 6" w:uiPriority="51"/>
-    <w:lsdException w:name="Grid Table 7 Colorful Accent 6" w:uiPriority="52"/>
-    <w:lsdException w:name="List Table 1 Light" w:uiPriority="46"/>
-    <w:lsdException w:name="List Table 2" w:uiPriority="47"/>
-    <w:lsdException w:name="List Table 3" w:uiPriority="48"/>
-    <w:lsdException w:name="List Table 4" w:uiPriority="49"/>
-    <w:lsdException w:name="List Table 5 Dark" w:uiPriority="50"/>
-    <w:lsdException w:name="List Table 6 Colorful" w:uiPriority="51"/>
-    <w:lsdException w:name="List Table 7 Colorful" w:uiPriority="52"/>
-    <w:lsdException w:name="List Table 1 Light Accent 1" w:uiPriority="46"/>
-    <w:lsdException w:name="List Table 2 Accent 1" w:uiPriority="47"/>
-    <w:lsdException w:name="List Table 3 Accent 1" w:uiPriority="48"/>
-    <w:lsdException w:name="List Table 4 Accent 1" w:uiPriority="49"/>
-    <w:lsdException w:name="List Table 5 Dark Accent 1" w:uiPriority="50"/>
-    <w:lsdException w:name="List Table 6 Colorful Accent 1" w:uiPriority="51"/>
-    <w:lsdException w:name="List Table 7 Colorful Accent 1" w:uiPriority="52"/>
-    <w:lsdException w:name="List Table 1 Light Accent 2" w:uiPriority="46"/>
-    <w:lsdException w:name="List Table 2 Accent 2" w:uiPriority="47"/>
-    <w:lsdException w:name="List Table 3 Accent 2" w:uiPriority="48"/>
-    <w:lsdException w:name="List Table 4 Accent 2" w:uiPriority="49"/>
-    <w:lsdException w:name="List Table 5 Dark Accent 2" w:uiPriority="50"/>
-    <w:lsdException w:name="List Table 6 Colorful Accent 2" w:uiPriority="51"/>
-    <w:lsdException w:name="List Table 7 Colorful Accent 2" w:uiPriority="52"/>
-    <w:lsdException w:name="List Table 1 Light Accent 3" w:uiPriority="46"/>
-    <w:lsdException w:name="List Table 2 Accent 3" w:uiPriority="47"/>
-    <w:lsdException w:name="List Table 3 Accent 3" w:uiPriority="48"/>
-    <w:lsdException w:name="List Table 4 Accent 3" w:uiPriority="49"/>
-    <w:lsdException w:name="List Table 5 Dark Accent 3" w:uiPriority="50"/>
-    <w:lsdException w:name="List Table 6 Colorful Accent 3" w:uiPriority="51"/>
-    <w:lsdException w:name="List Table 7 Colorful Accent 3" w:uiPriority="52"/>
-    <w:lsdException w:name="List Table 1 Light Accent 4" w:uiPriority="46"/>
-    <w:lsdException w:name="List Table 2 Accent 4" w:uiPriority="47"/>
-    <w:lsdException w:name="List Table 3 Accent 4" w:uiPriority="48"/>
-    <w:lsdException w:name="List Table 4 Accent 4" w:uiPriority="49"/>
-    <w:lsdException w:name="List Table 5 Dark Accent 4" w:uiPriority="50"/>
-    <w:lsdException w:name="List Table 6 Colorful Accent 4" w:uiPriority="51"/>
-    <w:lsdException w:name="List Table 7 Colorful Accent 4" w:uiPriority="52"/>
-    <w:lsdException w:name="List Table 1 Light Accent 5" w:uiPriority="46"/>
-    <w:lsdException w:name="List Table 2 Accent 5" w:uiPriority="47"/>
-    <w:lsdException w:name="List Table 3 Accent 5" w:uiPriority="48"/>
-    <w:lsdException w:name="List Table 4 Accent 5" w:uiPriority="49"/>
-    <w:lsdException w:name="List Table 5 Dark Accent 5" w:uiPriority="50"/>
-    <w:lsdException w:name="List Table 6 Colorful Accent 5" w:uiPriority="51"/>
-    <w:lsdException w:name="List Table 7 Colorful Accent 5" w:uiPriority="52"/>
-    <w:lsdException w:name="List Table 1 Light Accent 6" w:uiPriority="46"/>
-    <w:lsdException w:name="List Table 2 Accent 6" w:uiPriority="47"/>
-    <w:lsdException w:name="List Table 3 Accent 6" w:uiPriority="48"/>
-    <w:lsdException w:name="List Table 4 Accent 6" w:uiPriority="49"/>
-    <w:lsdException w:name="List Table 5 Dark Accent 6" w:uiPriority="50"/>
-    <w:lsdException w:name="List Table 6 Colorful Accent 6" w:uiPriority="51"/>
-    <w:lsdException w:name="List Table 7 Colorful Accent 6" w:uiPriority="52"/>
-  </w:latentStyles>
-  <w:style w:type="paragraph" w:default="1" w:styleId="Normal">
-    <w:name w:val="Normal"/>
-    <w:qFormat/>
-  </w:style>
-  <w:style w:type="character" w:default="1" w:styleId="DefaultParagraphFont">
-    <w:name w:val="Default Paragraph Font"/>
-    <w:uiPriority w:val="1"/>
-    <w:semiHidden/>
-    <w:unhideWhenUsed/>
-  </w:style>
-  <w:style w:type="table" w:default="1" w:styleId="TableNormal">
-    <w:name w:val="Normal Table"/>
-    <w:uiPriority w:val="99"/>
-    <w:semiHidden/>
-    <w:unhideWhenUsed/>
-    <w:tblPr>
-      <w:tblInd w:w="0" w:type="dxa"/>
-      <w:tblCellMar>
-        <w:top w:w="0" w:type="dxa"/>
-        <w:left w:w="108" w:type="dxa"/>
-        <w:bottom w:w="0" w:type="dxa"/>
-        <w:right w:w="108" w:type="dxa"/>
-      </w:tblCellMar>
-    </w:tblPr>
-  </w:style>
-  <w:style w:type="numbering" w:default="1" w:styleId="NoList">
-    <w:name w:val="No List"/>
-    <w:uiPriority w:val="99"/>
-    <w:semiHidden/>
-    <w:unhideWhenUsed/>
-  </w:style>
-  <w:style w:type="character" w:styleId="PlaceholderText">
-    <w:name w:val="Placeholder Text"/>
-    <w:basedOn w:val="DefaultParagraphFont"/>
-    <w:uiPriority w:val="99"/>
-    <w:semiHidden/>
-    <w:rsid w:val="00E5107C"/>
-    <w:rPr>
-      <w:color w:val="808080"/>
-    </w:rPr>
-  </w:style>
-</w:styles>
-</file>
-
-<file path=word/glossary/webSettings.xml><?xml version="1.0" encoding="utf-8"?>
-<w:webSettings xmlns:mc="http://schemas.openxmlformats.org/markup-compatibility/2006" xmlns:r="http://schemas.openxmlformats.org/officeDocument/2006/relationships" xmlns:w="http://schemas.openxmlformats.org/wordprocessingml/2006/main" xmlns:w14="http://schemas.microsoft.com/office/word/2010/wordml" xmlns:w15="http://schemas.microsoft.com/office/word/2012/wordml" mc:Ignorable="w14 w15">
-  <w:optimizeForBrowser/>
-  <w:allowPNG/>
-</w:webSettings>
-</file>
-
 <file path=word/theme/theme1.xml><?xml version="1.0" encoding="utf-8"?>
 <a:theme xmlns:a="http://schemas.openxmlformats.org/drawingml/2006/main" name="Office Theme">
   <a:themeElements>
@@ -17076,7 +17273,7 @@
 </file>
 
 <file path=customXml/itemProps1.xml><?xml version="1.0" encoding="utf-8"?>
-<ds:datastoreItem xmlns:ds="http://schemas.openxmlformats.org/officeDocument/2006/customXml" ds:itemID="{65B39672-3EF4-4EA9-B950-757AF48DC730}">
+<ds:datastoreItem xmlns:ds="http://schemas.openxmlformats.org/officeDocument/2006/customXml" ds:itemID="{98E3CD11-0A3C-4620-A538-74E9CD76C781}">
   <ds:schemaRefs>
     <ds:schemaRef ds:uri="http://schemas.openxmlformats.org/officeDocument/2006/bibliography"/>
   </ds:schemaRefs>

</xml_diff>

<commit_message>
add a lil bit of Bab 3 with 2 uml
</commit_message>
<xml_diff>
--- a/DeanZakaHidayat.docx
+++ b/DeanZakaHidayat.docx
@@ -679,7 +679,7 @@
       <w:pPr>
         <w:pStyle w:val="Heading1"/>
       </w:pPr>
-      <w:bookmarkStart w:id="10" w:name="_Toc406669825"/>
+      <w:bookmarkStart w:id="10" w:name="_Toc406670076"/>
       <w:bookmarkEnd w:id="0"/>
       <w:bookmarkEnd w:id="1"/>
       <w:bookmarkEnd w:id="2"/>
@@ -1052,7 +1052,7 @@
       <w:pPr>
         <w:pStyle w:val="Heading1"/>
       </w:pPr>
-      <w:bookmarkStart w:id="11" w:name="_Toc406669826"/>
+      <w:bookmarkStart w:id="11" w:name="_Toc406670077"/>
       <w:r>
         <w:lastRenderedPageBreak/>
         <w:t>ABSTRAK</w:t>
@@ -1404,7 +1404,7 @@
       <w:pPr>
         <w:pStyle w:val="Heading1"/>
       </w:pPr>
-      <w:bookmarkStart w:id="12" w:name="_Toc406669827"/>
+      <w:bookmarkStart w:id="12" w:name="_Toc406670078"/>
       <w:r>
         <w:lastRenderedPageBreak/>
         <w:t>ABSTRACT</w:t>
@@ -1737,7 +1737,7 @@
       <w:pPr>
         <w:pStyle w:val="Heading1"/>
       </w:pPr>
-      <w:bookmarkStart w:id="13" w:name="_Toc406669828"/>
+      <w:bookmarkStart w:id="13" w:name="_Toc406670079"/>
       <w:r>
         <w:lastRenderedPageBreak/>
         <w:t>DAFTAR ISI</w:t>
@@ -1789,12 +1789,6 @@
               <w:b w:val="0"/>
               <w:sz w:val="22"/>
               <w:lang w:val="id-ID" w:eastAsia="id-ID"/>
-              <w14:scene3d>
-                <w14:camera w14:prst="orthographicFront"/>
-                <w14:lightRig w14:rig="threePt" w14:dir="t">
-                  <w14:rot w14:lat="0" w14:lon="0" w14:rev="0"/>
-                </w14:lightRig>
-              </w14:scene3d>
             </w:rPr>
           </w:pPr>
           <w:r>
@@ -1806,7 +1800,7 @@
           <w:r>
             <w:fldChar w:fldCharType="separate"/>
           </w:r>
-          <w:hyperlink w:anchor="_Toc406669825" w:history="1">
+          <w:hyperlink w:anchor="_Toc406670076" w:history="1">
             <w:r>
               <w:rPr>
                 <w:rStyle w:val="Hyperlink"/>
@@ -1829,7 +1823,7 @@
               <w:rPr>
                 <w:webHidden/>
               </w:rPr>
-              <w:instrText xml:space="preserve"> PAGEREF _Toc406669825 \h </w:instrText>
+              <w:instrText xml:space="preserve"> PAGEREF _Toc406670076 \h </w:instrText>
             </w:r>
             <w:r>
               <w:rPr>
@@ -1864,15 +1858,9 @@
               <w:b w:val="0"/>
               <w:sz w:val="22"/>
               <w:lang w:val="id-ID" w:eastAsia="id-ID"/>
-              <w14:scene3d>
-                <w14:camera w14:prst="orthographicFront"/>
-                <w14:lightRig w14:rig="threePt" w14:dir="t">
-                  <w14:rot w14:lat="0" w14:lon="0" w14:rev="0"/>
-                </w14:lightRig>
-              </w14:scene3d>
             </w:rPr>
           </w:pPr>
-          <w:hyperlink w:anchor="_Toc406669826" w:history="1">
+          <w:hyperlink w:anchor="_Toc406670077" w:history="1">
             <w:r>
               <w:rPr>
                 <w:rStyle w:val="Hyperlink"/>
@@ -1895,7 +1883,7 @@
               <w:rPr>
                 <w:webHidden/>
               </w:rPr>
-              <w:instrText xml:space="preserve"> PAGEREF _Toc406669826 \h </w:instrText>
+              <w:instrText xml:space="preserve"> PAGEREF _Toc406670077 \h </w:instrText>
             </w:r>
             <w:r>
               <w:rPr>
@@ -1930,15 +1918,9 @@
               <w:b w:val="0"/>
               <w:sz w:val="22"/>
               <w:lang w:val="id-ID" w:eastAsia="id-ID"/>
-              <w14:scene3d>
-                <w14:camera w14:prst="orthographicFront"/>
-                <w14:lightRig w14:rig="threePt" w14:dir="t">
-                  <w14:rot w14:lat="0" w14:lon="0" w14:rev="0"/>
-                </w14:lightRig>
-              </w14:scene3d>
             </w:rPr>
           </w:pPr>
-          <w:hyperlink w:anchor="_Toc406669827" w:history="1">
+          <w:hyperlink w:anchor="_Toc406670078" w:history="1">
             <w:r>
               <w:rPr>
                 <w:rStyle w:val="Hyperlink"/>
@@ -1961,7 +1943,7 @@
               <w:rPr>
                 <w:webHidden/>
               </w:rPr>
-              <w:instrText xml:space="preserve"> PAGEREF _Toc406669827 \h </w:instrText>
+              <w:instrText xml:space="preserve"> PAGEREF _Toc406670078 \h </w:instrText>
             </w:r>
             <w:r>
               <w:rPr>
@@ -1996,15 +1978,9 @@
               <w:b w:val="0"/>
               <w:sz w:val="22"/>
               <w:lang w:val="id-ID" w:eastAsia="id-ID"/>
-              <w14:scene3d>
-                <w14:camera w14:prst="orthographicFront"/>
-                <w14:lightRig w14:rig="threePt" w14:dir="t">
-                  <w14:rot w14:lat="0" w14:lon="0" w14:rev="0"/>
-                </w14:lightRig>
-              </w14:scene3d>
             </w:rPr>
           </w:pPr>
-          <w:hyperlink w:anchor="_Toc406669828" w:history="1">
+          <w:hyperlink w:anchor="_Toc406670079" w:history="1">
             <w:r>
               <w:rPr>
                 <w:rStyle w:val="Hyperlink"/>
@@ -2027,7 +2003,7 @@
               <w:rPr>
                 <w:webHidden/>
               </w:rPr>
-              <w:instrText xml:space="preserve"> PAGEREF _Toc406669828 \h </w:instrText>
+              <w:instrText xml:space="preserve"> PAGEREF _Toc406670079 \h </w:instrText>
             </w:r>
             <w:r>
               <w:rPr>
@@ -2062,15 +2038,9 @@
               <w:b w:val="0"/>
               <w:sz w:val="22"/>
               <w:lang w:val="id-ID" w:eastAsia="id-ID"/>
-              <w14:scene3d>
-                <w14:camera w14:prst="orthographicFront"/>
-                <w14:lightRig w14:rig="threePt" w14:dir="t">
-                  <w14:rot w14:lat="0" w14:lon="0" w14:rev="0"/>
-                </w14:lightRig>
-              </w14:scene3d>
             </w:rPr>
           </w:pPr>
-          <w:hyperlink w:anchor="_Toc406669829" w:history="1">
+          <w:hyperlink w:anchor="_Toc406670080" w:history="1">
             <w:r>
               <w:rPr>
                 <w:rStyle w:val="Hyperlink"/>
@@ -2093,7 +2063,7 @@
               <w:rPr>
                 <w:webHidden/>
               </w:rPr>
-              <w:instrText xml:space="preserve"> PAGEREF _Toc406669829 \h </w:instrText>
+              <w:instrText xml:space="preserve"> PAGEREF _Toc406670080 \h </w:instrText>
             </w:r>
             <w:r>
               <w:rPr>
@@ -2128,15 +2098,9 @@
               <w:b w:val="0"/>
               <w:sz w:val="22"/>
               <w:lang w:val="id-ID" w:eastAsia="id-ID"/>
-              <w14:scene3d>
-                <w14:camera w14:prst="orthographicFront"/>
-                <w14:lightRig w14:rig="threePt" w14:dir="t">
-                  <w14:rot w14:lat="0" w14:lon="0" w14:rev="0"/>
-                </w14:lightRig>
-              </w14:scene3d>
             </w:rPr>
           </w:pPr>
-          <w:hyperlink w:anchor="_Toc406669830" w:history="1">
+          <w:hyperlink w:anchor="_Toc406670081" w:history="1">
             <w:r>
               <w:rPr>
                 <w:rStyle w:val="Hyperlink"/>
@@ -2159,7 +2123,7 @@
               <w:rPr>
                 <w:webHidden/>
               </w:rPr>
-              <w:instrText xml:space="preserve"> PAGEREF _Toc406669830 \h </w:instrText>
+              <w:instrText xml:space="preserve"> PAGEREF _Toc406670081 \h </w:instrText>
             </w:r>
             <w:r>
               <w:rPr>
@@ -2194,15 +2158,9 @@
               <w:b w:val="0"/>
               <w:sz w:val="22"/>
               <w:lang w:val="id-ID" w:eastAsia="id-ID"/>
-              <w14:scene3d>
-                <w14:camera w14:prst="orthographicFront"/>
-                <w14:lightRig w14:rig="threePt" w14:dir="t">
-                  <w14:rot w14:lat="0" w14:lon="0" w14:rev="0"/>
-                </w14:lightRig>
-              </w14:scene3d>
             </w:rPr>
           </w:pPr>
-          <w:hyperlink w:anchor="_Toc406669831" w:history="1">
+          <w:hyperlink w:anchor="_Toc406670082" w:history="1">
             <w:r>
               <w:rPr>
                 <w:rStyle w:val="Hyperlink"/>
@@ -2225,7 +2183,7 @@
               <w:rPr>
                 <w:webHidden/>
               </w:rPr>
-              <w:instrText xml:space="preserve"> PAGEREF _Toc406669831 \h </w:instrText>
+              <w:instrText xml:space="preserve"> PAGEREF _Toc406670082 \h </w:instrText>
             </w:r>
             <w:r>
               <w:rPr>
@@ -2266,7 +2224,7 @@
               <w:lang w:val="id-ID" w:eastAsia="id-ID"/>
             </w:rPr>
           </w:pPr>
-          <w:hyperlink w:anchor="_Toc406669832" w:history="1">
+          <w:hyperlink w:anchor="_Toc406670083" w:history="1">
             <w:r>
               <w:rPr>
                 <w:rStyle w:val="Hyperlink"/>
@@ -2309,7 +2267,7 @@
                 <w:noProof/>
                 <w:webHidden/>
               </w:rPr>
-              <w:instrText xml:space="preserve"> PAGEREF _Toc406669832 \h </w:instrText>
+              <w:instrText xml:space="preserve"> PAGEREF _Toc406670083 \h </w:instrText>
             </w:r>
             <w:r>
               <w:rPr>
@@ -2354,7 +2312,7 @@
               <w:lang w:val="id-ID" w:eastAsia="id-ID"/>
             </w:rPr>
           </w:pPr>
-          <w:hyperlink w:anchor="_Toc406669833" w:history="1">
+          <w:hyperlink w:anchor="_Toc406670084" w:history="1">
             <w:r>
               <w:rPr>
                 <w:rStyle w:val="Hyperlink"/>
@@ -2397,7 +2355,7 @@
                 <w:noProof/>
                 <w:webHidden/>
               </w:rPr>
-              <w:instrText xml:space="preserve"> PAGEREF _Toc406669833 \h </w:instrText>
+              <w:instrText xml:space="preserve"> PAGEREF _Toc406670084 \h </w:instrText>
             </w:r>
             <w:r>
               <w:rPr>
@@ -2442,7 +2400,7 @@
               <w:lang w:val="id-ID" w:eastAsia="id-ID"/>
             </w:rPr>
           </w:pPr>
-          <w:hyperlink w:anchor="_Toc406669834" w:history="1">
+          <w:hyperlink w:anchor="_Toc406670085" w:history="1">
             <w:r>
               <w:rPr>
                 <w:rStyle w:val="Hyperlink"/>
@@ -2485,7 +2443,7 @@
                 <w:noProof/>
                 <w:webHidden/>
               </w:rPr>
-              <w:instrText xml:space="preserve"> PAGEREF _Toc406669834 \h </w:instrText>
+              <w:instrText xml:space="preserve"> PAGEREF _Toc406670085 \h </w:instrText>
             </w:r>
             <w:r>
               <w:rPr>
@@ -2530,7 +2488,7 @@
               <w:lang w:val="id-ID" w:eastAsia="id-ID"/>
             </w:rPr>
           </w:pPr>
-          <w:hyperlink w:anchor="_Toc406669835" w:history="1">
+          <w:hyperlink w:anchor="_Toc406670086" w:history="1">
             <w:r>
               <w:rPr>
                 <w:rStyle w:val="Hyperlink"/>
@@ -2573,7 +2531,7 @@
                 <w:noProof/>
                 <w:webHidden/>
               </w:rPr>
-              <w:instrText xml:space="preserve"> PAGEREF _Toc406669835 \h </w:instrText>
+              <w:instrText xml:space="preserve"> PAGEREF _Toc406670086 \h </w:instrText>
             </w:r>
             <w:r>
               <w:rPr>
@@ -2618,7 +2576,7 @@
               <w:lang w:val="id-ID" w:eastAsia="id-ID"/>
             </w:rPr>
           </w:pPr>
-          <w:hyperlink w:anchor="_Toc406669836" w:history="1">
+          <w:hyperlink w:anchor="_Toc406670087" w:history="1">
             <w:r>
               <w:rPr>
                 <w:rStyle w:val="Hyperlink"/>
@@ -2661,7 +2619,7 @@
                 <w:noProof/>
                 <w:webHidden/>
               </w:rPr>
-              <w:instrText xml:space="preserve"> PAGEREF _Toc406669836 \h </w:instrText>
+              <w:instrText xml:space="preserve"> PAGEREF _Toc406670087 \h </w:instrText>
             </w:r>
             <w:r>
               <w:rPr>
@@ -2700,20 +2658,14 @@
               <w:b w:val="0"/>
               <w:sz w:val="22"/>
               <w:lang w:val="id-ID" w:eastAsia="id-ID"/>
-              <w14:scene3d>
-                <w14:camera w14:prst="orthographicFront"/>
-                <w14:lightRig w14:rig="threePt" w14:dir="t">
-                  <w14:rot w14:lat="0" w14:lon="0" w14:rev="0"/>
-                </w14:lightRig>
-              </w14:scene3d>
             </w:rPr>
           </w:pPr>
-          <w:hyperlink w:anchor="_Toc406669837" w:history="1">
+          <w:hyperlink w:anchor="_Toc406670088" w:history="1">
             <w:r>
               <w:rPr>
                 <w:rStyle w:val="Hyperlink"/>
               </w:rPr>
-              <w:t>BAB II DASAR TEORI DETEKSI OBYEK</w:t>
+              <w:t>BAB II DASAR TEORI</w:t>
             </w:r>
             <w:r>
               <w:rPr>
@@ -2731,7 +2683,7 @@
               <w:rPr>
                 <w:webHidden/>
               </w:rPr>
-              <w:instrText xml:space="preserve"> PAGEREF _Toc406669837 \h </w:instrText>
+              <w:instrText xml:space="preserve"> PAGEREF _Toc406670088 \h </w:instrText>
             </w:r>
             <w:r>
               <w:rPr>
@@ -2772,7 +2724,7 @@
               <w:lang w:val="id-ID" w:eastAsia="id-ID"/>
             </w:rPr>
           </w:pPr>
-          <w:hyperlink w:anchor="_Toc406669838" w:history="1">
+          <w:hyperlink w:anchor="_Toc406670089" w:history="1">
             <w:r>
               <w:rPr>
                 <w:rStyle w:val="Hyperlink"/>
@@ -2815,7 +2767,7 @@
                 <w:noProof/>
                 <w:webHidden/>
               </w:rPr>
-              <w:instrText xml:space="preserve"> PAGEREF _Toc406669838 \h </w:instrText>
+              <w:instrText xml:space="preserve"> PAGEREF _Toc406670089 \h </w:instrText>
             </w:r>
             <w:r>
               <w:rPr>
@@ -2860,7 +2812,7 @@
               <w:lang w:val="id-ID" w:eastAsia="id-ID"/>
             </w:rPr>
           </w:pPr>
-          <w:hyperlink w:anchor="_Toc406669839" w:history="1">
+          <w:hyperlink w:anchor="_Toc406670090" w:history="1">
             <w:r>
               <w:rPr>
                 <w:rStyle w:val="Hyperlink"/>
@@ -2903,7 +2855,7 @@
                 <w:noProof/>
                 <w:webHidden/>
               </w:rPr>
-              <w:instrText xml:space="preserve"> PAGEREF _Toc406669839 \h </w:instrText>
+              <w:instrText xml:space="preserve"> PAGEREF _Toc406670090 \h </w:instrText>
             </w:r>
             <w:r>
               <w:rPr>
@@ -2948,7 +2900,7 @@
               <w:lang w:val="id-ID" w:eastAsia="id-ID"/>
             </w:rPr>
           </w:pPr>
-          <w:hyperlink w:anchor="_Toc406669840" w:history="1">
+          <w:hyperlink w:anchor="_Toc406670091" w:history="1">
             <w:r>
               <w:rPr>
                 <w:rStyle w:val="Hyperlink"/>
@@ -2991,7 +2943,7 @@
                 <w:noProof/>
                 <w:webHidden/>
               </w:rPr>
-              <w:instrText xml:space="preserve"> PAGEREF _Toc406669840 \h </w:instrText>
+              <w:instrText xml:space="preserve"> PAGEREF _Toc406670091 \h </w:instrText>
             </w:r>
             <w:r>
               <w:rPr>
@@ -3036,7 +2988,7 @@
               <w:lang w:val="id-ID" w:eastAsia="id-ID"/>
             </w:rPr>
           </w:pPr>
-          <w:hyperlink w:anchor="_Toc406669841" w:history="1">
+          <w:hyperlink w:anchor="_Toc406670092" w:history="1">
             <w:r>
               <w:rPr>
                 <w:rStyle w:val="Hyperlink"/>
@@ -3079,7 +3031,7 @@
                 <w:noProof/>
                 <w:webHidden/>
               </w:rPr>
-              <w:instrText xml:space="preserve"> PAGEREF _Toc406669841 \h </w:instrText>
+              <w:instrText xml:space="preserve"> PAGEREF _Toc406670092 \h </w:instrText>
             </w:r>
             <w:r>
               <w:rPr>
@@ -3124,7 +3076,7 @@
               <w:lang w:val="id-ID" w:eastAsia="id-ID"/>
             </w:rPr>
           </w:pPr>
-          <w:hyperlink w:anchor="_Toc406669842" w:history="1">
+          <w:hyperlink w:anchor="_Toc406670093" w:history="1">
             <w:r>
               <w:rPr>
                 <w:rStyle w:val="Hyperlink"/>
@@ -3167,7 +3119,7 @@
                 <w:noProof/>
                 <w:webHidden/>
               </w:rPr>
-              <w:instrText xml:space="preserve"> PAGEREF _Toc406669842 \h </w:instrText>
+              <w:instrText xml:space="preserve"> PAGEREF _Toc406670093 \h </w:instrText>
             </w:r>
             <w:r>
               <w:rPr>
@@ -3206,19 +3158,73 @@
               <w:b w:val="0"/>
               <w:sz w:val="22"/>
               <w:lang w:val="id-ID" w:eastAsia="id-ID"/>
-              <w14:scene3d>
-                <w14:camera w14:prst="orthographicFront"/>
-                <w14:lightRig w14:rig="threePt" w14:dir="t">
-                  <w14:rot w14:lat="0" w14:lon="0" w14:rev="0"/>
-                </w14:lightRig>
-              </w14:scene3d>
             </w:rPr>
           </w:pPr>
-          <w:hyperlink w:anchor="_Toc406669843" w:history="1">
+          <w:hyperlink w:anchor="_Toc406670094" w:history="1">
             <w:r>
               <w:rPr>
                 <w:rStyle w:val="Hyperlink"/>
               </w:rPr>
+              <w:t>BAB 3 METODE PENELITIAN</w:t>
+            </w:r>
+            <w:r>
+              <w:rPr>
+                <w:webHidden/>
+              </w:rPr>
+              <w:tab/>
+            </w:r>
+            <w:r>
+              <w:rPr>
+                <w:webHidden/>
+              </w:rPr>
+              <w:fldChar w:fldCharType="begin"/>
+            </w:r>
+            <w:r>
+              <w:rPr>
+                <w:webHidden/>
+              </w:rPr>
+              <w:instrText xml:space="preserve"> PAGEREF _Toc406670094 \h </w:instrText>
+            </w:r>
+            <w:r>
+              <w:rPr>
+                <w:webHidden/>
+              </w:rPr>
+            </w:r>
+            <w:r>
+              <w:rPr>
+                <w:webHidden/>
+              </w:rPr>
+              <w:fldChar w:fldCharType="separate"/>
+            </w:r>
+            <w:r>
+              <w:rPr>
+                <w:webHidden/>
+              </w:rPr>
+              <w:t>17</w:t>
+            </w:r>
+            <w:r>
+              <w:rPr>
+                <w:webHidden/>
+              </w:rPr>
+              <w:fldChar w:fldCharType="end"/>
+            </w:r>
+          </w:hyperlink>
+        </w:p>
+        <w:p>
+          <w:pPr>
+            <w:pStyle w:val="TOC1"/>
+            <w:rPr>
+              <w:rFonts w:asciiTheme="minorHAnsi" w:hAnsiTheme="minorHAnsi"/>
+              <w:b w:val="0"/>
+              <w:sz w:val="22"/>
+              <w:lang w:val="id-ID" w:eastAsia="id-ID"/>
+            </w:rPr>
+          </w:pPr>
+          <w:hyperlink w:anchor="_Toc406670095" w:history="1">
+            <w:r>
+              <w:rPr>
+                <w:rStyle w:val="Hyperlink"/>
+              </w:rPr>
               <w:t>DAFTAR PUSTAKA</w:t>
             </w:r>
             <w:r>
@@ -3237,7 +3243,7 @@
               <w:rPr>
                 <w:webHidden/>
               </w:rPr>
-              <w:instrText xml:space="preserve"> PAGEREF _Toc406669843 \h </w:instrText>
+              <w:instrText xml:space="preserve"> PAGEREF _Toc406670095 \h </w:instrText>
             </w:r>
             <w:r>
               <w:rPr>
@@ -3288,7 +3294,7 @@
       <w:pPr>
         <w:pStyle w:val="Heading1"/>
       </w:pPr>
-      <w:bookmarkStart w:id="14" w:name="_Toc406669829"/>
+      <w:bookmarkStart w:id="14" w:name="_Toc406670080"/>
       <w:r>
         <w:lastRenderedPageBreak/>
         <w:t>DAFTAR GAMBAR</w:t>
@@ -3893,7 +3899,7 @@
       <w:pPr>
         <w:pStyle w:val="Heading1"/>
       </w:pPr>
-      <w:bookmarkStart w:id="15" w:name="_Toc406669830"/>
+      <w:bookmarkStart w:id="15" w:name="_Toc406670081"/>
       <w:r>
         <w:lastRenderedPageBreak/>
         <w:t>DAFTAR TABEL</w:t>
@@ -4077,7 +4083,7 @@
       <w:pPr>
         <w:pStyle w:val="Heading1"/>
       </w:pPr>
-      <w:bookmarkStart w:id="16" w:name="_Toc406669831"/>
+      <w:bookmarkStart w:id="16" w:name="_Toc406670082"/>
       <w:r>
         <w:lastRenderedPageBreak/>
         <w:t>BAB I</w:t>
@@ -4105,7 +4111,7 @@
       <w:pPr>
         <w:pStyle w:val="Heading21"/>
       </w:pPr>
-      <w:bookmarkStart w:id="17" w:name="_Toc406669832"/>
+      <w:bookmarkStart w:id="17" w:name="_Toc406670083"/>
       <w:r>
         <w:t>Latar Belakang</w:t>
       </w:r>
@@ -4304,7 +4310,7 @@
       <w:pPr>
         <w:pStyle w:val="Heading21"/>
       </w:pPr>
-      <w:bookmarkStart w:id="18" w:name="_Toc406669833"/>
+      <w:bookmarkStart w:id="18" w:name="_Toc406670084"/>
       <w:r>
         <w:t>Tujuan Penelitian</w:t>
       </w:r>
@@ -4360,7 +4366,7 @@
       <w:pPr>
         <w:pStyle w:val="Heading21"/>
       </w:pPr>
-      <w:bookmarkStart w:id="19" w:name="_Toc406669834"/>
+      <w:bookmarkStart w:id="19" w:name="_Toc406670085"/>
       <w:r>
         <w:t>Batasan Masalah</w:t>
       </w:r>
@@ -4384,7 +4390,7 @@
       <w:pPr>
         <w:pStyle w:val="Heading21"/>
       </w:pPr>
-      <w:bookmarkStart w:id="20" w:name="_Toc406669835"/>
+      <w:bookmarkStart w:id="20" w:name="_Toc406670086"/>
       <w:r>
         <w:t>Metode Penelitian</w:t>
       </w:r>
@@ -4513,7 +4519,7 @@
       <w:pPr>
         <w:pStyle w:val="Heading21"/>
       </w:pPr>
-      <w:bookmarkStart w:id="21" w:name="_Toc406669836"/>
+      <w:bookmarkStart w:id="21" w:name="_Toc406670087"/>
       <w:r>
         <w:t>Sistematika Penulisan</w:t>
       </w:r>
@@ -4562,7 +4568,7 @@
       <w:pPr>
         <w:pStyle w:val="Heading1"/>
       </w:pPr>
-      <w:bookmarkStart w:id="22" w:name="_Toc406669837"/>
+      <w:bookmarkStart w:id="22" w:name="_Toc406670088"/>
       <w:r>
         <w:lastRenderedPageBreak/>
         <w:t>BAB II</w:t>
@@ -4573,9 +4579,7 @@
       <w:r>
         <w:t>DASAR TEORI</w:t>
       </w:r>
-      <w:bookmarkStart w:id="23" w:name="_GoBack"/>
       <w:bookmarkEnd w:id="22"/>
-      <w:bookmarkEnd w:id="23"/>
     </w:p>
     <w:p>
       <w:pPr>
@@ -4670,8 +4674,8 @@
       <w:pPr>
         <w:pStyle w:val="Heading22"/>
       </w:pPr>
-      <w:bookmarkStart w:id="24" w:name="_Toc406020609"/>
-      <w:bookmarkStart w:id="25" w:name="_Toc406669838"/>
+      <w:bookmarkStart w:id="23" w:name="_Toc406020609"/>
+      <w:bookmarkStart w:id="24" w:name="_Toc406670089"/>
       <w:r>
         <w:t>Deteksi obyek</w:t>
       </w:r>
@@ -4687,8 +4691,8 @@
       <w:r>
         <w:t>Stereo Vision Epipolar Geometry</w:t>
       </w:r>
+      <w:bookmarkEnd w:id="23"/>
       <w:bookmarkEnd w:id="24"/>
-      <w:bookmarkEnd w:id="25"/>
     </w:p>
     <w:p>
       <w:pPr>
@@ -4947,7 +4951,7 @@
           <w:lang w:val="id-ID" w:eastAsia="id-ID"/>
         </w:rPr>
         <w:drawing>
-          <wp:inline distT="0" distB="0" distL="0" distR="0" wp14:anchorId="242DE99C" wp14:editId="1067CA3C">
+          <wp:inline distT="0" distB="0" distL="0" distR="0" wp14:anchorId="3BB78784" wp14:editId="0AD6A6F4">
             <wp:extent cx="4286250" cy="1743075"/>
             <wp:effectExtent l="0" t="0" r="0" b="9525"/>
             <wp:docPr id="2" name="Picture 2" descr="Epipolar geometry"/>
@@ -5003,7 +5007,7 @@
           <w:lang w:val="id-ID"/>
         </w:rPr>
       </w:pPr>
-      <w:bookmarkStart w:id="26" w:name="_Toc406668715"/>
+      <w:bookmarkStart w:id="25" w:name="_Toc406668715"/>
       <w:r>
         <w:t xml:space="preserve">Gambar </w:t>
       </w:r>
@@ -5043,7 +5047,7 @@
         </w:rPr>
         <w:t xml:space="preserve"> kamera untuk mengambil gambar</w:t>
       </w:r>
-      <w:bookmarkEnd w:id="26"/>
+      <w:bookmarkEnd w:id="25"/>
     </w:p>
     <w:p>
       <w:pPr>
@@ -5328,7 +5332,7 @@
         </w:rPr>
         <w:lastRenderedPageBreak/>
         <w:drawing>
-          <wp:inline distT="0" distB="0" distL="0" distR="0" wp14:anchorId="78C61AFD" wp14:editId="630648C7">
+          <wp:inline distT="0" distB="0" distL="0" distR="0" wp14:anchorId="67CF8381" wp14:editId="1EF4D3CB">
             <wp:extent cx="4286250" cy="2266950"/>
             <wp:effectExtent l="0" t="0" r="0" b="0"/>
             <wp:docPr id="3" name="Picture 3" descr="Essential Matrix"/>
@@ -5384,7 +5388,7 @@
           <w:lang w:val="id-ID"/>
         </w:rPr>
       </w:pPr>
-      <w:bookmarkStart w:id="27" w:name="_Toc406668716"/>
+      <w:bookmarkStart w:id="26" w:name="_Toc406668716"/>
       <w:r>
         <w:t xml:space="preserve">Gambar </w:t>
       </w:r>
@@ -5412,7 +5416,7 @@
         </w:rPr>
         <w:t>. Transalasi dan rotasi kamera 2 terhadap kamera 1</w:t>
       </w:r>
-      <w:bookmarkEnd w:id="27"/>
+      <w:bookmarkEnd w:id="26"/>
     </w:p>
     <w:p>
       <w:pPr>
@@ -5467,11 +5471,11 @@
       <w:pPr>
         <w:pStyle w:val="Heading22"/>
       </w:pPr>
-      <w:bookmarkStart w:id="28" w:name="_Toc406669839"/>
+      <w:bookmarkStart w:id="27" w:name="_Toc406670090"/>
       <w:r>
         <w:t>Deteksi obyek pada gambar dua dimensi</w:t>
       </w:r>
-      <w:bookmarkEnd w:id="28"/>
+      <w:bookmarkEnd w:id="27"/>
     </w:p>
     <w:p>
       <w:pPr>
@@ -5522,7 +5526,7 @@
           <w:lang w:eastAsia="id-ID"/>
         </w:rPr>
         <w:drawing>
-          <wp:inline distT="0" distB="0" distL="0" distR="0" wp14:anchorId="0322F7A7" wp14:editId="6F8370B8">
+          <wp:inline distT="0" distB="0" distL="0" distR="0" wp14:anchorId="316DC3C0" wp14:editId="5AFB6EA5">
             <wp:extent cx="5039995" cy="2940050"/>
             <wp:effectExtent l="0" t="0" r="8255" b="0"/>
             <wp:docPr id="4" name="Diagram 4"/>
@@ -5543,7 +5547,7 @@
           <w:lang w:val="id-ID"/>
         </w:rPr>
       </w:pPr>
-      <w:bookmarkStart w:id="29" w:name="_Toc406668717"/>
+      <w:bookmarkStart w:id="28" w:name="_Toc406668717"/>
       <w:r>
         <w:t xml:space="preserve">Gambar </w:t>
       </w:r>
@@ -5571,7 +5575,7 @@
         </w:rPr>
         <w:t>. Diagram algoritma deteksi pada bidang dua dimensi</w:t>
       </w:r>
-      <w:bookmarkEnd w:id="29"/>
+      <w:bookmarkEnd w:id="28"/>
     </w:p>
     <w:p>
       <w:pPr>
@@ -5632,7 +5636,7 @@
           <w:lang w:eastAsia="id-ID"/>
         </w:rPr>
         <w:drawing>
-          <wp:inline distT="0" distB="0" distL="0" distR="0" wp14:anchorId="208845C0" wp14:editId="26E88761">
+          <wp:inline distT="0" distB="0" distL="0" distR="0" wp14:anchorId="7AD09E3C" wp14:editId="30534C06">
             <wp:extent cx="4505325" cy="2381250"/>
             <wp:effectExtent l="0" t="0" r="9525" b="0"/>
             <wp:docPr id="5" name="Picture 5" descr="Background Subtraction - General Scheme"/>
@@ -5688,7 +5692,7 @@
           <w:lang w:val="id-ID"/>
         </w:rPr>
       </w:pPr>
-      <w:bookmarkStart w:id="30" w:name="_Toc406668718"/>
+      <w:bookmarkStart w:id="29" w:name="_Toc406668718"/>
       <w:r>
         <w:t xml:space="preserve">Gambar </w:t>
       </w:r>
@@ -5716,7 +5720,7 @@
         </w:rPr>
         <w:t>. Skema background substraction</w:t>
       </w:r>
-      <w:bookmarkEnd w:id="30"/>
+      <w:bookmarkEnd w:id="29"/>
     </w:p>
     <w:p>
       <w:pPr>
@@ -5861,7 +5865,7 @@
         <mc:AlternateContent>
           <mc:Choice Requires="wps">
             <w:drawing>
-              <wp:inline distT="0" distB="0" distL="0" distR="0" wp14:anchorId="419E69A8" wp14:editId="75482E91">
+              <wp:inline distT="0" distB="0" distL="0" distR="0" wp14:anchorId="06984F23" wp14:editId="1C2093BC">
                 <wp:extent cx="304800" cy="304800"/>
                 <wp:effectExtent l="0" t="0" r="0" b="0"/>
                 <wp:docPr id="6" name="Rectangle 6" descr="Optical Flow"/>
@@ -5917,7 +5921,7 @@
           </mc:Choice>
           <mc:Fallback>
             <w:pict>
-              <v:rect w14:anchorId="4768C495" id="Rectangle 6" o:spid="_x0000_s1026" alt="Optical Flow" style="width:24pt;height:24pt;visibility:visible;mso-wrap-style:square;mso-left-percent:-10001;mso-top-percent:-10001;mso-position-horizontal:absolute;mso-position-horizontal-relative:char;mso-position-vertical:absolute;mso-position-vertical-relative:line;mso-left-percent:-10001;mso-top-percent:-10001;v-text-anchor:top" o:gfxdata="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" filled="f" stroked="f">
+              <v:rect w14:anchorId="137B21D2" id="Rectangle 6" o:spid="_x0000_s1026" alt="Optical Flow" style="width:24pt;height:24pt;visibility:visible;mso-wrap-style:square;mso-left-percent:-10001;mso-top-percent:-10001;mso-position-horizontal:absolute;mso-position-horizontal-relative:char;mso-position-vertical:absolute;mso-position-vertical-relative:line;mso-left-percent:-10001;mso-top-percent:-10001;v-text-anchor:top" o:gfxdata="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" filled="f" stroked="f">
                 <o:lock v:ext="edit" aspectratio="t"/>
                 <w10:anchorlock/>
               </v:rect>
@@ -5941,7 +5945,7 @@
           <w:lang w:val="id-ID" w:eastAsia="id-ID"/>
         </w:rPr>
         <w:drawing>
-          <wp:inline distT="0" distB="0" distL="0" distR="0" wp14:anchorId="6D2F5707" wp14:editId="4C2A862D">
+          <wp:inline distT="0" distB="0" distL="0" distR="0" wp14:anchorId="28D0589B" wp14:editId="5BE40CD2">
             <wp:extent cx="4210050" cy="1895475"/>
             <wp:effectExtent l="0" t="0" r="0" b="9525"/>
             <wp:docPr id="1" name="Picture 1"/>
@@ -5984,7 +5988,7 @@
           <w:lang w:val="id-ID"/>
         </w:rPr>
       </w:pPr>
-      <w:bookmarkStart w:id="31" w:name="_Toc406668719"/>
+      <w:bookmarkStart w:id="30" w:name="_Toc406668719"/>
       <w:r>
         <w:t xml:space="preserve">Gambar </w:t>
       </w:r>
@@ -6012,7 +6016,7 @@
         </w:rPr>
         <w:t>. Optical Flow dari sebuah titik pada 5 gambar</w:t>
       </w:r>
-      <w:bookmarkEnd w:id="31"/>
+      <w:bookmarkEnd w:id="30"/>
     </w:p>
     <w:p>
       <w:pPr>
@@ -7638,7 +7642,7 @@
       <w:pPr>
         <w:pStyle w:val="Heading22"/>
       </w:pPr>
-      <w:bookmarkStart w:id="32" w:name="_Toc406669840"/>
+      <w:bookmarkStart w:id="31" w:name="_Toc406670091"/>
       <w:r>
         <w:t>OpenCV</w:t>
       </w:r>
@@ -7648,7 +7652,7 @@
       <w:r>
         <w:t>Computer Vision Library</w:t>
       </w:r>
-      <w:bookmarkEnd w:id="32"/>
+      <w:bookmarkEnd w:id="31"/>
     </w:p>
     <w:p>
       <w:pPr>
@@ -7730,7 +7734,7 @@
           <w:lang w:val="id-ID" w:eastAsia="id-ID"/>
         </w:rPr>
         <w:drawing>
-          <wp:inline distT="0" distB="0" distL="0" distR="0" wp14:anchorId="49920786" wp14:editId="0E4E9A82">
+          <wp:inline distT="0" distB="0" distL="0" distR="0" wp14:anchorId="56CCBE50" wp14:editId="07ADDDBB">
             <wp:extent cx="1323975" cy="1228725"/>
             <wp:effectExtent l="0" t="0" r="9525" b="9525"/>
             <wp:docPr id="13" name="Picture 13"/>
@@ -7773,7 +7777,7 @@
           <w:lang w:val="id-ID"/>
         </w:rPr>
       </w:pPr>
-      <w:bookmarkStart w:id="33" w:name="_Toc406668720"/>
+      <w:bookmarkStart w:id="32" w:name="_Toc406668720"/>
       <w:r>
         <w:t xml:space="preserve">Gambar </w:t>
       </w:r>
@@ -7801,7 +7805,7 @@
         </w:rPr>
         <w:t>. Lambang OpenCV</w:t>
       </w:r>
-      <w:bookmarkEnd w:id="33"/>
+      <w:bookmarkEnd w:id="32"/>
     </w:p>
     <w:p>
       <w:pPr>
@@ -7905,21 +7909,21 @@
         <w:pStyle w:val="Heading22"/>
         <w:ind w:left="357" w:hanging="357"/>
       </w:pPr>
-      <w:bookmarkStart w:id="34" w:name="_Toc406669841"/>
+      <w:bookmarkStart w:id="33" w:name="_Toc406670092"/>
       <w:r>
         <w:t>Hardware</w:t>
       </w:r>
+      <w:bookmarkEnd w:id="33"/>
+    </w:p>
+    <w:p>
+      <w:pPr>
+        <w:pStyle w:val="Heading3"/>
+      </w:pPr>
+      <w:bookmarkStart w:id="34" w:name="_Toc406670093"/>
+      <w:r>
+        <w:t>Kamera PS3 Eye</w:t>
+      </w:r>
       <w:bookmarkEnd w:id="34"/>
-    </w:p>
-    <w:p>
-      <w:pPr>
-        <w:pStyle w:val="Heading3"/>
-      </w:pPr>
-      <w:bookmarkStart w:id="35" w:name="_Toc406669842"/>
-      <w:r>
-        <w:t>Kamera PS3 Eye</w:t>
-      </w:r>
-      <w:bookmarkEnd w:id="35"/>
     </w:p>
     <w:p>
       <w:pPr>
@@ -7991,7 +7995,7 @@
           <w:lang w:val="id-ID" w:eastAsia="id-ID"/>
         </w:rPr>
         <w:drawing>
-          <wp:inline distT="0" distB="0" distL="0" distR="0">
+          <wp:inline distT="0" distB="0" distL="0" distR="0" wp14:anchorId="7827A80E" wp14:editId="2467080A">
             <wp:extent cx="1257300" cy="1299210"/>
             <wp:effectExtent l="0" t="0" r="0" b="0"/>
             <wp:docPr id="14" name="Picture 14" descr="PlayStation-Eye.png"/>
@@ -8047,7 +8051,7 @@
           <w:lang w:val="id-ID"/>
         </w:rPr>
       </w:pPr>
-      <w:bookmarkStart w:id="36" w:name="_Toc406668721"/>
+      <w:bookmarkStart w:id="35" w:name="_Toc406668721"/>
       <w:r>
         <w:t xml:space="preserve">Gambar </w:t>
       </w:r>
@@ -8081,7 +8085,7 @@
         </w:rPr>
         <w:t xml:space="preserve"> yang digunakan sebagai kamera sistem</w:t>
       </w:r>
-      <w:bookmarkEnd w:id="36"/>
+      <w:bookmarkEnd w:id="35"/>
     </w:p>
     <w:p>
       <w:pPr>
@@ -8528,7 +8532,7 @@
           <w:lang w:val="id-ID" w:eastAsia="id-ID"/>
         </w:rPr>
         <w:drawing>
-          <wp:inline distT="0" distB="0" distL="0" distR="0" wp14:anchorId="087842E1" wp14:editId="3D2C5705">
+          <wp:inline distT="0" distB="0" distL="0" distR="0" wp14:anchorId="1FAC314A" wp14:editId="2BEBAC91">
             <wp:extent cx="4788675" cy="3581400"/>
             <wp:effectExtent l="0" t="0" r="0" b="0"/>
             <wp:docPr id="7" name="Picture 7"/>
@@ -8609,7 +8613,7 @@
           <w:lang w:val="id-ID" w:eastAsia="id-ID"/>
         </w:rPr>
         <w:drawing>
-          <wp:inline distT="0" distB="0" distL="0" distR="0" wp14:anchorId="760D9B84" wp14:editId="125D69CA">
+          <wp:inline distT="0" distB="0" distL="0" distR="0" wp14:anchorId="0B47F17F" wp14:editId="62085F2A">
             <wp:extent cx="5039995" cy="2559050"/>
             <wp:effectExtent l="0" t="0" r="8255" b="0"/>
             <wp:docPr id="8" name="Picture 8"/>
@@ -8652,7 +8656,7 @@
           <w:lang w:val="id-ID"/>
         </w:rPr>
       </w:pPr>
-      <w:bookmarkStart w:id="37" w:name="_Toc406669192"/>
+      <w:bookmarkStart w:id="36" w:name="_Toc406669192"/>
       <w:r>
         <w:t xml:space="preserve">Tabel </w:t>
       </w:r>
@@ -8680,27 +8684,508 @@
         </w:rPr>
         <w:t>. Tabel Field of View Playstation Eye</w:t>
       </w:r>
+      <w:bookmarkEnd w:id="36"/>
+    </w:p>
+    <w:p>
+      <w:pPr>
+        <w:pStyle w:val="Heading1"/>
+      </w:pPr>
+      <w:bookmarkStart w:id="37" w:name="_Toc406670094"/>
+      <w:r>
+        <w:lastRenderedPageBreak/>
+        <w:t>BAB 3</w:t>
+      </w:r>
+      <w:r>
+        <w:br/>
+        <w:t>METODE PENELITIAN</w:t>
+      </w:r>
       <w:bookmarkEnd w:id="37"/>
     </w:p>
     <w:p>
       <w:pPr>
-        <w:pStyle w:val="Heading1"/>
+        <w:pStyle w:val="Paragraph"/>
+      </w:pPr>
+      <w:r>
+        <w:t>Pada bab ini akan dibahas mengenai</w:t>
+      </w:r>
+      <w:r>
+        <w:t xml:space="preserve"> perancangan sistem </w:t>
+      </w:r>
+      <w:r>
+        <w:t xml:space="preserve">berkaitan dengan </w:t>
+      </w:r>
+      <w:r>
+        <w:t>sistem yang akan dibangun</w:t>
+      </w:r>
+      <w:r>
+        <w:t xml:space="preserve"> untuk mendeteksi gerakan shuttle cock</w:t>
+      </w:r>
+      <w:r>
+        <w:t>.</w:t>
+      </w:r>
+      <w:r>
+        <w:t xml:space="preserve"> Berdasarkan </w:t>
+      </w:r>
+      <w:r>
+        <w:rPr>
+          <w:i/>
+        </w:rPr>
+        <w:t xml:space="preserve">Software Development Life Cycle </w:t>
+      </w:r>
+      <w:r>
+        <w:t>(SLDC), setelah menentukan tema dan batasan masalah serta tujuan, maka tahapan berikutnya dalam pembuatan sistem</w:t>
+      </w:r>
+      <w:r>
+        <w:t xml:space="preserve"> pendeteksian shuttle cock</w:t>
+      </w:r>
+      <w:r>
+        <w:t xml:space="preserve"> adalah perencanaan. Tahapan perencanaan ini meliputi </w:t>
+      </w:r>
+      <w:r>
+        <w:rPr>
+          <w:i/>
+        </w:rPr>
+        <w:t>system requirement</w:t>
+      </w:r>
+      <w:r>
+        <w:t xml:space="preserve">, desain, dan implementasi. Pengujian sistem dan analisa tidak akan dibahas pada bab ini. Dalam mendokumentasikan setiap tahapan SLDC, </w:t>
+      </w:r>
+      <w:r>
+        <w:rPr>
+          <w:i/>
+        </w:rPr>
+        <w:t xml:space="preserve">Unified Modeling Language </w:t>
+      </w:r>
+      <w:r>
+        <w:t>(UML) akan digunakan sebagai metode standar. Dengan UML, rancangan perangkat keras serta alur kerja dapat direpresentasikan ke dalam diagram-diagram yang memiliki fungsi masing-masing.</w:t>
+      </w:r>
+    </w:p>
+    <w:p>
+      <w:pPr>
+        <w:pStyle w:val="Heading23"/>
+        <w:ind w:left="426"/>
+      </w:pPr>
+      <w:r>
+        <w:t>System Requirement</w:t>
+      </w:r>
+    </w:p>
+    <w:p>
+      <w:pPr>
+        <w:pStyle w:val="Paragraph"/>
+      </w:pPr>
+      <w:r>
+        <w:rPr>
+          <w:i/>
+        </w:rPr>
+        <w:t>System Requ</w:t>
+      </w:r>
+      <w:r>
+        <w:rPr>
+          <w:i/>
+        </w:rPr>
+        <w:t>i</w:t>
+      </w:r>
+      <w:r>
+        <w:rPr>
+          <w:i/>
+        </w:rPr>
+        <w:t>rement</w:t>
+      </w:r>
+      <w:r>
+        <w:t xml:space="preserve"> merupakan tahapan yang mendefinisikan sistem dan fitur yang dibutuhkan. Tahapan ini memegang peranan penting dalam perancangan fungsionalitas sistem yang akan dibuat. Terdapat </w:t>
+      </w:r>
+      <w:r>
+        <w:t>sebuah shuttle cock yang akan dideteksi posisinya oleh shuttle.</w:t>
+      </w:r>
+    </w:p>
+    <w:p>
+      <w:pPr>
+        <w:pStyle w:val="Paragraph"/>
+      </w:pPr>
+      <w:r>
+        <w:t xml:space="preserve">Di bawah ini adalah hasil pengumpulan </w:t>
+      </w:r>
+      <w:r>
+        <w:rPr>
+          <w:i/>
+        </w:rPr>
+        <w:t xml:space="preserve">requirement </w:t>
+      </w:r>
+      <w:r>
+        <w:t xml:space="preserve">yang didapat melalui </w:t>
+      </w:r>
+      <w:r>
+        <w:t>studi literatur:</w:t>
+      </w:r>
+    </w:p>
+    <w:p>
+      <w:pPr>
+        <w:pStyle w:val="ListParagraph"/>
+        <w:numPr>
+          <w:ilvl w:val="0"/>
+          <w:numId w:val="36"/>
+        </w:numPr>
+        <w:ind w:left="426"/>
+      </w:pPr>
+      <w:r>
+        <w:rPr>
+          <w:lang w:val="id-ID"/>
+        </w:rPr>
+        <w:t>Dua kamera diposisikan di luar lapangan</w:t>
+      </w:r>
+      <w:r>
+        <w:rPr>
+          <w:lang w:val="id-ID"/>
+        </w:rPr>
+        <w:t xml:space="preserve"> di dua ujung yang berbeda</w:t>
+      </w:r>
+      <w:r>
+        <w:rPr>
+          <w:lang w:val="id-ID"/>
+        </w:rPr>
+        <w:t xml:space="preserve"> di mana setiap kamera dapat menangkap seluruh lapangan dalam Field of View-nya</w:t>
+      </w:r>
+      <w:r>
+        <w:rPr>
+          <w:lang w:val="id-ID"/>
+        </w:rPr>
+        <w:t>.</w:t>
+      </w:r>
+    </w:p>
+    <w:p>
+      <w:pPr>
+        <w:pStyle w:val="ListParagraph"/>
+        <w:numPr>
+          <w:ilvl w:val="0"/>
+          <w:numId w:val="36"/>
+        </w:numPr>
+        <w:ind w:left="426"/>
+      </w:pPr>
+      <w:r>
+        <w:rPr>
+          <w:lang w:val="id-ID"/>
+        </w:rPr>
+        <w:t>Dua kamera di arahkan ke bawah sedimikian mungkin sehingga tetap dapat menangkap seluruh trayektori shuttle cock untuk mengurangi gangguan-gangguan yang tidak diinginkan</w:t>
+      </w:r>
+      <w:r>
+        <w:rPr>
+          <w:lang w:val="id-ID"/>
+        </w:rPr>
+        <w:t>.</w:t>
+      </w:r>
+    </w:p>
+    <w:p>
+      <w:pPr>
+        <w:pStyle w:val="ListParagraph"/>
+        <w:numPr>
+          <w:ilvl w:val="0"/>
+          <w:numId w:val="36"/>
+        </w:numPr>
+        <w:ind w:left="426"/>
+      </w:pPr>
+      <w:r>
+        <w:rPr>
+          <w:lang w:val="id-ID"/>
+        </w:rPr>
+        <w:t>Sistem kemudian menganalisis posisi shuttle cock relatif terhadap lapangan untuk kemudian dikirimkan nilainya ke robot pemain bulu tangkis.</w:t>
+      </w:r>
+    </w:p>
+    <w:p>
+      <w:pPr>
+        <w:jc w:val="center"/>
+      </w:pPr>
+      <w:r>
+        <w:rPr>
+          <w:noProof/>
+          <w:lang w:val="id-ID" w:eastAsia="id-ID"/>
+        </w:rPr>
+        <w:lastRenderedPageBreak/>
+        <w:drawing>
+          <wp:inline distT="0" distB="0" distL="0" distR="0" wp14:anchorId="7DA1858B" wp14:editId="63FA4F83">
+            <wp:extent cx="2628900" cy="3174214"/>
+            <wp:effectExtent l="0" t="0" r="0" b="7620"/>
+            <wp:docPr id="9" name="Picture 9"/>
+            <wp:cNvGraphicFramePr>
+              <a:graphicFrameLocks xmlns:a="http://schemas.openxmlformats.org/drawingml/2006/main" noChangeAspect="1"/>
+            </wp:cNvGraphicFramePr>
+            <a:graphic xmlns:a="http://schemas.openxmlformats.org/drawingml/2006/main">
+              <a:graphicData uri="http://schemas.openxmlformats.org/drawingml/2006/picture">
+                <pic:pic xmlns:pic="http://schemas.openxmlformats.org/drawingml/2006/picture">
+                  <pic:nvPicPr>
+                    <pic:cNvPr id="1" name=""/>
+                    <pic:cNvPicPr/>
+                  </pic:nvPicPr>
+                  <pic:blipFill>
+                    <a:blip r:embed="rId25"/>
+                    <a:stretch>
+                      <a:fillRect/>
+                    </a:stretch>
+                  </pic:blipFill>
+                  <pic:spPr>
+                    <a:xfrm>
+                      <a:off x="0" y="0"/>
+                      <a:ext cx="2647113" cy="3196204"/>
+                    </a:xfrm>
+                    <a:prstGeom prst="rect">
+                      <a:avLst/>
+                    </a:prstGeom>
+                  </pic:spPr>
+                </pic:pic>
+              </a:graphicData>
+            </a:graphic>
+          </wp:inline>
+        </w:drawing>
+      </w:r>
+    </w:p>
+    <w:p>
+      <w:pPr>
+        <w:pStyle w:val="Caption"/>
+        <w:rPr>
+          <w:lang w:val="id-ID"/>
+        </w:rPr>
+      </w:pPr>
+      <w:r>
+        <w:t xml:space="preserve">Gambar </w:t>
+      </w:r>
+      <w:r>
+        <w:fldChar w:fldCharType="begin"/>
+      </w:r>
+      <w:r>
+        <w:instrText xml:space="preserve"> SEQ Gambar \* ARABIC </w:instrText>
+      </w:r>
+      <w:r>
+        <w:fldChar w:fldCharType="separate"/>
+      </w:r>
+      <w:r>
+        <w:rPr>
+          <w:noProof/>
+        </w:rPr>
+        <w:t>9</w:t>
+      </w:r>
+      <w:r>
+        <w:fldChar w:fldCharType="end"/>
+      </w:r>
+      <w:r>
+        <w:rPr>
+          <w:lang w:val="id-ID"/>
+        </w:rPr>
+        <w:t>. Use Case Diagram dari Sistem</w:t>
+      </w:r>
+    </w:p>
+    <w:p>
+      <w:pPr>
+        <w:pStyle w:val="Paragraph"/>
+      </w:pPr>
+      <w:r>
+        <w:t xml:space="preserve">Fungsi-fungsi di atas merupakan fungsi-fungsi yang harus ada pada sistem ini guna memenuhi kebutuhan pengguna yang akan menggunakannya. </w:t>
+      </w:r>
+      <w:r>
+        <w:rPr>
+          <w:i/>
+        </w:rPr>
+        <w:t xml:space="preserve">Requirement </w:t>
+      </w:r>
+      <w:r>
+        <w:t xml:space="preserve">di atas merupakan </w:t>
+      </w:r>
+      <w:r>
+        <w:rPr>
+          <w:i/>
+        </w:rPr>
+        <w:t>requirement</w:t>
+      </w:r>
+      <w:r>
+        <w:t xml:space="preserve"> dasar yang masih dapat dikembangkan lagi sehingga menjadi</w:t>
+      </w:r>
+      <w:r>
+        <w:t xml:space="preserve"> sebuah sistem yang lebih baik. Gambar 9 </w:t>
+      </w:r>
+      <w:r>
+        <w:t xml:space="preserve">menggambarkan fungsi yang sudah diolah dalam </w:t>
+      </w:r>
+      <w:r>
+        <w:rPr>
+          <w:i/>
+        </w:rPr>
+        <w:t xml:space="preserve">use case </w:t>
+      </w:r>
+      <w:r>
+        <w:t>diagram.</w:t>
+      </w:r>
+    </w:p>
+    <w:p>
+      <w:pPr>
+        <w:pStyle w:val="Heading23"/>
+        <w:ind w:left="426"/>
+      </w:pPr>
+      <w:r>
+        <w:t>System and Software Design</w:t>
+      </w:r>
+    </w:p>
+    <w:p>
+      <w:pPr>
+        <w:pStyle w:val="Paragraph"/>
+      </w:pPr>
+      <w:r>
+        <w:t xml:space="preserve">Sistem pengenalan </w:t>
+      </w:r>
+      <w:r>
+        <w:t>pendeteksi posisi shuttle cock</w:t>
+      </w:r>
+      <w:r>
+        <w:t xml:space="preserve"> yang dibuat dalam penelitian ini dirancang untuk </w:t>
+      </w:r>
+      <w:r>
+        <w:t>memberikan hasil yang akurat dari posisi shuttle cock yang nantinya dapat dilakukan estimasi pergerakan shuttle cock oleh robot pemain bulu tangkis</w:t>
+      </w:r>
+      <w:r>
+        <w:t>.</w:t>
+      </w:r>
+      <w:r>
+        <w:t xml:space="preserve"> </w:t>
+      </w:r>
+      <w:r>
+        <w:t xml:space="preserve">Sistem ini akan dikendalikan oleh </w:t>
+      </w:r>
+      <w:r>
+        <w:t>sebuah PC. Sedangkan untuk input gambar yang akan digunakan pada sistem akan didapatkan dari dua kamera Playstation Eye yang ditempatkan di kedua ujung lapangan dan menangkap seluruh area pergerakan shuttle cock</w:t>
+      </w:r>
+      <w:r>
+        <w:t xml:space="preserve">. </w:t>
+      </w:r>
+    </w:p>
+    <w:p>
+      <w:pPr>
+        <w:pStyle w:val="Paragraph"/>
+      </w:pPr>
+      <w:r>
+        <w:lastRenderedPageBreak/>
+        <w:t>Blok diagram dari sistem yang digunakan seca</w:t>
+      </w:r>
+      <w:r>
+        <w:t>ra keseluruhan ditunjukkan pada Gambar 10</w:t>
+      </w:r>
+    </w:p>
+    <w:p>
+      <w:pPr>
+        <w:jc w:val="center"/>
+      </w:pPr>
+      <w:r>
+        <w:rPr>
+          <w:noProof/>
+          <w:lang w:val="id-ID" w:eastAsia="id-ID"/>
+        </w:rPr>
+        <w:drawing>
+          <wp:inline distT="0" distB="0" distL="0" distR="0" wp14:anchorId="5A27983B" wp14:editId="6201EB71">
+            <wp:extent cx="5039995" cy="2806065"/>
+            <wp:effectExtent l="0" t="0" r="8255" b="0"/>
+            <wp:docPr id="12" name="Picture 12"/>
+            <wp:cNvGraphicFramePr>
+              <a:graphicFrameLocks xmlns:a="http://schemas.openxmlformats.org/drawingml/2006/main" noChangeAspect="1"/>
+            </wp:cNvGraphicFramePr>
+            <a:graphic xmlns:a="http://schemas.openxmlformats.org/drawingml/2006/main">
+              <a:graphicData uri="http://schemas.openxmlformats.org/drawingml/2006/picture">
+                <pic:pic xmlns:pic="http://schemas.openxmlformats.org/drawingml/2006/picture">
+                  <pic:nvPicPr>
+                    <pic:cNvPr id="1" name=""/>
+                    <pic:cNvPicPr/>
+                  </pic:nvPicPr>
+                  <pic:blipFill>
+                    <a:blip r:embed="rId26"/>
+                    <a:stretch>
+                      <a:fillRect/>
+                    </a:stretch>
+                  </pic:blipFill>
+                  <pic:spPr>
+                    <a:xfrm>
+                      <a:off x="0" y="0"/>
+                      <a:ext cx="5039995" cy="2806065"/>
+                    </a:xfrm>
+                    <a:prstGeom prst="rect">
+                      <a:avLst/>
+                    </a:prstGeom>
+                  </pic:spPr>
+                </pic:pic>
+              </a:graphicData>
+            </a:graphic>
+          </wp:inline>
+        </w:drawing>
+      </w:r>
+    </w:p>
+    <w:p>
+      <w:pPr>
+        <w:pStyle w:val="Caption"/>
+        <w:rPr>
+          <w:lang w:val="id-ID"/>
+        </w:rPr>
+      </w:pPr>
+      <w:r>
+        <w:t xml:space="preserve">Gambar </w:t>
+      </w:r>
+      <w:r>
+        <w:fldChar w:fldCharType="begin"/>
+      </w:r>
+      <w:r>
+        <w:instrText xml:space="preserve"> SEQ Gambar \* ARABIC </w:instrText>
+      </w:r>
+      <w:r>
+        <w:fldChar w:fldCharType="separate"/>
+      </w:r>
+      <w:r>
+        <w:rPr>
+          <w:noProof/>
+        </w:rPr>
+        <w:t>10</w:t>
+      </w:r>
+      <w:r>
+        <w:fldChar w:fldCharType="end"/>
+      </w:r>
+      <w:r>
+        <w:rPr>
+          <w:lang w:val="id-ID"/>
+        </w:rPr>
+        <w:t>. Blok Diagram dari Sistem</w:t>
+      </w:r>
+    </w:p>
+    <w:p>
+      <w:pPr>
+        <w:pStyle w:val="Paragraph"/>
+      </w:pPr>
+      <w:r>
+        <w:t>Sesua</w:t>
+      </w:r>
+      <w:r>
+        <w:t>i dengan Gambar 10, ditambah dengan robot pemain bulu tangkis, sistem ini memiliki tiga bagian utama. Bagian pertama terdiri dari dua kamera yang masing-masing tugasnya adalah menangkap gambar dari dua sudut pandang yang berbeda. Yang kedua adalah Personal Computer yang bertugas melakukan seluruh proses untuk mendapatkan posisi shuttle cock di ruang tiga dimensi.</w:t>
+      </w:r>
+    </w:p>
+    <w:p>
+      <w:pPr>
+        <w:pStyle w:val="Heading23"/>
+        <w:ind w:left="426"/>
+      </w:pPr>
+      <w:r>
+        <w:t>Desain Perangkat Keras (Ha</w:t>
+      </w:r>
+      <w:bookmarkStart w:id="38" w:name="_GoBack"/>
+      <w:bookmarkEnd w:id="38"/>
+      <w:r>
+        <w:t>rdware)</w:t>
+      </w:r>
+    </w:p>
+    <w:p>
+      <w:pPr>
+        <w:pStyle w:val="Paragraph"/>
+      </w:pPr>
+    </w:p>
+    <w:p>
+      <w:pPr>
+        <w:pStyle w:val="Paragraph"/>
         <w:rPr>
           <w:rFonts w:eastAsiaTheme="minorEastAsia" w:cstheme="minorBidi"/>
-          <w:noProof w:val="0"/>
           <w:sz w:val="20"/>
           <w:szCs w:val="18"/>
-          <w:lang w:eastAsia="ko-KR"/>
-        </w:rPr>
-      </w:pPr>
-      <w:r>
-        <w:lastRenderedPageBreak/>
-        <w:t>BAB 3</w:t>
-      </w:r>
-      <w:r>
-        <w:br/>
-        <w:t>METODE PENELITIAN</w:t>
-      </w:r>
+        </w:rPr>
+      </w:pPr>
       <w:r>
         <w:br w:type="page"/>
       </w:r>
@@ -8709,12 +9194,12 @@
       <w:pPr>
         <w:pStyle w:val="Heading1"/>
       </w:pPr>
-      <w:bookmarkStart w:id="38" w:name="_Toc406669843"/>
+      <w:bookmarkStart w:id="39" w:name="_Toc406670095"/>
       <w:r>
         <w:lastRenderedPageBreak/>
         <w:t>DAFTAR PUSTAKA</w:t>
       </w:r>
-      <w:bookmarkEnd w:id="38"/>
+      <w:bookmarkEnd w:id="39"/>
     </w:p>
     <w:sdt>
       <w:sdtPr>
@@ -9295,7 +9780,7 @@
           <w:rPr>
             <w:noProof/>
           </w:rPr>
-          <w:t>13</w:t>
+          <w:t>20</w:t>
         </w:r>
         <w:r>
           <w:rPr>
@@ -10466,6 +10951,209 @@
     </w:lvl>
   </w:abstractNum>
   <w:abstractNum w:abstractNumId="11">
+    <w:nsid w:val="1D0A36EB"/>
+    <w:multiLevelType w:val="hybridMultilevel"/>
+    <w:tmpl w:val="0EEE4534"/>
+    <w:lvl w:ilvl="0" w:tplc="04210001">
+      <w:start w:val="1"/>
+      <w:numFmt w:val="bullet"/>
+      <w:lvlText w:val=""/>
+      <w:lvlJc w:val="left"/>
+      <w:pPr>
+        <w:ind w:left="720" w:hanging="360"/>
+      </w:pPr>
+      <w:rPr>
+        <w:rFonts w:ascii="Symbol" w:hAnsi="Symbol" w:hint="default"/>
+      </w:rPr>
+    </w:lvl>
+    <w:lvl w:ilvl="1" w:tplc="04210003" w:tentative="1">
+      <w:start w:val="1"/>
+      <w:numFmt w:val="bullet"/>
+      <w:lvlText w:val="o"/>
+      <w:lvlJc w:val="left"/>
+      <w:pPr>
+        <w:ind w:left="1440" w:hanging="360"/>
+      </w:pPr>
+      <w:rPr>
+        <w:rFonts w:ascii="Courier New" w:hAnsi="Courier New" w:cs="Courier New" w:hint="default"/>
+      </w:rPr>
+    </w:lvl>
+    <w:lvl w:ilvl="2" w:tplc="04210005" w:tentative="1">
+      <w:start w:val="1"/>
+      <w:numFmt w:val="bullet"/>
+      <w:lvlText w:val=""/>
+      <w:lvlJc w:val="left"/>
+      <w:pPr>
+        <w:ind w:left="2160" w:hanging="360"/>
+      </w:pPr>
+      <w:rPr>
+        <w:rFonts w:ascii="Wingdings" w:hAnsi="Wingdings" w:hint="default"/>
+      </w:rPr>
+    </w:lvl>
+    <w:lvl w:ilvl="3" w:tplc="04210001" w:tentative="1">
+      <w:start w:val="1"/>
+      <w:numFmt w:val="bullet"/>
+      <w:lvlText w:val=""/>
+      <w:lvlJc w:val="left"/>
+      <w:pPr>
+        <w:ind w:left="2880" w:hanging="360"/>
+      </w:pPr>
+      <w:rPr>
+        <w:rFonts w:ascii="Symbol" w:hAnsi="Symbol" w:hint="default"/>
+      </w:rPr>
+    </w:lvl>
+    <w:lvl w:ilvl="4" w:tplc="04210003" w:tentative="1">
+      <w:start w:val="1"/>
+      <w:numFmt w:val="bullet"/>
+      <w:lvlText w:val="o"/>
+      <w:lvlJc w:val="left"/>
+      <w:pPr>
+        <w:ind w:left="3600" w:hanging="360"/>
+      </w:pPr>
+      <w:rPr>
+        <w:rFonts w:ascii="Courier New" w:hAnsi="Courier New" w:cs="Courier New" w:hint="default"/>
+      </w:rPr>
+    </w:lvl>
+    <w:lvl w:ilvl="5" w:tplc="04210005" w:tentative="1">
+      <w:start w:val="1"/>
+      <w:numFmt w:val="bullet"/>
+      <w:lvlText w:val=""/>
+      <w:lvlJc w:val="left"/>
+      <w:pPr>
+        <w:ind w:left="4320" w:hanging="360"/>
+      </w:pPr>
+      <w:rPr>
+        <w:rFonts w:ascii="Wingdings" w:hAnsi="Wingdings" w:hint="default"/>
+      </w:rPr>
+    </w:lvl>
+    <w:lvl w:ilvl="6" w:tplc="04210001" w:tentative="1">
+      <w:start w:val="1"/>
+      <w:numFmt w:val="bullet"/>
+      <w:lvlText w:val=""/>
+      <w:lvlJc w:val="left"/>
+      <w:pPr>
+        <w:ind w:left="5040" w:hanging="360"/>
+      </w:pPr>
+      <w:rPr>
+        <w:rFonts w:ascii="Symbol" w:hAnsi="Symbol" w:hint="default"/>
+      </w:rPr>
+    </w:lvl>
+    <w:lvl w:ilvl="7" w:tplc="04210003" w:tentative="1">
+      <w:start w:val="1"/>
+      <w:numFmt w:val="bullet"/>
+      <w:lvlText w:val="o"/>
+      <w:lvlJc w:val="left"/>
+      <w:pPr>
+        <w:ind w:left="5760" w:hanging="360"/>
+      </w:pPr>
+      <w:rPr>
+        <w:rFonts w:ascii="Courier New" w:hAnsi="Courier New" w:cs="Courier New" w:hint="default"/>
+      </w:rPr>
+    </w:lvl>
+    <w:lvl w:ilvl="8" w:tplc="04210005" w:tentative="1">
+      <w:start w:val="1"/>
+      <w:numFmt w:val="bullet"/>
+      <w:lvlText w:val=""/>
+      <w:lvlJc w:val="left"/>
+      <w:pPr>
+        <w:ind w:left="6480" w:hanging="360"/>
+      </w:pPr>
+      <w:rPr>
+        <w:rFonts w:ascii="Wingdings" w:hAnsi="Wingdings" w:hint="default"/>
+      </w:rPr>
+    </w:lvl>
+  </w:abstractNum>
+  <w:abstractNum w:abstractNumId="12">
+    <w:nsid w:val="1E223629"/>
+    <w:multiLevelType w:val="hybridMultilevel"/>
+    <w:tmpl w:val="E356EC3C"/>
+    <w:lvl w:ilvl="0" w:tplc="C906A786">
+      <w:start w:val="1"/>
+      <w:numFmt w:val="decimal"/>
+      <w:pStyle w:val="Heading23"/>
+      <w:lvlText w:val="3.%1"/>
+      <w:lvlJc w:val="left"/>
+      <w:pPr>
+        <w:ind w:left="786" w:hanging="360"/>
+      </w:pPr>
+      <w:rPr>
+        <w:rFonts w:hint="default"/>
+      </w:rPr>
+    </w:lvl>
+    <w:lvl w:ilvl="1" w:tplc="04210019" w:tentative="1">
+      <w:start w:val="1"/>
+      <w:numFmt w:val="lowerLetter"/>
+      <w:lvlText w:val="%2."/>
+      <w:lvlJc w:val="left"/>
+      <w:pPr>
+        <w:ind w:left="1506" w:hanging="360"/>
+      </w:pPr>
+    </w:lvl>
+    <w:lvl w:ilvl="2" w:tplc="0421001B" w:tentative="1">
+      <w:start w:val="1"/>
+      <w:numFmt w:val="lowerRoman"/>
+      <w:lvlText w:val="%3."/>
+      <w:lvlJc w:val="right"/>
+      <w:pPr>
+        <w:ind w:left="2226" w:hanging="180"/>
+      </w:pPr>
+    </w:lvl>
+    <w:lvl w:ilvl="3" w:tplc="0421000F" w:tentative="1">
+      <w:start w:val="1"/>
+      <w:numFmt w:val="decimal"/>
+      <w:lvlText w:val="%4."/>
+      <w:lvlJc w:val="left"/>
+      <w:pPr>
+        <w:ind w:left="2946" w:hanging="360"/>
+      </w:pPr>
+    </w:lvl>
+    <w:lvl w:ilvl="4" w:tplc="04210019" w:tentative="1">
+      <w:start w:val="1"/>
+      <w:numFmt w:val="lowerLetter"/>
+      <w:lvlText w:val="%5."/>
+      <w:lvlJc w:val="left"/>
+      <w:pPr>
+        <w:ind w:left="3666" w:hanging="360"/>
+      </w:pPr>
+    </w:lvl>
+    <w:lvl w:ilvl="5" w:tplc="0421001B" w:tentative="1">
+      <w:start w:val="1"/>
+      <w:numFmt w:val="lowerRoman"/>
+      <w:lvlText w:val="%6."/>
+      <w:lvlJc w:val="right"/>
+      <w:pPr>
+        <w:ind w:left="4386" w:hanging="180"/>
+      </w:pPr>
+    </w:lvl>
+    <w:lvl w:ilvl="6" w:tplc="0421000F" w:tentative="1">
+      <w:start w:val="1"/>
+      <w:numFmt w:val="decimal"/>
+      <w:lvlText w:val="%7."/>
+      <w:lvlJc w:val="left"/>
+      <w:pPr>
+        <w:ind w:left="5106" w:hanging="360"/>
+      </w:pPr>
+    </w:lvl>
+    <w:lvl w:ilvl="7" w:tplc="04210019" w:tentative="1">
+      <w:start w:val="1"/>
+      <w:numFmt w:val="lowerLetter"/>
+      <w:lvlText w:val="%8."/>
+      <w:lvlJc w:val="left"/>
+      <w:pPr>
+        <w:ind w:left="5826" w:hanging="360"/>
+      </w:pPr>
+    </w:lvl>
+    <w:lvl w:ilvl="8" w:tplc="0421001B" w:tentative="1">
+      <w:start w:val="1"/>
+      <w:numFmt w:val="lowerRoman"/>
+      <w:lvlText w:val="%9."/>
+      <w:lvlJc w:val="right"/>
+      <w:pPr>
+        <w:ind w:left="6546" w:hanging="180"/>
+      </w:pPr>
+    </w:lvl>
+  </w:abstractNum>
+  <w:abstractNum w:abstractNumId="13">
     <w:nsid w:val="21EE57B6"/>
     <w:multiLevelType w:val="hybridMultilevel"/>
     <w:tmpl w:val="DE700854"/>
@@ -10551,7 +11239,7 @@
       </w:pPr>
     </w:lvl>
   </w:abstractNum>
-  <w:abstractNum w:abstractNumId="12">
+  <w:abstractNum w:abstractNumId="14">
     <w:nsid w:val="258B7B6A"/>
     <w:multiLevelType w:val="hybridMultilevel"/>
     <w:tmpl w:val="BC848BB8"/>
@@ -10640,7 +11328,7 @@
       </w:pPr>
     </w:lvl>
   </w:abstractNum>
-  <w:abstractNum w:abstractNumId="13">
+  <w:abstractNum w:abstractNumId="15">
     <w:nsid w:val="2F614BC8"/>
     <w:multiLevelType w:val="hybridMultilevel"/>
     <w:tmpl w:val="C55E513C"/>
@@ -10783,7 +11471,7 @@
       </w:pPr>
     </w:lvl>
   </w:abstractNum>
-  <w:abstractNum w:abstractNumId="14">
+  <w:abstractNum w:abstractNumId="16">
     <w:nsid w:val="3CD3285B"/>
     <w:multiLevelType w:val="hybridMultilevel"/>
     <w:tmpl w:val="30E63D8A"/>
@@ -10896,7 +11584,7 @@
       </w:rPr>
     </w:lvl>
   </w:abstractNum>
-  <w:abstractNum w:abstractNumId="15">
+  <w:abstractNum w:abstractNumId="17">
     <w:nsid w:val="3D983420"/>
     <w:multiLevelType w:val="hybridMultilevel"/>
     <w:tmpl w:val="FC248FEE"/>
@@ -11009,7 +11697,7 @@
       </w:rPr>
     </w:lvl>
   </w:abstractNum>
-  <w:abstractNum w:abstractNumId="16">
+  <w:abstractNum w:abstractNumId="18">
     <w:nsid w:val="48F051D0"/>
     <w:multiLevelType w:val="hybridMultilevel"/>
     <w:tmpl w:val="C598ECEC"/>
@@ -11122,7 +11810,7 @@
       </w:rPr>
     </w:lvl>
   </w:abstractNum>
-  <w:abstractNum w:abstractNumId="17">
+  <w:abstractNum w:abstractNumId="19">
     <w:nsid w:val="49B0211B"/>
     <w:multiLevelType w:val="hybridMultilevel"/>
     <w:tmpl w:val="6FBABD04"/>
@@ -11211,7 +11899,7 @@
       </w:pPr>
     </w:lvl>
   </w:abstractNum>
-  <w:abstractNum w:abstractNumId="18">
+  <w:abstractNum w:abstractNumId="20">
     <w:nsid w:val="49CE1B54"/>
     <w:multiLevelType w:val="hybridMultilevel"/>
     <w:tmpl w:val="3F4CD270"/>
@@ -11324,11 +12012,11 @@
       </w:rPr>
     </w:lvl>
   </w:abstractNum>
-  <w:abstractNum w:abstractNumId="19">
+  <w:abstractNum w:abstractNumId="21">
     <w:nsid w:val="4F0D5F01"/>
     <w:multiLevelType w:val="hybridMultilevel"/>
-    <w:tmpl w:val="A92EE4FC"/>
-    <w:lvl w:ilvl="0" w:tplc="13DAD35C">
+    <w:tmpl w:val="2F1A69AC"/>
+    <w:lvl w:ilvl="0" w:tplc="509CEB3A">
       <w:start w:val="1"/>
       <w:numFmt w:val="decimal"/>
       <w:pStyle w:val="Heading22"/>
@@ -11414,7 +12102,120 @@
       </w:pPr>
     </w:lvl>
   </w:abstractNum>
-  <w:abstractNum w:abstractNumId="20">
+  <w:abstractNum w:abstractNumId="22">
+    <w:nsid w:val="50895BA2"/>
+    <w:multiLevelType w:val="hybridMultilevel"/>
+    <w:tmpl w:val="1AFC756C"/>
+    <w:lvl w:ilvl="0" w:tplc="04210001">
+      <w:start w:val="1"/>
+      <w:numFmt w:val="bullet"/>
+      <w:lvlText w:val=""/>
+      <w:lvlJc w:val="left"/>
+      <w:pPr>
+        <w:ind w:left="1287" w:hanging="360"/>
+      </w:pPr>
+      <w:rPr>
+        <w:rFonts w:ascii="Symbol" w:hAnsi="Symbol" w:hint="default"/>
+      </w:rPr>
+    </w:lvl>
+    <w:lvl w:ilvl="1" w:tplc="04210003" w:tentative="1">
+      <w:start w:val="1"/>
+      <w:numFmt w:val="bullet"/>
+      <w:lvlText w:val="o"/>
+      <w:lvlJc w:val="left"/>
+      <w:pPr>
+        <w:ind w:left="2007" w:hanging="360"/>
+      </w:pPr>
+      <w:rPr>
+        <w:rFonts w:ascii="Courier New" w:hAnsi="Courier New" w:cs="Courier New" w:hint="default"/>
+      </w:rPr>
+    </w:lvl>
+    <w:lvl w:ilvl="2" w:tplc="04210005" w:tentative="1">
+      <w:start w:val="1"/>
+      <w:numFmt w:val="bullet"/>
+      <w:lvlText w:val=""/>
+      <w:lvlJc w:val="left"/>
+      <w:pPr>
+        <w:ind w:left="2727" w:hanging="360"/>
+      </w:pPr>
+      <w:rPr>
+        <w:rFonts w:ascii="Wingdings" w:hAnsi="Wingdings" w:hint="default"/>
+      </w:rPr>
+    </w:lvl>
+    <w:lvl w:ilvl="3" w:tplc="04210001" w:tentative="1">
+      <w:start w:val="1"/>
+      <w:numFmt w:val="bullet"/>
+      <w:lvlText w:val=""/>
+      <w:lvlJc w:val="left"/>
+      <w:pPr>
+        <w:ind w:left="3447" w:hanging="360"/>
+      </w:pPr>
+      <w:rPr>
+        <w:rFonts w:ascii="Symbol" w:hAnsi="Symbol" w:hint="default"/>
+      </w:rPr>
+    </w:lvl>
+    <w:lvl w:ilvl="4" w:tplc="04210003" w:tentative="1">
+      <w:start w:val="1"/>
+      <w:numFmt w:val="bullet"/>
+      <w:lvlText w:val="o"/>
+      <w:lvlJc w:val="left"/>
+      <w:pPr>
+        <w:ind w:left="4167" w:hanging="360"/>
+      </w:pPr>
+      <w:rPr>
+        <w:rFonts w:ascii="Courier New" w:hAnsi="Courier New" w:cs="Courier New" w:hint="default"/>
+      </w:rPr>
+    </w:lvl>
+    <w:lvl w:ilvl="5" w:tplc="04210005" w:tentative="1">
+      <w:start w:val="1"/>
+      <w:numFmt w:val="bullet"/>
+      <w:lvlText w:val=""/>
+      <w:lvlJc w:val="left"/>
+      <w:pPr>
+        <w:ind w:left="4887" w:hanging="360"/>
+      </w:pPr>
+      <w:rPr>
+        <w:rFonts w:ascii="Wingdings" w:hAnsi="Wingdings" w:hint="default"/>
+      </w:rPr>
+    </w:lvl>
+    <w:lvl w:ilvl="6" w:tplc="04210001" w:tentative="1">
+      <w:start w:val="1"/>
+      <w:numFmt w:val="bullet"/>
+      <w:lvlText w:val=""/>
+      <w:lvlJc w:val="left"/>
+      <w:pPr>
+        <w:ind w:left="5607" w:hanging="360"/>
+      </w:pPr>
+      <w:rPr>
+        <w:rFonts w:ascii="Symbol" w:hAnsi="Symbol" w:hint="default"/>
+      </w:rPr>
+    </w:lvl>
+    <w:lvl w:ilvl="7" w:tplc="04210003" w:tentative="1">
+      <w:start w:val="1"/>
+      <w:numFmt w:val="bullet"/>
+      <w:lvlText w:val="o"/>
+      <w:lvlJc w:val="left"/>
+      <w:pPr>
+        <w:ind w:left="6327" w:hanging="360"/>
+      </w:pPr>
+      <w:rPr>
+        <w:rFonts w:ascii="Courier New" w:hAnsi="Courier New" w:cs="Courier New" w:hint="default"/>
+      </w:rPr>
+    </w:lvl>
+    <w:lvl w:ilvl="8" w:tplc="04210005" w:tentative="1">
+      <w:start w:val="1"/>
+      <w:numFmt w:val="bullet"/>
+      <w:lvlText w:val=""/>
+      <w:lvlJc w:val="left"/>
+      <w:pPr>
+        <w:ind w:left="7047" w:hanging="360"/>
+      </w:pPr>
+      <w:rPr>
+        <w:rFonts w:ascii="Wingdings" w:hAnsi="Wingdings" w:hint="default"/>
+      </w:rPr>
+    </w:lvl>
+  </w:abstractNum>
+  <w:abstractNum w:abstractNumId="23">
     <w:nsid w:val="50BF78A8"/>
     <w:multiLevelType w:val="hybridMultilevel"/>
     <w:tmpl w:val="14067D08"/>
@@ -11503,7 +12304,7 @@
       </w:pPr>
     </w:lvl>
   </w:abstractNum>
-  <w:abstractNum w:abstractNumId="21">
+  <w:abstractNum w:abstractNumId="24">
     <w:nsid w:val="563B6BC0"/>
     <w:multiLevelType w:val="multilevel"/>
     <w:tmpl w:val="E55E053C"/>
@@ -11616,7 +12417,7 @@
       </w:rPr>
     </w:lvl>
   </w:abstractNum>
-  <w:abstractNum w:abstractNumId="22">
+  <w:abstractNum w:abstractNumId="25">
     <w:nsid w:val="5ADE4DAC"/>
     <w:multiLevelType w:val="hybridMultilevel"/>
     <w:tmpl w:val="29786658"/>
@@ -11702,7 +12503,7 @@
       </w:pPr>
     </w:lvl>
   </w:abstractNum>
-  <w:abstractNum w:abstractNumId="23">
+  <w:abstractNum w:abstractNumId="26">
     <w:nsid w:val="672B381A"/>
     <w:multiLevelType w:val="hybridMultilevel"/>
     <w:tmpl w:val="D3203124"/>
@@ -11788,7 +12589,7 @@
       </w:pPr>
     </w:lvl>
   </w:abstractNum>
-  <w:abstractNum w:abstractNumId="24">
+  <w:abstractNum w:abstractNumId="27">
     <w:nsid w:val="68957B68"/>
     <w:multiLevelType w:val="hybridMultilevel"/>
     <w:tmpl w:val="DFFC8690"/>
@@ -11877,7 +12678,7 @@
       </w:pPr>
     </w:lvl>
   </w:abstractNum>
-  <w:abstractNum w:abstractNumId="25">
+  <w:abstractNum w:abstractNumId="28">
     <w:nsid w:val="6F8E77EB"/>
     <w:multiLevelType w:val="multilevel"/>
     <w:tmpl w:val="0421001D"/>
@@ -11963,7 +12764,7 @@
       </w:pPr>
     </w:lvl>
   </w:abstractNum>
-  <w:abstractNum w:abstractNumId="26">
+  <w:abstractNum w:abstractNumId="29">
     <w:nsid w:val="6F915AFC"/>
     <w:multiLevelType w:val="multilevel"/>
     <w:tmpl w:val="F880F626"/>
@@ -12134,7 +12935,7 @@
       </w:rPr>
     </w:lvl>
   </w:abstractNum>
-  <w:abstractNum w:abstractNumId="27">
+  <w:abstractNum w:abstractNumId="30">
     <w:nsid w:val="6FA976E1"/>
     <w:multiLevelType w:val="hybridMultilevel"/>
     <w:tmpl w:val="D90C6072"/>
@@ -12247,7 +13048,7 @@
       </w:rPr>
     </w:lvl>
   </w:abstractNum>
-  <w:abstractNum w:abstractNumId="28">
+  <w:abstractNum w:abstractNumId="31">
     <w:nsid w:val="71B4576C"/>
     <w:multiLevelType w:val="hybridMultilevel"/>
     <w:tmpl w:val="3236CE2E"/>
@@ -12337,7 +13138,7 @@
       </w:pPr>
     </w:lvl>
   </w:abstractNum>
-  <w:abstractNum w:abstractNumId="29">
+  <w:abstractNum w:abstractNumId="32">
     <w:nsid w:val="73A600B8"/>
     <w:multiLevelType w:val="multilevel"/>
     <w:tmpl w:val="922E9A6A"/>
@@ -12516,7 +13317,7 @@
       </w:rPr>
     </w:lvl>
   </w:abstractNum>
-  <w:abstractNum w:abstractNumId="30">
+  <w:abstractNum w:abstractNumId="33">
     <w:nsid w:val="787330CB"/>
     <w:multiLevelType w:val="hybridMultilevel"/>
     <w:tmpl w:val="11DA1AEC"/>
@@ -12629,7 +13430,7 @@
       </w:rPr>
     </w:lvl>
   </w:abstractNum>
-  <w:abstractNum w:abstractNumId="31">
+  <w:abstractNum w:abstractNumId="34">
     <w:nsid w:val="78A52CC4"/>
     <w:multiLevelType w:val="hybridMultilevel"/>
     <w:tmpl w:val="26F61422"/>
@@ -12719,7 +13520,7 @@
       </w:pPr>
     </w:lvl>
   </w:abstractNum>
-  <w:abstractNum w:abstractNumId="32">
+  <w:abstractNum w:abstractNumId="35">
     <w:nsid w:val="79F502FA"/>
     <w:multiLevelType w:val="hybridMultilevel"/>
     <w:tmpl w:val="DAF80202"/>
@@ -12810,25 +13611,25 @@
     </w:lvl>
   </w:abstractNum>
   <w:num w:numId="1">
-    <w:abstractNumId w:val="29"/>
+    <w:abstractNumId w:val="32"/>
   </w:num>
   <w:num w:numId="2">
     <w:abstractNumId w:val="7"/>
   </w:num>
   <w:num w:numId="3">
-    <w:abstractNumId w:val="15"/>
+    <w:abstractNumId w:val="17"/>
   </w:num>
   <w:num w:numId="4">
     <w:abstractNumId w:val="10"/>
   </w:num>
   <w:num w:numId="5">
-    <w:abstractNumId w:val="16"/>
+    <w:abstractNumId w:val="18"/>
   </w:num>
   <w:num w:numId="6">
     <w:abstractNumId w:val="2"/>
   </w:num>
   <w:num w:numId="7">
-    <w:abstractNumId w:val="20"/>
+    <w:abstractNumId w:val="23"/>
   </w:num>
   <w:num w:numId="8">
     <w:abstractNumId w:val="5"/>
@@ -12837,25 +13638,25 @@
     <w:abstractNumId w:val="3"/>
   </w:num>
   <w:num w:numId="10">
-    <w:abstractNumId w:val="11"/>
+    <w:abstractNumId w:val="13"/>
   </w:num>
   <w:num w:numId="11">
-    <w:abstractNumId w:val="14"/>
+    <w:abstractNumId w:val="16"/>
   </w:num>
   <w:num w:numId="12">
     <w:abstractNumId w:val="9"/>
   </w:num>
   <w:num w:numId="13">
-    <w:abstractNumId w:val="30"/>
+    <w:abstractNumId w:val="33"/>
   </w:num>
   <w:num w:numId="14">
     <w:abstractNumId w:val="1"/>
   </w:num>
   <w:num w:numId="15">
-    <w:abstractNumId w:val="17"/>
+    <w:abstractNumId w:val="19"/>
   </w:num>
   <w:num w:numId="16">
-    <w:abstractNumId w:val="22"/>
+    <w:abstractNumId w:val="25"/>
     <w:lvlOverride w:ilvl="0">
       <w:startOverride w:val="1"/>
     </w:lvlOverride>
@@ -12891,16 +13692,16 @@
     <w:abstractNumId w:val="6"/>
   </w:num>
   <w:num w:numId="19">
+    <w:abstractNumId w:val="27"/>
+  </w:num>
+  <w:num w:numId="20">
+    <w:abstractNumId w:val="28"/>
+  </w:num>
+  <w:num w:numId="21">
     <w:abstractNumId w:val="24"/>
   </w:num>
-  <w:num w:numId="20">
-    <w:abstractNumId w:val="25"/>
-  </w:num>
-  <w:num w:numId="21">
-    <w:abstractNumId w:val="21"/>
-  </w:num>
   <w:num w:numId="22">
-    <w:abstractNumId w:val="29"/>
+    <w:abstractNumId w:val="32"/>
     <w:lvlOverride w:ilvl="0">
       <w:startOverride w:val="1"/>
     </w:lvlOverride>
@@ -12930,25 +13731,25 @@
     </w:lvlOverride>
   </w:num>
   <w:num w:numId="23">
-    <w:abstractNumId w:val="26"/>
+    <w:abstractNumId w:val="29"/>
   </w:num>
   <w:num w:numId="24">
-    <w:abstractNumId w:val="13"/>
+    <w:abstractNumId w:val="15"/>
   </w:num>
   <w:num w:numId="25">
-    <w:abstractNumId w:val="19"/>
+    <w:abstractNumId w:val="21"/>
   </w:num>
   <w:num w:numId="26">
-    <w:abstractNumId w:val="32"/>
+    <w:abstractNumId w:val="35"/>
   </w:num>
   <w:num w:numId="27">
-    <w:abstractNumId w:val="18"/>
+    <w:abstractNumId w:val="20"/>
   </w:num>
   <w:num w:numId="28">
-    <w:abstractNumId w:val="27"/>
+    <w:abstractNumId w:val="30"/>
   </w:num>
   <w:num w:numId="29">
-    <w:abstractNumId w:val="23"/>
+    <w:abstractNumId w:val="26"/>
   </w:num>
   <w:num w:numId="30">
     <w:abstractNumId w:val="0"/>
@@ -12957,10 +13758,19 @@
     <w:abstractNumId w:val="8"/>
   </w:num>
   <w:num w:numId="32">
+    <w:abstractNumId w:val="14"/>
+  </w:num>
+  <w:num w:numId="33">
+    <w:abstractNumId w:val="34"/>
+  </w:num>
+  <w:num w:numId="34">
     <w:abstractNumId w:val="12"/>
   </w:num>
-  <w:num w:numId="33">
-    <w:abstractNumId w:val="31"/>
+  <w:num w:numId="35">
+    <w:abstractNumId w:val="22"/>
+  </w:num>
+  <w:num w:numId="36">
+    <w:abstractNumId w:val="11"/>
   </w:num>
   <w:numIdMacAtCleanup w:val="13"/>
 </w:numbering>
@@ -13678,7 +14488,7 @@
     <w:basedOn w:val="Normal"/>
     <w:autoRedefine/>
     <w:qFormat/>
-    <w:rsid w:val="002F51D6"/>
+    <w:rsid w:val="005A089E"/>
     <w:pPr>
       <w:spacing w:before="240"/>
       <w:ind w:firstLine="567"/>
@@ -14180,6 +14990,74 @@
       <w:bCs/>
       <w:sz w:val="24"/>
       <w:szCs w:val="26"/>
+      <w:lang w:eastAsia="ko-KR"/>
+    </w:rPr>
+  </w:style>
+  <w:style w:type="paragraph" w:customStyle="1" w:styleId="Heading23">
+    <w:name w:val="Heading 2.3"/>
+    <w:basedOn w:val="Heading22"/>
+    <w:qFormat/>
+    <w:rsid w:val="00C1010A"/>
+    <w:pPr>
+      <w:numPr>
+        <w:numId w:val="34"/>
+      </w:numPr>
+    </w:pPr>
+  </w:style>
+  <w:style w:type="paragraph" w:customStyle="1" w:styleId="Hapus">
+    <w:name w:val="Hapus"/>
+    <w:basedOn w:val="Normal"/>
+    <w:next w:val="Normal"/>
+    <w:link w:val="HapusChar"/>
+    <w:rsid w:val="005A089E"/>
+    <w:pPr>
+      <w:spacing w:after="0"/>
+      <w:contextualSpacing/>
+      <w:jc w:val="center"/>
+    </w:pPr>
+    <w:rPr>
+      <w:b/>
+      <w:caps/>
+      <w:lang w:val="id-ID" w:eastAsia="id-ID"/>
+    </w:rPr>
+  </w:style>
+  <w:style w:type="character" w:customStyle="1" w:styleId="HapusChar">
+    <w:name w:val="Hapus Char"/>
+    <w:basedOn w:val="DefaultParagraphFont"/>
+    <w:link w:val="Hapus"/>
+    <w:rsid w:val="005A089E"/>
+    <w:rPr>
+      <w:rFonts w:ascii="Times New Roman" w:eastAsiaTheme="minorEastAsia" w:hAnsi="Times New Roman"/>
+      <w:b/>
+      <w:caps/>
+      <w:sz w:val="24"/>
+      <w:lang w:eastAsia="id-ID"/>
+    </w:rPr>
+  </w:style>
+  <w:style w:type="paragraph" w:customStyle="1" w:styleId="Isi">
+    <w:name w:val="Isi"/>
+    <w:link w:val="IsiChar"/>
+    <w:qFormat/>
+    <w:rsid w:val="005A089E"/>
+    <w:pPr>
+      <w:spacing w:line="360" w:lineRule="auto"/>
+      <w:ind w:firstLine="567"/>
+      <w:jc w:val="both"/>
+    </w:pPr>
+    <w:rPr>
+      <w:rFonts w:ascii="Times New Roman" w:eastAsiaTheme="minorEastAsia" w:hAnsi="Times New Roman"/>
+      <w:sz w:val="24"/>
+      <w:lang w:eastAsia="ko-KR"/>
+    </w:rPr>
+  </w:style>
+  <w:style w:type="character" w:customStyle="1" w:styleId="IsiChar">
+    <w:name w:val="Isi Char"/>
+    <w:basedOn w:val="DefaultParagraphFont"/>
+    <w:link w:val="Isi"/>
+    <w:rsid w:val="005A089E"/>
+    <w:rPr>
+      <w:rFonts w:ascii="Times New Roman" w:eastAsiaTheme="minorEastAsia" w:hAnsi="Times New Roman"/>
+      <w:sz w:val="24"/>
       <w:lang w:eastAsia="ko-KR"/>
     </w:rPr>
   </w:style>
@@ -15161,27 +16039,27 @@
   </dgm:ptLst>
   <dgm:cxnLst>
     <dgm:cxn modelId="{EECBA78A-DF88-42CC-B9C2-AA2156F13729}" srcId="{65253B37-FEEB-4E95-BB91-E52AD0271F4F}" destId="{A21B555D-9D58-4A76-BDDC-2D7B1992BA61}" srcOrd="0" destOrd="0" parTransId="{A1977CBC-5234-4E19-9F70-370D0EF35132}" sibTransId="{D3C5A698-F58B-48CF-81FE-398E3EFCDC7F}"/>
-    <dgm:cxn modelId="{766C9680-56B5-4E21-8FA6-4B41CC45B515}" type="presOf" srcId="{2F0840D4-E03A-4A41-9CE3-EFCA3AD76C4E}" destId="{D7D6BA0D-98B4-4FA7-AF21-1A5E916A404B}" srcOrd="0" destOrd="0" presId="urn:microsoft.com/office/officeart/2005/8/layout/hProcess9"/>
     <dgm:cxn modelId="{6759649D-502A-49C0-A1D6-21FA740BA71A}" srcId="{65253B37-FEEB-4E95-BB91-E52AD0271F4F}" destId="{27D233D2-ED64-4AAA-A1A3-184CF727FCE0}" srcOrd="3" destOrd="0" parTransId="{7A31C2D2-53D6-4996-B10D-213B83663742}" sibTransId="{E170CF94-0F29-4AE0-A878-1A53D6C08AEA}"/>
+    <dgm:cxn modelId="{DF9F4ABE-F1F4-466B-81A8-C2D9414230FD}" type="presOf" srcId="{38DA043F-9580-46FA-8689-8C471BB89263}" destId="{32FD0A88-0E2A-490E-8C61-BC5204CCDE79}" srcOrd="0" destOrd="0" presId="urn:microsoft.com/office/officeart/2005/8/layout/hProcess9"/>
     <dgm:cxn modelId="{1F6ECBE8-F69F-4638-85EB-7519FAA023EF}" srcId="{65253B37-FEEB-4E95-BB91-E52AD0271F4F}" destId="{0E3D7E9B-DD66-4E3D-A11C-D3C4B8974C75}" srcOrd="4" destOrd="0" parTransId="{5DFF53D1-5D4B-4D1C-B9A6-5E26D11C85A6}" sibTransId="{4DDD4638-AD67-449D-A43F-13519082E84A}"/>
-    <dgm:cxn modelId="{E70F0F20-791D-422F-8018-8E48442D313D}" type="presOf" srcId="{38DA043F-9580-46FA-8689-8C471BB89263}" destId="{32FD0A88-0E2A-490E-8C61-BC5204CCDE79}" srcOrd="0" destOrd="0" presId="urn:microsoft.com/office/officeart/2005/8/layout/hProcess9"/>
+    <dgm:cxn modelId="{46670D41-3568-4C92-B85D-DCA9EF9A3A1F}" type="presOf" srcId="{0E3D7E9B-DD66-4E3D-A11C-D3C4B8974C75}" destId="{268BC920-BF59-455F-8B7A-3E9A3CDC2823}" srcOrd="0" destOrd="0" presId="urn:microsoft.com/office/officeart/2005/8/layout/hProcess9"/>
     <dgm:cxn modelId="{9E1F035D-68CC-4F22-BE8D-6215F66847B4}" srcId="{65253B37-FEEB-4E95-BB91-E52AD0271F4F}" destId="{2F0840D4-E03A-4A41-9CE3-EFCA3AD76C4E}" srcOrd="1" destOrd="0" parTransId="{6D46897B-537E-4317-A054-30AFEC07DAC7}" sibTransId="{CDD9CD9B-743E-442E-8D0B-EA8AE3A84968}"/>
-    <dgm:cxn modelId="{199386CB-17B1-4520-BB5A-5BC65FFF7CC6}" type="presOf" srcId="{65253B37-FEEB-4E95-BB91-E52AD0271F4F}" destId="{362DACE8-127C-45E9-96B1-B908DFB633A7}" srcOrd="0" destOrd="0" presId="urn:microsoft.com/office/officeart/2005/8/layout/hProcess9"/>
     <dgm:cxn modelId="{17FA1CA6-FF0D-4A55-8420-81FBF3A129FF}" srcId="{65253B37-FEEB-4E95-BB91-E52AD0271F4F}" destId="{38DA043F-9580-46FA-8689-8C471BB89263}" srcOrd="2" destOrd="0" parTransId="{07891CD4-D9D9-4BFD-A1CB-DA913F297EE9}" sibTransId="{877EC2E3-81A5-4349-AC1E-D9696E6083DB}"/>
-    <dgm:cxn modelId="{CC4C6994-4276-4044-B585-8DE8E38DF8D2}" type="presOf" srcId="{A21B555D-9D58-4A76-BDDC-2D7B1992BA61}" destId="{BE74F7FF-1CF1-4526-916F-DC7E70A27C57}" srcOrd="0" destOrd="0" presId="urn:microsoft.com/office/officeart/2005/8/layout/hProcess9"/>
-    <dgm:cxn modelId="{B85DEEC1-66C6-42C7-8C0D-C440D53A49D5}" type="presOf" srcId="{0E3D7E9B-DD66-4E3D-A11C-D3C4B8974C75}" destId="{268BC920-BF59-455F-8B7A-3E9A3CDC2823}" srcOrd="0" destOrd="0" presId="urn:microsoft.com/office/officeart/2005/8/layout/hProcess9"/>
-    <dgm:cxn modelId="{ED506968-F68C-435A-8175-3F4D541803CE}" type="presOf" srcId="{27D233D2-ED64-4AAA-A1A3-184CF727FCE0}" destId="{A0192B97-C475-4C89-B5E4-DE26328DB010}" srcOrd="0" destOrd="0" presId="urn:microsoft.com/office/officeart/2005/8/layout/hProcess9"/>
-    <dgm:cxn modelId="{5BC1FB95-BB6E-4780-91EB-C08C2EE41413}" type="presParOf" srcId="{362DACE8-127C-45E9-96B1-B908DFB633A7}" destId="{5367BEB7-C8D2-487B-9C5F-C72E001930B9}" srcOrd="0" destOrd="0" presId="urn:microsoft.com/office/officeart/2005/8/layout/hProcess9"/>
-    <dgm:cxn modelId="{0F097A98-B1C1-489D-A017-7ABA6FF00EC1}" type="presParOf" srcId="{362DACE8-127C-45E9-96B1-B908DFB633A7}" destId="{39AB5257-94C3-4522-A850-55EDCC5B34D3}" srcOrd="1" destOrd="0" presId="urn:microsoft.com/office/officeart/2005/8/layout/hProcess9"/>
-    <dgm:cxn modelId="{82328338-581D-40BE-ABE5-814EB8087506}" type="presParOf" srcId="{39AB5257-94C3-4522-A850-55EDCC5B34D3}" destId="{BE74F7FF-1CF1-4526-916F-DC7E70A27C57}" srcOrd="0" destOrd="0" presId="urn:microsoft.com/office/officeart/2005/8/layout/hProcess9"/>
-    <dgm:cxn modelId="{D9EA3F09-086C-4BFC-967C-C4668583FEF5}" type="presParOf" srcId="{39AB5257-94C3-4522-A850-55EDCC5B34D3}" destId="{B6B9DEE8-13B2-44C4-8318-5BDDD134BB53}" srcOrd="1" destOrd="0" presId="urn:microsoft.com/office/officeart/2005/8/layout/hProcess9"/>
-    <dgm:cxn modelId="{AD2DF54A-7879-4CB1-B019-BA4FCAAFAD82}" type="presParOf" srcId="{39AB5257-94C3-4522-A850-55EDCC5B34D3}" destId="{D7D6BA0D-98B4-4FA7-AF21-1A5E916A404B}" srcOrd="2" destOrd="0" presId="urn:microsoft.com/office/officeart/2005/8/layout/hProcess9"/>
-    <dgm:cxn modelId="{5F6DE76F-5E37-4EEF-9D5D-13B7C2BC4326}" type="presParOf" srcId="{39AB5257-94C3-4522-A850-55EDCC5B34D3}" destId="{DF5DAA57-A53E-4025-9659-EB32FA62A339}" srcOrd="3" destOrd="0" presId="urn:microsoft.com/office/officeart/2005/8/layout/hProcess9"/>
-    <dgm:cxn modelId="{70A3361F-170C-4F3B-8843-4F2092F6EBBA}" type="presParOf" srcId="{39AB5257-94C3-4522-A850-55EDCC5B34D3}" destId="{32FD0A88-0E2A-490E-8C61-BC5204CCDE79}" srcOrd="4" destOrd="0" presId="urn:microsoft.com/office/officeart/2005/8/layout/hProcess9"/>
-    <dgm:cxn modelId="{50F3A073-C1C4-477C-A4C2-321B6EA2A1BB}" type="presParOf" srcId="{39AB5257-94C3-4522-A850-55EDCC5B34D3}" destId="{B1E135EC-D601-4ADB-838A-E3B33E73F4F5}" srcOrd="5" destOrd="0" presId="urn:microsoft.com/office/officeart/2005/8/layout/hProcess9"/>
-    <dgm:cxn modelId="{3FB940B9-C66A-473C-B6AE-105CDB2C859C}" type="presParOf" srcId="{39AB5257-94C3-4522-A850-55EDCC5B34D3}" destId="{A0192B97-C475-4C89-B5E4-DE26328DB010}" srcOrd="6" destOrd="0" presId="urn:microsoft.com/office/officeart/2005/8/layout/hProcess9"/>
-    <dgm:cxn modelId="{4F5C6BC2-A675-43B1-8D7E-F1E086FCE7B9}" type="presParOf" srcId="{39AB5257-94C3-4522-A850-55EDCC5B34D3}" destId="{8441E863-739F-4A85-9FE7-53CD2542C314}" srcOrd="7" destOrd="0" presId="urn:microsoft.com/office/officeart/2005/8/layout/hProcess9"/>
-    <dgm:cxn modelId="{40A79267-53C6-44FD-B223-1684F2BD98A4}" type="presParOf" srcId="{39AB5257-94C3-4522-A850-55EDCC5B34D3}" destId="{268BC920-BF59-455F-8B7A-3E9A3CDC2823}" srcOrd="8" destOrd="0" presId="urn:microsoft.com/office/officeart/2005/8/layout/hProcess9"/>
+    <dgm:cxn modelId="{A7A7ED31-6721-40CE-8F58-2C7DA9912483}" type="presOf" srcId="{2F0840D4-E03A-4A41-9CE3-EFCA3AD76C4E}" destId="{D7D6BA0D-98B4-4FA7-AF21-1A5E916A404B}" srcOrd="0" destOrd="0" presId="urn:microsoft.com/office/officeart/2005/8/layout/hProcess9"/>
+    <dgm:cxn modelId="{33CC85E6-9928-4E04-B931-ABB80ACC74FF}" type="presOf" srcId="{A21B555D-9D58-4A76-BDDC-2D7B1992BA61}" destId="{BE74F7FF-1CF1-4526-916F-DC7E70A27C57}" srcOrd="0" destOrd="0" presId="urn:microsoft.com/office/officeart/2005/8/layout/hProcess9"/>
+    <dgm:cxn modelId="{0E7A05DD-DDE5-46A1-9C5D-01408DD43D3E}" type="presOf" srcId="{27D233D2-ED64-4AAA-A1A3-184CF727FCE0}" destId="{A0192B97-C475-4C89-B5E4-DE26328DB010}" srcOrd="0" destOrd="0" presId="urn:microsoft.com/office/officeart/2005/8/layout/hProcess9"/>
+    <dgm:cxn modelId="{ACFF67A2-E178-4965-AD41-609FDEB3AECB}" type="presOf" srcId="{65253B37-FEEB-4E95-BB91-E52AD0271F4F}" destId="{362DACE8-127C-45E9-96B1-B908DFB633A7}" srcOrd="0" destOrd="0" presId="urn:microsoft.com/office/officeart/2005/8/layout/hProcess9"/>
+    <dgm:cxn modelId="{9ED7938E-8B5B-43B3-87AE-98BDD886ACD8}" type="presParOf" srcId="{362DACE8-127C-45E9-96B1-B908DFB633A7}" destId="{5367BEB7-C8D2-487B-9C5F-C72E001930B9}" srcOrd="0" destOrd="0" presId="urn:microsoft.com/office/officeart/2005/8/layout/hProcess9"/>
+    <dgm:cxn modelId="{6FBEBF43-6B84-49E8-A791-69214505CA85}" type="presParOf" srcId="{362DACE8-127C-45E9-96B1-B908DFB633A7}" destId="{39AB5257-94C3-4522-A850-55EDCC5B34D3}" srcOrd="1" destOrd="0" presId="urn:microsoft.com/office/officeart/2005/8/layout/hProcess9"/>
+    <dgm:cxn modelId="{288D2905-15F6-4528-839D-6DDE0632622C}" type="presParOf" srcId="{39AB5257-94C3-4522-A850-55EDCC5B34D3}" destId="{BE74F7FF-1CF1-4526-916F-DC7E70A27C57}" srcOrd="0" destOrd="0" presId="urn:microsoft.com/office/officeart/2005/8/layout/hProcess9"/>
+    <dgm:cxn modelId="{845BCE38-228B-4057-A333-76A8568F4982}" type="presParOf" srcId="{39AB5257-94C3-4522-A850-55EDCC5B34D3}" destId="{B6B9DEE8-13B2-44C4-8318-5BDDD134BB53}" srcOrd="1" destOrd="0" presId="urn:microsoft.com/office/officeart/2005/8/layout/hProcess9"/>
+    <dgm:cxn modelId="{81F98F26-0AED-4F8E-82CB-C4438D615B33}" type="presParOf" srcId="{39AB5257-94C3-4522-A850-55EDCC5B34D3}" destId="{D7D6BA0D-98B4-4FA7-AF21-1A5E916A404B}" srcOrd="2" destOrd="0" presId="urn:microsoft.com/office/officeart/2005/8/layout/hProcess9"/>
+    <dgm:cxn modelId="{D45E844D-CA77-4337-84D9-8AA8D6608DBA}" type="presParOf" srcId="{39AB5257-94C3-4522-A850-55EDCC5B34D3}" destId="{DF5DAA57-A53E-4025-9659-EB32FA62A339}" srcOrd="3" destOrd="0" presId="urn:microsoft.com/office/officeart/2005/8/layout/hProcess9"/>
+    <dgm:cxn modelId="{4634B35D-C248-4B37-BB74-F343F5DD77C0}" type="presParOf" srcId="{39AB5257-94C3-4522-A850-55EDCC5B34D3}" destId="{32FD0A88-0E2A-490E-8C61-BC5204CCDE79}" srcOrd="4" destOrd="0" presId="urn:microsoft.com/office/officeart/2005/8/layout/hProcess9"/>
+    <dgm:cxn modelId="{9C2608AE-7233-4694-BED7-919598A103D9}" type="presParOf" srcId="{39AB5257-94C3-4522-A850-55EDCC5B34D3}" destId="{B1E135EC-D601-4ADB-838A-E3B33E73F4F5}" srcOrd="5" destOrd="0" presId="urn:microsoft.com/office/officeart/2005/8/layout/hProcess9"/>
+    <dgm:cxn modelId="{56090781-64E6-43CB-BA92-51E1CAD1ABA3}" type="presParOf" srcId="{39AB5257-94C3-4522-A850-55EDCC5B34D3}" destId="{A0192B97-C475-4C89-B5E4-DE26328DB010}" srcOrd="6" destOrd="0" presId="urn:microsoft.com/office/officeart/2005/8/layout/hProcess9"/>
+    <dgm:cxn modelId="{21B9EE9B-0E1F-4A07-B0CD-56686FCEB6DF}" type="presParOf" srcId="{39AB5257-94C3-4522-A850-55EDCC5B34D3}" destId="{8441E863-739F-4A85-9FE7-53CD2542C314}" srcOrd="7" destOrd="0" presId="urn:microsoft.com/office/officeart/2005/8/layout/hProcess9"/>
+    <dgm:cxn modelId="{91ACE293-49DD-4A74-8EAB-8C4AE8B6268D}" type="presParOf" srcId="{39AB5257-94C3-4522-A850-55EDCC5B34D3}" destId="{268BC920-BF59-455F-8B7A-3E9A3CDC2823}" srcOrd="8" destOrd="0" presId="urn:microsoft.com/office/officeart/2005/8/layout/hProcess9"/>
   </dgm:cxnLst>
   <dgm:bg/>
   <dgm:whole/>
@@ -17273,7 +18151,7 @@
 </file>
 
 <file path=customXml/itemProps1.xml><?xml version="1.0" encoding="utf-8"?>
-<ds:datastoreItem xmlns:ds="http://schemas.openxmlformats.org/officeDocument/2006/customXml" ds:itemID="{98E3CD11-0A3C-4620-A538-74E9CD76C781}">
+<ds:datastoreItem xmlns:ds="http://schemas.openxmlformats.org/officeDocument/2006/customXml" ds:itemID="{656B2BB8-DEFF-42E9-9BBB-5260A489382C}">
   <ds:schemaRefs>
     <ds:schemaRef ds:uri="http://schemas.openxmlformats.org/officeDocument/2006/bibliography"/>
   </ds:schemaRefs>

</xml_diff>

<commit_message>
just starting software algorithm part
</commit_message>
<xml_diff>
--- a/DeanZakaHidayat.docx
+++ b/DeanZakaHidayat.docx
@@ -5921,7 +5921,7 @@
           </mc:Choice>
           <mc:Fallback>
             <w:pict>
-              <v:rect w14:anchorId="137B21D2" id="Rectangle 6" o:spid="_x0000_s1026" alt="Optical Flow" style="width:24pt;height:24pt;visibility:visible;mso-wrap-style:square;mso-left-percent:-10001;mso-top-percent:-10001;mso-position-horizontal:absolute;mso-position-horizontal-relative:char;mso-position-vertical:absolute;mso-position-vertical-relative:line;mso-left-percent:-10001;mso-top-percent:-10001;v-text-anchor:top" o:gfxdata="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" filled="f" stroked="f">
+              <v:rect w14:anchorId="02A25C50" id="Rectangle 6" o:spid="_x0000_s1026" alt="Optical Flow" style="width:24pt;height:24pt;visibility:visible;mso-wrap-style:square;mso-left-percent:-10001;mso-top-percent:-10001;mso-position-horizontal:absolute;mso-position-horizontal-relative:char;mso-position-vertical:absolute;mso-position-vertical-relative:line;mso-left-percent:-10001;mso-top-percent:-10001;v-text-anchor:top" o:gfxdata="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" filled="f" stroked="f">
                 <o:lock v:ext="edit" aspectratio="t"/>
                 <w10:anchorlock/>
               </v:rect>
@@ -9164,12 +9164,211 @@
         <w:ind w:left="426"/>
       </w:pPr>
       <w:r>
-        <w:t>Desain Perangkat Keras (Ha</w:t>
+        <w:t>Desain Perangkat Keras (Hardware)</w:t>
+      </w:r>
+    </w:p>
+    <w:p>
+      <w:pPr>
+        <w:pStyle w:val="Paragraph"/>
+      </w:pPr>
+      <w:r>
+        <w:t xml:space="preserve">Sistem yang digunakan terdiri dari dua buah kamera dan sebuah PC. </w:t>
+      </w:r>
+      <w:r>
+        <w:t>Dua kamera diposisikan di luar lapangan di dua ujung yang berbeda di mana setiap kamera dapat menangkap seluruh lapangan dalam Field of View-nya.</w:t>
+      </w:r>
+      <w:r>
+        <w:t xml:space="preserve"> </w:t>
+      </w:r>
+      <w:r>
+        <w:t>Dua</w:t>
+      </w:r>
+      <w:r>
+        <w:t xml:space="preserve"> buah</w:t>
+      </w:r>
+      <w:r>
+        <w:t xml:space="preserve"> kamera</w:t>
+      </w:r>
+      <w:r>
+        <w:t xml:space="preserve"> ini juga</w:t>
+      </w:r>
+      <w:r>
+        <w:t xml:space="preserve"> di arahkan ke bawah sedimikian mungkin sehingga tetap dapat menangkap seluruh trayektori shuttle cock untuk mengurangi gangguan-gangguan yang tidak diinginkan.</w:t>
+      </w:r>
+    </w:p>
+    <w:p>
+      <w:pPr>
+        <w:pStyle w:val="Paragraph"/>
+      </w:pPr>
+      <w:r>
+        <w:lastRenderedPageBreak/>
+        <w:t>Pada penggunaannya nanti, sistem terdiri dari dua bagian, yaitu sistem pendeteksi posisi shuttle cock ini, dan robot pemain bulu tangkis itu sendiri. Seluruh pengambilan data gambar dan pemrosesan data gambar tersebut dilakukan oleh sistem pendeteksi. Sedangkan, sistem robot nantinya hanya akan berisi sistem gerak dan sistem pemukul shuttle cock, sedangkan data posisi shuttle cock dikirim oleh sistem pendeteksi melalui kabel usb.</w:t>
+      </w:r>
+    </w:p>
+    <w:p>
+      <w:pPr>
+        <w:jc w:val="center"/>
+      </w:pPr>
+      <w:r>
+        <w:rPr>
+          <w:noProof/>
+          <w:lang w:val="id-ID" w:eastAsia="id-ID"/>
+        </w:rPr>
+        <w:drawing>
+          <wp:inline distT="0" distB="0" distL="0" distR="0" wp14:anchorId="7D56AA69" wp14:editId="74AC3ABB">
+            <wp:extent cx="3810000" cy="952500"/>
+            <wp:effectExtent l="0" t="0" r="0" b="0"/>
+            <wp:docPr id="15" name="Picture 15"/>
+            <wp:cNvGraphicFramePr>
+              <a:graphicFrameLocks xmlns:a="http://schemas.openxmlformats.org/drawingml/2006/main" noChangeAspect="1"/>
+            </wp:cNvGraphicFramePr>
+            <a:graphic xmlns:a="http://schemas.openxmlformats.org/drawingml/2006/main">
+              <a:graphicData uri="http://schemas.openxmlformats.org/drawingml/2006/picture">
+                <pic:pic xmlns:pic="http://schemas.openxmlformats.org/drawingml/2006/picture">
+                  <pic:nvPicPr>
+                    <pic:cNvPr id="1" name=""/>
+                    <pic:cNvPicPr/>
+                  </pic:nvPicPr>
+                  <pic:blipFill>
+                    <a:blip r:embed="rId27"/>
+                    <a:stretch>
+                      <a:fillRect/>
+                    </a:stretch>
+                  </pic:blipFill>
+                  <pic:spPr>
+                    <a:xfrm>
+                      <a:off x="0" y="0"/>
+                      <a:ext cx="3810000" cy="952500"/>
+                    </a:xfrm>
+                    <a:prstGeom prst="rect">
+                      <a:avLst/>
+                    </a:prstGeom>
+                  </pic:spPr>
+                </pic:pic>
+              </a:graphicData>
+            </a:graphic>
+          </wp:inline>
+        </w:drawing>
+      </w:r>
+    </w:p>
+    <w:p>
+      <w:pPr>
+        <w:pStyle w:val="Caption"/>
+        <w:rPr>
+          <w:lang w:val="id-ID"/>
+        </w:rPr>
+      </w:pPr>
+      <w:r>
+        <w:t xml:space="preserve">Gambar </w:t>
+      </w:r>
+      <w:r>
+        <w:fldChar w:fldCharType="begin"/>
+      </w:r>
+      <w:r>
+        <w:instrText xml:space="preserve"> SEQ Gambar \* ARABIC </w:instrText>
+      </w:r>
+      <w:r>
+        <w:fldChar w:fldCharType="separate"/>
+      </w:r>
+      <w:r>
+        <w:rPr>
+          <w:noProof/>
+        </w:rPr>
+        <w:t>11</w:t>
+      </w:r>
+      <w:r>
+        <w:fldChar w:fldCharType="end"/>
+      </w:r>
+      <w:r>
+        <w:rPr>
+          <w:lang w:val="id-ID"/>
+        </w:rPr>
+        <w:t>. Blok Hardware Sistem</w:t>
+      </w:r>
+    </w:p>
+    <w:p>
+      <w:pPr>
+        <w:pStyle w:val="Heading23"/>
+        <w:ind w:left="426"/>
+      </w:pPr>
+      <w:r>
+        <w:t>Algoritma Perangkat Lunak (Software)</w:t>
+      </w:r>
+    </w:p>
+    <w:p>
+      <w:pPr>
+        <w:pStyle w:val="Paragraph"/>
+      </w:pPr>
+      <w:r>
+        <w:t xml:space="preserve">Algoritma yang dipakai pada sistem ini dapat dibagi menjadi empat bagian utama bagian utama, yaitu background substraction, </w:t>
+      </w:r>
+      <w:r>
+        <w:t>optical flow, color thresholding, dan yang terakhir adlah penentuan posisi benda melalui epipolar geometry</w:t>
+      </w:r>
+      <w:r>
+        <w:t>.</w:t>
+      </w:r>
+    </w:p>
+    <w:p>
+      <w:pPr>
+        <w:pStyle w:val="Paragraph"/>
+      </w:pPr>
+      <w:r>
+        <w:t xml:space="preserve">Pada bagian pertama, background substraction, kamera pertama-tama akan </w:t>
+      </w:r>
+      <w:r>
+        <w:t>mengambil gambar background. Gambar background adalah gambar di mana tidak ditemukan obyek dalam gambar dan gambar merupakan latar dari obyek nantinya yang tidak bergerak.</w:t>
+      </w:r>
+      <w:r>
+        <w:t xml:space="preserve"> Tahap ini disebut dengan tahap preprocessing. Hal ini sangat bermanfaat itu tahap-taha</w:t>
       </w:r>
       <w:bookmarkStart w:id="38" w:name="_GoBack"/>
       <w:bookmarkEnd w:id="38"/>
       <w:r>
-        <w:t>rdware)</w:t>
+        <w:t>p selanjutnya</w:t>
+      </w:r>
+    </w:p>
+    <w:p>
+      <w:r>
+        <w:rPr>
+          <w:noProof/>
+          <w:lang w:val="id-ID" w:eastAsia="id-ID"/>
+        </w:rPr>
+        <w:drawing>
+          <wp:inline distT="0" distB="0" distL="0" distR="0" wp14:anchorId="53B94100" wp14:editId="16D1E579">
+            <wp:extent cx="5039995" cy="1111250"/>
+            <wp:effectExtent l="0" t="0" r="8255" b="0"/>
+            <wp:docPr id="16" name="Picture 16"/>
+            <wp:cNvGraphicFramePr>
+              <a:graphicFrameLocks xmlns:a="http://schemas.openxmlformats.org/drawingml/2006/main" noChangeAspect="1"/>
+            </wp:cNvGraphicFramePr>
+            <a:graphic xmlns:a="http://schemas.openxmlformats.org/drawingml/2006/main">
+              <a:graphicData uri="http://schemas.openxmlformats.org/drawingml/2006/picture">
+                <pic:pic xmlns:pic="http://schemas.openxmlformats.org/drawingml/2006/picture">
+                  <pic:nvPicPr>
+                    <pic:cNvPr id="1" name=""/>
+                    <pic:cNvPicPr/>
+                  </pic:nvPicPr>
+                  <pic:blipFill>
+                    <a:blip r:embed="rId28"/>
+                    <a:stretch>
+                      <a:fillRect/>
+                    </a:stretch>
+                  </pic:blipFill>
+                  <pic:spPr>
+                    <a:xfrm>
+                      <a:off x="0" y="0"/>
+                      <a:ext cx="5039995" cy="1111250"/>
+                    </a:xfrm>
+                    <a:prstGeom prst="rect">
+                      <a:avLst/>
+                    </a:prstGeom>
+                  </pic:spPr>
+                </pic:pic>
+              </a:graphicData>
+            </a:graphic>
+          </wp:inline>
+        </w:drawing>
       </w:r>
     </w:p>
     <w:p>
@@ -9187,6 +9386,7 @@
         </w:rPr>
       </w:pPr>
       <w:r>
+        <w:lastRenderedPageBreak/>
         <w:br w:type="page"/>
       </w:r>
     </w:p>
@@ -9780,7 +9980,7 @@
           <w:rPr>
             <w:noProof/>
           </w:rPr>
-          <w:t>20</w:t>
+          <w:t>21</w:t>
         </w:r>
         <w:r>
           <w:rPr>
@@ -16038,28 +16238,28 @@
     </dgm:pt>
   </dgm:ptLst>
   <dgm:cxnLst>
+    <dgm:cxn modelId="{EB9AB844-21E0-4A1B-8B4A-C159D3199F61}" type="presOf" srcId="{65253B37-FEEB-4E95-BB91-E52AD0271F4F}" destId="{362DACE8-127C-45E9-96B1-B908DFB633A7}" srcOrd="0" destOrd="0" presId="urn:microsoft.com/office/officeart/2005/8/layout/hProcess9"/>
+    <dgm:cxn modelId="{0D71C6FF-CDC9-4410-A02D-667397508EBB}" type="presOf" srcId="{0E3D7E9B-DD66-4E3D-A11C-D3C4B8974C75}" destId="{268BC920-BF59-455F-8B7A-3E9A3CDC2823}" srcOrd="0" destOrd="0" presId="urn:microsoft.com/office/officeart/2005/8/layout/hProcess9"/>
+    <dgm:cxn modelId="{17FA1CA6-FF0D-4A55-8420-81FBF3A129FF}" srcId="{65253B37-FEEB-4E95-BB91-E52AD0271F4F}" destId="{38DA043F-9580-46FA-8689-8C471BB89263}" srcOrd="2" destOrd="0" parTransId="{07891CD4-D9D9-4BFD-A1CB-DA913F297EE9}" sibTransId="{877EC2E3-81A5-4349-AC1E-D9696E6083DB}"/>
+    <dgm:cxn modelId="{6759649D-502A-49C0-A1D6-21FA740BA71A}" srcId="{65253B37-FEEB-4E95-BB91-E52AD0271F4F}" destId="{27D233D2-ED64-4AAA-A1A3-184CF727FCE0}" srcOrd="3" destOrd="0" parTransId="{7A31C2D2-53D6-4996-B10D-213B83663742}" sibTransId="{E170CF94-0F29-4AE0-A878-1A53D6C08AEA}"/>
+    <dgm:cxn modelId="{123A0647-776E-49AA-9ECF-9C3186A828B8}" type="presOf" srcId="{38DA043F-9580-46FA-8689-8C471BB89263}" destId="{32FD0A88-0E2A-490E-8C61-BC5204CCDE79}" srcOrd="0" destOrd="0" presId="urn:microsoft.com/office/officeart/2005/8/layout/hProcess9"/>
+    <dgm:cxn modelId="{9E1F035D-68CC-4F22-BE8D-6215F66847B4}" srcId="{65253B37-FEEB-4E95-BB91-E52AD0271F4F}" destId="{2F0840D4-E03A-4A41-9CE3-EFCA3AD76C4E}" srcOrd="1" destOrd="0" parTransId="{6D46897B-537E-4317-A054-30AFEC07DAC7}" sibTransId="{CDD9CD9B-743E-442E-8D0B-EA8AE3A84968}"/>
+    <dgm:cxn modelId="{BCED590C-29AA-40E7-BF95-10E8A80F2663}" type="presOf" srcId="{27D233D2-ED64-4AAA-A1A3-184CF727FCE0}" destId="{A0192B97-C475-4C89-B5E4-DE26328DB010}" srcOrd="0" destOrd="0" presId="urn:microsoft.com/office/officeart/2005/8/layout/hProcess9"/>
+    <dgm:cxn modelId="{1F6ECBE8-F69F-4638-85EB-7519FAA023EF}" srcId="{65253B37-FEEB-4E95-BB91-E52AD0271F4F}" destId="{0E3D7E9B-DD66-4E3D-A11C-D3C4B8974C75}" srcOrd="4" destOrd="0" parTransId="{5DFF53D1-5D4B-4D1C-B9A6-5E26D11C85A6}" sibTransId="{4DDD4638-AD67-449D-A43F-13519082E84A}"/>
     <dgm:cxn modelId="{EECBA78A-DF88-42CC-B9C2-AA2156F13729}" srcId="{65253B37-FEEB-4E95-BB91-E52AD0271F4F}" destId="{A21B555D-9D58-4A76-BDDC-2D7B1992BA61}" srcOrd="0" destOrd="0" parTransId="{A1977CBC-5234-4E19-9F70-370D0EF35132}" sibTransId="{D3C5A698-F58B-48CF-81FE-398E3EFCDC7F}"/>
-    <dgm:cxn modelId="{6759649D-502A-49C0-A1D6-21FA740BA71A}" srcId="{65253B37-FEEB-4E95-BB91-E52AD0271F4F}" destId="{27D233D2-ED64-4AAA-A1A3-184CF727FCE0}" srcOrd="3" destOrd="0" parTransId="{7A31C2D2-53D6-4996-B10D-213B83663742}" sibTransId="{E170CF94-0F29-4AE0-A878-1A53D6C08AEA}"/>
-    <dgm:cxn modelId="{DF9F4ABE-F1F4-466B-81A8-C2D9414230FD}" type="presOf" srcId="{38DA043F-9580-46FA-8689-8C471BB89263}" destId="{32FD0A88-0E2A-490E-8C61-BC5204CCDE79}" srcOrd="0" destOrd="0" presId="urn:microsoft.com/office/officeart/2005/8/layout/hProcess9"/>
-    <dgm:cxn modelId="{1F6ECBE8-F69F-4638-85EB-7519FAA023EF}" srcId="{65253B37-FEEB-4E95-BB91-E52AD0271F4F}" destId="{0E3D7E9B-DD66-4E3D-A11C-D3C4B8974C75}" srcOrd="4" destOrd="0" parTransId="{5DFF53D1-5D4B-4D1C-B9A6-5E26D11C85A6}" sibTransId="{4DDD4638-AD67-449D-A43F-13519082E84A}"/>
-    <dgm:cxn modelId="{46670D41-3568-4C92-B85D-DCA9EF9A3A1F}" type="presOf" srcId="{0E3D7E9B-DD66-4E3D-A11C-D3C4B8974C75}" destId="{268BC920-BF59-455F-8B7A-3E9A3CDC2823}" srcOrd="0" destOrd="0" presId="urn:microsoft.com/office/officeart/2005/8/layout/hProcess9"/>
-    <dgm:cxn modelId="{9E1F035D-68CC-4F22-BE8D-6215F66847B4}" srcId="{65253B37-FEEB-4E95-BB91-E52AD0271F4F}" destId="{2F0840D4-E03A-4A41-9CE3-EFCA3AD76C4E}" srcOrd="1" destOrd="0" parTransId="{6D46897B-537E-4317-A054-30AFEC07DAC7}" sibTransId="{CDD9CD9B-743E-442E-8D0B-EA8AE3A84968}"/>
-    <dgm:cxn modelId="{17FA1CA6-FF0D-4A55-8420-81FBF3A129FF}" srcId="{65253B37-FEEB-4E95-BB91-E52AD0271F4F}" destId="{38DA043F-9580-46FA-8689-8C471BB89263}" srcOrd="2" destOrd="0" parTransId="{07891CD4-D9D9-4BFD-A1CB-DA913F297EE9}" sibTransId="{877EC2E3-81A5-4349-AC1E-D9696E6083DB}"/>
-    <dgm:cxn modelId="{A7A7ED31-6721-40CE-8F58-2C7DA9912483}" type="presOf" srcId="{2F0840D4-E03A-4A41-9CE3-EFCA3AD76C4E}" destId="{D7D6BA0D-98B4-4FA7-AF21-1A5E916A404B}" srcOrd="0" destOrd="0" presId="urn:microsoft.com/office/officeart/2005/8/layout/hProcess9"/>
-    <dgm:cxn modelId="{33CC85E6-9928-4E04-B931-ABB80ACC74FF}" type="presOf" srcId="{A21B555D-9D58-4A76-BDDC-2D7B1992BA61}" destId="{BE74F7FF-1CF1-4526-916F-DC7E70A27C57}" srcOrd="0" destOrd="0" presId="urn:microsoft.com/office/officeart/2005/8/layout/hProcess9"/>
-    <dgm:cxn modelId="{0E7A05DD-DDE5-46A1-9C5D-01408DD43D3E}" type="presOf" srcId="{27D233D2-ED64-4AAA-A1A3-184CF727FCE0}" destId="{A0192B97-C475-4C89-B5E4-DE26328DB010}" srcOrd="0" destOrd="0" presId="urn:microsoft.com/office/officeart/2005/8/layout/hProcess9"/>
-    <dgm:cxn modelId="{ACFF67A2-E178-4965-AD41-609FDEB3AECB}" type="presOf" srcId="{65253B37-FEEB-4E95-BB91-E52AD0271F4F}" destId="{362DACE8-127C-45E9-96B1-B908DFB633A7}" srcOrd="0" destOrd="0" presId="urn:microsoft.com/office/officeart/2005/8/layout/hProcess9"/>
-    <dgm:cxn modelId="{9ED7938E-8B5B-43B3-87AE-98BDD886ACD8}" type="presParOf" srcId="{362DACE8-127C-45E9-96B1-B908DFB633A7}" destId="{5367BEB7-C8D2-487B-9C5F-C72E001930B9}" srcOrd="0" destOrd="0" presId="urn:microsoft.com/office/officeart/2005/8/layout/hProcess9"/>
-    <dgm:cxn modelId="{6FBEBF43-6B84-49E8-A791-69214505CA85}" type="presParOf" srcId="{362DACE8-127C-45E9-96B1-B908DFB633A7}" destId="{39AB5257-94C3-4522-A850-55EDCC5B34D3}" srcOrd="1" destOrd="0" presId="urn:microsoft.com/office/officeart/2005/8/layout/hProcess9"/>
-    <dgm:cxn modelId="{288D2905-15F6-4528-839D-6DDE0632622C}" type="presParOf" srcId="{39AB5257-94C3-4522-A850-55EDCC5B34D3}" destId="{BE74F7FF-1CF1-4526-916F-DC7E70A27C57}" srcOrd="0" destOrd="0" presId="urn:microsoft.com/office/officeart/2005/8/layout/hProcess9"/>
-    <dgm:cxn modelId="{845BCE38-228B-4057-A333-76A8568F4982}" type="presParOf" srcId="{39AB5257-94C3-4522-A850-55EDCC5B34D3}" destId="{B6B9DEE8-13B2-44C4-8318-5BDDD134BB53}" srcOrd="1" destOrd="0" presId="urn:microsoft.com/office/officeart/2005/8/layout/hProcess9"/>
-    <dgm:cxn modelId="{81F98F26-0AED-4F8E-82CB-C4438D615B33}" type="presParOf" srcId="{39AB5257-94C3-4522-A850-55EDCC5B34D3}" destId="{D7D6BA0D-98B4-4FA7-AF21-1A5E916A404B}" srcOrd="2" destOrd="0" presId="urn:microsoft.com/office/officeart/2005/8/layout/hProcess9"/>
-    <dgm:cxn modelId="{D45E844D-CA77-4337-84D9-8AA8D6608DBA}" type="presParOf" srcId="{39AB5257-94C3-4522-A850-55EDCC5B34D3}" destId="{DF5DAA57-A53E-4025-9659-EB32FA62A339}" srcOrd="3" destOrd="0" presId="urn:microsoft.com/office/officeart/2005/8/layout/hProcess9"/>
-    <dgm:cxn modelId="{4634B35D-C248-4B37-BB74-F343F5DD77C0}" type="presParOf" srcId="{39AB5257-94C3-4522-A850-55EDCC5B34D3}" destId="{32FD0A88-0E2A-490E-8C61-BC5204CCDE79}" srcOrd="4" destOrd="0" presId="urn:microsoft.com/office/officeart/2005/8/layout/hProcess9"/>
-    <dgm:cxn modelId="{9C2608AE-7233-4694-BED7-919598A103D9}" type="presParOf" srcId="{39AB5257-94C3-4522-A850-55EDCC5B34D3}" destId="{B1E135EC-D601-4ADB-838A-E3B33E73F4F5}" srcOrd="5" destOrd="0" presId="urn:microsoft.com/office/officeart/2005/8/layout/hProcess9"/>
-    <dgm:cxn modelId="{56090781-64E6-43CB-BA92-51E1CAD1ABA3}" type="presParOf" srcId="{39AB5257-94C3-4522-A850-55EDCC5B34D3}" destId="{A0192B97-C475-4C89-B5E4-DE26328DB010}" srcOrd="6" destOrd="0" presId="urn:microsoft.com/office/officeart/2005/8/layout/hProcess9"/>
-    <dgm:cxn modelId="{21B9EE9B-0E1F-4A07-B0CD-56686FCEB6DF}" type="presParOf" srcId="{39AB5257-94C3-4522-A850-55EDCC5B34D3}" destId="{8441E863-739F-4A85-9FE7-53CD2542C314}" srcOrd="7" destOrd="0" presId="urn:microsoft.com/office/officeart/2005/8/layout/hProcess9"/>
-    <dgm:cxn modelId="{91ACE293-49DD-4A74-8EAB-8C4AE8B6268D}" type="presParOf" srcId="{39AB5257-94C3-4522-A850-55EDCC5B34D3}" destId="{268BC920-BF59-455F-8B7A-3E9A3CDC2823}" srcOrd="8" destOrd="0" presId="urn:microsoft.com/office/officeart/2005/8/layout/hProcess9"/>
+    <dgm:cxn modelId="{484C494D-520E-4EFA-A990-561D8EAC0E9E}" type="presOf" srcId="{2F0840D4-E03A-4A41-9CE3-EFCA3AD76C4E}" destId="{D7D6BA0D-98B4-4FA7-AF21-1A5E916A404B}" srcOrd="0" destOrd="0" presId="urn:microsoft.com/office/officeart/2005/8/layout/hProcess9"/>
+    <dgm:cxn modelId="{416A0F54-C379-478A-834B-C8B53A200D5E}" type="presOf" srcId="{A21B555D-9D58-4A76-BDDC-2D7B1992BA61}" destId="{BE74F7FF-1CF1-4526-916F-DC7E70A27C57}" srcOrd="0" destOrd="0" presId="urn:microsoft.com/office/officeart/2005/8/layout/hProcess9"/>
+    <dgm:cxn modelId="{DF2104A1-3D42-4B31-854C-E8902A938EF6}" type="presParOf" srcId="{362DACE8-127C-45E9-96B1-B908DFB633A7}" destId="{5367BEB7-C8D2-487B-9C5F-C72E001930B9}" srcOrd="0" destOrd="0" presId="urn:microsoft.com/office/officeart/2005/8/layout/hProcess9"/>
+    <dgm:cxn modelId="{0981C763-9089-4ADB-87BD-9EF2E4E782A9}" type="presParOf" srcId="{362DACE8-127C-45E9-96B1-B908DFB633A7}" destId="{39AB5257-94C3-4522-A850-55EDCC5B34D3}" srcOrd="1" destOrd="0" presId="urn:microsoft.com/office/officeart/2005/8/layout/hProcess9"/>
+    <dgm:cxn modelId="{C9437992-9020-4A54-AA5F-1B2D06B565FA}" type="presParOf" srcId="{39AB5257-94C3-4522-A850-55EDCC5B34D3}" destId="{BE74F7FF-1CF1-4526-916F-DC7E70A27C57}" srcOrd="0" destOrd="0" presId="urn:microsoft.com/office/officeart/2005/8/layout/hProcess9"/>
+    <dgm:cxn modelId="{8DC1B652-5E3D-47DD-8A1E-216125CCC040}" type="presParOf" srcId="{39AB5257-94C3-4522-A850-55EDCC5B34D3}" destId="{B6B9DEE8-13B2-44C4-8318-5BDDD134BB53}" srcOrd="1" destOrd="0" presId="urn:microsoft.com/office/officeart/2005/8/layout/hProcess9"/>
+    <dgm:cxn modelId="{AF279E3A-C6E8-44B6-BC0D-DE432E5134C3}" type="presParOf" srcId="{39AB5257-94C3-4522-A850-55EDCC5B34D3}" destId="{D7D6BA0D-98B4-4FA7-AF21-1A5E916A404B}" srcOrd="2" destOrd="0" presId="urn:microsoft.com/office/officeart/2005/8/layout/hProcess9"/>
+    <dgm:cxn modelId="{BB020B67-F4BA-4ED5-85F2-5F373BFCAC3E}" type="presParOf" srcId="{39AB5257-94C3-4522-A850-55EDCC5B34D3}" destId="{DF5DAA57-A53E-4025-9659-EB32FA62A339}" srcOrd="3" destOrd="0" presId="urn:microsoft.com/office/officeart/2005/8/layout/hProcess9"/>
+    <dgm:cxn modelId="{E478E606-CBF6-4656-B370-B4AAA3B71AEE}" type="presParOf" srcId="{39AB5257-94C3-4522-A850-55EDCC5B34D3}" destId="{32FD0A88-0E2A-490E-8C61-BC5204CCDE79}" srcOrd="4" destOrd="0" presId="urn:microsoft.com/office/officeart/2005/8/layout/hProcess9"/>
+    <dgm:cxn modelId="{DA5B5F92-F5B9-4667-A585-D4478B2AA57F}" type="presParOf" srcId="{39AB5257-94C3-4522-A850-55EDCC5B34D3}" destId="{B1E135EC-D601-4ADB-838A-E3B33E73F4F5}" srcOrd="5" destOrd="0" presId="urn:microsoft.com/office/officeart/2005/8/layout/hProcess9"/>
+    <dgm:cxn modelId="{CC39869A-6AA0-499D-8A05-F970C66C7179}" type="presParOf" srcId="{39AB5257-94C3-4522-A850-55EDCC5B34D3}" destId="{A0192B97-C475-4C89-B5E4-DE26328DB010}" srcOrd="6" destOrd="0" presId="urn:microsoft.com/office/officeart/2005/8/layout/hProcess9"/>
+    <dgm:cxn modelId="{5A4600AD-494E-4859-BD6C-F321C4863651}" type="presParOf" srcId="{39AB5257-94C3-4522-A850-55EDCC5B34D3}" destId="{8441E863-739F-4A85-9FE7-53CD2542C314}" srcOrd="7" destOrd="0" presId="urn:microsoft.com/office/officeart/2005/8/layout/hProcess9"/>
+    <dgm:cxn modelId="{B1D8405F-4020-4C92-AADE-83FB76D8F7F0}" type="presParOf" srcId="{39AB5257-94C3-4522-A850-55EDCC5B34D3}" destId="{268BC920-BF59-455F-8B7A-3E9A3CDC2823}" srcOrd="8" destOrd="0" presId="urn:microsoft.com/office/officeart/2005/8/layout/hProcess9"/>
   </dgm:cxnLst>
   <dgm:bg/>
   <dgm:whole/>
@@ -18151,7 +18351,7 @@
 </file>
 
 <file path=customXml/itemProps1.xml><?xml version="1.0" encoding="utf-8"?>
-<ds:datastoreItem xmlns:ds="http://schemas.openxmlformats.org/officeDocument/2006/customXml" ds:itemID="{656B2BB8-DEFF-42E9-9BBB-5260A489382C}">
+<ds:datastoreItem xmlns:ds="http://schemas.openxmlformats.org/officeDocument/2006/customXml" ds:itemID="{D88DA8F2-44FF-400E-9817-F475482CC875}">
   <ds:schemaRefs>
     <ds:schemaRef ds:uri="http://schemas.openxmlformats.org/officeDocument/2006/bibliography"/>
   </ds:schemaRefs>

</xml_diff>

<commit_message>
Barely done bab 3, haha
</commit_message>
<xml_diff>
--- a/DeanZakaHidayat.docx
+++ b/DeanZakaHidayat.docx
@@ -4951,7 +4951,7 @@
           <w:lang w:val="id-ID" w:eastAsia="id-ID"/>
         </w:rPr>
         <w:drawing>
-          <wp:inline distT="0" distB="0" distL="0" distR="0" wp14:anchorId="3BB78784" wp14:editId="0AD6A6F4">
+          <wp:inline distT="0" distB="0" distL="0" distR="0" wp14:anchorId="7AC98DA4" wp14:editId="214BCEA8">
             <wp:extent cx="4286250" cy="1743075"/>
             <wp:effectExtent l="0" t="0" r="0" b="9525"/>
             <wp:docPr id="2" name="Picture 2" descr="Epipolar geometry"/>
@@ -5332,7 +5332,7 @@
         </w:rPr>
         <w:lastRenderedPageBreak/>
         <w:drawing>
-          <wp:inline distT="0" distB="0" distL="0" distR="0" wp14:anchorId="67CF8381" wp14:editId="1EF4D3CB">
+          <wp:inline distT="0" distB="0" distL="0" distR="0" wp14:anchorId="7443C318" wp14:editId="66A0552B">
             <wp:extent cx="4286250" cy="2266950"/>
             <wp:effectExtent l="0" t="0" r="0" b="0"/>
             <wp:docPr id="3" name="Picture 3" descr="Essential Matrix"/>
@@ -5526,7 +5526,7 @@
           <w:lang w:eastAsia="id-ID"/>
         </w:rPr>
         <w:drawing>
-          <wp:inline distT="0" distB="0" distL="0" distR="0" wp14:anchorId="316DC3C0" wp14:editId="5AFB6EA5">
+          <wp:inline distT="0" distB="0" distL="0" distR="0" wp14:anchorId="2FF050BA" wp14:editId="3155BDF2">
             <wp:extent cx="5039995" cy="2940050"/>
             <wp:effectExtent l="0" t="0" r="8255" b="0"/>
             <wp:docPr id="4" name="Diagram 4"/>
@@ -5636,7 +5636,7 @@
           <w:lang w:eastAsia="id-ID"/>
         </w:rPr>
         <w:drawing>
-          <wp:inline distT="0" distB="0" distL="0" distR="0" wp14:anchorId="7AD09E3C" wp14:editId="30534C06">
+          <wp:inline distT="0" distB="0" distL="0" distR="0" wp14:anchorId="4164C69A" wp14:editId="5223EC0B">
             <wp:extent cx="4505325" cy="2381250"/>
             <wp:effectExtent l="0" t="0" r="9525" b="0"/>
             <wp:docPr id="5" name="Picture 5" descr="Background Subtraction - General Scheme"/>
@@ -5865,7 +5865,7 @@
         <mc:AlternateContent>
           <mc:Choice Requires="wps">
             <w:drawing>
-              <wp:inline distT="0" distB="0" distL="0" distR="0" wp14:anchorId="06984F23" wp14:editId="1C2093BC">
+              <wp:inline distT="0" distB="0" distL="0" distR="0" wp14:anchorId="472343A1" wp14:editId="2EE644F7">
                 <wp:extent cx="304800" cy="304800"/>
                 <wp:effectExtent l="0" t="0" r="0" b="0"/>
                 <wp:docPr id="6" name="Rectangle 6" descr="Optical Flow"/>
@@ -5921,7 +5921,7 @@
           </mc:Choice>
           <mc:Fallback>
             <w:pict>
-              <v:rect w14:anchorId="02A25C50" id="Rectangle 6" o:spid="_x0000_s1026" alt="Optical Flow" style="width:24pt;height:24pt;visibility:visible;mso-wrap-style:square;mso-left-percent:-10001;mso-top-percent:-10001;mso-position-horizontal:absolute;mso-position-horizontal-relative:char;mso-position-vertical:absolute;mso-position-vertical-relative:line;mso-left-percent:-10001;mso-top-percent:-10001;v-text-anchor:top" o:gfxdata="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" filled="f" stroked="f">
+              <v:rect w14:anchorId="6F2238DB" id="Rectangle 6" o:spid="_x0000_s1026" alt="Optical Flow" style="width:24pt;height:24pt;visibility:visible;mso-wrap-style:square;mso-left-percent:-10001;mso-top-percent:-10001;mso-position-horizontal:absolute;mso-position-horizontal-relative:char;mso-position-vertical:absolute;mso-position-vertical-relative:line;mso-left-percent:-10001;mso-top-percent:-10001;v-text-anchor:top" o:gfxdata="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" filled="f" stroked="f">
                 <o:lock v:ext="edit" aspectratio="t"/>
                 <w10:anchorlock/>
               </v:rect>
@@ -5945,7 +5945,7 @@
           <w:lang w:val="id-ID" w:eastAsia="id-ID"/>
         </w:rPr>
         <w:drawing>
-          <wp:inline distT="0" distB="0" distL="0" distR="0" wp14:anchorId="28D0589B" wp14:editId="5BE40CD2">
+          <wp:inline distT="0" distB="0" distL="0" distR="0" wp14:anchorId="52F08A87" wp14:editId="70FF2BDD">
             <wp:extent cx="4210050" cy="1895475"/>
             <wp:effectExtent l="0" t="0" r="0" b="9525"/>
             <wp:docPr id="1" name="Picture 1"/>
@@ -7734,7 +7734,7 @@
           <w:lang w:val="id-ID" w:eastAsia="id-ID"/>
         </w:rPr>
         <w:drawing>
-          <wp:inline distT="0" distB="0" distL="0" distR="0" wp14:anchorId="56CCBE50" wp14:editId="07ADDDBB">
+          <wp:inline distT="0" distB="0" distL="0" distR="0" wp14:anchorId="0842C0CA" wp14:editId="03EAB078">
             <wp:extent cx="1323975" cy="1228725"/>
             <wp:effectExtent l="0" t="0" r="9525" b="9525"/>
             <wp:docPr id="13" name="Picture 13"/>
@@ -7995,7 +7995,7 @@
           <w:lang w:val="id-ID" w:eastAsia="id-ID"/>
         </w:rPr>
         <w:drawing>
-          <wp:inline distT="0" distB="0" distL="0" distR="0" wp14:anchorId="7827A80E" wp14:editId="2467080A">
+          <wp:inline distT="0" distB="0" distL="0" distR="0" wp14:anchorId="079E4298" wp14:editId="5D6D7CA3">
             <wp:extent cx="1257300" cy="1299210"/>
             <wp:effectExtent l="0" t="0" r="0" b="0"/>
             <wp:docPr id="14" name="Picture 14" descr="PlayStation-Eye.png"/>
@@ -8532,7 +8532,7 @@
           <w:lang w:val="id-ID" w:eastAsia="id-ID"/>
         </w:rPr>
         <w:drawing>
-          <wp:inline distT="0" distB="0" distL="0" distR="0" wp14:anchorId="1FAC314A" wp14:editId="2BEBAC91">
+          <wp:inline distT="0" distB="0" distL="0" distR="0" wp14:anchorId="4C5354A0" wp14:editId="33E26F0B">
             <wp:extent cx="4788675" cy="3581400"/>
             <wp:effectExtent l="0" t="0" r="0" b="0"/>
             <wp:docPr id="7" name="Picture 7"/>
@@ -8613,7 +8613,7 @@
           <w:lang w:val="id-ID" w:eastAsia="id-ID"/>
         </w:rPr>
         <w:drawing>
-          <wp:inline distT="0" distB="0" distL="0" distR="0" wp14:anchorId="0B47F17F" wp14:editId="62085F2A">
+          <wp:inline distT="0" distB="0" distL="0" distR="0" wp14:anchorId="10CAC893" wp14:editId="4E7D5F22">
             <wp:extent cx="5039995" cy="2559050"/>
             <wp:effectExtent l="0" t="0" r="8255" b="0"/>
             <wp:docPr id="8" name="Picture 8"/>
@@ -9303,7 +9303,13 @@
         <w:t xml:space="preserve">Algoritma yang dipakai pada sistem ini dapat dibagi menjadi empat bagian utama bagian utama, yaitu background substraction, </w:t>
       </w:r>
       <w:r>
-        <w:t>optical flow, color thresholding, dan yang terakhir adlah penentuan posisi benda melalui epipolar geometry</w:t>
+        <w:t>optical flow, color thresholding, dan yang terakhir ad</w:t>
+      </w:r>
+      <w:r>
+        <w:t>a</w:t>
+      </w:r>
+      <w:r>
+        <w:t>lah penentuan posisi benda melalui epipolar geometry</w:t>
       </w:r>
       <w:r>
         <w:t>.</w:t>
@@ -9320,25 +9326,68 @@
         <w:t>mengambil gambar background. Gambar background adalah gambar di mana tidak ditemukan obyek dalam gambar dan gambar merupakan latar dari obyek nantinya yang tidak bergerak.</w:t>
       </w:r>
       <w:r>
-        <w:t xml:space="preserve"> Tahap ini disebut dengan tahap preprocessing. Hal ini sangat bermanfaat itu tahap-taha</w:t>
-      </w:r>
-      <w:bookmarkStart w:id="38" w:name="_GoBack"/>
-      <w:bookmarkEnd w:id="38"/>
-      <w:r>
-        <w:t>p selanjutnya</w:t>
-      </w:r>
-    </w:p>
-    <w:p>
+        <w:t xml:space="preserve"> Tahap ini disebut dengan tahap preprocessing. Hal ini sangat bermanfaat itu tahap-tahap selanjutnya</w:t>
+      </w:r>
+      <w:r>
+        <w:t>.</w:t>
+      </w:r>
+    </w:p>
+    <w:p>
+      <w:pPr>
+        <w:pStyle w:val="Paragraph"/>
+      </w:pPr>
+      <w:r>
+        <w:t xml:space="preserve">Bagian selanjutnya memanfaatkan </w:t>
+      </w:r>
+      <w:r>
+        <w:t>perubahan posisi benda antar frame pada sebuah video untuk mendeteksi benda yang bergerak, hal ini disebut dengan optical flow. Hasil dari optical flow ini pada tahap selanjutnya di lihat lagi apakah batas warnanya termasuk ke dalam warna putih yang merupakan warna dari shuttle cock.</w:t>
+      </w:r>
+    </w:p>
+    <w:p>
+      <w:pPr>
+        <w:pStyle w:val="Paragraph"/>
+      </w:pPr>
+      <w:r>
+        <w:lastRenderedPageBreak/>
+        <w:t xml:space="preserve">Tahap terakhir yaitu mengestimasi posisi dari obyek dengan menganggap obyek merupakan sebuah titik pada dua buah kamera dengan sudut pandang yang berbeda, sehingga dapat ditarik garis epipolar (epiline) untuk mendapatkan letak benda dalam ruang tiga dimensi relatif terhadap kamera. Dengan menambahkan nilai-nilai </w:t>
+      </w:r>
+      <w:r>
+        <w:t>jarak kamera dari lapangan, maka kita dapat menentukan posisi shuttle cock relatif terhadap lapangan.</w:t>
+      </w:r>
+    </w:p>
+    <w:p>
+      <w:pPr>
+        <w:pStyle w:val="Heading34"/>
+      </w:pPr>
+      <w:r>
+        <w:t>Background substraction</w:t>
+      </w:r>
+    </w:p>
+    <w:p>
+      <w:pPr>
+        <w:pStyle w:val="Paragraph"/>
+      </w:pPr>
+      <w:r>
+        <w:t xml:space="preserve">Background subtraction mendapatkan </w:t>
+      </w:r>
+      <w:r>
+        <w:t>gambar foreground yang merupakan obyek yang dicari dengan cara mengurangi gambar saat ini dengan gambar background. Sisanya berarti dapat dianggap sebagai obyek.</w:t>
+      </w:r>
+    </w:p>
+    <w:p>
+      <w:pPr>
+        <w:jc w:val="center"/>
+      </w:pPr>
       <w:r>
         <w:rPr>
           <w:noProof/>
           <w:lang w:val="id-ID" w:eastAsia="id-ID"/>
         </w:rPr>
         <w:drawing>
-          <wp:inline distT="0" distB="0" distL="0" distR="0" wp14:anchorId="53B94100" wp14:editId="16D1E579">
-            <wp:extent cx="5039995" cy="1111250"/>
-            <wp:effectExtent l="0" t="0" r="8255" b="0"/>
-            <wp:docPr id="16" name="Picture 16"/>
+          <wp:inline distT="0" distB="0" distL="0" distR="0" wp14:anchorId="63CF6FD3" wp14:editId="7434EDA2">
+            <wp:extent cx="4543425" cy="1752600"/>
+            <wp:effectExtent l="0" t="0" r="9525" b="0"/>
+            <wp:docPr id="17" name="Picture 17"/>
             <wp:cNvGraphicFramePr>
               <a:graphicFrameLocks xmlns:a="http://schemas.openxmlformats.org/drawingml/2006/main" noChangeAspect="1"/>
             </wp:cNvGraphicFramePr>
@@ -9358,7 +9407,7 @@
                   <pic:spPr>
                     <a:xfrm>
                       <a:off x="0" y="0"/>
-                      <a:ext cx="5039995" cy="1111250"/>
+                      <a:ext cx="4543425" cy="1752600"/>
                     </a:xfrm>
                     <a:prstGeom prst="rect">
                       <a:avLst/>
@@ -9373,6 +9422,399 @@
     </w:p>
     <w:p>
       <w:pPr>
+        <w:pStyle w:val="Caption"/>
+        <w:rPr>
+          <w:lang w:val="id-ID"/>
+        </w:rPr>
+      </w:pPr>
+      <w:r>
+        <w:t xml:space="preserve">Gambar </w:t>
+      </w:r>
+      <w:r>
+        <w:fldChar w:fldCharType="begin"/>
+      </w:r>
+      <w:r>
+        <w:instrText xml:space="preserve"> SEQ Gambar \* ARABIC </w:instrText>
+      </w:r>
+      <w:r>
+        <w:fldChar w:fldCharType="separate"/>
+      </w:r>
+      <w:r>
+        <w:rPr>
+          <w:noProof/>
+        </w:rPr>
+        <w:t>12</w:t>
+      </w:r>
+      <w:r>
+        <w:fldChar w:fldCharType="end"/>
+      </w:r>
+      <w:r>
+        <w:rPr>
+          <w:lang w:val="id-ID"/>
+        </w:rPr>
+        <w:t>. Algoritma Background Substraction</w:t>
+      </w:r>
+    </w:p>
+    <w:p>
+      <w:pPr>
+        <w:rPr>
+          <w:lang w:val="id-ID"/>
+        </w:rPr>
+      </w:pPr>
+    </w:p>
+    <w:p>
+      <w:pPr>
+        <w:pStyle w:val="Heading34"/>
+      </w:pPr>
+      <w:r>
+        <w:t>Optical Flow</w:t>
+      </w:r>
+    </w:p>
+    <w:p>
+      <w:pPr>
+        <w:pStyle w:val="Paragraph"/>
+      </w:pPr>
+      <w:r>
+        <w:t xml:space="preserve">Namun, background substraction saja tidak cukup untuk mendeteksi obyek yang kita inginkan, properti obyek lain yang bisa dimanfaatkan adalah gerakan obyek. Hal ini dapat dideteksi dengan algoritma optical flow. Algoritma ini mirip dengan background substraction, terdapat sebuah frame yang dikurangi nilainya dengan frame lain. Bedanya, pada algoritma optical flow, frame saat ini dikrangi </w:t>
+      </w:r>
+      <w:r>
+        <w:lastRenderedPageBreak/>
+        <w:t>dengan frame sebelumnya, hal ini untuk mendeteksi perubahan piksel jyang ada pada frame yang dapat diasumsikan sebagai sebuah gerakan.</w:t>
+      </w:r>
+    </w:p>
+    <w:p>
+      <w:r>
+        <w:rPr>
+          <w:noProof/>
+          <w:lang w:val="id-ID" w:eastAsia="id-ID"/>
+        </w:rPr>
+        <w:drawing>
+          <wp:inline distT="0" distB="0" distL="0" distR="0" wp14:anchorId="74874253" wp14:editId="5B88B781">
+            <wp:extent cx="5039995" cy="1639570"/>
+            <wp:effectExtent l="0" t="0" r="8255" b="0"/>
+            <wp:docPr id="18" name="Picture 18"/>
+            <wp:cNvGraphicFramePr>
+              <a:graphicFrameLocks xmlns:a="http://schemas.openxmlformats.org/drawingml/2006/main" noChangeAspect="1"/>
+            </wp:cNvGraphicFramePr>
+            <a:graphic xmlns:a="http://schemas.openxmlformats.org/drawingml/2006/main">
+              <a:graphicData uri="http://schemas.openxmlformats.org/drawingml/2006/picture">
+                <pic:pic xmlns:pic="http://schemas.openxmlformats.org/drawingml/2006/picture">
+                  <pic:nvPicPr>
+                    <pic:cNvPr id="1" name=""/>
+                    <pic:cNvPicPr/>
+                  </pic:nvPicPr>
+                  <pic:blipFill>
+                    <a:blip r:embed="rId29"/>
+                    <a:stretch>
+                      <a:fillRect/>
+                    </a:stretch>
+                  </pic:blipFill>
+                  <pic:spPr>
+                    <a:xfrm>
+                      <a:off x="0" y="0"/>
+                      <a:ext cx="5039995" cy="1639570"/>
+                    </a:xfrm>
+                    <a:prstGeom prst="rect">
+                      <a:avLst/>
+                    </a:prstGeom>
+                  </pic:spPr>
+                </pic:pic>
+              </a:graphicData>
+            </a:graphic>
+          </wp:inline>
+        </w:drawing>
+      </w:r>
+    </w:p>
+    <w:p>
+      <w:pPr>
+        <w:pStyle w:val="Caption"/>
+        <w:rPr>
+          <w:lang w:val="id-ID"/>
+        </w:rPr>
+      </w:pPr>
+      <w:r>
+        <w:t xml:space="preserve">Gambar </w:t>
+      </w:r>
+      <w:r>
+        <w:fldChar w:fldCharType="begin"/>
+      </w:r>
+      <w:r>
+        <w:instrText xml:space="preserve"> SEQ Gambar \* ARABIC </w:instrText>
+      </w:r>
+      <w:r>
+        <w:fldChar w:fldCharType="separate"/>
+      </w:r>
+      <w:r>
+        <w:rPr>
+          <w:noProof/>
+        </w:rPr>
+        <w:t>13</w:t>
+      </w:r>
+      <w:r>
+        <w:fldChar w:fldCharType="end"/>
+      </w:r>
+      <w:r>
+        <w:rPr>
+          <w:lang w:val="id-ID"/>
+        </w:rPr>
+        <w:t xml:space="preserve">. Algoritma </w:t>
+      </w:r>
+      <w:r>
+        <w:rPr>
+          <w:lang w:val="id-ID"/>
+        </w:rPr>
+        <w:t>Optical Flow</w:t>
+      </w:r>
+    </w:p>
+    <w:p>
+      <w:pPr>
+        <w:rPr>
+          <w:lang w:val="id-ID"/>
+        </w:rPr>
+      </w:pPr>
+    </w:p>
+    <w:p>
+      <w:pPr>
+        <w:pStyle w:val="Heading34"/>
+      </w:pPr>
+      <w:r>
+        <w:t>Color Thresholding</w:t>
+      </w:r>
+    </w:p>
+    <w:p>
+      <w:pPr>
+        <w:pStyle w:val="Paragraph"/>
+      </w:pPr>
+      <w:r>
+        <w:t>Setelah didapatkan foreground image yang terdiri dari benda-benda yang bergerak, diperlukan sebuah mekanisme lagi untuk menentukan obyek yang terdeteksi tersebut merupakan obyek yang kita cari. Maka, dapat dilakukan color thresholding untuk menentukan apakah obyek berwarna putih atau tidak</w:t>
+      </w:r>
+      <w:r>
+        <w:t>.</w:t>
+      </w:r>
+    </w:p>
+    <w:p>
+      <w:pPr>
+        <w:pStyle w:val="Paragraph"/>
+      </w:pPr>
+    </w:p>
+    <w:p>
+      <w:r>
+        <w:rPr>
+          <w:noProof/>
+          <w:lang w:val="id-ID" w:eastAsia="id-ID"/>
+        </w:rPr>
+        <w:drawing>
+          <wp:inline distT="0" distB="0" distL="0" distR="0" wp14:anchorId="31AC6E33" wp14:editId="0643C0C7">
+            <wp:extent cx="5039995" cy="710565"/>
+            <wp:effectExtent l="0" t="0" r="8255" b="0"/>
+            <wp:docPr id="22" name="Picture 22"/>
+            <wp:cNvGraphicFramePr>
+              <a:graphicFrameLocks xmlns:a="http://schemas.openxmlformats.org/drawingml/2006/main" noChangeAspect="1"/>
+            </wp:cNvGraphicFramePr>
+            <a:graphic xmlns:a="http://schemas.openxmlformats.org/drawingml/2006/main">
+              <a:graphicData uri="http://schemas.openxmlformats.org/drawingml/2006/picture">
+                <pic:pic xmlns:pic="http://schemas.openxmlformats.org/drawingml/2006/picture">
+                  <pic:nvPicPr>
+                    <pic:cNvPr id="1" name=""/>
+                    <pic:cNvPicPr/>
+                  </pic:nvPicPr>
+                  <pic:blipFill>
+                    <a:blip r:embed="rId30"/>
+                    <a:stretch>
+                      <a:fillRect/>
+                    </a:stretch>
+                  </pic:blipFill>
+                  <pic:spPr>
+                    <a:xfrm>
+                      <a:off x="0" y="0"/>
+                      <a:ext cx="5039995" cy="710565"/>
+                    </a:xfrm>
+                    <a:prstGeom prst="rect">
+                      <a:avLst/>
+                    </a:prstGeom>
+                  </pic:spPr>
+                </pic:pic>
+              </a:graphicData>
+            </a:graphic>
+          </wp:inline>
+        </w:drawing>
+      </w:r>
+    </w:p>
+    <w:p>
+      <w:pPr>
+        <w:pStyle w:val="Caption"/>
+        <w:rPr>
+          <w:lang w:val="id-ID"/>
+        </w:rPr>
+      </w:pPr>
+      <w:r>
+        <w:t xml:space="preserve">Gambar </w:t>
+      </w:r>
+      <w:r>
+        <w:fldChar w:fldCharType="begin"/>
+      </w:r>
+      <w:r>
+        <w:instrText xml:space="preserve"> SEQ Gambar \* ARABIC </w:instrText>
+      </w:r>
+      <w:r>
+        <w:fldChar w:fldCharType="separate"/>
+      </w:r>
+      <w:r>
+        <w:rPr>
+          <w:noProof/>
+        </w:rPr>
+        <w:t>14</w:t>
+      </w:r>
+      <w:r>
+        <w:fldChar w:fldCharType="end"/>
+      </w:r>
+      <w:r>
+        <w:rPr>
+          <w:lang w:val="id-ID"/>
+        </w:rPr>
+        <w:t>. Algoritma Color Thresholding</w:t>
+      </w:r>
+    </w:p>
+    <w:p>
+      <w:pPr>
+        <w:rPr>
+          <w:lang w:val="id-ID"/>
+        </w:rPr>
+      </w:pPr>
+    </w:p>
+    <w:p>
+      <w:pPr>
+        <w:pStyle w:val="Heading34"/>
+      </w:pPr>
+      <w:r>
+        <w:t>Epipolar Geometry</w:t>
+      </w:r>
+    </w:p>
+    <w:p>
+      <w:pPr>
+        <w:pStyle w:val="Paragraph"/>
+      </w:pPr>
+      <w:r>
+        <w:t xml:space="preserve">Ketika obyek sudah ditemukan dan dianggap sebagai sebuah titik oleh kamera, maka dapat diestimasi posisinya dalam ruang tiga dimensi dengan cara </w:t>
+      </w:r>
+      <w:r>
+        <w:lastRenderedPageBreak/>
+        <w:t>membandingkannya dengan gambar dari kamera dari sudut pandang lain. Salah satu algoritma yang dapat dipakai dalah epipolar geometri.</w:t>
+      </w:r>
+    </w:p>
+    <w:p>
+      <w:pPr>
+        <w:jc w:val="center"/>
+      </w:pPr>
+      <w:r>
+        <w:rPr>
+          <w:noProof/>
+          <w:lang w:val="id-ID" w:eastAsia="id-ID"/>
+        </w:rPr>
+        <w:drawing>
+          <wp:inline distT="0" distB="0" distL="0" distR="0" wp14:anchorId="74422748" wp14:editId="73C49E91">
+            <wp:extent cx="2981325" cy="1762125"/>
+            <wp:effectExtent l="0" t="0" r="9525" b="9525"/>
+            <wp:docPr id="21" name="Picture 21"/>
+            <wp:cNvGraphicFramePr>
+              <a:graphicFrameLocks xmlns:a="http://schemas.openxmlformats.org/drawingml/2006/main" noChangeAspect="1"/>
+            </wp:cNvGraphicFramePr>
+            <a:graphic xmlns:a="http://schemas.openxmlformats.org/drawingml/2006/main">
+              <a:graphicData uri="http://schemas.openxmlformats.org/drawingml/2006/picture">
+                <pic:pic xmlns:pic="http://schemas.openxmlformats.org/drawingml/2006/picture">
+                  <pic:nvPicPr>
+                    <pic:cNvPr id="1" name=""/>
+                    <pic:cNvPicPr/>
+                  </pic:nvPicPr>
+                  <pic:blipFill>
+                    <a:blip r:embed="rId31"/>
+                    <a:stretch>
+                      <a:fillRect/>
+                    </a:stretch>
+                  </pic:blipFill>
+                  <pic:spPr>
+                    <a:xfrm>
+                      <a:off x="0" y="0"/>
+                      <a:ext cx="2981325" cy="1762125"/>
+                    </a:xfrm>
+                    <a:prstGeom prst="rect">
+                      <a:avLst/>
+                    </a:prstGeom>
+                  </pic:spPr>
+                </pic:pic>
+              </a:graphicData>
+            </a:graphic>
+          </wp:inline>
+        </w:drawing>
+      </w:r>
+    </w:p>
+    <w:p>
+      <w:pPr>
+        <w:pStyle w:val="Caption"/>
+        <w:rPr>
+          <w:lang w:val="id-ID"/>
+        </w:rPr>
+      </w:pPr>
+      <w:r>
+        <w:t xml:space="preserve">Gambar </w:t>
+      </w:r>
+      <w:r>
+        <w:fldChar w:fldCharType="begin"/>
+      </w:r>
+      <w:r>
+        <w:instrText xml:space="preserve"> SEQ Gambar \* ARABIC </w:instrText>
+      </w:r>
+      <w:r>
+        <w:fldChar w:fldCharType="separate"/>
+      </w:r>
+      <w:r>
+        <w:rPr>
+          <w:noProof/>
+        </w:rPr>
+        <w:t>15</w:t>
+      </w:r>
+      <w:r>
+        <w:fldChar w:fldCharType="end"/>
+      </w:r>
+      <w:r>
+        <w:rPr>
+          <w:lang w:val="id-ID"/>
+        </w:rPr>
+        <w:t>. Algoritma Epipolar Geometry</w:t>
+      </w:r>
+    </w:p>
+    <w:p>
+      <w:pPr>
+        <w:rPr>
+          <w:sz w:val="20"/>
+          <w:szCs w:val="18"/>
+          <w:lang w:val="id-ID"/>
+        </w:rPr>
+      </w:pPr>
+      <w:r>
+        <w:rPr>
+          <w:lang w:val="id-ID"/>
+        </w:rPr>
+        <w:br w:type="page"/>
+      </w:r>
+    </w:p>
+    <w:p>
+      <w:pPr>
+        <w:pStyle w:val="Heading1"/>
+      </w:pPr>
+      <w:r>
+        <w:lastRenderedPageBreak/>
+        <w:t>BAB 5</w:t>
+      </w:r>
+      <w:r>
+        <w:br/>
+      </w:r>
+      <w:bookmarkStart w:id="38" w:name="_GoBack"/>
+      <w:bookmarkEnd w:id="38"/>
+    </w:p>
+    <w:p/>
+    <w:p>
+      <w:pPr>
         <w:pStyle w:val="Paragraph"/>
       </w:pPr>
     </w:p>
@@ -9386,7 +9828,6 @@
         </w:rPr>
       </w:pPr>
       <w:r>
-        <w:lastRenderedPageBreak/>
         <w:br w:type="page"/>
       </w:r>
     </w:p>
@@ -9980,7 +10421,7 @@
           <w:rPr>
             <w:noProof/>
           </w:rPr>
-          <w:t>21</w:t>
+          <w:t>25</w:t>
         </w:r>
         <w:r>
           <w:rPr>
@@ -10112,6 +10553,96 @@
 <file path=word/numbering.xml><?xml version="1.0" encoding="utf-8"?>
 <w:numbering xmlns:wpc="http://schemas.microsoft.com/office/word/2010/wordprocessingCanvas" xmlns:mc="http://schemas.openxmlformats.org/markup-compatibility/2006" xmlns:o="urn:schemas-microsoft-com:office:office" xmlns:r="http://schemas.openxmlformats.org/officeDocument/2006/relationships" xmlns:m="http://schemas.openxmlformats.org/officeDocument/2006/math" xmlns:v="urn:schemas-microsoft-com:vml" xmlns:wp14="http://schemas.microsoft.com/office/word/2010/wordprocessingDrawing" xmlns:wp="http://schemas.openxmlformats.org/drawingml/2006/wordprocessingDrawing" xmlns:w10="urn:schemas-microsoft-com:office:word" xmlns:w="http://schemas.openxmlformats.org/wordprocessingml/2006/main" xmlns:w14="http://schemas.microsoft.com/office/word/2010/wordml" xmlns:w15="http://schemas.microsoft.com/office/word/2012/wordml" xmlns:wpg="http://schemas.microsoft.com/office/word/2010/wordprocessingGroup" xmlns:wpi="http://schemas.microsoft.com/office/word/2010/wordprocessingInk" xmlns:wne="http://schemas.microsoft.com/office/word/2006/wordml" xmlns:wps="http://schemas.microsoft.com/office/word/2010/wordprocessingShape" mc:Ignorable="w14 w15 wp14">
   <w:abstractNum w:abstractNumId="0">
+    <w:nsid w:val="006A1026"/>
+    <w:multiLevelType w:val="hybridMultilevel"/>
+    <w:tmpl w:val="68D060FE"/>
+    <w:lvl w:ilvl="0" w:tplc="62E6A2F0">
+      <w:start w:val="1"/>
+      <w:numFmt w:val="decimal"/>
+      <w:pStyle w:val="Heading34"/>
+      <w:lvlText w:val="3.4.%1"/>
+      <w:lvlJc w:val="left"/>
+      <w:pPr>
+        <w:ind w:left="720" w:hanging="360"/>
+      </w:pPr>
+      <w:rPr>
+        <w:rFonts w:hint="default"/>
+      </w:rPr>
+    </w:lvl>
+    <w:lvl w:ilvl="1" w:tplc="04210019" w:tentative="1">
+      <w:start w:val="1"/>
+      <w:numFmt w:val="lowerLetter"/>
+      <w:lvlText w:val="%2."/>
+      <w:lvlJc w:val="left"/>
+      <w:pPr>
+        <w:ind w:left="1440" w:hanging="360"/>
+      </w:pPr>
+    </w:lvl>
+    <w:lvl w:ilvl="2" w:tplc="0421001B" w:tentative="1">
+      <w:start w:val="1"/>
+      <w:numFmt w:val="lowerRoman"/>
+      <w:lvlText w:val="%3."/>
+      <w:lvlJc w:val="right"/>
+      <w:pPr>
+        <w:ind w:left="2160" w:hanging="180"/>
+      </w:pPr>
+    </w:lvl>
+    <w:lvl w:ilvl="3" w:tplc="0421000F" w:tentative="1">
+      <w:start w:val="1"/>
+      <w:numFmt w:val="decimal"/>
+      <w:lvlText w:val="%4."/>
+      <w:lvlJc w:val="left"/>
+      <w:pPr>
+        <w:ind w:left="2880" w:hanging="360"/>
+      </w:pPr>
+    </w:lvl>
+    <w:lvl w:ilvl="4" w:tplc="04210019" w:tentative="1">
+      <w:start w:val="1"/>
+      <w:numFmt w:val="lowerLetter"/>
+      <w:lvlText w:val="%5."/>
+      <w:lvlJc w:val="left"/>
+      <w:pPr>
+        <w:ind w:left="3600" w:hanging="360"/>
+      </w:pPr>
+    </w:lvl>
+    <w:lvl w:ilvl="5" w:tplc="0421001B" w:tentative="1">
+      <w:start w:val="1"/>
+      <w:numFmt w:val="lowerRoman"/>
+      <w:lvlText w:val="%6."/>
+      <w:lvlJc w:val="right"/>
+      <w:pPr>
+        <w:ind w:left="4320" w:hanging="180"/>
+      </w:pPr>
+    </w:lvl>
+    <w:lvl w:ilvl="6" w:tplc="0421000F" w:tentative="1">
+      <w:start w:val="1"/>
+      <w:numFmt w:val="decimal"/>
+      <w:lvlText w:val="%7."/>
+      <w:lvlJc w:val="left"/>
+      <w:pPr>
+        <w:ind w:left="5040" w:hanging="360"/>
+      </w:pPr>
+    </w:lvl>
+    <w:lvl w:ilvl="7" w:tplc="04210019" w:tentative="1">
+      <w:start w:val="1"/>
+      <w:numFmt w:val="lowerLetter"/>
+      <w:lvlText w:val="%8."/>
+      <w:lvlJc w:val="left"/>
+      <w:pPr>
+        <w:ind w:left="5760" w:hanging="360"/>
+      </w:pPr>
+    </w:lvl>
+    <w:lvl w:ilvl="8" w:tplc="0421001B" w:tentative="1">
+      <w:start w:val="1"/>
+      <w:numFmt w:val="lowerRoman"/>
+      <w:lvlText w:val="%9."/>
+      <w:lvlJc w:val="right"/>
+      <w:pPr>
+        <w:ind w:left="6480" w:hanging="180"/>
+      </w:pPr>
+    </w:lvl>
+  </w:abstractNum>
+  <w:abstractNum w:abstractNumId="1">
     <w:nsid w:val="009800D0"/>
     <w:multiLevelType w:val="hybridMultilevel"/>
     <w:tmpl w:val="BEC0407A"/>
@@ -10197,7 +10728,7 @@
       </w:pPr>
     </w:lvl>
   </w:abstractNum>
-  <w:abstractNum w:abstractNumId="1">
+  <w:abstractNum w:abstractNumId="2">
     <w:nsid w:val="02C97F2E"/>
     <w:multiLevelType w:val="hybridMultilevel"/>
     <w:tmpl w:val="0608D31E"/>
@@ -10310,7 +10841,7 @@
       </w:rPr>
     </w:lvl>
   </w:abstractNum>
-  <w:abstractNum w:abstractNumId="2">
+  <w:abstractNum w:abstractNumId="3">
     <w:nsid w:val="03521ED9"/>
     <w:multiLevelType w:val="hybridMultilevel"/>
     <w:tmpl w:val="251C213A"/>
@@ -10396,7 +10927,7 @@
       </w:pPr>
     </w:lvl>
   </w:abstractNum>
-  <w:abstractNum w:abstractNumId="3">
+  <w:abstractNum w:abstractNumId="4">
     <w:nsid w:val="05343B2D"/>
     <w:multiLevelType w:val="hybridMultilevel"/>
     <w:tmpl w:val="E0E8E6E6"/>
@@ -10485,7 +11016,7 @@
       </w:pPr>
     </w:lvl>
   </w:abstractNum>
-  <w:abstractNum w:abstractNumId="4">
+  <w:abstractNum w:abstractNumId="5">
     <w:nsid w:val="07156476"/>
     <w:multiLevelType w:val="hybridMultilevel"/>
     <w:tmpl w:val="9E76924E"/>
@@ -10574,7 +11105,7 @@
       </w:pPr>
     </w:lvl>
   </w:abstractNum>
-  <w:abstractNum w:abstractNumId="5">
+  <w:abstractNum w:abstractNumId="6">
     <w:nsid w:val="08DB5F9B"/>
     <w:multiLevelType w:val="hybridMultilevel"/>
     <w:tmpl w:val="37AC4EE4"/>
@@ -10660,7 +11191,7 @@
       </w:pPr>
     </w:lvl>
   </w:abstractNum>
-  <w:abstractNum w:abstractNumId="6">
+  <w:abstractNum w:abstractNumId="7">
     <w:nsid w:val="08DF05FB"/>
     <w:multiLevelType w:val="hybridMultilevel"/>
     <w:tmpl w:val="E3B8AF66"/>
@@ -10773,7 +11304,7 @@
       </w:rPr>
     </w:lvl>
   </w:abstractNum>
-  <w:abstractNum w:abstractNumId="7">
+  <w:abstractNum w:abstractNumId="8">
     <w:nsid w:val="0AEA588F"/>
     <w:multiLevelType w:val="hybridMultilevel"/>
     <w:tmpl w:val="65B8E4E4"/>
@@ -10862,7 +11393,7 @@
       </w:pPr>
     </w:lvl>
   </w:abstractNum>
-  <w:abstractNum w:abstractNumId="8">
+  <w:abstractNum w:abstractNumId="9">
     <w:nsid w:val="0BCB299F"/>
     <w:multiLevelType w:val="hybridMultilevel"/>
     <w:tmpl w:val="E55236E6"/>
@@ -10948,7 +11479,7 @@
       </w:pPr>
     </w:lvl>
   </w:abstractNum>
-  <w:abstractNum w:abstractNumId="9">
+  <w:abstractNum w:abstractNumId="10">
     <w:nsid w:val="108E4872"/>
     <w:multiLevelType w:val="hybridMultilevel"/>
     <w:tmpl w:val="E0D25F38"/>
@@ -11037,7 +11568,7 @@
       </w:pPr>
     </w:lvl>
   </w:abstractNum>
-  <w:abstractNum w:abstractNumId="10">
+  <w:abstractNum w:abstractNumId="11">
     <w:nsid w:val="15533D5C"/>
     <w:multiLevelType w:val="hybridMultilevel"/>
     <w:tmpl w:val="73AAC192"/>
@@ -11150,7 +11681,7 @@
       </w:rPr>
     </w:lvl>
   </w:abstractNum>
-  <w:abstractNum w:abstractNumId="11">
+  <w:abstractNum w:abstractNumId="12">
     <w:nsid w:val="1D0A36EB"/>
     <w:multiLevelType w:val="hybridMultilevel"/>
     <w:tmpl w:val="0EEE4534"/>
@@ -11263,7 +11794,7 @@
       </w:rPr>
     </w:lvl>
   </w:abstractNum>
-  <w:abstractNum w:abstractNumId="12">
+  <w:abstractNum w:abstractNumId="13">
     <w:nsid w:val="1E223629"/>
     <w:multiLevelType w:val="hybridMultilevel"/>
     <w:tmpl w:val="E356EC3C"/>
@@ -11353,7 +11884,7 @@
       </w:pPr>
     </w:lvl>
   </w:abstractNum>
-  <w:abstractNum w:abstractNumId="13">
+  <w:abstractNum w:abstractNumId="14">
     <w:nsid w:val="21EE57B6"/>
     <w:multiLevelType w:val="hybridMultilevel"/>
     <w:tmpl w:val="DE700854"/>
@@ -11439,7 +11970,7 @@
       </w:pPr>
     </w:lvl>
   </w:abstractNum>
-  <w:abstractNum w:abstractNumId="14">
+  <w:abstractNum w:abstractNumId="15">
     <w:nsid w:val="258B7B6A"/>
     <w:multiLevelType w:val="hybridMultilevel"/>
     <w:tmpl w:val="BC848BB8"/>
@@ -11528,7 +12059,7 @@
       </w:pPr>
     </w:lvl>
   </w:abstractNum>
-  <w:abstractNum w:abstractNumId="15">
+  <w:abstractNum w:abstractNumId="16">
     <w:nsid w:val="2F614BC8"/>
     <w:multiLevelType w:val="hybridMultilevel"/>
     <w:tmpl w:val="C55E513C"/>
@@ -11671,7 +12202,7 @@
       </w:pPr>
     </w:lvl>
   </w:abstractNum>
-  <w:abstractNum w:abstractNumId="16">
+  <w:abstractNum w:abstractNumId="17">
     <w:nsid w:val="3CD3285B"/>
     <w:multiLevelType w:val="hybridMultilevel"/>
     <w:tmpl w:val="30E63D8A"/>
@@ -11784,7 +12315,7 @@
       </w:rPr>
     </w:lvl>
   </w:abstractNum>
-  <w:abstractNum w:abstractNumId="17">
+  <w:abstractNum w:abstractNumId="18">
     <w:nsid w:val="3D983420"/>
     <w:multiLevelType w:val="hybridMultilevel"/>
     <w:tmpl w:val="FC248FEE"/>
@@ -11897,7 +12428,7 @@
       </w:rPr>
     </w:lvl>
   </w:abstractNum>
-  <w:abstractNum w:abstractNumId="18">
+  <w:abstractNum w:abstractNumId="19">
     <w:nsid w:val="48F051D0"/>
     <w:multiLevelType w:val="hybridMultilevel"/>
     <w:tmpl w:val="C598ECEC"/>
@@ -12010,7 +12541,7 @@
       </w:rPr>
     </w:lvl>
   </w:abstractNum>
-  <w:abstractNum w:abstractNumId="19">
+  <w:abstractNum w:abstractNumId="20">
     <w:nsid w:val="49B0211B"/>
     <w:multiLevelType w:val="hybridMultilevel"/>
     <w:tmpl w:val="6FBABD04"/>
@@ -12099,7 +12630,7 @@
       </w:pPr>
     </w:lvl>
   </w:abstractNum>
-  <w:abstractNum w:abstractNumId="20">
+  <w:abstractNum w:abstractNumId="21">
     <w:nsid w:val="49CE1B54"/>
     <w:multiLevelType w:val="hybridMultilevel"/>
     <w:tmpl w:val="3F4CD270"/>
@@ -12212,7 +12743,7 @@
       </w:rPr>
     </w:lvl>
   </w:abstractNum>
-  <w:abstractNum w:abstractNumId="21">
+  <w:abstractNum w:abstractNumId="22">
     <w:nsid w:val="4F0D5F01"/>
     <w:multiLevelType w:val="hybridMultilevel"/>
     <w:tmpl w:val="2F1A69AC"/>
@@ -12302,7 +12833,7 @@
       </w:pPr>
     </w:lvl>
   </w:abstractNum>
-  <w:abstractNum w:abstractNumId="22">
+  <w:abstractNum w:abstractNumId="23">
     <w:nsid w:val="50895BA2"/>
     <w:multiLevelType w:val="hybridMultilevel"/>
     <w:tmpl w:val="1AFC756C"/>
@@ -12415,7 +12946,7 @@
       </w:rPr>
     </w:lvl>
   </w:abstractNum>
-  <w:abstractNum w:abstractNumId="23">
+  <w:abstractNum w:abstractNumId="24">
     <w:nsid w:val="50BF78A8"/>
     <w:multiLevelType w:val="hybridMultilevel"/>
     <w:tmpl w:val="14067D08"/>
@@ -12504,7 +13035,7 @@
       </w:pPr>
     </w:lvl>
   </w:abstractNum>
-  <w:abstractNum w:abstractNumId="24">
+  <w:abstractNum w:abstractNumId="25">
     <w:nsid w:val="563B6BC0"/>
     <w:multiLevelType w:val="multilevel"/>
     <w:tmpl w:val="E55E053C"/>
@@ -12617,7 +13148,7 @@
       </w:rPr>
     </w:lvl>
   </w:abstractNum>
-  <w:abstractNum w:abstractNumId="25">
+  <w:abstractNum w:abstractNumId="26">
     <w:nsid w:val="5ADE4DAC"/>
     <w:multiLevelType w:val="hybridMultilevel"/>
     <w:tmpl w:val="29786658"/>
@@ -12703,7 +13234,7 @@
       </w:pPr>
     </w:lvl>
   </w:abstractNum>
-  <w:abstractNum w:abstractNumId="26">
+  <w:abstractNum w:abstractNumId="27">
     <w:nsid w:val="672B381A"/>
     <w:multiLevelType w:val="hybridMultilevel"/>
     <w:tmpl w:val="D3203124"/>
@@ -12789,7 +13320,7 @@
       </w:pPr>
     </w:lvl>
   </w:abstractNum>
-  <w:abstractNum w:abstractNumId="27">
+  <w:abstractNum w:abstractNumId="28">
     <w:nsid w:val="68957B68"/>
     <w:multiLevelType w:val="hybridMultilevel"/>
     <w:tmpl w:val="DFFC8690"/>
@@ -12878,7 +13409,7 @@
       </w:pPr>
     </w:lvl>
   </w:abstractNum>
-  <w:abstractNum w:abstractNumId="28">
+  <w:abstractNum w:abstractNumId="29">
     <w:nsid w:val="6F8E77EB"/>
     <w:multiLevelType w:val="multilevel"/>
     <w:tmpl w:val="0421001D"/>
@@ -12964,7 +13495,7 @@
       </w:pPr>
     </w:lvl>
   </w:abstractNum>
-  <w:abstractNum w:abstractNumId="29">
+  <w:abstractNum w:abstractNumId="30">
     <w:nsid w:val="6F915AFC"/>
     <w:multiLevelType w:val="multilevel"/>
     <w:tmpl w:val="F880F626"/>
@@ -13135,7 +13666,7 @@
       </w:rPr>
     </w:lvl>
   </w:abstractNum>
-  <w:abstractNum w:abstractNumId="30">
+  <w:abstractNum w:abstractNumId="31">
     <w:nsid w:val="6FA976E1"/>
     <w:multiLevelType w:val="hybridMultilevel"/>
     <w:tmpl w:val="D90C6072"/>
@@ -13248,7 +13779,7 @@
       </w:rPr>
     </w:lvl>
   </w:abstractNum>
-  <w:abstractNum w:abstractNumId="31">
+  <w:abstractNum w:abstractNumId="32">
     <w:nsid w:val="71B4576C"/>
     <w:multiLevelType w:val="hybridMultilevel"/>
     <w:tmpl w:val="3236CE2E"/>
@@ -13338,7 +13869,7 @@
       </w:pPr>
     </w:lvl>
   </w:abstractNum>
-  <w:abstractNum w:abstractNumId="32">
+  <w:abstractNum w:abstractNumId="33">
     <w:nsid w:val="73A600B8"/>
     <w:multiLevelType w:val="multilevel"/>
     <w:tmpl w:val="922E9A6A"/>
@@ -13517,7 +14048,7 @@
       </w:rPr>
     </w:lvl>
   </w:abstractNum>
-  <w:abstractNum w:abstractNumId="33">
+  <w:abstractNum w:abstractNumId="34">
     <w:nsid w:val="787330CB"/>
     <w:multiLevelType w:val="hybridMultilevel"/>
     <w:tmpl w:val="11DA1AEC"/>
@@ -13630,7 +14161,7 @@
       </w:rPr>
     </w:lvl>
   </w:abstractNum>
-  <w:abstractNum w:abstractNumId="34">
+  <w:abstractNum w:abstractNumId="35">
     <w:nsid w:val="78A52CC4"/>
     <w:multiLevelType w:val="hybridMultilevel"/>
     <w:tmpl w:val="26F61422"/>
@@ -13720,7 +14251,7 @@
       </w:pPr>
     </w:lvl>
   </w:abstractNum>
-  <w:abstractNum w:abstractNumId="35">
+  <w:abstractNum w:abstractNumId="36">
     <w:nsid w:val="79F502FA"/>
     <w:multiLevelType w:val="hybridMultilevel"/>
     <w:tmpl w:val="DAF80202"/>
@@ -13811,52 +14342,52 @@
     </w:lvl>
   </w:abstractNum>
   <w:num w:numId="1">
-    <w:abstractNumId w:val="32"/>
+    <w:abstractNumId w:val="33"/>
   </w:num>
   <w:num w:numId="2">
-    <w:abstractNumId w:val="7"/>
+    <w:abstractNumId w:val="8"/>
   </w:num>
   <w:num w:numId="3">
+    <w:abstractNumId w:val="18"/>
+  </w:num>
+  <w:num w:numId="4">
+    <w:abstractNumId w:val="11"/>
+  </w:num>
+  <w:num w:numId="5">
+    <w:abstractNumId w:val="19"/>
+  </w:num>
+  <w:num w:numId="6">
+    <w:abstractNumId w:val="3"/>
+  </w:num>
+  <w:num w:numId="7">
+    <w:abstractNumId w:val="24"/>
+  </w:num>
+  <w:num w:numId="8">
+    <w:abstractNumId w:val="6"/>
+  </w:num>
+  <w:num w:numId="9">
+    <w:abstractNumId w:val="4"/>
+  </w:num>
+  <w:num w:numId="10">
+    <w:abstractNumId w:val="14"/>
+  </w:num>
+  <w:num w:numId="11">
     <w:abstractNumId w:val="17"/>
   </w:num>
-  <w:num w:numId="4">
+  <w:num w:numId="12">
     <w:abstractNumId w:val="10"/>
   </w:num>
-  <w:num w:numId="5">
-    <w:abstractNumId w:val="18"/>
+  <w:num w:numId="13">
+    <w:abstractNumId w:val="34"/>
   </w:num>
-  <w:num w:numId="6">
+  <w:num w:numId="14">
     <w:abstractNumId w:val="2"/>
   </w:num>
-  <w:num w:numId="7">
-    <w:abstractNumId w:val="23"/>
-  </w:num>
-  <w:num w:numId="8">
-    <w:abstractNumId w:val="5"/>
-  </w:num>
-  <w:num w:numId="9">
-    <w:abstractNumId w:val="3"/>
-  </w:num>
-  <w:num w:numId="10">
-    <w:abstractNumId w:val="13"/>
-  </w:num>
-  <w:num w:numId="11">
-    <w:abstractNumId w:val="16"/>
-  </w:num>
-  <w:num w:numId="12">
-    <w:abstractNumId w:val="9"/>
-  </w:num>
-  <w:num w:numId="13">
-    <w:abstractNumId w:val="33"/>
-  </w:num>
-  <w:num w:numId="14">
-    <w:abstractNumId w:val="1"/>
-  </w:num>
   <w:num w:numId="15">
-    <w:abstractNumId w:val="19"/>
+    <w:abstractNumId w:val="20"/>
   </w:num>
   <w:num w:numId="16">
-    <w:abstractNumId w:val="25"/>
+    <w:abstractNumId w:val="26"/>
     <w:lvlOverride w:ilvl="0">
       <w:startOverride w:val="1"/>
     </w:lvlOverride>
@@ -13886,22 +14417,22 @@
     </w:lvlOverride>
   </w:num>
   <w:num w:numId="17">
-    <w:abstractNumId w:val="4"/>
+    <w:abstractNumId w:val="5"/>
   </w:num>
   <w:num w:numId="18">
-    <w:abstractNumId w:val="6"/>
+    <w:abstractNumId w:val="7"/>
   </w:num>
   <w:num w:numId="19">
-    <w:abstractNumId w:val="27"/>
+    <w:abstractNumId w:val="28"/>
   </w:num>
   <w:num w:numId="20">
-    <w:abstractNumId w:val="28"/>
+    <w:abstractNumId w:val="29"/>
   </w:num>
   <w:num w:numId="21">
-    <w:abstractNumId w:val="24"/>
+    <w:abstractNumId w:val="25"/>
   </w:num>
   <w:num w:numId="22">
-    <w:abstractNumId w:val="32"/>
+    <w:abstractNumId w:val="33"/>
     <w:lvlOverride w:ilvl="0">
       <w:startOverride w:val="1"/>
     </w:lvlOverride>
@@ -13931,46 +14462,49 @@
     </w:lvlOverride>
   </w:num>
   <w:num w:numId="23">
-    <w:abstractNumId w:val="29"/>
+    <w:abstractNumId w:val="30"/>
   </w:num>
   <w:num w:numId="24">
+    <w:abstractNumId w:val="16"/>
+  </w:num>
+  <w:num w:numId="25">
+    <w:abstractNumId w:val="22"/>
+  </w:num>
+  <w:num w:numId="26">
+    <w:abstractNumId w:val="36"/>
+  </w:num>
+  <w:num w:numId="27">
+    <w:abstractNumId w:val="21"/>
+  </w:num>
+  <w:num w:numId="28">
+    <w:abstractNumId w:val="31"/>
+  </w:num>
+  <w:num w:numId="29">
+    <w:abstractNumId w:val="27"/>
+  </w:num>
+  <w:num w:numId="30">
+    <w:abstractNumId w:val="1"/>
+  </w:num>
+  <w:num w:numId="31">
+    <w:abstractNumId w:val="9"/>
+  </w:num>
+  <w:num w:numId="32">
     <w:abstractNumId w:val="15"/>
   </w:num>
-  <w:num w:numId="25">
-    <w:abstractNumId w:val="21"/>
-  </w:num>
-  <w:num w:numId="26">
+  <w:num w:numId="33">
     <w:abstractNumId w:val="35"/>
   </w:num>
-  <w:num w:numId="27">
-    <w:abstractNumId w:val="20"/>
+  <w:num w:numId="34">
+    <w:abstractNumId w:val="13"/>
   </w:num>
-  <w:num w:numId="28">
-    <w:abstractNumId w:val="30"/>
+  <w:num w:numId="35">
+    <w:abstractNumId w:val="23"/>
   </w:num>
-  <w:num w:numId="29">
-    <w:abstractNumId w:val="26"/>
-  </w:num>
-  <w:num w:numId="30">
-    <w:abstractNumId w:val="0"/>
-  </w:num>
-  <w:num w:numId="31">
-    <w:abstractNumId w:val="8"/>
-  </w:num>
-  <w:num w:numId="32">
-    <w:abstractNumId w:val="14"/>
-  </w:num>
-  <w:num w:numId="33">
-    <w:abstractNumId w:val="34"/>
-  </w:num>
-  <w:num w:numId="34">
+  <w:num w:numId="36">
     <w:abstractNumId w:val="12"/>
   </w:num>
-  <w:num w:numId="35">
-    <w:abstractNumId w:val="22"/>
-  </w:num>
-  <w:num w:numId="36">
-    <w:abstractNumId w:val="11"/>
+  <w:num w:numId="37">
+    <w:abstractNumId w:val="0"/>
   </w:num>
   <w:numIdMacAtCleanup w:val="13"/>
 </w:numbering>
@@ -14688,7 +15222,7 @@
     <w:basedOn w:val="Normal"/>
     <w:autoRedefine/>
     <w:qFormat/>
-    <w:rsid w:val="005A089E"/>
+    <w:rsid w:val="004E7BCA"/>
     <w:pPr>
       <w:spacing w:before="240"/>
       <w:ind w:firstLine="567"/>
@@ -15260,6 +15794,20 @@
       <w:sz w:val="24"/>
       <w:lang w:eastAsia="ko-KR"/>
     </w:rPr>
+  </w:style>
+  <w:style w:type="paragraph" w:customStyle="1" w:styleId="Heading34">
+    <w:name w:val="Heading 3.4"/>
+    <w:basedOn w:val="Heading3"/>
+    <w:next w:val="Paragraph"/>
+    <w:autoRedefine/>
+    <w:qFormat/>
+    <w:rsid w:val="004E7BCA"/>
+    <w:pPr>
+      <w:numPr>
+        <w:numId w:val="37"/>
+      </w:numPr>
+      <w:ind w:left="426"/>
+    </w:pPr>
   </w:style>
 </w:styles>
 </file>
@@ -16238,28 +16786,28 @@
     </dgm:pt>
   </dgm:ptLst>
   <dgm:cxnLst>
-    <dgm:cxn modelId="{EB9AB844-21E0-4A1B-8B4A-C159D3199F61}" type="presOf" srcId="{65253B37-FEEB-4E95-BB91-E52AD0271F4F}" destId="{362DACE8-127C-45E9-96B1-B908DFB633A7}" srcOrd="0" destOrd="0" presId="urn:microsoft.com/office/officeart/2005/8/layout/hProcess9"/>
-    <dgm:cxn modelId="{0D71C6FF-CDC9-4410-A02D-667397508EBB}" type="presOf" srcId="{0E3D7E9B-DD66-4E3D-A11C-D3C4B8974C75}" destId="{268BC920-BF59-455F-8B7A-3E9A3CDC2823}" srcOrd="0" destOrd="0" presId="urn:microsoft.com/office/officeart/2005/8/layout/hProcess9"/>
+    <dgm:cxn modelId="{81F4BC58-FB49-47D3-88C2-8241AA236643}" type="presOf" srcId="{38DA043F-9580-46FA-8689-8C471BB89263}" destId="{32FD0A88-0E2A-490E-8C61-BC5204CCDE79}" srcOrd="0" destOrd="0" presId="urn:microsoft.com/office/officeart/2005/8/layout/hProcess9"/>
+    <dgm:cxn modelId="{EECBA78A-DF88-42CC-B9C2-AA2156F13729}" srcId="{65253B37-FEEB-4E95-BB91-E52AD0271F4F}" destId="{A21B555D-9D58-4A76-BDDC-2D7B1992BA61}" srcOrd="0" destOrd="0" parTransId="{A1977CBC-5234-4E19-9F70-370D0EF35132}" sibTransId="{D3C5A698-F58B-48CF-81FE-398E3EFCDC7F}"/>
+    <dgm:cxn modelId="{3488AD07-9674-4304-97A5-CBE6B52017D7}" type="presOf" srcId="{27D233D2-ED64-4AAA-A1A3-184CF727FCE0}" destId="{A0192B97-C475-4C89-B5E4-DE26328DB010}" srcOrd="0" destOrd="0" presId="urn:microsoft.com/office/officeart/2005/8/layout/hProcess9"/>
+    <dgm:cxn modelId="{6759649D-502A-49C0-A1D6-21FA740BA71A}" srcId="{65253B37-FEEB-4E95-BB91-E52AD0271F4F}" destId="{27D233D2-ED64-4AAA-A1A3-184CF727FCE0}" srcOrd="3" destOrd="0" parTransId="{7A31C2D2-53D6-4996-B10D-213B83663742}" sibTransId="{E170CF94-0F29-4AE0-A878-1A53D6C08AEA}"/>
+    <dgm:cxn modelId="{DD25C1F9-4482-4F16-B9E2-54720D50EFB3}" type="presOf" srcId="{A21B555D-9D58-4A76-BDDC-2D7B1992BA61}" destId="{BE74F7FF-1CF1-4526-916F-DC7E70A27C57}" srcOrd="0" destOrd="0" presId="urn:microsoft.com/office/officeart/2005/8/layout/hProcess9"/>
+    <dgm:cxn modelId="{4966FA2C-7540-43A0-8597-E7BD31862C71}" type="presOf" srcId="{2F0840D4-E03A-4A41-9CE3-EFCA3AD76C4E}" destId="{D7D6BA0D-98B4-4FA7-AF21-1A5E916A404B}" srcOrd="0" destOrd="0" presId="urn:microsoft.com/office/officeart/2005/8/layout/hProcess9"/>
+    <dgm:cxn modelId="{1F6ECBE8-F69F-4638-85EB-7519FAA023EF}" srcId="{65253B37-FEEB-4E95-BB91-E52AD0271F4F}" destId="{0E3D7E9B-DD66-4E3D-A11C-D3C4B8974C75}" srcOrd="4" destOrd="0" parTransId="{5DFF53D1-5D4B-4D1C-B9A6-5E26D11C85A6}" sibTransId="{4DDD4638-AD67-449D-A43F-13519082E84A}"/>
+    <dgm:cxn modelId="{59F8ACD6-3442-464C-AE63-30176672BD8E}" type="presOf" srcId="{0E3D7E9B-DD66-4E3D-A11C-D3C4B8974C75}" destId="{268BC920-BF59-455F-8B7A-3E9A3CDC2823}" srcOrd="0" destOrd="0" presId="urn:microsoft.com/office/officeart/2005/8/layout/hProcess9"/>
+    <dgm:cxn modelId="{9E1F035D-68CC-4F22-BE8D-6215F66847B4}" srcId="{65253B37-FEEB-4E95-BB91-E52AD0271F4F}" destId="{2F0840D4-E03A-4A41-9CE3-EFCA3AD76C4E}" srcOrd="1" destOrd="0" parTransId="{6D46897B-537E-4317-A054-30AFEC07DAC7}" sibTransId="{CDD9CD9B-743E-442E-8D0B-EA8AE3A84968}"/>
     <dgm:cxn modelId="{17FA1CA6-FF0D-4A55-8420-81FBF3A129FF}" srcId="{65253B37-FEEB-4E95-BB91-E52AD0271F4F}" destId="{38DA043F-9580-46FA-8689-8C471BB89263}" srcOrd="2" destOrd="0" parTransId="{07891CD4-D9D9-4BFD-A1CB-DA913F297EE9}" sibTransId="{877EC2E3-81A5-4349-AC1E-D9696E6083DB}"/>
-    <dgm:cxn modelId="{6759649D-502A-49C0-A1D6-21FA740BA71A}" srcId="{65253B37-FEEB-4E95-BB91-E52AD0271F4F}" destId="{27D233D2-ED64-4AAA-A1A3-184CF727FCE0}" srcOrd="3" destOrd="0" parTransId="{7A31C2D2-53D6-4996-B10D-213B83663742}" sibTransId="{E170CF94-0F29-4AE0-A878-1A53D6C08AEA}"/>
-    <dgm:cxn modelId="{123A0647-776E-49AA-9ECF-9C3186A828B8}" type="presOf" srcId="{38DA043F-9580-46FA-8689-8C471BB89263}" destId="{32FD0A88-0E2A-490E-8C61-BC5204CCDE79}" srcOrd="0" destOrd="0" presId="urn:microsoft.com/office/officeart/2005/8/layout/hProcess9"/>
-    <dgm:cxn modelId="{9E1F035D-68CC-4F22-BE8D-6215F66847B4}" srcId="{65253B37-FEEB-4E95-BB91-E52AD0271F4F}" destId="{2F0840D4-E03A-4A41-9CE3-EFCA3AD76C4E}" srcOrd="1" destOrd="0" parTransId="{6D46897B-537E-4317-A054-30AFEC07DAC7}" sibTransId="{CDD9CD9B-743E-442E-8D0B-EA8AE3A84968}"/>
-    <dgm:cxn modelId="{BCED590C-29AA-40E7-BF95-10E8A80F2663}" type="presOf" srcId="{27D233D2-ED64-4AAA-A1A3-184CF727FCE0}" destId="{A0192B97-C475-4C89-B5E4-DE26328DB010}" srcOrd="0" destOrd="0" presId="urn:microsoft.com/office/officeart/2005/8/layout/hProcess9"/>
-    <dgm:cxn modelId="{1F6ECBE8-F69F-4638-85EB-7519FAA023EF}" srcId="{65253B37-FEEB-4E95-BB91-E52AD0271F4F}" destId="{0E3D7E9B-DD66-4E3D-A11C-D3C4B8974C75}" srcOrd="4" destOrd="0" parTransId="{5DFF53D1-5D4B-4D1C-B9A6-5E26D11C85A6}" sibTransId="{4DDD4638-AD67-449D-A43F-13519082E84A}"/>
-    <dgm:cxn modelId="{EECBA78A-DF88-42CC-B9C2-AA2156F13729}" srcId="{65253B37-FEEB-4E95-BB91-E52AD0271F4F}" destId="{A21B555D-9D58-4A76-BDDC-2D7B1992BA61}" srcOrd="0" destOrd="0" parTransId="{A1977CBC-5234-4E19-9F70-370D0EF35132}" sibTransId="{D3C5A698-F58B-48CF-81FE-398E3EFCDC7F}"/>
-    <dgm:cxn modelId="{484C494D-520E-4EFA-A990-561D8EAC0E9E}" type="presOf" srcId="{2F0840D4-E03A-4A41-9CE3-EFCA3AD76C4E}" destId="{D7D6BA0D-98B4-4FA7-AF21-1A5E916A404B}" srcOrd="0" destOrd="0" presId="urn:microsoft.com/office/officeart/2005/8/layout/hProcess9"/>
-    <dgm:cxn modelId="{416A0F54-C379-478A-834B-C8B53A200D5E}" type="presOf" srcId="{A21B555D-9D58-4A76-BDDC-2D7B1992BA61}" destId="{BE74F7FF-1CF1-4526-916F-DC7E70A27C57}" srcOrd="0" destOrd="0" presId="urn:microsoft.com/office/officeart/2005/8/layout/hProcess9"/>
-    <dgm:cxn modelId="{DF2104A1-3D42-4B31-854C-E8902A938EF6}" type="presParOf" srcId="{362DACE8-127C-45E9-96B1-B908DFB633A7}" destId="{5367BEB7-C8D2-487B-9C5F-C72E001930B9}" srcOrd="0" destOrd="0" presId="urn:microsoft.com/office/officeart/2005/8/layout/hProcess9"/>
-    <dgm:cxn modelId="{0981C763-9089-4ADB-87BD-9EF2E4E782A9}" type="presParOf" srcId="{362DACE8-127C-45E9-96B1-B908DFB633A7}" destId="{39AB5257-94C3-4522-A850-55EDCC5B34D3}" srcOrd="1" destOrd="0" presId="urn:microsoft.com/office/officeart/2005/8/layout/hProcess9"/>
-    <dgm:cxn modelId="{C9437992-9020-4A54-AA5F-1B2D06B565FA}" type="presParOf" srcId="{39AB5257-94C3-4522-A850-55EDCC5B34D3}" destId="{BE74F7FF-1CF1-4526-916F-DC7E70A27C57}" srcOrd="0" destOrd="0" presId="urn:microsoft.com/office/officeart/2005/8/layout/hProcess9"/>
-    <dgm:cxn modelId="{8DC1B652-5E3D-47DD-8A1E-216125CCC040}" type="presParOf" srcId="{39AB5257-94C3-4522-A850-55EDCC5B34D3}" destId="{B6B9DEE8-13B2-44C4-8318-5BDDD134BB53}" srcOrd="1" destOrd="0" presId="urn:microsoft.com/office/officeart/2005/8/layout/hProcess9"/>
-    <dgm:cxn modelId="{AF279E3A-C6E8-44B6-BC0D-DE432E5134C3}" type="presParOf" srcId="{39AB5257-94C3-4522-A850-55EDCC5B34D3}" destId="{D7D6BA0D-98B4-4FA7-AF21-1A5E916A404B}" srcOrd="2" destOrd="0" presId="urn:microsoft.com/office/officeart/2005/8/layout/hProcess9"/>
-    <dgm:cxn modelId="{BB020B67-F4BA-4ED5-85F2-5F373BFCAC3E}" type="presParOf" srcId="{39AB5257-94C3-4522-A850-55EDCC5B34D3}" destId="{DF5DAA57-A53E-4025-9659-EB32FA62A339}" srcOrd="3" destOrd="0" presId="urn:microsoft.com/office/officeart/2005/8/layout/hProcess9"/>
-    <dgm:cxn modelId="{E478E606-CBF6-4656-B370-B4AAA3B71AEE}" type="presParOf" srcId="{39AB5257-94C3-4522-A850-55EDCC5B34D3}" destId="{32FD0A88-0E2A-490E-8C61-BC5204CCDE79}" srcOrd="4" destOrd="0" presId="urn:microsoft.com/office/officeart/2005/8/layout/hProcess9"/>
-    <dgm:cxn modelId="{DA5B5F92-F5B9-4667-A585-D4478B2AA57F}" type="presParOf" srcId="{39AB5257-94C3-4522-A850-55EDCC5B34D3}" destId="{B1E135EC-D601-4ADB-838A-E3B33E73F4F5}" srcOrd="5" destOrd="0" presId="urn:microsoft.com/office/officeart/2005/8/layout/hProcess9"/>
-    <dgm:cxn modelId="{CC39869A-6AA0-499D-8A05-F970C66C7179}" type="presParOf" srcId="{39AB5257-94C3-4522-A850-55EDCC5B34D3}" destId="{A0192B97-C475-4C89-B5E4-DE26328DB010}" srcOrd="6" destOrd="0" presId="urn:microsoft.com/office/officeart/2005/8/layout/hProcess9"/>
-    <dgm:cxn modelId="{5A4600AD-494E-4859-BD6C-F321C4863651}" type="presParOf" srcId="{39AB5257-94C3-4522-A850-55EDCC5B34D3}" destId="{8441E863-739F-4A85-9FE7-53CD2542C314}" srcOrd="7" destOrd="0" presId="urn:microsoft.com/office/officeart/2005/8/layout/hProcess9"/>
-    <dgm:cxn modelId="{B1D8405F-4020-4C92-AADE-83FB76D8F7F0}" type="presParOf" srcId="{39AB5257-94C3-4522-A850-55EDCC5B34D3}" destId="{268BC920-BF59-455F-8B7A-3E9A3CDC2823}" srcOrd="8" destOrd="0" presId="urn:microsoft.com/office/officeart/2005/8/layout/hProcess9"/>
+    <dgm:cxn modelId="{BC9DB77A-2E14-4BB0-8DA5-53B02FB7D2C6}" type="presOf" srcId="{65253B37-FEEB-4E95-BB91-E52AD0271F4F}" destId="{362DACE8-127C-45E9-96B1-B908DFB633A7}" srcOrd="0" destOrd="0" presId="urn:microsoft.com/office/officeart/2005/8/layout/hProcess9"/>
+    <dgm:cxn modelId="{67E4A5C6-FF60-422F-BFF0-FBDDB5D8DB45}" type="presParOf" srcId="{362DACE8-127C-45E9-96B1-B908DFB633A7}" destId="{5367BEB7-C8D2-487B-9C5F-C72E001930B9}" srcOrd="0" destOrd="0" presId="urn:microsoft.com/office/officeart/2005/8/layout/hProcess9"/>
+    <dgm:cxn modelId="{A22024E6-ADE7-425B-8DFC-06315594D167}" type="presParOf" srcId="{362DACE8-127C-45E9-96B1-B908DFB633A7}" destId="{39AB5257-94C3-4522-A850-55EDCC5B34D3}" srcOrd="1" destOrd="0" presId="urn:microsoft.com/office/officeart/2005/8/layout/hProcess9"/>
+    <dgm:cxn modelId="{4BAF197A-6009-4994-B1DF-360B41255813}" type="presParOf" srcId="{39AB5257-94C3-4522-A850-55EDCC5B34D3}" destId="{BE74F7FF-1CF1-4526-916F-DC7E70A27C57}" srcOrd="0" destOrd="0" presId="urn:microsoft.com/office/officeart/2005/8/layout/hProcess9"/>
+    <dgm:cxn modelId="{75CA3C8F-A0D8-4B92-A152-3F36157A5B1B}" type="presParOf" srcId="{39AB5257-94C3-4522-A850-55EDCC5B34D3}" destId="{B6B9DEE8-13B2-44C4-8318-5BDDD134BB53}" srcOrd="1" destOrd="0" presId="urn:microsoft.com/office/officeart/2005/8/layout/hProcess9"/>
+    <dgm:cxn modelId="{CBE95C39-91AA-4EAE-8093-569DC60DC0EF}" type="presParOf" srcId="{39AB5257-94C3-4522-A850-55EDCC5B34D3}" destId="{D7D6BA0D-98B4-4FA7-AF21-1A5E916A404B}" srcOrd="2" destOrd="0" presId="urn:microsoft.com/office/officeart/2005/8/layout/hProcess9"/>
+    <dgm:cxn modelId="{92122FCC-130A-4DDA-B92D-EC2DF9D94335}" type="presParOf" srcId="{39AB5257-94C3-4522-A850-55EDCC5B34D3}" destId="{DF5DAA57-A53E-4025-9659-EB32FA62A339}" srcOrd="3" destOrd="0" presId="urn:microsoft.com/office/officeart/2005/8/layout/hProcess9"/>
+    <dgm:cxn modelId="{6F6C6AB0-8FB5-4F50-AB28-4FE84547D1F9}" type="presParOf" srcId="{39AB5257-94C3-4522-A850-55EDCC5B34D3}" destId="{32FD0A88-0E2A-490E-8C61-BC5204CCDE79}" srcOrd="4" destOrd="0" presId="urn:microsoft.com/office/officeart/2005/8/layout/hProcess9"/>
+    <dgm:cxn modelId="{E9967B59-6A3F-41DD-A94D-2847B912E9EB}" type="presParOf" srcId="{39AB5257-94C3-4522-A850-55EDCC5B34D3}" destId="{B1E135EC-D601-4ADB-838A-E3B33E73F4F5}" srcOrd="5" destOrd="0" presId="urn:microsoft.com/office/officeart/2005/8/layout/hProcess9"/>
+    <dgm:cxn modelId="{D9D6CFF9-75A8-4ABB-976F-E1ECD8018D81}" type="presParOf" srcId="{39AB5257-94C3-4522-A850-55EDCC5B34D3}" destId="{A0192B97-C475-4C89-B5E4-DE26328DB010}" srcOrd="6" destOrd="0" presId="urn:microsoft.com/office/officeart/2005/8/layout/hProcess9"/>
+    <dgm:cxn modelId="{A7AAEC78-3A69-4719-A184-1BF219173AB4}" type="presParOf" srcId="{39AB5257-94C3-4522-A850-55EDCC5B34D3}" destId="{8441E863-739F-4A85-9FE7-53CD2542C314}" srcOrd="7" destOrd="0" presId="urn:microsoft.com/office/officeart/2005/8/layout/hProcess9"/>
+    <dgm:cxn modelId="{E3521C48-029F-4122-981F-EBFC7FAA006F}" type="presParOf" srcId="{39AB5257-94C3-4522-A850-55EDCC5B34D3}" destId="{268BC920-BF59-455F-8B7A-3E9A3CDC2823}" srcOrd="8" destOrd="0" presId="urn:microsoft.com/office/officeart/2005/8/layout/hProcess9"/>
   </dgm:cxnLst>
   <dgm:bg/>
   <dgm:whole/>
@@ -18351,7 +18899,7 @@
 </file>
 
 <file path=customXml/itemProps1.xml><?xml version="1.0" encoding="utf-8"?>
-<ds:datastoreItem xmlns:ds="http://schemas.openxmlformats.org/officeDocument/2006/customXml" ds:itemID="{D88DA8F2-44FF-400E-9817-F475482CC875}">
+<ds:datastoreItem xmlns:ds="http://schemas.openxmlformats.org/officeDocument/2006/customXml" ds:itemID="{CF264FD1-B2F7-41B2-8C75-CD3076BDA456}">
   <ds:schemaRefs>
     <ds:schemaRef ds:uri="http://schemas.openxmlformats.org/officeDocument/2006/bibliography"/>
   </ds:schemaRefs>

</xml_diff>

<commit_message>
done, draft 1, it'll get a lot of revision anyway, haha
</commit_message>
<xml_diff>
--- a/DeanZakaHidayat.docx
+++ b/DeanZakaHidayat.docx
@@ -679,7 +679,7 @@
       <w:pPr>
         <w:pStyle w:val="Heading1"/>
       </w:pPr>
-      <w:bookmarkStart w:id="10" w:name="_Toc406670076"/>
+      <w:bookmarkStart w:id="10" w:name="_Toc406746208"/>
       <w:bookmarkEnd w:id="0"/>
       <w:bookmarkEnd w:id="1"/>
       <w:bookmarkEnd w:id="2"/>
@@ -1052,7 +1052,7 @@
       <w:pPr>
         <w:pStyle w:val="Heading1"/>
       </w:pPr>
-      <w:bookmarkStart w:id="11" w:name="_Toc406670077"/>
+      <w:bookmarkStart w:id="11" w:name="_Toc406746209"/>
       <w:r>
         <w:lastRenderedPageBreak/>
         <w:t>ABSTRAK</w:t>
@@ -1379,8 +1379,116 @@
     </w:p>
     <w:p>
       <w:pPr>
+        <w:pStyle w:val="Abstrak"/>
+      </w:pPr>
+      <w:r>
+        <w:t xml:space="preserve">Salah satu hal yang paling penting untuk sebuah robot pemain bulu tangkis adalah kemampuan robot untuk mengetahui posisi dan gerakan dari </w:t>
+      </w:r>
+      <w:r>
+        <w:rPr>
+          <w:i/>
+        </w:rPr>
+        <w:t>shuttle cock</w:t>
+      </w:r>
+      <w:r>
+        <w:t xml:space="preserve">. Terdapat beberapa teknik yang dapat dipakai untuk melakukan hal ini, </w:t>
+      </w:r>
+      <w:r>
+        <w:rPr>
+          <w:lang w:val="id-ID"/>
+        </w:rPr>
+        <w:t xml:space="preserve">salah sataunya dengan </w:t>
+      </w:r>
+      <w:r>
+        <w:t xml:space="preserve">menggunakan teknik </w:t>
+      </w:r>
+      <w:r>
+        <w:rPr>
+          <w:i/>
+        </w:rPr>
+        <w:t>image processing</w:t>
+      </w:r>
+      <w:r>
+        <w:t>, seperti teknik</w:t>
+      </w:r>
+      <w:r>
+        <w:t xml:space="preserve"> videografi</w:t>
+      </w:r>
+      <w:r>
+        <w:t xml:space="preserve"> atau </w:t>
+      </w:r>
+      <w:r>
+        <w:t>optoelektronik</w:t>
+      </w:r>
+      <w:r>
+        <w:t>. Kelebihan menggunakan kamera untuk mendeteksi gerakan sebuah obyek antara lain biayanya yang cukup murah bila dibandingkan laser dan radar serta kemudahan untuk mendapatkan alat-ala</w:t>
+      </w:r>
+      <w:r>
+        <w:rPr>
+          <w:lang w:val="id-ID"/>
+        </w:rPr>
+        <w:t>t</w:t>
+      </w:r>
+      <w:r>
+        <w:t xml:space="preserve"> yang dibutuhkan. Adapun masalah yang dihadapi dalam membangun sistem ini adalah di dunia nyata </w:t>
+      </w:r>
+      <w:r>
+        <w:rPr>
+          <w:i/>
+        </w:rPr>
+        <w:t>shuttle cock</w:t>
+      </w:r>
+      <w:r>
+        <w:t xml:space="preserve"> bergerak dalam ruang tiga dimensi, sedangkan kamera hanya menangkap gambar dua dimensi. Karena itulah digunakan metode epipolar geometry stereo vision</w:t>
+      </w:r>
+      <w:r>
+        <w:rPr>
+          <w:lang w:val="id-ID"/>
+        </w:rPr>
+        <w:t xml:space="preserve"> yang dioptimasi dengan serangkaian algoritma background substraction, optical flow, dan color thresholding</w:t>
+      </w:r>
+      <w:r>
+        <w:t>. Metode ini dipilih karena fleksibilitasnya dalam penentuan obyek sehingga obyek dapat dianggap sebagai satu titik ataupun rekonstruksi dari titik-titik yang sama yang dilihat dari prespektif kamera yang berbeda.</w:t>
+      </w:r>
+    </w:p>
+    <w:p>
+      <w:pPr>
+        <w:pStyle w:val="Abstrak"/>
+      </w:pPr>
+    </w:p>
+    <w:p>
+      <w:pPr>
+        <w:pStyle w:val="Abstrak"/>
+        <w:rPr>
+          <w:rFonts w:eastAsiaTheme="majorEastAsia" w:cstheme="majorBidi"/>
+          <w:bCs/>
+          <w:szCs w:val="28"/>
+          <w:lang w:val="id-ID"/>
+        </w:rPr>
+      </w:pPr>
+      <w:r>
+        <w:rPr>
+          <w:rFonts w:eastAsiaTheme="majorEastAsia" w:cstheme="majorBidi"/>
+          <w:bCs/>
+          <w:szCs w:val="28"/>
+          <w:lang w:val="id-ID"/>
+        </w:rPr>
+        <w:t xml:space="preserve">Kata kunci: </w:t>
+      </w:r>
+      <w:r>
+        <w:rPr>
+          <w:rFonts w:eastAsiaTheme="majorEastAsia" w:cstheme="majorBidi"/>
+          <w:bCs/>
+          <w:i/>
+          <w:szCs w:val="28"/>
+          <w:lang w:val="id-ID"/>
+        </w:rPr>
+        <w:t>epipolar geometry, background substraction, optical flow, color thresholding</w:t>
+      </w:r>
+    </w:p>
+    <w:p>
+      <w:pPr>
         <w:spacing w:line="276" w:lineRule="auto"/>
-        <w:jc w:val="left"/>
         <w:rPr>
           <w:rFonts w:eastAsiaTheme="majorEastAsia" w:cstheme="majorBidi"/>
           <w:b/>
@@ -1404,7 +1512,7 @@
       <w:pPr>
         <w:pStyle w:val="Heading1"/>
       </w:pPr>
-      <w:bookmarkStart w:id="12" w:name="_Toc406670078"/>
+      <w:bookmarkStart w:id="12" w:name="_Toc406746210"/>
       <w:r>
         <w:lastRenderedPageBreak/>
         <w:t>ABSTRACT</w:t>
@@ -1700,6 +1808,233 @@
     </w:p>
     <w:p>
       <w:pPr>
+        <w:pStyle w:val="Abstrak"/>
+        <w:rPr>
+          <w:rFonts w:eastAsiaTheme="majorEastAsia"/>
+          <w:lang w:val="id-ID"/>
+        </w:rPr>
+      </w:pPr>
+      <w:r>
+        <w:rPr>
+          <w:rFonts w:eastAsiaTheme="majorEastAsia"/>
+          <w:lang w:val="id-ID"/>
+        </w:rPr>
+        <w:t>One of the most important things for a robot badminton player is the ability of the robot to determine the position and movement of the shuttle cock. There are several techniques that can be used to do this, one of them</w:t>
+      </w:r>
+      <w:r>
+        <w:rPr>
+          <w:rFonts w:eastAsiaTheme="majorEastAsia"/>
+          <w:lang w:val="id-ID"/>
+        </w:rPr>
+        <w:t xml:space="preserve"> is</w:t>
+      </w:r>
+      <w:r>
+        <w:rPr>
+          <w:rFonts w:eastAsiaTheme="majorEastAsia"/>
+          <w:lang w:val="id-ID"/>
+        </w:rPr>
+        <w:t xml:space="preserve"> using image processing techniques, such as videography or o</w:t>
+      </w:r>
+      <w:r>
+        <w:rPr>
+          <w:rFonts w:eastAsiaTheme="majorEastAsia"/>
+          <w:lang w:val="id-ID"/>
+        </w:rPr>
+        <w:t>ptoelectronic techniques. The advantage of using</w:t>
+      </w:r>
+      <w:r>
+        <w:rPr>
+          <w:rFonts w:eastAsiaTheme="majorEastAsia"/>
+          <w:lang w:val="id-ID"/>
+        </w:rPr>
+        <w:t xml:space="preserve"> the camera to detect motion of an object</w:t>
+      </w:r>
+      <w:r>
+        <w:rPr>
+          <w:rFonts w:eastAsiaTheme="majorEastAsia"/>
+          <w:lang w:val="id-ID"/>
+        </w:rPr>
+        <w:t xml:space="preserve"> is</w:t>
+      </w:r>
+      <w:r>
+        <w:rPr>
+          <w:rFonts w:eastAsiaTheme="majorEastAsia"/>
+          <w:lang w:val="id-ID"/>
+        </w:rPr>
+        <w:t xml:space="preserve"> the cost is quite low when compared to laser and radar as well as easy to get the tools needed. The problems encoun</w:t>
+      </w:r>
+      <w:r>
+        <w:rPr>
+          <w:rFonts w:eastAsiaTheme="majorEastAsia"/>
+          <w:lang w:val="id-ID"/>
+        </w:rPr>
+        <w:t>tered in building this system is</w:t>
+      </w:r>
+      <w:r>
+        <w:rPr>
+          <w:rFonts w:eastAsiaTheme="majorEastAsia"/>
+          <w:lang w:val="id-ID"/>
+        </w:rPr>
+        <w:t xml:space="preserve"> in the real world the shuttle cock move in three-dimensional space, while the camera only captures a two-d</w:t>
+      </w:r>
+      <w:r>
+        <w:rPr>
+          <w:rFonts w:eastAsiaTheme="majorEastAsia"/>
+          <w:lang w:val="id-ID"/>
+        </w:rPr>
+        <w:t>imensional image. Because of that,</w:t>
+      </w:r>
+      <w:r>
+        <w:rPr>
+          <w:rFonts w:eastAsiaTheme="majorEastAsia"/>
+          <w:lang w:val="id-ID"/>
+        </w:rPr>
+        <w:t xml:space="preserve"> the epipolar geometry</w:t>
+      </w:r>
+      <w:r>
+        <w:rPr>
+          <w:rFonts w:eastAsiaTheme="majorEastAsia"/>
+          <w:lang w:val="id-ID"/>
+        </w:rPr>
+        <w:t xml:space="preserve"> stereo vision algorithm</w:t>
+      </w:r>
+      <w:r>
+        <w:rPr>
+          <w:rFonts w:eastAsiaTheme="majorEastAsia"/>
+          <w:lang w:val="id-ID"/>
+        </w:rPr>
+        <w:t xml:space="preserve"> method is used</w:t>
+      </w:r>
+      <w:r>
+        <w:rPr>
+          <w:rFonts w:eastAsiaTheme="majorEastAsia"/>
+          <w:lang w:val="id-ID"/>
+        </w:rPr>
+        <w:t>.</w:t>
+      </w:r>
+      <w:r>
+        <w:rPr>
+          <w:rFonts w:eastAsiaTheme="majorEastAsia"/>
+          <w:lang w:val="id-ID"/>
+        </w:rPr>
+        <w:t xml:space="preserve"> </w:t>
+      </w:r>
+      <w:r>
+        <w:rPr>
+          <w:rFonts w:eastAsiaTheme="majorEastAsia"/>
+          <w:lang w:val="id-ID"/>
+        </w:rPr>
+        <w:t xml:space="preserve">This method is </w:t>
+      </w:r>
+      <w:r>
+        <w:rPr>
+          <w:rFonts w:eastAsiaTheme="majorEastAsia"/>
+          <w:lang w:val="id-ID"/>
+        </w:rPr>
+        <w:t>optimiz</w:t>
+      </w:r>
+      <w:r>
+        <w:rPr>
+          <w:rFonts w:eastAsiaTheme="majorEastAsia"/>
+          <w:lang w:val="id-ID"/>
+        </w:rPr>
+        <w:t>ed with a series of background s</w:t>
+      </w:r>
+      <w:r>
+        <w:rPr>
+          <w:rFonts w:eastAsiaTheme="majorEastAsia"/>
+          <w:lang w:val="id-ID"/>
+        </w:rPr>
+        <w:t>ubstraction, optical flow, and color thresholding. This method was chosen because of its flexibility in the determination of the object so that the object can be regarde</w:t>
+      </w:r>
+      <w:r>
+        <w:rPr>
+          <w:rFonts w:eastAsiaTheme="majorEastAsia"/>
+          <w:lang w:val="id-ID"/>
+        </w:rPr>
+        <w:t>d as one point or reconstructed</w:t>
+      </w:r>
+      <w:r>
+        <w:rPr>
+          <w:rFonts w:eastAsiaTheme="majorEastAsia"/>
+          <w:lang w:val="id-ID"/>
+        </w:rPr>
+        <w:t xml:space="preserve"> </w:t>
+      </w:r>
+      <w:r>
+        <w:rPr>
+          <w:rFonts w:eastAsiaTheme="majorEastAsia"/>
+          <w:lang w:val="id-ID"/>
+        </w:rPr>
+        <w:t>as</w:t>
+      </w:r>
+      <w:r>
+        <w:rPr>
+          <w:rFonts w:eastAsiaTheme="majorEastAsia"/>
+          <w:lang w:val="id-ID"/>
+        </w:rPr>
+        <w:t xml:space="preserve"> same points as seen from the perspective of different cameras.</w:t>
+      </w:r>
+    </w:p>
+    <w:p>
+      <w:pPr>
+        <w:pStyle w:val="Abstrak"/>
+        <w:rPr>
+          <w:rFonts w:eastAsiaTheme="majorEastAsia"/>
+          <w:lang w:val="id-ID"/>
+        </w:rPr>
+      </w:pPr>
+    </w:p>
+    <w:p>
+      <w:pPr>
+        <w:pStyle w:val="Abstrak"/>
+        <w:rPr>
+          <w:rFonts w:eastAsiaTheme="majorEastAsia" w:cstheme="majorBidi"/>
+          <w:bCs/>
+          <w:szCs w:val="28"/>
+          <w:lang w:val="id-ID"/>
+        </w:rPr>
+      </w:pPr>
+      <w:r>
+        <w:rPr>
+          <w:rFonts w:eastAsiaTheme="majorEastAsia" w:cstheme="majorBidi"/>
+          <w:bCs/>
+          <w:szCs w:val="28"/>
+          <w:lang w:val="id-ID"/>
+        </w:rPr>
+        <w:t>Keywords</w:t>
+      </w:r>
+      <w:r>
+        <w:rPr>
+          <w:rFonts w:eastAsiaTheme="majorEastAsia" w:cstheme="majorBidi"/>
+          <w:bCs/>
+          <w:szCs w:val="28"/>
+          <w:lang w:val="id-ID"/>
+        </w:rPr>
+        <w:t xml:space="preserve">: </w:t>
+      </w:r>
+      <w:r>
+        <w:rPr>
+          <w:rFonts w:eastAsiaTheme="majorEastAsia" w:cstheme="majorBidi"/>
+          <w:bCs/>
+          <w:i/>
+          <w:szCs w:val="28"/>
+          <w:lang w:val="id-ID"/>
+        </w:rPr>
+        <w:t>epipolar geometry, background substraction, optical flow, color thresholding</w:t>
+      </w:r>
+    </w:p>
+    <w:p>
+      <w:pPr>
+        <w:pStyle w:val="Abstrak"/>
+        <w:rPr>
+          <w:rFonts w:eastAsiaTheme="majorEastAsia"/>
+          <w:lang w:val="id-ID"/>
+        </w:rPr>
+      </w:pPr>
+    </w:p>
+    <w:p>
+      <w:pPr>
         <w:spacing w:line="276" w:lineRule="auto"/>
         <w:rPr>
           <w:rFonts w:eastAsiaTheme="majorEastAsia" w:cstheme="majorBidi"/>
@@ -1737,7 +2072,7 @@
       <w:pPr>
         <w:pStyle w:val="Heading1"/>
       </w:pPr>
-      <w:bookmarkStart w:id="13" w:name="_Toc406670079"/>
+      <w:bookmarkStart w:id="13" w:name="_Toc406746211"/>
       <w:r>
         <w:lastRenderedPageBreak/>
         <w:t>DAFTAR ISI</w:t>
@@ -1789,6 +2124,12 @@
               <w:b w:val="0"/>
               <w:sz w:val="22"/>
               <w:lang w:val="id-ID" w:eastAsia="id-ID"/>
+              <w14:scene3d>
+                <w14:camera w14:prst="orthographicFront"/>
+                <w14:lightRig w14:rig="threePt" w14:dir="t">
+                  <w14:rot w14:lat="0" w14:lon="0" w14:rev="0"/>
+                </w14:lightRig>
+              </w14:scene3d>
             </w:rPr>
           </w:pPr>
           <w:r>
@@ -1800,7 +2141,7 @@
           <w:r>
             <w:fldChar w:fldCharType="separate"/>
           </w:r>
-          <w:hyperlink w:anchor="_Toc406670076" w:history="1">
+          <w:hyperlink w:anchor="_Toc406746208" w:history="1">
             <w:r>
               <w:rPr>
                 <w:rStyle w:val="Hyperlink"/>
@@ -1823,7 +2164,7 @@
               <w:rPr>
                 <w:webHidden/>
               </w:rPr>
-              <w:instrText xml:space="preserve"> PAGEREF _Toc406670076 \h </w:instrText>
+              <w:instrText xml:space="preserve"> PAGEREF _Toc406746208 \h </w:instrText>
             </w:r>
             <w:r>
               <w:rPr>
@@ -1858,9 +2199,15 @@
               <w:b w:val="0"/>
               <w:sz w:val="22"/>
               <w:lang w:val="id-ID" w:eastAsia="id-ID"/>
+              <w14:scene3d>
+                <w14:camera w14:prst="orthographicFront"/>
+                <w14:lightRig w14:rig="threePt" w14:dir="t">
+                  <w14:rot w14:lat="0" w14:lon="0" w14:rev="0"/>
+                </w14:lightRig>
+              </w14:scene3d>
             </w:rPr>
           </w:pPr>
-          <w:hyperlink w:anchor="_Toc406670077" w:history="1">
+          <w:hyperlink w:anchor="_Toc406746209" w:history="1">
             <w:r>
               <w:rPr>
                 <w:rStyle w:val="Hyperlink"/>
@@ -1883,7 +2230,7 @@
               <w:rPr>
                 <w:webHidden/>
               </w:rPr>
-              <w:instrText xml:space="preserve"> PAGEREF _Toc406670077 \h </w:instrText>
+              <w:instrText xml:space="preserve"> PAGEREF _Toc406746209 \h </w:instrText>
             </w:r>
             <w:r>
               <w:rPr>
@@ -1918,9 +2265,15 @@
               <w:b w:val="0"/>
               <w:sz w:val="22"/>
               <w:lang w:val="id-ID" w:eastAsia="id-ID"/>
+              <w14:scene3d>
+                <w14:camera w14:prst="orthographicFront"/>
+                <w14:lightRig w14:rig="threePt" w14:dir="t">
+                  <w14:rot w14:lat="0" w14:lon="0" w14:rev="0"/>
+                </w14:lightRig>
+              </w14:scene3d>
             </w:rPr>
           </w:pPr>
-          <w:hyperlink w:anchor="_Toc406670078" w:history="1">
+          <w:hyperlink w:anchor="_Toc406746210" w:history="1">
             <w:r>
               <w:rPr>
                 <w:rStyle w:val="Hyperlink"/>
@@ -1943,7 +2296,7 @@
               <w:rPr>
                 <w:webHidden/>
               </w:rPr>
-              <w:instrText xml:space="preserve"> PAGEREF _Toc406670078 \h </w:instrText>
+              <w:instrText xml:space="preserve"> PAGEREF _Toc406746210 \h </w:instrText>
             </w:r>
             <w:r>
               <w:rPr>
@@ -1978,9 +2331,15 @@
               <w:b w:val="0"/>
               <w:sz w:val="22"/>
               <w:lang w:val="id-ID" w:eastAsia="id-ID"/>
+              <w14:scene3d>
+                <w14:camera w14:prst="orthographicFront"/>
+                <w14:lightRig w14:rig="threePt" w14:dir="t">
+                  <w14:rot w14:lat="0" w14:lon="0" w14:rev="0"/>
+                </w14:lightRig>
+              </w14:scene3d>
             </w:rPr>
           </w:pPr>
-          <w:hyperlink w:anchor="_Toc406670079" w:history="1">
+          <w:hyperlink w:anchor="_Toc406746211" w:history="1">
             <w:r>
               <w:rPr>
                 <w:rStyle w:val="Hyperlink"/>
@@ -2003,7 +2362,7 @@
               <w:rPr>
                 <w:webHidden/>
               </w:rPr>
-              <w:instrText xml:space="preserve"> PAGEREF _Toc406670079 \h </w:instrText>
+              <w:instrText xml:space="preserve"> PAGEREF _Toc406746211 \h </w:instrText>
             </w:r>
             <w:r>
               <w:rPr>
@@ -2038,9 +2397,15 @@
               <w:b w:val="0"/>
               <w:sz w:val="22"/>
               <w:lang w:val="id-ID" w:eastAsia="id-ID"/>
+              <w14:scene3d>
+                <w14:camera w14:prst="orthographicFront"/>
+                <w14:lightRig w14:rig="threePt" w14:dir="t">
+                  <w14:rot w14:lat="0" w14:lon="0" w14:rev="0"/>
+                </w14:lightRig>
+              </w14:scene3d>
             </w:rPr>
           </w:pPr>
-          <w:hyperlink w:anchor="_Toc406670080" w:history="1">
+          <w:hyperlink w:anchor="_Toc406746212" w:history="1">
             <w:r>
               <w:rPr>
                 <w:rStyle w:val="Hyperlink"/>
@@ -2063,7 +2428,7 @@
               <w:rPr>
                 <w:webHidden/>
               </w:rPr>
-              <w:instrText xml:space="preserve"> PAGEREF _Toc406670080 \h </w:instrText>
+              <w:instrText xml:space="preserve"> PAGEREF _Toc406746212 \h </w:instrText>
             </w:r>
             <w:r>
               <w:rPr>
@@ -2080,7 +2445,7 @@
               <w:rPr>
                 <w:webHidden/>
               </w:rPr>
-              <w:t>vi</w:t>
+              <w:t>vii</w:t>
             </w:r>
             <w:r>
               <w:rPr>
@@ -2098,9 +2463,15 @@
               <w:b w:val="0"/>
               <w:sz w:val="22"/>
               <w:lang w:val="id-ID" w:eastAsia="id-ID"/>
+              <w14:scene3d>
+                <w14:camera w14:prst="orthographicFront"/>
+                <w14:lightRig w14:rig="threePt" w14:dir="t">
+                  <w14:rot w14:lat="0" w14:lon="0" w14:rev="0"/>
+                </w14:lightRig>
+              </w14:scene3d>
             </w:rPr>
           </w:pPr>
-          <w:hyperlink w:anchor="_Toc406670081" w:history="1">
+          <w:hyperlink w:anchor="_Toc406746213" w:history="1">
             <w:r>
               <w:rPr>
                 <w:rStyle w:val="Hyperlink"/>
@@ -2123,7 +2494,7 @@
               <w:rPr>
                 <w:webHidden/>
               </w:rPr>
-              <w:instrText xml:space="preserve"> PAGEREF _Toc406670081 \h </w:instrText>
+              <w:instrText xml:space="preserve"> PAGEREF _Toc406746213 \h </w:instrText>
             </w:r>
             <w:r>
               <w:rPr>
@@ -2140,7 +2511,7 @@
               <w:rPr>
                 <w:webHidden/>
               </w:rPr>
-              <w:t>vii</w:t>
+              <w:t>viii</w:t>
             </w:r>
             <w:r>
               <w:rPr>
@@ -2158,9 +2529,15 @@
               <w:b w:val="0"/>
               <w:sz w:val="22"/>
               <w:lang w:val="id-ID" w:eastAsia="id-ID"/>
+              <w14:scene3d>
+                <w14:camera w14:prst="orthographicFront"/>
+                <w14:lightRig w14:rig="threePt" w14:dir="t">
+                  <w14:rot w14:lat="0" w14:lon="0" w14:rev="0"/>
+                </w14:lightRig>
+              </w14:scene3d>
             </w:rPr>
           </w:pPr>
-          <w:hyperlink w:anchor="_Toc406670082" w:history="1">
+          <w:hyperlink w:anchor="_Toc406746214" w:history="1">
             <w:r>
               <w:rPr>
                 <w:rStyle w:val="Hyperlink"/>
@@ -2183,7 +2560,7 @@
               <w:rPr>
                 <w:webHidden/>
               </w:rPr>
-              <w:instrText xml:space="preserve"> PAGEREF _Toc406670082 \h </w:instrText>
+              <w:instrText xml:space="preserve"> PAGEREF _Toc406746214 \h </w:instrText>
             </w:r>
             <w:r>
               <w:rPr>
@@ -2224,7 +2601,7 @@
               <w:lang w:val="id-ID" w:eastAsia="id-ID"/>
             </w:rPr>
           </w:pPr>
-          <w:hyperlink w:anchor="_Toc406670083" w:history="1">
+          <w:hyperlink w:anchor="_Toc406746215" w:history="1">
             <w:r>
               <w:rPr>
                 <w:rStyle w:val="Hyperlink"/>
@@ -2267,7 +2644,7 @@
                 <w:noProof/>
                 <w:webHidden/>
               </w:rPr>
-              <w:instrText xml:space="preserve"> PAGEREF _Toc406670083 \h </w:instrText>
+              <w:instrText xml:space="preserve"> PAGEREF _Toc406746215 \h </w:instrText>
             </w:r>
             <w:r>
               <w:rPr>
@@ -2312,7 +2689,7 @@
               <w:lang w:val="id-ID" w:eastAsia="id-ID"/>
             </w:rPr>
           </w:pPr>
-          <w:hyperlink w:anchor="_Toc406670084" w:history="1">
+          <w:hyperlink w:anchor="_Toc406746216" w:history="1">
             <w:r>
               <w:rPr>
                 <w:rStyle w:val="Hyperlink"/>
@@ -2355,7 +2732,7 @@
                 <w:noProof/>
                 <w:webHidden/>
               </w:rPr>
-              <w:instrText xml:space="preserve"> PAGEREF _Toc406670084 \h </w:instrText>
+              <w:instrText xml:space="preserve"> PAGEREF _Toc406746216 \h </w:instrText>
             </w:r>
             <w:r>
               <w:rPr>
@@ -2400,7 +2777,7 @@
               <w:lang w:val="id-ID" w:eastAsia="id-ID"/>
             </w:rPr>
           </w:pPr>
-          <w:hyperlink w:anchor="_Toc406670085" w:history="1">
+          <w:hyperlink w:anchor="_Toc406746217" w:history="1">
             <w:r>
               <w:rPr>
                 <w:rStyle w:val="Hyperlink"/>
@@ -2443,7 +2820,7 @@
                 <w:noProof/>
                 <w:webHidden/>
               </w:rPr>
-              <w:instrText xml:space="preserve"> PAGEREF _Toc406670085 \h </w:instrText>
+              <w:instrText xml:space="preserve"> PAGEREF _Toc406746217 \h </w:instrText>
             </w:r>
             <w:r>
               <w:rPr>
@@ -2488,7 +2865,7 @@
               <w:lang w:val="id-ID" w:eastAsia="id-ID"/>
             </w:rPr>
           </w:pPr>
-          <w:hyperlink w:anchor="_Toc406670086" w:history="1">
+          <w:hyperlink w:anchor="_Toc406746218" w:history="1">
             <w:r>
               <w:rPr>
                 <w:rStyle w:val="Hyperlink"/>
@@ -2531,7 +2908,7 @@
                 <w:noProof/>
                 <w:webHidden/>
               </w:rPr>
-              <w:instrText xml:space="preserve"> PAGEREF _Toc406670086 \h </w:instrText>
+              <w:instrText xml:space="preserve"> PAGEREF _Toc406746218 \h </w:instrText>
             </w:r>
             <w:r>
               <w:rPr>
@@ -2576,7 +2953,7 @@
               <w:lang w:val="id-ID" w:eastAsia="id-ID"/>
             </w:rPr>
           </w:pPr>
-          <w:hyperlink w:anchor="_Toc406670087" w:history="1">
+          <w:hyperlink w:anchor="_Toc406746219" w:history="1">
             <w:r>
               <w:rPr>
                 <w:rStyle w:val="Hyperlink"/>
@@ -2619,7 +2996,7 @@
                 <w:noProof/>
                 <w:webHidden/>
               </w:rPr>
-              <w:instrText xml:space="preserve"> PAGEREF _Toc406670087 \h </w:instrText>
+              <w:instrText xml:space="preserve"> PAGEREF _Toc406746219 \h </w:instrText>
             </w:r>
             <w:r>
               <w:rPr>
@@ -2658,9 +3035,15 @@
               <w:b w:val="0"/>
               <w:sz w:val="22"/>
               <w:lang w:val="id-ID" w:eastAsia="id-ID"/>
+              <w14:scene3d>
+                <w14:camera w14:prst="orthographicFront"/>
+                <w14:lightRig w14:rig="threePt" w14:dir="t">
+                  <w14:rot w14:lat="0" w14:lon="0" w14:rev="0"/>
+                </w14:lightRig>
+              </w14:scene3d>
             </w:rPr>
           </w:pPr>
-          <w:hyperlink w:anchor="_Toc406670088" w:history="1">
+          <w:hyperlink w:anchor="_Toc406746220" w:history="1">
             <w:r>
               <w:rPr>
                 <w:rStyle w:val="Hyperlink"/>
@@ -2683,7 +3066,7 @@
               <w:rPr>
                 <w:webHidden/>
               </w:rPr>
-              <w:instrText xml:space="preserve"> PAGEREF _Toc406670088 \h </w:instrText>
+              <w:instrText xml:space="preserve"> PAGEREF _Toc406746220 \h </w:instrText>
             </w:r>
             <w:r>
               <w:rPr>
@@ -2724,7 +3107,7 @@
               <w:lang w:val="id-ID" w:eastAsia="id-ID"/>
             </w:rPr>
           </w:pPr>
-          <w:hyperlink w:anchor="_Toc406670089" w:history="1">
+          <w:hyperlink w:anchor="_Toc406746221" w:history="1">
             <w:r>
               <w:rPr>
                 <w:rStyle w:val="Hyperlink"/>
@@ -2767,7 +3150,7 @@
                 <w:noProof/>
                 <w:webHidden/>
               </w:rPr>
-              <w:instrText xml:space="preserve"> PAGEREF _Toc406670089 \h </w:instrText>
+              <w:instrText xml:space="preserve"> PAGEREF _Toc406746221 \h </w:instrText>
             </w:r>
             <w:r>
               <w:rPr>
@@ -2812,7 +3195,7 @@
               <w:lang w:val="id-ID" w:eastAsia="id-ID"/>
             </w:rPr>
           </w:pPr>
-          <w:hyperlink w:anchor="_Toc406670090" w:history="1">
+          <w:hyperlink w:anchor="_Toc406746222" w:history="1">
             <w:r>
               <w:rPr>
                 <w:rStyle w:val="Hyperlink"/>
@@ -2855,7 +3238,7 @@
                 <w:noProof/>
                 <w:webHidden/>
               </w:rPr>
-              <w:instrText xml:space="preserve"> PAGEREF _Toc406670090 \h </w:instrText>
+              <w:instrText xml:space="preserve"> PAGEREF _Toc406746222 \h </w:instrText>
             </w:r>
             <w:r>
               <w:rPr>
@@ -2900,7 +3283,7 @@
               <w:lang w:val="id-ID" w:eastAsia="id-ID"/>
             </w:rPr>
           </w:pPr>
-          <w:hyperlink w:anchor="_Toc406670091" w:history="1">
+          <w:hyperlink w:anchor="_Toc406746223" w:history="1">
             <w:r>
               <w:rPr>
                 <w:rStyle w:val="Hyperlink"/>
@@ -2943,7 +3326,7 @@
                 <w:noProof/>
                 <w:webHidden/>
               </w:rPr>
-              <w:instrText xml:space="preserve"> PAGEREF _Toc406670091 \h </w:instrText>
+              <w:instrText xml:space="preserve"> PAGEREF _Toc406746223 \h </w:instrText>
             </w:r>
             <w:r>
               <w:rPr>
@@ -2988,7 +3371,7 @@
               <w:lang w:val="id-ID" w:eastAsia="id-ID"/>
             </w:rPr>
           </w:pPr>
-          <w:hyperlink w:anchor="_Toc406670092" w:history="1">
+          <w:hyperlink w:anchor="_Toc406746224" w:history="1">
             <w:r>
               <w:rPr>
                 <w:rStyle w:val="Hyperlink"/>
@@ -3031,7 +3414,7 @@
                 <w:noProof/>
                 <w:webHidden/>
               </w:rPr>
-              <w:instrText xml:space="preserve"> PAGEREF _Toc406670092 \h </w:instrText>
+              <w:instrText xml:space="preserve"> PAGEREF _Toc406746224 \h </w:instrText>
             </w:r>
             <w:r>
               <w:rPr>
@@ -3076,7 +3459,7 @@
               <w:lang w:val="id-ID" w:eastAsia="id-ID"/>
             </w:rPr>
           </w:pPr>
-          <w:hyperlink w:anchor="_Toc406670093" w:history="1">
+          <w:hyperlink w:anchor="_Toc406746225" w:history="1">
             <w:r>
               <w:rPr>
                 <w:rStyle w:val="Hyperlink"/>
@@ -3119,7 +3502,7 @@
                 <w:noProof/>
                 <w:webHidden/>
               </w:rPr>
-              <w:instrText xml:space="preserve"> PAGEREF _Toc406670093 \h </w:instrText>
+              <w:instrText xml:space="preserve"> PAGEREF _Toc406746225 \h </w:instrText>
             </w:r>
             <w:r>
               <w:rPr>
@@ -3158,9 +3541,15 @@
               <w:b w:val="0"/>
               <w:sz w:val="22"/>
               <w:lang w:val="id-ID" w:eastAsia="id-ID"/>
+              <w14:scene3d>
+                <w14:camera w14:prst="orthographicFront"/>
+                <w14:lightRig w14:rig="threePt" w14:dir="t">
+                  <w14:rot w14:lat="0" w14:lon="0" w14:rev="0"/>
+                </w14:lightRig>
+              </w14:scene3d>
             </w:rPr>
           </w:pPr>
-          <w:hyperlink w:anchor="_Toc406670094" w:history="1">
+          <w:hyperlink w:anchor="_Toc406746226" w:history="1">
             <w:r>
               <w:rPr>
                 <w:rStyle w:val="Hyperlink"/>
@@ -3183,7 +3572,7 @@
               <w:rPr>
                 <w:webHidden/>
               </w:rPr>
-              <w:instrText xml:space="preserve"> PAGEREF _Toc406670094 \h </w:instrText>
+              <w:instrText xml:space="preserve"> PAGEREF _Toc406746226 \h </w:instrText>
             </w:r>
             <w:r>
               <w:rPr>
@@ -3204,6 +3593,710 @@
             </w:r>
             <w:r>
               <w:rPr>
+                <w:webHidden/>
+              </w:rPr>
+              <w:fldChar w:fldCharType="end"/>
+            </w:r>
+          </w:hyperlink>
+        </w:p>
+        <w:p>
+          <w:pPr>
+            <w:pStyle w:val="TOC2"/>
+            <w:tabs>
+              <w:tab w:val="left" w:pos="880"/>
+              <w:tab w:val="right" w:leader="dot" w:pos="7927"/>
+            </w:tabs>
+            <w:rPr>
+              <w:rFonts w:asciiTheme="minorHAnsi" w:hAnsiTheme="minorHAnsi"/>
+              <w:noProof/>
+              <w:sz w:val="22"/>
+              <w:lang w:val="id-ID" w:eastAsia="id-ID"/>
+            </w:rPr>
+          </w:pPr>
+          <w:hyperlink w:anchor="_Toc406746227" w:history="1">
+            <w:r>
+              <w:rPr>
+                <w:rStyle w:val="Hyperlink"/>
+                <w:noProof/>
+              </w:rPr>
+              <w:t>3.1</w:t>
+            </w:r>
+            <w:r>
+              <w:rPr>
+                <w:rFonts w:asciiTheme="minorHAnsi" w:hAnsiTheme="minorHAnsi"/>
+                <w:noProof/>
+                <w:sz w:val="22"/>
+                <w:lang w:val="id-ID" w:eastAsia="id-ID"/>
+              </w:rPr>
+              <w:tab/>
+            </w:r>
+            <w:r>
+              <w:rPr>
+                <w:rStyle w:val="Hyperlink"/>
+                <w:noProof/>
+              </w:rPr>
+              <w:t>System Requirement</w:t>
+            </w:r>
+            <w:r>
+              <w:rPr>
+                <w:noProof/>
+                <w:webHidden/>
+              </w:rPr>
+              <w:tab/>
+            </w:r>
+            <w:r>
+              <w:rPr>
+                <w:noProof/>
+                <w:webHidden/>
+              </w:rPr>
+              <w:fldChar w:fldCharType="begin"/>
+            </w:r>
+            <w:r>
+              <w:rPr>
+                <w:noProof/>
+                <w:webHidden/>
+              </w:rPr>
+              <w:instrText xml:space="preserve"> PAGEREF _Toc406746227 \h </w:instrText>
+            </w:r>
+            <w:r>
+              <w:rPr>
+                <w:noProof/>
+                <w:webHidden/>
+              </w:rPr>
+            </w:r>
+            <w:r>
+              <w:rPr>
+                <w:noProof/>
+                <w:webHidden/>
+              </w:rPr>
+              <w:fldChar w:fldCharType="separate"/>
+            </w:r>
+            <w:r>
+              <w:rPr>
+                <w:noProof/>
+                <w:webHidden/>
+              </w:rPr>
+              <w:t>17</w:t>
+            </w:r>
+            <w:r>
+              <w:rPr>
+                <w:noProof/>
+                <w:webHidden/>
+              </w:rPr>
+              <w:fldChar w:fldCharType="end"/>
+            </w:r>
+          </w:hyperlink>
+        </w:p>
+        <w:p>
+          <w:pPr>
+            <w:pStyle w:val="TOC2"/>
+            <w:tabs>
+              <w:tab w:val="left" w:pos="880"/>
+              <w:tab w:val="right" w:leader="dot" w:pos="7927"/>
+            </w:tabs>
+            <w:rPr>
+              <w:rFonts w:asciiTheme="minorHAnsi" w:hAnsiTheme="minorHAnsi"/>
+              <w:noProof/>
+              <w:sz w:val="22"/>
+              <w:lang w:val="id-ID" w:eastAsia="id-ID"/>
+            </w:rPr>
+          </w:pPr>
+          <w:hyperlink w:anchor="_Toc406746228" w:history="1">
+            <w:r>
+              <w:rPr>
+                <w:rStyle w:val="Hyperlink"/>
+                <w:noProof/>
+              </w:rPr>
+              <w:t>3.2</w:t>
+            </w:r>
+            <w:r>
+              <w:rPr>
+                <w:rFonts w:asciiTheme="minorHAnsi" w:hAnsiTheme="minorHAnsi"/>
+                <w:noProof/>
+                <w:sz w:val="22"/>
+                <w:lang w:val="id-ID" w:eastAsia="id-ID"/>
+              </w:rPr>
+              <w:tab/>
+            </w:r>
+            <w:r>
+              <w:rPr>
+                <w:rStyle w:val="Hyperlink"/>
+                <w:noProof/>
+              </w:rPr>
+              <w:t>System and Software Design</w:t>
+            </w:r>
+            <w:r>
+              <w:rPr>
+                <w:noProof/>
+                <w:webHidden/>
+              </w:rPr>
+              <w:tab/>
+            </w:r>
+            <w:r>
+              <w:rPr>
+                <w:noProof/>
+                <w:webHidden/>
+              </w:rPr>
+              <w:fldChar w:fldCharType="begin"/>
+            </w:r>
+            <w:r>
+              <w:rPr>
+                <w:noProof/>
+                <w:webHidden/>
+              </w:rPr>
+              <w:instrText xml:space="preserve"> PAGEREF _Toc406746228 \h </w:instrText>
+            </w:r>
+            <w:r>
+              <w:rPr>
+                <w:noProof/>
+                <w:webHidden/>
+              </w:rPr>
+            </w:r>
+            <w:r>
+              <w:rPr>
+                <w:noProof/>
+                <w:webHidden/>
+              </w:rPr>
+              <w:fldChar w:fldCharType="separate"/>
+            </w:r>
+            <w:r>
+              <w:rPr>
+                <w:noProof/>
+                <w:webHidden/>
+              </w:rPr>
+              <w:t>18</w:t>
+            </w:r>
+            <w:r>
+              <w:rPr>
+                <w:noProof/>
+                <w:webHidden/>
+              </w:rPr>
+              <w:fldChar w:fldCharType="end"/>
+            </w:r>
+          </w:hyperlink>
+        </w:p>
+        <w:p>
+          <w:pPr>
+            <w:pStyle w:val="TOC2"/>
+            <w:tabs>
+              <w:tab w:val="left" w:pos="880"/>
+              <w:tab w:val="right" w:leader="dot" w:pos="7927"/>
+            </w:tabs>
+            <w:rPr>
+              <w:rFonts w:asciiTheme="minorHAnsi" w:hAnsiTheme="minorHAnsi"/>
+              <w:noProof/>
+              <w:sz w:val="22"/>
+              <w:lang w:val="id-ID" w:eastAsia="id-ID"/>
+            </w:rPr>
+          </w:pPr>
+          <w:hyperlink w:anchor="_Toc406746229" w:history="1">
+            <w:r>
+              <w:rPr>
+                <w:rStyle w:val="Hyperlink"/>
+                <w:noProof/>
+              </w:rPr>
+              <w:t>3.3</w:t>
+            </w:r>
+            <w:r>
+              <w:rPr>
+                <w:rFonts w:asciiTheme="minorHAnsi" w:hAnsiTheme="minorHAnsi"/>
+                <w:noProof/>
+                <w:sz w:val="22"/>
+                <w:lang w:val="id-ID" w:eastAsia="id-ID"/>
+              </w:rPr>
+              <w:tab/>
+            </w:r>
+            <w:r>
+              <w:rPr>
+                <w:rStyle w:val="Hyperlink"/>
+                <w:noProof/>
+              </w:rPr>
+              <w:t>Desain Perangkat Keras (Hardware)</w:t>
+            </w:r>
+            <w:r>
+              <w:rPr>
+                <w:noProof/>
+                <w:webHidden/>
+              </w:rPr>
+              <w:tab/>
+            </w:r>
+            <w:r>
+              <w:rPr>
+                <w:noProof/>
+                <w:webHidden/>
+              </w:rPr>
+              <w:fldChar w:fldCharType="begin"/>
+            </w:r>
+            <w:r>
+              <w:rPr>
+                <w:noProof/>
+                <w:webHidden/>
+              </w:rPr>
+              <w:instrText xml:space="preserve"> PAGEREF _Toc406746229 \h </w:instrText>
+            </w:r>
+            <w:r>
+              <w:rPr>
+                <w:noProof/>
+                <w:webHidden/>
+              </w:rPr>
+            </w:r>
+            <w:r>
+              <w:rPr>
+                <w:noProof/>
+                <w:webHidden/>
+              </w:rPr>
+              <w:fldChar w:fldCharType="separate"/>
+            </w:r>
+            <w:r>
+              <w:rPr>
+                <w:noProof/>
+                <w:webHidden/>
+              </w:rPr>
+              <w:t>19</w:t>
+            </w:r>
+            <w:r>
+              <w:rPr>
+                <w:noProof/>
+                <w:webHidden/>
+              </w:rPr>
+              <w:fldChar w:fldCharType="end"/>
+            </w:r>
+          </w:hyperlink>
+        </w:p>
+        <w:p>
+          <w:pPr>
+            <w:pStyle w:val="TOC2"/>
+            <w:tabs>
+              <w:tab w:val="left" w:pos="880"/>
+              <w:tab w:val="right" w:leader="dot" w:pos="7927"/>
+            </w:tabs>
+            <w:rPr>
+              <w:rFonts w:asciiTheme="minorHAnsi" w:hAnsiTheme="minorHAnsi"/>
+              <w:noProof/>
+              <w:sz w:val="22"/>
+              <w:lang w:val="id-ID" w:eastAsia="id-ID"/>
+            </w:rPr>
+          </w:pPr>
+          <w:hyperlink w:anchor="_Toc406746230" w:history="1">
+            <w:r>
+              <w:rPr>
+                <w:rStyle w:val="Hyperlink"/>
+                <w:noProof/>
+              </w:rPr>
+              <w:t>3.4</w:t>
+            </w:r>
+            <w:r>
+              <w:rPr>
+                <w:rFonts w:asciiTheme="minorHAnsi" w:hAnsiTheme="minorHAnsi"/>
+                <w:noProof/>
+                <w:sz w:val="22"/>
+                <w:lang w:val="id-ID" w:eastAsia="id-ID"/>
+              </w:rPr>
+              <w:tab/>
+            </w:r>
+            <w:r>
+              <w:rPr>
+                <w:rStyle w:val="Hyperlink"/>
+                <w:noProof/>
+              </w:rPr>
+              <w:t>Algoritma Perangkat Lunak (Software)</w:t>
+            </w:r>
+            <w:r>
+              <w:rPr>
+                <w:noProof/>
+                <w:webHidden/>
+              </w:rPr>
+              <w:tab/>
+            </w:r>
+            <w:r>
+              <w:rPr>
+                <w:noProof/>
+                <w:webHidden/>
+              </w:rPr>
+              <w:fldChar w:fldCharType="begin"/>
+            </w:r>
+            <w:r>
+              <w:rPr>
+                <w:noProof/>
+                <w:webHidden/>
+              </w:rPr>
+              <w:instrText xml:space="preserve"> PAGEREF _Toc406746230 \h </w:instrText>
+            </w:r>
+            <w:r>
+              <w:rPr>
+                <w:noProof/>
+                <w:webHidden/>
+              </w:rPr>
+            </w:r>
+            <w:r>
+              <w:rPr>
+                <w:noProof/>
+                <w:webHidden/>
+              </w:rPr>
+              <w:fldChar w:fldCharType="separate"/>
+            </w:r>
+            <w:r>
+              <w:rPr>
+                <w:noProof/>
+                <w:webHidden/>
+              </w:rPr>
+              <w:t>20</w:t>
+            </w:r>
+            <w:r>
+              <w:rPr>
+                <w:noProof/>
+                <w:webHidden/>
+              </w:rPr>
+              <w:fldChar w:fldCharType="end"/>
+            </w:r>
+          </w:hyperlink>
+        </w:p>
+        <w:p>
+          <w:pPr>
+            <w:pStyle w:val="TOC3"/>
+            <w:tabs>
+              <w:tab w:val="left" w:pos="1320"/>
+              <w:tab w:val="right" w:leader="dot" w:pos="7927"/>
+            </w:tabs>
+            <w:rPr>
+              <w:rFonts w:asciiTheme="minorHAnsi" w:hAnsiTheme="minorHAnsi"/>
+              <w:noProof/>
+              <w:sz w:val="22"/>
+              <w:lang w:val="id-ID" w:eastAsia="id-ID"/>
+            </w:rPr>
+          </w:pPr>
+          <w:hyperlink w:anchor="_Toc406746231" w:history="1">
+            <w:r>
+              <w:rPr>
+                <w:rStyle w:val="Hyperlink"/>
+                <w:noProof/>
+              </w:rPr>
+              <w:t>3.4.1</w:t>
+            </w:r>
+            <w:r>
+              <w:rPr>
+                <w:rFonts w:asciiTheme="minorHAnsi" w:hAnsiTheme="minorHAnsi"/>
+                <w:noProof/>
+                <w:sz w:val="22"/>
+                <w:lang w:val="id-ID" w:eastAsia="id-ID"/>
+              </w:rPr>
+              <w:tab/>
+            </w:r>
+            <w:r>
+              <w:rPr>
+                <w:rStyle w:val="Hyperlink"/>
+                <w:noProof/>
+              </w:rPr>
+              <w:t>Background substraction</w:t>
+            </w:r>
+            <w:r>
+              <w:rPr>
+                <w:noProof/>
+                <w:webHidden/>
+              </w:rPr>
+              <w:tab/>
+            </w:r>
+            <w:r>
+              <w:rPr>
+                <w:noProof/>
+                <w:webHidden/>
+              </w:rPr>
+              <w:fldChar w:fldCharType="begin"/>
+            </w:r>
+            <w:r>
+              <w:rPr>
+                <w:noProof/>
+                <w:webHidden/>
+              </w:rPr>
+              <w:instrText xml:space="preserve"> PAGEREF _Toc406746231 \h </w:instrText>
+            </w:r>
+            <w:r>
+              <w:rPr>
+                <w:noProof/>
+                <w:webHidden/>
+              </w:rPr>
+            </w:r>
+            <w:r>
+              <w:rPr>
+                <w:noProof/>
+                <w:webHidden/>
+              </w:rPr>
+              <w:fldChar w:fldCharType="separate"/>
+            </w:r>
+            <w:r>
+              <w:rPr>
+                <w:noProof/>
+                <w:webHidden/>
+              </w:rPr>
+              <w:t>21</w:t>
+            </w:r>
+            <w:r>
+              <w:rPr>
+                <w:noProof/>
+                <w:webHidden/>
+              </w:rPr>
+              <w:fldChar w:fldCharType="end"/>
+            </w:r>
+          </w:hyperlink>
+        </w:p>
+        <w:p>
+          <w:pPr>
+            <w:pStyle w:val="TOC3"/>
+            <w:tabs>
+              <w:tab w:val="left" w:pos="1320"/>
+              <w:tab w:val="right" w:leader="dot" w:pos="7927"/>
+            </w:tabs>
+            <w:rPr>
+              <w:rFonts w:asciiTheme="minorHAnsi" w:hAnsiTheme="minorHAnsi"/>
+              <w:noProof/>
+              <w:sz w:val="22"/>
+              <w:lang w:val="id-ID" w:eastAsia="id-ID"/>
+            </w:rPr>
+          </w:pPr>
+          <w:hyperlink w:anchor="_Toc406746232" w:history="1">
+            <w:r>
+              <w:rPr>
+                <w:rStyle w:val="Hyperlink"/>
+                <w:noProof/>
+              </w:rPr>
+              <w:t>3.4.2</w:t>
+            </w:r>
+            <w:r>
+              <w:rPr>
+                <w:rFonts w:asciiTheme="minorHAnsi" w:hAnsiTheme="minorHAnsi"/>
+                <w:noProof/>
+                <w:sz w:val="22"/>
+                <w:lang w:val="id-ID" w:eastAsia="id-ID"/>
+              </w:rPr>
+              <w:tab/>
+            </w:r>
+            <w:r>
+              <w:rPr>
+                <w:rStyle w:val="Hyperlink"/>
+                <w:noProof/>
+              </w:rPr>
+              <w:t>Optical Flow</w:t>
+            </w:r>
+            <w:r>
+              <w:rPr>
+                <w:noProof/>
+                <w:webHidden/>
+              </w:rPr>
+              <w:tab/>
+            </w:r>
+            <w:r>
+              <w:rPr>
+                <w:noProof/>
+                <w:webHidden/>
+              </w:rPr>
+              <w:fldChar w:fldCharType="begin"/>
+            </w:r>
+            <w:r>
+              <w:rPr>
+                <w:noProof/>
+                <w:webHidden/>
+              </w:rPr>
+              <w:instrText xml:space="preserve"> PAGEREF _Toc406746232 \h </w:instrText>
+            </w:r>
+            <w:r>
+              <w:rPr>
+                <w:noProof/>
+                <w:webHidden/>
+              </w:rPr>
+            </w:r>
+            <w:r>
+              <w:rPr>
+                <w:noProof/>
+                <w:webHidden/>
+              </w:rPr>
+              <w:fldChar w:fldCharType="separate"/>
+            </w:r>
+            <w:r>
+              <w:rPr>
+                <w:noProof/>
+                <w:webHidden/>
+              </w:rPr>
+              <w:t>21</w:t>
+            </w:r>
+            <w:r>
+              <w:rPr>
+                <w:noProof/>
+                <w:webHidden/>
+              </w:rPr>
+              <w:fldChar w:fldCharType="end"/>
+            </w:r>
+          </w:hyperlink>
+        </w:p>
+        <w:p>
+          <w:pPr>
+            <w:pStyle w:val="TOC3"/>
+            <w:tabs>
+              <w:tab w:val="left" w:pos="1320"/>
+              <w:tab w:val="right" w:leader="dot" w:pos="7927"/>
+            </w:tabs>
+            <w:rPr>
+              <w:rFonts w:asciiTheme="minorHAnsi" w:hAnsiTheme="minorHAnsi"/>
+              <w:noProof/>
+              <w:sz w:val="22"/>
+              <w:lang w:val="id-ID" w:eastAsia="id-ID"/>
+            </w:rPr>
+          </w:pPr>
+          <w:hyperlink w:anchor="_Toc406746233" w:history="1">
+            <w:r>
+              <w:rPr>
+                <w:rStyle w:val="Hyperlink"/>
+                <w:noProof/>
+              </w:rPr>
+              <w:t>3.4.3</w:t>
+            </w:r>
+            <w:r>
+              <w:rPr>
+                <w:rFonts w:asciiTheme="minorHAnsi" w:hAnsiTheme="minorHAnsi"/>
+                <w:noProof/>
+                <w:sz w:val="22"/>
+                <w:lang w:val="id-ID" w:eastAsia="id-ID"/>
+              </w:rPr>
+              <w:tab/>
+            </w:r>
+            <w:r>
+              <w:rPr>
+                <w:rStyle w:val="Hyperlink"/>
+                <w:noProof/>
+              </w:rPr>
+              <w:t>Color Thresholding</w:t>
+            </w:r>
+            <w:r>
+              <w:rPr>
+                <w:noProof/>
+                <w:webHidden/>
+              </w:rPr>
+              <w:tab/>
+            </w:r>
+            <w:r>
+              <w:rPr>
+                <w:noProof/>
+                <w:webHidden/>
+              </w:rPr>
+              <w:fldChar w:fldCharType="begin"/>
+            </w:r>
+            <w:r>
+              <w:rPr>
+                <w:noProof/>
+                <w:webHidden/>
+              </w:rPr>
+              <w:instrText xml:space="preserve"> PAGEREF _Toc406746233 \h </w:instrText>
+            </w:r>
+            <w:r>
+              <w:rPr>
+                <w:noProof/>
+                <w:webHidden/>
+              </w:rPr>
+            </w:r>
+            <w:r>
+              <w:rPr>
+                <w:noProof/>
+                <w:webHidden/>
+              </w:rPr>
+              <w:fldChar w:fldCharType="separate"/>
+            </w:r>
+            <w:r>
+              <w:rPr>
+                <w:noProof/>
+                <w:webHidden/>
+              </w:rPr>
+              <w:t>22</w:t>
+            </w:r>
+            <w:r>
+              <w:rPr>
+                <w:noProof/>
+                <w:webHidden/>
+              </w:rPr>
+              <w:fldChar w:fldCharType="end"/>
+            </w:r>
+          </w:hyperlink>
+        </w:p>
+        <w:p>
+          <w:pPr>
+            <w:pStyle w:val="TOC3"/>
+            <w:tabs>
+              <w:tab w:val="left" w:pos="1320"/>
+              <w:tab w:val="right" w:leader="dot" w:pos="7927"/>
+            </w:tabs>
+            <w:rPr>
+              <w:rFonts w:asciiTheme="minorHAnsi" w:hAnsiTheme="minorHAnsi"/>
+              <w:noProof/>
+              <w:sz w:val="22"/>
+              <w:lang w:val="id-ID" w:eastAsia="id-ID"/>
+            </w:rPr>
+          </w:pPr>
+          <w:hyperlink w:anchor="_Toc406746234" w:history="1">
+            <w:r>
+              <w:rPr>
+                <w:rStyle w:val="Hyperlink"/>
+                <w:noProof/>
+              </w:rPr>
+              <w:t>3.4.4</w:t>
+            </w:r>
+            <w:r>
+              <w:rPr>
+                <w:rFonts w:asciiTheme="minorHAnsi" w:hAnsiTheme="minorHAnsi"/>
+                <w:noProof/>
+                <w:sz w:val="22"/>
+                <w:lang w:val="id-ID" w:eastAsia="id-ID"/>
+              </w:rPr>
+              <w:tab/>
+            </w:r>
+            <w:r>
+              <w:rPr>
+                <w:rStyle w:val="Hyperlink"/>
+                <w:noProof/>
+              </w:rPr>
+              <w:t>Epipolar Geometry</w:t>
+            </w:r>
+            <w:r>
+              <w:rPr>
+                <w:noProof/>
+                <w:webHidden/>
+              </w:rPr>
+              <w:tab/>
+            </w:r>
+            <w:r>
+              <w:rPr>
+                <w:noProof/>
+                <w:webHidden/>
+              </w:rPr>
+              <w:fldChar w:fldCharType="begin"/>
+            </w:r>
+            <w:r>
+              <w:rPr>
+                <w:noProof/>
+                <w:webHidden/>
+              </w:rPr>
+              <w:instrText xml:space="preserve"> PAGEREF _Toc406746234 \h </w:instrText>
+            </w:r>
+            <w:r>
+              <w:rPr>
+                <w:noProof/>
+                <w:webHidden/>
+              </w:rPr>
+            </w:r>
+            <w:r>
+              <w:rPr>
+                <w:noProof/>
+                <w:webHidden/>
+              </w:rPr>
+              <w:fldChar w:fldCharType="separate"/>
+            </w:r>
+            <w:r>
+              <w:rPr>
+                <w:noProof/>
+                <w:webHidden/>
+              </w:rPr>
+              <w:t>22</w:t>
+            </w:r>
+            <w:r>
+              <w:rPr>
+                <w:noProof/>
                 <w:webHidden/>
               </w:rPr>
               <w:fldChar w:fldCharType="end"/>
@@ -3218,13 +4311,85 @@
               <w:b w:val="0"/>
               <w:sz w:val="22"/>
               <w:lang w:val="id-ID" w:eastAsia="id-ID"/>
+              <w14:scene3d>
+                <w14:camera w14:prst="orthographicFront"/>
+                <w14:lightRig w14:rig="threePt" w14:dir="t">
+                  <w14:rot w14:lat="0" w14:lon="0" w14:rev="0"/>
+                </w14:lightRig>
+              </w14:scene3d>
             </w:rPr>
           </w:pPr>
-          <w:hyperlink w:anchor="_Toc406670095" w:history="1">
+          <w:hyperlink w:anchor="_Toc406746235" w:history="1">
             <w:r>
               <w:rPr>
                 <w:rStyle w:val="Hyperlink"/>
               </w:rPr>
+              <w:t>BAB 5 KESIMPULAN</w:t>
+            </w:r>
+            <w:r>
+              <w:rPr>
+                <w:webHidden/>
+              </w:rPr>
+              <w:tab/>
+            </w:r>
+            <w:r>
+              <w:rPr>
+                <w:webHidden/>
+              </w:rPr>
+              <w:fldChar w:fldCharType="begin"/>
+            </w:r>
+            <w:r>
+              <w:rPr>
+                <w:webHidden/>
+              </w:rPr>
+              <w:instrText xml:space="preserve"> PAGEREF _Toc406746235 \h </w:instrText>
+            </w:r>
+            <w:r>
+              <w:rPr>
+                <w:webHidden/>
+              </w:rPr>
+            </w:r>
+            <w:r>
+              <w:rPr>
+                <w:webHidden/>
+              </w:rPr>
+              <w:fldChar w:fldCharType="separate"/>
+            </w:r>
+            <w:r>
+              <w:rPr>
+                <w:webHidden/>
+              </w:rPr>
+              <w:t>24</w:t>
+            </w:r>
+            <w:r>
+              <w:rPr>
+                <w:webHidden/>
+              </w:rPr>
+              <w:fldChar w:fldCharType="end"/>
+            </w:r>
+          </w:hyperlink>
+        </w:p>
+        <w:p>
+          <w:pPr>
+            <w:pStyle w:val="TOC1"/>
+            <w:rPr>
+              <w:rFonts w:asciiTheme="minorHAnsi" w:hAnsiTheme="minorHAnsi"/>
+              <w:b w:val="0"/>
+              <w:sz w:val="22"/>
+              <w:lang w:val="id-ID" w:eastAsia="id-ID"/>
+              <w14:scene3d>
+                <w14:camera w14:prst="orthographicFront"/>
+                <w14:lightRig w14:rig="threePt" w14:dir="t">
+                  <w14:rot w14:lat="0" w14:lon="0" w14:rev="0"/>
+                </w14:lightRig>
+              </w14:scene3d>
+            </w:rPr>
+          </w:pPr>
+          <w:hyperlink w:anchor="_Toc406746236" w:history="1">
+            <w:r>
+              <w:rPr>
+                <w:rStyle w:val="Hyperlink"/>
+              </w:rPr>
               <w:t>DAFTAR PUSTAKA</w:t>
             </w:r>
             <w:r>
@@ -3243,7 +4408,7 @@
               <w:rPr>
                 <w:webHidden/>
               </w:rPr>
-              <w:instrText xml:space="preserve"> PAGEREF _Toc406670095 \h </w:instrText>
+              <w:instrText xml:space="preserve"> PAGEREF _Toc406746236 \h </w:instrText>
             </w:r>
             <w:r>
               <w:rPr>
@@ -3260,7 +4425,7 @@
               <w:rPr>
                 <w:webHidden/>
               </w:rPr>
-              <w:t>18</w:t>
+              <w:t>25</w:t>
             </w:r>
             <w:r>
               <w:rPr>
@@ -3294,7 +4459,7 @@
       <w:pPr>
         <w:pStyle w:val="Heading1"/>
       </w:pPr>
-      <w:bookmarkStart w:id="14" w:name="_Toc406670080"/>
+      <w:bookmarkStart w:id="14" w:name="_Toc406746212"/>
       <w:r>
         <w:lastRenderedPageBreak/>
         <w:t>DAFTAR GAMBAR</w:t>
@@ -3899,7 +5064,7 @@
       <w:pPr>
         <w:pStyle w:val="Heading1"/>
       </w:pPr>
-      <w:bookmarkStart w:id="15" w:name="_Toc406670081"/>
+      <w:bookmarkStart w:id="15" w:name="_Toc406746213"/>
       <w:r>
         <w:lastRenderedPageBreak/>
         <w:t>DAFTAR TABEL</w:t>
@@ -4083,7 +5248,7 @@
       <w:pPr>
         <w:pStyle w:val="Heading1"/>
       </w:pPr>
-      <w:bookmarkStart w:id="16" w:name="_Toc406670082"/>
+      <w:bookmarkStart w:id="16" w:name="_Toc406746214"/>
       <w:r>
         <w:lastRenderedPageBreak/>
         <w:t>BAB I</w:t>
@@ -4111,7 +5276,7 @@
       <w:pPr>
         <w:pStyle w:val="Heading21"/>
       </w:pPr>
-      <w:bookmarkStart w:id="17" w:name="_Toc406670083"/>
+      <w:bookmarkStart w:id="17" w:name="_Toc406746215"/>
       <w:r>
         <w:t>Latar Belakang</w:t>
       </w:r>
@@ -4310,7 +5475,7 @@
       <w:pPr>
         <w:pStyle w:val="Heading21"/>
       </w:pPr>
-      <w:bookmarkStart w:id="18" w:name="_Toc406670084"/>
+      <w:bookmarkStart w:id="18" w:name="_Toc406746216"/>
       <w:r>
         <w:t>Tujuan Penelitian</w:t>
       </w:r>
@@ -4366,7 +5531,7 @@
       <w:pPr>
         <w:pStyle w:val="Heading21"/>
       </w:pPr>
-      <w:bookmarkStart w:id="19" w:name="_Toc406670085"/>
+      <w:bookmarkStart w:id="19" w:name="_Toc406746217"/>
       <w:r>
         <w:t>Batasan Masalah</w:t>
       </w:r>
@@ -4390,7 +5555,7 @@
       <w:pPr>
         <w:pStyle w:val="Heading21"/>
       </w:pPr>
-      <w:bookmarkStart w:id="20" w:name="_Toc406670086"/>
+      <w:bookmarkStart w:id="20" w:name="_Toc406746218"/>
       <w:r>
         <w:t>Metode Penelitian</w:t>
       </w:r>
@@ -4519,7 +5684,7 @@
       <w:pPr>
         <w:pStyle w:val="Heading21"/>
       </w:pPr>
-      <w:bookmarkStart w:id="21" w:name="_Toc406670087"/>
+      <w:bookmarkStart w:id="21" w:name="_Toc406746219"/>
       <w:r>
         <w:t>Sistematika Penulisan</w:t>
       </w:r>
@@ -4551,6 +5716,161 @@
           <w:lang w:val="id-ID"/>
         </w:rPr>
         <w:t>Pada bab ini akan dijabarkan mengenai latar belakang, tujuan, batasan masalah, metode penelitian, serta sistematika penulisan.</w:t>
+      </w:r>
+    </w:p>
+    <w:p>
+      <w:pPr>
+        <w:spacing w:after="0"/>
+        <w:rPr>
+          <w:i/>
+          <w:lang w:val="id-ID"/>
+        </w:rPr>
+      </w:pPr>
+      <w:r>
+        <w:rPr>
+          <w:i/>
+          <w:lang w:val="id-ID"/>
+        </w:rPr>
+        <w:t xml:space="preserve">Bab 2 </w:t>
+      </w:r>
+      <w:r>
+        <w:rPr>
+          <w:i/>
+          <w:lang w:val="id-ID"/>
+        </w:rPr>
+        <w:t>Dasar Teori</w:t>
+      </w:r>
+    </w:p>
+    <w:p>
+      <w:pPr>
+        <w:rPr>
+          <w:lang w:val="id-ID"/>
+        </w:rPr>
+      </w:pPr>
+      <w:r>
+        <w:rPr>
+          <w:lang w:val="id-ID"/>
+        </w:rPr>
+        <w:t xml:space="preserve">Pada bab ini akan dijelaskan dasar teori dan algoritma </w:t>
+      </w:r>
+      <w:r>
+        <w:t xml:space="preserve">yang berkaitan dengan </w:t>
+      </w:r>
+      <w:r>
+        <w:rPr>
+          <w:lang w:val="id-ID"/>
+        </w:rPr>
+        <w:t>pendeteksian obyek di ruang tiga dimensi</w:t>
+      </w:r>
+      <w:r>
+        <w:rPr>
+          <w:lang w:val="id-ID"/>
+        </w:rPr>
+        <w:t>. Selain itu juga akan dijelaskan dasar teori mengenai perangkat keras yang digunakan oleh sistem.</w:t>
+      </w:r>
+    </w:p>
+    <w:p>
+      <w:pPr>
+        <w:spacing w:after="0"/>
+        <w:rPr>
+          <w:i/>
+        </w:rPr>
+      </w:pPr>
+      <w:r>
+        <w:rPr>
+          <w:i/>
+          <w:lang w:val="id-ID"/>
+        </w:rPr>
+        <w:t xml:space="preserve">Bab 3 </w:t>
+      </w:r>
+      <w:r>
+        <w:rPr>
+          <w:i/>
+          <w:lang w:val="id-ID"/>
+        </w:rPr>
+        <w:t>Metode Penelitian</w:t>
+      </w:r>
+    </w:p>
+    <w:p>
+      <w:pPr>
+        <w:rPr>
+          <w:lang w:val="id-ID"/>
+        </w:rPr>
+      </w:pPr>
+      <w:r>
+        <w:rPr>
+          <w:lang w:val="id-ID"/>
+        </w:rPr>
+        <w:t>Pada bab ini akan dijelaskan mengenai perancangan sistem</w:t>
+      </w:r>
+      <w:r>
+        <w:t xml:space="preserve"> dan</w:t>
+      </w:r>
+      <w:r>
+        <w:rPr>
+          <w:lang w:val="id-ID"/>
+        </w:rPr>
+        <w:t xml:space="preserve"> algoritma dalam menunjang pen</w:t>
+      </w:r>
+      <w:r>
+        <w:rPr>
+          <w:lang w:val="id-ID"/>
+        </w:rPr>
+        <w:t>dteksian shuttle cock di ruang tiga dimensi</w:t>
+      </w:r>
+      <w:r>
+        <w:rPr>
+          <w:lang w:val="id-ID"/>
+        </w:rPr>
+        <w:t xml:space="preserve">. Perancangan sistem mencakup </w:t>
+      </w:r>
+      <w:r>
+        <w:rPr>
+          <w:i/>
+          <w:lang w:val="id-ID"/>
+        </w:rPr>
+        <w:t>system requirement</w:t>
+      </w:r>
+      <w:r>
+        <w:rPr>
+          <w:lang w:val="id-ID"/>
+        </w:rPr>
+        <w:t xml:space="preserve"> dan </w:t>
+      </w:r>
+      <w:r>
+        <w:rPr>
+          <w:i/>
+          <w:lang w:val="id-ID"/>
+        </w:rPr>
+        <w:t>system software</w:t>
+      </w:r>
+      <w:r>
+        <w:rPr>
+          <w:lang w:val="id-ID"/>
+        </w:rPr>
+        <w:t xml:space="preserve"> desain.</w:t>
+      </w:r>
+    </w:p>
+    <w:p>
+      <w:pPr>
+        <w:spacing w:after="0"/>
+        <w:rPr>
+          <w:lang w:val="id-ID"/>
+        </w:rPr>
+      </w:pPr>
+      <w:r>
+        <w:rPr>
+          <w:i/>
+          <w:lang w:val="id-ID"/>
+        </w:rPr>
+        <w:t>Bab 4</w:t>
+      </w:r>
+      <w:r>
+        <w:rPr>
+          <w:i/>
+          <w:lang w:val="id-ID"/>
+        </w:rPr>
+        <w:t xml:space="preserve"> Kesimpulan</w:t>
       </w:r>
     </w:p>
     <w:p>
@@ -4561,6 +5881,47 @@
         </w:rPr>
       </w:pPr>
       <w:r>
+        <w:rPr>
+          <w:lang w:val="id-ID"/>
+        </w:rPr>
+        <w:t xml:space="preserve">Pada bab ini akan disampaikan kesimpulan </w:t>
+      </w:r>
+      <w:r>
+        <w:rPr>
+          <w:lang w:val="id-ID"/>
+        </w:rPr>
+        <w:t>dan</w:t>
+      </w:r>
+      <w:r>
+        <w:rPr>
+          <w:lang w:val="id-ID"/>
+        </w:rPr>
+        <w:t xml:space="preserve"> analisis</w:t>
+      </w:r>
+      <w:r>
+        <w:t xml:space="preserve"> sistem</w:t>
+      </w:r>
+      <w:r>
+        <w:rPr>
+          <w:lang w:val="id-ID"/>
+        </w:rPr>
+        <w:t xml:space="preserve"> </w:t>
+      </w:r>
+      <w:r>
+        <w:rPr>
+          <w:lang w:val="id-ID"/>
+        </w:rPr>
+        <w:t>pendeteksian obyek di ruan tiga dimensi</w:t>
+      </w:r>
+      <w:bookmarkStart w:id="22" w:name="_GoBack"/>
+      <w:bookmarkEnd w:id="22"/>
+      <w:r>
+        <w:rPr>
+          <w:lang w:val="id-ID"/>
+        </w:rPr>
+        <w:t>.</w:t>
+      </w:r>
+      <w:r>
         <w:br w:type="page"/>
       </w:r>
     </w:p>
@@ -4568,7 +5929,7 @@
       <w:pPr>
         <w:pStyle w:val="Heading1"/>
       </w:pPr>
-      <w:bookmarkStart w:id="22" w:name="_Toc406670088"/>
+      <w:bookmarkStart w:id="23" w:name="_Toc406746220"/>
       <w:r>
         <w:lastRenderedPageBreak/>
         <w:t>BAB II</w:t>
@@ -4579,7 +5940,7 @@
       <w:r>
         <w:t>DASAR TEORI</w:t>
       </w:r>
-      <w:bookmarkEnd w:id="22"/>
+      <w:bookmarkEnd w:id="23"/>
     </w:p>
     <w:p>
       <w:pPr>
@@ -4674,8 +6035,8 @@
       <w:pPr>
         <w:pStyle w:val="Heading22"/>
       </w:pPr>
-      <w:bookmarkStart w:id="23" w:name="_Toc406020609"/>
-      <w:bookmarkStart w:id="24" w:name="_Toc406670089"/>
+      <w:bookmarkStart w:id="24" w:name="_Toc406020609"/>
+      <w:bookmarkStart w:id="25" w:name="_Toc406746221"/>
       <w:r>
         <w:t>Deteksi obyek</w:t>
       </w:r>
@@ -4691,8 +6052,8 @@
       <w:r>
         <w:t>Stereo Vision Epipolar Geometry</w:t>
       </w:r>
-      <w:bookmarkEnd w:id="23"/>
       <w:bookmarkEnd w:id="24"/>
+      <w:bookmarkEnd w:id="25"/>
     </w:p>
     <w:p>
       <w:pPr>
@@ -5007,7 +6368,7 @@
           <w:lang w:val="id-ID"/>
         </w:rPr>
       </w:pPr>
-      <w:bookmarkStart w:id="25" w:name="_Toc406668715"/>
+      <w:bookmarkStart w:id="26" w:name="_Toc406668715"/>
       <w:r>
         <w:t xml:space="preserve">Gambar </w:t>
       </w:r>
@@ -5047,7 +6408,7 @@
         </w:rPr>
         <w:t xml:space="preserve"> kamera untuk mengambil gambar</w:t>
       </w:r>
-      <w:bookmarkEnd w:id="25"/>
+      <w:bookmarkEnd w:id="26"/>
     </w:p>
     <w:p>
       <w:pPr>
@@ -5388,7 +6749,7 @@
           <w:lang w:val="id-ID"/>
         </w:rPr>
       </w:pPr>
-      <w:bookmarkStart w:id="26" w:name="_Toc406668716"/>
+      <w:bookmarkStart w:id="27" w:name="_Toc406668716"/>
       <w:r>
         <w:t xml:space="preserve">Gambar </w:t>
       </w:r>
@@ -5416,7 +6777,7 @@
         </w:rPr>
         <w:t>. Transalasi dan rotasi kamera 2 terhadap kamera 1</w:t>
       </w:r>
-      <w:bookmarkEnd w:id="26"/>
+      <w:bookmarkEnd w:id="27"/>
     </w:p>
     <w:p>
       <w:pPr>
@@ -5471,11 +6832,11 @@
       <w:pPr>
         <w:pStyle w:val="Heading22"/>
       </w:pPr>
-      <w:bookmarkStart w:id="27" w:name="_Toc406670090"/>
+      <w:bookmarkStart w:id="28" w:name="_Toc406746222"/>
       <w:r>
         <w:t>Deteksi obyek pada gambar dua dimensi</w:t>
       </w:r>
-      <w:bookmarkEnd w:id="27"/>
+      <w:bookmarkEnd w:id="28"/>
     </w:p>
     <w:p>
       <w:pPr>
@@ -5547,7 +6908,7 @@
           <w:lang w:val="id-ID"/>
         </w:rPr>
       </w:pPr>
-      <w:bookmarkStart w:id="28" w:name="_Toc406668717"/>
+      <w:bookmarkStart w:id="29" w:name="_Toc406668717"/>
       <w:r>
         <w:t xml:space="preserve">Gambar </w:t>
       </w:r>
@@ -5575,7 +6936,7 @@
         </w:rPr>
         <w:t>. Diagram algoritma deteksi pada bidang dua dimensi</w:t>
       </w:r>
-      <w:bookmarkEnd w:id="28"/>
+      <w:bookmarkEnd w:id="29"/>
     </w:p>
     <w:p>
       <w:pPr>
@@ -5692,7 +7053,7 @@
           <w:lang w:val="id-ID"/>
         </w:rPr>
       </w:pPr>
-      <w:bookmarkStart w:id="29" w:name="_Toc406668718"/>
+      <w:bookmarkStart w:id="30" w:name="_Toc406668718"/>
       <w:r>
         <w:t xml:space="preserve">Gambar </w:t>
       </w:r>
@@ -5720,7 +7081,7 @@
         </w:rPr>
         <w:t>. Skema background substraction</w:t>
       </w:r>
-      <w:bookmarkEnd w:id="29"/>
+      <w:bookmarkEnd w:id="30"/>
     </w:p>
     <w:p>
       <w:pPr>
@@ -5921,7 +7282,7 @@
           </mc:Choice>
           <mc:Fallback>
             <w:pict>
-              <v:rect w14:anchorId="6F2238DB" id="Rectangle 6" o:spid="_x0000_s1026" alt="Optical Flow" style="width:24pt;height:24pt;visibility:visible;mso-wrap-style:square;mso-left-percent:-10001;mso-top-percent:-10001;mso-position-horizontal:absolute;mso-position-horizontal-relative:char;mso-position-vertical:absolute;mso-position-vertical-relative:line;mso-left-percent:-10001;mso-top-percent:-10001;v-text-anchor:top" o:gfxdata="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" filled="f" stroked="f">
+              <v:rect w14:anchorId="0212A691" id="Rectangle 6" o:spid="_x0000_s1026" alt="Optical Flow" style="width:24pt;height:24pt;visibility:visible;mso-wrap-style:square;mso-left-percent:-10001;mso-top-percent:-10001;mso-position-horizontal:absolute;mso-position-horizontal-relative:char;mso-position-vertical:absolute;mso-position-vertical-relative:line;mso-left-percent:-10001;mso-top-percent:-10001;v-text-anchor:top" o:gfxdata="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" filled="f" stroked="f">
                 <o:lock v:ext="edit" aspectratio="t"/>
                 <w10:anchorlock/>
               </v:rect>
@@ -5988,7 +7349,7 @@
           <w:lang w:val="id-ID"/>
         </w:rPr>
       </w:pPr>
-      <w:bookmarkStart w:id="30" w:name="_Toc406668719"/>
+      <w:bookmarkStart w:id="31" w:name="_Toc406668719"/>
       <w:r>
         <w:t xml:space="preserve">Gambar </w:t>
       </w:r>
@@ -6016,7 +7377,7 @@
         </w:rPr>
         <w:t>. Optical Flow dari sebuah titik pada 5 gambar</w:t>
       </w:r>
-      <w:bookmarkEnd w:id="30"/>
+      <w:bookmarkEnd w:id="31"/>
     </w:p>
     <w:p>
       <w:pPr>
@@ -7642,7 +9003,7 @@
       <w:pPr>
         <w:pStyle w:val="Heading22"/>
       </w:pPr>
-      <w:bookmarkStart w:id="31" w:name="_Toc406670091"/>
+      <w:bookmarkStart w:id="32" w:name="_Toc406746223"/>
       <w:r>
         <w:t>OpenCV</w:t>
       </w:r>
@@ -7652,7 +9013,7 @@
       <w:r>
         <w:t>Computer Vision Library</w:t>
       </w:r>
-      <w:bookmarkEnd w:id="31"/>
+      <w:bookmarkEnd w:id="32"/>
     </w:p>
     <w:p>
       <w:pPr>
@@ -7777,7 +9138,7 @@
           <w:lang w:val="id-ID"/>
         </w:rPr>
       </w:pPr>
-      <w:bookmarkStart w:id="32" w:name="_Toc406668720"/>
+      <w:bookmarkStart w:id="33" w:name="_Toc406668720"/>
       <w:r>
         <w:t xml:space="preserve">Gambar </w:t>
       </w:r>
@@ -7805,7 +9166,7 @@
         </w:rPr>
         <w:t>. Lambang OpenCV</w:t>
       </w:r>
-      <w:bookmarkEnd w:id="32"/>
+      <w:bookmarkEnd w:id="33"/>
     </w:p>
     <w:p>
       <w:pPr>
@@ -7909,21 +9270,21 @@
         <w:pStyle w:val="Heading22"/>
         <w:ind w:left="357" w:hanging="357"/>
       </w:pPr>
-      <w:bookmarkStart w:id="33" w:name="_Toc406670092"/>
+      <w:bookmarkStart w:id="34" w:name="_Toc406746224"/>
       <w:r>
         <w:t>Hardware</w:t>
       </w:r>
-      <w:bookmarkEnd w:id="33"/>
+      <w:bookmarkEnd w:id="34"/>
     </w:p>
     <w:p>
       <w:pPr>
         <w:pStyle w:val="Heading3"/>
       </w:pPr>
-      <w:bookmarkStart w:id="34" w:name="_Toc406670093"/>
+      <w:bookmarkStart w:id="35" w:name="_Toc406746225"/>
       <w:r>
         <w:t>Kamera PS3 Eye</w:t>
       </w:r>
-      <w:bookmarkEnd w:id="34"/>
+      <w:bookmarkEnd w:id="35"/>
     </w:p>
     <w:p>
       <w:pPr>
@@ -8051,7 +9412,7 @@
           <w:lang w:val="id-ID"/>
         </w:rPr>
       </w:pPr>
-      <w:bookmarkStart w:id="35" w:name="_Toc406668721"/>
+      <w:bookmarkStart w:id="36" w:name="_Toc406668721"/>
       <w:r>
         <w:t xml:space="preserve">Gambar </w:t>
       </w:r>
@@ -8085,7 +9446,7 @@
         </w:rPr>
         <w:t xml:space="preserve"> yang digunakan sebagai kamera sistem</w:t>
       </w:r>
-      <w:bookmarkEnd w:id="35"/>
+      <w:bookmarkEnd w:id="36"/>
     </w:p>
     <w:p>
       <w:pPr>
@@ -8518,6 +9879,55 @@
         <w:lastRenderedPageBreak/>
         <w:t>bebas, hal ini sangat penting untuk menentukan nilai-nilai dalam epipolar geometry.</w:t>
       </w:r>
+      <w:sdt>
+        <w:sdtPr>
+          <w:rPr>
+            <w:lang w:val="id-ID"/>
+          </w:rPr>
+          <w:id w:val="-64188407"/>
+          <w:citation/>
+        </w:sdtPr>
+        <w:sdtContent>
+          <w:r>
+            <w:rPr>
+              <w:lang w:val="id-ID"/>
+            </w:rPr>
+            <w:fldChar w:fldCharType="begin"/>
+          </w:r>
+          <w:r>
+            <w:rPr>
+              <w:lang w:val="id-ID"/>
+            </w:rPr>
+            <w:instrText xml:space="preserve"> CITATION Roc14 \l 1057 </w:instrText>
+          </w:r>
+          <w:r>
+            <w:rPr>
+              <w:lang w:val="id-ID"/>
+            </w:rPr>
+            <w:fldChar w:fldCharType="separate"/>
+          </w:r>
+          <w:r>
+            <w:rPr>
+              <w:noProof/>
+              <w:lang w:val="id-ID"/>
+            </w:rPr>
+            <w:t xml:space="preserve"> </w:t>
+          </w:r>
+          <w:r>
+            <w:rPr>
+              <w:noProof/>
+              <w:lang w:val="id-ID"/>
+            </w:rPr>
+            <w:t>[9]</w:t>
+          </w:r>
+          <w:r>
+            <w:rPr>
+              <w:lang w:val="id-ID"/>
+            </w:rPr>
+            <w:fldChar w:fldCharType="end"/>
+          </w:r>
+        </w:sdtContent>
+      </w:sdt>
     </w:p>
     <w:p>
       <w:pPr>
@@ -8656,7 +10066,7 @@
           <w:lang w:val="id-ID"/>
         </w:rPr>
       </w:pPr>
-      <w:bookmarkStart w:id="36" w:name="_Toc406669192"/>
+      <w:bookmarkStart w:id="37" w:name="_Toc406669192"/>
       <w:r>
         <w:t xml:space="preserve">Tabel </w:t>
       </w:r>
@@ -8684,13 +10094,13 @@
         </w:rPr>
         <w:t>. Tabel Field of View Playstation Eye</w:t>
       </w:r>
-      <w:bookmarkEnd w:id="36"/>
+      <w:bookmarkEnd w:id="37"/>
     </w:p>
     <w:p>
       <w:pPr>
         <w:pStyle w:val="Heading1"/>
       </w:pPr>
-      <w:bookmarkStart w:id="37" w:name="_Toc406670094"/>
+      <w:bookmarkStart w:id="38" w:name="_Toc406746226"/>
       <w:r>
         <w:lastRenderedPageBreak/>
         <w:t>BAB 3</w:t>
@@ -8699,7 +10109,7 @@
         <w:br/>
         <w:t>METODE PENELITIAN</w:t>
       </w:r>
-      <w:bookmarkEnd w:id="37"/>
+      <w:bookmarkEnd w:id="38"/>
     </w:p>
     <w:p>
       <w:pPr>
@@ -8715,10 +10125,7 @@
         <w:t xml:space="preserve">berkaitan dengan </w:t>
       </w:r>
       <w:r>
-        <w:t>sistem yang akan dibangun</w:t>
-      </w:r>
-      <w:r>
-        <w:t xml:space="preserve"> untuk mendeteksi gerakan shuttle cock</w:t>
+        <w:t>sistem yang akan dibangun untuk mendeteksi gerakan shuttle cock</w:t>
       </w:r>
       <w:r>
         <w:t>.</w:t>
@@ -8733,13 +10140,7 @@
         <w:t xml:space="preserve">Software Development Life Cycle </w:t>
       </w:r>
       <w:r>
-        <w:t>(SLDC), setelah menentukan tema dan batasan masalah serta tujuan, maka tahapan berikutnya dalam pembuatan sistem</w:t>
-      </w:r>
-      <w:r>
-        <w:t xml:space="preserve"> pendeteksian shuttle cock</w:t>
-      </w:r>
-      <w:r>
-        <w:t xml:space="preserve"> adalah perencanaan. Tahapan perencanaan ini meliputi </w:t>
+        <w:t xml:space="preserve">(SLDC), setelah menentukan tema dan batasan masalah serta tujuan, maka tahapan berikutnya dalam pembuatan sistem pendeteksian shuttle cock adalah perencanaan. Tahapan perencanaan ini meliputi </w:t>
       </w:r>
       <w:r>
         <w:rPr>
@@ -8765,9 +10166,11 @@
         <w:pStyle w:val="Heading23"/>
         <w:ind w:left="426"/>
       </w:pPr>
+      <w:bookmarkStart w:id="39" w:name="_Toc406746227"/>
       <w:r>
         <w:t>System Requirement</w:t>
       </w:r>
+      <w:bookmarkEnd w:id="39"/>
     </w:p>
     <w:p>
       <w:pPr>
@@ -8995,13 +10398,7 @@
         <w:t>requirement</w:t>
       </w:r>
       <w:r>
-        <w:t xml:space="preserve"> dasar yang masih dapat dikembangkan lagi sehingga menjadi</w:t>
-      </w:r>
-      <w:r>
-        <w:t xml:space="preserve"> sebuah sistem yang lebih baik. Gambar 9 </w:t>
-      </w:r>
-      <w:r>
-        <w:t xml:space="preserve">menggambarkan fungsi yang sudah diolah dalam </w:t>
+        <w:t xml:space="preserve"> dasar yang masih dapat dikembangkan lagi sehingga menjadi sebuah sistem yang lebih baik. Gambar 9 menggambarkan fungsi yang sudah diolah dalam </w:t>
       </w:r>
       <w:r>
         <w:rPr>
@@ -9018,22 +10415,18 @@
         <w:pStyle w:val="Heading23"/>
         <w:ind w:left="426"/>
       </w:pPr>
+      <w:bookmarkStart w:id="40" w:name="_Toc406746228"/>
       <w:r>
         <w:t>System and Software Design</w:t>
       </w:r>
+      <w:bookmarkEnd w:id="40"/>
     </w:p>
     <w:p>
       <w:pPr>
         <w:pStyle w:val="Paragraph"/>
       </w:pPr>
       <w:r>
-        <w:t xml:space="preserve">Sistem pengenalan </w:t>
-      </w:r>
-      <w:r>
-        <w:t>pendeteksi posisi shuttle cock</w:t>
-      </w:r>
-      <w:r>
-        <w:t xml:space="preserve"> yang dibuat dalam penelitian ini dirancang untuk </w:t>
+        <w:t xml:space="preserve">Sistem pengenalan pendeteksi posisi shuttle cock yang dibuat dalam penelitian ini dirancang untuk </w:t>
       </w:r>
       <w:r>
         <w:t>memberikan hasil yang akurat dari posisi shuttle cock yang nantinya dapat dilakukan estimasi pergerakan shuttle cock oleh robot pemain bulu tangkis</w:t>
@@ -9163,37 +10556,18 @@
         <w:pStyle w:val="Heading23"/>
         <w:ind w:left="426"/>
       </w:pPr>
+      <w:bookmarkStart w:id="41" w:name="_Toc406746229"/>
       <w:r>
         <w:t>Desain Perangkat Keras (Hardware)</w:t>
       </w:r>
+      <w:bookmarkEnd w:id="41"/>
     </w:p>
     <w:p>
       <w:pPr>
         <w:pStyle w:val="Paragraph"/>
       </w:pPr>
       <w:r>
-        <w:t xml:space="preserve">Sistem yang digunakan terdiri dari dua buah kamera dan sebuah PC. </w:t>
-      </w:r>
-      <w:r>
-        <w:t>Dua kamera diposisikan di luar lapangan di dua ujung yang berbeda di mana setiap kamera dapat menangkap seluruh lapangan dalam Field of View-nya.</w:t>
-      </w:r>
-      <w:r>
-        <w:t xml:space="preserve"> </w:t>
-      </w:r>
-      <w:r>
-        <w:t>Dua</w:t>
-      </w:r>
-      <w:r>
-        <w:t xml:space="preserve"> buah</w:t>
-      </w:r>
-      <w:r>
-        <w:t xml:space="preserve"> kamera</w:t>
-      </w:r>
-      <w:r>
-        <w:t xml:space="preserve"> ini juga</w:t>
-      </w:r>
-      <w:r>
-        <w:t xml:space="preserve"> di arahkan ke bawah sedimikian mungkin sehingga tetap dapat menangkap seluruh trayektori shuttle cock untuk mengurangi gangguan-gangguan yang tidak diinginkan.</w:t>
+        <w:t>Sistem yang digunakan terdiri dari dua buah kamera dan sebuah PC. Dua kamera diposisikan di luar lapangan di dua ujung yang berbeda di mana setiap kamera dapat menangkap seluruh lapangan dalam Field of View-nya. Dua buah kamera ini juga di arahkan ke bawah sedimikian mungkin sehingga tetap dapat menangkap seluruh trayektori shuttle cock untuk mengurangi gangguan-gangguan yang tidak diinginkan.</w:t>
       </w:r>
     </w:p>
     <w:p>
@@ -9291,9 +10665,11 @@
         <w:pStyle w:val="Heading23"/>
         <w:ind w:left="426"/>
       </w:pPr>
+      <w:bookmarkStart w:id="42" w:name="_Toc406746230"/>
       <w:r>
         <w:t>Algoritma Perangkat Lunak (Software)</w:t>
       </w:r>
+      <w:bookmarkEnd w:id="42"/>
     </w:p>
     <w:p>
       <w:pPr>
@@ -9320,13 +10696,7 @@
         <w:pStyle w:val="Paragraph"/>
       </w:pPr>
       <w:r>
-        <w:t xml:space="preserve">Pada bagian pertama, background substraction, kamera pertama-tama akan </w:t>
-      </w:r>
-      <w:r>
-        <w:t>mengambil gambar background. Gambar background adalah gambar di mana tidak ditemukan obyek dalam gambar dan gambar merupakan latar dari obyek nantinya yang tidak bergerak.</w:t>
-      </w:r>
-      <w:r>
-        <w:t xml:space="preserve"> Tahap ini disebut dengan tahap preprocessing. Hal ini sangat bermanfaat itu tahap-tahap selanjutnya</w:t>
+        <w:t>Pada bagian pertama, background substraction, kamera pertama-tama akan mengambil gambar background. Gambar background adalah gambar di mana tidak ditemukan obyek dalam gambar dan gambar merupakan latar dari obyek nantinya yang tidak bergerak. Tahap ini disebut dengan tahap preprocessing. Hal ini sangat bermanfaat itu tahap-tahap selanjutnya</w:t>
       </w:r>
       <w:r>
         <w:t>.</w:t>
@@ -9359,9 +10729,11 @@
       <w:pPr>
         <w:pStyle w:val="Heading34"/>
       </w:pPr>
+      <w:bookmarkStart w:id="43" w:name="_Toc406746231"/>
       <w:r>
         <w:t>Background substraction</w:t>
       </w:r>
+      <w:bookmarkEnd w:id="43"/>
     </w:p>
     <w:p>
       <w:pPr>
@@ -9466,9 +10838,11 @@
       <w:pPr>
         <w:pStyle w:val="Heading34"/>
       </w:pPr>
+      <w:bookmarkStart w:id="44" w:name="_Toc406746232"/>
       <w:r>
         <w:t>Optical Flow</w:t>
       </w:r>
+      <w:bookmarkEnd w:id="44"/>
     </w:p>
     <w:p>
       <w:pPr>
@@ -9577,9 +10951,11 @@
       <w:pPr>
         <w:pStyle w:val="Heading34"/>
       </w:pPr>
+      <w:bookmarkStart w:id="45" w:name="_Toc406746233"/>
       <w:r>
         <w:t>Color Thresholding</w:t>
       </w:r>
+      <w:bookmarkEnd w:id="45"/>
     </w:p>
     <w:p>
       <w:pPr>
@@ -9686,9 +11062,11 @@
       <w:pPr>
         <w:pStyle w:val="Heading34"/>
       </w:pPr>
+      <w:bookmarkStart w:id="46" w:name="_Toc406746234"/>
       <w:r>
         <w:t>Epipolar Geometry</w:t>
       </w:r>
+      <w:bookmarkEnd w:id="46"/>
     </w:p>
     <w:p>
       <w:pPr>
@@ -9802,6 +11180,7 @@
       <w:pPr>
         <w:pStyle w:val="Heading1"/>
       </w:pPr>
+      <w:bookmarkStart w:id="47" w:name="_Toc406746235"/>
       <w:r>
         <w:lastRenderedPageBreak/>
         <w:t>BAB 5</w:t>
@@ -9809,10 +11188,130 @@
       <w:r>
         <w:br/>
       </w:r>
-      <w:bookmarkStart w:id="38" w:name="_GoBack"/>
-      <w:bookmarkEnd w:id="38"/>
-    </w:p>
-    <w:p/>
+      <w:r>
+        <w:t>KESIMPULAN</w:t>
+      </w:r>
+      <w:bookmarkEnd w:id="47"/>
+    </w:p>
+    <w:p>
+      <w:pPr>
+        <w:pStyle w:val="Paragraph"/>
+        <w:rPr>
+          <w:lang w:eastAsia="id-ID"/>
+        </w:rPr>
+      </w:pPr>
+    </w:p>
+    <w:p>
+      <w:pPr>
+        <w:pStyle w:val="Isi"/>
+        <w:numPr>
+          <w:ilvl w:val="0"/>
+          <w:numId w:val="17"/>
+        </w:numPr>
+        <w:spacing w:after="120"/>
+        <w:rPr>
+          <w:lang w:val="en-US"/>
+        </w:rPr>
+      </w:pPr>
+      <w:r>
+        <w:t>A</w:t>
+      </w:r>
+      <w:r>
+        <w:rPr>
+          <w:lang w:val="en-US"/>
+        </w:rPr>
+        <w:t>lat</w:t>
+      </w:r>
+      <w:r>
+        <w:t>/sistem</w:t>
+      </w:r>
+      <w:r>
+        <w:rPr>
+          <w:lang w:val="en-US"/>
+        </w:rPr>
+        <w:t xml:space="preserve"> yang mampu men</w:t>
+      </w:r>
+      <w:r>
+        <w:t>deteksi posisi shuttle cock pada bidang tiga dimensi</w:t>
+      </w:r>
+      <w:r>
+        <w:rPr>
+          <w:lang w:val="en-US"/>
+        </w:rPr>
+        <w:t>.</w:t>
+      </w:r>
+    </w:p>
+    <w:p>
+      <w:pPr>
+        <w:pStyle w:val="Isi"/>
+        <w:numPr>
+          <w:ilvl w:val="0"/>
+          <w:numId w:val="17"/>
+        </w:numPr>
+        <w:spacing w:after="120"/>
+        <w:rPr>
+          <w:lang w:val="en-US"/>
+        </w:rPr>
+      </w:pPr>
+      <w:r>
+        <w:t>Secara teoritis, tingkat</w:t>
+      </w:r>
+      <w:r>
+        <w:rPr>
+          <w:lang w:val="en-US"/>
+        </w:rPr>
+        <w:t xml:space="preserve"> </w:t>
+      </w:r>
+      <w:r>
+        <w:t>reliabilitas</w:t>
+      </w:r>
+      <w:r>
+        <w:rPr>
+          <w:lang w:val="en-US"/>
+        </w:rPr>
+        <w:t xml:space="preserve"> dan</w:t>
+      </w:r>
+      <w:r>
+        <w:t xml:space="preserve"> tingkat</w:t>
+      </w:r>
+      <w:r>
+        <w:rPr>
+          <w:lang w:val="en-US"/>
+        </w:rPr>
+        <w:t xml:space="preserve"> keakuratan alat</w:t>
+      </w:r>
+      <w:r>
+        <w:t>/sistem</w:t>
+      </w:r>
+      <w:r>
+        <w:rPr>
+          <w:lang w:val="en-US"/>
+        </w:rPr>
+        <w:t xml:space="preserve"> yang dibuat</w:t>
+      </w:r>
+      <w:r>
+        <w:t xml:space="preserve"> dalam mendeteksi posisi shuttle cock cukup baik.</w:t>
+      </w:r>
+    </w:p>
+    <w:p>
+      <w:pPr>
+        <w:pStyle w:val="Isi"/>
+        <w:numPr>
+          <w:ilvl w:val="0"/>
+          <w:numId w:val="17"/>
+        </w:numPr>
+        <w:spacing w:after="120"/>
+        <w:rPr>
+          <w:lang w:val="en-US"/>
+        </w:rPr>
+      </w:pPr>
+      <w:r>
+        <w:t xml:space="preserve">Algoritma </w:t>
+      </w:r>
+      <w:r>
+        <w:t>kombinasi dari background substraction, optical flow, color thresholding, dan epipolar geometry cukup efektif untuk digunakan sebagai algoritma untuk mendeteksi obyek di ruang tiga dimensi.</w:t>
+      </w:r>
+    </w:p>
     <w:p>
       <w:pPr>
         <w:pStyle w:val="Paragraph"/>
@@ -9835,12 +11334,12 @@
       <w:pPr>
         <w:pStyle w:val="Heading1"/>
       </w:pPr>
-      <w:bookmarkStart w:id="39" w:name="_Toc406670095"/>
+      <w:bookmarkStart w:id="48" w:name="_Toc406746236"/>
       <w:r>
         <w:lastRenderedPageBreak/>
         <w:t>DAFTAR PUSTAKA</w:t>
       </w:r>
-      <w:bookmarkEnd w:id="39"/>
+      <w:bookmarkEnd w:id="48"/>
     </w:p>
     <w:sdt>
       <w:sdtPr>
@@ -9895,7 +11394,7 @@
               </w:tblGrid>
               <w:tr>
                 <w:trPr>
-                  <w:divId w:val="491022308"/>
+                  <w:divId w:val="735317215"/>
                   <w:tblCellSpacing w:w="15" w:type="dxa"/>
                 </w:trPr>
                 <w:tc>
@@ -9942,7 +11441,7 @@
               </w:tr>
               <w:tr>
                 <w:trPr>
-                  <w:divId w:val="491022308"/>
+                  <w:divId w:val="735317215"/>
                   <w:tblCellSpacing w:w="15" w:type="dxa"/>
                 </w:trPr>
                 <w:tc>
@@ -10002,7 +11501,7 @@
               </w:tr>
               <w:tr>
                 <w:trPr>
-                  <w:divId w:val="491022308"/>
+                  <w:divId w:val="735317215"/>
                   <w:tblCellSpacing w:w="15" w:type="dxa"/>
                 </w:trPr>
                 <w:tc>
@@ -10048,7 +11547,7 @@
               </w:tr>
               <w:tr>
                 <w:trPr>
-                  <w:divId w:val="491022308"/>
+                  <w:divId w:val="735317215"/>
                   <w:tblCellSpacing w:w="15" w:type="dxa"/>
                 </w:trPr>
                 <w:tc>
@@ -10108,7 +11607,7 @@
               </w:tr>
               <w:tr>
                 <w:trPr>
-                  <w:divId w:val="491022308"/>
+                  <w:divId w:val="735317215"/>
                   <w:tblCellSpacing w:w="15" w:type="dxa"/>
                 </w:trPr>
                 <w:tc>
@@ -10154,7 +11653,7 @@
               </w:tr>
               <w:tr>
                 <w:trPr>
-                  <w:divId w:val="491022308"/>
+                  <w:divId w:val="735317215"/>
                   <w:tblCellSpacing w:w="15" w:type="dxa"/>
                 </w:trPr>
                 <w:tc>
@@ -10214,7 +11713,7 @@
               </w:tr>
               <w:tr>
                 <w:trPr>
-                  <w:divId w:val="491022308"/>
+                  <w:divId w:val="735317215"/>
                   <w:tblCellSpacing w:w="15" w:type="dxa"/>
                 </w:trPr>
                 <w:tc>
@@ -10260,7 +11759,7 @@
               </w:tr>
               <w:tr>
                 <w:trPr>
-                  <w:divId w:val="491022308"/>
+                  <w:divId w:val="735317215"/>
                   <w:tblCellSpacing w:w="15" w:type="dxa"/>
                 </w:trPr>
                 <w:tc>
@@ -10311,10 +11810,57 @@
                   </w:p>
                 </w:tc>
               </w:tr>
+              <w:tr>
+                <w:trPr>
+                  <w:divId w:val="735317215"/>
+                  <w:tblCellSpacing w:w="15" w:type="dxa"/>
+                </w:trPr>
+                <w:tc>
+                  <w:tcPr>
+                    <w:tcW w:w="265" w:type="pct"/>
+                    <w:hideMark/>
+                  </w:tcPr>
+                  <w:p>
+                    <w:pPr>
+                      <w:pStyle w:val="Bibliography"/>
+                      <w:rPr>
+                        <w:noProof/>
+                      </w:rPr>
+                    </w:pPr>
+                    <w:r>
+                      <w:rPr>
+                        <w:noProof/>
+                      </w:rPr>
+                      <w:lastRenderedPageBreak/>
+                      <w:t xml:space="preserve">[9] </w:t>
+                    </w:r>
+                  </w:p>
+                </w:tc>
+                <w:tc>
+                  <w:tcPr>
+                    <w:tcW w:w="4679" w:type="pct"/>
+                    <w:hideMark/>
+                  </w:tcPr>
+                  <w:p>
+                    <w:pPr>
+                      <w:pStyle w:val="Bibliography"/>
+                      <w:rPr>
+                        <w:noProof/>
+                      </w:rPr>
+                    </w:pPr>
+                    <w:r>
+                      <w:rPr>
+                        <w:noProof/>
+                      </w:rPr>
+                      <w:t>Rochester Institute of Technology, “cias.rit.edu,” [Online]. Available: http://cias.rit.edu/~nmtp/2063809/vision2020/FOV-1.pdf. [Diakses 18 Desember 2014].</w:t>
+                    </w:r>
+                  </w:p>
+                </w:tc>
+              </w:tr>
             </w:tbl>
             <w:p>
               <w:pPr>
-                <w:divId w:val="491022308"/>
+                <w:divId w:val="735317215"/>
                 <w:rPr>
                   <w:rFonts w:eastAsia="Times New Roman"/>
                   <w:noProof/>
@@ -10421,7 +11967,7 @@
           <w:rPr>
             <w:noProof/>
           </w:rPr>
-          <w:t>25</w:t>
+          <w:t>14</w:t>
         </w:r>
         <w:r>
           <w:rPr>
@@ -15809,6 +17355,16 @@
       <w:ind w:left="426"/>
     </w:pPr>
   </w:style>
+  <w:style w:type="paragraph" w:customStyle="1" w:styleId="Abstrak">
+    <w:name w:val="Abstrak"/>
+    <w:basedOn w:val="Normal"/>
+    <w:autoRedefine/>
+    <w:qFormat/>
+    <w:rsid w:val="001E7826"/>
+    <w:pPr>
+      <w:spacing w:line="276" w:lineRule="auto"/>
+    </w:pPr>
+  </w:style>
 </w:styles>
 </file>
 
@@ -16786,28 +18342,28 @@
     </dgm:pt>
   </dgm:ptLst>
   <dgm:cxnLst>
-    <dgm:cxn modelId="{81F4BC58-FB49-47D3-88C2-8241AA236643}" type="presOf" srcId="{38DA043F-9580-46FA-8689-8C471BB89263}" destId="{32FD0A88-0E2A-490E-8C61-BC5204CCDE79}" srcOrd="0" destOrd="0" presId="urn:microsoft.com/office/officeart/2005/8/layout/hProcess9"/>
     <dgm:cxn modelId="{EECBA78A-DF88-42CC-B9C2-AA2156F13729}" srcId="{65253B37-FEEB-4E95-BB91-E52AD0271F4F}" destId="{A21B555D-9D58-4A76-BDDC-2D7B1992BA61}" srcOrd="0" destOrd="0" parTransId="{A1977CBC-5234-4E19-9F70-370D0EF35132}" sibTransId="{D3C5A698-F58B-48CF-81FE-398E3EFCDC7F}"/>
-    <dgm:cxn modelId="{3488AD07-9674-4304-97A5-CBE6B52017D7}" type="presOf" srcId="{27D233D2-ED64-4AAA-A1A3-184CF727FCE0}" destId="{A0192B97-C475-4C89-B5E4-DE26328DB010}" srcOrd="0" destOrd="0" presId="urn:microsoft.com/office/officeart/2005/8/layout/hProcess9"/>
     <dgm:cxn modelId="{6759649D-502A-49C0-A1D6-21FA740BA71A}" srcId="{65253B37-FEEB-4E95-BB91-E52AD0271F4F}" destId="{27D233D2-ED64-4AAA-A1A3-184CF727FCE0}" srcOrd="3" destOrd="0" parTransId="{7A31C2D2-53D6-4996-B10D-213B83663742}" sibTransId="{E170CF94-0F29-4AE0-A878-1A53D6C08AEA}"/>
-    <dgm:cxn modelId="{DD25C1F9-4482-4F16-B9E2-54720D50EFB3}" type="presOf" srcId="{A21B555D-9D58-4A76-BDDC-2D7B1992BA61}" destId="{BE74F7FF-1CF1-4526-916F-DC7E70A27C57}" srcOrd="0" destOrd="0" presId="urn:microsoft.com/office/officeart/2005/8/layout/hProcess9"/>
-    <dgm:cxn modelId="{4966FA2C-7540-43A0-8597-E7BD31862C71}" type="presOf" srcId="{2F0840D4-E03A-4A41-9CE3-EFCA3AD76C4E}" destId="{D7D6BA0D-98B4-4FA7-AF21-1A5E916A404B}" srcOrd="0" destOrd="0" presId="urn:microsoft.com/office/officeart/2005/8/layout/hProcess9"/>
+    <dgm:cxn modelId="{2E19E353-D4EB-4968-9E2F-1A308BD85BB7}" type="presOf" srcId="{2F0840D4-E03A-4A41-9CE3-EFCA3AD76C4E}" destId="{D7D6BA0D-98B4-4FA7-AF21-1A5E916A404B}" srcOrd="0" destOrd="0" presId="urn:microsoft.com/office/officeart/2005/8/layout/hProcess9"/>
+    <dgm:cxn modelId="{FE1399D5-6311-47F7-B19B-76E382070B40}" type="presOf" srcId="{0E3D7E9B-DD66-4E3D-A11C-D3C4B8974C75}" destId="{268BC920-BF59-455F-8B7A-3E9A3CDC2823}" srcOrd="0" destOrd="0" presId="urn:microsoft.com/office/officeart/2005/8/layout/hProcess9"/>
     <dgm:cxn modelId="{1F6ECBE8-F69F-4638-85EB-7519FAA023EF}" srcId="{65253B37-FEEB-4E95-BB91-E52AD0271F4F}" destId="{0E3D7E9B-DD66-4E3D-A11C-D3C4B8974C75}" srcOrd="4" destOrd="0" parTransId="{5DFF53D1-5D4B-4D1C-B9A6-5E26D11C85A6}" sibTransId="{4DDD4638-AD67-449D-A43F-13519082E84A}"/>
-    <dgm:cxn modelId="{59F8ACD6-3442-464C-AE63-30176672BD8E}" type="presOf" srcId="{0E3D7E9B-DD66-4E3D-A11C-D3C4B8974C75}" destId="{268BC920-BF59-455F-8B7A-3E9A3CDC2823}" srcOrd="0" destOrd="0" presId="urn:microsoft.com/office/officeart/2005/8/layout/hProcess9"/>
     <dgm:cxn modelId="{9E1F035D-68CC-4F22-BE8D-6215F66847B4}" srcId="{65253B37-FEEB-4E95-BB91-E52AD0271F4F}" destId="{2F0840D4-E03A-4A41-9CE3-EFCA3AD76C4E}" srcOrd="1" destOrd="0" parTransId="{6D46897B-537E-4317-A054-30AFEC07DAC7}" sibTransId="{CDD9CD9B-743E-442E-8D0B-EA8AE3A84968}"/>
+    <dgm:cxn modelId="{D5788D17-2ABB-4992-9C35-633ACC7452AE}" type="presOf" srcId="{A21B555D-9D58-4A76-BDDC-2D7B1992BA61}" destId="{BE74F7FF-1CF1-4526-916F-DC7E70A27C57}" srcOrd="0" destOrd="0" presId="urn:microsoft.com/office/officeart/2005/8/layout/hProcess9"/>
     <dgm:cxn modelId="{17FA1CA6-FF0D-4A55-8420-81FBF3A129FF}" srcId="{65253B37-FEEB-4E95-BB91-E52AD0271F4F}" destId="{38DA043F-9580-46FA-8689-8C471BB89263}" srcOrd="2" destOrd="0" parTransId="{07891CD4-D9D9-4BFD-A1CB-DA913F297EE9}" sibTransId="{877EC2E3-81A5-4349-AC1E-D9696E6083DB}"/>
-    <dgm:cxn modelId="{BC9DB77A-2E14-4BB0-8DA5-53B02FB7D2C6}" type="presOf" srcId="{65253B37-FEEB-4E95-BB91-E52AD0271F4F}" destId="{362DACE8-127C-45E9-96B1-B908DFB633A7}" srcOrd="0" destOrd="0" presId="urn:microsoft.com/office/officeart/2005/8/layout/hProcess9"/>
-    <dgm:cxn modelId="{67E4A5C6-FF60-422F-BFF0-FBDDB5D8DB45}" type="presParOf" srcId="{362DACE8-127C-45E9-96B1-B908DFB633A7}" destId="{5367BEB7-C8D2-487B-9C5F-C72E001930B9}" srcOrd="0" destOrd="0" presId="urn:microsoft.com/office/officeart/2005/8/layout/hProcess9"/>
-    <dgm:cxn modelId="{A22024E6-ADE7-425B-8DFC-06315594D167}" type="presParOf" srcId="{362DACE8-127C-45E9-96B1-B908DFB633A7}" destId="{39AB5257-94C3-4522-A850-55EDCC5B34D3}" srcOrd="1" destOrd="0" presId="urn:microsoft.com/office/officeart/2005/8/layout/hProcess9"/>
-    <dgm:cxn modelId="{4BAF197A-6009-4994-B1DF-360B41255813}" type="presParOf" srcId="{39AB5257-94C3-4522-A850-55EDCC5B34D3}" destId="{BE74F7FF-1CF1-4526-916F-DC7E70A27C57}" srcOrd="0" destOrd="0" presId="urn:microsoft.com/office/officeart/2005/8/layout/hProcess9"/>
-    <dgm:cxn modelId="{75CA3C8F-A0D8-4B92-A152-3F36157A5B1B}" type="presParOf" srcId="{39AB5257-94C3-4522-A850-55EDCC5B34D3}" destId="{B6B9DEE8-13B2-44C4-8318-5BDDD134BB53}" srcOrd="1" destOrd="0" presId="urn:microsoft.com/office/officeart/2005/8/layout/hProcess9"/>
-    <dgm:cxn modelId="{CBE95C39-91AA-4EAE-8093-569DC60DC0EF}" type="presParOf" srcId="{39AB5257-94C3-4522-A850-55EDCC5B34D3}" destId="{D7D6BA0D-98B4-4FA7-AF21-1A5E916A404B}" srcOrd="2" destOrd="0" presId="urn:microsoft.com/office/officeart/2005/8/layout/hProcess9"/>
-    <dgm:cxn modelId="{92122FCC-130A-4DDA-B92D-EC2DF9D94335}" type="presParOf" srcId="{39AB5257-94C3-4522-A850-55EDCC5B34D3}" destId="{DF5DAA57-A53E-4025-9659-EB32FA62A339}" srcOrd="3" destOrd="0" presId="urn:microsoft.com/office/officeart/2005/8/layout/hProcess9"/>
-    <dgm:cxn modelId="{6F6C6AB0-8FB5-4F50-AB28-4FE84547D1F9}" type="presParOf" srcId="{39AB5257-94C3-4522-A850-55EDCC5B34D3}" destId="{32FD0A88-0E2A-490E-8C61-BC5204CCDE79}" srcOrd="4" destOrd="0" presId="urn:microsoft.com/office/officeart/2005/8/layout/hProcess9"/>
-    <dgm:cxn modelId="{E9967B59-6A3F-41DD-A94D-2847B912E9EB}" type="presParOf" srcId="{39AB5257-94C3-4522-A850-55EDCC5B34D3}" destId="{B1E135EC-D601-4ADB-838A-E3B33E73F4F5}" srcOrd="5" destOrd="0" presId="urn:microsoft.com/office/officeart/2005/8/layout/hProcess9"/>
-    <dgm:cxn modelId="{D9D6CFF9-75A8-4ABB-976F-E1ECD8018D81}" type="presParOf" srcId="{39AB5257-94C3-4522-A850-55EDCC5B34D3}" destId="{A0192B97-C475-4C89-B5E4-DE26328DB010}" srcOrd="6" destOrd="0" presId="urn:microsoft.com/office/officeart/2005/8/layout/hProcess9"/>
-    <dgm:cxn modelId="{A7AAEC78-3A69-4719-A184-1BF219173AB4}" type="presParOf" srcId="{39AB5257-94C3-4522-A850-55EDCC5B34D3}" destId="{8441E863-739F-4A85-9FE7-53CD2542C314}" srcOrd="7" destOrd="0" presId="urn:microsoft.com/office/officeart/2005/8/layout/hProcess9"/>
-    <dgm:cxn modelId="{E3521C48-029F-4122-981F-EBFC7FAA006F}" type="presParOf" srcId="{39AB5257-94C3-4522-A850-55EDCC5B34D3}" destId="{268BC920-BF59-455F-8B7A-3E9A3CDC2823}" srcOrd="8" destOrd="0" presId="urn:microsoft.com/office/officeart/2005/8/layout/hProcess9"/>
+    <dgm:cxn modelId="{36D4FC9E-72BA-4C94-A853-D359621741A6}" type="presOf" srcId="{27D233D2-ED64-4AAA-A1A3-184CF727FCE0}" destId="{A0192B97-C475-4C89-B5E4-DE26328DB010}" srcOrd="0" destOrd="0" presId="urn:microsoft.com/office/officeart/2005/8/layout/hProcess9"/>
+    <dgm:cxn modelId="{092780A0-7171-4401-989E-CB1A072B4E8C}" type="presOf" srcId="{65253B37-FEEB-4E95-BB91-E52AD0271F4F}" destId="{362DACE8-127C-45E9-96B1-B908DFB633A7}" srcOrd="0" destOrd="0" presId="urn:microsoft.com/office/officeart/2005/8/layout/hProcess9"/>
+    <dgm:cxn modelId="{EFC87968-F69B-42F6-B9DB-1C26B0FE36BD}" type="presOf" srcId="{38DA043F-9580-46FA-8689-8C471BB89263}" destId="{32FD0A88-0E2A-490E-8C61-BC5204CCDE79}" srcOrd="0" destOrd="0" presId="urn:microsoft.com/office/officeart/2005/8/layout/hProcess9"/>
+    <dgm:cxn modelId="{16A4F643-F1A4-4279-AE77-EB8209C36548}" type="presParOf" srcId="{362DACE8-127C-45E9-96B1-B908DFB633A7}" destId="{5367BEB7-C8D2-487B-9C5F-C72E001930B9}" srcOrd="0" destOrd="0" presId="urn:microsoft.com/office/officeart/2005/8/layout/hProcess9"/>
+    <dgm:cxn modelId="{5869499C-89D4-4212-BF7C-6B3E65CCE2BC}" type="presParOf" srcId="{362DACE8-127C-45E9-96B1-B908DFB633A7}" destId="{39AB5257-94C3-4522-A850-55EDCC5B34D3}" srcOrd="1" destOrd="0" presId="urn:microsoft.com/office/officeart/2005/8/layout/hProcess9"/>
+    <dgm:cxn modelId="{F806B52E-B099-4BA8-BF64-03380F3D5DB6}" type="presParOf" srcId="{39AB5257-94C3-4522-A850-55EDCC5B34D3}" destId="{BE74F7FF-1CF1-4526-916F-DC7E70A27C57}" srcOrd="0" destOrd="0" presId="urn:microsoft.com/office/officeart/2005/8/layout/hProcess9"/>
+    <dgm:cxn modelId="{87299300-71A9-4F32-AE7D-A9B88DF8A73B}" type="presParOf" srcId="{39AB5257-94C3-4522-A850-55EDCC5B34D3}" destId="{B6B9DEE8-13B2-44C4-8318-5BDDD134BB53}" srcOrd="1" destOrd="0" presId="urn:microsoft.com/office/officeart/2005/8/layout/hProcess9"/>
+    <dgm:cxn modelId="{762FB168-AA35-4405-9677-C8281A8689AB}" type="presParOf" srcId="{39AB5257-94C3-4522-A850-55EDCC5B34D3}" destId="{D7D6BA0D-98B4-4FA7-AF21-1A5E916A404B}" srcOrd="2" destOrd="0" presId="urn:microsoft.com/office/officeart/2005/8/layout/hProcess9"/>
+    <dgm:cxn modelId="{073D6F71-04CE-44BC-A7BD-381AA67FFD17}" type="presParOf" srcId="{39AB5257-94C3-4522-A850-55EDCC5B34D3}" destId="{DF5DAA57-A53E-4025-9659-EB32FA62A339}" srcOrd="3" destOrd="0" presId="urn:microsoft.com/office/officeart/2005/8/layout/hProcess9"/>
+    <dgm:cxn modelId="{00FF6AAA-EF9B-41C3-8C48-F2C530BB03BD}" type="presParOf" srcId="{39AB5257-94C3-4522-A850-55EDCC5B34D3}" destId="{32FD0A88-0E2A-490E-8C61-BC5204CCDE79}" srcOrd="4" destOrd="0" presId="urn:microsoft.com/office/officeart/2005/8/layout/hProcess9"/>
+    <dgm:cxn modelId="{159BDFCE-FD27-4EB1-88F5-1BE585D5972A}" type="presParOf" srcId="{39AB5257-94C3-4522-A850-55EDCC5B34D3}" destId="{B1E135EC-D601-4ADB-838A-E3B33E73F4F5}" srcOrd="5" destOrd="0" presId="urn:microsoft.com/office/officeart/2005/8/layout/hProcess9"/>
+    <dgm:cxn modelId="{1C9F109C-975B-4527-8F79-7F05D517D988}" type="presParOf" srcId="{39AB5257-94C3-4522-A850-55EDCC5B34D3}" destId="{A0192B97-C475-4C89-B5E4-DE26328DB010}" srcOrd="6" destOrd="0" presId="urn:microsoft.com/office/officeart/2005/8/layout/hProcess9"/>
+    <dgm:cxn modelId="{41116346-1C06-44A3-A899-4F56B29D0A26}" type="presParOf" srcId="{39AB5257-94C3-4522-A850-55EDCC5B34D3}" destId="{8441E863-739F-4A85-9FE7-53CD2542C314}" srcOrd="7" destOrd="0" presId="urn:microsoft.com/office/officeart/2005/8/layout/hProcess9"/>
+    <dgm:cxn modelId="{4ADE2F2A-7929-435A-ADC2-DA99DB11A1BB}" type="presParOf" srcId="{39AB5257-94C3-4522-A850-55EDCC5B34D3}" destId="{268BC920-BF59-455F-8B7A-3E9A3CDC2823}" srcOrd="8" destOrd="0" presId="urn:microsoft.com/office/officeart/2005/8/layout/hProcess9"/>
   </dgm:cxnLst>
   <dgm:bg/>
   <dgm:whole/>
@@ -18895,11 +20451,27 @@
     <b:URL>http://www.us.playstation.com/News/PressReleases/396</b:URL>
     <b:RefOrder>8</b:RefOrder>
   </b:Source>
+  <b:Source>
+    <b:Tag>Roc14</b:Tag>
+    <b:SourceType>DocumentFromInternetSite</b:SourceType>
+    <b:Guid>{20773C12-C6E4-486F-BB9A-33B91FAD7673}</b:Guid>
+    <b:Title>cias.rit.edu</b:Title>
+    <b:YearAccessed>2014</b:YearAccessed>
+    <b:MonthAccessed>Desember</b:MonthAccessed>
+    <b:DayAccessed>18</b:DayAccessed>
+    <b:URL>http://cias.rit.edu/~nmtp/2063809/vision2020/FOV-1.pdf</b:URL>
+    <b:Author>
+      <b:Author>
+        <b:Corporate>Rochester Institute of Technology</b:Corporate>
+      </b:Author>
+    </b:Author>
+    <b:RefOrder>9</b:RefOrder>
+  </b:Source>
 </b:Sources>
 </file>
 
 <file path=customXml/itemProps1.xml><?xml version="1.0" encoding="utf-8"?>
-<ds:datastoreItem xmlns:ds="http://schemas.openxmlformats.org/officeDocument/2006/customXml" ds:itemID="{CF264FD1-B2F7-41B2-8C75-CD3076BDA456}">
+<ds:datastoreItem xmlns:ds="http://schemas.openxmlformats.org/officeDocument/2006/customXml" ds:itemID="{D34F8E45-FC14-45D8-981C-0FE889C1408C}">
   <ds:schemaRefs>
     <ds:schemaRef ds:uri="http://schemas.openxmlformats.org/officeDocument/2006/bibliography"/>
   </ds:schemaRefs>

</xml_diff>

<commit_message>
adding presentation file for seminar
</commit_message>
<xml_diff>
--- a/DeanZakaHidayat.docx
+++ b/DeanZakaHidayat.docx
@@ -1382,7 +1382,135 @@
         <w:pStyle w:val="Abstrak"/>
       </w:pPr>
       <w:r>
-        <w:t xml:space="preserve">Salah satu hal yang paling penting untuk sebuah robot pemain bulu tangkis adalah kemampuan robot untuk mengetahui posisi dan gerakan dari </w:t>
+        <w:t xml:space="preserve">Salah </w:t>
+      </w:r>
+      <w:proofErr w:type="spellStart"/>
+      <w:r>
+        <w:t>satu</w:t>
+      </w:r>
+      <w:proofErr w:type="spellEnd"/>
+      <w:r>
+        <w:t xml:space="preserve"> </w:t>
+      </w:r>
+      <w:proofErr w:type="spellStart"/>
+      <w:r>
+        <w:t>hal</w:t>
+      </w:r>
+      <w:proofErr w:type="spellEnd"/>
+      <w:r>
+        <w:t xml:space="preserve"> yang paling </w:t>
+      </w:r>
+      <w:proofErr w:type="spellStart"/>
+      <w:r>
+        <w:t>penting</w:t>
+      </w:r>
+      <w:proofErr w:type="spellEnd"/>
+      <w:r>
+        <w:t xml:space="preserve"> </w:t>
+      </w:r>
+      <w:proofErr w:type="spellStart"/>
+      <w:r>
+        <w:t>untuk</w:t>
+      </w:r>
+      <w:proofErr w:type="spellEnd"/>
+      <w:r>
+        <w:t xml:space="preserve"> </w:t>
+      </w:r>
+      <w:proofErr w:type="spellStart"/>
+      <w:r>
+        <w:t>sebuah</w:t>
+      </w:r>
+      <w:proofErr w:type="spellEnd"/>
+      <w:r>
+        <w:t xml:space="preserve"> robot </w:t>
+      </w:r>
+      <w:proofErr w:type="spellStart"/>
+      <w:r>
+        <w:t>pemain</w:t>
+      </w:r>
+      <w:proofErr w:type="spellEnd"/>
+      <w:r>
+        <w:t xml:space="preserve"> </w:t>
+      </w:r>
+      <w:proofErr w:type="spellStart"/>
+      <w:r>
+        <w:t>bulu</w:t>
+      </w:r>
+      <w:proofErr w:type="spellEnd"/>
+      <w:r>
+        <w:t xml:space="preserve"> </w:t>
+      </w:r>
+      <w:proofErr w:type="spellStart"/>
+      <w:r>
+        <w:t>tangkis</w:t>
+      </w:r>
+      <w:proofErr w:type="spellEnd"/>
+      <w:r>
+        <w:t xml:space="preserve"> </w:t>
+      </w:r>
+      <w:proofErr w:type="spellStart"/>
+      <w:r>
+        <w:t>adalah</w:t>
+      </w:r>
+      <w:proofErr w:type="spellEnd"/>
+      <w:r>
+        <w:t xml:space="preserve"> </w:t>
+      </w:r>
+      <w:proofErr w:type="spellStart"/>
+      <w:r>
+        <w:t>kemampuan</w:t>
+      </w:r>
+      <w:proofErr w:type="spellEnd"/>
+      <w:r>
+        <w:t xml:space="preserve"> robot </w:t>
+      </w:r>
+      <w:proofErr w:type="spellStart"/>
+      <w:r>
+        <w:t>untuk</w:t>
+      </w:r>
+      <w:proofErr w:type="spellEnd"/>
+      <w:r>
+        <w:t xml:space="preserve"> </w:t>
+      </w:r>
+      <w:proofErr w:type="spellStart"/>
+      <w:r>
+        <w:t>mengetahui</w:t>
+      </w:r>
+      <w:proofErr w:type="spellEnd"/>
+      <w:r>
+        <w:t xml:space="preserve"> </w:t>
+      </w:r>
+      <w:proofErr w:type="spellStart"/>
+      <w:r>
+        <w:t>posisi</w:t>
+      </w:r>
+      <w:proofErr w:type="spellEnd"/>
+      <w:r>
+        <w:t xml:space="preserve"> </w:t>
+      </w:r>
+      <w:proofErr w:type="spellStart"/>
+      <w:r>
+        <w:t>dan</w:t>
+      </w:r>
+      <w:proofErr w:type="spellEnd"/>
+      <w:r>
+        <w:t xml:space="preserve"> </w:t>
+      </w:r>
+      <w:proofErr w:type="spellStart"/>
+      <w:r>
+        <w:t>gerakan</w:t>
+      </w:r>
+      <w:proofErr w:type="spellEnd"/>
+      <w:r>
+        <w:t xml:space="preserve"> </w:t>
+      </w:r>
+      <w:proofErr w:type="spellStart"/>
+      <w:r>
+        <w:t>dari</w:t>
+      </w:r>
+      <w:proofErr w:type="spellEnd"/>
+      <w:r>
+        <w:t xml:space="preserve"> </w:t>
       </w:r>
       <w:r>
         <w:rPr>
@@ -1391,16 +1519,107 @@
         <w:t>shuttle cock</w:t>
       </w:r>
       <w:r>
-        <w:t xml:space="preserve">. Terdapat beberapa teknik yang dapat dipakai untuk melakukan hal ini, </w:t>
-      </w:r>
-      <w:r>
-        <w:rPr>
-          <w:lang w:val="id-ID"/>
-        </w:rPr>
-        <w:t xml:space="preserve">salah sataunya dengan </w:t>
-      </w:r>
-      <w:r>
-        <w:t xml:space="preserve">menggunakan teknik </w:t>
+        <w:t xml:space="preserve">. </w:t>
+      </w:r>
+      <w:proofErr w:type="spellStart"/>
+      <w:r>
+        <w:t>Terdapat</w:t>
+      </w:r>
+      <w:proofErr w:type="spellEnd"/>
+      <w:r>
+        <w:t xml:space="preserve"> </w:t>
+      </w:r>
+      <w:proofErr w:type="spellStart"/>
+      <w:r>
+        <w:t>beberapa</w:t>
+      </w:r>
+      <w:proofErr w:type="spellEnd"/>
+      <w:r>
+        <w:t xml:space="preserve"> </w:t>
+      </w:r>
+      <w:proofErr w:type="spellStart"/>
+      <w:r>
+        <w:t>teknik</w:t>
+      </w:r>
+      <w:proofErr w:type="spellEnd"/>
+      <w:r>
+        <w:t xml:space="preserve"> yang </w:t>
+      </w:r>
+      <w:proofErr w:type="spellStart"/>
+      <w:r>
+        <w:t>dapat</w:t>
+      </w:r>
+      <w:proofErr w:type="spellEnd"/>
+      <w:r>
+        <w:t xml:space="preserve"> </w:t>
+      </w:r>
+      <w:proofErr w:type="spellStart"/>
+      <w:r>
+        <w:t>dipakai</w:t>
+      </w:r>
+      <w:proofErr w:type="spellEnd"/>
+      <w:r>
+        <w:t xml:space="preserve"> </w:t>
+      </w:r>
+      <w:proofErr w:type="spellStart"/>
+      <w:r>
+        <w:t>untuk</w:t>
+      </w:r>
+      <w:proofErr w:type="spellEnd"/>
+      <w:r>
+        <w:t xml:space="preserve"> </w:t>
+      </w:r>
+      <w:proofErr w:type="spellStart"/>
+      <w:r>
+        <w:t>melakukan</w:t>
+      </w:r>
+      <w:proofErr w:type="spellEnd"/>
+      <w:r>
+        <w:t xml:space="preserve"> </w:t>
+      </w:r>
+      <w:proofErr w:type="spellStart"/>
+      <w:r>
+        <w:t>hal</w:t>
+      </w:r>
+      <w:proofErr w:type="spellEnd"/>
+      <w:r>
+        <w:t xml:space="preserve"> </w:t>
+      </w:r>
+      <w:proofErr w:type="spellStart"/>
+      <w:r>
+        <w:t>ini</w:t>
+      </w:r>
+      <w:proofErr w:type="spellEnd"/>
+      <w:r>
+        <w:t xml:space="preserve">, </w:t>
+      </w:r>
+      <w:r>
+        <w:rPr>
+          <w:lang w:val="id-ID"/>
+        </w:rPr>
+        <w:t>salah sat</w:t>
+      </w:r>
+      <w:r>
+        <w:rPr>
+          <w:lang w:val="id-ID"/>
+        </w:rPr>
+        <w:t xml:space="preserve">unya dengan </w:t>
+      </w:r>
+      <w:proofErr w:type="spellStart"/>
+      <w:r>
+        <w:t>menggunakan</w:t>
+      </w:r>
+      <w:proofErr w:type="spellEnd"/>
+      <w:r>
+        <w:t xml:space="preserve"> </w:t>
+      </w:r>
+      <w:proofErr w:type="spellStart"/>
+      <w:r>
+        <w:t>teknik</w:t>
+      </w:r>
+      <w:proofErr w:type="spellEnd"/>
+      <w:r>
+        <w:t xml:space="preserve"> </w:t>
       </w:r>
       <w:r>
         <w:rPr>
@@ -1409,20 +1628,205 @@
         <w:t>image processing</w:t>
       </w:r>
       <w:r>
-        <w:t>, seperti teknik</w:t>
-      </w:r>
-      <w:r>
-        <w:t xml:space="preserve"> videografi</w:t>
-      </w:r>
-      <w:r>
-        <w:t xml:space="preserve"> atau </w:t>
-      </w:r>
+        <w:t xml:space="preserve">, </w:t>
+      </w:r>
+      <w:proofErr w:type="spellStart"/>
+      <w:r>
+        <w:t>seperti</w:t>
+      </w:r>
+      <w:proofErr w:type="spellEnd"/>
+      <w:r>
+        <w:t xml:space="preserve"> </w:t>
+      </w:r>
+      <w:proofErr w:type="spellStart"/>
+      <w:r>
+        <w:t>teknik</w:t>
+      </w:r>
+      <w:proofErr w:type="spellEnd"/>
+      <w:r>
+        <w:t xml:space="preserve"> </w:t>
+      </w:r>
+      <w:proofErr w:type="spellStart"/>
+      <w:r>
+        <w:t>videografi</w:t>
+      </w:r>
+      <w:proofErr w:type="spellEnd"/>
+      <w:r>
+        <w:t xml:space="preserve"> </w:t>
+      </w:r>
+      <w:proofErr w:type="spellStart"/>
+      <w:r>
+        <w:t>atau</w:t>
+      </w:r>
+      <w:proofErr w:type="spellEnd"/>
+      <w:r>
+        <w:t xml:space="preserve"> </w:t>
+      </w:r>
+      <w:proofErr w:type="spellStart"/>
       <w:r>
         <w:t>optoelektronik</w:t>
       </w:r>
-      <w:r>
-        <w:t>. Kelebihan menggunakan kamera untuk mendeteksi gerakan sebuah obyek antara lain biayanya yang cukup murah bila dibandingkan laser dan radar serta kemudahan untuk mendapatkan alat-ala</w:t>
-      </w:r>
+      <w:proofErr w:type="spellEnd"/>
+      <w:r>
+        <w:t xml:space="preserve">. </w:t>
+      </w:r>
+      <w:proofErr w:type="spellStart"/>
+      <w:r>
+        <w:t>Kelebihan</w:t>
+      </w:r>
+      <w:proofErr w:type="spellEnd"/>
+      <w:r>
+        <w:t xml:space="preserve"> </w:t>
+      </w:r>
+      <w:proofErr w:type="spellStart"/>
+      <w:r>
+        <w:t>menggunakan</w:t>
+      </w:r>
+      <w:proofErr w:type="spellEnd"/>
+      <w:r>
+        <w:t xml:space="preserve"> </w:t>
+      </w:r>
+      <w:proofErr w:type="spellStart"/>
+      <w:r>
+        <w:t>kamera</w:t>
+      </w:r>
+      <w:proofErr w:type="spellEnd"/>
+      <w:r>
+        <w:t xml:space="preserve"> </w:t>
+      </w:r>
+      <w:proofErr w:type="spellStart"/>
+      <w:r>
+        <w:t>untuk</w:t>
+      </w:r>
+      <w:proofErr w:type="spellEnd"/>
+      <w:r>
+        <w:t xml:space="preserve"> </w:t>
+      </w:r>
+      <w:proofErr w:type="spellStart"/>
+      <w:r>
+        <w:t>mendeteksi</w:t>
+      </w:r>
+      <w:proofErr w:type="spellEnd"/>
+      <w:r>
+        <w:t xml:space="preserve"> </w:t>
+      </w:r>
+      <w:proofErr w:type="spellStart"/>
+      <w:r>
+        <w:t>gerakan</w:t>
+      </w:r>
+      <w:proofErr w:type="spellEnd"/>
+      <w:r>
+        <w:t xml:space="preserve"> </w:t>
+      </w:r>
+      <w:proofErr w:type="spellStart"/>
+      <w:r>
+        <w:t>sebuah</w:t>
+      </w:r>
+      <w:proofErr w:type="spellEnd"/>
+      <w:r>
+        <w:t xml:space="preserve"> </w:t>
+      </w:r>
+      <w:proofErr w:type="spellStart"/>
+      <w:r>
+        <w:t>obyek</w:t>
+      </w:r>
+      <w:proofErr w:type="spellEnd"/>
+      <w:r>
+        <w:t xml:space="preserve"> </w:t>
+      </w:r>
+      <w:proofErr w:type="spellStart"/>
+      <w:r>
+        <w:t>antara</w:t>
+      </w:r>
+      <w:proofErr w:type="spellEnd"/>
+      <w:r>
+        <w:t xml:space="preserve"> lain </w:t>
+      </w:r>
+      <w:proofErr w:type="spellStart"/>
+      <w:r>
+        <w:t>biayanya</w:t>
+      </w:r>
+      <w:proofErr w:type="spellEnd"/>
+      <w:r>
+        <w:t xml:space="preserve"> yang </w:t>
+      </w:r>
+      <w:proofErr w:type="spellStart"/>
+      <w:r>
+        <w:t>cukup</w:t>
+      </w:r>
+      <w:proofErr w:type="spellEnd"/>
+      <w:r>
+        <w:t xml:space="preserve"> </w:t>
+      </w:r>
+      <w:proofErr w:type="spellStart"/>
+      <w:r>
+        <w:t>murah</w:t>
+      </w:r>
+      <w:proofErr w:type="spellEnd"/>
+      <w:r>
+        <w:t xml:space="preserve"> </w:t>
+      </w:r>
+      <w:proofErr w:type="spellStart"/>
+      <w:r>
+        <w:t>bila</w:t>
+      </w:r>
+      <w:proofErr w:type="spellEnd"/>
+      <w:r>
+        <w:t xml:space="preserve"> </w:t>
+      </w:r>
+      <w:proofErr w:type="spellStart"/>
+      <w:r>
+        <w:t>dibandingkan</w:t>
+      </w:r>
+      <w:proofErr w:type="spellEnd"/>
+      <w:r>
+        <w:t xml:space="preserve"> laser </w:t>
+      </w:r>
+      <w:proofErr w:type="spellStart"/>
+      <w:r>
+        <w:t>dan</w:t>
+      </w:r>
+      <w:proofErr w:type="spellEnd"/>
+      <w:r>
+        <w:t xml:space="preserve"> radar </w:t>
+      </w:r>
+      <w:proofErr w:type="spellStart"/>
+      <w:r>
+        <w:t>serta</w:t>
+      </w:r>
+      <w:proofErr w:type="spellEnd"/>
+      <w:r>
+        <w:t xml:space="preserve"> </w:t>
+      </w:r>
+      <w:proofErr w:type="spellStart"/>
+      <w:r>
+        <w:t>kemudahan</w:t>
+      </w:r>
+      <w:proofErr w:type="spellEnd"/>
+      <w:r>
+        <w:t xml:space="preserve"> </w:t>
+      </w:r>
+      <w:proofErr w:type="spellStart"/>
+      <w:r>
+        <w:t>untuk</w:t>
+      </w:r>
+      <w:proofErr w:type="spellEnd"/>
+      <w:r>
+        <w:t xml:space="preserve"> </w:t>
+      </w:r>
+      <w:proofErr w:type="spellStart"/>
+      <w:r>
+        <w:t>mendapatkan</w:t>
+      </w:r>
+      <w:proofErr w:type="spellEnd"/>
+      <w:r>
+        <w:t xml:space="preserve"> </w:t>
+      </w:r>
+      <w:proofErr w:type="spellStart"/>
+      <w:r>
+        <w:t>alat-ala</w:t>
+      </w:r>
+      <w:proofErr w:type="spellEnd"/>
       <w:r>
         <w:rPr>
           <w:lang w:val="id-ID"/>
@@ -1430,7 +1834,95 @@
         <w:t>t</w:t>
       </w:r>
       <w:r>
-        <w:t xml:space="preserve"> yang dibutuhkan. Adapun masalah yang dihadapi dalam membangun sistem ini adalah di dunia nyata </w:t>
+        <w:t xml:space="preserve"> yang </w:t>
+      </w:r>
+      <w:proofErr w:type="spellStart"/>
+      <w:r>
+        <w:t>dibutuhkan</w:t>
+      </w:r>
+      <w:proofErr w:type="spellEnd"/>
+      <w:r>
+        <w:t xml:space="preserve">. </w:t>
+      </w:r>
+      <w:proofErr w:type="spellStart"/>
+      <w:r>
+        <w:t>Adapun</w:t>
+      </w:r>
+      <w:proofErr w:type="spellEnd"/>
+      <w:r>
+        <w:t xml:space="preserve"> </w:t>
+      </w:r>
+      <w:proofErr w:type="spellStart"/>
+      <w:r>
+        <w:t>masalah</w:t>
+      </w:r>
+      <w:proofErr w:type="spellEnd"/>
+      <w:r>
+        <w:t xml:space="preserve"> yang </w:t>
+      </w:r>
+      <w:proofErr w:type="spellStart"/>
+      <w:r>
+        <w:t>dihadapi</w:t>
+      </w:r>
+      <w:proofErr w:type="spellEnd"/>
+      <w:r>
+        <w:t xml:space="preserve"> </w:t>
+      </w:r>
+      <w:proofErr w:type="spellStart"/>
+      <w:r>
+        <w:t>dalam</w:t>
+      </w:r>
+      <w:proofErr w:type="spellEnd"/>
+      <w:r>
+        <w:t xml:space="preserve"> </w:t>
+      </w:r>
+      <w:proofErr w:type="spellStart"/>
+      <w:r>
+        <w:t>membangun</w:t>
+      </w:r>
+      <w:proofErr w:type="spellEnd"/>
+      <w:r>
+        <w:t xml:space="preserve"> </w:t>
+      </w:r>
+      <w:proofErr w:type="spellStart"/>
+      <w:r>
+        <w:t>sistem</w:t>
+      </w:r>
+      <w:proofErr w:type="spellEnd"/>
+      <w:r>
+        <w:t xml:space="preserve"> </w:t>
+      </w:r>
+      <w:proofErr w:type="spellStart"/>
+      <w:r>
+        <w:t>ini</w:t>
+      </w:r>
+      <w:proofErr w:type="spellEnd"/>
+      <w:r>
+        <w:t xml:space="preserve"> </w:t>
+      </w:r>
+      <w:proofErr w:type="spellStart"/>
+      <w:r>
+        <w:t>adalah</w:t>
+      </w:r>
+      <w:proofErr w:type="spellEnd"/>
+      <w:r>
+        <w:t xml:space="preserve"> di </w:t>
+      </w:r>
+      <w:proofErr w:type="spellStart"/>
+      <w:r>
+        <w:t>dunia</w:t>
+      </w:r>
+      <w:proofErr w:type="spellEnd"/>
+      <w:r>
+        <w:t xml:space="preserve"> </w:t>
+      </w:r>
+      <w:proofErr w:type="spellStart"/>
+      <w:r>
+        <w:t>nyata</w:t>
+      </w:r>
+      <w:proofErr w:type="spellEnd"/>
+      <w:r>
+        <w:t xml:space="preserve"> </w:t>
       </w:r>
       <w:r>
         <w:rPr>
@@ -1439,7 +1931,143 @@
         <w:t>shuttle cock</w:t>
       </w:r>
       <w:r>
-        <w:t xml:space="preserve"> bergerak dalam ruang tiga dimensi, sedangkan kamera hanya menangkap gambar dua dimensi. Karena itulah digunakan metode epipolar geometry stereo vision</w:t>
+        <w:t xml:space="preserve"> </w:t>
+      </w:r>
+      <w:proofErr w:type="spellStart"/>
+      <w:r>
+        <w:t>bergerak</w:t>
+      </w:r>
+      <w:proofErr w:type="spellEnd"/>
+      <w:r>
+        <w:t xml:space="preserve"> </w:t>
+      </w:r>
+      <w:proofErr w:type="spellStart"/>
+      <w:r>
+        <w:t>dalam</w:t>
+      </w:r>
+      <w:proofErr w:type="spellEnd"/>
+      <w:r>
+        <w:t xml:space="preserve"> </w:t>
+      </w:r>
+      <w:proofErr w:type="spellStart"/>
+      <w:r>
+        <w:t>ruang</w:t>
+      </w:r>
+      <w:proofErr w:type="spellEnd"/>
+      <w:r>
+        <w:t xml:space="preserve"> </w:t>
+      </w:r>
+      <w:proofErr w:type="spellStart"/>
+      <w:r>
+        <w:t>tiga</w:t>
+      </w:r>
+      <w:proofErr w:type="spellEnd"/>
+      <w:r>
+        <w:t xml:space="preserve"> </w:t>
+      </w:r>
+      <w:proofErr w:type="spellStart"/>
+      <w:r>
+        <w:t>dimensi</w:t>
+      </w:r>
+      <w:proofErr w:type="spellEnd"/>
+      <w:r>
+        <w:t xml:space="preserve">, </w:t>
+      </w:r>
+      <w:proofErr w:type="spellStart"/>
+      <w:r>
+        <w:t>sedangkan</w:t>
+      </w:r>
+      <w:proofErr w:type="spellEnd"/>
+      <w:r>
+        <w:t xml:space="preserve"> </w:t>
+      </w:r>
+      <w:proofErr w:type="spellStart"/>
+      <w:r>
+        <w:t>kamera</w:t>
+      </w:r>
+      <w:proofErr w:type="spellEnd"/>
+      <w:r>
+        <w:t xml:space="preserve"> </w:t>
+      </w:r>
+      <w:proofErr w:type="spellStart"/>
+      <w:r>
+        <w:t>hanya</w:t>
+      </w:r>
+      <w:proofErr w:type="spellEnd"/>
+      <w:r>
+        <w:t xml:space="preserve"> </w:t>
+      </w:r>
+      <w:proofErr w:type="spellStart"/>
+      <w:r>
+        <w:t>menangkap</w:t>
+      </w:r>
+      <w:proofErr w:type="spellEnd"/>
+      <w:r>
+        <w:t xml:space="preserve"> </w:t>
+      </w:r>
+      <w:proofErr w:type="spellStart"/>
+      <w:r>
+        <w:t>gambar</w:t>
+      </w:r>
+      <w:proofErr w:type="spellEnd"/>
+      <w:r>
+        <w:t xml:space="preserve"> </w:t>
+      </w:r>
+      <w:proofErr w:type="spellStart"/>
+      <w:r>
+        <w:t>dua</w:t>
+      </w:r>
+      <w:proofErr w:type="spellEnd"/>
+      <w:r>
+        <w:t xml:space="preserve"> </w:t>
+      </w:r>
+      <w:proofErr w:type="spellStart"/>
+      <w:r>
+        <w:t>dimensi</w:t>
+      </w:r>
+      <w:proofErr w:type="spellEnd"/>
+      <w:r>
+        <w:t xml:space="preserve">. </w:t>
+      </w:r>
+      <w:proofErr w:type="spellStart"/>
+      <w:r>
+        <w:t>Karena</w:t>
+      </w:r>
+      <w:proofErr w:type="spellEnd"/>
+      <w:r>
+        <w:t xml:space="preserve"> </w:t>
+      </w:r>
+      <w:proofErr w:type="spellStart"/>
+      <w:r>
+        <w:t>itulah</w:t>
+      </w:r>
+      <w:proofErr w:type="spellEnd"/>
+      <w:r>
+        <w:t xml:space="preserve"> </w:t>
+      </w:r>
+      <w:proofErr w:type="spellStart"/>
+      <w:r>
+        <w:t>digunakan</w:t>
+      </w:r>
+      <w:proofErr w:type="spellEnd"/>
+      <w:r>
+        <w:t xml:space="preserve"> </w:t>
+      </w:r>
+      <w:proofErr w:type="spellStart"/>
+      <w:r>
+        <w:t>metode</w:t>
+      </w:r>
+      <w:proofErr w:type="spellEnd"/>
+      <w:r>
+        <w:t xml:space="preserve"> </w:t>
+      </w:r>
+      <w:proofErr w:type="spellStart"/>
+      <w:r>
+        <w:t>epipolar</w:t>
+      </w:r>
+      <w:proofErr w:type="spellEnd"/>
+      <w:r>
+        <w:t xml:space="preserve"> geometry stereo vision</w:t>
       </w:r>
       <w:r>
         <w:rPr>
@@ -1448,7 +2076,209 @@
         <w:t xml:space="preserve"> yang dioptimasi dengan serangkaian algoritma background substraction, optical flow, dan color thresholding</w:t>
       </w:r>
       <w:r>
-        <w:t>. Metode ini dipilih karena fleksibilitasnya dalam penentuan obyek sehingga obyek dapat dianggap sebagai satu titik ataupun rekonstruksi dari titik-titik yang sama yang dilihat dari prespektif kamera yang berbeda.</w:t>
+        <w:t xml:space="preserve">. </w:t>
+      </w:r>
+      <w:proofErr w:type="spellStart"/>
+      <w:r>
+        <w:t>Metode</w:t>
+      </w:r>
+      <w:proofErr w:type="spellEnd"/>
+      <w:r>
+        <w:t xml:space="preserve"> </w:t>
+      </w:r>
+      <w:proofErr w:type="spellStart"/>
+      <w:r>
+        <w:t>ini</w:t>
+      </w:r>
+      <w:proofErr w:type="spellEnd"/>
+      <w:r>
+        <w:t xml:space="preserve"> </w:t>
+      </w:r>
+      <w:proofErr w:type="spellStart"/>
+      <w:r>
+        <w:t>dipilih</w:t>
+      </w:r>
+      <w:proofErr w:type="spellEnd"/>
+      <w:r>
+        <w:t xml:space="preserve"> </w:t>
+      </w:r>
+      <w:proofErr w:type="spellStart"/>
+      <w:r>
+        <w:t>karena</w:t>
+      </w:r>
+      <w:proofErr w:type="spellEnd"/>
+      <w:r>
+        <w:t xml:space="preserve"> </w:t>
+      </w:r>
+      <w:proofErr w:type="spellStart"/>
+      <w:r>
+        <w:t>fleksibilitasnya</w:t>
+      </w:r>
+      <w:proofErr w:type="spellEnd"/>
+      <w:r>
+        <w:t xml:space="preserve"> </w:t>
+      </w:r>
+      <w:proofErr w:type="spellStart"/>
+      <w:r>
+        <w:t>dalam</w:t>
+      </w:r>
+      <w:proofErr w:type="spellEnd"/>
+      <w:r>
+        <w:t xml:space="preserve"> </w:t>
+      </w:r>
+      <w:proofErr w:type="spellStart"/>
+      <w:r>
+        <w:t>penentuan</w:t>
+      </w:r>
+      <w:proofErr w:type="spellEnd"/>
+      <w:r>
+        <w:t xml:space="preserve"> </w:t>
+      </w:r>
+      <w:proofErr w:type="spellStart"/>
+      <w:r>
+        <w:t>obyek</w:t>
+      </w:r>
+      <w:proofErr w:type="spellEnd"/>
+      <w:r>
+        <w:t xml:space="preserve"> </w:t>
+      </w:r>
+      <w:proofErr w:type="spellStart"/>
+      <w:r>
+        <w:t>sehingga</w:t>
+      </w:r>
+      <w:proofErr w:type="spellEnd"/>
+      <w:r>
+        <w:t xml:space="preserve"> </w:t>
+      </w:r>
+      <w:proofErr w:type="spellStart"/>
+      <w:r>
+        <w:t>obyek</w:t>
+      </w:r>
+      <w:proofErr w:type="spellEnd"/>
+      <w:r>
+        <w:t xml:space="preserve"> </w:t>
+      </w:r>
+      <w:proofErr w:type="spellStart"/>
+      <w:r>
+        <w:t>dapat</w:t>
+      </w:r>
+      <w:proofErr w:type="spellEnd"/>
+      <w:r>
+        <w:t xml:space="preserve"> </w:t>
+      </w:r>
+      <w:proofErr w:type="spellStart"/>
+      <w:r>
+        <w:t>dianggap</w:t>
+      </w:r>
+      <w:proofErr w:type="spellEnd"/>
+      <w:r>
+        <w:t xml:space="preserve"> </w:t>
+      </w:r>
+      <w:proofErr w:type="spellStart"/>
+      <w:r>
+        <w:t>sebagai</w:t>
+      </w:r>
+      <w:proofErr w:type="spellEnd"/>
+      <w:r>
+        <w:t xml:space="preserve"> </w:t>
+      </w:r>
+      <w:proofErr w:type="spellStart"/>
+      <w:r>
+        <w:t>satu</w:t>
+      </w:r>
+      <w:proofErr w:type="spellEnd"/>
+      <w:r>
+        <w:t xml:space="preserve"> </w:t>
+      </w:r>
+      <w:proofErr w:type="spellStart"/>
+      <w:r>
+        <w:t>titik</w:t>
+      </w:r>
+      <w:proofErr w:type="spellEnd"/>
+      <w:r>
+        <w:t xml:space="preserve"> </w:t>
+      </w:r>
+      <w:proofErr w:type="spellStart"/>
+      <w:r>
+        <w:t>ataupun</w:t>
+      </w:r>
+      <w:proofErr w:type="spellEnd"/>
+      <w:r>
+        <w:t xml:space="preserve"> </w:t>
+      </w:r>
+      <w:proofErr w:type="spellStart"/>
+      <w:r>
+        <w:t>rekonstruksi</w:t>
+      </w:r>
+      <w:proofErr w:type="spellEnd"/>
+      <w:r>
+        <w:t xml:space="preserve"> </w:t>
+      </w:r>
+      <w:proofErr w:type="spellStart"/>
+      <w:r>
+        <w:t>dari</w:t>
+      </w:r>
+      <w:proofErr w:type="spellEnd"/>
+      <w:r>
+        <w:t xml:space="preserve"> </w:t>
+      </w:r>
+      <w:proofErr w:type="spellStart"/>
+      <w:r>
+        <w:t>titik-titik</w:t>
+      </w:r>
+      <w:proofErr w:type="spellEnd"/>
+      <w:r>
+        <w:t xml:space="preserve"> yang </w:t>
+      </w:r>
+      <w:proofErr w:type="spellStart"/>
+      <w:proofErr w:type="gramStart"/>
+      <w:r>
+        <w:t>sama</w:t>
+      </w:r>
+      <w:proofErr w:type="spellEnd"/>
+      <w:proofErr w:type="gramEnd"/>
+      <w:r>
+        <w:t xml:space="preserve"> yang </w:t>
+      </w:r>
+      <w:proofErr w:type="spellStart"/>
+      <w:r>
+        <w:t>dilihat</w:t>
+      </w:r>
+      <w:proofErr w:type="spellEnd"/>
+      <w:r>
+        <w:t xml:space="preserve"> </w:t>
+      </w:r>
+      <w:proofErr w:type="spellStart"/>
+      <w:r>
+        <w:t>dari</w:t>
+      </w:r>
+      <w:proofErr w:type="spellEnd"/>
+      <w:r>
+        <w:t xml:space="preserve"> </w:t>
+      </w:r>
+      <w:proofErr w:type="spellStart"/>
+      <w:r>
+        <w:t>prespektif</w:t>
+      </w:r>
+      <w:proofErr w:type="spellEnd"/>
+      <w:r>
+        <w:t xml:space="preserve"> </w:t>
+      </w:r>
+      <w:proofErr w:type="spellStart"/>
+      <w:r>
+        <w:t>kamera</w:t>
+      </w:r>
+      <w:proofErr w:type="spellEnd"/>
+      <w:r>
+        <w:t xml:space="preserve"> yang </w:t>
+      </w:r>
+      <w:proofErr w:type="spellStart"/>
+      <w:r>
+        <w:t>berbeda</w:t>
+      </w:r>
+      <w:proofErr w:type="spellEnd"/>
+      <w:r>
+        <w:t>.</w:t>
       </w:r>
     </w:p>
     <w:p>
@@ -2002,16 +2832,7 @@
           <w:szCs w:val="28"/>
           <w:lang w:val="id-ID"/>
         </w:rPr>
-        <w:t>Keywords</w:t>
-      </w:r>
-      <w:r>
-        <w:rPr>
-          <w:rFonts w:eastAsiaTheme="majorEastAsia" w:cstheme="majorBidi"/>
-          <w:bCs/>
-          <w:szCs w:val="28"/>
-          <w:lang w:val="id-ID"/>
-        </w:rPr>
-        <w:t xml:space="preserve">: </w:t>
+        <w:t xml:space="preserve">Keywords: </w:t>
       </w:r>
       <w:r>
         <w:rPr>
@@ -2124,12 +2945,6 @@
               <w:b w:val="0"/>
               <w:sz w:val="22"/>
               <w:lang w:val="id-ID" w:eastAsia="id-ID"/>
-              <w14:scene3d>
-                <w14:camera w14:prst="orthographicFront"/>
-                <w14:lightRig w14:rig="threePt" w14:dir="t">
-                  <w14:rot w14:lat="0" w14:lon="0" w14:rev="0"/>
-                </w14:lightRig>
-              </w14:scene3d>
             </w:rPr>
           </w:pPr>
           <w:r>
@@ -2199,12 +3014,6 @@
               <w:b w:val="0"/>
               <w:sz w:val="22"/>
               <w:lang w:val="id-ID" w:eastAsia="id-ID"/>
-              <w14:scene3d>
-                <w14:camera w14:prst="orthographicFront"/>
-                <w14:lightRig w14:rig="threePt" w14:dir="t">
-                  <w14:rot w14:lat="0" w14:lon="0" w14:rev="0"/>
-                </w14:lightRig>
-              </w14:scene3d>
             </w:rPr>
           </w:pPr>
           <w:hyperlink w:anchor="_Toc406746209" w:history="1">
@@ -2265,12 +3074,6 @@
               <w:b w:val="0"/>
               <w:sz w:val="22"/>
               <w:lang w:val="id-ID" w:eastAsia="id-ID"/>
-              <w14:scene3d>
-                <w14:camera w14:prst="orthographicFront"/>
-                <w14:lightRig w14:rig="threePt" w14:dir="t">
-                  <w14:rot w14:lat="0" w14:lon="0" w14:rev="0"/>
-                </w14:lightRig>
-              </w14:scene3d>
             </w:rPr>
           </w:pPr>
           <w:hyperlink w:anchor="_Toc406746210" w:history="1">
@@ -2331,12 +3134,6 @@
               <w:b w:val="0"/>
               <w:sz w:val="22"/>
               <w:lang w:val="id-ID" w:eastAsia="id-ID"/>
-              <w14:scene3d>
-                <w14:camera w14:prst="orthographicFront"/>
-                <w14:lightRig w14:rig="threePt" w14:dir="t">
-                  <w14:rot w14:lat="0" w14:lon="0" w14:rev="0"/>
-                </w14:lightRig>
-              </w14:scene3d>
             </w:rPr>
           </w:pPr>
           <w:hyperlink w:anchor="_Toc406746211" w:history="1">
@@ -2397,12 +3194,6 @@
               <w:b w:val="0"/>
               <w:sz w:val="22"/>
               <w:lang w:val="id-ID" w:eastAsia="id-ID"/>
-              <w14:scene3d>
-                <w14:camera w14:prst="orthographicFront"/>
-                <w14:lightRig w14:rig="threePt" w14:dir="t">
-                  <w14:rot w14:lat="0" w14:lon="0" w14:rev="0"/>
-                </w14:lightRig>
-              </w14:scene3d>
             </w:rPr>
           </w:pPr>
           <w:hyperlink w:anchor="_Toc406746212" w:history="1">
@@ -2463,12 +3254,6 @@
               <w:b w:val="0"/>
               <w:sz w:val="22"/>
               <w:lang w:val="id-ID" w:eastAsia="id-ID"/>
-              <w14:scene3d>
-                <w14:camera w14:prst="orthographicFront"/>
-                <w14:lightRig w14:rig="threePt" w14:dir="t">
-                  <w14:rot w14:lat="0" w14:lon="0" w14:rev="0"/>
-                </w14:lightRig>
-              </w14:scene3d>
             </w:rPr>
           </w:pPr>
           <w:hyperlink w:anchor="_Toc406746213" w:history="1">
@@ -2529,12 +3314,6 @@
               <w:b w:val="0"/>
               <w:sz w:val="22"/>
               <w:lang w:val="id-ID" w:eastAsia="id-ID"/>
-              <w14:scene3d>
-                <w14:camera w14:prst="orthographicFront"/>
-                <w14:lightRig w14:rig="threePt" w14:dir="t">
-                  <w14:rot w14:lat="0" w14:lon="0" w14:rev="0"/>
-                </w14:lightRig>
-              </w14:scene3d>
             </w:rPr>
           </w:pPr>
           <w:hyperlink w:anchor="_Toc406746214" w:history="1">
@@ -3035,12 +3814,6 @@
               <w:b w:val="0"/>
               <w:sz w:val="22"/>
               <w:lang w:val="id-ID" w:eastAsia="id-ID"/>
-              <w14:scene3d>
-                <w14:camera w14:prst="orthographicFront"/>
-                <w14:lightRig w14:rig="threePt" w14:dir="t">
-                  <w14:rot w14:lat="0" w14:lon="0" w14:rev="0"/>
-                </w14:lightRig>
-              </w14:scene3d>
             </w:rPr>
           </w:pPr>
           <w:hyperlink w:anchor="_Toc406746220" w:history="1">
@@ -3541,12 +4314,6 @@
               <w:b w:val="0"/>
               <w:sz w:val="22"/>
               <w:lang w:val="id-ID" w:eastAsia="id-ID"/>
-              <w14:scene3d>
-                <w14:camera w14:prst="orthographicFront"/>
-                <w14:lightRig w14:rig="threePt" w14:dir="t">
-                  <w14:rot w14:lat="0" w14:lon="0" w14:rev="0"/>
-                </w14:lightRig>
-              </w14:scene3d>
             </w:rPr>
           </w:pPr>
           <w:hyperlink w:anchor="_Toc406746226" w:history="1">
@@ -4311,12 +5078,6 @@
               <w:b w:val="0"/>
               <w:sz w:val="22"/>
               <w:lang w:val="id-ID" w:eastAsia="id-ID"/>
-              <w14:scene3d>
-                <w14:camera w14:prst="orthographicFront"/>
-                <w14:lightRig w14:rig="threePt" w14:dir="t">
-                  <w14:rot w14:lat="0" w14:lon="0" w14:rev="0"/>
-                </w14:lightRig>
-              </w14:scene3d>
             </w:rPr>
           </w:pPr>
           <w:hyperlink w:anchor="_Toc406746235" w:history="1">
@@ -4377,12 +5138,6 @@
               <w:b w:val="0"/>
               <w:sz w:val="22"/>
               <w:lang w:val="id-ID" w:eastAsia="id-ID"/>
-              <w14:scene3d>
-                <w14:camera w14:prst="orthographicFront"/>
-                <w14:lightRig w14:rig="threePt" w14:dir="t">
-                  <w14:rot w14:lat="0" w14:lon="0" w14:rev="0"/>
-                </w14:lightRig>
-              </w14:scene3d>
             </w:rPr>
           </w:pPr>
           <w:hyperlink w:anchor="_Toc406746236" w:history="1">
@@ -5585,7 +6340,111 @@
         <w:t>System Requirement</w:t>
       </w:r>
       <w:r>
-        <w:t>: menentukan spesifikasi sistem dengan melakukan studi literatur dan pengamatan pada aplikasi yang sudah ada.</w:t>
+        <w:t xml:space="preserve">: </w:t>
+      </w:r>
+      <w:proofErr w:type="spellStart"/>
+      <w:r>
+        <w:t>menentukan</w:t>
+      </w:r>
+      <w:proofErr w:type="spellEnd"/>
+      <w:r>
+        <w:t xml:space="preserve"> </w:t>
+      </w:r>
+      <w:proofErr w:type="spellStart"/>
+      <w:r>
+        <w:t>spesifikasi</w:t>
+      </w:r>
+      <w:proofErr w:type="spellEnd"/>
+      <w:r>
+        <w:t xml:space="preserve"> </w:t>
+      </w:r>
+      <w:proofErr w:type="spellStart"/>
+      <w:r>
+        <w:t>sistem</w:t>
+      </w:r>
+      <w:proofErr w:type="spellEnd"/>
+      <w:r>
+        <w:t xml:space="preserve"> </w:t>
+      </w:r>
+      <w:proofErr w:type="spellStart"/>
+      <w:r>
+        <w:t>dengan</w:t>
+      </w:r>
+      <w:proofErr w:type="spellEnd"/>
+      <w:r>
+        <w:t xml:space="preserve"> </w:t>
+      </w:r>
+      <w:proofErr w:type="spellStart"/>
+      <w:r>
+        <w:t>melakukan</w:t>
+      </w:r>
+      <w:proofErr w:type="spellEnd"/>
+      <w:r>
+        <w:t xml:space="preserve"> </w:t>
+      </w:r>
+      <w:proofErr w:type="spellStart"/>
+      <w:r>
+        <w:t>studi</w:t>
+      </w:r>
+      <w:proofErr w:type="spellEnd"/>
+      <w:r>
+        <w:t xml:space="preserve"> </w:t>
+      </w:r>
+      <w:proofErr w:type="spellStart"/>
+      <w:r>
+        <w:t>literatur</w:t>
+      </w:r>
+      <w:proofErr w:type="spellEnd"/>
+      <w:r>
+        <w:t xml:space="preserve"> </w:t>
+      </w:r>
+      <w:proofErr w:type="spellStart"/>
+      <w:r>
+        <w:t>dan</w:t>
+      </w:r>
+      <w:proofErr w:type="spellEnd"/>
+      <w:r>
+        <w:t xml:space="preserve"> </w:t>
+      </w:r>
+      <w:proofErr w:type="spellStart"/>
+      <w:r>
+        <w:t>pengamatan</w:t>
+      </w:r>
+      <w:proofErr w:type="spellEnd"/>
+      <w:r>
+        <w:t xml:space="preserve"> </w:t>
+      </w:r>
+      <w:proofErr w:type="spellStart"/>
+      <w:r>
+        <w:t>pada</w:t>
+      </w:r>
+      <w:proofErr w:type="spellEnd"/>
+      <w:r>
+        <w:t xml:space="preserve"> </w:t>
+      </w:r>
+      <w:proofErr w:type="spellStart"/>
+      <w:r>
+        <w:t>aplikasi</w:t>
+      </w:r>
+      <w:proofErr w:type="spellEnd"/>
+      <w:r>
+        <w:t xml:space="preserve"> yang </w:t>
+      </w:r>
+      <w:proofErr w:type="spellStart"/>
+      <w:r>
+        <w:t>sudah</w:t>
+      </w:r>
+      <w:proofErr w:type="spellEnd"/>
+      <w:r>
+        <w:t xml:space="preserve"> </w:t>
+      </w:r>
+      <w:proofErr w:type="spellStart"/>
+      <w:r>
+        <w:t>ada</w:t>
+      </w:r>
+      <w:proofErr w:type="spellEnd"/>
+      <w:r>
+        <w:t>.</w:t>
       </w:r>
     </w:p>
     <w:p>
@@ -5604,17 +6463,29 @@
         <w:t>System and Software Design</w:t>
       </w:r>
       <w:r>
-        <w:t xml:space="preserve">: merancang simulasi algoritma </w:t>
-      </w:r>
-      <w:r>
-        <w:rPr>
-          <w:i/>
-        </w:rPr>
-        <w:t>Hidden Markov Model</w:t>
-      </w:r>
-      <w:r>
-        <w:t>.</w:t>
-      </w:r>
+        <w:t xml:space="preserve">: </w:t>
+      </w:r>
+      <w:proofErr w:type="spellStart"/>
+      <w:r>
+        <w:t>merancang</w:t>
+      </w:r>
+      <w:proofErr w:type="spellEnd"/>
+      <w:r>
+        <w:t xml:space="preserve"> </w:t>
+      </w:r>
+      <w:proofErr w:type="spellStart"/>
+      <w:r>
+        <w:t>simulasi</w:t>
+      </w:r>
+      <w:proofErr w:type="spellEnd"/>
+      <w:r>
+        <w:t xml:space="preserve"> </w:t>
+      </w:r>
+      <w:proofErr w:type="spellStart"/>
+      <w:r>
+        <w:t>algoritma</w:t>
+      </w:r>
+      <w:proofErr w:type="spellEnd"/>
     </w:p>
     <w:p>
       <w:pPr>
@@ -5632,7 +6503,79 @@
         <w:t>Implementation</w:t>
       </w:r>
       <w:r>
-        <w:t>: mengimplementasikan rancangan simulasi, yaitu dengan membuat alat yang diintegrasikan dengan sensor.</w:t>
+        <w:t xml:space="preserve">: </w:t>
+      </w:r>
+      <w:proofErr w:type="spellStart"/>
+      <w:r>
+        <w:t>mengimplementasikan</w:t>
+      </w:r>
+      <w:proofErr w:type="spellEnd"/>
+      <w:r>
+        <w:t xml:space="preserve"> </w:t>
+      </w:r>
+      <w:proofErr w:type="spellStart"/>
+      <w:r>
+        <w:t>rancangan</w:t>
+      </w:r>
+      <w:proofErr w:type="spellEnd"/>
+      <w:r>
+        <w:t xml:space="preserve"> </w:t>
+      </w:r>
+      <w:proofErr w:type="spellStart"/>
+      <w:r>
+        <w:t>simulasi</w:t>
+      </w:r>
+      <w:proofErr w:type="spellEnd"/>
+      <w:r>
+        <w:t xml:space="preserve">, </w:t>
+      </w:r>
+      <w:proofErr w:type="spellStart"/>
+      <w:r>
+        <w:t>yaitu</w:t>
+      </w:r>
+      <w:proofErr w:type="spellEnd"/>
+      <w:r>
+        <w:t xml:space="preserve"> </w:t>
+      </w:r>
+      <w:proofErr w:type="spellStart"/>
+      <w:r>
+        <w:t>dengan</w:t>
+      </w:r>
+      <w:proofErr w:type="spellEnd"/>
+      <w:r>
+        <w:t xml:space="preserve"> </w:t>
+      </w:r>
+      <w:proofErr w:type="spellStart"/>
+      <w:r>
+        <w:t>membuat</w:t>
+      </w:r>
+      <w:proofErr w:type="spellEnd"/>
+      <w:r>
+        <w:t xml:space="preserve"> </w:t>
+      </w:r>
+      <w:proofErr w:type="spellStart"/>
+      <w:r>
+        <w:t>alat</w:t>
+      </w:r>
+      <w:proofErr w:type="spellEnd"/>
+      <w:r>
+        <w:t xml:space="preserve"> yang </w:t>
+      </w:r>
+      <w:proofErr w:type="spellStart"/>
+      <w:r>
+        <w:t>diintegrasikan</w:t>
+      </w:r>
+      <w:proofErr w:type="spellEnd"/>
+      <w:r>
+        <w:t xml:space="preserve"> </w:t>
+      </w:r>
+      <w:proofErr w:type="spellStart"/>
+      <w:r>
+        <w:t>dengan</w:t>
+      </w:r>
+      <w:proofErr w:type="spellEnd"/>
+      <w:r>
+        <w:t xml:space="preserve"> sensor.</w:t>
       </w:r>
     </w:p>
     <w:p>
@@ -5651,7 +6594,47 @@
         <w:t>Testing</w:t>
       </w:r>
       <w:r>
-        <w:t>: melakukan pengujian terhadap performa alat.</w:t>
+        <w:t xml:space="preserve">: </w:t>
+      </w:r>
+      <w:proofErr w:type="spellStart"/>
+      <w:r>
+        <w:t>melakukan</w:t>
+      </w:r>
+      <w:proofErr w:type="spellEnd"/>
+      <w:r>
+        <w:t xml:space="preserve"> </w:t>
+      </w:r>
+      <w:proofErr w:type="spellStart"/>
+      <w:r>
+        <w:t>pengujian</w:t>
+      </w:r>
+      <w:proofErr w:type="spellEnd"/>
+      <w:r>
+        <w:t xml:space="preserve"> </w:t>
+      </w:r>
+      <w:proofErr w:type="spellStart"/>
+      <w:r>
+        <w:t>terhadap</w:t>
+      </w:r>
+      <w:proofErr w:type="spellEnd"/>
+      <w:r>
+        <w:t xml:space="preserve"> </w:t>
+      </w:r>
+      <w:proofErr w:type="spellStart"/>
+      <w:r>
+        <w:t>performa</w:t>
+      </w:r>
+      <w:proofErr w:type="spellEnd"/>
+      <w:r>
+        <w:t xml:space="preserve"> </w:t>
+      </w:r>
+      <w:proofErr w:type="spellStart"/>
+      <w:r>
+        <w:t>alat</w:t>
+      </w:r>
+      <w:proofErr w:type="spellEnd"/>
+      <w:r>
+        <w:t>.</w:t>
       </w:r>
     </w:p>
     <w:p>
@@ -5663,29 +6646,60 @@
         </w:numPr>
         <w:ind w:left="426"/>
       </w:pPr>
+      <w:proofErr w:type="spellStart"/>
       <w:r>
         <w:rPr>
           <w:i/>
         </w:rPr>
+        <w:t>Analisis</w:t>
+      </w:r>
+      <w:proofErr w:type="spellEnd"/>
+      <w:r>
+        <w:t xml:space="preserve">: </w:t>
+      </w:r>
+      <w:proofErr w:type="spellStart"/>
+      <w:r>
+        <w:t>analisis</w:t>
+      </w:r>
+      <w:proofErr w:type="spellEnd"/>
+      <w:r>
+        <w:t xml:space="preserve"> </w:t>
+      </w:r>
+      <w:proofErr w:type="spellStart"/>
+      <w:r>
+        <w:t>hasil</w:t>
+      </w:r>
+      <w:proofErr w:type="spellEnd"/>
+      <w:r>
+        <w:t xml:space="preserve"> </w:t>
+      </w:r>
+      <w:proofErr w:type="spellStart"/>
+      <w:r>
+        <w:t>pengujian</w:t>
+      </w:r>
+      <w:proofErr w:type="spellEnd"/>
+      <w:r>
+        <w:t xml:space="preserve"> </w:t>
+      </w:r>
+      <w:proofErr w:type="spellStart"/>
+      <w:r>
+        <w:t>sistem</w:t>
+      </w:r>
+      <w:proofErr w:type="spellEnd"/>
+      <w:r>
+        <w:rPr>
+          <w:lang w:val="id-ID"/>
+        </w:rPr>
+        <w:t>.</w:t>
+      </w:r>
+    </w:p>
+    <w:p>
+      <w:pPr>
+        <w:pStyle w:val="Heading21"/>
+      </w:pPr>
+      <w:bookmarkStart w:id="21" w:name="_Toc406746219"/>
+      <w:r>
         <w:lastRenderedPageBreak/>
-        <w:t>Analisis</w:t>
-      </w:r>
-      <w:r>
-        <w:t>: analisis hasil pengujian sistem</w:t>
-      </w:r>
-      <w:r>
-        <w:rPr>
-          <w:lang w:val="id-ID"/>
-        </w:rPr>
-        <w:t>.</w:t>
-      </w:r>
-    </w:p>
-    <w:p>
-      <w:pPr>
-        <w:pStyle w:val="Heading21"/>
-      </w:pPr>
-      <w:bookmarkStart w:id="21" w:name="_Toc406746219"/>
-      <w:r>
         <w:t>Sistematika Penulisan</w:t>
       </w:r>
       <w:bookmarkEnd w:id="21"/>
@@ -5731,63 +6745,72 @@
           <w:i/>
           <w:lang w:val="id-ID"/>
         </w:rPr>
-        <w:t xml:space="preserve">Bab 2 </w:t>
-      </w:r>
-      <w:r>
+        <w:t>Bab 2 Dasar Teori</w:t>
+      </w:r>
+    </w:p>
+    <w:p>
+      <w:pPr>
+        <w:rPr>
+          <w:lang w:val="id-ID"/>
+        </w:rPr>
+      </w:pPr>
+      <w:r>
+        <w:rPr>
+          <w:lang w:val="id-ID"/>
+        </w:rPr>
+        <w:t xml:space="preserve">Pada bab ini akan dijelaskan dasar teori dan algoritma </w:t>
+      </w:r>
+      <w:r>
+        <w:t xml:space="preserve">yang </w:t>
+      </w:r>
+      <w:proofErr w:type="spellStart"/>
+      <w:r>
+        <w:t>berkaitan</w:t>
+      </w:r>
+      <w:proofErr w:type="spellEnd"/>
+      <w:r>
+        <w:t xml:space="preserve"> </w:t>
+      </w:r>
+      <w:proofErr w:type="spellStart"/>
+      <w:r>
+        <w:t>dengan</w:t>
+      </w:r>
+      <w:proofErr w:type="spellEnd"/>
+      <w:r>
+        <w:t xml:space="preserve"> </w:t>
+      </w:r>
+      <w:r>
+        <w:rPr>
+          <w:lang w:val="id-ID"/>
+        </w:rPr>
+        <w:t>pendeteksian obyek di ruang tiga dimensi</w:t>
+      </w:r>
+      <w:r>
+        <w:rPr>
+          <w:lang w:val="id-ID"/>
+        </w:rPr>
+        <w:t>. Selain itu juga akan dijelaskan dasar teori mengenai perangkat keras yang digunakan oleh sistem.</w:t>
+      </w:r>
+    </w:p>
+    <w:p>
+      <w:pPr>
+        <w:spacing w:after="0"/>
         <w:rPr>
           <w:i/>
-          <w:lang w:val="id-ID"/>
-        </w:rPr>
-        <w:t>Dasar Teori</w:t>
-      </w:r>
-    </w:p>
-    <w:p>
-      <w:pPr>
-        <w:rPr>
-          <w:lang w:val="id-ID"/>
-        </w:rPr>
-      </w:pPr>
-      <w:r>
-        <w:rPr>
-          <w:lang w:val="id-ID"/>
-        </w:rPr>
-        <w:t xml:space="preserve">Pada bab ini akan dijelaskan dasar teori dan algoritma </w:t>
-      </w:r>
-      <w:r>
-        <w:t xml:space="preserve">yang berkaitan dengan </w:t>
-      </w:r>
-      <w:r>
-        <w:rPr>
-          <w:lang w:val="id-ID"/>
-        </w:rPr>
-        <w:t>pendeteksian obyek di ruang tiga dimensi</w:t>
-      </w:r>
-      <w:r>
-        <w:rPr>
-          <w:lang w:val="id-ID"/>
-        </w:rPr>
-        <w:t>. Selain itu juga akan dijelaskan dasar teori mengenai perangkat keras yang digunakan oleh sistem.</w:t>
-      </w:r>
-    </w:p>
-    <w:p>
-      <w:pPr>
-        <w:spacing w:after="0"/>
+        </w:rPr>
+      </w:pPr>
+      <w:r>
         <w:rPr>
           <w:i/>
-        </w:rPr>
-      </w:pPr>
+          <w:lang w:val="id-ID"/>
+        </w:rPr>
+        <w:t xml:space="preserve">Bab 3 </w:t>
+      </w:r>
       <w:r>
         <w:rPr>
           <w:i/>
           <w:lang w:val="id-ID"/>
         </w:rPr>
-        <w:t xml:space="preserve">Bab 3 </w:t>
-      </w:r>
-      <w:r>
-        <w:rPr>
-          <w:i/>
-          <w:lang w:val="id-ID"/>
-        </w:rPr>
         <w:t>Metode Penelitian</w:t>
       </w:r>
     </w:p>
@@ -5804,8 +6827,13 @@
         <w:t>Pada bab ini akan dijelaskan mengenai perancangan sistem</w:t>
       </w:r>
       <w:r>
-        <w:t xml:space="preserve"> dan</w:t>
-      </w:r>
+        <w:t xml:space="preserve"> </w:t>
+      </w:r>
+      <w:proofErr w:type="spellStart"/>
+      <w:r>
+        <w:t>dan</w:t>
+      </w:r>
+      <w:proofErr w:type="spellEnd"/>
       <w:r>
         <w:rPr>
           <w:lang w:val="id-ID"/>
@@ -5899,22 +6927,25 @@
         <w:t xml:space="preserve"> analisis</w:t>
       </w:r>
       <w:r>
-        <w:t xml:space="preserve"> sistem</w:t>
-      </w:r>
-      <w:r>
-        <w:rPr>
-          <w:lang w:val="id-ID"/>
-        </w:rPr>
         <w:t xml:space="preserve"> </w:t>
       </w:r>
+      <w:proofErr w:type="spellStart"/>
+      <w:r>
+        <w:t>sistem</w:t>
+      </w:r>
+      <w:proofErr w:type="spellEnd"/>
+      <w:r>
+        <w:rPr>
+          <w:lang w:val="id-ID"/>
+        </w:rPr>
+        <w:t xml:space="preserve"> </w:t>
+      </w:r>
       <w:r>
         <w:rPr>
           <w:lang w:val="id-ID"/>
         </w:rPr>
         <w:t>pendeteksian obyek di ruan tiga dimensi</w:t>
       </w:r>
-      <w:bookmarkStart w:id="22" w:name="_GoBack"/>
-      <w:bookmarkEnd w:id="22"/>
       <w:r>
         <w:rPr>
           <w:lang w:val="id-ID"/>
@@ -5929,7 +6960,7 @@
       <w:pPr>
         <w:pStyle w:val="Heading1"/>
       </w:pPr>
-      <w:bookmarkStart w:id="23" w:name="_Toc406746220"/>
+      <w:bookmarkStart w:id="22" w:name="_Toc406746220"/>
       <w:r>
         <w:lastRenderedPageBreak/>
         <w:t>BAB II</w:t>
@@ -5940,7 +6971,7 @@
       <w:r>
         <w:t>DASAR TEORI</w:t>
       </w:r>
-      <w:bookmarkEnd w:id="23"/>
+      <w:bookmarkEnd w:id="22"/>
     </w:p>
     <w:p>
       <w:pPr>
@@ -6035,8 +7066,8 @@
       <w:pPr>
         <w:pStyle w:val="Heading22"/>
       </w:pPr>
-      <w:bookmarkStart w:id="24" w:name="_Toc406020609"/>
-      <w:bookmarkStart w:id="25" w:name="_Toc406746221"/>
+      <w:bookmarkStart w:id="23" w:name="_Toc406020609"/>
+      <w:bookmarkStart w:id="24" w:name="_Toc406746221"/>
       <w:r>
         <w:t>Deteksi obyek</w:t>
       </w:r>
@@ -6052,8 +7083,8 @@
       <w:r>
         <w:t>Stereo Vision Epipolar Geometry</w:t>
       </w:r>
+      <w:bookmarkEnd w:id="23"/>
       <w:bookmarkEnd w:id="24"/>
-      <w:bookmarkEnd w:id="25"/>
     </w:p>
     <w:p>
       <w:pPr>
@@ -6264,7 +7295,13 @@
         <w:pStyle w:val="Paragraph"/>
       </w:pPr>
       <w:r>
-        <w:t>Cara umum yang sering dipakai untuk mendapatkan epipolar geometr dari dua gambar mencakup dua tahapan utama. Pada tahap pertama, dua titik fitur dideteksi di kedua gambar secara terpisah, kemudian dari dua titik yang ditemukan itu, dibuatlah korespondensi antar gambar yang kemudian dijadikan sebagai titik fitur baru.</w:t>
+        <w:t>Cara umum yang sering dipakai untuk mendapatkan epipolar geometr</w:t>
+      </w:r>
+      <w:r>
+        <w:t>i</w:t>
+      </w:r>
+      <w:r>
+        <w:t xml:space="preserve"> dari dua gambar mencakup dua tahapan utama. Pada tahap pertama, dua titik fitur dideteksi di kedua gambar secara terpisah, kemudian dari dua titik yang ditemukan itu, dibuatlah korespondensi antar gambar yang kemudian dijadikan sebagai titik fitur baru.</w:t>
       </w:r>
       <w:r>
         <w:t xml:space="preserve"> Algoritma deteksi fitur dan korespondensi antar gambar yang sering digunakan antara lain adalah Harris Corner detector dan juga Sift Infariant Feature Transform (SIFT). Pada tahap kedua, matriks fundamental ditentukan melalui hasil dari fitur-fitur yang berkorespondensi. Ini biasanya diawali dengan solusi linear yang kemudian dioptimasi dengan optimasi non-linear (misalnya, LMedS). Kebanyakan metode untuk tahap ini dapat digambarkan sebagai Maximum Likelihood Estimation (MSE), dan kualitas dari estimasinya bergantung pada akurasi dari korespondensi fitur.</w:t>
@@ -6368,9 +7405,14 @@
           <w:lang w:val="id-ID"/>
         </w:rPr>
       </w:pPr>
-      <w:bookmarkStart w:id="26" w:name="_Toc406668715"/>
-      <w:r>
-        <w:t xml:space="preserve">Gambar </w:t>
+      <w:bookmarkStart w:id="25" w:name="_Toc406668715"/>
+      <w:proofErr w:type="spellStart"/>
+      <w:r>
+        <w:t>Gambar</w:t>
+      </w:r>
+      <w:proofErr w:type="spellEnd"/>
+      <w:r>
+        <w:t xml:space="preserve"> </w:t>
       </w:r>
       <w:r>
         <w:fldChar w:fldCharType="begin"/>
@@ -6408,7 +7450,7 @@
         </w:rPr>
         <w:t xml:space="preserve"> kamera untuk mengambil gambar</w:t>
       </w:r>
-      <w:bookmarkEnd w:id="26"/>
+      <w:bookmarkEnd w:id="25"/>
     </w:p>
     <w:p>
       <w:pPr>
@@ -6656,6 +7698,9 @@
       </w:r>
       <w:r>
         <w:t xml:space="preserve"> </w:t>
+      </w:r>
+      <w:r>
+        <w:t>e</w:t>
       </w:r>
       <w:r>
         <w:t>sensial</w:t>
@@ -6749,9 +7794,14 @@
           <w:lang w:val="id-ID"/>
         </w:rPr>
       </w:pPr>
-      <w:bookmarkStart w:id="27" w:name="_Toc406668716"/>
-      <w:r>
-        <w:t xml:space="preserve">Gambar </w:t>
+      <w:bookmarkStart w:id="26" w:name="_Toc406668716"/>
+      <w:proofErr w:type="spellStart"/>
+      <w:r>
+        <w:t>Gambar</w:t>
+      </w:r>
+      <w:proofErr w:type="spellEnd"/>
+      <w:r>
+        <w:t xml:space="preserve"> </w:t>
       </w:r>
       <w:r>
         <w:fldChar w:fldCharType="begin"/>
@@ -6777,7 +7827,7 @@
         </w:rPr>
         <w:t>. Transalasi dan rotasi kamera 2 terhadap kamera 1</w:t>
       </w:r>
-      <w:bookmarkEnd w:id="27"/>
+      <w:bookmarkEnd w:id="26"/>
     </w:p>
     <w:p>
       <w:pPr>
@@ -6832,11 +7882,11 @@
       <w:pPr>
         <w:pStyle w:val="Heading22"/>
       </w:pPr>
-      <w:bookmarkStart w:id="28" w:name="_Toc406746222"/>
+      <w:bookmarkStart w:id="27" w:name="_Toc406746222"/>
       <w:r>
         <w:t>Deteksi obyek pada gambar dua dimensi</w:t>
       </w:r>
-      <w:bookmarkEnd w:id="28"/>
+      <w:bookmarkEnd w:id="27"/>
     </w:p>
     <w:p>
       <w:pPr>
@@ -6860,7 +7910,13 @@
         <w:pStyle w:val="Paragraph"/>
       </w:pPr>
       <w:r>
-        <w:t>Obyek yang akan didteksi oleh sistem ini, yaitu shuttle cock, adalah obyek yang cukup sulit untuk dideteksi karena warnanya yang putih dan pergerakannya yang cukup cepat. Karena itu, sistem ini akan didesain untuk memanfaatkan beberapa algoritma untuk mendapatkan posisi shuttle cock dalam bidang dua dimensi di masing-masing kamera.</w:t>
+        <w:t>Obyek yang akan did</w:t>
+      </w:r>
+      <w:r>
+        <w:t>e</w:t>
+      </w:r>
+      <w:r>
+        <w:t>teksi oleh sistem ini, yaitu shuttle cock, adalah obyek yang cukup sulit untuk dideteksi karena warnanya yang putih dan pergerakannya yang cukup cepat. Karena itu, sistem ini akan didesain untuk memanfaatkan beberapa algoritma untuk mendapatkan posisi shuttle cock dalam bidang dua dimensi di masing-masing kamera.</w:t>
       </w:r>
       <w:r>
         <w:t xml:space="preserve"> Ada dua hal penting yang dapat dimanfaatkan dalam pendeteksian obyek shuttle cock, yaitu obyek merupakan benda yang bergerak, dan latar dapat diasumsikan tidak bergerak. Maka, algoritmanya </w:t>
@@ -6908,9 +7964,14 @@
           <w:lang w:val="id-ID"/>
         </w:rPr>
       </w:pPr>
-      <w:bookmarkStart w:id="29" w:name="_Toc406668717"/>
-      <w:r>
-        <w:t xml:space="preserve">Gambar </w:t>
+      <w:bookmarkStart w:id="28" w:name="_Toc406668717"/>
+      <w:proofErr w:type="spellStart"/>
+      <w:r>
+        <w:t>Gambar</w:t>
+      </w:r>
+      <w:proofErr w:type="spellEnd"/>
+      <w:r>
+        <w:t xml:space="preserve"> </w:t>
       </w:r>
       <w:r>
         <w:fldChar w:fldCharType="begin"/>
@@ -6936,7 +7997,7 @@
         </w:rPr>
         <w:t>. Diagram algoritma deteksi pada bidang dua dimensi</w:t>
       </w:r>
-      <w:bookmarkEnd w:id="29"/>
+      <w:bookmarkEnd w:id="28"/>
     </w:p>
     <w:p>
       <w:pPr>
@@ -7053,9 +8114,14 @@
           <w:lang w:val="id-ID"/>
         </w:rPr>
       </w:pPr>
-      <w:bookmarkStart w:id="30" w:name="_Toc406668718"/>
-      <w:r>
-        <w:t xml:space="preserve">Gambar </w:t>
+      <w:bookmarkStart w:id="29" w:name="_Toc406668718"/>
+      <w:proofErr w:type="spellStart"/>
+      <w:r>
+        <w:t>Gambar</w:t>
+      </w:r>
+      <w:proofErr w:type="spellEnd"/>
+      <w:r>
+        <w:t xml:space="preserve"> </w:t>
       </w:r>
       <w:r>
         <w:fldChar w:fldCharType="begin"/>
@@ -7081,7 +8147,7 @@
         </w:rPr>
         <w:t>. Skema background substraction</w:t>
       </w:r>
-      <w:bookmarkEnd w:id="30"/>
+      <w:bookmarkEnd w:id="29"/>
     </w:p>
     <w:p>
       <w:pPr>
@@ -7282,7 +8348,7 @@
           </mc:Choice>
           <mc:Fallback>
             <w:pict>
-              <v:rect w14:anchorId="0212A691" id="Rectangle 6" o:spid="_x0000_s1026" alt="Optical Flow" style="width:24pt;height:24pt;visibility:visible;mso-wrap-style:square;mso-left-percent:-10001;mso-top-percent:-10001;mso-position-horizontal:absolute;mso-position-horizontal-relative:char;mso-position-vertical:absolute;mso-position-vertical-relative:line;mso-left-percent:-10001;mso-top-percent:-10001;v-text-anchor:top" o:gfxdata="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" filled="f" stroked="f">
+              <v:rect w14:anchorId="2B49258B" id="Rectangle 6" o:spid="_x0000_s1026" alt="Optical Flow" style="width:24pt;height:24pt;visibility:visible;mso-wrap-style:square;mso-left-percent:-10001;mso-top-percent:-10001;mso-position-horizontal:absolute;mso-position-horizontal-relative:char;mso-position-vertical:absolute;mso-position-vertical-relative:line;mso-left-percent:-10001;mso-top-percent:-10001;v-text-anchor:top" o:gfxdata="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" filled="f" stroked="f">
                 <o:lock v:ext="edit" aspectratio="t"/>
                 <w10:anchorlock/>
               </v:rect>
@@ -7349,9 +8415,14 @@
           <w:lang w:val="id-ID"/>
         </w:rPr>
       </w:pPr>
-      <w:bookmarkStart w:id="31" w:name="_Toc406668719"/>
-      <w:r>
-        <w:t xml:space="preserve">Gambar </w:t>
+      <w:bookmarkStart w:id="30" w:name="_Toc406668719"/>
+      <w:proofErr w:type="spellStart"/>
+      <w:r>
+        <w:t>Gambar</w:t>
+      </w:r>
+      <w:proofErr w:type="spellEnd"/>
+      <w:r>
+        <w:t xml:space="preserve"> </w:t>
       </w:r>
       <w:r>
         <w:fldChar w:fldCharType="begin"/>
@@ -7377,7 +8448,7 @@
         </w:rPr>
         <w:t>. Optical Flow dari sebuah titik pada 5 gambar</w:t>
       </w:r>
-      <w:bookmarkEnd w:id="31"/>
+      <w:bookmarkEnd w:id="30"/>
     </w:p>
     <w:p>
       <w:pPr>
@@ -7829,7 +8900,13 @@
         <w:pStyle w:val="Paragraph"/>
       </w:pPr>
       <w:r>
-        <w:t xml:space="preserve">Persamaan di atas disebut sebagai persamaab optical flow. Di dalamnya terdapat </w:t>
+        <w:t>Persamaan d</w:t>
+      </w:r>
+      <w:r>
+        <w:t>i atas disebut sebagai persamaan</w:t>
+      </w:r>
+      <w:r>
+        <w:t xml:space="preserve"> optical flow. Di dalamnya terdapat </w:t>
       </w:r>
       <m:oMath>
         <m:sSub>
@@ -7936,7 +9013,13 @@
         </m:r>
       </m:oMath>
       <w:r>
-        <w:t xml:space="preserve"> sebenarnya tidak diketahui nilainya. Kita tidak dapat menyelesaikan persmaaan ini tanpa dua variabel tersebut, karena itu lah terdapat beberapa metode untuk menyelesaikan masalah tersebut, salah satunya adalah dengan metode Lucas-Kanade.</w:t>
+        <w:t xml:space="preserve"> sebenarnya tidak diketahui nilainya. Kita tidak dapat menyelesaikan pers</w:t>
+      </w:r>
+      <w:r>
+        <w:t>a</w:t>
+      </w:r>
+      <w:r>
+        <w:t>maaan ini tanpa dua variabel tersebut, karena itu lah terdapat beberapa metode untuk menyelesaikan masalah tersebut, salah satunya adalah dengan metode Lucas-Kanade.</w:t>
       </w:r>
     </w:p>
     <w:p>
@@ -8959,7 +10042,13 @@
         <w:pStyle w:val="Paragraph"/>
       </w:pPr>
       <w:r>
-        <w:t>Ide sederhana dari persamaan di atas adalah memberikan bebrapa titik untuk dideteksi lalu diambil optical flow dari tiap titik tersebut.</w:t>
+        <w:t>Ide sederhana dari persamaan di atas adalah memberikan beb</w:t>
+      </w:r>
+      <w:r>
+        <w:t>e</w:t>
+      </w:r>
+      <w:r>
+        <w:t>rapa titik untuk dideteksi lalu diambil optical flow dari tiap titik tersebut.</w:t>
       </w:r>
       <w:sdt>
         <w:sdtPr>
@@ -9003,7 +10092,7 @@
       <w:pPr>
         <w:pStyle w:val="Heading22"/>
       </w:pPr>
-      <w:bookmarkStart w:id="32" w:name="_Toc406746223"/>
+      <w:bookmarkStart w:id="31" w:name="_Toc406746223"/>
       <w:r>
         <w:t>OpenCV</w:t>
       </w:r>
@@ -9013,7 +10102,7 @@
       <w:r>
         <w:t>Computer Vision Library</w:t>
       </w:r>
-      <w:bookmarkEnd w:id="32"/>
+      <w:bookmarkEnd w:id="31"/>
     </w:p>
     <w:p>
       <w:pPr>
@@ -9138,9 +10227,14 @@
           <w:lang w:val="id-ID"/>
         </w:rPr>
       </w:pPr>
-      <w:bookmarkStart w:id="33" w:name="_Toc406668720"/>
-      <w:r>
-        <w:t xml:space="preserve">Gambar </w:t>
+      <w:bookmarkStart w:id="32" w:name="_Toc406668720"/>
+      <w:proofErr w:type="spellStart"/>
+      <w:r>
+        <w:t>Gambar</w:t>
+      </w:r>
+      <w:proofErr w:type="spellEnd"/>
+      <w:r>
+        <w:t xml:space="preserve"> </w:t>
       </w:r>
       <w:r>
         <w:fldChar w:fldCharType="begin"/>
@@ -9166,7 +10260,7 @@
         </w:rPr>
         <w:t>. Lambang OpenCV</w:t>
       </w:r>
-      <w:bookmarkEnd w:id="33"/>
+      <w:bookmarkEnd w:id="32"/>
     </w:p>
     <w:p>
       <w:pPr>
@@ -9270,21 +10364,21 @@
         <w:pStyle w:val="Heading22"/>
         <w:ind w:left="357" w:hanging="357"/>
       </w:pPr>
-      <w:bookmarkStart w:id="34" w:name="_Toc406746224"/>
+      <w:bookmarkStart w:id="33" w:name="_Toc406746224"/>
       <w:r>
         <w:t>Hardware</w:t>
       </w:r>
+      <w:bookmarkEnd w:id="33"/>
+    </w:p>
+    <w:p>
+      <w:pPr>
+        <w:pStyle w:val="Heading3"/>
+      </w:pPr>
+      <w:bookmarkStart w:id="34" w:name="_Toc406746225"/>
+      <w:r>
+        <w:t>Kamera PS3 Eye</w:t>
+      </w:r>
       <w:bookmarkEnd w:id="34"/>
-    </w:p>
-    <w:p>
-      <w:pPr>
-        <w:pStyle w:val="Heading3"/>
-      </w:pPr>
-      <w:bookmarkStart w:id="35" w:name="_Toc406746225"/>
-      <w:r>
-        <w:t>Kamera PS3 Eye</w:t>
-      </w:r>
-      <w:bookmarkEnd w:id="35"/>
     </w:p>
     <w:p>
       <w:pPr>
@@ -9412,9 +10506,14 @@
           <w:lang w:val="id-ID"/>
         </w:rPr>
       </w:pPr>
-      <w:bookmarkStart w:id="36" w:name="_Toc406668721"/>
-      <w:r>
-        <w:t xml:space="preserve">Gambar </w:t>
+      <w:bookmarkStart w:id="35" w:name="_Toc406668721"/>
+      <w:proofErr w:type="spellStart"/>
+      <w:r>
+        <w:t>Gambar</w:t>
+      </w:r>
+      <w:proofErr w:type="spellEnd"/>
+      <w:r>
+        <w:t xml:space="preserve"> </w:t>
       </w:r>
       <w:r>
         <w:fldChar w:fldCharType="begin"/>
@@ -9446,7 +10545,7 @@
         </w:rPr>
         <w:t xml:space="preserve"> yang digunakan sebagai kamera sistem</w:t>
       </w:r>
-      <w:bookmarkEnd w:id="36"/>
+      <w:bookmarkEnd w:id="35"/>
     </w:p>
     <w:p>
       <w:pPr>
@@ -9985,8 +11084,13 @@
           <w:lang w:val="id-ID"/>
         </w:rPr>
       </w:pPr>
-      <w:r>
-        <w:t xml:space="preserve">Gambar </w:t>
+      <w:proofErr w:type="spellStart"/>
+      <w:r>
+        <w:t>Gambar</w:t>
+      </w:r>
+      <w:proofErr w:type="spellEnd"/>
+      <w:r>
+        <w:t xml:space="preserve"> </w:t>
       </w:r>
       <w:r>
         <w:fldChar w:fldCharType="begin"/>
@@ -10066,9 +11170,14 @@
           <w:lang w:val="id-ID"/>
         </w:rPr>
       </w:pPr>
-      <w:bookmarkStart w:id="37" w:name="_Toc406669192"/>
-      <w:r>
-        <w:t xml:space="preserve">Tabel </w:t>
+      <w:bookmarkStart w:id="36" w:name="_Toc406669192"/>
+      <w:proofErr w:type="spellStart"/>
+      <w:r>
+        <w:t>Tabel</w:t>
+      </w:r>
+      <w:proofErr w:type="spellEnd"/>
+      <w:r>
+        <w:t xml:space="preserve"> </w:t>
       </w:r>
       <w:r>
         <w:fldChar w:fldCharType="begin"/>
@@ -10094,13 +11203,13 @@
         </w:rPr>
         <w:t>. Tabel Field of View Playstation Eye</w:t>
       </w:r>
-      <w:bookmarkEnd w:id="37"/>
+      <w:bookmarkEnd w:id="36"/>
     </w:p>
     <w:p>
       <w:pPr>
         <w:pStyle w:val="Heading1"/>
       </w:pPr>
-      <w:bookmarkStart w:id="38" w:name="_Toc406746226"/>
+      <w:bookmarkStart w:id="37" w:name="_Toc406746226"/>
       <w:r>
         <w:lastRenderedPageBreak/>
         <w:t>BAB 3</w:t>
@@ -10109,7 +11218,7 @@
         <w:br/>
         <w:t>METODE PENELITIAN</w:t>
       </w:r>
-      <w:bookmarkEnd w:id="38"/>
+      <w:bookmarkEnd w:id="37"/>
     </w:p>
     <w:p>
       <w:pPr>
@@ -10166,11 +11275,11 @@
         <w:pStyle w:val="Heading23"/>
         <w:ind w:left="426"/>
       </w:pPr>
-      <w:bookmarkStart w:id="39" w:name="_Toc406746227"/>
+      <w:bookmarkStart w:id="38" w:name="_Toc406746227"/>
       <w:r>
         <w:t>System Requirement</w:t>
       </w:r>
-      <w:bookmarkEnd w:id="39"/>
+      <w:bookmarkEnd w:id="38"/>
     </w:p>
     <w:p>
       <w:pPr>
@@ -10347,8 +11456,13 @@
           <w:lang w:val="id-ID"/>
         </w:rPr>
       </w:pPr>
-      <w:r>
-        <w:t xml:space="preserve">Gambar </w:t>
+      <w:proofErr w:type="spellStart"/>
+      <w:r>
+        <w:t>Gambar</w:t>
+      </w:r>
+      <w:proofErr w:type="spellEnd"/>
+      <w:r>
+        <w:t xml:space="preserve"> </w:t>
       </w:r>
       <w:r>
         <w:fldChar w:fldCharType="begin"/>
@@ -10415,11 +11529,11 @@
         <w:pStyle w:val="Heading23"/>
         <w:ind w:left="426"/>
       </w:pPr>
-      <w:bookmarkStart w:id="40" w:name="_Toc406746228"/>
+      <w:bookmarkStart w:id="39" w:name="_Toc406746228"/>
       <w:r>
         <w:t>System and Software Design</w:t>
       </w:r>
-      <w:bookmarkEnd w:id="40"/>
+      <w:bookmarkEnd w:id="39"/>
     </w:p>
     <w:p>
       <w:pPr>
@@ -10512,8 +11626,13 @@
           <w:lang w:val="id-ID"/>
         </w:rPr>
       </w:pPr>
-      <w:r>
-        <w:t xml:space="preserve">Gambar </w:t>
+      <w:proofErr w:type="spellStart"/>
+      <w:r>
+        <w:t>Gambar</w:t>
+      </w:r>
+      <w:proofErr w:type="spellEnd"/>
+      <w:r>
+        <w:t xml:space="preserve"> </w:t>
       </w:r>
       <w:r>
         <w:fldChar w:fldCharType="begin"/>
@@ -10556,11 +11675,11 @@
         <w:pStyle w:val="Heading23"/>
         <w:ind w:left="426"/>
       </w:pPr>
-      <w:bookmarkStart w:id="41" w:name="_Toc406746229"/>
+      <w:bookmarkStart w:id="40" w:name="_Toc406746229"/>
       <w:r>
         <w:t>Desain Perangkat Keras (Hardware)</w:t>
       </w:r>
-      <w:bookmarkEnd w:id="41"/>
+      <w:bookmarkEnd w:id="40"/>
     </w:p>
     <w:p>
       <w:pPr>
@@ -10632,8 +11751,13 @@
           <w:lang w:val="id-ID"/>
         </w:rPr>
       </w:pPr>
-      <w:r>
-        <w:t xml:space="preserve">Gambar </w:t>
+      <w:proofErr w:type="spellStart"/>
+      <w:r>
+        <w:t>Gambar</w:t>
+      </w:r>
+      <w:proofErr w:type="spellEnd"/>
+      <w:r>
+        <w:t xml:space="preserve"> </w:t>
       </w:r>
       <w:r>
         <w:fldChar w:fldCharType="begin"/>
@@ -10665,11 +11789,11 @@
         <w:pStyle w:val="Heading23"/>
         <w:ind w:left="426"/>
       </w:pPr>
-      <w:bookmarkStart w:id="42" w:name="_Toc406746230"/>
+      <w:bookmarkStart w:id="41" w:name="_Toc406746230"/>
       <w:r>
         <w:t>Algoritma Perangkat Lunak (Software)</w:t>
       </w:r>
-      <w:bookmarkEnd w:id="42"/>
+      <w:bookmarkEnd w:id="41"/>
     </w:p>
     <w:p>
       <w:pPr>
@@ -10729,11 +11853,11 @@
       <w:pPr>
         <w:pStyle w:val="Heading34"/>
       </w:pPr>
-      <w:bookmarkStart w:id="43" w:name="_Toc406746231"/>
+      <w:bookmarkStart w:id="42" w:name="_Toc406746231"/>
       <w:r>
         <w:t>Background substraction</w:t>
       </w:r>
-      <w:bookmarkEnd w:id="43"/>
+      <w:bookmarkEnd w:id="42"/>
     </w:p>
     <w:p>
       <w:pPr>
@@ -10799,8 +11923,13 @@
           <w:lang w:val="id-ID"/>
         </w:rPr>
       </w:pPr>
-      <w:r>
-        <w:t xml:space="preserve">Gambar </w:t>
+      <w:proofErr w:type="spellStart"/>
+      <w:r>
+        <w:t>Gambar</w:t>
+      </w:r>
+      <w:proofErr w:type="spellEnd"/>
+      <w:r>
+        <w:t xml:space="preserve"> </w:t>
       </w:r>
       <w:r>
         <w:fldChar w:fldCharType="begin"/>
@@ -10838,11 +11967,11 @@
       <w:pPr>
         <w:pStyle w:val="Heading34"/>
       </w:pPr>
-      <w:bookmarkStart w:id="44" w:name="_Toc406746232"/>
+      <w:bookmarkStart w:id="43" w:name="_Toc406746232"/>
       <w:r>
         <w:t>Optical Flow</w:t>
       </w:r>
-      <w:bookmarkEnd w:id="44"/>
+      <w:bookmarkEnd w:id="43"/>
     </w:p>
     <w:p>
       <w:pPr>
@@ -10906,8 +12035,13 @@
           <w:lang w:val="id-ID"/>
         </w:rPr>
       </w:pPr>
-      <w:r>
-        <w:t xml:space="preserve">Gambar </w:t>
+      <w:proofErr w:type="spellStart"/>
+      <w:r>
+        <w:t>Gambar</w:t>
+      </w:r>
+      <w:proofErr w:type="spellEnd"/>
+      <w:r>
+        <w:t xml:space="preserve"> </w:t>
       </w:r>
       <w:r>
         <w:fldChar w:fldCharType="begin"/>
@@ -10951,11 +12085,11 @@
       <w:pPr>
         <w:pStyle w:val="Heading34"/>
       </w:pPr>
-      <w:bookmarkStart w:id="45" w:name="_Toc406746233"/>
+      <w:bookmarkStart w:id="44" w:name="_Toc406746233"/>
       <w:r>
         <w:t>Color Thresholding</w:t>
       </w:r>
-      <w:bookmarkEnd w:id="45"/>
+      <w:bookmarkEnd w:id="44"/>
     </w:p>
     <w:p>
       <w:pPr>
@@ -11023,8 +12157,13 @@
           <w:lang w:val="id-ID"/>
         </w:rPr>
       </w:pPr>
-      <w:r>
-        <w:t xml:space="preserve">Gambar </w:t>
+      <w:proofErr w:type="spellStart"/>
+      <w:r>
+        <w:t>Gambar</w:t>
+      </w:r>
+      <w:proofErr w:type="spellEnd"/>
+      <w:r>
+        <w:t xml:space="preserve"> </w:t>
       </w:r>
       <w:r>
         <w:fldChar w:fldCharType="begin"/>
@@ -11062,11 +12201,11 @@
       <w:pPr>
         <w:pStyle w:val="Heading34"/>
       </w:pPr>
-      <w:bookmarkStart w:id="46" w:name="_Toc406746234"/>
+      <w:bookmarkStart w:id="45" w:name="_Toc406746234"/>
       <w:r>
         <w:t>Epipolar Geometry</w:t>
       </w:r>
-      <w:bookmarkEnd w:id="46"/>
+      <w:bookmarkEnd w:id="45"/>
     </w:p>
     <w:p>
       <w:pPr>
@@ -11133,8 +12272,13 @@
           <w:lang w:val="id-ID"/>
         </w:rPr>
       </w:pPr>
-      <w:r>
-        <w:t xml:space="preserve">Gambar </w:t>
+      <w:proofErr w:type="spellStart"/>
+      <w:r>
+        <w:t>Gambar</w:t>
+      </w:r>
+      <w:proofErr w:type="spellEnd"/>
+      <w:r>
+        <w:t xml:space="preserve"> </w:t>
       </w:r>
       <w:r>
         <w:fldChar w:fldCharType="begin"/>
@@ -11180,7 +12324,7 @@
       <w:pPr>
         <w:pStyle w:val="Heading1"/>
       </w:pPr>
-      <w:bookmarkStart w:id="47" w:name="_Toc406746235"/>
+      <w:bookmarkStart w:id="46" w:name="_Toc406746235"/>
       <w:r>
         <w:lastRenderedPageBreak/>
         <w:t>BAB 5</w:t>
@@ -11191,7 +12335,7 @@
       <w:r>
         <w:t>KESIMPULAN</w:t>
       </w:r>
-      <w:bookmarkEnd w:id="47"/>
+      <w:bookmarkEnd w:id="46"/>
     </w:p>
     <w:p>
       <w:pPr>
@@ -11213,15 +12357,18 @@
           <w:lang w:val="en-US"/>
         </w:rPr>
       </w:pPr>
+      <w:bookmarkStart w:id="47" w:name="_GoBack"/>
       <w:r>
         <w:t>A</w:t>
       </w:r>
+      <w:proofErr w:type="spellStart"/>
       <w:r>
         <w:rPr>
           <w:lang w:val="en-US"/>
         </w:rPr>
         <w:t>lat</w:t>
       </w:r>
+      <w:proofErr w:type="spellEnd"/>
       <w:r>
         <w:t>/sistem</w:t>
       </w:r>
@@ -11229,7 +12376,30 @@
         <w:rPr>
           <w:lang w:val="en-US"/>
         </w:rPr>
-        <w:t xml:space="preserve"> yang mampu men</w:t>
+        <w:t xml:space="preserve"> </w:t>
+      </w:r>
+      <w:r>
+        <w:t>ini</w:t>
+      </w:r>
+      <w:r>
+        <w:rPr>
+          <w:lang w:val="en-US"/>
+        </w:rPr>
+        <w:t xml:space="preserve"> </w:t>
+      </w:r>
+      <w:proofErr w:type="spellStart"/>
+      <w:r>
+        <w:rPr>
+          <w:lang w:val="en-US"/>
+        </w:rPr>
+        <w:t>mampu</w:t>
+      </w:r>
+      <w:proofErr w:type="spellEnd"/>
+      <w:r>
+        <w:rPr>
+          <w:lang w:val="en-US"/>
+        </w:rPr>
+        <w:t xml:space="preserve"> men</w:t>
       </w:r>
       <w:r>
         <w:t>deteksi posisi shuttle cock pada bidang tiga dimensi</w:t>
@@ -11269,8 +12439,16 @@
         <w:rPr>
           <w:lang w:val="en-US"/>
         </w:rPr>
-        <w:t xml:space="preserve"> dan</w:t>
-      </w:r>
+        <w:t xml:space="preserve"> </w:t>
+      </w:r>
+      <w:proofErr w:type="spellStart"/>
+      <w:r>
+        <w:rPr>
+          <w:lang w:val="en-US"/>
+        </w:rPr>
+        <w:t>dan</w:t>
+      </w:r>
+      <w:proofErr w:type="spellEnd"/>
       <w:r>
         <w:t xml:space="preserve"> tingkat</w:t>
       </w:r>
@@ -11278,8 +12456,30 @@
         <w:rPr>
           <w:lang w:val="en-US"/>
         </w:rPr>
-        <w:t xml:space="preserve"> keakuratan alat</w:t>
-      </w:r>
+        <w:t xml:space="preserve"> </w:t>
+      </w:r>
+      <w:proofErr w:type="spellStart"/>
+      <w:r>
+        <w:rPr>
+          <w:lang w:val="en-US"/>
+        </w:rPr>
+        <w:t>keakuratan</w:t>
+      </w:r>
+      <w:proofErr w:type="spellEnd"/>
+      <w:r>
+        <w:rPr>
+          <w:lang w:val="en-US"/>
+        </w:rPr>
+        <w:t xml:space="preserve"> </w:t>
+      </w:r>
+      <w:proofErr w:type="spellStart"/>
+      <w:r>
+        <w:rPr>
+          <w:lang w:val="en-US"/>
+        </w:rPr>
+        <w:t>alat</w:t>
+      </w:r>
+      <w:proofErr w:type="spellEnd"/>
       <w:r>
         <w:t>/sistem</w:t>
       </w:r>
@@ -11287,8 +12487,16 @@
         <w:rPr>
           <w:lang w:val="en-US"/>
         </w:rPr>
-        <w:t xml:space="preserve"> yang dibuat</w:t>
-      </w:r>
+        <w:t xml:space="preserve"> yang </w:t>
+      </w:r>
+      <w:proofErr w:type="spellStart"/>
+      <w:r>
+        <w:rPr>
+          <w:lang w:val="en-US"/>
+        </w:rPr>
+        <w:t>dibuat</w:t>
+      </w:r>
+      <w:proofErr w:type="spellEnd"/>
       <w:r>
         <w:t xml:space="preserve"> dalam mendeteksi posisi shuttle cock cukup baik.</w:t>
       </w:r>
@@ -11309,8 +12517,15 @@
         <w:t xml:space="preserve">Algoritma </w:t>
       </w:r>
       <w:r>
-        <w:t>kombinasi dari background substraction, optical flow, color thresholding, dan epipolar geometry cukup efektif untuk digunakan sebagai algoritma untuk mendeteksi obyek di ruang tiga dimensi.</w:t>
-      </w:r>
+        <w:t>kombinasi dari background substraction, optical flow, color thresholding, dan epipolar geometry cukup efektif untuk digunakan sebagai algoritma untuk mendeteksi obyek</w:t>
+      </w:r>
+      <w:r>
+        <w:t xml:space="preserve"> bergerak</w:t>
+      </w:r>
+      <w:r>
+        <w:t xml:space="preserve"> di ruang tiga dimensi.</w:t>
+      </w:r>
+      <w:bookmarkEnd w:id="47"/>
     </w:p>
     <w:p>
       <w:pPr>
@@ -11967,7 +13182,7 @@
           <w:rPr>
             <w:noProof/>
           </w:rPr>
-          <w:t>14</w:t>
+          <w:t>25</w:t>
         </w:r>
         <w:r>
           <w:rPr>
@@ -18139,10 +19354,24 @@
     <dgm:pt modelId="{A1977CBC-5234-4E19-9F70-370D0EF35132}" type="parTrans" cxnId="{EECBA78A-DF88-42CC-B9C2-AA2156F13729}">
       <dgm:prSet/>
       <dgm:spPr/>
+      <dgm:t>
+        <a:bodyPr/>
+        <a:lstStyle/>
+        <a:p>
+          <a:endParaRPr lang="id-ID"/>
+        </a:p>
+      </dgm:t>
     </dgm:pt>
     <dgm:pt modelId="{D3C5A698-F58B-48CF-81FE-398E3EFCDC7F}" type="sibTrans" cxnId="{EECBA78A-DF88-42CC-B9C2-AA2156F13729}">
       <dgm:prSet/>
       <dgm:spPr/>
+      <dgm:t>
+        <a:bodyPr/>
+        <a:lstStyle/>
+        <a:p>
+          <a:endParaRPr lang="id-ID"/>
+        </a:p>
+      </dgm:t>
     </dgm:pt>
     <dgm:pt modelId="{2F0840D4-E03A-4A41-9CE3-EFCA3AD76C4E}">
       <dgm:prSet phldrT="[Text]"/>
@@ -18161,10 +19390,24 @@
     <dgm:pt modelId="{6D46897B-537E-4317-A054-30AFEC07DAC7}" type="parTrans" cxnId="{9E1F035D-68CC-4F22-BE8D-6215F66847B4}">
       <dgm:prSet/>
       <dgm:spPr/>
+      <dgm:t>
+        <a:bodyPr/>
+        <a:lstStyle/>
+        <a:p>
+          <a:endParaRPr lang="id-ID"/>
+        </a:p>
+      </dgm:t>
     </dgm:pt>
     <dgm:pt modelId="{CDD9CD9B-743E-442E-8D0B-EA8AE3A84968}" type="sibTrans" cxnId="{9E1F035D-68CC-4F22-BE8D-6215F66847B4}">
       <dgm:prSet/>
       <dgm:spPr/>
+      <dgm:t>
+        <a:bodyPr/>
+        <a:lstStyle/>
+        <a:p>
+          <a:endParaRPr lang="id-ID"/>
+        </a:p>
+      </dgm:t>
     </dgm:pt>
     <dgm:pt modelId="{38DA043F-9580-46FA-8689-8C471BB89263}">
       <dgm:prSet phldrT="[Text]"/>
@@ -18183,10 +19426,24 @@
     <dgm:pt modelId="{07891CD4-D9D9-4BFD-A1CB-DA913F297EE9}" type="parTrans" cxnId="{17FA1CA6-FF0D-4A55-8420-81FBF3A129FF}">
       <dgm:prSet/>
       <dgm:spPr/>
+      <dgm:t>
+        <a:bodyPr/>
+        <a:lstStyle/>
+        <a:p>
+          <a:endParaRPr lang="id-ID"/>
+        </a:p>
+      </dgm:t>
     </dgm:pt>
     <dgm:pt modelId="{877EC2E3-81A5-4349-AC1E-D9696E6083DB}" type="sibTrans" cxnId="{17FA1CA6-FF0D-4A55-8420-81FBF3A129FF}">
       <dgm:prSet/>
       <dgm:spPr/>
+      <dgm:t>
+        <a:bodyPr/>
+        <a:lstStyle/>
+        <a:p>
+          <a:endParaRPr lang="id-ID"/>
+        </a:p>
+      </dgm:t>
     </dgm:pt>
     <dgm:pt modelId="{27D233D2-ED64-4AAA-A1A3-184CF727FCE0}">
       <dgm:prSet/>
@@ -18205,10 +19462,24 @@
     <dgm:pt modelId="{7A31C2D2-53D6-4996-B10D-213B83663742}" type="parTrans" cxnId="{6759649D-502A-49C0-A1D6-21FA740BA71A}">
       <dgm:prSet/>
       <dgm:spPr/>
+      <dgm:t>
+        <a:bodyPr/>
+        <a:lstStyle/>
+        <a:p>
+          <a:endParaRPr lang="id-ID"/>
+        </a:p>
+      </dgm:t>
     </dgm:pt>
     <dgm:pt modelId="{E170CF94-0F29-4AE0-A878-1A53D6C08AEA}" type="sibTrans" cxnId="{6759649D-502A-49C0-A1D6-21FA740BA71A}">
       <dgm:prSet/>
       <dgm:spPr/>
+      <dgm:t>
+        <a:bodyPr/>
+        <a:lstStyle/>
+        <a:p>
+          <a:endParaRPr lang="id-ID"/>
+        </a:p>
+      </dgm:t>
     </dgm:pt>
     <dgm:pt modelId="{0E3D7E9B-DD66-4E3D-A11C-D3C4B8974C75}">
       <dgm:prSet/>
@@ -18227,10 +19498,24 @@
     <dgm:pt modelId="{5DFF53D1-5D4B-4D1C-B9A6-5E26D11C85A6}" type="parTrans" cxnId="{1F6ECBE8-F69F-4638-85EB-7519FAA023EF}">
       <dgm:prSet/>
       <dgm:spPr/>
+      <dgm:t>
+        <a:bodyPr/>
+        <a:lstStyle/>
+        <a:p>
+          <a:endParaRPr lang="id-ID"/>
+        </a:p>
+      </dgm:t>
     </dgm:pt>
     <dgm:pt modelId="{4DDD4638-AD67-449D-A43F-13519082E84A}" type="sibTrans" cxnId="{1F6ECBE8-F69F-4638-85EB-7519FAA023EF}">
       <dgm:prSet/>
       <dgm:spPr/>
+      <dgm:t>
+        <a:bodyPr/>
+        <a:lstStyle/>
+        <a:p>
+          <a:endParaRPr lang="id-ID"/>
+        </a:p>
+      </dgm:t>
     </dgm:pt>
     <dgm:pt modelId="{362DACE8-127C-45E9-96B1-B908DFB633A7}" type="pres">
       <dgm:prSet presAssocID="{65253B37-FEEB-4E95-BB91-E52AD0271F4F}" presName="CompostProcess" presStyleCnt="0">
@@ -18344,26 +19629,26 @@
   <dgm:cxnLst>
     <dgm:cxn modelId="{EECBA78A-DF88-42CC-B9C2-AA2156F13729}" srcId="{65253B37-FEEB-4E95-BB91-E52AD0271F4F}" destId="{A21B555D-9D58-4A76-BDDC-2D7B1992BA61}" srcOrd="0" destOrd="0" parTransId="{A1977CBC-5234-4E19-9F70-370D0EF35132}" sibTransId="{D3C5A698-F58B-48CF-81FE-398E3EFCDC7F}"/>
     <dgm:cxn modelId="{6759649D-502A-49C0-A1D6-21FA740BA71A}" srcId="{65253B37-FEEB-4E95-BB91-E52AD0271F4F}" destId="{27D233D2-ED64-4AAA-A1A3-184CF727FCE0}" srcOrd="3" destOrd="0" parTransId="{7A31C2D2-53D6-4996-B10D-213B83663742}" sibTransId="{E170CF94-0F29-4AE0-A878-1A53D6C08AEA}"/>
-    <dgm:cxn modelId="{2E19E353-D4EB-4968-9E2F-1A308BD85BB7}" type="presOf" srcId="{2F0840D4-E03A-4A41-9CE3-EFCA3AD76C4E}" destId="{D7D6BA0D-98B4-4FA7-AF21-1A5E916A404B}" srcOrd="0" destOrd="0" presId="urn:microsoft.com/office/officeart/2005/8/layout/hProcess9"/>
-    <dgm:cxn modelId="{FE1399D5-6311-47F7-B19B-76E382070B40}" type="presOf" srcId="{0E3D7E9B-DD66-4E3D-A11C-D3C4B8974C75}" destId="{268BC920-BF59-455F-8B7A-3E9A3CDC2823}" srcOrd="0" destOrd="0" presId="urn:microsoft.com/office/officeart/2005/8/layout/hProcess9"/>
+    <dgm:cxn modelId="{0324F473-CBFC-4163-99D0-43EC2C865DC0}" type="presOf" srcId="{65253B37-FEEB-4E95-BB91-E52AD0271F4F}" destId="{362DACE8-127C-45E9-96B1-B908DFB633A7}" srcOrd="0" destOrd="0" presId="urn:microsoft.com/office/officeart/2005/8/layout/hProcess9"/>
+    <dgm:cxn modelId="{414B9763-81FE-44AE-82EF-F0A8EE3B3BD6}" type="presOf" srcId="{2F0840D4-E03A-4A41-9CE3-EFCA3AD76C4E}" destId="{D7D6BA0D-98B4-4FA7-AF21-1A5E916A404B}" srcOrd="0" destOrd="0" presId="urn:microsoft.com/office/officeart/2005/8/layout/hProcess9"/>
+    <dgm:cxn modelId="{9B805E6E-C44C-4EFD-BECA-AC88AD8B2979}" type="presOf" srcId="{38DA043F-9580-46FA-8689-8C471BB89263}" destId="{32FD0A88-0E2A-490E-8C61-BC5204CCDE79}" srcOrd="0" destOrd="0" presId="urn:microsoft.com/office/officeart/2005/8/layout/hProcess9"/>
+    <dgm:cxn modelId="{359D7583-C2F6-4EA6-8CFC-93D9A8525DFA}" type="presOf" srcId="{0E3D7E9B-DD66-4E3D-A11C-D3C4B8974C75}" destId="{268BC920-BF59-455F-8B7A-3E9A3CDC2823}" srcOrd="0" destOrd="0" presId="urn:microsoft.com/office/officeart/2005/8/layout/hProcess9"/>
     <dgm:cxn modelId="{1F6ECBE8-F69F-4638-85EB-7519FAA023EF}" srcId="{65253B37-FEEB-4E95-BB91-E52AD0271F4F}" destId="{0E3D7E9B-DD66-4E3D-A11C-D3C4B8974C75}" srcOrd="4" destOrd="0" parTransId="{5DFF53D1-5D4B-4D1C-B9A6-5E26D11C85A6}" sibTransId="{4DDD4638-AD67-449D-A43F-13519082E84A}"/>
     <dgm:cxn modelId="{9E1F035D-68CC-4F22-BE8D-6215F66847B4}" srcId="{65253B37-FEEB-4E95-BB91-E52AD0271F4F}" destId="{2F0840D4-E03A-4A41-9CE3-EFCA3AD76C4E}" srcOrd="1" destOrd="0" parTransId="{6D46897B-537E-4317-A054-30AFEC07DAC7}" sibTransId="{CDD9CD9B-743E-442E-8D0B-EA8AE3A84968}"/>
-    <dgm:cxn modelId="{D5788D17-2ABB-4992-9C35-633ACC7452AE}" type="presOf" srcId="{A21B555D-9D58-4A76-BDDC-2D7B1992BA61}" destId="{BE74F7FF-1CF1-4526-916F-DC7E70A27C57}" srcOrd="0" destOrd="0" presId="urn:microsoft.com/office/officeart/2005/8/layout/hProcess9"/>
     <dgm:cxn modelId="{17FA1CA6-FF0D-4A55-8420-81FBF3A129FF}" srcId="{65253B37-FEEB-4E95-BB91-E52AD0271F4F}" destId="{38DA043F-9580-46FA-8689-8C471BB89263}" srcOrd="2" destOrd="0" parTransId="{07891CD4-D9D9-4BFD-A1CB-DA913F297EE9}" sibTransId="{877EC2E3-81A5-4349-AC1E-D9696E6083DB}"/>
-    <dgm:cxn modelId="{36D4FC9E-72BA-4C94-A853-D359621741A6}" type="presOf" srcId="{27D233D2-ED64-4AAA-A1A3-184CF727FCE0}" destId="{A0192B97-C475-4C89-B5E4-DE26328DB010}" srcOrd="0" destOrd="0" presId="urn:microsoft.com/office/officeart/2005/8/layout/hProcess9"/>
-    <dgm:cxn modelId="{092780A0-7171-4401-989E-CB1A072B4E8C}" type="presOf" srcId="{65253B37-FEEB-4E95-BB91-E52AD0271F4F}" destId="{362DACE8-127C-45E9-96B1-B908DFB633A7}" srcOrd="0" destOrd="0" presId="urn:microsoft.com/office/officeart/2005/8/layout/hProcess9"/>
-    <dgm:cxn modelId="{EFC87968-F69B-42F6-B9DB-1C26B0FE36BD}" type="presOf" srcId="{38DA043F-9580-46FA-8689-8C471BB89263}" destId="{32FD0A88-0E2A-490E-8C61-BC5204CCDE79}" srcOrd="0" destOrd="0" presId="urn:microsoft.com/office/officeart/2005/8/layout/hProcess9"/>
-    <dgm:cxn modelId="{16A4F643-F1A4-4279-AE77-EB8209C36548}" type="presParOf" srcId="{362DACE8-127C-45E9-96B1-B908DFB633A7}" destId="{5367BEB7-C8D2-487B-9C5F-C72E001930B9}" srcOrd="0" destOrd="0" presId="urn:microsoft.com/office/officeart/2005/8/layout/hProcess9"/>
-    <dgm:cxn modelId="{5869499C-89D4-4212-BF7C-6B3E65CCE2BC}" type="presParOf" srcId="{362DACE8-127C-45E9-96B1-B908DFB633A7}" destId="{39AB5257-94C3-4522-A850-55EDCC5B34D3}" srcOrd="1" destOrd="0" presId="urn:microsoft.com/office/officeart/2005/8/layout/hProcess9"/>
-    <dgm:cxn modelId="{F806B52E-B099-4BA8-BF64-03380F3D5DB6}" type="presParOf" srcId="{39AB5257-94C3-4522-A850-55EDCC5B34D3}" destId="{BE74F7FF-1CF1-4526-916F-DC7E70A27C57}" srcOrd="0" destOrd="0" presId="urn:microsoft.com/office/officeart/2005/8/layout/hProcess9"/>
-    <dgm:cxn modelId="{87299300-71A9-4F32-AE7D-A9B88DF8A73B}" type="presParOf" srcId="{39AB5257-94C3-4522-A850-55EDCC5B34D3}" destId="{B6B9DEE8-13B2-44C4-8318-5BDDD134BB53}" srcOrd="1" destOrd="0" presId="urn:microsoft.com/office/officeart/2005/8/layout/hProcess9"/>
-    <dgm:cxn modelId="{762FB168-AA35-4405-9677-C8281A8689AB}" type="presParOf" srcId="{39AB5257-94C3-4522-A850-55EDCC5B34D3}" destId="{D7D6BA0D-98B4-4FA7-AF21-1A5E916A404B}" srcOrd="2" destOrd="0" presId="urn:microsoft.com/office/officeart/2005/8/layout/hProcess9"/>
-    <dgm:cxn modelId="{073D6F71-04CE-44BC-A7BD-381AA67FFD17}" type="presParOf" srcId="{39AB5257-94C3-4522-A850-55EDCC5B34D3}" destId="{DF5DAA57-A53E-4025-9659-EB32FA62A339}" srcOrd="3" destOrd="0" presId="urn:microsoft.com/office/officeart/2005/8/layout/hProcess9"/>
-    <dgm:cxn modelId="{00FF6AAA-EF9B-41C3-8C48-F2C530BB03BD}" type="presParOf" srcId="{39AB5257-94C3-4522-A850-55EDCC5B34D3}" destId="{32FD0A88-0E2A-490E-8C61-BC5204CCDE79}" srcOrd="4" destOrd="0" presId="urn:microsoft.com/office/officeart/2005/8/layout/hProcess9"/>
-    <dgm:cxn modelId="{159BDFCE-FD27-4EB1-88F5-1BE585D5972A}" type="presParOf" srcId="{39AB5257-94C3-4522-A850-55EDCC5B34D3}" destId="{B1E135EC-D601-4ADB-838A-E3B33E73F4F5}" srcOrd="5" destOrd="0" presId="urn:microsoft.com/office/officeart/2005/8/layout/hProcess9"/>
-    <dgm:cxn modelId="{1C9F109C-975B-4527-8F79-7F05D517D988}" type="presParOf" srcId="{39AB5257-94C3-4522-A850-55EDCC5B34D3}" destId="{A0192B97-C475-4C89-B5E4-DE26328DB010}" srcOrd="6" destOrd="0" presId="urn:microsoft.com/office/officeart/2005/8/layout/hProcess9"/>
-    <dgm:cxn modelId="{41116346-1C06-44A3-A899-4F56B29D0A26}" type="presParOf" srcId="{39AB5257-94C3-4522-A850-55EDCC5B34D3}" destId="{8441E863-739F-4A85-9FE7-53CD2542C314}" srcOrd="7" destOrd="0" presId="urn:microsoft.com/office/officeart/2005/8/layout/hProcess9"/>
-    <dgm:cxn modelId="{4ADE2F2A-7929-435A-ADC2-DA99DB11A1BB}" type="presParOf" srcId="{39AB5257-94C3-4522-A850-55EDCC5B34D3}" destId="{268BC920-BF59-455F-8B7A-3E9A3CDC2823}" srcOrd="8" destOrd="0" presId="urn:microsoft.com/office/officeart/2005/8/layout/hProcess9"/>
+    <dgm:cxn modelId="{9D6633F9-F2A5-4DB0-B796-5212E8C0ECBC}" type="presOf" srcId="{27D233D2-ED64-4AAA-A1A3-184CF727FCE0}" destId="{A0192B97-C475-4C89-B5E4-DE26328DB010}" srcOrd="0" destOrd="0" presId="urn:microsoft.com/office/officeart/2005/8/layout/hProcess9"/>
+    <dgm:cxn modelId="{8CA78E2C-0F74-46FD-8DC6-C63F3636270E}" type="presOf" srcId="{A21B555D-9D58-4A76-BDDC-2D7B1992BA61}" destId="{BE74F7FF-1CF1-4526-916F-DC7E70A27C57}" srcOrd="0" destOrd="0" presId="urn:microsoft.com/office/officeart/2005/8/layout/hProcess9"/>
+    <dgm:cxn modelId="{E232D6DD-9C00-416B-82D8-42762FBA5CB7}" type="presParOf" srcId="{362DACE8-127C-45E9-96B1-B908DFB633A7}" destId="{5367BEB7-C8D2-487B-9C5F-C72E001930B9}" srcOrd="0" destOrd="0" presId="urn:microsoft.com/office/officeart/2005/8/layout/hProcess9"/>
+    <dgm:cxn modelId="{D31205B2-824B-46CE-BEA2-75552A662530}" type="presParOf" srcId="{362DACE8-127C-45E9-96B1-B908DFB633A7}" destId="{39AB5257-94C3-4522-A850-55EDCC5B34D3}" srcOrd="1" destOrd="0" presId="urn:microsoft.com/office/officeart/2005/8/layout/hProcess9"/>
+    <dgm:cxn modelId="{28EF1CC9-521D-4A97-A5BC-BBA020566643}" type="presParOf" srcId="{39AB5257-94C3-4522-A850-55EDCC5B34D3}" destId="{BE74F7FF-1CF1-4526-916F-DC7E70A27C57}" srcOrd="0" destOrd="0" presId="urn:microsoft.com/office/officeart/2005/8/layout/hProcess9"/>
+    <dgm:cxn modelId="{DD8B8085-FE30-42B0-ADDF-B7D453C9059C}" type="presParOf" srcId="{39AB5257-94C3-4522-A850-55EDCC5B34D3}" destId="{B6B9DEE8-13B2-44C4-8318-5BDDD134BB53}" srcOrd="1" destOrd="0" presId="urn:microsoft.com/office/officeart/2005/8/layout/hProcess9"/>
+    <dgm:cxn modelId="{D21DAA35-754B-475B-8FA4-068FDA88BEB1}" type="presParOf" srcId="{39AB5257-94C3-4522-A850-55EDCC5B34D3}" destId="{D7D6BA0D-98B4-4FA7-AF21-1A5E916A404B}" srcOrd="2" destOrd="0" presId="urn:microsoft.com/office/officeart/2005/8/layout/hProcess9"/>
+    <dgm:cxn modelId="{3E0995DD-8B60-41B6-9C82-3AF445F93882}" type="presParOf" srcId="{39AB5257-94C3-4522-A850-55EDCC5B34D3}" destId="{DF5DAA57-A53E-4025-9659-EB32FA62A339}" srcOrd="3" destOrd="0" presId="urn:microsoft.com/office/officeart/2005/8/layout/hProcess9"/>
+    <dgm:cxn modelId="{AAC14258-1B32-4977-ACC8-5574895BFB1F}" type="presParOf" srcId="{39AB5257-94C3-4522-A850-55EDCC5B34D3}" destId="{32FD0A88-0E2A-490E-8C61-BC5204CCDE79}" srcOrd="4" destOrd="0" presId="urn:microsoft.com/office/officeart/2005/8/layout/hProcess9"/>
+    <dgm:cxn modelId="{66C5A3D5-D963-4CDD-BDBB-399ABCF6B8B5}" type="presParOf" srcId="{39AB5257-94C3-4522-A850-55EDCC5B34D3}" destId="{B1E135EC-D601-4ADB-838A-E3B33E73F4F5}" srcOrd="5" destOrd="0" presId="urn:microsoft.com/office/officeart/2005/8/layout/hProcess9"/>
+    <dgm:cxn modelId="{65D812A4-B9E7-4F06-9D51-30F01DEA43AE}" type="presParOf" srcId="{39AB5257-94C3-4522-A850-55EDCC5B34D3}" destId="{A0192B97-C475-4C89-B5E4-DE26328DB010}" srcOrd="6" destOrd="0" presId="urn:microsoft.com/office/officeart/2005/8/layout/hProcess9"/>
+    <dgm:cxn modelId="{2789812F-A63F-45F4-9FBD-08556FA1F2F5}" type="presParOf" srcId="{39AB5257-94C3-4522-A850-55EDCC5B34D3}" destId="{8441E863-739F-4A85-9FE7-53CD2542C314}" srcOrd="7" destOrd="0" presId="urn:microsoft.com/office/officeart/2005/8/layout/hProcess9"/>
+    <dgm:cxn modelId="{6BCD5B55-1BC7-474D-B229-202AC4E3EB6B}" type="presParOf" srcId="{39AB5257-94C3-4522-A850-55EDCC5B34D3}" destId="{268BC920-BF59-455F-8B7A-3E9A3CDC2823}" srcOrd="8" destOrd="0" presId="urn:microsoft.com/office/officeart/2005/8/layout/hProcess9"/>
   </dgm:cxnLst>
   <dgm:bg/>
   <dgm:whole/>
@@ -20471,7 +21756,7 @@
 </file>
 
 <file path=customXml/itemProps1.xml><?xml version="1.0" encoding="utf-8"?>
-<ds:datastoreItem xmlns:ds="http://schemas.openxmlformats.org/officeDocument/2006/customXml" ds:itemID="{D34F8E45-FC14-45D8-981C-0FE889C1408C}">
+<ds:datastoreItem xmlns:ds="http://schemas.openxmlformats.org/officeDocument/2006/customXml" ds:itemID="{B3FC1B82-BFE6-43D6-BC99-7A4083C92A48}">
   <ds:schemaRefs>
     <ds:schemaRef ds:uri="http://schemas.openxmlformats.org/officeDocument/2006/bibliography"/>
   </ds:schemaRefs>

</xml_diff>